<commit_message>
Lesson 14. Continue dividing components
</commit_message>
<xml_diff>
--- a/notes/Путь Самурая 1.0.docx
+++ b/notes/Путь Самурая 1.0.docx
@@ -176,7 +176,6 @@
           <w:szCs w:val="20"/>
         </w:rPr>
       </w:pPr>
-      <w:proofErr w:type="gramStart"/>
       <w:r>
         <w:rPr>
           <w:b/>
@@ -186,7 +185,6 @@
         </w:rPr>
         <w:t>import</w:t>
       </w:r>
-      <w:proofErr w:type="gramEnd"/>
       <w:r>
         <w:rPr>
           <w:b/>
@@ -318,7 +316,6 @@
           <w:szCs w:val="20"/>
         </w:rPr>
       </w:pPr>
-      <w:proofErr w:type="gramStart"/>
       <w:r>
         <w:rPr>
           <w:b/>
@@ -372,15 +369,7 @@
           <w:sz w:val="20"/>
           <w:szCs w:val="20"/>
         </w:rPr>
-        <w:t>.</w:t>
-      </w:r>
-      <w:proofErr w:type="gramEnd"/>
-      <w:r>
-        <w:rPr>
-          <w:sz w:val="20"/>
-          <w:szCs w:val="20"/>
-        </w:rPr>
-        <w:t xml:space="preserve"> </w:t>
+        <w:t xml:space="preserve">. </w:t>
       </w:r>
       <w:r>
         <w:rPr>
@@ -439,128 +428,184 @@
           <w:szCs w:val="36"/>
           <w:highlight w:val="yellow"/>
         </w:rPr>
-        <w:t xml:space="preserve">11. </w:t>
-      </w:r>
-      <w:proofErr w:type="gramStart"/>
+        <w:t xml:space="preserve">11. Соц сеть, шаг 1, верстка, </w:t>
+      </w:r>
       <w:r>
         <w:rPr>
           <w:sz w:val="36"/>
           <w:szCs w:val="36"/>
           <w:highlight w:val="yellow"/>
-        </w:rPr>
-        <w:t>Соц</w:t>
-      </w:r>
-      <w:proofErr w:type="gramEnd"/>
-      <w:r>
+          <w:lang w:val="en-US"/>
+        </w:rPr>
+        <w:t>grid</w:t>
+      </w:r>
+    </w:p>
+    <w:p>
+      <w:pPr>
+        <w:rPr>
+          <w:b/>
+          <w:sz w:val="20"/>
+          <w:szCs w:val="20"/>
+        </w:rPr>
+      </w:pPr>
+      <w:r>
+        <w:rPr>
+          <w:b/>
+          <w:sz w:val="20"/>
+          <w:szCs w:val="20"/>
+        </w:rPr>
+        <w:t xml:space="preserve">Делаем верстку на любой технологии, можно на </w:t>
+      </w:r>
+      <w:r>
+        <w:rPr>
+          <w:b/>
+          <w:sz w:val="20"/>
+          <w:szCs w:val="20"/>
+          <w:lang w:val="en-US"/>
+        </w:rPr>
+        <w:t>FLEX</w:t>
+      </w:r>
+      <w:r>
+        <w:rPr>
+          <w:b/>
+          <w:sz w:val="20"/>
+          <w:szCs w:val="20"/>
+        </w:rPr>
+        <w:t xml:space="preserve">, </w:t>
+      </w:r>
+      <w:r>
+        <w:rPr>
+          <w:b/>
+          <w:sz w:val="20"/>
+          <w:szCs w:val="20"/>
+          <w:lang w:val="en-US"/>
+        </w:rPr>
+        <w:t>GRID</w:t>
+      </w:r>
+      <w:r>
+        <w:rPr>
+          <w:b/>
+          <w:sz w:val="20"/>
+          <w:szCs w:val="20"/>
+        </w:rPr>
+        <w:t xml:space="preserve">, </w:t>
+      </w:r>
+      <w:r>
+        <w:rPr>
+          <w:b/>
+          <w:sz w:val="20"/>
+          <w:szCs w:val="20"/>
+          <w:lang w:val="en-US"/>
+        </w:rPr>
+        <w:t>FLOAT</w:t>
+      </w:r>
+      <w:r>
+        <w:rPr>
+          <w:b/>
+          <w:sz w:val="20"/>
+          <w:szCs w:val="20"/>
+        </w:rPr>
+        <w:t xml:space="preserve">. </w:t>
+      </w:r>
+    </w:p>
+    <w:p>
+      <w:pPr>
+        <w:rPr>
+          <w:b/>
+          <w:sz w:val="20"/>
+          <w:szCs w:val="20"/>
+        </w:rPr>
+      </w:pPr>
+      <w:r>
+        <w:rPr>
+          <w:b/>
+          <w:sz w:val="20"/>
+          <w:szCs w:val="20"/>
+        </w:rPr>
+        <w:t xml:space="preserve">В дано случае будем делать верстку на </w:t>
+      </w:r>
+      <w:r>
+        <w:rPr>
+          <w:b/>
+          <w:sz w:val="20"/>
+          <w:szCs w:val="20"/>
+          <w:lang w:val="en-US"/>
+        </w:rPr>
+        <w:t>GRID</w:t>
+      </w:r>
+    </w:p>
+    <w:p>
+      <w:pPr>
+        <w:jc w:val="center"/>
         <w:rPr>
           <w:sz w:val="36"/>
           <w:szCs w:val="36"/>
           <w:highlight w:val="yellow"/>
         </w:rPr>
-        <w:t xml:space="preserve"> сеть, шаг 1, верстка, </w:t>
-      </w:r>
+      </w:pPr>
       <w:r>
         <w:rPr>
           <w:sz w:val="36"/>
           <w:szCs w:val="36"/>
           <w:highlight w:val="yellow"/>
-          <w:lang w:val="en-US"/>
-        </w:rPr>
-        <w:t>grid</w:t>
-      </w:r>
-    </w:p>
-    <w:p>
-      <w:pPr>
-        <w:rPr>
-          <w:b/>
-          <w:sz w:val="20"/>
-          <w:szCs w:val="20"/>
-        </w:rPr>
-      </w:pPr>
-      <w:r>
-        <w:rPr>
-          <w:b/>
-          <w:sz w:val="20"/>
-          <w:szCs w:val="20"/>
-        </w:rPr>
-        <w:t xml:space="preserve">Делаем верстку на любой технологии, можно на </w:t>
-      </w:r>
-      <w:r>
-        <w:rPr>
-          <w:b/>
-          <w:sz w:val="20"/>
-          <w:szCs w:val="20"/>
-          <w:lang w:val="en-US"/>
-        </w:rPr>
-        <w:t>FLEX</w:t>
-      </w:r>
-      <w:r>
-        <w:rPr>
-          <w:b/>
-          <w:sz w:val="20"/>
-          <w:szCs w:val="20"/>
-        </w:rPr>
-        <w:t xml:space="preserve">, </w:t>
-      </w:r>
-      <w:r>
-        <w:rPr>
-          <w:b/>
-          <w:sz w:val="20"/>
-          <w:szCs w:val="20"/>
-          <w:lang w:val="en-US"/>
-        </w:rPr>
-        <w:t>GRID</w:t>
-      </w:r>
-      <w:r>
-        <w:rPr>
-          <w:b/>
-          <w:sz w:val="20"/>
-          <w:szCs w:val="20"/>
-        </w:rPr>
-        <w:t xml:space="preserve">, </w:t>
-      </w:r>
-      <w:r>
-        <w:rPr>
-          <w:b/>
-          <w:sz w:val="20"/>
-          <w:szCs w:val="20"/>
-          <w:lang w:val="en-US"/>
-        </w:rPr>
-        <w:t>FLOAT</w:t>
-      </w:r>
-      <w:r>
-        <w:rPr>
-          <w:b/>
-          <w:sz w:val="20"/>
-          <w:szCs w:val="20"/>
-        </w:rPr>
-        <w:t xml:space="preserve">. </w:t>
-      </w:r>
-    </w:p>
-    <w:p>
-      <w:pPr>
-        <w:rPr>
-          <w:b/>
-          <w:sz w:val="20"/>
-          <w:szCs w:val="20"/>
-        </w:rPr>
-      </w:pPr>
-      <w:r>
-        <w:rPr>
-          <w:b/>
-          <w:sz w:val="20"/>
-          <w:szCs w:val="20"/>
-        </w:rPr>
-        <w:t xml:space="preserve">В дано случае будем делать верстку на </w:t>
-      </w:r>
-      <w:r>
-        <w:rPr>
-          <w:b/>
-          <w:sz w:val="20"/>
-          <w:szCs w:val="20"/>
-          <w:lang w:val="en-US"/>
-        </w:rPr>
-        <w:t>GRID</w:t>
+        </w:rPr>
+        <w:t>12. Разбивка на компоненты.</w:t>
+      </w:r>
+    </w:p>
+    <w:p>
+      <w:pPr>
+        <w:rPr>
+          <w:sz w:val="20"/>
+          <w:szCs w:val="20"/>
+        </w:rPr>
+      </w:pPr>
+      <w:r>
+        <w:rPr>
+          <w:sz w:val="20"/>
+          <w:szCs w:val="20"/>
+        </w:rPr>
+        <w:t>Теперь разбиваем нашу разметку на компоненты.</w:t>
+      </w:r>
+    </w:p>
+    <w:p>
+      <w:pPr>
+        <w:rPr>
+          <w:b/>
+          <w:sz w:val="20"/>
+          <w:szCs w:val="20"/>
+        </w:rPr>
+      </w:pPr>
+      <w:r>
+        <w:rPr>
+          <w:sz w:val="20"/>
+          <w:szCs w:val="20"/>
+        </w:rPr>
+        <w:t>Для этого создадим отдельную папку,  в ней отдельные файлы, название пишем</w:t>
+      </w:r>
+      <w:r>
+        <w:rPr>
+          <w:b/>
+          <w:sz w:val="20"/>
+          <w:szCs w:val="20"/>
+        </w:rPr>
+        <w:t xml:space="preserve"> с большой буквы!</w:t>
+      </w:r>
+    </w:p>
+    <w:p>
+      <w:pPr>
+        <w:rPr>
+          <w:b/>
+          <w:sz w:val="20"/>
+          <w:szCs w:val="20"/>
+        </w:rPr>
+      </w:pPr>
+      <w:r>
+        <w:rPr>
+          <w:b/>
+          <w:sz w:val="20"/>
+          <w:szCs w:val="20"/>
+        </w:rPr>
+        <w:t>Не забываем делать импорт-экспорт.</w:t>
       </w:r>
     </w:p>
     <w:p>
@@ -578,80 +623,6 @@
           <w:szCs w:val="36"/>
           <w:highlight w:val="yellow"/>
         </w:rPr>
-        <w:t>12. Разбивка на компоненты.</w:t>
-      </w:r>
-    </w:p>
-    <w:p>
-      <w:pPr>
-        <w:rPr>
-          <w:sz w:val="20"/>
-          <w:szCs w:val="20"/>
-        </w:rPr>
-      </w:pPr>
-      <w:r>
-        <w:rPr>
-          <w:sz w:val="20"/>
-          <w:szCs w:val="20"/>
-        </w:rPr>
-        <w:t>Теперь разбиваем нашу разметку на компоненты.</w:t>
-      </w:r>
-    </w:p>
-    <w:p>
-      <w:pPr>
-        <w:rPr>
-          <w:b/>
-          <w:sz w:val="20"/>
-          <w:szCs w:val="20"/>
-        </w:rPr>
-      </w:pPr>
-      <w:r>
-        <w:rPr>
-          <w:sz w:val="20"/>
-          <w:szCs w:val="20"/>
-        </w:rPr>
-        <w:t>Для этого создадим отдельную папку,  в ней отдельные файлы, название пишем</w:t>
-      </w:r>
-      <w:r>
-        <w:rPr>
-          <w:b/>
-          <w:sz w:val="20"/>
-          <w:szCs w:val="20"/>
-        </w:rPr>
-        <w:t xml:space="preserve"> с большой буквы!</w:t>
-      </w:r>
-    </w:p>
-    <w:p>
-      <w:pPr>
-        <w:rPr>
-          <w:b/>
-          <w:sz w:val="20"/>
-          <w:szCs w:val="20"/>
-        </w:rPr>
-      </w:pPr>
-      <w:r>
-        <w:rPr>
-          <w:b/>
-          <w:sz w:val="20"/>
-          <w:szCs w:val="20"/>
-        </w:rPr>
-        <w:t>Не забываем делать импорт-экспорт.</w:t>
-      </w:r>
-    </w:p>
-    <w:p>
-      <w:pPr>
-        <w:jc w:val="center"/>
-        <w:rPr>
-          <w:sz w:val="36"/>
-          <w:szCs w:val="36"/>
-          <w:highlight w:val="yellow"/>
-        </w:rPr>
-      </w:pPr>
-      <w:r>
-        <w:rPr>
-          <w:sz w:val="36"/>
-          <w:szCs w:val="36"/>
-          <w:highlight w:val="yellow"/>
-        </w:rPr>
         <w:t>13. Git</w:t>
       </w:r>
     </w:p>
@@ -821,7 +792,6 @@
         </w:rPr>
         <w:t>node</w:t>
       </w:r>
-      <w:proofErr w:type="gramStart"/>
       <w:r>
         <w:rPr>
           <w:sz w:val="20"/>
@@ -836,16 +806,7 @@
           <w:szCs w:val="20"/>
           <w:highlight w:val="red"/>
         </w:rPr>
-        <w:t>П</w:t>
-      </w:r>
-      <w:proofErr w:type="gramEnd"/>
-      <w:r>
-        <w:rPr>
-          <w:sz w:val="20"/>
-          <w:szCs w:val="20"/>
-          <w:highlight w:val="red"/>
-        </w:rPr>
-        <w:t>одтягивает инфо какие модули установить.</w:t>
+        <w:t>Подтягивает инфо какие модули установить.</w:t>
       </w:r>
     </w:p>
     <w:p>
@@ -1298,17 +1259,8 @@
           <w:sz w:val="20"/>
           <w:szCs w:val="20"/>
         </w:rPr>
-        <w:t>)</w:t>
-      </w:r>
-      <w:proofErr w:type="gramStart"/>
-      <w:r>
-        <w:rPr>
-          <w:sz w:val="20"/>
-          <w:szCs w:val="20"/>
-        </w:rPr>
-        <w:t xml:space="preserve"> )</w:t>
-      </w:r>
-      <w:proofErr w:type="gramEnd"/>
+        <w:t>) )</w:t>
+      </w:r>
     </w:p>
     <w:p>
       <w:pPr>
@@ -1355,7 +1307,6 @@
         </w:rPr>
         <w:t>’</w:t>
       </w:r>
-      <w:proofErr w:type="gramStart"/>
       <w:r>
         <w:rPr>
           <w:sz w:val="20"/>
@@ -1370,7 +1321,6 @@
         </w:rPr>
         <w:t>:</w:t>
       </w:r>
-      <w:proofErr w:type="gramEnd"/>
       <w:r>
         <w:rPr>
           <w:sz w:val="20"/>
@@ -1444,7 +1394,6 @@
         </w:rPr>
         <w:t>’</w:t>
       </w:r>
-      <w:proofErr w:type="gramStart"/>
       <w:r>
         <w:rPr>
           <w:sz w:val="20"/>
@@ -1459,7 +1408,6 @@
         </w:rPr>
         <w:t>:</w:t>
       </w:r>
-      <w:proofErr w:type="gramEnd"/>
       <w:r>
         <w:rPr>
           <w:sz w:val="20"/>
@@ -1660,21 +1608,12 @@
           <w:lang w:val="en-US"/>
         </w:rPr>
       </w:pPr>
-      <w:proofErr w:type="gramStart"/>
       <w:r>
         <w:rPr>
           <w:color w:val="E0957B"/>
           <w:lang w:val="en-US"/>
         </w:rPr>
-        <w:t>import</w:t>
-      </w:r>
-      <w:proofErr w:type="gramEnd"/>
-      <w:r>
-        <w:rPr>
-          <w:color w:val="E0957B"/>
-          <w:lang w:val="en-US"/>
-        </w:rPr>
-        <w:t xml:space="preserve"> </w:t>
+        <w:t xml:space="preserve">import </w:t>
       </w:r>
       <w:r>
         <w:rPr>
@@ -2249,25 +2188,14 @@
           <w:lang w:val="en-US"/>
         </w:rPr>
       </w:pPr>
-      <w:proofErr w:type="gramStart"/>
-      <w:r>
-        <w:rPr>
-          <w:b/>
-          <w:sz w:val="20"/>
-          <w:szCs w:val="20"/>
-          <w:lang w:val="en-US"/>
-        </w:rPr>
-        <w:t>className</w:t>
-      </w:r>
-      <w:proofErr w:type="gramEnd"/>
-      <w:r>
-        <w:rPr>
-          <w:b/>
-          <w:sz w:val="20"/>
-          <w:szCs w:val="20"/>
-          <w:lang w:val="en-US"/>
-        </w:rPr>
-        <w:t xml:space="preserve"> = </w:t>
+      <w:r>
+        <w:rPr>
+          <w:b/>
+          <w:sz w:val="20"/>
+          <w:szCs w:val="20"/>
+          <w:lang w:val="en-US"/>
+        </w:rPr>
+        <w:t xml:space="preserve">className = </w:t>
       </w:r>
       <w:r>
         <w:rPr>
@@ -2374,10 +2302,8 @@
           <w:b/>
           <w:sz w:val="20"/>
           <w:szCs w:val="20"/>
-          <w:lang w:val="en-US"/>
-        </w:rPr>
-      </w:pPr>
-      <w:proofErr w:type="gramStart"/>
+        </w:rPr>
+      </w:pPr>
       <w:r>
         <w:rPr>
           <w:b/>
@@ -2410,9 +2336,16 @@
           <w:szCs w:val="20"/>
           <w:lang w:val="en-US"/>
         </w:rPr>
-        <w:t>active {</w:t>
-      </w:r>
-      <w:proofErr w:type="gramEnd"/>
+        <w:t>active</w:t>
+      </w:r>
+      <w:r>
+        <w:rPr>
+          <w:b/>
+          <w:sz w:val="20"/>
+          <w:szCs w:val="20"/>
+        </w:rPr>
+        <w:t xml:space="preserve"> {</w:t>
+      </w:r>
     </w:p>
     <w:p>
       <w:pPr>
@@ -2478,7 +2411,6 @@
           <w:szCs w:val="20"/>
         </w:rPr>
       </w:pPr>
-      <w:proofErr w:type="gramStart"/>
       <w:r>
         <w:rPr>
           <w:sz w:val="20"/>
@@ -2499,15 +2431,7 @@
           <w:sz w:val="20"/>
           <w:szCs w:val="20"/>
         </w:rPr>
-        <w:t xml:space="preserve"> (можно при импорте назвать его по-другому), то мы не можем использовать в именах классов дефис.</w:t>
-      </w:r>
-      <w:proofErr w:type="gramEnd"/>
-      <w:r>
-        <w:rPr>
-          <w:sz w:val="20"/>
-          <w:szCs w:val="20"/>
-        </w:rPr>
-        <w:t xml:space="preserve"> Можем, если только будем использовать другой синтаксис типа </w:t>
+        <w:t xml:space="preserve"> (можно при импорте назвать его по-другому), то мы не можем использовать в именах классов дефис. Можем, если только будем использовать другой синтаксис типа </w:t>
       </w:r>
       <w:r>
         <w:rPr>
@@ -2661,6 +2585,7 @@
           <w:b/>
           <w:sz w:val="20"/>
           <w:szCs w:val="20"/>
+          <w:lang w:val="en-US"/>
         </w:rPr>
       </w:pPr>
       <w:r>
@@ -2675,16 +2600,137 @@
     <w:p>
       <w:pPr>
         <w:rPr>
-          <w:sz w:val="20"/>
-          <w:szCs w:val="20"/>
-        </w:rPr>
-      </w:pPr>
-    </w:p>
-    <w:p/>
-    <w:p>
+          <w:b/>
+          <w:sz w:val="20"/>
+          <w:szCs w:val="20"/>
+          <w:lang w:val="en-US"/>
+        </w:rPr>
+      </w:pPr>
+    </w:p>
+    <w:p>
+      <w:pPr>
+        <w:jc w:val="center"/>
+        <w:rPr>
+          <w:sz w:val="36"/>
+          <w:szCs w:val="36"/>
+          <w:highlight w:val="yellow"/>
+        </w:rPr>
+      </w:pPr>
+      <w:r>
+        <w:rPr>
+          <w:sz w:val="36"/>
+          <w:szCs w:val="36"/>
+          <w:highlight w:val="yellow"/>
+        </w:rPr>
+        <w:lastRenderedPageBreak/>
+        <w:t>15</w:t>
+      </w:r>
+      <w:r>
+        <w:rPr>
+          <w:sz w:val="36"/>
+          <w:szCs w:val="36"/>
+          <w:highlight w:val="yellow"/>
+        </w:rPr>
+        <w:t xml:space="preserve">. </w:t>
+      </w:r>
+      <w:r>
+        <w:rPr>
+          <w:sz w:val="36"/>
+          <w:szCs w:val="36"/>
+          <w:highlight w:val="yellow"/>
+        </w:rPr>
+        <w:t xml:space="preserve">Структура папок, новые компоненты, улучшаем </w:t>
+      </w:r>
+      <w:r>
+        <w:rPr>
+          <w:sz w:val="36"/>
+          <w:szCs w:val="36"/>
+          <w:highlight w:val="yellow"/>
+          <w:lang w:val="en-US"/>
+        </w:rPr>
+        <w:t>CSS</w:t>
+      </w:r>
+    </w:p>
+    <w:p>
+      <w:pPr>
+        <w:rPr>
+          <w:sz w:val="20"/>
+          <w:szCs w:val="20"/>
+        </w:rPr>
+      </w:pPr>
+      <w:r>
+        <w:rPr>
+          <w:sz w:val="20"/>
+          <w:szCs w:val="20"/>
+        </w:rPr>
+        <w:t>Сгруппируем в отдельные папки файл компонента и файл стилей.</w:t>
+      </w:r>
+    </w:p>
+    <w:p>
+      <w:pPr>
+        <w:rPr>
+          <w:sz w:val="20"/>
+          <w:szCs w:val="20"/>
+        </w:rPr>
+      </w:pPr>
+      <w:r>
+        <w:rPr>
+          <w:sz w:val="20"/>
+          <w:szCs w:val="20"/>
+        </w:rPr>
+        <w:t>Дробим наши полученные компоненты.</w:t>
+      </w:r>
+    </w:p>
+    <w:p>
+      <w:pPr>
+        <w:rPr>
+          <w:sz w:val="20"/>
+          <w:szCs w:val="20"/>
+          <w:lang w:val="en-US"/>
+        </w:rPr>
+      </w:pPr>
+      <w:r>
+        <w:rPr>
+          <w:sz w:val="20"/>
+          <w:szCs w:val="20"/>
+        </w:rPr>
+        <w:t xml:space="preserve">В папке исходного компонента создаем папку с именем компонента следующе уровня, вместе с ним и стили </w:t>
+      </w:r>
+      <w:r>
+        <w:rPr>
+          <w:sz w:val="20"/>
+          <w:szCs w:val="20"/>
+          <w:lang w:val="en-US"/>
+        </w:rPr>
+        <w:t>css</w:t>
+      </w:r>
+      <w:r>
+        <w:rPr>
+          <w:sz w:val="20"/>
+          <w:szCs w:val="20"/>
+        </w:rPr>
+        <w:t>.</w:t>
+      </w:r>
+    </w:p>
+    <w:p>
+      <w:pPr>
+        <w:rPr>
+          <w:sz w:val="20"/>
+          <w:szCs w:val="20"/>
+        </w:rPr>
+      </w:pPr>
+      <w:r>
+        <w:rPr>
+          <w:sz w:val="20"/>
+          <w:szCs w:val="20"/>
+        </w:rPr>
+        <w:t>Так мы можем использовать одно из главных преимуществ компонент, мы можем их потом дублировать тегами!</w:t>
+      </w:r>
       <w:bookmarkStart w:id="0" w:name="_GoBack"/>
       <w:bookmarkEnd w:id="0"/>
     </w:p>
+    <w:p/>
+    <w:p/>
     <w:sectPr>
       <w:pgSz w:w="11906" w:h="16838"/>
       <w:pgMar w:top="1134" w:right="850" w:bottom="1134" w:left="1701" w:header="708" w:footer="708" w:gutter="0"/>

</xml_diff>

<commit_message>
Lesson 15. Props and props types
</commit_message>
<xml_diff>
--- a/notes/Путь Самурая 1.0.docx
+++ b/notes/Путь Самурая 1.0.docx
@@ -176,6 +176,7 @@
           <w:szCs w:val="20"/>
         </w:rPr>
       </w:pPr>
+      <w:proofErr w:type="gramStart"/>
       <w:r>
         <w:rPr>
           <w:b/>
@@ -185,6 +186,7 @@
         </w:rPr>
         <w:t>import</w:t>
       </w:r>
+      <w:proofErr w:type="gramEnd"/>
       <w:r>
         <w:rPr>
           <w:b/>
@@ -261,6 +263,7 @@
         </w:rPr>
         <w:t>.</w:t>
       </w:r>
+      <w:proofErr w:type="spellStart"/>
       <w:r>
         <w:rPr>
           <w:b/>
@@ -270,6 +273,7 @@
         </w:rPr>
         <w:t>ts</w:t>
       </w:r>
+      <w:proofErr w:type="spellEnd"/>
       <w:r>
         <w:rPr>
           <w:b/>
@@ -316,6 +320,7 @@
           <w:szCs w:val="20"/>
         </w:rPr>
       </w:pPr>
+      <w:proofErr w:type="gramStart"/>
       <w:r>
         <w:rPr>
           <w:b/>
@@ -354,8 +359,25 @@
           <w:sz w:val="20"/>
           <w:szCs w:val="20"/>
         </w:rPr>
-        <w:t xml:space="preserve">- автоимпорт компонент в </w:t>
-      </w:r>
+        <w:t xml:space="preserve">- </w:t>
+      </w:r>
+      <w:proofErr w:type="spellStart"/>
+      <w:r>
+        <w:rPr>
+          <w:sz w:val="20"/>
+          <w:szCs w:val="20"/>
+        </w:rPr>
+        <w:t>автоимпорт</w:t>
+      </w:r>
+      <w:proofErr w:type="spellEnd"/>
+      <w:r>
+        <w:rPr>
+          <w:sz w:val="20"/>
+          <w:szCs w:val="20"/>
+        </w:rPr>
+        <w:t xml:space="preserve"> компонент в </w:t>
+      </w:r>
+      <w:proofErr w:type="spellStart"/>
       <w:r>
         <w:rPr>
           <w:sz w:val="20"/>
@@ -364,19 +386,44 @@
         </w:rPr>
         <w:t>WebStorm</w:t>
       </w:r>
-      <w:r>
-        <w:rPr>
-          <w:sz w:val="20"/>
-          <w:szCs w:val="20"/>
-        </w:rPr>
-        <w:t xml:space="preserve">. </w:t>
-      </w:r>
-      <w:r>
-        <w:rPr>
-          <w:sz w:val="20"/>
-          <w:szCs w:val="20"/>
-        </w:rPr>
-        <w:t xml:space="preserve">При автоимпорте </w:t>
+      <w:proofErr w:type="spellEnd"/>
+      <w:r>
+        <w:rPr>
+          <w:sz w:val="20"/>
+          <w:szCs w:val="20"/>
+        </w:rPr>
+        <w:t>.</w:t>
+      </w:r>
+      <w:proofErr w:type="gramEnd"/>
+      <w:r>
+        <w:rPr>
+          <w:sz w:val="20"/>
+          <w:szCs w:val="20"/>
+        </w:rPr>
+        <w:t xml:space="preserve"> </w:t>
+      </w:r>
+      <w:r>
+        <w:rPr>
+          <w:sz w:val="20"/>
+          <w:szCs w:val="20"/>
+        </w:rPr>
+        <w:t xml:space="preserve">При </w:t>
+      </w:r>
+      <w:proofErr w:type="spellStart"/>
+      <w:r>
+        <w:rPr>
+          <w:sz w:val="20"/>
+          <w:szCs w:val="20"/>
+        </w:rPr>
+        <w:t>автоимпорте</w:t>
+      </w:r>
+      <w:proofErr w:type="spellEnd"/>
+      <w:r>
+        <w:rPr>
+          <w:sz w:val="20"/>
+          <w:szCs w:val="20"/>
+        </w:rPr>
+        <w:t xml:space="preserve"> </w:t>
       </w:r>
       <w:r>
         <w:rPr>
@@ -428,184 +475,130 @@
           <w:szCs w:val="36"/>
           <w:highlight w:val="yellow"/>
         </w:rPr>
-        <w:t xml:space="preserve">11. Соц сеть, шаг 1, верстка, </w:t>
-      </w:r>
+        <w:t xml:space="preserve">11. </w:t>
+      </w:r>
+      <w:proofErr w:type="spellStart"/>
+      <w:proofErr w:type="gramStart"/>
       <w:r>
         <w:rPr>
           <w:sz w:val="36"/>
           <w:szCs w:val="36"/>
           <w:highlight w:val="yellow"/>
-          <w:lang w:val="en-US"/>
-        </w:rPr>
-        <w:t>grid</w:t>
-      </w:r>
-    </w:p>
-    <w:p>
-      <w:pPr>
-        <w:rPr>
-          <w:b/>
-          <w:sz w:val="20"/>
-          <w:szCs w:val="20"/>
-        </w:rPr>
-      </w:pPr>
-      <w:r>
-        <w:rPr>
-          <w:b/>
-          <w:sz w:val="20"/>
-          <w:szCs w:val="20"/>
-        </w:rPr>
-        <w:t xml:space="preserve">Делаем верстку на любой технологии, можно на </w:t>
-      </w:r>
-      <w:r>
-        <w:rPr>
-          <w:b/>
-          <w:sz w:val="20"/>
-          <w:szCs w:val="20"/>
-          <w:lang w:val="en-US"/>
-        </w:rPr>
-        <w:t>FLEX</w:t>
-      </w:r>
-      <w:r>
-        <w:rPr>
-          <w:b/>
-          <w:sz w:val="20"/>
-          <w:szCs w:val="20"/>
-        </w:rPr>
-        <w:t xml:space="preserve">, </w:t>
-      </w:r>
-      <w:r>
-        <w:rPr>
-          <w:b/>
-          <w:sz w:val="20"/>
-          <w:szCs w:val="20"/>
-          <w:lang w:val="en-US"/>
-        </w:rPr>
-        <w:t>GRID</w:t>
-      </w:r>
-      <w:r>
-        <w:rPr>
-          <w:b/>
-          <w:sz w:val="20"/>
-          <w:szCs w:val="20"/>
-        </w:rPr>
-        <w:t xml:space="preserve">, </w:t>
-      </w:r>
-      <w:r>
-        <w:rPr>
-          <w:b/>
-          <w:sz w:val="20"/>
-          <w:szCs w:val="20"/>
-          <w:lang w:val="en-US"/>
-        </w:rPr>
-        <w:t>FLOAT</w:t>
-      </w:r>
-      <w:r>
-        <w:rPr>
-          <w:b/>
-          <w:sz w:val="20"/>
-          <w:szCs w:val="20"/>
-        </w:rPr>
-        <w:t xml:space="preserve">. </w:t>
-      </w:r>
-    </w:p>
-    <w:p>
-      <w:pPr>
-        <w:rPr>
-          <w:b/>
-          <w:sz w:val="20"/>
-          <w:szCs w:val="20"/>
-        </w:rPr>
-      </w:pPr>
-      <w:r>
-        <w:rPr>
-          <w:b/>
-          <w:sz w:val="20"/>
-          <w:szCs w:val="20"/>
-        </w:rPr>
-        <w:t xml:space="preserve">В дано случае будем делать верстку на </w:t>
-      </w:r>
-      <w:r>
-        <w:rPr>
-          <w:b/>
-          <w:sz w:val="20"/>
-          <w:szCs w:val="20"/>
-          <w:lang w:val="en-US"/>
-        </w:rPr>
-        <w:t>GRID</w:t>
-      </w:r>
-    </w:p>
-    <w:p>
-      <w:pPr>
-        <w:jc w:val="center"/>
+        </w:rPr>
+        <w:t>Соц</w:t>
+      </w:r>
+      <w:proofErr w:type="spellEnd"/>
+      <w:proofErr w:type="gramEnd"/>
+      <w:r>
         <w:rPr>
           <w:sz w:val="36"/>
           <w:szCs w:val="36"/>
           <w:highlight w:val="yellow"/>
         </w:rPr>
-      </w:pPr>
+        <w:t xml:space="preserve"> сеть, шаг 1, верстка, </w:t>
+      </w:r>
       <w:r>
         <w:rPr>
           <w:sz w:val="36"/>
           <w:szCs w:val="36"/>
           <w:highlight w:val="yellow"/>
-        </w:rPr>
-        <w:t>12. Разбивка на компоненты.</w:t>
-      </w:r>
-    </w:p>
-    <w:p>
-      <w:pPr>
-        <w:rPr>
-          <w:sz w:val="20"/>
-          <w:szCs w:val="20"/>
-        </w:rPr>
-      </w:pPr>
-      <w:r>
-        <w:rPr>
-          <w:sz w:val="20"/>
-          <w:szCs w:val="20"/>
-        </w:rPr>
-        <w:t>Теперь разбиваем нашу разметку на компоненты.</w:t>
-      </w:r>
-    </w:p>
-    <w:p>
-      <w:pPr>
-        <w:rPr>
-          <w:b/>
-          <w:sz w:val="20"/>
-          <w:szCs w:val="20"/>
-        </w:rPr>
-      </w:pPr>
-      <w:r>
-        <w:rPr>
-          <w:sz w:val="20"/>
-          <w:szCs w:val="20"/>
-        </w:rPr>
-        <w:t>Для этого создадим отдельную папку,  в ней отдельные файлы, название пишем</w:t>
-      </w:r>
-      <w:r>
-        <w:rPr>
-          <w:b/>
-          <w:sz w:val="20"/>
-          <w:szCs w:val="20"/>
-        </w:rPr>
-        <w:t xml:space="preserve"> с большой буквы!</w:t>
-      </w:r>
-    </w:p>
-    <w:p>
-      <w:pPr>
-        <w:rPr>
-          <w:b/>
-          <w:sz w:val="20"/>
-          <w:szCs w:val="20"/>
-        </w:rPr>
-      </w:pPr>
-      <w:r>
-        <w:rPr>
-          <w:b/>
-          <w:sz w:val="20"/>
-          <w:szCs w:val="20"/>
-        </w:rPr>
-        <w:t>Не забываем делать импорт-экспорт.</w:t>
+          <w:lang w:val="en-US"/>
+        </w:rPr>
+        <w:t>grid</w:t>
+      </w:r>
+    </w:p>
+    <w:p>
+      <w:pPr>
+        <w:rPr>
+          <w:b/>
+          <w:sz w:val="20"/>
+          <w:szCs w:val="20"/>
+        </w:rPr>
+      </w:pPr>
+      <w:r>
+        <w:rPr>
+          <w:b/>
+          <w:sz w:val="20"/>
+          <w:szCs w:val="20"/>
+        </w:rPr>
+        <w:t xml:space="preserve">Делаем верстку на любой технологии, можно на </w:t>
+      </w:r>
+      <w:r>
+        <w:rPr>
+          <w:b/>
+          <w:sz w:val="20"/>
+          <w:szCs w:val="20"/>
+          <w:lang w:val="en-US"/>
+        </w:rPr>
+        <w:t>FLEX</w:t>
+      </w:r>
+      <w:r>
+        <w:rPr>
+          <w:b/>
+          <w:sz w:val="20"/>
+          <w:szCs w:val="20"/>
+        </w:rPr>
+        <w:t xml:space="preserve">, </w:t>
+      </w:r>
+      <w:r>
+        <w:rPr>
+          <w:b/>
+          <w:sz w:val="20"/>
+          <w:szCs w:val="20"/>
+          <w:lang w:val="en-US"/>
+        </w:rPr>
+        <w:t>GRID</w:t>
+      </w:r>
+      <w:r>
+        <w:rPr>
+          <w:b/>
+          <w:sz w:val="20"/>
+          <w:szCs w:val="20"/>
+        </w:rPr>
+        <w:t xml:space="preserve">, </w:t>
+      </w:r>
+      <w:r>
+        <w:rPr>
+          <w:b/>
+          <w:sz w:val="20"/>
+          <w:szCs w:val="20"/>
+          <w:lang w:val="en-US"/>
+        </w:rPr>
+        <w:t>FLOAT</w:t>
+      </w:r>
+      <w:r>
+        <w:rPr>
+          <w:b/>
+          <w:sz w:val="20"/>
+          <w:szCs w:val="20"/>
+        </w:rPr>
+        <w:t xml:space="preserve">. </w:t>
+      </w:r>
+    </w:p>
+    <w:p>
+      <w:pPr>
+        <w:rPr>
+          <w:b/>
+          <w:sz w:val="20"/>
+          <w:szCs w:val="20"/>
+        </w:rPr>
+      </w:pPr>
+      <w:r>
+        <w:rPr>
+          <w:b/>
+          <w:sz w:val="20"/>
+          <w:szCs w:val="20"/>
+        </w:rPr>
+        <w:t xml:space="preserve">В дано случае будем делать верстку на </w:t>
+      </w:r>
+      <w:r>
+        <w:rPr>
+          <w:b/>
+          <w:sz w:val="20"/>
+          <w:szCs w:val="20"/>
+          <w:lang w:val="en-US"/>
+        </w:rPr>
+        <w:t>GRID</w:t>
       </w:r>
     </w:p>
     <w:p>
@@ -623,242 +616,63 @@
           <w:szCs w:val="36"/>
           <w:highlight w:val="yellow"/>
         </w:rPr>
-        <w:t>13. Git</w:t>
-      </w:r>
-    </w:p>
-    <w:p>
-      <w:pPr>
-        <w:rPr>
-          <w:b/>
-          <w:sz w:val="20"/>
-          <w:szCs w:val="20"/>
-        </w:rPr>
-      </w:pPr>
-      <w:r>
-        <w:rPr>
-          <w:b/>
-          <w:sz w:val="20"/>
-          <w:szCs w:val="20"/>
-        </w:rPr>
-        <w:t xml:space="preserve">Ссылка на репозиторий Димыча (там есть </w:t>
-      </w:r>
-      <w:r>
-        <w:rPr>
-          <w:b/>
-          <w:sz w:val="20"/>
-          <w:szCs w:val="20"/>
-          <w:lang w:val="en-US"/>
-        </w:rPr>
-        <w:t>TYPESCRIPT</w:t>
-      </w:r>
-      <w:r>
-        <w:rPr>
-          <w:b/>
-          <w:sz w:val="20"/>
-          <w:szCs w:val="20"/>
-        </w:rPr>
-        <w:t>):</w:t>
-      </w:r>
-    </w:p>
-    <w:p>
-      <w:pPr>
-        <w:rPr>
-          <w:sz w:val="20"/>
-          <w:szCs w:val="20"/>
-        </w:rPr>
-      </w:pPr>
-      <w:r>
-        <w:rPr>
-          <w:sz w:val="20"/>
-          <w:szCs w:val="20"/>
-        </w:rPr>
-        <w:t>https://github.com/it-kamasutra/react-way-of-samurai</w:t>
-      </w:r>
-      <w:r>
-        <w:rPr>
-          <w:sz w:val="20"/>
-          <w:szCs w:val="20"/>
-        </w:rPr>
-        <w:t xml:space="preserve"> </w:t>
-      </w:r>
-    </w:p>
-    <w:p>
-      <w:pPr>
-        <w:rPr>
-          <w:sz w:val="20"/>
-          <w:szCs w:val="20"/>
-        </w:rPr>
-      </w:pPr>
-      <w:r>
-        <w:rPr>
-          <w:b/>
-          <w:sz w:val="20"/>
-          <w:szCs w:val="20"/>
-          <w:highlight w:val="red"/>
-        </w:rPr>
-        <w:t xml:space="preserve">Модули </w:t>
-      </w:r>
-      <w:r>
-        <w:rPr>
-          <w:b/>
-          <w:sz w:val="20"/>
-          <w:szCs w:val="20"/>
-          <w:highlight w:val="red"/>
-          <w:lang w:val="en-US"/>
-        </w:rPr>
-        <w:t>node</w:t>
-      </w:r>
-      <w:r>
-        <w:rPr>
-          <w:sz w:val="20"/>
-          <w:szCs w:val="20"/>
-          <w:highlight w:val="red"/>
-        </w:rPr>
-        <w:t xml:space="preserve"> не закидываются в репозиторий</w:t>
-      </w:r>
-      <w:r>
-        <w:rPr>
-          <w:sz w:val="20"/>
-          <w:szCs w:val="20"/>
-          <w:highlight w:val="red"/>
-        </w:rPr>
-        <w:t xml:space="preserve">, </w:t>
-      </w:r>
-      <w:r>
-        <w:rPr>
-          <w:sz w:val="20"/>
-          <w:szCs w:val="20"/>
-          <w:highlight w:val="red"/>
-        </w:rPr>
-        <w:t xml:space="preserve">автоматом прописывается в </w:t>
-      </w:r>
-      <w:r>
-        <w:rPr>
-          <w:sz w:val="20"/>
-          <w:szCs w:val="20"/>
-          <w:highlight w:val="red"/>
-          <w:lang w:val="en-US"/>
-        </w:rPr>
-        <w:t>GITIGNORE</w:t>
-      </w:r>
-      <w:r>
-        <w:rPr>
-          <w:sz w:val="20"/>
-          <w:szCs w:val="20"/>
-          <w:highlight w:val="red"/>
-        </w:rPr>
-        <w:t xml:space="preserve">! Но в файл </w:t>
-      </w:r>
-      <w:r>
-        <w:rPr>
-          <w:sz w:val="20"/>
-          <w:szCs w:val="20"/>
-          <w:highlight w:val="red"/>
-          <w:lang w:val="en-US"/>
-        </w:rPr>
-        <w:t>package</w:t>
-      </w:r>
-      <w:r>
-        <w:rPr>
-          <w:sz w:val="20"/>
-          <w:szCs w:val="20"/>
-          <w:highlight w:val="red"/>
-        </w:rPr>
-        <w:t>.</w:t>
-      </w:r>
-      <w:r>
-        <w:rPr>
-          <w:sz w:val="20"/>
-          <w:szCs w:val="20"/>
-          <w:highlight w:val="red"/>
-          <w:lang w:val="en-US"/>
-        </w:rPr>
-        <w:t>json</w:t>
-      </w:r>
-      <w:r>
-        <w:rPr>
-          <w:sz w:val="20"/>
-          <w:szCs w:val="20"/>
-          <w:highlight w:val="red"/>
-        </w:rPr>
-        <w:t xml:space="preserve"> сохраняются все зависимости! Из него </w:t>
-      </w:r>
-      <w:r>
-        <w:rPr>
-          <w:sz w:val="20"/>
-          <w:szCs w:val="20"/>
-          <w:highlight w:val="red"/>
-          <w:lang w:val="en-US"/>
-        </w:rPr>
-        <w:t>node</w:t>
-      </w:r>
-      <w:r>
-        <w:rPr>
-          <w:sz w:val="20"/>
-          <w:szCs w:val="20"/>
-          <w:highlight w:val="red"/>
-        </w:rPr>
-        <w:t xml:space="preserve"> </w:t>
-      </w:r>
-      <w:r>
-        <w:rPr>
-          <w:sz w:val="20"/>
-          <w:szCs w:val="20"/>
-          <w:highlight w:val="red"/>
-        </w:rPr>
-        <w:t>Подтягивает инфо какие модули установить.</w:t>
-      </w:r>
-    </w:p>
-    <w:p>
-      <w:pPr>
-        <w:rPr>
-          <w:sz w:val="20"/>
-          <w:szCs w:val="20"/>
-        </w:rPr>
-      </w:pPr>
-      <w:r>
-        <w:rPr>
-          <w:sz w:val="20"/>
-          <w:szCs w:val="20"/>
-        </w:rPr>
-        <w:t xml:space="preserve">Пишем </w:t>
-      </w:r>
-      <w:r>
-        <w:rPr>
-          <w:sz w:val="20"/>
-          <w:szCs w:val="20"/>
-          <w:lang w:val="en-US"/>
-        </w:rPr>
-        <w:t>NPM</w:t>
-      </w:r>
-      <w:r>
-        <w:rPr>
-          <w:sz w:val="20"/>
-          <w:szCs w:val="20"/>
-        </w:rPr>
-        <w:t xml:space="preserve"> </w:t>
-      </w:r>
-      <w:r>
-        <w:rPr>
-          <w:sz w:val="20"/>
-          <w:szCs w:val="20"/>
-          <w:lang w:val="en-US"/>
-        </w:rPr>
-        <w:t>install</w:t>
-      </w:r>
-      <w:r>
-        <w:rPr>
-          <w:sz w:val="20"/>
-          <w:szCs w:val="20"/>
-        </w:rPr>
-        <w:t xml:space="preserve"> </w:t>
-      </w:r>
-      <w:r>
-        <w:rPr>
-          <w:sz w:val="20"/>
-          <w:szCs w:val="20"/>
-        </w:rPr>
-        <w:t>для установки зависимостей, т.к. при создании проекта их нет</w:t>
+        <w:t>12. Разбивка на компоненты.</w:t>
+      </w:r>
+    </w:p>
+    <w:p>
+      <w:pPr>
+        <w:rPr>
+          <w:sz w:val="20"/>
+          <w:szCs w:val="20"/>
+        </w:rPr>
+      </w:pPr>
+      <w:r>
+        <w:rPr>
+          <w:sz w:val="20"/>
+          <w:szCs w:val="20"/>
+        </w:rPr>
+        <w:t>Теперь разбиваем нашу разметку на компоненты.</w:t>
+      </w:r>
+    </w:p>
+    <w:p>
+      <w:pPr>
+        <w:rPr>
+          <w:b/>
+          <w:sz w:val="20"/>
+          <w:szCs w:val="20"/>
+        </w:rPr>
+      </w:pPr>
+      <w:r>
+        <w:rPr>
+          <w:sz w:val="20"/>
+          <w:szCs w:val="20"/>
+        </w:rPr>
+        <w:t>Для этого создадим отдельную папку,  в ней отдельные файлы, название пишем</w:t>
+      </w:r>
+      <w:r>
+        <w:rPr>
+          <w:b/>
+          <w:sz w:val="20"/>
+          <w:szCs w:val="20"/>
+        </w:rPr>
+        <w:t xml:space="preserve"> с большой буквы!</w:t>
+      </w:r>
+    </w:p>
+    <w:p>
+      <w:pPr>
+        <w:rPr>
+          <w:b/>
+          <w:sz w:val="20"/>
+          <w:szCs w:val="20"/>
+        </w:rPr>
+      </w:pPr>
+      <w:r>
+        <w:rPr>
+          <w:b/>
+          <w:sz w:val="20"/>
+          <w:szCs w:val="20"/>
+        </w:rPr>
+        <w:t>Не забываем делать импорт-экспорт.</w:t>
       </w:r>
     </w:p>
     <w:p>
@@ -876,8 +690,339 @@
           <w:szCs w:val="36"/>
           <w:highlight w:val="yellow"/>
         </w:rPr>
-        <w:t>14. CSS Modules</w:t>
-      </w:r>
+        <w:t xml:space="preserve">13. </w:t>
+      </w:r>
+      <w:proofErr w:type="spellStart"/>
+      <w:r>
+        <w:rPr>
+          <w:sz w:val="36"/>
+          <w:szCs w:val="36"/>
+          <w:highlight w:val="yellow"/>
+        </w:rPr>
+        <w:t>Git</w:t>
+      </w:r>
+      <w:proofErr w:type="spellEnd"/>
+    </w:p>
+    <w:p>
+      <w:pPr>
+        <w:rPr>
+          <w:b/>
+          <w:sz w:val="20"/>
+          <w:szCs w:val="20"/>
+        </w:rPr>
+      </w:pPr>
+      <w:r>
+        <w:rPr>
+          <w:b/>
+          <w:sz w:val="20"/>
+          <w:szCs w:val="20"/>
+        </w:rPr>
+        <w:t xml:space="preserve">Ссылка на </w:t>
+      </w:r>
+      <w:proofErr w:type="spellStart"/>
+      <w:r>
+        <w:rPr>
+          <w:b/>
+          <w:sz w:val="20"/>
+          <w:szCs w:val="20"/>
+        </w:rPr>
+        <w:t>репозиторий</w:t>
+      </w:r>
+      <w:proofErr w:type="spellEnd"/>
+      <w:r>
+        <w:rPr>
+          <w:b/>
+          <w:sz w:val="20"/>
+          <w:szCs w:val="20"/>
+        </w:rPr>
+        <w:t xml:space="preserve"> </w:t>
+      </w:r>
+      <w:proofErr w:type="spellStart"/>
+      <w:r>
+        <w:rPr>
+          <w:b/>
+          <w:sz w:val="20"/>
+          <w:szCs w:val="20"/>
+        </w:rPr>
+        <w:t>Димыча</w:t>
+      </w:r>
+      <w:proofErr w:type="spellEnd"/>
+      <w:r>
+        <w:rPr>
+          <w:b/>
+          <w:sz w:val="20"/>
+          <w:szCs w:val="20"/>
+        </w:rPr>
+        <w:t xml:space="preserve"> (там есть </w:t>
+      </w:r>
+      <w:r>
+        <w:rPr>
+          <w:b/>
+          <w:sz w:val="20"/>
+          <w:szCs w:val="20"/>
+          <w:lang w:val="en-US"/>
+        </w:rPr>
+        <w:t>TYPESCRIPT</w:t>
+      </w:r>
+      <w:r>
+        <w:rPr>
+          <w:b/>
+          <w:sz w:val="20"/>
+          <w:szCs w:val="20"/>
+        </w:rPr>
+        <w:t>):</w:t>
+      </w:r>
+    </w:p>
+    <w:p>
+      <w:pPr>
+        <w:rPr>
+          <w:sz w:val="20"/>
+          <w:szCs w:val="20"/>
+        </w:rPr>
+      </w:pPr>
+      <w:r>
+        <w:rPr>
+          <w:sz w:val="20"/>
+          <w:szCs w:val="20"/>
+        </w:rPr>
+        <w:t>https://github.com/it-kamasutra/react-way-of-samurai</w:t>
+      </w:r>
+      <w:r>
+        <w:rPr>
+          <w:sz w:val="20"/>
+          <w:szCs w:val="20"/>
+        </w:rPr>
+        <w:t xml:space="preserve"> </w:t>
+      </w:r>
+    </w:p>
+    <w:p>
+      <w:pPr>
+        <w:rPr>
+          <w:sz w:val="20"/>
+          <w:szCs w:val="20"/>
+        </w:rPr>
+      </w:pPr>
+      <w:r>
+        <w:rPr>
+          <w:b/>
+          <w:sz w:val="20"/>
+          <w:szCs w:val="20"/>
+          <w:highlight w:val="red"/>
+        </w:rPr>
+        <w:t xml:space="preserve">Модули </w:t>
+      </w:r>
+      <w:r>
+        <w:rPr>
+          <w:b/>
+          <w:sz w:val="20"/>
+          <w:szCs w:val="20"/>
+          <w:highlight w:val="red"/>
+          <w:lang w:val="en-US"/>
+        </w:rPr>
+        <w:t>node</w:t>
+      </w:r>
+      <w:r>
+        <w:rPr>
+          <w:sz w:val="20"/>
+          <w:szCs w:val="20"/>
+          <w:highlight w:val="red"/>
+        </w:rPr>
+        <w:t xml:space="preserve"> не закидываются в </w:t>
+      </w:r>
+      <w:proofErr w:type="spellStart"/>
+      <w:r>
+        <w:rPr>
+          <w:sz w:val="20"/>
+          <w:szCs w:val="20"/>
+          <w:highlight w:val="red"/>
+        </w:rPr>
+        <w:t>репозиторий</w:t>
+      </w:r>
+      <w:proofErr w:type="spellEnd"/>
+      <w:r>
+        <w:rPr>
+          <w:sz w:val="20"/>
+          <w:szCs w:val="20"/>
+          <w:highlight w:val="red"/>
+        </w:rPr>
+        <w:t xml:space="preserve">, </w:t>
+      </w:r>
+      <w:r>
+        <w:rPr>
+          <w:sz w:val="20"/>
+          <w:szCs w:val="20"/>
+          <w:highlight w:val="red"/>
+        </w:rPr>
+        <w:t xml:space="preserve">автоматом прописывается в </w:t>
+      </w:r>
+      <w:r>
+        <w:rPr>
+          <w:sz w:val="20"/>
+          <w:szCs w:val="20"/>
+          <w:highlight w:val="red"/>
+          <w:lang w:val="en-US"/>
+        </w:rPr>
+        <w:t>GITIGNORE</w:t>
+      </w:r>
+      <w:r>
+        <w:rPr>
+          <w:sz w:val="20"/>
+          <w:szCs w:val="20"/>
+          <w:highlight w:val="red"/>
+        </w:rPr>
+        <w:t xml:space="preserve">! Но в файл </w:t>
+      </w:r>
+      <w:r>
+        <w:rPr>
+          <w:sz w:val="20"/>
+          <w:szCs w:val="20"/>
+          <w:highlight w:val="red"/>
+          <w:lang w:val="en-US"/>
+        </w:rPr>
+        <w:t>package</w:t>
+      </w:r>
+      <w:r>
+        <w:rPr>
+          <w:sz w:val="20"/>
+          <w:szCs w:val="20"/>
+          <w:highlight w:val="red"/>
+        </w:rPr>
+        <w:t>.</w:t>
+      </w:r>
+      <w:proofErr w:type="spellStart"/>
+      <w:r>
+        <w:rPr>
+          <w:sz w:val="20"/>
+          <w:szCs w:val="20"/>
+          <w:highlight w:val="red"/>
+          <w:lang w:val="en-US"/>
+        </w:rPr>
+        <w:t>json</w:t>
+      </w:r>
+      <w:proofErr w:type="spellEnd"/>
+      <w:r>
+        <w:rPr>
+          <w:sz w:val="20"/>
+          <w:szCs w:val="20"/>
+          <w:highlight w:val="red"/>
+        </w:rPr>
+        <w:t xml:space="preserve"> сохраняются все зависимости! Из него </w:t>
+      </w:r>
+      <w:r>
+        <w:rPr>
+          <w:sz w:val="20"/>
+          <w:szCs w:val="20"/>
+          <w:highlight w:val="red"/>
+          <w:lang w:val="en-US"/>
+        </w:rPr>
+        <w:t>node</w:t>
+      </w:r>
+      <w:proofErr w:type="gramStart"/>
+      <w:r>
+        <w:rPr>
+          <w:sz w:val="20"/>
+          <w:szCs w:val="20"/>
+          <w:highlight w:val="red"/>
+        </w:rPr>
+        <w:t xml:space="preserve"> </w:t>
+      </w:r>
+      <w:r>
+        <w:rPr>
+          <w:sz w:val="20"/>
+          <w:szCs w:val="20"/>
+          <w:highlight w:val="red"/>
+        </w:rPr>
+        <w:t>П</w:t>
+      </w:r>
+      <w:proofErr w:type="gramEnd"/>
+      <w:r>
+        <w:rPr>
+          <w:sz w:val="20"/>
+          <w:szCs w:val="20"/>
+          <w:highlight w:val="red"/>
+        </w:rPr>
+        <w:t>одтягивает инфо какие модули установить.</w:t>
+      </w:r>
+    </w:p>
+    <w:p>
+      <w:pPr>
+        <w:rPr>
+          <w:sz w:val="20"/>
+          <w:szCs w:val="20"/>
+        </w:rPr>
+      </w:pPr>
+      <w:r>
+        <w:rPr>
+          <w:sz w:val="20"/>
+          <w:szCs w:val="20"/>
+        </w:rPr>
+        <w:t xml:space="preserve">Пишем </w:t>
+      </w:r>
+      <w:r>
+        <w:rPr>
+          <w:sz w:val="20"/>
+          <w:szCs w:val="20"/>
+          <w:lang w:val="en-US"/>
+        </w:rPr>
+        <w:t>NPM</w:t>
+      </w:r>
+      <w:r>
+        <w:rPr>
+          <w:sz w:val="20"/>
+          <w:szCs w:val="20"/>
+        </w:rPr>
+        <w:t xml:space="preserve"> </w:t>
+      </w:r>
+      <w:r>
+        <w:rPr>
+          <w:sz w:val="20"/>
+          <w:szCs w:val="20"/>
+          <w:lang w:val="en-US"/>
+        </w:rPr>
+        <w:t>install</w:t>
+      </w:r>
+      <w:r>
+        <w:rPr>
+          <w:sz w:val="20"/>
+          <w:szCs w:val="20"/>
+        </w:rPr>
+        <w:t xml:space="preserve"> </w:t>
+      </w:r>
+      <w:r>
+        <w:rPr>
+          <w:sz w:val="20"/>
+          <w:szCs w:val="20"/>
+        </w:rPr>
+        <w:t>для установки зависимостей, т.к. при создании проекта их нет</w:t>
+      </w:r>
+    </w:p>
+    <w:p>
+      <w:pPr>
+        <w:jc w:val="center"/>
+        <w:rPr>
+          <w:sz w:val="36"/>
+          <w:szCs w:val="36"/>
+          <w:highlight w:val="yellow"/>
+        </w:rPr>
+      </w:pPr>
+      <w:r>
+        <w:rPr>
+          <w:sz w:val="36"/>
+          <w:szCs w:val="36"/>
+          <w:highlight w:val="yellow"/>
+        </w:rPr>
+        <w:t xml:space="preserve">14. CSS </w:t>
+      </w:r>
+      <w:proofErr w:type="spellStart"/>
+      <w:r>
+        <w:rPr>
+          <w:sz w:val="36"/>
+          <w:szCs w:val="36"/>
+          <w:highlight w:val="yellow"/>
+        </w:rPr>
+        <w:t>Modules</w:t>
+      </w:r>
+      <w:proofErr w:type="spellEnd"/>
     </w:p>
     <w:p>
       <w:pPr>
@@ -935,7 +1080,23 @@
           <w:sz w:val="20"/>
           <w:szCs w:val="20"/>
         </w:rPr>
-        <w:t xml:space="preserve">В файле компоненты нуно указывать импортируемый стиль </w:t>
+        <w:t xml:space="preserve">В файле компоненты </w:t>
+      </w:r>
+      <w:proofErr w:type="spellStart"/>
+      <w:r>
+        <w:rPr>
+          <w:sz w:val="20"/>
+          <w:szCs w:val="20"/>
+        </w:rPr>
+        <w:t>нуно</w:t>
+      </w:r>
+      <w:proofErr w:type="spellEnd"/>
+      <w:r>
+        <w:rPr>
+          <w:sz w:val="20"/>
+          <w:szCs w:val="20"/>
+        </w:rPr>
+        <w:t xml:space="preserve"> указывать импортируемый стиль </w:t>
       </w:r>
       <w:r>
         <w:rPr>
@@ -983,6 +1144,7 @@
           <w:lang w:eastAsia="ru-RU"/>
         </w:rPr>
       </w:pPr>
+      <w:proofErr w:type="spellStart"/>
       <w:r>
         <w:rPr>
           <w:rFonts w:ascii="Courier New" w:eastAsia="Times New Roman" w:hAnsi="Courier New" w:cs="Courier New"/>
@@ -991,7 +1153,18 @@
           <w:szCs w:val="20"/>
           <w:lang w:eastAsia="ru-RU"/>
         </w:rPr>
-        <w:t xml:space="preserve">import </w:t>
+        <w:t>import</w:t>
+      </w:r>
+      <w:proofErr w:type="spellEnd"/>
+      <w:r>
+        <w:rPr>
+          <w:rFonts w:ascii="Courier New" w:eastAsia="Times New Roman" w:hAnsi="Courier New" w:cs="Courier New"/>
+          <w:color w:val="E0957B"/>
+          <w:sz w:val="20"/>
+          <w:szCs w:val="20"/>
+          <w:lang w:eastAsia="ru-RU"/>
+        </w:rPr>
+        <w:t xml:space="preserve"> </w:t>
       </w:r>
       <w:r>
         <w:rPr>
@@ -1084,6 +1257,7 @@
           <w:szCs w:val="20"/>
         </w:rPr>
       </w:pPr>
+      <w:proofErr w:type="spellStart"/>
       <w:r>
         <w:rPr>
           <w:b/>
@@ -1094,6 +1268,7 @@
         </w:rPr>
         <w:t>Navbar</w:t>
       </w:r>
+      <w:proofErr w:type="spellEnd"/>
       <w:r>
         <w:rPr>
           <w:b/>
@@ -1122,6 +1297,7 @@
         </w:rPr>
         <w:t>.</w:t>
       </w:r>
+      <w:proofErr w:type="spellStart"/>
       <w:r>
         <w:rPr>
           <w:b/>
@@ -1132,6 +1308,7 @@
         </w:rPr>
         <w:t>css</w:t>
       </w:r>
+      <w:proofErr w:type="spellEnd"/>
       <w:r>
         <w:rPr>
           <w:b/>
@@ -1154,7 +1331,23 @@
           <w:szCs w:val="20"/>
         </w:rPr>
         <w:lastRenderedPageBreak/>
-        <w:t xml:space="preserve">При этом все уникальные className, которые генерирует </w:t>
+        <w:t xml:space="preserve">При этом все уникальные </w:t>
+      </w:r>
+      <w:proofErr w:type="spellStart"/>
+      <w:r>
+        <w:rPr>
+          <w:sz w:val="20"/>
+          <w:szCs w:val="20"/>
+        </w:rPr>
+        <w:t>className</w:t>
+      </w:r>
+      <w:proofErr w:type="spellEnd"/>
+      <w:r>
+        <w:rPr>
+          <w:sz w:val="20"/>
+          <w:szCs w:val="20"/>
+        </w:rPr>
+        <w:t xml:space="preserve">, которые генерирует </w:t>
       </w:r>
       <w:r>
         <w:rPr>
@@ -1259,8 +1452,17 @@
           <w:sz w:val="20"/>
           <w:szCs w:val="20"/>
         </w:rPr>
-        <w:t>) )</w:t>
-      </w:r>
+        <w:t>)</w:t>
+      </w:r>
+      <w:proofErr w:type="gramStart"/>
+      <w:r>
+        <w:rPr>
+          <w:sz w:val="20"/>
+          <w:szCs w:val="20"/>
+        </w:rPr>
+        <w:t xml:space="preserve"> )</w:t>
+      </w:r>
+      <w:proofErr w:type="gramEnd"/>
     </w:p>
     <w:p>
       <w:pPr>
@@ -1307,6 +1509,7 @@
         </w:rPr>
         <w:t>’</w:t>
       </w:r>
+      <w:proofErr w:type="gramStart"/>
       <w:r>
         <w:rPr>
           <w:sz w:val="20"/>
@@ -1321,6 +1524,7 @@
         </w:rPr>
         <w:t>:</w:t>
       </w:r>
+      <w:proofErr w:type="gramEnd"/>
       <w:r>
         <w:rPr>
           <w:sz w:val="20"/>
@@ -1394,6 +1598,7 @@
         </w:rPr>
         <w:t>’</w:t>
       </w:r>
+      <w:proofErr w:type="gramStart"/>
       <w:r>
         <w:rPr>
           <w:sz w:val="20"/>
@@ -1408,6 +1613,7 @@
         </w:rPr>
         <w:t>:</w:t>
       </w:r>
+      <w:proofErr w:type="gramEnd"/>
       <w:r>
         <w:rPr>
           <w:sz w:val="20"/>
@@ -1608,12 +1814,21 @@
           <w:lang w:val="en-US"/>
         </w:rPr>
       </w:pPr>
+      <w:proofErr w:type="gramStart"/>
       <w:r>
         <w:rPr>
           <w:color w:val="E0957B"/>
           <w:lang w:val="en-US"/>
         </w:rPr>
-        <w:t xml:space="preserve">import </w:t>
+        <w:t>import</w:t>
+      </w:r>
+      <w:proofErr w:type="gramEnd"/>
+      <w:r>
+        <w:rPr>
+          <w:color w:val="E0957B"/>
+          <w:lang w:val="en-US"/>
+        </w:rPr>
+        <w:t xml:space="preserve"> </w:t>
       </w:r>
       <w:r>
         <w:rPr>
@@ -1669,7 +1884,23 @@
           <w:sz w:val="20"/>
           <w:szCs w:val="20"/>
         </w:rPr>
-        <w:t>- Для присваивания классов в className вносим следующие значения</w:t>
+        <w:t xml:space="preserve">- Для присваивания классов в </w:t>
+      </w:r>
+      <w:proofErr w:type="spellStart"/>
+      <w:r>
+        <w:rPr>
+          <w:sz w:val="20"/>
+          <w:szCs w:val="20"/>
+        </w:rPr>
+        <w:t>className</w:t>
+      </w:r>
+      <w:proofErr w:type="spellEnd"/>
+      <w:r>
+        <w:rPr>
+          <w:sz w:val="20"/>
+          <w:szCs w:val="20"/>
+        </w:rPr>
+        <w:t xml:space="preserve"> вносим следующие значения</w:t>
       </w:r>
       <w:r>
         <w:rPr>
@@ -1799,6 +2030,7 @@
         </w:rPr>
         <w:t xml:space="preserve">&lt;div </w:t>
       </w:r>
+      <w:proofErr w:type="spellStart"/>
       <w:r>
         <w:rPr>
           <w:color w:val="C9C9D1"/>
@@ -1806,6 +2038,7 @@
         </w:rPr>
         <w:t>className</w:t>
       </w:r>
+      <w:proofErr w:type="spellEnd"/>
       <w:r>
         <w:rPr>
           <w:color w:val="62A362"/>
@@ -1834,8 +2067,17 @@
           <w:lang w:val="en-US"/>
         </w:rPr>
         <w:br/>
-        <w:t xml:space="preserve">        &lt;img</w:t>
-      </w:r>
+        <w:t xml:space="preserve">        &lt;</w:t>
+      </w:r>
+      <w:proofErr w:type="spellStart"/>
+      <w:r>
+        <w:rPr>
+          <w:color w:val="C7A65D"/>
+          <w:lang w:val="en-US"/>
+        </w:rPr>
+        <w:t>img</w:t>
+      </w:r>
+      <w:proofErr w:type="spellEnd"/>
       <w:r>
         <w:rPr>
           <w:color w:val="C7A65D"/>
@@ -1969,6 +2211,7 @@
         <w:br/>
         <w:t xml:space="preserve">        &lt;div </w:t>
       </w:r>
+      <w:proofErr w:type="spellStart"/>
       <w:r>
         <w:rPr>
           <w:color w:val="C9C9D1"/>
@@ -1976,6 +2219,7 @@
         </w:rPr>
         <w:t>className</w:t>
       </w:r>
+      <w:proofErr w:type="spellEnd"/>
       <w:r>
         <w:rPr>
           <w:color w:val="62A362"/>
@@ -1988,7 +2232,23 @@
           <w:color w:val="C9C9D1"/>
           <w:lang w:val="en-US"/>
         </w:rPr>
-        <w:t>{classes.posts}</w:t>
+        <w:t>{</w:t>
+      </w:r>
+      <w:proofErr w:type="spellStart"/>
+      <w:r>
+        <w:rPr>
+          <w:color w:val="C9C9D1"/>
+          <w:lang w:val="en-US"/>
+        </w:rPr>
+        <w:t>classes.posts</w:t>
+      </w:r>
+      <w:proofErr w:type="spellEnd"/>
+      <w:r>
+        <w:rPr>
+          <w:color w:val="C9C9D1"/>
+          <w:lang w:val="en-US"/>
+        </w:rPr>
+        <w:t>}</w:t>
       </w:r>
       <w:r>
         <w:rPr>
@@ -2005,6 +2265,7 @@
         <w:br/>
         <w:t xml:space="preserve">          &lt;div </w:t>
       </w:r>
+      <w:proofErr w:type="spellStart"/>
       <w:r>
         <w:rPr>
           <w:color w:val="C9C9D1"/>
@@ -2012,6 +2273,7 @@
         </w:rPr>
         <w:t>className</w:t>
       </w:r>
+      <w:proofErr w:type="spellEnd"/>
       <w:r>
         <w:rPr>
           <w:color w:val="62A362"/>
@@ -2024,7 +2286,23 @@
           <w:color w:val="C9C9D1"/>
           <w:lang w:val="en-US"/>
         </w:rPr>
-        <w:t>{classes.item}</w:t>
+        <w:t>{</w:t>
+      </w:r>
+      <w:proofErr w:type="spellStart"/>
+      <w:r>
+        <w:rPr>
+          <w:color w:val="C9C9D1"/>
+          <w:lang w:val="en-US"/>
+        </w:rPr>
+        <w:t>classes.item</w:t>
+      </w:r>
+      <w:proofErr w:type="spellEnd"/>
+      <w:r>
+        <w:rPr>
+          <w:color w:val="C9C9D1"/>
+          <w:lang w:val="en-US"/>
+        </w:rPr>
+        <w:t>}</w:t>
       </w:r>
       <w:r>
         <w:rPr>
@@ -2055,6 +2333,7 @@
         <w:br/>
         <w:t xml:space="preserve">          &lt;div </w:t>
       </w:r>
+      <w:proofErr w:type="spellStart"/>
       <w:r>
         <w:rPr>
           <w:color w:val="C9C9D1"/>
@@ -2062,6 +2341,7 @@
         </w:rPr>
         <w:t>className</w:t>
       </w:r>
+      <w:proofErr w:type="spellEnd"/>
       <w:r>
         <w:rPr>
           <w:color w:val="62A362"/>
@@ -2074,7 +2354,23 @@
           <w:color w:val="C9C9D1"/>
           <w:lang w:val="en-US"/>
         </w:rPr>
-        <w:t>{classes.item}</w:t>
+        <w:t>{</w:t>
+      </w:r>
+      <w:proofErr w:type="spellStart"/>
+      <w:r>
+        <w:rPr>
+          <w:color w:val="C9C9D1"/>
+          <w:lang w:val="en-US"/>
+        </w:rPr>
+        <w:t>classes.item</w:t>
+      </w:r>
+      <w:proofErr w:type="spellEnd"/>
+      <w:r>
+        <w:rPr>
+          <w:color w:val="C9C9D1"/>
+          <w:lang w:val="en-US"/>
+        </w:rPr>
+        <w:t>}</w:t>
       </w:r>
       <w:r>
         <w:rPr>
@@ -2188,14 +2484,27 @@
           <w:lang w:val="en-US"/>
         </w:rPr>
       </w:pPr>
-      <w:r>
-        <w:rPr>
-          <w:b/>
-          <w:sz w:val="20"/>
-          <w:szCs w:val="20"/>
-          <w:lang w:val="en-US"/>
-        </w:rPr>
-        <w:t xml:space="preserve">className = </w:t>
+      <w:proofErr w:type="spellStart"/>
+      <w:proofErr w:type="gramStart"/>
+      <w:r>
+        <w:rPr>
+          <w:b/>
+          <w:sz w:val="20"/>
+          <w:szCs w:val="20"/>
+          <w:lang w:val="en-US"/>
+        </w:rPr>
+        <w:t>className</w:t>
+      </w:r>
+      <w:proofErr w:type="spellEnd"/>
+      <w:proofErr w:type="gramEnd"/>
+      <w:r>
+        <w:rPr>
+          <w:b/>
+          <w:sz w:val="20"/>
+          <w:szCs w:val="20"/>
+          <w:lang w:val="en-US"/>
+        </w:rPr>
+        <w:t xml:space="preserve"> = </w:t>
       </w:r>
       <w:r>
         <w:rPr>
@@ -2213,7 +2522,27 @@
           <w:szCs w:val="20"/>
           <w:lang w:val="en-US"/>
         </w:rPr>
-        <w:t>`${classes.nav}</w:t>
+        <w:t>`${</w:t>
+      </w:r>
+      <w:proofErr w:type="spellStart"/>
+      <w:r>
+        <w:rPr>
+          <w:b/>
+          <w:sz w:val="20"/>
+          <w:szCs w:val="20"/>
+          <w:lang w:val="en-US"/>
+        </w:rPr>
+        <w:t>classes.nav</w:t>
+      </w:r>
+      <w:proofErr w:type="spellEnd"/>
+      <w:r>
+        <w:rPr>
+          <w:b/>
+          <w:sz w:val="20"/>
+          <w:szCs w:val="20"/>
+          <w:lang w:val="en-US"/>
+        </w:rPr>
+        <w:t>}</w:t>
       </w:r>
       <w:r>
         <w:rPr>
@@ -2231,7 +2560,27 @@
           <w:szCs w:val="20"/>
           <w:lang w:val="en-US"/>
         </w:rPr>
-        <w:t>${classes.active}`</w:t>
+        <w:t>${</w:t>
+      </w:r>
+      <w:proofErr w:type="spellStart"/>
+      <w:r>
+        <w:rPr>
+          <w:b/>
+          <w:sz w:val="20"/>
+          <w:szCs w:val="20"/>
+          <w:lang w:val="en-US"/>
+        </w:rPr>
+        <w:t>classes.active</w:t>
+      </w:r>
+      <w:proofErr w:type="spellEnd"/>
+      <w:r>
+        <w:rPr>
+          <w:b/>
+          <w:sz w:val="20"/>
+          <w:szCs w:val="20"/>
+          <w:lang w:val="en-US"/>
+        </w:rPr>
+        <w:t>}`</w:t>
       </w:r>
       <w:r>
         <w:rPr>
@@ -2304,6 +2653,7 @@
           <w:szCs w:val="20"/>
         </w:rPr>
       </w:pPr>
+      <w:proofErr w:type="gramStart"/>
       <w:r>
         <w:rPr>
           <w:b/>
@@ -2312,6 +2662,7 @@
         </w:rPr>
         <w:t>.</w:t>
       </w:r>
+      <w:proofErr w:type="spellStart"/>
       <w:r>
         <w:rPr>
           <w:b/>
@@ -2321,6 +2672,7 @@
         </w:rPr>
         <w:t>nav</w:t>
       </w:r>
+      <w:proofErr w:type="spellEnd"/>
       <w:r>
         <w:rPr>
           <w:b/>
@@ -2346,6 +2698,7 @@
         </w:rPr>
         <w:t xml:space="preserve"> {</w:t>
       </w:r>
+      <w:proofErr w:type="gramEnd"/>
     </w:p>
     <w:p>
       <w:pPr>
@@ -2411,6 +2764,7 @@
           <w:szCs w:val="20"/>
         </w:rPr>
       </w:pPr>
+      <w:proofErr w:type="gramStart"/>
       <w:r>
         <w:rPr>
           <w:sz w:val="20"/>
@@ -2431,8 +2785,17 @@
           <w:sz w:val="20"/>
           <w:szCs w:val="20"/>
         </w:rPr>
-        <w:t xml:space="preserve"> (можно при импорте назвать его по-другому), то мы не можем использовать в именах классов дефис. Можем, если только будем использовать другой синтаксис типа </w:t>
-      </w:r>
+        <w:t xml:space="preserve"> (можно при импорте назвать его по-другому), то мы не можем использовать в именах классов дефис.</w:t>
+      </w:r>
+      <w:proofErr w:type="gramEnd"/>
+      <w:r>
+        <w:rPr>
+          <w:sz w:val="20"/>
+          <w:szCs w:val="20"/>
+        </w:rPr>
+        <w:t xml:space="preserve"> Можем, если только будем использовать другой синтаксис типа </w:t>
+      </w:r>
+      <w:proofErr w:type="spellStart"/>
       <w:r>
         <w:rPr>
           <w:sz w:val="20"/>
@@ -2441,6 +2804,7 @@
         </w:rPr>
         <w:t>classNmae</w:t>
       </w:r>
+      <w:proofErr w:type="spellEnd"/>
       <w:r>
         <w:rPr>
           <w:sz w:val="20"/>
@@ -2478,6 +2842,7 @@
         </w:rPr>
         <w:t>-</w:t>
       </w:r>
+      <w:proofErr w:type="spellStart"/>
       <w:r>
         <w:rPr>
           <w:sz w:val="20"/>
@@ -2486,6 +2851,7 @@
         </w:rPr>
         <w:t>rm</w:t>
       </w:r>
+      <w:proofErr w:type="spellEnd"/>
       <w:r>
         <w:rPr>
           <w:sz w:val="20"/>
@@ -2559,6 +2925,7 @@
         </w:rPr>
         <w:t xml:space="preserve">можно </w:t>
       </w:r>
+      <w:proofErr w:type="spellStart"/>
       <w:r>
         <w:rPr>
           <w:b/>
@@ -2569,6 +2936,7 @@
         </w:rPr>
         <w:t>camelCase</w:t>
       </w:r>
+      <w:proofErr w:type="spellEnd"/>
       <w:r>
         <w:rPr>
           <w:b/>
@@ -2696,6 +3064,7 @@
         </w:rPr>
         <w:t xml:space="preserve">В папке исходного компонента создаем папку с именем компонента следующе уровня, вместе с ним и стили </w:t>
       </w:r>
+      <w:proofErr w:type="spellStart"/>
       <w:r>
         <w:rPr>
           <w:sz w:val="20"/>
@@ -2704,6 +3073,7 @@
         </w:rPr>
         <w:t>css</w:t>
       </w:r>
+      <w:proofErr w:type="spellEnd"/>
       <w:r>
         <w:rPr>
           <w:sz w:val="20"/>
@@ -2724,13 +3094,1433 @@
           <w:sz w:val="20"/>
           <w:szCs w:val="20"/>
         </w:rPr>
-        <w:t>Так мы можем использовать одно из главных преимуществ компонент, мы можем их потом дублировать тегами!</w:t>
-      </w:r>
+        <w:t xml:space="preserve">Так мы можем использовать одно из главных преимуществ компонент, мы можем </w:t>
+      </w:r>
+      <w:proofErr w:type="gramStart"/>
+      <w:r>
+        <w:rPr>
+          <w:sz w:val="20"/>
+          <w:szCs w:val="20"/>
+        </w:rPr>
+        <w:t>их</w:t>
+      </w:r>
+      <w:proofErr w:type="gramEnd"/>
+      <w:r>
+        <w:rPr>
+          <w:sz w:val="20"/>
+          <w:szCs w:val="20"/>
+        </w:rPr>
+        <w:t xml:space="preserve"> потом дублировать тегами!</w:t>
+      </w:r>
+    </w:p>
+    <w:p/>
+    <w:p>
+      <w:pPr>
+        <w:jc w:val="center"/>
+        <w:rPr>
+          <w:sz w:val="36"/>
+          <w:szCs w:val="36"/>
+          <w:highlight w:val="yellow"/>
+        </w:rPr>
+      </w:pPr>
+      <w:r>
+        <w:rPr>
+          <w:sz w:val="36"/>
+          <w:szCs w:val="36"/>
+          <w:highlight w:val="yellow"/>
+        </w:rPr>
+        <w:t>1</w:t>
+      </w:r>
+      <w:r>
+        <w:rPr>
+          <w:sz w:val="36"/>
+          <w:szCs w:val="36"/>
+          <w:highlight w:val="yellow"/>
+        </w:rPr>
+        <w:t>6</w:t>
+      </w:r>
+      <w:r>
+        <w:rPr>
+          <w:sz w:val="36"/>
+          <w:szCs w:val="36"/>
+          <w:highlight w:val="yellow"/>
+        </w:rPr>
+        <w:t xml:space="preserve">. </w:t>
+      </w:r>
+      <w:r>
+        <w:rPr>
+          <w:sz w:val="36"/>
+          <w:szCs w:val="36"/>
+          <w:highlight w:val="yellow"/>
+          <w:lang w:val="en-US"/>
+        </w:rPr>
+        <w:t>PROPS</w:t>
+      </w:r>
+    </w:p>
+    <w:p>
+      <w:pPr>
+        <w:rPr>
+          <w:sz w:val="20"/>
+          <w:szCs w:val="20"/>
+        </w:rPr>
+      </w:pPr>
+      <w:r>
+        <w:rPr>
+          <w:sz w:val="20"/>
+          <w:szCs w:val="20"/>
+        </w:rPr>
+        <w:t xml:space="preserve"> </w:t>
+      </w:r>
+      <w:r>
+        <w:rPr>
+          <w:sz w:val="20"/>
+          <w:szCs w:val="20"/>
+        </w:rPr>
+        <w:t xml:space="preserve">Компонент - это функция, возвращающая разметку </w:t>
+      </w:r>
+      <w:r>
+        <w:rPr>
+          <w:sz w:val="20"/>
+          <w:szCs w:val="20"/>
+          <w:lang w:val="en-US"/>
+        </w:rPr>
+        <w:t>JSX</w:t>
+      </w:r>
+    </w:p>
+    <w:p>
+      <w:pPr>
+        <w:rPr>
+          <w:sz w:val="20"/>
+          <w:szCs w:val="20"/>
+        </w:rPr>
+      </w:pPr>
+      <w:r>
+        <w:rPr>
+          <w:sz w:val="20"/>
+          <w:szCs w:val="20"/>
+        </w:rPr>
+        <w:t>она же</w:t>
+      </w:r>
+    </w:p>
+    <w:p>
+      <w:pPr>
+        <w:rPr>
+          <w:sz w:val="20"/>
+          <w:szCs w:val="20"/>
+          <w:lang w:val="en-US"/>
+        </w:rPr>
+      </w:pPr>
+      <w:r>
+        <w:rPr>
+          <w:sz w:val="20"/>
+          <w:szCs w:val="20"/>
+        </w:rPr>
+        <w:t>Компонент - это тег</w:t>
+      </w:r>
+      <w:r>
+        <w:rPr>
+          <w:sz w:val="20"/>
+          <w:szCs w:val="20"/>
+          <w:lang w:val="en-US"/>
+        </w:rPr>
+        <w:t xml:space="preserve"> </w:t>
+      </w:r>
+    </w:p>
+    <w:p>
+      <w:pPr>
+        <w:rPr>
+          <w:sz w:val="20"/>
+          <w:szCs w:val="20"/>
+          <w:lang w:val="en-US"/>
+        </w:rPr>
+      </w:pPr>
+      <w:r>
+        <w:rPr>
+          <w:sz w:val="20"/>
+          <w:szCs w:val="20"/>
+        </w:rPr>
+        <w:t xml:space="preserve">в </w:t>
+      </w:r>
+      <w:r>
+        <w:rPr>
+          <w:sz w:val="20"/>
+          <w:szCs w:val="20"/>
+          <w:lang w:val="en-US"/>
+        </w:rPr>
+        <w:t>React</w:t>
+      </w:r>
+      <w:r>
+        <w:rPr>
+          <w:sz w:val="20"/>
+          <w:szCs w:val="20"/>
+        </w:rPr>
+        <w:t xml:space="preserve"> функция вызывается с параметром </w:t>
+      </w:r>
+      <w:r>
+        <w:rPr>
+          <w:sz w:val="20"/>
+          <w:szCs w:val="20"/>
+          <w:highlight w:val="cyan"/>
+          <w:lang w:val="en-US"/>
+        </w:rPr>
+        <w:t>props</w:t>
+      </w:r>
+    </w:p>
+    <w:p>
+      <w:pPr>
+        <w:shd w:val="clear" w:color="auto" w:fill="1D1D26"/>
+        <w:tabs>
+          <w:tab w:val="left" w:pos="916"/>
+          <w:tab w:val="left" w:pos="1832"/>
+          <w:tab w:val="left" w:pos="2748"/>
+          <w:tab w:val="left" w:pos="3664"/>
+          <w:tab w:val="left" w:pos="4580"/>
+          <w:tab w:val="left" w:pos="5496"/>
+          <w:tab w:val="left" w:pos="6412"/>
+          <w:tab w:val="left" w:pos="7328"/>
+          <w:tab w:val="left" w:pos="8244"/>
+          <w:tab w:val="left" w:pos="9160"/>
+          <w:tab w:val="left" w:pos="10076"/>
+          <w:tab w:val="left" w:pos="10992"/>
+          <w:tab w:val="left" w:pos="11908"/>
+          <w:tab w:val="left" w:pos="12824"/>
+          <w:tab w:val="left" w:pos="13740"/>
+          <w:tab w:val="left" w:pos="14656"/>
+        </w:tabs>
+        <w:spacing w:after="0" w:line="240" w:lineRule="auto"/>
+        <w:rPr>
+          <w:rFonts w:ascii="Courier New" w:eastAsia="Times New Roman" w:hAnsi="Courier New" w:cs="Courier New"/>
+          <w:color w:val="C9C9D1"/>
+          <w:sz w:val="20"/>
+          <w:szCs w:val="20"/>
+          <w:lang w:val="en-US" w:eastAsia="ru-RU"/>
+        </w:rPr>
+      </w:pPr>
+      <w:proofErr w:type="gramStart"/>
+      <w:r>
+        <w:rPr>
+          <w:rFonts w:ascii="Courier New" w:eastAsia="Times New Roman" w:hAnsi="Courier New" w:cs="Courier New"/>
+          <w:color w:val="E0957B"/>
+          <w:sz w:val="20"/>
+          <w:szCs w:val="20"/>
+          <w:lang w:val="en-US" w:eastAsia="ru-RU"/>
+        </w:rPr>
+        <w:t>export</w:t>
+      </w:r>
+      <w:proofErr w:type="gramEnd"/>
+      <w:r>
+        <w:rPr>
+          <w:rFonts w:ascii="Courier New" w:eastAsia="Times New Roman" w:hAnsi="Courier New" w:cs="Courier New"/>
+          <w:color w:val="E0957B"/>
+          <w:sz w:val="20"/>
+          <w:szCs w:val="20"/>
+          <w:lang w:val="en-US" w:eastAsia="ru-RU"/>
+        </w:rPr>
+        <w:t xml:space="preserve"> function </w:t>
+      </w:r>
+      <w:r>
+        <w:rPr>
+          <w:rFonts w:ascii="Courier New" w:eastAsia="Times New Roman" w:hAnsi="Courier New" w:cs="Courier New"/>
+          <w:color w:val="FFC66D"/>
+          <w:sz w:val="20"/>
+          <w:szCs w:val="20"/>
+          <w:lang w:val="en-US" w:eastAsia="ru-RU"/>
+        </w:rPr>
+        <w:t>Header</w:t>
+      </w:r>
+      <w:r>
+        <w:rPr>
+          <w:rFonts w:ascii="Courier New" w:eastAsia="Times New Roman" w:hAnsi="Courier New" w:cs="Courier New"/>
+          <w:color w:val="C9C9D1"/>
+          <w:sz w:val="20"/>
+          <w:szCs w:val="20"/>
+          <w:lang w:val="en-US" w:eastAsia="ru-RU"/>
+        </w:rPr>
+        <w:t>(</w:t>
+      </w:r>
+      <w:r>
+        <w:rPr>
+          <w:rFonts w:ascii="Courier New" w:eastAsia="Times New Roman" w:hAnsi="Courier New" w:cs="Courier New"/>
+          <w:color w:val="C9C9D1"/>
+          <w:sz w:val="20"/>
+          <w:szCs w:val="20"/>
+          <w:lang w:val="en-US" w:eastAsia="ru-RU"/>
+        </w:rPr>
+        <w:t>props</w:t>
+      </w:r>
+      <w:r>
+        <w:rPr>
+          <w:rFonts w:ascii="Courier New" w:eastAsia="Times New Roman" w:hAnsi="Courier New" w:cs="Courier New"/>
+          <w:color w:val="C9C9D1"/>
+          <w:sz w:val="20"/>
+          <w:szCs w:val="20"/>
+          <w:lang w:val="en-US" w:eastAsia="ru-RU"/>
+        </w:rPr>
+        <w:t>) {</w:t>
+      </w:r>
+      <w:r>
+        <w:rPr>
+          <w:rFonts w:ascii="Courier New" w:eastAsia="Times New Roman" w:hAnsi="Courier New" w:cs="Courier New"/>
+          <w:color w:val="C9C9D1"/>
+          <w:sz w:val="20"/>
+          <w:szCs w:val="20"/>
+          <w:lang w:val="en-US" w:eastAsia="ru-RU"/>
+        </w:rPr>
+        <w:br/>
+        <w:t xml:space="preserve">  </w:t>
+      </w:r>
+      <w:r>
+        <w:rPr>
+          <w:rFonts w:ascii="Courier New" w:eastAsia="Times New Roman" w:hAnsi="Courier New" w:cs="Courier New"/>
+          <w:color w:val="E0957B"/>
+          <w:sz w:val="20"/>
+          <w:szCs w:val="20"/>
+          <w:lang w:val="en-US" w:eastAsia="ru-RU"/>
+        </w:rPr>
+        <w:t xml:space="preserve">return </w:t>
+      </w:r>
+      <w:r>
+        <w:rPr>
+          <w:rFonts w:ascii="Courier New" w:eastAsia="Times New Roman" w:hAnsi="Courier New" w:cs="Courier New"/>
+          <w:color w:val="C9C9D1"/>
+          <w:sz w:val="20"/>
+          <w:szCs w:val="20"/>
+          <w:lang w:val="en-US" w:eastAsia="ru-RU"/>
+        </w:rPr>
+        <w:t>(</w:t>
+      </w:r>
+      <w:r>
+        <w:rPr>
+          <w:rFonts w:ascii="Courier New" w:eastAsia="Times New Roman" w:hAnsi="Courier New" w:cs="Courier New"/>
+          <w:color w:val="C9C9D1"/>
+          <w:sz w:val="20"/>
+          <w:szCs w:val="20"/>
+          <w:lang w:val="en-US" w:eastAsia="ru-RU"/>
+        </w:rPr>
+        <w:br/>
+        <w:t xml:space="preserve">    </w:t>
+      </w:r>
+      <w:r>
+        <w:rPr>
+          <w:rFonts w:ascii="Courier New" w:eastAsia="Times New Roman" w:hAnsi="Courier New" w:cs="Courier New"/>
+          <w:color w:val="C7A65D"/>
+          <w:sz w:val="20"/>
+          <w:szCs w:val="20"/>
+          <w:lang w:val="en-US" w:eastAsia="ru-RU"/>
+        </w:rPr>
+        <w:t xml:space="preserve">&lt;header </w:t>
+      </w:r>
+      <w:proofErr w:type="spellStart"/>
+      <w:r>
+        <w:rPr>
+          <w:rFonts w:ascii="Courier New" w:eastAsia="Times New Roman" w:hAnsi="Courier New" w:cs="Courier New"/>
+          <w:color w:val="C9C9D1"/>
+          <w:sz w:val="20"/>
+          <w:szCs w:val="20"/>
+          <w:lang w:val="en-US" w:eastAsia="ru-RU"/>
+        </w:rPr>
+        <w:t>className</w:t>
+      </w:r>
+      <w:proofErr w:type="spellEnd"/>
+      <w:r>
+        <w:rPr>
+          <w:rFonts w:ascii="Courier New" w:eastAsia="Times New Roman" w:hAnsi="Courier New" w:cs="Courier New"/>
+          <w:color w:val="62A362"/>
+          <w:sz w:val="20"/>
+          <w:szCs w:val="20"/>
+          <w:lang w:val="en-US" w:eastAsia="ru-RU"/>
+        </w:rPr>
+        <w:t>=</w:t>
+      </w:r>
+      <w:r>
+        <w:rPr>
+          <w:rFonts w:ascii="Courier New" w:eastAsia="Times New Roman" w:hAnsi="Courier New" w:cs="Courier New"/>
+          <w:color w:val="C9C9D1"/>
+          <w:sz w:val="20"/>
+          <w:szCs w:val="20"/>
+          <w:lang w:val="en-US" w:eastAsia="ru-RU"/>
+        </w:rPr>
+        <w:t>{</w:t>
+      </w:r>
+      <w:proofErr w:type="spellStart"/>
+      <w:r>
+        <w:rPr>
+          <w:rFonts w:ascii="Courier New" w:eastAsia="Times New Roman" w:hAnsi="Courier New" w:cs="Courier New"/>
+          <w:color w:val="C9C9D1"/>
+          <w:sz w:val="20"/>
+          <w:szCs w:val="20"/>
+          <w:lang w:val="en-US" w:eastAsia="ru-RU"/>
+        </w:rPr>
+        <w:t>classes.header</w:t>
+      </w:r>
+      <w:proofErr w:type="spellEnd"/>
+      <w:r>
+        <w:rPr>
+          <w:rFonts w:ascii="Courier New" w:eastAsia="Times New Roman" w:hAnsi="Courier New" w:cs="Courier New"/>
+          <w:color w:val="C9C9D1"/>
+          <w:sz w:val="20"/>
+          <w:szCs w:val="20"/>
+          <w:lang w:val="en-US" w:eastAsia="ru-RU"/>
+        </w:rPr>
+        <w:t>}</w:t>
+      </w:r>
+      <w:r>
+        <w:rPr>
+          <w:rFonts w:ascii="Courier New" w:eastAsia="Times New Roman" w:hAnsi="Courier New" w:cs="Courier New"/>
+          <w:color w:val="C7A65D"/>
+          <w:sz w:val="20"/>
+          <w:szCs w:val="20"/>
+          <w:lang w:val="en-US" w:eastAsia="ru-RU"/>
+        </w:rPr>
+        <w:t>&gt;</w:t>
+      </w:r>
+      <w:r>
+        <w:rPr>
+          <w:rFonts w:ascii="Courier New" w:eastAsia="Times New Roman" w:hAnsi="Courier New" w:cs="Courier New"/>
+          <w:color w:val="C7A65D"/>
+          <w:sz w:val="20"/>
+          <w:szCs w:val="20"/>
+          <w:lang w:val="en-US" w:eastAsia="ru-RU"/>
+        </w:rPr>
+        <w:br/>
+        <w:t xml:space="preserve">      &lt;</w:t>
+      </w:r>
+      <w:proofErr w:type="spellStart"/>
+      <w:r>
+        <w:rPr>
+          <w:rFonts w:ascii="Courier New" w:eastAsia="Times New Roman" w:hAnsi="Courier New" w:cs="Courier New"/>
+          <w:color w:val="C7A65D"/>
+          <w:sz w:val="20"/>
+          <w:szCs w:val="20"/>
+          <w:lang w:val="en-US" w:eastAsia="ru-RU"/>
+        </w:rPr>
+        <w:t>img</w:t>
+      </w:r>
+      <w:proofErr w:type="spellEnd"/>
+      <w:r>
+        <w:rPr>
+          <w:rFonts w:ascii="Courier New" w:eastAsia="Times New Roman" w:hAnsi="Courier New" w:cs="Courier New"/>
+          <w:color w:val="C7A65D"/>
+          <w:sz w:val="20"/>
+          <w:szCs w:val="20"/>
+          <w:lang w:val="en-US" w:eastAsia="ru-RU"/>
+        </w:rPr>
+        <w:br/>
+        <w:t xml:space="preserve">        </w:t>
+      </w:r>
+      <w:r>
+        <w:rPr>
+          <w:rFonts w:ascii="Courier New" w:eastAsia="Times New Roman" w:hAnsi="Courier New" w:cs="Courier New"/>
+          <w:color w:val="C9C9D1"/>
+          <w:sz w:val="20"/>
+          <w:szCs w:val="20"/>
+          <w:lang w:val="en-US" w:eastAsia="ru-RU"/>
+        </w:rPr>
+        <w:t>src</w:t>
+      </w:r>
+      <w:r>
+        <w:rPr>
+          <w:rFonts w:ascii="Courier New" w:eastAsia="Times New Roman" w:hAnsi="Courier New" w:cs="Courier New"/>
+          <w:color w:val="62A362"/>
+          <w:sz w:val="20"/>
+          <w:szCs w:val="20"/>
+          <w:lang w:val="en-US" w:eastAsia="ru-RU"/>
+        </w:rPr>
+        <w:t>="https://www.phpro.be/uploads/media/sulu-100x100/00/440-react%404x.png?v=2-0"</w:t>
+      </w:r>
+      <w:r>
+        <w:rPr>
+          <w:rFonts w:ascii="Courier New" w:eastAsia="Times New Roman" w:hAnsi="Courier New" w:cs="Courier New"/>
+          <w:color w:val="62A362"/>
+          <w:sz w:val="20"/>
+          <w:szCs w:val="20"/>
+          <w:lang w:val="en-US" w:eastAsia="ru-RU"/>
+        </w:rPr>
+        <w:br/>
+        <w:t xml:space="preserve">        </w:t>
+      </w:r>
+      <w:r>
+        <w:rPr>
+          <w:rFonts w:ascii="Courier New" w:eastAsia="Times New Roman" w:hAnsi="Courier New" w:cs="Courier New"/>
+          <w:color w:val="C9C9D1"/>
+          <w:sz w:val="20"/>
+          <w:szCs w:val="20"/>
+          <w:lang w:val="en-US" w:eastAsia="ru-RU"/>
+        </w:rPr>
+        <w:t>alt</w:t>
+      </w:r>
+      <w:r>
+        <w:rPr>
+          <w:rFonts w:ascii="Courier New" w:eastAsia="Times New Roman" w:hAnsi="Courier New" w:cs="Courier New"/>
+          <w:color w:val="62A362"/>
+          <w:sz w:val="20"/>
+          <w:szCs w:val="20"/>
+          <w:lang w:val="en-US" w:eastAsia="ru-RU"/>
+        </w:rPr>
+        <w:t>="logo"</w:t>
+      </w:r>
+      <w:r>
+        <w:rPr>
+          <w:rFonts w:ascii="Courier New" w:eastAsia="Times New Roman" w:hAnsi="Courier New" w:cs="Courier New"/>
+          <w:color w:val="C7A65D"/>
+          <w:sz w:val="20"/>
+          <w:szCs w:val="20"/>
+          <w:lang w:val="en-US" w:eastAsia="ru-RU"/>
+        </w:rPr>
+        <w:t>/&gt;</w:t>
+      </w:r>
+      <w:r>
+        <w:rPr>
+          <w:rFonts w:ascii="Courier New" w:eastAsia="Times New Roman" w:hAnsi="Courier New" w:cs="Courier New"/>
+          <w:color w:val="C7A65D"/>
+          <w:sz w:val="20"/>
+          <w:szCs w:val="20"/>
+          <w:lang w:val="en-US" w:eastAsia="ru-RU"/>
+        </w:rPr>
+        <w:br/>
+        <w:t xml:space="preserve">    &lt;/header&gt;</w:t>
+      </w:r>
+      <w:r>
+        <w:rPr>
+          <w:rFonts w:ascii="Courier New" w:eastAsia="Times New Roman" w:hAnsi="Courier New" w:cs="Courier New"/>
+          <w:color w:val="C7A65D"/>
+          <w:sz w:val="20"/>
+          <w:szCs w:val="20"/>
+          <w:lang w:val="en-US" w:eastAsia="ru-RU"/>
+        </w:rPr>
+        <w:br/>
+        <w:t xml:space="preserve">  </w:t>
+      </w:r>
+      <w:r>
+        <w:rPr>
+          <w:rFonts w:ascii="Courier New" w:eastAsia="Times New Roman" w:hAnsi="Courier New" w:cs="Courier New"/>
+          <w:color w:val="C9C9D1"/>
+          <w:sz w:val="20"/>
+          <w:szCs w:val="20"/>
+          <w:lang w:val="en-US" w:eastAsia="ru-RU"/>
+        </w:rPr>
+        <w:t>)</w:t>
+      </w:r>
+      <w:r>
+        <w:rPr>
+          <w:rFonts w:ascii="Courier New" w:eastAsia="Times New Roman" w:hAnsi="Courier New" w:cs="Courier New"/>
+          <w:color w:val="C9C9D1"/>
+          <w:sz w:val="20"/>
+          <w:szCs w:val="20"/>
+          <w:lang w:val="en-US" w:eastAsia="ru-RU"/>
+        </w:rPr>
+        <w:br/>
+        <w:t>}</w:t>
+      </w:r>
+    </w:p>
+    <w:p>
+      <w:pPr>
+        <w:rPr>
+          <w:sz w:val="20"/>
+          <w:szCs w:val="20"/>
+          <w:lang w:val="en-US"/>
+        </w:rPr>
+      </w:pPr>
+    </w:p>
+    <w:p>
+      <w:pPr>
+        <w:rPr>
+          <w:sz w:val="20"/>
+          <w:szCs w:val="20"/>
+        </w:rPr>
+      </w:pPr>
+      <w:r>
+        <w:rPr>
+          <w:sz w:val="20"/>
+          <w:szCs w:val="20"/>
+          <w:lang w:val="en-US"/>
+        </w:rPr>
+        <w:t>React</w:t>
+      </w:r>
+      <w:r>
+        <w:rPr>
+          <w:sz w:val="20"/>
+          <w:szCs w:val="20"/>
+        </w:rPr>
+        <w:t xml:space="preserve"> </w:t>
+      </w:r>
+      <w:r>
+        <w:rPr>
+          <w:sz w:val="20"/>
+          <w:szCs w:val="20"/>
+        </w:rPr>
+        <w:t>всегда вкидывает объект в функцию (компоненту)</w:t>
+      </w:r>
+    </w:p>
+    <w:p>
+      <w:pPr>
+        <w:rPr>
+          <w:sz w:val="20"/>
+          <w:szCs w:val="20"/>
+        </w:rPr>
+      </w:pPr>
+      <w:r>
+        <w:rPr>
+          <w:sz w:val="20"/>
+          <w:szCs w:val="20"/>
+        </w:rPr>
+        <w:t xml:space="preserve">Когда мы указываем компоненту без </w:t>
+      </w:r>
+      <w:proofErr w:type="spellStart"/>
+      <w:r>
+        <w:rPr>
+          <w:sz w:val="20"/>
+          <w:szCs w:val="20"/>
+        </w:rPr>
+        <w:t>аттрибутов</w:t>
+      </w:r>
+      <w:proofErr w:type="spellEnd"/>
+      <w:r>
+        <w:rPr>
+          <w:sz w:val="20"/>
+          <w:szCs w:val="20"/>
+        </w:rPr>
+        <w:t xml:space="preserve"> </w:t>
+      </w:r>
+      <w:r>
+        <w:rPr>
+          <w:sz w:val="20"/>
+          <w:szCs w:val="20"/>
+          <w:lang w:val="en-US"/>
+        </w:rPr>
+        <w:t>props</w:t>
+      </w:r>
+      <w:r>
+        <w:rPr>
+          <w:sz w:val="20"/>
+          <w:szCs w:val="20"/>
+        </w:rPr>
+        <w:t xml:space="preserve">, </w:t>
+      </w:r>
+      <w:r>
+        <w:rPr>
+          <w:sz w:val="20"/>
+          <w:szCs w:val="20"/>
+        </w:rPr>
+        <w:t xml:space="preserve">в компоненту приходит пустой </w:t>
+      </w:r>
+      <w:proofErr w:type="spellStart"/>
+      <w:r>
+        <w:rPr>
+          <w:sz w:val="20"/>
+          <w:szCs w:val="20"/>
+        </w:rPr>
+        <w:t>оъект</w:t>
+      </w:r>
+      <w:proofErr w:type="spellEnd"/>
+      <w:r>
+        <w:rPr>
+          <w:sz w:val="20"/>
+          <w:szCs w:val="20"/>
+        </w:rPr>
+        <w:t>.</w:t>
+      </w:r>
+    </w:p>
+    <w:p>
+      <w:pPr>
+        <w:rPr>
+          <w:sz w:val="20"/>
+          <w:szCs w:val="20"/>
+        </w:rPr>
+      </w:pPr>
+      <w:r>
+        <w:rPr>
+          <w:sz w:val="20"/>
+          <w:szCs w:val="20"/>
+        </w:rPr>
+        <w:t>Компоненту ИЗВНЕ мы настраиваем с помощью атрибутов.</w:t>
+      </w:r>
+    </w:p>
+    <w:p>
+      <w:pPr>
+        <w:rPr>
+          <w:sz w:val="20"/>
+          <w:szCs w:val="20"/>
+          <w:lang w:val="en-US"/>
+        </w:rPr>
+      </w:pPr>
+      <w:r>
+        <w:rPr>
+          <w:sz w:val="20"/>
+          <w:szCs w:val="20"/>
+        </w:rPr>
+        <w:t xml:space="preserve">Создадим атрибут компоненту </w:t>
+      </w:r>
+      <w:r>
+        <w:rPr>
+          <w:sz w:val="20"/>
+          <w:szCs w:val="20"/>
+          <w:lang w:val="en-US"/>
+        </w:rPr>
+        <w:t>&lt;Header/&gt;</w:t>
+      </w:r>
+    </w:p>
+    <w:p>
+      <w:pPr>
+        <w:shd w:val="clear" w:color="auto" w:fill="1D1D26"/>
+        <w:tabs>
+          <w:tab w:val="left" w:pos="916"/>
+          <w:tab w:val="left" w:pos="1832"/>
+          <w:tab w:val="left" w:pos="2748"/>
+          <w:tab w:val="left" w:pos="3664"/>
+          <w:tab w:val="left" w:pos="4580"/>
+          <w:tab w:val="left" w:pos="5496"/>
+          <w:tab w:val="left" w:pos="6412"/>
+          <w:tab w:val="left" w:pos="7328"/>
+          <w:tab w:val="left" w:pos="8244"/>
+          <w:tab w:val="left" w:pos="9160"/>
+          <w:tab w:val="left" w:pos="10076"/>
+          <w:tab w:val="left" w:pos="10992"/>
+          <w:tab w:val="left" w:pos="11908"/>
+          <w:tab w:val="left" w:pos="12824"/>
+          <w:tab w:val="left" w:pos="13740"/>
+          <w:tab w:val="left" w:pos="14656"/>
+        </w:tabs>
+        <w:spacing w:after="0" w:line="240" w:lineRule="auto"/>
+        <w:rPr>
+          <w:rFonts w:ascii="Courier New" w:eastAsia="Times New Roman" w:hAnsi="Courier New" w:cs="Courier New"/>
+          <w:color w:val="C9C9D1"/>
+          <w:sz w:val="20"/>
+          <w:szCs w:val="20"/>
+          <w:lang w:val="en-US" w:eastAsia="ru-RU"/>
+        </w:rPr>
+      </w:pPr>
+      <w:r>
+        <w:rPr>
+          <w:rFonts w:ascii="Courier New" w:eastAsia="Times New Roman" w:hAnsi="Courier New" w:cs="Courier New"/>
+          <w:color w:val="C7A65D"/>
+          <w:sz w:val="20"/>
+          <w:szCs w:val="20"/>
+          <w:lang w:val="en-US" w:eastAsia="ru-RU"/>
+        </w:rPr>
+        <w:t xml:space="preserve">&lt;Header </w:t>
+      </w:r>
+      <w:r>
+        <w:rPr>
+          <w:rFonts w:ascii="Courier New" w:eastAsia="Times New Roman" w:hAnsi="Courier New" w:cs="Courier New"/>
+          <w:color w:val="C9C9D1"/>
+          <w:sz w:val="20"/>
+          <w:szCs w:val="20"/>
+          <w:lang w:val="en-US" w:eastAsia="ru-RU"/>
+        </w:rPr>
+        <w:t>name</w:t>
+      </w:r>
+      <w:r>
+        <w:rPr>
+          <w:rFonts w:ascii="Courier New" w:eastAsia="Times New Roman" w:hAnsi="Courier New" w:cs="Courier New"/>
+          <w:color w:val="62A362"/>
+          <w:sz w:val="20"/>
+          <w:szCs w:val="20"/>
+          <w:lang w:val="en-US" w:eastAsia="ru-RU"/>
+        </w:rPr>
+        <w:t>="</w:t>
+      </w:r>
+      <w:proofErr w:type="spellStart"/>
+      <w:r>
+        <w:rPr>
+          <w:rFonts w:ascii="Courier New" w:eastAsia="Times New Roman" w:hAnsi="Courier New" w:cs="Courier New"/>
+          <w:color w:val="62A362"/>
+          <w:sz w:val="20"/>
+          <w:szCs w:val="20"/>
+          <w:lang w:val="en-US" w:eastAsia="ru-RU"/>
+        </w:rPr>
+        <w:t>Dima</w:t>
+      </w:r>
+      <w:proofErr w:type="spellEnd"/>
+      <w:r>
+        <w:rPr>
+          <w:rFonts w:ascii="Courier New" w:eastAsia="Times New Roman" w:hAnsi="Courier New" w:cs="Courier New"/>
+          <w:color w:val="62A362"/>
+          <w:sz w:val="20"/>
+          <w:szCs w:val="20"/>
+          <w:lang w:val="en-US" w:eastAsia="ru-RU"/>
+        </w:rPr>
+        <w:t xml:space="preserve"> K"</w:t>
+      </w:r>
+      <w:r>
+        <w:rPr>
+          <w:rFonts w:ascii="Courier New" w:eastAsia="Times New Roman" w:hAnsi="Courier New" w:cs="Courier New"/>
+          <w:color w:val="C7A65D"/>
+          <w:sz w:val="20"/>
+          <w:szCs w:val="20"/>
+          <w:lang w:val="en-US" w:eastAsia="ru-RU"/>
+        </w:rPr>
+        <w:t>/&gt;</w:t>
+      </w:r>
+    </w:p>
+    <w:p>
+      <w:pPr>
+        <w:rPr>
+          <w:sz w:val="20"/>
+          <w:szCs w:val="20"/>
+        </w:rPr>
+      </w:pPr>
+      <w:r>
+        <w:rPr>
+          <w:sz w:val="20"/>
+          <w:szCs w:val="20"/>
+        </w:rPr>
+        <w:t>Тогда</w:t>
+      </w:r>
+      <w:r>
+        <w:rPr>
+          <w:sz w:val="20"/>
+          <w:szCs w:val="20"/>
+        </w:rPr>
+        <w:t xml:space="preserve"> </w:t>
+      </w:r>
+      <w:r>
+        <w:rPr>
+          <w:sz w:val="20"/>
+          <w:szCs w:val="20"/>
+          <w:lang w:val="en-US"/>
+        </w:rPr>
+        <w:t>React</w:t>
+      </w:r>
+      <w:r>
+        <w:rPr>
+          <w:sz w:val="20"/>
+          <w:szCs w:val="20"/>
+        </w:rPr>
+        <w:t xml:space="preserve"> </w:t>
+      </w:r>
+      <w:r>
+        <w:rPr>
+          <w:sz w:val="20"/>
+          <w:szCs w:val="20"/>
+        </w:rPr>
+        <w:t xml:space="preserve">автоматически создаст </w:t>
+      </w:r>
+      <w:r>
+        <w:rPr>
+          <w:sz w:val="20"/>
+          <w:szCs w:val="20"/>
+          <w:lang w:val="en-US"/>
+        </w:rPr>
+        <w:t>props</w:t>
+      </w:r>
+      <w:r>
+        <w:rPr>
+          <w:sz w:val="20"/>
+          <w:szCs w:val="20"/>
+        </w:rPr>
+        <w:t xml:space="preserve"> </w:t>
+      </w:r>
+      <w:r>
+        <w:rPr>
+          <w:sz w:val="20"/>
+          <w:szCs w:val="20"/>
+        </w:rPr>
+        <w:t>объект и отрисовывается будет этот компонент уже с объектом.</w:t>
+      </w:r>
+      <w:r>
+        <w:rPr>
+          <w:sz w:val="20"/>
+          <w:szCs w:val="20"/>
+        </w:rPr>
+        <w:t xml:space="preserve"> </w:t>
+      </w:r>
+      <w:r>
+        <w:rPr>
+          <w:sz w:val="20"/>
+          <w:szCs w:val="20"/>
+        </w:rPr>
+        <w:t xml:space="preserve">Т.е. компонент как функция будет иметь доступ к объекту как будто аргумент у функции. </w:t>
+      </w:r>
+    </w:p>
+    <w:p>
+      <w:pPr>
+        <w:shd w:val="clear" w:color="auto" w:fill="1D1D26"/>
+        <w:tabs>
+          <w:tab w:val="left" w:pos="916"/>
+          <w:tab w:val="left" w:pos="1832"/>
+          <w:tab w:val="left" w:pos="2748"/>
+          <w:tab w:val="left" w:pos="3664"/>
+          <w:tab w:val="left" w:pos="4580"/>
+          <w:tab w:val="left" w:pos="5496"/>
+          <w:tab w:val="left" w:pos="6412"/>
+          <w:tab w:val="left" w:pos="7328"/>
+          <w:tab w:val="left" w:pos="8244"/>
+          <w:tab w:val="left" w:pos="9160"/>
+          <w:tab w:val="left" w:pos="10076"/>
+          <w:tab w:val="left" w:pos="10992"/>
+          <w:tab w:val="left" w:pos="11908"/>
+          <w:tab w:val="left" w:pos="12824"/>
+          <w:tab w:val="left" w:pos="13740"/>
+          <w:tab w:val="left" w:pos="14656"/>
+        </w:tabs>
+        <w:spacing w:after="0" w:line="240" w:lineRule="auto"/>
+        <w:rPr>
+          <w:rFonts w:ascii="Courier New" w:eastAsia="Times New Roman" w:hAnsi="Courier New" w:cs="Courier New"/>
+          <w:color w:val="C9C9D1"/>
+          <w:sz w:val="20"/>
+          <w:szCs w:val="20"/>
+          <w:lang w:eastAsia="ru-RU"/>
+        </w:rPr>
+      </w:pPr>
+      <w:proofErr w:type="gramStart"/>
+      <w:r>
+        <w:rPr>
+          <w:rFonts w:ascii="Courier New" w:eastAsia="Times New Roman" w:hAnsi="Courier New" w:cs="Courier New"/>
+          <w:color w:val="C9C9D1"/>
+          <w:sz w:val="20"/>
+          <w:szCs w:val="20"/>
+          <w:lang w:eastAsia="ru-RU"/>
+        </w:rPr>
+        <w:t>{</w:t>
+      </w:r>
+      <w:r>
+        <w:rPr>
+          <w:rFonts w:ascii="Courier New" w:eastAsia="Times New Roman" w:hAnsi="Courier New" w:cs="Courier New"/>
+          <w:color w:val="C9C9D1"/>
+          <w:sz w:val="20"/>
+          <w:szCs w:val="20"/>
+          <w:lang w:eastAsia="ru-RU"/>
+        </w:rPr>
+        <w:br/>
+        <w:t xml:space="preserve">  </w:t>
+      </w:r>
+      <w:r>
+        <w:rPr>
+          <w:rFonts w:ascii="Courier New" w:eastAsia="Times New Roman" w:hAnsi="Courier New" w:cs="Courier New"/>
+          <w:color w:val="C9C9D1"/>
+          <w:sz w:val="20"/>
+          <w:szCs w:val="20"/>
+          <w:lang w:val="en-US" w:eastAsia="ru-RU"/>
+        </w:rPr>
+        <w:t>name</w:t>
+      </w:r>
+      <w:r>
+        <w:rPr>
+          <w:rFonts w:ascii="Courier New" w:eastAsia="Times New Roman" w:hAnsi="Courier New" w:cs="Courier New"/>
+          <w:color w:val="C9C9D1"/>
+          <w:sz w:val="20"/>
+          <w:szCs w:val="20"/>
+          <w:lang w:eastAsia="ru-RU"/>
+        </w:rPr>
+        <w:t>:</w:t>
+      </w:r>
+      <w:proofErr w:type="gramEnd"/>
+      <w:r>
+        <w:rPr>
+          <w:rFonts w:ascii="Courier New" w:eastAsia="Times New Roman" w:hAnsi="Courier New" w:cs="Courier New"/>
+          <w:color w:val="C9C9D1"/>
+          <w:sz w:val="20"/>
+          <w:szCs w:val="20"/>
+          <w:lang w:eastAsia="ru-RU"/>
+        </w:rPr>
+        <w:t xml:space="preserve"> </w:t>
+      </w:r>
+      <w:proofErr w:type="gramStart"/>
+      <w:r>
+        <w:rPr>
+          <w:rFonts w:ascii="Courier New" w:eastAsia="Times New Roman" w:hAnsi="Courier New" w:cs="Courier New"/>
+          <w:color w:val="62A362"/>
+          <w:sz w:val="20"/>
+          <w:szCs w:val="20"/>
+          <w:lang w:eastAsia="ru-RU"/>
+        </w:rPr>
+        <w:t>"</w:t>
+      </w:r>
+      <w:proofErr w:type="spellStart"/>
+      <w:r>
+        <w:rPr>
+          <w:rFonts w:ascii="Courier New" w:eastAsia="Times New Roman" w:hAnsi="Courier New" w:cs="Courier New"/>
+          <w:color w:val="62A362"/>
+          <w:sz w:val="20"/>
+          <w:szCs w:val="20"/>
+          <w:lang w:val="en-US" w:eastAsia="ru-RU"/>
+        </w:rPr>
+        <w:t>Dima</w:t>
+      </w:r>
+      <w:proofErr w:type="spellEnd"/>
+      <w:r>
+        <w:rPr>
+          <w:rFonts w:ascii="Courier New" w:eastAsia="Times New Roman" w:hAnsi="Courier New" w:cs="Courier New"/>
+          <w:color w:val="62A362"/>
+          <w:sz w:val="20"/>
+          <w:szCs w:val="20"/>
+          <w:lang w:eastAsia="ru-RU"/>
+        </w:rPr>
+        <w:t xml:space="preserve"> </w:t>
+      </w:r>
+      <w:r>
+        <w:rPr>
+          <w:rFonts w:ascii="Courier New" w:eastAsia="Times New Roman" w:hAnsi="Courier New" w:cs="Courier New"/>
+          <w:color w:val="62A362"/>
+          <w:sz w:val="20"/>
+          <w:szCs w:val="20"/>
+          <w:lang w:val="en-US" w:eastAsia="ru-RU"/>
+        </w:rPr>
+        <w:t>K</w:t>
+      </w:r>
+      <w:r>
+        <w:rPr>
+          <w:rFonts w:ascii="Courier New" w:eastAsia="Times New Roman" w:hAnsi="Courier New" w:cs="Courier New"/>
+          <w:color w:val="62A362"/>
+          <w:sz w:val="20"/>
+          <w:szCs w:val="20"/>
+          <w:lang w:eastAsia="ru-RU"/>
+        </w:rPr>
+        <w:t>"</w:t>
+      </w:r>
+      <w:r>
+        <w:rPr>
+          <w:rFonts w:ascii="Courier New" w:eastAsia="Times New Roman" w:hAnsi="Courier New" w:cs="Courier New"/>
+          <w:color w:val="62A362"/>
+          <w:sz w:val="20"/>
+          <w:szCs w:val="20"/>
+          <w:lang w:eastAsia="ru-RU"/>
+        </w:rPr>
+        <w:br/>
+      </w:r>
+      <w:r>
+        <w:rPr>
+          <w:rFonts w:ascii="Courier New" w:eastAsia="Times New Roman" w:hAnsi="Courier New" w:cs="Courier New"/>
+          <w:color w:val="C9C9D1"/>
+          <w:sz w:val="20"/>
+          <w:szCs w:val="20"/>
+          <w:lang w:eastAsia="ru-RU"/>
+        </w:rPr>
+        <w:t>}</w:t>
+      </w:r>
+      <w:proofErr w:type="gramEnd"/>
+    </w:p>
+    <w:p>
+      <w:pPr>
+        <w:rPr>
+          <w:sz w:val="20"/>
+          <w:szCs w:val="20"/>
+          <w:lang w:val="en-US"/>
+        </w:rPr>
+      </w:pPr>
+    </w:p>
+    <w:p>
+      <w:pPr>
+        <w:rPr>
+          <w:sz w:val="20"/>
+          <w:szCs w:val="20"/>
+          <w:lang w:val="en-US"/>
+        </w:rPr>
+      </w:pPr>
+      <w:r>
+        <w:rPr>
+          <w:sz w:val="20"/>
+          <w:szCs w:val="20"/>
+        </w:rPr>
+        <w:t xml:space="preserve">Как использовать объект </w:t>
+      </w:r>
+      <w:r>
+        <w:rPr>
+          <w:sz w:val="20"/>
+          <w:szCs w:val="20"/>
+          <w:lang w:val="en-US"/>
+        </w:rPr>
+        <w:t>props</w:t>
+      </w:r>
+      <w:r>
+        <w:rPr>
+          <w:sz w:val="20"/>
+          <w:szCs w:val="20"/>
+        </w:rPr>
+        <w:t xml:space="preserve"> </w:t>
+      </w:r>
+      <w:r>
+        <w:rPr>
+          <w:sz w:val="20"/>
+          <w:szCs w:val="20"/>
+        </w:rPr>
+        <w:t xml:space="preserve"> в компоненте (функции) мы прописываем в фигурных скобках</w:t>
+      </w:r>
+      <w:proofErr w:type="gramStart"/>
+      <w:r>
+        <w:rPr>
+          <w:sz w:val="20"/>
+          <w:szCs w:val="20"/>
+        </w:rPr>
+        <w:t xml:space="preserve"> </w:t>
+      </w:r>
+      <w:r>
+        <w:rPr>
+          <w:sz w:val="20"/>
+          <w:szCs w:val="20"/>
+        </w:rPr>
+        <w:t>{}</w:t>
+      </w:r>
+      <w:proofErr w:type="gramEnd"/>
+    </w:p>
+    <w:p>
+      <w:pPr>
+        <w:shd w:val="clear" w:color="auto" w:fill="1D1D26"/>
+        <w:tabs>
+          <w:tab w:val="left" w:pos="916"/>
+          <w:tab w:val="left" w:pos="1832"/>
+          <w:tab w:val="left" w:pos="2748"/>
+          <w:tab w:val="left" w:pos="3664"/>
+          <w:tab w:val="left" w:pos="4580"/>
+          <w:tab w:val="left" w:pos="5496"/>
+          <w:tab w:val="left" w:pos="6412"/>
+          <w:tab w:val="left" w:pos="7328"/>
+          <w:tab w:val="left" w:pos="8244"/>
+          <w:tab w:val="left" w:pos="9160"/>
+          <w:tab w:val="left" w:pos="10076"/>
+          <w:tab w:val="left" w:pos="10992"/>
+          <w:tab w:val="left" w:pos="11908"/>
+          <w:tab w:val="left" w:pos="12824"/>
+          <w:tab w:val="left" w:pos="13740"/>
+          <w:tab w:val="left" w:pos="14656"/>
+        </w:tabs>
+        <w:spacing w:after="0" w:line="240" w:lineRule="auto"/>
+        <w:rPr>
+          <w:rFonts w:ascii="Courier New" w:eastAsia="Times New Roman" w:hAnsi="Courier New" w:cs="Courier New"/>
+          <w:color w:val="C9C9D1"/>
+          <w:sz w:val="20"/>
+          <w:szCs w:val="20"/>
+          <w:lang w:val="en-US" w:eastAsia="ru-RU"/>
+        </w:rPr>
+      </w:pPr>
+      <w:r>
+        <w:rPr>
+          <w:rFonts w:ascii="Courier New" w:eastAsia="Times New Roman" w:hAnsi="Courier New" w:cs="Courier New"/>
+          <w:color w:val="E0957B"/>
+          <w:sz w:val="20"/>
+          <w:szCs w:val="20"/>
+          <w:lang w:val="en-US" w:eastAsia="ru-RU"/>
+        </w:rPr>
+        <w:t xml:space="preserve">export function </w:t>
+      </w:r>
+      <w:r>
+        <w:rPr>
+          <w:rFonts w:ascii="Courier New" w:eastAsia="Times New Roman" w:hAnsi="Courier New" w:cs="Courier New"/>
+          <w:color w:val="FFC66D"/>
+          <w:sz w:val="20"/>
+          <w:szCs w:val="20"/>
+          <w:lang w:val="en-US" w:eastAsia="ru-RU"/>
+        </w:rPr>
+        <w:t>Header</w:t>
+      </w:r>
+      <w:r>
+        <w:rPr>
+          <w:rFonts w:ascii="Courier New" w:eastAsia="Times New Roman" w:hAnsi="Courier New" w:cs="Courier New"/>
+          <w:color w:val="C9C9D1"/>
+          <w:sz w:val="20"/>
+          <w:szCs w:val="20"/>
+          <w:lang w:val="en-US" w:eastAsia="ru-RU"/>
+        </w:rPr>
+        <w:t>(props) {</w:t>
+      </w:r>
+      <w:r>
+        <w:rPr>
+          <w:rFonts w:ascii="Courier New" w:eastAsia="Times New Roman" w:hAnsi="Courier New" w:cs="Courier New"/>
+          <w:color w:val="C9C9D1"/>
+          <w:sz w:val="20"/>
+          <w:szCs w:val="20"/>
+          <w:lang w:val="en-US" w:eastAsia="ru-RU"/>
+        </w:rPr>
+        <w:br/>
+        <w:t xml:space="preserve">  </w:t>
+      </w:r>
+      <w:r>
+        <w:rPr>
+          <w:rFonts w:ascii="Courier New" w:eastAsia="Times New Roman" w:hAnsi="Courier New" w:cs="Courier New"/>
+          <w:color w:val="E0957B"/>
+          <w:sz w:val="20"/>
+          <w:szCs w:val="20"/>
+          <w:lang w:val="en-US" w:eastAsia="ru-RU"/>
+        </w:rPr>
+        <w:t xml:space="preserve">return </w:t>
+      </w:r>
+      <w:r>
+        <w:rPr>
+          <w:rFonts w:ascii="Courier New" w:eastAsia="Times New Roman" w:hAnsi="Courier New" w:cs="Courier New"/>
+          <w:color w:val="C9C9D1"/>
+          <w:sz w:val="20"/>
+          <w:szCs w:val="20"/>
+          <w:lang w:val="en-US" w:eastAsia="ru-RU"/>
+        </w:rPr>
+        <w:t>(</w:t>
+      </w:r>
+      <w:r>
+        <w:rPr>
+          <w:rFonts w:ascii="Courier New" w:eastAsia="Times New Roman" w:hAnsi="Courier New" w:cs="Courier New"/>
+          <w:color w:val="C9C9D1"/>
+          <w:sz w:val="20"/>
+          <w:szCs w:val="20"/>
+          <w:lang w:val="en-US" w:eastAsia="ru-RU"/>
+        </w:rPr>
+        <w:br/>
+        <w:t xml:space="preserve">    </w:t>
+      </w:r>
+      <w:r>
+        <w:rPr>
+          <w:rFonts w:ascii="Courier New" w:eastAsia="Times New Roman" w:hAnsi="Courier New" w:cs="Courier New"/>
+          <w:color w:val="C7A65D"/>
+          <w:sz w:val="20"/>
+          <w:szCs w:val="20"/>
+          <w:lang w:val="en-US" w:eastAsia="ru-RU"/>
+        </w:rPr>
+        <w:t xml:space="preserve">&lt;header </w:t>
+      </w:r>
+      <w:r>
+        <w:rPr>
+          <w:rFonts w:ascii="Courier New" w:eastAsia="Times New Roman" w:hAnsi="Courier New" w:cs="Courier New"/>
+          <w:color w:val="C9C9D1"/>
+          <w:sz w:val="20"/>
+          <w:szCs w:val="20"/>
+          <w:lang w:val="en-US" w:eastAsia="ru-RU"/>
+        </w:rPr>
+        <w:t>className</w:t>
+      </w:r>
+      <w:r>
+        <w:rPr>
+          <w:rFonts w:ascii="Courier New" w:eastAsia="Times New Roman" w:hAnsi="Courier New" w:cs="Courier New"/>
+          <w:color w:val="62A362"/>
+          <w:sz w:val="20"/>
+          <w:szCs w:val="20"/>
+          <w:lang w:val="en-US" w:eastAsia="ru-RU"/>
+        </w:rPr>
+        <w:t>=</w:t>
+      </w:r>
+      <w:r>
+        <w:rPr>
+          <w:rFonts w:ascii="Courier New" w:eastAsia="Times New Roman" w:hAnsi="Courier New" w:cs="Courier New"/>
+          <w:color w:val="C9C9D1"/>
+          <w:sz w:val="20"/>
+          <w:szCs w:val="20"/>
+          <w:lang w:val="en-US" w:eastAsia="ru-RU"/>
+        </w:rPr>
+        <w:t>{classes.header}</w:t>
+      </w:r>
+      <w:r>
+        <w:rPr>
+          <w:rFonts w:ascii="Courier New" w:eastAsia="Times New Roman" w:hAnsi="Courier New" w:cs="Courier New"/>
+          <w:color w:val="C7A65D"/>
+          <w:sz w:val="20"/>
+          <w:szCs w:val="20"/>
+          <w:lang w:val="en-US" w:eastAsia="ru-RU"/>
+        </w:rPr>
+        <w:t>&gt;</w:t>
+      </w:r>
+      <w:r>
+        <w:rPr>
+          <w:rFonts w:ascii="Courier New" w:eastAsia="Times New Roman" w:hAnsi="Courier New" w:cs="Courier New"/>
+          <w:color w:val="C7A65D"/>
+          <w:sz w:val="20"/>
+          <w:szCs w:val="20"/>
+          <w:lang w:val="en-US" w:eastAsia="ru-RU"/>
+        </w:rPr>
+        <w:br/>
+        <w:t xml:space="preserve">      &lt;img</w:t>
+      </w:r>
+      <w:r>
+        <w:rPr>
+          <w:rFonts w:ascii="Courier New" w:eastAsia="Times New Roman" w:hAnsi="Courier New" w:cs="Courier New"/>
+          <w:color w:val="C7A65D"/>
+          <w:sz w:val="20"/>
+          <w:szCs w:val="20"/>
+          <w:lang w:val="en-US" w:eastAsia="ru-RU"/>
+        </w:rPr>
+        <w:br/>
+      </w:r>
+      <w:r>
+        <w:rPr>
+          <w:rFonts w:ascii="Courier New" w:eastAsia="Times New Roman" w:hAnsi="Courier New" w:cs="Courier New"/>
+          <w:color w:val="C7A65D"/>
+          <w:sz w:val="20"/>
+          <w:szCs w:val="20"/>
+          <w:lang w:val="en-US" w:eastAsia="ru-RU"/>
+        </w:rPr>
+        <w:lastRenderedPageBreak/>
+        <w:t xml:space="preserve">        </w:t>
+      </w:r>
+      <w:r>
+        <w:rPr>
+          <w:rFonts w:ascii="Courier New" w:eastAsia="Times New Roman" w:hAnsi="Courier New" w:cs="Courier New"/>
+          <w:color w:val="C9C9D1"/>
+          <w:sz w:val="20"/>
+          <w:szCs w:val="20"/>
+          <w:lang w:val="en-US" w:eastAsia="ru-RU"/>
+        </w:rPr>
+        <w:t>src</w:t>
+      </w:r>
+      <w:r>
+        <w:rPr>
+          <w:rFonts w:ascii="Courier New" w:eastAsia="Times New Roman" w:hAnsi="Courier New" w:cs="Courier New"/>
+          <w:color w:val="62A362"/>
+          <w:sz w:val="20"/>
+          <w:szCs w:val="20"/>
+          <w:lang w:val="en-US" w:eastAsia="ru-RU"/>
+        </w:rPr>
+        <w:t>="https://www.phpro.be/uploads/media/sulu-100x100/00/440-react%404x.png?v=2-0"</w:t>
+      </w:r>
+      <w:r>
+        <w:rPr>
+          <w:rFonts w:ascii="Courier New" w:eastAsia="Times New Roman" w:hAnsi="Courier New" w:cs="Courier New"/>
+          <w:color w:val="62A362"/>
+          <w:sz w:val="20"/>
+          <w:szCs w:val="20"/>
+          <w:lang w:val="en-US" w:eastAsia="ru-RU"/>
+        </w:rPr>
+        <w:br/>
+        <w:t xml:space="preserve">        </w:t>
+      </w:r>
+      <w:r>
+        <w:rPr>
+          <w:rFonts w:ascii="Courier New" w:eastAsia="Times New Roman" w:hAnsi="Courier New" w:cs="Courier New"/>
+          <w:color w:val="C9C9D1"/>
+          <w:sz w:val="20"/>
+          <w:szCs w:val="20"/>
+          <w:lang w:val="en-US" w:eastAsia="ru-RU"/>
+        </w:rPr>
+        <w:t>alt</w:t>
+      </w:r>
+      <w:r>
+        <w:rPr>
+          <w:rFonts w:ascii="Courier New" w:eastAsia="Times New Roman" w:hAnsi="Courier New" w:cs="Courier New"/>
+          <w:color w:val="62A362"/>
+          <w:sz w:val="20"/>
+          <w:szCs w:val="20"/>
+          <w:lang w:val="en-US" w:eastAsia="ru-RU"/>
+        </w:rPr>
+        <w:t>="logo"</w:t>
+      </w:r>
+      <w:r>
+        <w:rPr>
+          <w:rFonts w:ascii="Courier New" w:eastAsia="Times New Roman" w:hAnsi="Courier New" w:cs="Courier New"/>
+          <w:color w:val="C7A65D"/>
+          <w:sz w:val="20"/>
+          <w:szCs w:val="20"/>
+          <w:lang w:val="en-US" w:eastAsia="ru-RU"/>
+        </w:rPr>
+        <w:t>/&gt;</w:t>
+      </w:r>
+      <w:r>
+        <w:rPr>
+          <w:rFonts w:ascii="Courier New" w:eastAsia="Times New Roman" w:hAnsi="Courier New" w:cs="Courier New"/>
+          <w:color w:val="C7A65D"/>
+          <w:sz w:val="20"/>
+          <w:szCs w:val="20"/>
+          <w:lang w:val="en-US" w:eastAsia="ru-RU"/>
+        </w:rPr>
+        <w:br/>
+        <w:t xml:space="preserve">    &lt;/header&gt;</w:t>
+      </w:r>
+      <w:r>
+        <w:rPr>
+          <w:rFonts w:ascii="Courier New" w:eastAsia="Times New Roman" w:hAnsi="Courier New" w:cs="Courier New"/>
+          <w:color w:val="C7A65D"/>
+          <w:sz w:val="20"/>
+          <w:szCs w:val="20"/>
+          <w:lang w:val="en-US" w:eastAsia="ru-RU"/>
+        </w:rPr>
+        <w:br/>
+        <w:t xml:space="preserve">    &lt;span&gt;</w:t>
+      </w:r>
+      <w:r>
+        <w:rPr>
+          <w:rFonts w:ascii="Courier New" w:eastAsia="Times New Roman" w:hAnsi="Courier New" w:cs="Courier New"/>
+          <w:color w:val="C9C9D1"/>
+          <w:sz w:val="20"/>
+          <w:szCs w:val="20"/>
+          <w:lang w:val="en-US" w:eastAsia="ru-RU"/>
+        </w:rPr>
+        <w:t>{props.</w:t>
+      </w:r>
+      <w:r>
+        <w:rPr>
+          <w:rFonts w:ascii="Courier New" w:eastAsia="Times New Roman" w:hAnsi="Courier New" w:cs="Courier New"/>
+          <w:color w:val="93A6F5"/>
+          <w:sz w:val="20"/>
+          <w:szCs w:val="20"/>
+          <w:lang w:val="en-US" w:eastAsia="ru-RU"/>
+        </w:rPr>
+        <w:t>name</w:t>
+      </w:r>
+      <w:r>
+        <w:rPr>
+          <w:rFonts w:ascii="Courier New" w:eastAsia="Times New Roman" w:hAnsi="Courier New" w:cs="Courier New"/>
+          <w:color w:val="C9C9D1"/>
+          <w:sz w:val="20"/>
+          <w:szCs w:val="20"/>
+          <w:lang w:val="en-US" w:eastAsia="ru-RU"/>
+        </w:rPr>
+        <w:t>}</w:t>
+      </w:r>
+      <w:r>
+        <w:rPr>
+          <w:rFonts w:ascii="Courier New" w:eastAsia="Times New Roman" w:hAnsi="Courier New" w:cs="Courier New"/>
+          <w:color w:val="C7A65D"/>
+          <w:sz w:val="20"/>
+          <w:szCs w:val="20"/>
+          <w:lang w:val="en-US" w:eastAsia="ru-RU"/>
+        </w:rPr>
+        <w:t>&lt;/span&gt;</w:t>
+      </w:r>
+      <w:r>
+        <w:rPr>
+          <w:rFonts w:ascii="Courier New" w:eastAsia="Times New Roman" w:hAnsi="Courier New" w:cs="Courier New"/>
+          <w:color w:val="C7A65D"/>
+          <w:sz w:val="20"/>
+          <w:szCs w:val="20"/>
+          <w:lang w:val="en-US" w:eastAsia="ru-RU"/>
+        </w:rPr>
+        <w:br/>
+        <w:t xml:space="preserve">  </w:t>
+      </w:r>
+      <w:r>
+        <w:rPr>
+          <w:rFonts w:ascii="Courier New" w:eastAsia="Times New Roman" w:hAnsi="Courier New" w:cs="Courier New"/>
+          <w:color w:val="C9C9D1"/>
+          <w:sz w:val="20"/>
+          <w:szCs w:val="20"/>
+          <w:lang w:val="en-US" w:eastAsia="ru-RU"/>
+        </w:rPr>
+        <w:t>)</w:t>
+      </w:r>
+      <w:r>
+        <w:rPr>
+          <w:rFonts w:ascii="Courier New" w:eastAsia="Times New Roman" w:hAnsi="Courier New" w:cs="Courier New"/>
+          <w:color w:val="C9C9D1"/>
+          <w:sz w:val="20"/>
+          <w:szCs w:val="20"/>
+          <w:lang w:val="en-US" w:eastAsia="ru-RU"/>
+        </w:rPr>
+        <w:br/>
+        <w:t>}</w:t>
+      </w:r>
+    </w:p>
+    <w:p>
+      <w:pPr>
+        <w:rPr>
+          <w:sz w:val="20"/>
+          <w:szCs w:val="20"/>
+          <w:lang w:val="en-US"/>
+        </w:rPr>
+      </w:pPr>
       <w:bookmarkStart w:id="0" w:name="_GoBack"/>
       <w:bookmarkEnd w:id="0"/>
     </w:p>
-    <w:p/>
-    <w:p/>
+    <w:p>
+      <w:pPr>
+        <w:rPr>
+          <w:sz w:val="20"/>
+          <w:szCs w:val="20"/>
+          <w:lang w:val="en-US"/>
+        </w:rPr>
+      </w:pPr>
+    </w:p>
+    <w:p>
+      <w:pPr>
+        <w:rPr>
+          <w:lang w:val="en-US"/>
+        </w:rPr>
+      </w:pPr>
+    </w:p>
     <w:sectPr>
       <w:pgSz w:w="11906" w:h="16838"/>
       <w:pgMar w:top="1134" w:right="850" w:bottom="1134" w:left="1701" w:header="708" w:footer="708" w:gutter="0"/>

</xml_diff>

<commit_message>
lesson 18. Create Dialogs component, code refactoring
</commit_message>
<xml_diff>
--- a/notes/Путь Самурая 1.0.docx
+++ b/notes/Путь Самурая 1.0.docx
@@ -2953,7 +2953,6 @@
           <w:b/>
           <w:sz w:val="20"/>
           <w:szCs w:val="20"/>
-          <w:lang w:val="en-US"/>
         </w:rPr>
       </w:pPr>
       <w:r>
@@ -2971,7 +2970,6 @@
           <w:b/>
           <w:sz w:val="20"/>
           <w:szCs w:val="20"/>
-          <w:lang w:val="en-US"/>
         </w:rPr>
       </w:pPr>
     </w:p>
@@ -3054,7 +3052,6 @@
         <w:rPr>
           <w:sz w:val="20"/>
           <w:szCs w:val="20"/>
-          <w:lang w:val="en-US"/>
         </w:rPr>
       </w:pPr>
       <w:r>
@@ -3207,7 +3204,6 @@
         <w:rPr>
           <w:sz w:val="20"/>
           <w:szCs w:val="20"/>
-          <w:lang w:val="en-US"/>
         </w:rPr>
       </w:pPr>
       <w:r>
@@ -3221,7 +3217,6 @@
         <w:rPr>
           <w:sz w:val="20"/>
           <w:szCs w:val="20"/>
-          <w:lang w:val="en-US"/>
         </w:rPr>
         <w:t xml:space="preserve"> </w:t>
       </w:r>
@@ -3231,7 +3226,6 @@
         <w:rPr>
           <w:sz w:val="20"/>
           <w:szCs w:val="20"/>
-          <w:lang w:val="en-US"/>
         </w:rPr>
       </w:pPr>
       <w:r>
@@ -3749,7 +3743,45 @@
           <w:sz w:val="20"/>
           <w:szCs w:val="20"/>
         </w:rPr>
-        <w:t xml:space="preserve">Создадим атрибут компоненту </w:t>
+        <w:t>Создадим</w:t>
+      </w:r>
+      <w:r>
+        <w:rPr>
+          <w:sz w:val="20"/>
+          <w:szCs w:val="20"/>
+          <w:lang w:val="en-US"/>
+        </w:rPr>
+        <w:t xml:space="preserve"> </w:t>
+      </w:r>
+      <w:r>
+        <w:rPr>
+          <w:sz w:val="20"/>
+          <w:szCs w:val="20"/>
+        </w:rPr>
+        <w:t>атрибут</w:t>
+      </w:r>
+      <w:r>
+        <w:rPr>
+          <w:sz w:val="20"/>
+          <w:szCs w:val="20"/>
+          <w:lang w:val="en-US"/>
+        </w:rPr>
+        <w:t xml:space="preserve"> </w:t>
+      </w:r>
+      <w:r>
+        <w:rPr>
+          <w:sz w:val="20"/>
+          <w:szCs w:val="20"/>
+        </w:rPr>
+        <w:t>компоненту</w:t>
+      </w:r>
+      <w:r>
+        <w:rPr>
+          <w:sz w:val="20"/>
+          <w:szCs w:val="20"/>
+          <w:lang w:val="en-US"/>
+        </w:rPr>
+        <w:t xml:space="preserve"> </w:t>
       </w:r>
       <w:r>
         <w:rPr>
@@ -4096,16 +4128,14 @@
         <w:rPr>
           <w:sz w:val="20"/>
           <w:szCs w:val="20"/>
-          <w:lang w:val="en-US"/>
-        </w:rPr>
-      </w:pPr>
-    </w:p>
-    <w:p>
-      <w:pPr>
-        <w:rPr>
-          <w:sz w:val="20"/>
-          <w:szCs w:val="20"/>
-          <w:lang w:val="en-US"/>
+        </w:rPr>
+      </w:pPr>
+    </w:p>
+    <w:p>
+      <w:pPr>
+        <w:rPr>
+          <w:sz w:val="20"/>
+          <w:szCs w:val="20"/>
         </w:rPr>
       </w:pPr>
       <w:r>
@@ -4184,6 +4214,7 @@
           <w:lang w:val="en-US" w:eastAsia="ru-RU"/>
         </w:rPr>
       </w:pPr>
+      <w:proofErr w:type="gramStart"/>
       <w:r>
         <w:rPr>
           <w:rFonts w:ascii="Courier New" w:eastAsia="Times New Roman" w:hAnsi="Courier New" w:cs="Courier New"/>
@@ -4192,7 +4223,18 @@
           <w:szCs w:val="20"/>
           <w:lang w:val="en-US" w:eastAsia="ru-RU"/>
         </w:rPr>
-        <w:t xml:space="preserve">export function </w:t>
+        <w:t>export</w:t>
+      </w:r>
+      <w:proofErr w:type="gramEnd"/>
+      <w:r>
+        <w:rPr>
+          <w:rFonts w:ascii="Courier New" w:eastAsia="Times New Roman" w:hAnsi="Courier New" w:cs="Courier New"/>
+          <w:color w:val="E0957B"/>
+          <w:sz w:val="20"/>
+          <w:szCs w:val="20"/>
+          <w:lang w:val="en-US" w:eastAsia="ru-RU"/>
+        </w:rPr>
+        <w:t xml:space="preserve"> function </w:t>
       </w:r>
       <w:r>
         <w:rPr>
@@ -4502,24 +4544,89 @@
           <w:lang w:val="en-US"/>
         </w:rPr>
       </w:pPr>
+    </w:p>
+    <w:p>
+      <w:pPr>
+        <w:rPr>
+          <w:sz w:val="20"/>
+          <w:szCs w:val="20"/>
+          <w:lang w:val="en-US"/>
+        </w:rPr>
+      </w:pPr>
+    </w:p>
+    <w:p>
+      <w:pPr>
+        <w:jc w:val="center"/>
+        <w:rPr>
+          <w:sz w:val="36"/>
+          <w:szCs w:val="36"/>
+          <w:highlight w:val="yellow"/>
+          <w:lang w:val="en-US"/>
+        </w:rPr>
+      </w:pPr>
+      <w:r>
+        <w:rPr>
+          <w:sz w:val="36"/>
+          <w:szCs w:val="36"/>
+          <w:highlight w:val="yellow"/>
+          <w:lang w:val="en-US"/>
+        </w:rPr>
+        <w:t>18. Страница Dialogs</w:t>
+      </w:r>
+    </w:p>
+    <w:p>
+      <w:r>
+        <w:t>&lt;</w:t>
+      </w:r>
+      <w:r>
+        <w:rPr>
+          <w:lang w:val="en-US"/>
+        </w:rPr>
+        <w:t>App</w:t>
+      </w:r>
+      <w:r>
+        <w:t>/&gt; -</w:t>
+      </w:r>
+      <w:r>
+        <w:t xml:space="preserve">это функция, которая возвращает </w:t>
+      </w:r>
+      <w:r>
+        <w:rPr>
+          <w:lang w:val="en-US"/>
+        </w:rPr>
+        <w:t>JSX</w:t>
+      </w:r>
+      <w:r>
+        <w:t xml:space="preserve"> </w:t>
+      </w:r>
+      <w:r>
+        <w:t xml:space="preserve">и принимает параметры </w:t>
+      </w:r>
+      <w:r>
+        <w:rPr>
+          <w:lang w:val="en-US"/>
+        </w:rPr>
+        <w:t>props</w:t>
+      </w:r>
+      <w:r>
+        <w:t>.</w:t>
+      </w:r>
+    </w:p>
+    <w:p>
+      <w:r>
+        <w:t>Один из принципов функционального программирования - функция должна возвращать какое-то значение, основываясь только на входящих данных (</w:t>
+      </w:r>
       <w:bookmarkStart w:id="0" w:name="_GoBack"/>
+      <w:r>
+        <w:rPr>
+          <w:u w:val="single"/>
+        </w:rPr>
+        <w:t>предсказуемое поведение</w:t>
+      </w:r>
       <w:bookmarkEnd w:id="0"/>
-    </w:p>
-    <w:p>
-      <w:pPr>
-        <w:rPr>
-          <w:sz w:val="20"/>
-          <w:szCs w:val="20"/>
-          <w:lang w:val="en-US"/>
-        </w:rPr>
-      </w:pPr>
-    </w:p>
-    <w:p>
-      <w:pPr>
-        <w:rPr>
-          <w:lang w:val="en-US"/>
-        </w:rPr>
-      </w:pPr>
+      <w:r>
+        <w:t>)</w:t>
+      </w:r>
     </w:p>
     <w:sectPr>
       <w:pgSz w:w="11906" w:h="16838"/>

</xml_diff>

<commit_message>
lesson 19. Route, BrowserRouter
</commit_message>
<xml_diff>
--- a/notes/Путь Самурая 1.0.docx
+++ b/notes/Путь Самурая 1.0.docx
@@ -717,7 +717,7 @@
           <w:sz w:val="20"/>
           <w:szCs w:val="20"/>
         </w:rPr>
-        <w:t xml:space="preserve">Ссылка на </w:t>
+        <w:t xml:space="preserve">Ссылка на репозиторий </w:t>
       </w:r>
       <w:proofErr w:type="spellStart"/>
       <w:r>
@@ -726,7 +726,7 @@
           <w:sz w:val="20"/>
           <w:szCs w:val="20"/>
         </w:rPr>
-        <w:t>репозиторий</w:t>
+        <w:t>Димыча</w:t>
       </w:r>
       <w:proofErr w:type="spellEnd"/>
       <w:r>
@@ -735,65 +735,47 @@
           <w:sz w:val="20"/>
           <w:szCs w:val="20"/>
         </w:rPr>
+        <w:t xml:space="preserve"> (там есть </w:t>
+      </w:r>
+      <w:r>
+        <w:rPr>
+          <w:b/>
+          <w:sz w:val="20"/>
+          <w:szCs w:val="20"/>
+          <w:lang w:val="en-US"/>
+        </w:rPr>
+        <w:t>TYPESCRIPT</w:t>
+      </w:r>
+      <w:r>
+        <w:rPr>
+          <w:b/>
+          <w:sz w:val="20"/>
+          <w:szCs w:val="20"/>
+        </w:rPr>
+        <w:t>):</w:t>
+      </w:r>
+    </w:p>
+    <w:p>
+      <w:pPr>
+        <w:rPr>
+          <w:sz w:val="20"/>
+          <w:szCs w:val="20"/>
+        </w:rPr>
+      </w:pPr>
+      <w:r>
+        <w:rPr>
+          <w:sz w:val="20"/>
+          <w:szCs w:val="20"/>
+        </w:rPr>
+        <w:t>https://github.com/it-kamasutra/react-way-of-samurai</w:t>
+      </w:r>
+      <w:r>
+        <w:rPr>
+          <w:sz w:val="20"/>
+          <w:szCs w:val="20"/>
+        </w:rPr>
         <w:t xml:space="preserve"> </w:t>
       </w:r>
-      <w:proofErr w:type="spellStart"/>
-      <w:r>
-        <w:rPr>
-          <w:b/>
-          <w:sz w:val="20"/>
-          <w:szCs w:val="20"/>
-        </w:rPr>
-        <w:t>Димыча</w:t>
-      </w:r>
-      <w:proofErr w:type="spellEnd"/>
-      <w:r>
-        <w:rPr>
-          <w:b/>
-          <w:sz w:val="20"/>
-          <w:szCs w:val="20"/>
-        </w:rPr>
-        <w:t xml:space="preserve"> (там есть </w:t>
-      </w:r>
-      <w:r>
-        <w:rPr>
-          <w:b/>
-          <w:sz w:val="20"/>
-          <w:szCs w:val="20"/>
-          <w:lang w:val="en-US"/>
-        </w:rPr>
-        <w:t>TYPESCRIPT</w:t>
-      </w:r>
-      <w:r>
-        <w:rPr>
-          <w:b/>
-          <w:sz w:val="20"/>
-          <w:szCs w:val="20"/>
-        </w:rPr>
-        <w:t>):</w:t>
-      </w:r>
-    </w:p>
-    <w:p>
-      <w:pPr>
-        <w:rPr>
-          <w:sz w:val="20"/>
-          <w:szCs w:val="20"/>
-        </w:rPr>
-      </w:pPr>
-      <w:r>
-        <w:rPr>
-          <w:sz w:val="20"/>
-          <w:szCs w:val="20"/>
-        </w:rPr>
-        <w:t>https://github.com/it-kamasutra/react-way-of-samurai</w:t>
-      </w:r>
-      <w:r>
-        <w:rPr>
-          <w:sz w:val="20"/>
-          <w:szCs w:val="20"/>
-        </w:rPr>
-        <w:t xml:space="preserve"> </w:t>
-      </w:r>
     </w:p>
     <w:p>
       <w:pPr>
@@ -827,18 +809,8 @@
           <w:szCs w:val="20"/>
           <w:highlight w:val="red"/>
         </w:rPr>
-        <w:t xml:space="preserve"> не закидываются в </w:t>
-      </w:r>
-      <w:proofErr w:type="spellStart"/>
-      <w:r>
-        <w:rPr>
-          <w:sz w:val="20"/>
-          <w:szCs w:val="20"/>
-          <w:highlight w:val="red"/>
-        </w:rPr>
-        <w:t>репозиторий</w:t>
-      </w:r>
-      <w:proofErr w:type="spellEnd"/>
+        <w:t xml:space="preserve"> не закидываются в репозиторий</w:t>
+      </w:r>
       <w:r>
         <w:rPr>
           <w:sz w:val="20"/>
@@ -4616,17 +4588,1930 @@
       <w:r>
         <w:t>Один из принципов функционального программирования - функция должна возвращать какое-то значение, основываясь только на входящих данных (</w:t>
       </w:r>
+      <w:r>
+        <w:rPr>
+          <w:u w:val="single"/>
+        </w:rPr>
+        <w:t>предсказуемое поведение</w:t>
+      </w:r>
+      <w:r>
+        <w:t>)</w:t>
+      </w:r>
+    </w:p>
+    <w:p>
+      <w:pPr>
+        <w:jc w:val="center"/>
+        <w:rPr>
+          <w:sz w:val="36"/>
+          <w:szCs w:val="36"/>
+          <w:highlight w:val="yellow"/>
+        </w:rPr>
+      </w:pPr>
+      <w:r>
+        <w:rPr>
+          <w:sz w:val="36"/>
+          <w:szCs w:val="36"/>
+          <w:highlight w:val="yellow"/>
+        </w:rPr>
+        <w:t>1</w:t>
+      </w:r>
+      <w:r>
+        <w:rPr>
+          <w:sz w:val="36"/>
+          <w:szCs w:val="36"/>
+          <w:highlight w:val="yellow"/>
+        </w:rPr>
+        <w:t>9.</w:t>
+      </w:r>
+      <w:r>
+        <w:rPr>
+          <w:sz w:val="36"/>
+          <w:szCs w:val="36"/>
+          <w:highlight w:val="yellow"/>
+          <w:lang w:val="en-US"/>
+        </w:rPr>
+        <w:t>Route</w:t>
+      </w:r>
+      <w:r>
+        <w:rPr>
+          <w:sz w:val="36"/>
+          <w:szCs w:val="36"/>
+          <w:highlight w:val="yellow"/>
+        </w:rPr>
+        <w:t xml:space="preserve">, </w:t>
+      </w:r>
+      <w:r>
+        <w:rPr>
+          <w:sz w:val="36"/>
+          <w:szCs w:val="36"/>
+          <w:highlight w:val="yellow"/>
+          <w:lang w:val="en-US"/>
+        </w:rPr>
+        <w:t>browser</w:t>
+      </w:r>
+      <w:r>
+        <w:rPr>
+          <w:sz w:val="36"/>
+          <w:szCs w:val="36"/>
+          <w:highlight w:val="yellow"/>
+        </w:rPr>
+        <w:t>-</w:t>
+      </w:r>
+      <w:r>
+        <w:rPr>
+          <w:sz w:val="36"/>
+          <w:szCs w:val="36"/>
+          <w:highlight w:val="yellow"/>
+          <w:lang w:val="en-US"/>
+        </w:rPr>
+        <w:t>router</w:t>
+      </w:r>
+      <w:r>
+        <w:rPr>
+          <w:sz w:val="36"/>
+          <w:szCs w:val="36"/>
+          <w:highlight w:val="yellow"/>
+        </w:rPr>
+        <w:t xml:space="preserve">, </w:t>
+      </w:r>
+      <w:r>
+        <w:rPr>
+          <w:sz w:val="36"/>
+          <w:szCs w:val="36"/>
+          <w:highlight w:val="yellow"/>
+        </w:rPr>
+        <w:t>маршрутизация</w:t>
+      </w:r>
+    </w:p>
+    <w:p>
+      <w:pPr>
+        <w:rPr>
+          <w:lang w:val="en-US"/>
+        </w:rPr>
+      </w:pPr>
+      <w:r>
+        <w:t xml:space="preserve">При нажатии на </w:t>
+      </w:r>
+      <w:r>
+        <w:rPr>
+          <w:b/>
+        </w:rPr>
+        <w:t>ссылки вида &lt;</w:t>
+      </w:r>
+      <w:r>
+        <w:rPr>
+          <w:b/>
+          <w:lang w:val="en-US"/>
+        </w:rPr>
+        <w:t>a</w:t>
+      </w:r>
+      <w:r>
+        <w:rPr>
+          <w:b/>
+        </w:rPr>
+        <w:t xml:space="preserve"> </w:t>
+      </w:r>
+      <w:proofErr w:type="spellStart"/>
+      <w:r>
+        <w:rPr>
+          <w:b/>
+          <w:lang w:val="en-US"/>
+        </w:rPr>
+        <w:t>href</w:t>
+      </w:r>
+      <w:proofErr w:type="spellEnd"/>
+      <w:r>
+        <w:rPr>
+          <w:b/>
+        </w:rPr>
+        <w:t>=”/</w:t>
+      </w:r>
+      <w:r>
+        <w:rPr>
+          <w:b/>
+          <w:lang w:val="en-US"/>
+        </w:rPr>
+        <w:t>profile</w:t>
+      </w:r>
+      <w:r>
+        <w:rPr>
+          <w:b/>
+        </w:rPr>
+        <w:t>”&gt;</w:t>
+      </w:r>
+      <w:r>
+        <w:t xml:space="preserve"> браузер все равно загружает страницу</w:t>
+      </w:r>
+      <w:r>
+        <w:rPr>
+          <w:b/>
+        </w:rPr>
+        <w:t xml:space="preserve"> </w:t>
+      </w:r>
+      <w:r>
+        <w:rPr>
+          <w:b/>
+          <w:lang w:val="en-US"/>
+        </w:rPr>
+        <w:t>index</w:t>
+      </w:r>
+      <w:r>
+        <w:rPr>
+          <w:b/>
+        </w:rPr>
+        <w:t>.</w:t>
+      </w:r>
+      <w:r>
+        <w:rPr>
+          <w:b/>
+          <w:lang w:val="en-US"/>
+        </w:rPr>
+        <w:t>html</w:t>
+      </w:r>
+      <w:r>
+        <w:rPr>
+          <w:b/>
+        </w:rPr>
+        <w:t xml:space="preserve">, </w:t>
+      </w:r>
+      <w:r>
+        <w:t>но при этом</w:t>
+      </w:r>
+      <w:r>
+        <w:rPr>
+          <w:b/>
+        </w:rPr>
+        <w:t xml:space="preserve"> </w:t>
+      </w:r>
+      <w:proofErr w:type="spellStart"/>
+      <w:r>
+        <w:rPr>
+          <w:b/>
+        </w:rPr>
+        <w:t>менятся</w:t>
+      </w:r>
+      <w:proofErr w:type="spellEnd"/>
+      <w:r>
+        <w:rPr>
+          <w:b/>
+        </w:rPr>
+        <w:t xml:space="preserve"> </w:t>
+      </w:r>
+      <w:proofErr w:type="spellStart"/>
+      <w:r>
+        <w:rPr>
+          <w:b/>
+          <w:lang w:val="en-US"/>
+        </w:rPr>
+        <w:t>ulr</w:t>
+      </w:r>
+      <w:proofErr w:type="spellEnd"/>
+      <w:r>
+        <w:rPr>
+          <w:b/>
+        </w:rPr>
+        <w:t xml:space="preserve">. </w:t>
+      </w:r>
+      <w:r>
+        <w:t xml:space="preserve">Если мы хотим, чтобы что-то отрисовывалось в зависимости от </w:t>
+      </w:r>
+      <w:proofErr w:type="spellStart"/>
+      <w:r>
+        <w:rPr>
+          <w:lang w:val="en-US"/>
+        </w:rPr>
+        <w:t>url</w:t>
+      </w:r>
+      <w:proofErr w:type="spellEnd"/>
+      <w:r>
+        <w:t xml:space="preserve">, мы должны использовать </w:t>
+      </w:r>
+      <w:r>
+        <w:rPr>
+          <w:b/>
+          <w:lang w:val="en-US"/>
+        </w:rPr>
+        <w:t>ROUTING</w:t>
+      </w:r>
+      <w:r>
+        <w:rPr>
+          <w:b/>
+        </w:rPr>
+        <w:t>.</w:t>
+      </w:r>
+    </w:p>
+    <w:p>
+      <w:pPr>
+        <w:rPr>
+          <w:b/>
+          <w:lang w:val="en-US"/>
+        </w:rPr>
+      </w:pPr>
+      <w:r>
+        <w:t>Встроенного</w:t>
+      </w:r>
+      <w:r>
+        <w:t xml:space="preserve"> </w:t>
+      </w:r>
+      <w:r>
+        <w:t>пакета</w:t>
+      </w:r>
+      <w:r>
+        <w:t xml:space="preserve"> </w:t>
+      </w:r>
+      <w:r>
+        <w:t>в</w:t>
+      </w:r>
+      <w:r>
+        <w:t xml:space="preserve"> </w:t>
+      </w:r>
+      <w:r>
+        <w:rPr>
+          <w:lang w:val="en-US"/>
+        </w:rPr>
+        <w:t>Create</w:t>
+      </w:r>
+      <w:r>
+        <w:t>-</w:t>
+      </w:r>
+      <w:r>
+        <w:rPr>
+          <w:lang w:val="en-US"/>
+        </w:rPr>
+        <w:t>React</w:t>
+      </w:r>
+      <w:r>
+        <w:t>-</w:t>
+      </w:r>
+      <w:r>
+        <w:rPr>
+          <w:lang w:val="en-US"/>
+        </w:rPr>
+        <w:t>App</w:t>
+      </w:r>
+      <w:r>
+        <w:t xml:space="preserve"> </w:t>
+      </w:r>
+      <w:r>
+        <w:t>нет</w:t>
+      </w:r>
+      <w:r>
+        <w:t xml:space="preserve">, </w:t>
+      </w:r>
+      <w:r>
+        <w:t>поэтому</w:t>
+      </w:r>
+      <w:r>
+        <w:t xml:space="preserve"> </w:t>
+      </w:r>
+      <w:r>
+        <w:t>устанавливаем</w:t>
+      </w:r>
+      <w:r>
+        <w:t xml:space="preserve"> </w:t>
+      </w:r>
+      <w:r>
+        <w:t>пакет</w:t>
+      </w:r>
+      <w:r>
+        <w:t xml:space="preserve"> </w:t>
+      </w:r>
+      <w:r>
+        <w:t>роутинга</w:t>
+      </w:r>
+      <w:r>
+        <w:t xml:space="preserve"> </w:t>
+      </w:r>
+      <w:r>
+        <w:rPr>
+          <w:b/>
+        </w:rPr>
+        <w:t>через</w:t>
+      </w:r>
+      <w:r>
+        <w:rPr>
+          <w:b/>
+        </w:rPr>
+        <w:t xml:space="preserve"> </w:t>
+      </w:r>
+      <w:r>
+        <w:rPr>
+          <w:b/>
+        </w:rPr>
+        <w:t>терминал</w:t>
+      </w:r>
+      <w:r>
+        <w:rPr>
+          <w:b/>
+        </w:rPr>
+        <w:t xml:space="preserve"> </w:t>
+      </w:r>
+      <w:r>
+        <w:t>через</w:t>
+      </w:r>
+      <w:r>
+        <w:t xml:space="preserve"> </w:t>
+      </w:r>
+      <w:r>
+        <w:t>команду</w:t>
+      </w:r>
+      <w:r>
+        <w:t xml:space="preserve"> </w:t>
+      </w:r>
+      <w:proofErr w:type="spellStart"/>
+      <w:r>
+        <w:rPr>
+          <w:b/>
+          <w:lang w:val="en-US"/>
+        </w:rPr>
+        <w:t>npm</w:t>
+      </w:r>
+      <w:proofErr w:type="spellEnd"/>
+      <w:r>
+        <w:rPr>
+          <w:b/>
+        </w:rPr>
+        <w:t xml:space="preserve"> </w:t>
+      </w:r>
+      <w:r>
+        <w:rPr>
+          <w:b/>
+          <w:lang w:val="en-US"/>
+        </w:rPr>
+        <w:t>i</w:t>
+      </w:r>
+      <w:r>
+        <w:rPr>
+          <w:b/>
+        </w:rPr>
+        <w:t xml:space="preserve"> </w:t>
+      </w:r>
+      <w:r>
+        <w:rPr>
+          <w:b/>
+          <w:lang w:val="en-US"/>
+        </w:rPr>
+        <w:t>react</w:t>
+      </w:r>
+      <w:r>
+        <w:rPr>
+          <w:b/>
+        </w:rPr>
+        <w:t>-</w:t>
+      </w:r>
+      <w:r>
+        <w:rPr>
+          <w:b/>
+          <w:lang w:val="en-US"/>
+        </w:rPr>
+        <w:t>router</w:t>
+      </w:r>
+      <w:r>
+        <w:rPr>
+          <w:b/>
+        </w:rPr>
+        <w:t>-</w:t>
+      </w:r>
+      <w:proofErr w:type="spellStart"/>
+      <w:r>
+        <w:rPr>
+          <w:b/>
+          <w:lang w:val="en-US"/>
+        </w:rPr>
+        <w:t>dom</w:t>
+      </w:r>
+      <w:proofErr w:type="spellEnd"/>
+      <w:r>
+        <w:rPr>
+          <w:b/>
+        </w:rPr>
+        <w:t xml:space="preserve"> </w:t>
+      </w:r>
+      <w:r>
+        <w:rPr>
+          <w:b/>
+        </w:rPr>
+        <w:t>-</w:t>
+      </w:r>
+      <w:r>
+        <w:rPr>
+          <w:b/>
+          <w:lang w:val="en-US"/>
+        </w:rPr>
+        <w:t>save</w:t>
+      </w:r>
+      <w:r>
+        <w:rPr>
+          <w:b/>
+        </w:rPr>
+        <w:t>.</w:t>
+      </w:r>
+    </w:p>
+    <w:p>
+      <w:pPr>
+        <w:rPr>
+          <w:lang w:val="en-US"/>
+        </w:rPr>
+      </w:pPr>
+      <w:r>
+        <w:t xml:space="preserve">При использовании </w:t>
+      </w:r>
+      <w:r>
+        <w:rPr>
+          <w:u w:val="single"/>
+          <w:lang w:val="en-US"/>
+        </w:rPr>
+        <w:t>yarn</w:t>
+      </w:r>
+      <w:r>
+        <w:rPr>
+          <w:u w:val="single"/>
+        </w:rPr>
+        <w:t xml:space="preserve"> и </w:t>
+      </w:r>
+      <w:r>
+        <w:rPr>
+          <w:u w:val="single"/>
+          <w:lang w:val="en-US"/>
+        </w:rPr>
+        <w:t>Typescript</w:t>
+      </w:r>
+      <w:r>
+        <w:t xml:space="preserve"> дописываем:</w:t>
+      </w:r>
+    </w:p>
+    <w:p>
+      <w:pPr>
+        <w:rPr>
+          <w:b/>
+          <w:lang w:val="en-US"/>
+        </w:rPr>
+      </w:pPr>
+      <w:proofErr w:type="gramStart"/>
+      <w:r>
+        <w:rPr>
+          <w:b/>
+          <w:lang w:val="en-US"/>
+        </w:rPr>
+        <w:t>yarn</w:t>
+      </w:r>
+      <w:proofErr w:type="gramEnd"/>
+      <w:r>
+        <w:rPr>
+          <w:b/>
+          <w:lang w:val="en-US"/>
+        </w:rPr>
+        <w:t xml:space="preserve"> add react-router-</w:t>
+      </w:r>
+      <w:proofErr w:type="spellStart"/>
+      <w:r>
+        <w:rPr>
+          <w:b/>
+          <w:lang w:val="en-US"/>
+        </w:rPr>
+        <w:t>dom</w:t>
+      </w:r>
+      <w:proofErr w:type="spellEnd"/>
+      <w:r>
+        <w:rPr>
+          <w:b/>
+          <w:lang w:val="en-US"/>
+        </w:rPr>
+        <w:t xml:space="preserve"> @types/react-router-</w:t>
+      </w:r>
+      <w:proofErr w:type="spellStart"/>
+      <w:r>
+        <w:rPr>
+          <w:b/>
+          <w:lang w:val="en-US"/>
+        </w:rPr>
+        <w:t>dom</w:t>
+      </w:r>
+      <w:proofErr w:type="spellEnd"/>
+    </w:p>
+    <w:p>
+      <w:pPr>
+        <w:rPr>
+          <w:lang w:val="en-US"/>
+        </w:rPr>
+      </w:pPr>
+      <w:r>
+        <w:rPr>
+          <w:b/>
+        </w:rPr>
+        <w:t xml:space="preserve">ВАЖНО! </w:t>
+      </w:r>
+      <w:r>
+        <w:t xml:space="preserve">Папка </w:t>
+      </w:r>
+      <w:r>
+        <w:rPr>
+          <w:lang w:val="en-US"/>
+        </w:rPr>
+        <w:t>node</w:t>
+      </w:r>
+      <w:r>
+        <w:t>-</w:t>
+      </w:r>
+      <w:r>
+        <w:rPr>
+          <w:lang w:val="en-US"/>
+        </w:rPr>
+        <w:t>modules</w:t>
+      </w:r>
+      <w:r>
+        <w:t xml:space="preserve"> в нашем проекте не попадает в удаленный репозиторий, нужно обязательно прописать установку этого роутера в конфиге.</w:t>
+      </w:r>
+      <w:r>
+        <w:t xml:space="preserve"> </w:t>
+      </w:r>
+      <w:r>
+        <w:t xml:space="preserve">Поэтому к команде установки модуля добавляем </w:t>
+      </w:r>
+      <w:r>
+        <w:rPr>
+          <w:b/>
+        </w:rPr>
+        <w:t>-</w:t>
+      </w:r>
+      <w:r>
+        <w:rPr>
+          <w:b/>
+          <w:lang w:val="en-US"/>
+        </w:rPr>
+        <w:t>save</w:t>
+      </w:r>
+      <w:r>
+        <w:rPr>
+          <w:b/>
+        </w:rPr>
+        <w:t xml:space="preserve">. </w:t>
+      </w:r>
+      <w:r>
+        <w:t xml:space="preserve">Это сохранит </w:t>
+      </w:r>
+      <w:r>
+        <w:t xml:space="preserve">зависимости в </w:t>
+      </w:r>
+      <w:proofErr w:type="spellStart"/>
+      <w:r>
+        <w:t>конфи</w:t>
+      </w:r>
+      <w:proofErr w:type="gramStart"/>
+      <w:r>
+        <w:t>г</w:t>
+      </w:r>
+      <w:proofErr w:type="spellEnd"/>
+      <w:r>
+        <w:t>-</w:t>
+      </w:r>
+      <w:proofErr w:type="gramEnd"/>
+      <w:r>
+        <w:t xml:space="preserve"> файле </w:t>
+      </w:r>
+      <w:r>
+        <w:rPr>
+          <w:lang w:val="en-US"/>
+        </w:rPr>
+        <w:t>package</w:t>
+      </w:r>
+      <w:r>
+        <w:t>.</w:t>
+      </w:r>
+      <w:proofErr w:type="spellStart"/>
+      <w:r>
+        <w:rPr>
+          <w:lang w:val="en-US"/>
+        </w:rPr>
+        <w:t>json</w:t>
+      </w:r>
+      <w:proofErr w:type="spellEnd"/>
+      <w:r>
+        <w:t xml:space="preserve"> и потом при клоне автоматически установит пакет.</w:t>
+      </w:r>
+    </w:p>
+    <w:p>
+      <w:pPr>
+        <w:rPr>
+          <w:b/>
+          <w:lang w:val="en-US"/>
+        </w:rPr>
+      </w:pPr>
+      <w:r>
+        <w:t xml:space="preserve">Чтобы использовать </w:t>
+      </w:r>
+      <w:r>
+        <w:rPr>
+          <w:lang w:val="en-US"/>
+        </w:rPr>
+        <w:t>Routing</w:t>
+      </w:r>
+      <w:r>
+        <w:t xml:space="preserve"> </w:t>
+      </w:r>
+      <w:r>
+        <w:t>нужно сделать обрамление всего кода компонента в те</w:t>
+      </w:r>
+      <w:proofErr w:type="gramStart"/>
+      <w:r>
+        <w:t>г(</w:t>
+      </w:r>
+      <w:proofErr w:type="gramEnd"/>
+      <w:r>
+        <w:t xml:space="preserve">функцию) </w:t>
+      </w:r>
+      <w:r>
+        <w:rPr>
+          <w:b/>
+          <w:lang w:val="en-US"/>
+        </w:rPr>
+        <w:t>&lt;</w:t>
+      </w:r>
+      <w:proofErr w:type="spellStart"/>
+      <w:r>
+        <w:rPr>
+          <w:b/>
+          <w:lang w:val="en-US"/>
+        </w:rPr>
+        <w:t>BrowserRouter</w:t>
+      </w:r>
+      <w:proofErr w:type="spellEnd"/>
+      <w:r>
+        <w:rPr>
+          <w:b/>
+          <w:lang w:val="en-US"/>
+        </w:rPr>
+        <w:t>&gt;</w:t>
+      </w:r>
+      <w:r>
+        <w:rPr>
+          <w:b/>
+          <w:lang w:val="en-US"/>
+        </w:rPr>
+        <w:t xml:space="preserve"> </w:t>
+      </w:r>
+      <w:r>
+        <w:rPr>
+          <w:lang w:val="en-US"/>
+        </w:rPr>
+        <w:t>(</w:t>
+      </w:r>
+      <w:r>
+        <w:t>Также</w:t>
+      </w:r>
+      <w:r>
+        <w:rPr>
+          <w:lang w:val="en-US"/>
+        </w:rPr>
+        <w:t xml:space="preserve"> </w:t>
+      </w:r>
+      <w:r>
+        <w:t>нужно</w:t>
+      </w:r>
+      <w:r>
+        <w:rPr>
+          <w:lang w:val="en-US"/>
+        </w:rPr>
+        <w:t xml:space="preserve"> </w:t>
+      </w:r>
+      <w:r>
+        <w:t>выполнить</w:t>
+      </w:r>
+      <w:r>
+        <w:rPr>
+          <w:lang w:val="en-US"/>
+        </w:rPr>
+        <w:t xml:space="preserve"> </w:t>
+      </w:r>
+      <w:r>
+        <w:rPr>
+          <w:b/>
+          <w:lang w:val="en-US"/>
+        </w:rPr>
+        <w:t>import {</w:t>
+      </w:r>
+      <w:proofErr w:type="spellStart"/>
+      <w:r>
+        <w:rPr>
+          <w:b/>
+          <w:lang w:val="en-US"/>
+        </w:rPr>
+        <w:t>BrowserRouter</w:t>
+      </w:r>
+      <w:proofErr w:type="spellEnd"/>
+      <w:r>
+        <w:rPr>
+          <w:b/>
+          <w:lang w:val="en-US"/>
+        </w:rPr>
+        <w:t>, Route} from 'react-router-</w:t>
+      </w:r>
+      <w:proofErr w:type="spellStart"/>
+      <w:r>
+        <w:rPr>
+          <w:b/>
+          <w:lang w:val="en-US"/>
+        </w:rPr>
+        <w:t>dom</w:t>
+      </w:r>
+      <w:proofErr w:type="spellEnd"/>
+      <w:r>
+        <w:rPr>
+          <w:b/>
+          <w:lang w:val="en-US"/>
+        </w:rPr>
+        <w:t>'</w:t>
+      </w:r>
+    </w:p>
+    <w:p>
+      <w:pPr>
+        <w:rPr>
+          <w:b/>
+        </w:rPr>
+      </w:pPr>
+      <w:r>
+        <w:rPr>
+          <w:b/>
+          <w:highlight w:val="cyan"/>
+        </w:rPr>
+        <w:t xml:space="preserve">Итого порядок создания ссылок в приложении </w:t>
+      </w:r>
+      <w:r>
+        <w:rPr>
+          <w:b/>
+          <w:highlight w:val="cyan"/>
+          <w:lang w:val="en-US"/>
+        </w:rPr>
+        <w:t>React</w:t>
+      </w:r>
+      <w:r>
+        <w:rPr>
+          <w:b/>
+          <w:highlight w:val="cyan"/>
+        </w:rPr>
+        <w:t>.</w:t>
+      </w:r>
       <w:bookmarkStart w:id="0" w:name="_GoBack"/>
-      <w:r>
-        <w:rPr>
-          <w:u w:val="single"/>
-        </w:rPr>
-        <w:t>предсказуемое поведение</w:t>
-      </w:r>
       <w:bookmarkEnd w:id="0"/>
+    </w:p>
+    <w:p>
+      <w:pPr>
+        <w:pStyle w:val="a3"/>
+        <w:numPr>
+          <w:ilvl w:val="0"/>
+          <w:numId w:val="1"/>
+        </w:numPr>
+      </w:pPr>
+      <w:r>
+        <w:t xml:space="preserve">Добавить модуль </w:t>
+      </w:r>
+      <w:r>
+        <w:rPr>
+          <w:lang w:val="en-US"/>
+        </w:rPr>
+        <w:t>router</w:t>
+      </w:r>
+      <w:r>
+        <w:t>(</w:t>
+      </w:r>
+      <w:r>
+        <w:t>см выше</w:t>
+      </w:r>
       <w:r>
         <w:t>)</w:t>
       </w:r>
+    </w:p>
+    <w:p>
+      <w:pPr>
+        <w:pStyle w:val="a3"/>
+        <w:numPr>
+          <w:ilvl w:val="0"/>
+          <w:numId w:val="1"/>
+        </w:numPr>
+      </w:pPr>
+      <w:r>
+        <w:t xml:space="preserve">В ссылке тега </w:t>
+      </w:r>
+      <w:r>
+        <w:t>&lt;</w:t>
+      </w:r>
+      <w:r>
+        <w:rPr>
+          <w:lang w:val="en-US"/>
+        </w:rPr>
+        <w:t>a</w:t>
+      </w:r>
+      <w:r>
+        <w:t xml:space="preserve"> </w:t>
+      </w:r>
+      <w:proofErr w:type="spellStart"/>
+      <w:r>
+        <w:rPr>
+          <w:lang w:val="en-US"/>
+        </w:rPr>
+        <w:t>href</w:t>
+      </w:r>
+      <w:proofErr w:type="spellEnd"/>
+      <w:r>
+        <w:t>=”/</w:t>
+      </w:r>
+      <w:r>
+        <w:rPr>
+          <w:lang w:val="en-US"/>
+        </w:rPr>
+        <w:t>Music</w:t>
+      </w:r>
+      <w:r>
+        <w:t>”&gt;</w:t>
+      </w:r>
+      <w:r>
+        <w:t xml:space="preserve"> пишем имя компонента </w:t>
+      </w:r>
+      <w:r>
+        <w:rPr>
+          <w:lang w:val="en-US"/>
+        </w:rPr>
+        <w:t>Music</w:t>
+      </w:r>
+    </w:p>
+    <w:p>
+      <w:pPr>
+        <w:pStyle w:val="a3"/>
+        <w:numPr>
+          <w:ilvl w:val="0"/>
+          <w:numId w:val="1"/>
+        </w:numPr>
+      </w:pPr>
+      <w:r>
+        <w:t xml:space="preserve">В компоненте </w:t>
+      </w:r>
+      <w:proofErr w:type="spellStart"/>
+      <w:r>
+        <w:t>отрисовки</w:t>
+      </w:r>
+      <w:proofErr w:type="spellEnd"/>
+      <w:r>
+        <w:t xml:space="preserve"> этих страниц, весь код оборачиваем тегом </w:t>
+      </w:r>
+      <w:r>
+        <w:t>&lt;</w:t>
+      </w:r>
+      <w:proofErr w:type="spellStart"/>
+      <w:r>
+        <w:t>BrowserRouter</w:t>
+      </w:r>
+      <w:proofErr w:type="spellEnd"/>
+      <w:r>
+        <w:t>&gt;</w:t>
+      </w:r>
+      <w:r>
+        <w:t>…</w:t>
+      </w:r>
+      <w:r>
+        <w:t>&lt;/</w:t>
+      </w:r>
+      <w:proofErr w:type="spellStart"/>
+      <w:r>
+        <w:t>BrowserRouter</w:t>
+      </w:r>
+      <w:proofErr w:type="spellEnd"/>
+      <w:r>
+        <w:t>&gt;</w:t>
+      </w:r>
+    </w:p>
+    <w:p>
+      <w:pPr>
+        <w:pStyle w:val="a3"/>
+        <w:numPr>
+          <w:ilvl w:val="0"/>
+          <w:numId w:val="1"/>
+        </w:numPr>
+      </w:pPr>
+      <w:r>
+        <w:t xml:space="preserve">Отображение компонент пишем в теге вида </w:t>
+      </w:r>
+      <w:r>
+        <w:t>&lt;</w:t>
+      </w:r>
+      <w:proofErr w:type="spellStart"/>
+      <w:r>
+        <w:t>Route</w:t>
+      </w:r>
+      <w:proofErr w:type="spellEnd"/>
+      <w:r>
+        <w:t xml:space="preserve"> </w:t>
+      </w:r>
+      <w:proofErr w:type="spellStart"/>
+      <w:r>
+        <w:t>path</w:t>
+      </w:r>
+      <w:proofErr w:type="spellEnd"/>
+      <w:r>
+        <w:t>='/</w:t>
+      </w:r>
+      <w:proofErr w:type="spellStart"/>
+      <w:r>
+        <w:t>music</w:t>
+      </w:r>
+      <w:proofErr w:type="spellEnd"/>
+      <w:r>
+        <w:t xml:space="preserve">' </w:t>
+      </w:r>
+      <w:proofErr w:type="spellStart"/>
+      <w:r>
+        <w:t>component</w:t>
+      </w:r>
+      <w:proofErr w:type="spellEnd"/>
+      <w:r>
+        <w:t>={</w:t>
+      </w:r>
+      <w:proofErr w:type="spellStart"/>
+      <w:r>
+        <w:t>Music</w:t>
+      </w:r>
+      <w:proofErr w:type="spellEnd"/>
+      <w:r>
+        <w:t>}/&gt;</w:t>
+      </w:r>
+    </w:p>
+    <w:p>
+      <w:pPr>
+        <w:rPr>
+          <w:lang w:val="en-US"/>
+        </w:rPr>
+      </w:pPr>
+      <w:r>
+        <w:t>Получается</w:t>
+      </w:r>
+      <w:r>
+        <w:rPr>
+          <w:lang w:val="en-US"/>
+        </w:rPr>
+        <w:t xml:space="preserve"> </w:t>
+      </w:r>
+      <w:r>
+        <w:t>примерно</w:t>
+      </w:r>
+      <w:r>
+        <w:rPr>
+          <w:lang w:val="en-US"/>
+        </w:rPr>
+        <w:t xml:space="preserve"> </w:t>
+      </w:r>
+      <w:r>
+        <w:t>следующее</w:t>
+      </w:r>
+      <w:r>
+        <w:rPr>
+          <w:lang w:val="en-US"/>
+        </w:rPr>
+        <w:t>:</w:t>
+      </w:r>
+    </w:p>
+    <w:p>
+      <w:pPr>
+        <w:shd w:val="clear" w:color="auto" w:fill="1D1D26"/>
+        <w:tabs>
+          <w:tab w:val="left" w:pos="916"/>
+          <w:tab w:val="left" w:pos="1832"/>
+          <w:tab w:val="left" w:pos="2748"/>
+          <w:tab w:val="left" w:pos="3664"/>
+          <w:tab w:val="left" w:pos="4580"/>
+          <w:tab w:val="left" w:pos="5496"/>
+          <w:tab w:val="left" w:pos="6412"/>
+          <w:tab w:val="left" w:pos="7328"/>
+          <w:tab w:val="left" w:pos="8244"/>
+          <w:tab w:val="left" w:pos="9160"/>
+          <w:tab w:val="left" w:pos="10076"/>
+          <w:tab w:val="left" w:pos="10992"/>
+          <w:tab w:val="left" w:pos="11908"/>
+          <w:tab w:val="left" w:pos="12824"/>
+          <w:tab w:val="left" w:pos="13740"/>
+          <w:tab w:val="left" w:pos="14656"/>
+        </w:tabs>
+        <w:spacing w:after="0" w:line="240" w:lineRule="auto"/>
+        <w:rPr>
+          <w:rFonts w:ascii="Courier New" w:eastAsia="Times New Roman" w:hAnsi="Courier New" w:cs="Courier New"/>
+          <w:color w:val="C9C9D1"/>
+          <w:sz w:val="20"/>
+          <w:szCs w:val="20"/>
+          <w:lang w:val="en-US" w:eastAsia="ru-RU"/>
+        </w:rPr>
+      </w:pPr>
+      <w:r>
+        <w:rPr>
+          <w:rFonts w:ascii="Courier New" w:eastAsia="Times New Roman" w:hAnsi="Courier New" w:cs="Courier New"/>
+          <w:color w:val="E0957B"/>
+          <w:sz w:val="20"/>
+          <w:szCs w:val="20"/>
+          <w:lang w:val="en-US" w:eastAsia="ru-RU"/>
+        </w:rPr>
+        <w:t xml:space="preserve">function </w:t>
+      </w:r>
+      <w:r>
+        <w:rPr>
+          <w:rFonts w:ascii="Courier New" w:eastAsia="Times New Roman" w:hAnsi="Courier New" w:cs="Courier New"/>
+          <w:color w:val="FFC66D"/>
+          <w:sz w:val="20"/>
+          <w:szCs w:val="20"/>
+          <w:lang w:val="en-US" w:eastAsia="ru-RU"/>
+        </w:rPr>
+        <w:t>App</w:t>
+      </w:r>
+      <w:r>
+        <w:rPr>
+          <w:rFonts w:ascii="Courier New" w:eastAsia="Times New Roman" w:hAnsi="Courier New" w:cs="Courier New"/>
+          <w:color w:val="C9C9D1"/>
+          <w:sz w:val="20"/>
+          <w:szCs w:val="20"/>
+          <w:lang w:val="en-US" w:eastAsia="ru-RU"/>
+        </w:rPr>
+        <w:t>() {</w:t>
+      </w:r>
+      <w:r>
+        <w:rPr>
+          <w:rFonts w:ascii="Courier New" w:eastAsia="Times New Roman" w:hAnsi="Courier New" w:cs="Courier New"/>
+          <w:color w:val="C9C9D1"/>
+          <w:sz w:val="20"/>
+          <w:szCs w:val="20"/>
+          <w:lang w:val="en-US" w:eastAsia="ru-RU"/>
+        </w:rPr>
+        <w:br/>
+        <w:t xml:space="preserve">  </w:t>
+      </w:r>
+      <w:r>
+        <w:rPr>
+          <w:rFonts w:ascii="Courier New" w:eastAsia="Times New Roman" w:hAnsi="Courier New" w:cs="Courier New"/>
+          <w:color w:val="E0957B"/>
+          <w:sz w:val="20"/>
+          <w:szCs w:val="20"/>
+          <w:lang w:val="en-US" w:eastAsia="ru-RU"/>
+        </w:rPr>
+        <w:t xml:space="preserve">return </w:t>
+      </w:r>
+      <w:r>
+        <w:rPr>
+          <w:rFonts w:ascii="Courier New" w:eastAsia="Times New Roman" w:hAnsi="Courier New" w:cs="Courier New"/>
+          <w:color w:val="C9C9D1"/>
+          <w:sz w:val="20"/>
+          <w:szCs w:val="20"/>
+          <w:lang w:val="en-US" w:eastAsia="ru-RU"/>
+        </w:rPr>
+        <w:t>(</w:t>
+      </w:r>
+      <w:r>
+        <w:rPr>
+          <w:rFonts w:ascii="Courier New" w:eastAsia="Times New Roman" w:hAnsi="Courier New" w:cs="Courier New"/>
+          <w:color w:val="C9C9D1"/>
+          <w:sz w:val="20"/>
+          <w:szCs w:val="20"/>
+          <w:lang w:val="en-US" w:eastAsia="ru-RU"/>
+        </w:rPr>
+        <w:br/>
+        <w:t xml:space="preserve">    </w:t>
+      </w:r>
+      <w:r>
+        <w:rPr>
+          <w:rFonts w:ascii="Courier New" w:eastAsia="Times New Roman" w:hAnsi="Courier New" w:cs="Courier New"/>
+          <w:color w:val="C7A65D"/>
+          <w:sz w:val="20"/>
+          <w:szCs w:val="20"/>
+          <w:lang w:val="en-US" w:eastAsia="ru-RU"/>
+        </w:rPr>
+        <w:t>&lt;</w:t>
+      </w:r>
+      <w:proofErr w:type="spellStart"/>
+      <w:r>
+        <w:rPr>
+          <w:rFonts w:ascii="Courier New" w:eastAsia="Times New Roman" w:hAnsi="Courier New" w:cs="Courier New"/>
+          <w:color w:val="C7A65D"/>
+          <w:sz w:val="20"/>
+          <w:szCs w:val="20"/>
+          <w:lang w:val="en-US" w:eastAsia="ru-RU"/>
+        </w:rPr>
+        <w:t>BrowserRouter</w:t>
+      </w:r>
+      <w:proofErr w:type="spellEnd"/>
+      <w:r>
+        <w:rPr>
+          <w:rFonts w:ascii="Courier New" w:eastAsia="Times New Roman" w:hAnsi="Courier New" w:cs="Courier New"/>
+          <w:color w:val="C7A65D"/>
+          <w:sz w:val="20"/>
+          <w:szCs w:val="20"/>
+          <w:lang w:val="en-US" w:eastAsia="ru-RU"/>
+        </w:rPr>
+        <w:t>&gt;</w:t>
+      </w:r>
+      <w:r>
+        <w:rPr>
+          <w:rFonts w:ascii="Courier New" w:eastAsia="Times New Roman" w:hAnsi="Courier New" w:cs="Courier New"/>
+          <w:color w:val="C7A65D"/>
+          <w:sz w:val="20"/>
+          <w:szCs w:val="20"/>
+          <w:lang w:val="en-US" w:eastAsia="ru-RU"/>
+        </w:rPr>
+        <w:br/>
+        <w:t xml:space="preserve">      &lt;div </w:t>
+      </w:r>
+      <w:proofErr w:type="spellStart"/>
+      <w:r>
+        <w:rPr>
+          <w:rFonts w:ascii="Courier New" w:eastAsia="Times New Roman" w:hAnsi="Courier New" w:cs="Courier New"/>
+          <w:color w:val="C9C9D1"/>
+          <w:sz w:val="20"/>
+          <w:szCs w:val="20"/>
+          <w:lang w:val="en-US" w:eastAsia="ru-RU"/>
+        </w:rPr>
+        <w:t>className</w:t>
+      </w:r>
+      <w:proofErr w:type="spellEnd"/>
+      <w:r>
+        <w:rPr>
+          <w:rFonts w:ascii="Courier New" w:eastAsia="Times New Roman" w:hAnsi="Courier New" w:cs="Courier New"/>
+          <w:color w:val="62A362"/>
+          <w:sz w:val="20"/>
+          <w:szCs w:val="20"/>
+          <w:lang w:val="en-US" w:eastAsia="ru-RU"/>
+        </w:rPr>
+        <w:t>="app-wrapper"</w:t>
+      </w:r>
+      <w:r>
+        <w:rPr>
+          <w:rFonts w:ascii="Courier New" w:eastAsia="Times New Roman" w:hAnsi="Courier New" w:cs="Courier New"/>
+          <w:color w:val="C7A65D"/>
+          <w:sz w:val="20"/>
+          <w:szCs w:val="20"/>
+          <w:lang w:val="en-US" w:eastAsia="ru-RU"/>
+        </w:rPr>
+        <w:t>&gt;</w:t>
+      </w:r>
+      <w:r>
+        <w:rPr>
+          <w:rFonts w:ascii="Courier New" w:eastAsia="Times New Roman" w:hAnsi="Courier New" w:cs="Courier New"/>
+          <w:color w:val="C7A65D"/>
+          <w:sz w:val="20"/>
+          <w:szCs w:val="20"/>
+          <w:lang w:val="en-US" w:eastAsia="ru-RU"/>
+        </w:rPr>
+        <w:br/>
+        <w:t xml:space="preserve">        &lt;Header/&gt;</w:t>
+      </w:r>
+      <w:r>
+        <w:rPr>
+          <w:rFonts w:ascii="Courier New" w:eastAsia="Times New Roman" w:hAnsi="Courier New" w:cs="Courier New"/>
+          <w:color w:val="C7A65D"/>
+          <w:sz w:val="20"/>
+          <w:szCs w:val="20"/>
+          <w:lang w:val="en-US" w:eastAsia="ru-RU"/>
+        </w:rPr>
+        <w:br/>
+      </w:r>
+      <w:r>
+        <w:rPr>
+          <w:rFonts w:ascii="Courier New" w:eastAsia="Times New Roman" w:hAnsi="Courier New" w:cs="Courier New"/>
+          <w:color w:val="C7A65D"/>
+          <w:sz w:val="20"/>
+          <w:szCs w:val="20"/>
+          <w:lang w:val="en-US" w:eastAsia="ru-RU"/>
+        </w:rPr>
+        <w:lastRenderedPageBreak/>
+        <w:t xml:space="preserve">        &lt;</w:t>
+      </w:r>
+      <w:proofErr w:type="spellStart"/>
+      <w:r>
+        <w:rPr>
+          <w:rFonts w:ascii="Courier New" w:eastAsia="Times New Roman" w:hAnsi="Courier New" w:cs="Courier New"/>
+          <w:color w:val="C7A65D"/>
+          <w:sz w:val="20"/>
+          <w:szCs w:val="20"/>
+          <w:lang w:val="en-US" w:eastAsia="ru-RU"/>
+        </w:rPr>
+        <w:t>Navbar</w:t>
+      </w:r>
+      <w:proofErr w:type="spellEnd"/>
+      <w:r>
+        <w:rPr>
+          <w:rFonts w:ascii="Courier New" w:eastAsia="Times New Roman" w:hAnsi="Courier New" w:cs="Courier New"/>
+          <w:color w:val="C7A65D"/>
+          <w:sz w:val="20"/>
+          <w:szCs w:val="20"/>
+          <w:lang w:val="en-US" w:eastAsia="ru-RU"/>
+        </w:rPr>
+        <w:t>/&gt;</w:t>
+      </w:r>
+      <w:r>
+        <w:rPr>
+          <w:rFonts w:ascii="Courier New" w:eastAsia="Times New Roman" w:hAnsi="Courier New" w:cs="Courier New"/>
+          <w:color w:val="C7A65D"/>
+          <w:sz w:val="20"/>
+          <w:szCs w:val="20"/>
+          <w:lang w:val="en-US" w:eastAsia="ru-RU"/>
+        </w:rPr>
+        <w:br/>
+        <w:t xml:space="preserve">        </w:t>
+      </w:r>
+      <w:r>
+        <w:rPr>
+          <w:rFonts w:ascii="Courier New" w:eastAsia="Times New Roman" w:hAnsi="Courier New" w:cs="Courier New"/>
+          <w:color w:val="C9C9D1"/>
+          <w:sz w:val="20"/>
+          <w:szCs w:val="20"/>
+          <w:lang w:val="en-US" w:eastAsia="ru-RU"/>
+        </w:rPr>
+        <w:t>{</w:t>
+      </w:r>
+      <w:r>
+        <w:rPr>
+          <w:rFonts w:ascii="Courier New" w:eastAsia="Times New Roman" w:hAnsi="Courier New" w:cs="Courier New"/>
+          <w:color w:val="676773"/>
+          <w:sz w:val="20"/>
+          <w:szCs w:val="20"/>
+          <w:lang w:val="en-US" w:eastAsia="ru-RU"/>
+        </w:rPr>
+        <w:t>/*&lt;Profile/&gt;*/</w:t>
+      </w:r>
+      <w:r>
+        <w:rPr>
+          <w:rFonts w:ascii="Courier New" w:eastAsia="Times New Roman" w:hAnsi="Courier New" w:cs="Courier New"/>
+          <w:color w:val="C9C9D1"/>
+          <w:sz w:val="20"/>
+          <w:szCs w:val="20"/>
+          <w:lang w:val="en-US" w:eastAsia="ru-RU"/>
+        </w:rPr>
+        <w:t>}</w:t>
+      </w:r>
+      <w:r>
+        <w:rPr>
+          <w:rFonts w:ascii="Courier New" w:eastAsia="Times New Roman" w:hAnsi="Courier New" w:cs="Courier New"/>
+          <w:color w:val="C9C9D1"/>
+          <w:sz w:val="20"/>
+          <w:szCs w:val="20"/>
+          <w:lang w:val="en-US" w:eastAsia="ru-RU"/>
+        </w:rPr>
+        <w:br/>
+        <w:t xml:space="preserve">        </w:t>
+      </w:r>
+      <w:r>
+        <w:rPr>
+          <w:rFonts w:ascii="Courier New" w:eastAsia="Times New Roman" w:hAnsi="Courier New" w:cs="Courier New"/>
+          <w:color w:val="C7A65D"/>
+          <w:sz w:val="20"/>
+          <w:szCs w:val="20"/>
+          <w:lang w:val="en-US" w:eastAsia="ru-RU"/>
+        </w:rPr>
+        <w:t xml:space="preserve">&lt;div </w:t>
+      </w:r>
+      <w:proofErr w:type="spellStart"/>
+      <w:r>
+        <w:rPr>
+          <w:rFonts w:ascii="Courier New" w:eastAsia="Times New Roman" w:hAnsi="Courier New" w:cs="Courier New"/>
+          <w:color w:val="C9C9D1"/>
+          <w:sz w:val="20"/>
+          <w:szCs w:val="20"/>
+          <w:lang w:val="en-US" w:eastAsia="ru-RU"/>
+        </w:rPr>
+        <w:t>className</w:t>
+      </w:r>
+      <w:proofErr w:type="spellEnd"/>
+      <w:r>
+        <w:rPr>
+          <w:rFonts w:ascii="Courier New" w:eastAsia="Times New Roman" w:hAnsi="Courier New" w:cs="Courier New"/>
+          <w:color w:val="62A362"/>
+          <w:sz w:val="20"/>
+          <w:szCs w:val="20"/>
+          <w:lang w:val="en-US" w:eastAsia="ru-RU"/>
+        </w:rPr>
+        <w:t>="app-wrapper-content"</w:t>
+      </w:r>
+      <w:r>
+        <w:rPr>
+          <w:rFonts w:ascii="Courier New" w:eastAsia="Times New Roman" w:hAnsi="Courier New" w:cs="Courier New"/>
+          <w:color w:val="C7A65D"/>
+          <w:sz w:val="20"/>
+          <w:szCs w:val="20"/>
+          <w:lang w:val="en-US" w:eastAsia="ru-RU"/>
+        </w:rPr>
+        <w:t>&gt;</w:t>
+      </w:r>
+      <w:r>
+        <w:rPr>
+          <w:rFonts w:ascii="Courier New" w:eastAsia="Times New Roman" w:hAnsi="Courier New" w:cs="Courier New"/>
+          <w:color w:val="C7A65D"/>
+          <w:sz w:val="20"/>
+          <w:szCs w:val="20"/>
+          <w:lang w:val="en-US" w:eastAsia="ru-RU"/>
+        </w:rPr>
+        <w:br/>
+        <w:t xml:space="preserve">          &lt;Route </w:t>
+      </w:r>
+      <w:r>
+        <w:rPr>
+          <w:rFonts w:ascii="Courier New" w:eastAsia="Times New Roman" w:hAnsi="Courier New" w:cs="Courier New"/>
+          <w:color w:val="C9C9D1"/>
+          <w:sz w:val="20"/>
+          <w:szCs w:val="20"/>
+          <w:lang w:val="en-US" w:eastAsia="ru-RU"/>
+        </w:rPr>
+        <w:t>path</w:t>
+      </w:r>
+      <w:r>
+        <w:rPr>
+          <w:rFonts w:ascii="Courier New" w:eastAsia="Times New Roman" w:hAnsi="Courier New" w:cs="Courier New"/>
+          <w:color w:val="62A362"/>
+          <w:sz w:val="20"/>
+          <w:szCs w:val="20"/>
+          <w:lang w:val="en-US" w:eastAsia="ru-RU"/>
+        </w:rPr>
+        <w:t xml:space="preserve">='/dialogs' </w:t>
+      </w:r>
+      <w:r>
+        <w:rPr>
+          <w:rFonts w:ascii="Courier New" w:eastAsia="Times New Roman" w:hAnsi="Courier New" w:cs="Courier New"/>
+          <w:color w:val="C9C9D1"/>
+          <w:sz w:val="20"/>
+          <w:szCs w:val="20"/>
+          <w:lang w:val="en-US" w:eastAsia="ru-RU"/>
+        </w:rPr>
+        <w:t>component</w:t>
+      </w:r>
+      <w:r>
+        <w:rPr>
+          <w:rFonts w:ascii="Courier New" w:eastAsia="Times New Roman" w:hAnsi="Courier New" w:cs="Courier New"/>
+          <w:color w:val="62A362"/>
+          <w:sz w:val="20"/>
+          <w:szCs w:val="20"/>
+          <w:lang w:val="en-US" w:eastAsia="ru-RU"/>
+        </w:rPr>
+        <w:t>=</w:t>
+      </w:r>
+      <w:r>
+        <w:rPr>
+          <w:rFonts w:ascii="Courier New" w:eastAsia="Times New Roman" w:hAnsi="Courier New" w:cs="Courier New"/>
+          <w:color w:val="C9C9D1"/>
+          <w:sz w:val="20"/>
+          <w:szCs w:val="20"/>
+          <w:lang w:val="en-US" w:eastAsia="ru-RU"/>
+        </w:rPr>
+        <w:t>{</w:t>
+      </w:r>
+      <w:r>
+        <w:rPr>
+          <w:rFonts w:ascii="Courier New" w:eastAsia="Times New Roman" w:hAnsi="Courier New" w:cs="Courier New"/>
+          <w:color w:val="FFC66D"/>
+          <w:sz w:val="20"/>
+          <w:szCs w:val="20"/>
+          <w:lang w:val="en-US" w:eastAsia="ru-RU"/>
+        </w:rPr>
+        <w:t>Dialogs</w:t>
+      </w:r>
+      <w:r>
+        <w:rPr>
+          <w:rFonts w:ascii="Courier New" w:eastAsia="Times New Roman" w:hAnsi="Courier New" w:cs="Courier New"/>
+          <w:color w:val="C9C9D1"/>
+          <w:sz w:val="20"/>
+          <w:szCs w:val="20"/>
+          <w:lang w:val="en-US" w:eastAsia="ru-RU"/>
+        </w:rPr>
+        <w:t>}</w:t>
+      </w:r>
+      <w:r>
+        <w:rPr>
+          <w:rFonts w:ascii="Courier New" w:eastAsia="Times New Roman" w:hAnsi="Courier New" w:cs="Courier New"/>
+          <w:color w:val="C7A65D"/>
+          <w:sz w:val="20"/>
+          <w:szCs w:val="20"/>
+          <w:lang w:val="en-US" w:eastAsia="ru-RU"/>
+        </w:rPr>
+        <w:t>/&gt;</w:t>
+      </w:r>
+      <w:r>
+        <w:rPr>
+          <w:rFonts w:ascii="Courier New" w:eastAsia="Times New Roman" w:hAnsi="Courier New" w:cs="Courier New"/>
+          <w:color w:val="C7A65D"/>
+          <w:sz w:val="20"/>
+          <w:szCs w:val="20"/>
+          <w:lang w:val="en-US" w:eastAsia="ru-RU"/>
+        </w:rPr>
+        <w:br/>
+        <w:t xml:space="preserve">          &lt;Route </w:t>
+      </w:r>
+      <w:r>
+        <w:rPr>
+          <w:rFonts w:ascii="Courier New" w:eastAsia="Times New Roman" w:hAnsi="Courier New" w:cs="Courier New"/>
+          <w:color w:val="C9C9D1"/>
+          <w:sz w:val="20"/>
+          <w:szCs w:val="20"/>
+          <w:lang w:val="en-US" w:eastAsia="ru-RU"/>
+        </w:rPr>
+        <w:t>path</w:t>
+      </w:r>
+      <w:r>
+        <w:rPr>
+          <w:rFonts w:ascii="Courier New" w:eastAsia="Times New Roman" w:hAnsi="Courier New" w:cs="Courier New"/>
+          <w:color w:val="62A362"/>
+          <w:sz w:val="20"/>
+          <w:szCs w:val="20"/>
+          <w:lang w:val="en-US" w:eastAsia="ru-RU"/>
+        </w:rPr>
+        <w:t xml:space="preserve">='/profile' </w:t>
+      </w:r>
+      <w:r>
+        <w:rPr>
+          <w:rFonts w:ascii="Courier New" w:eastAsia="Times New Roman" w:hAnsi="Courier New" w:cs="Courier New"/>
+          <w:color w:val="C9C9D1"/>
+          <w:sz w:val="20"/>
+          <w:szCs w:val="20"/>
+          <w:lang w:val="en-US" w:eastAsia="ru-RU"/>
+        </w:rPr>
+        <w:t>component</w:t>
+      </w:r>
+      <w:r>
+        <w:rPr>
+          <w:rFonts w:ascii="Courier New" w:eastAsia="Times New Roman" w:hAnsi="Courier New" w:cs="Courier New"/>
+          <w:color w:val="62A362"/>
+          <w:sz w:val="20"/>
+          <w:szCs w:val="20"/>
+          <w:lang w:val="en-US" w:eastAsia="ru-RU"/>
+        </w:rPr>
+        <w:t>=</w:t>
+      </w:r>
+      <w:r>
+        <w:rPr>
+          <w:rFonts w:ascii="Courier New" w:eastAsia="Times New Roman" w:hAnsi="Courier New" w:cs="Courier New"/>
+          <w:color w:val="C9C9D1"/>
+          <w:sz w:val="20"/>
+          <w:szCs w:val="20"/>
+          <w:lang w:val="en-US" w:eastAsia="ru-RU"/>
+        </w:rPr>
+        <w:t>{</w:t>
+      </w:r>
+      <w:r>
+        <w:rPr>
+          <w:rFonts w:ascii="Courier New" w:eastAsia="Times New Roman" w:hAnsi="Courier New" w:cs="Courier New"/>
+          <w:color w:val="FFC66D"/>
+          <w:sz w:val="20"/>
+          <w:szCs w:val="20"/>
+          <w:lang w:val="en-US" w:eastAsia="ru-RU"/>
+        </w:rPr>
+        <w:t>Profile</w:t>
+      </w:r>
+      <w:r>
+        <w:rPr>
+          <w:rFonts w:ascii="Courier New" w:eastAsia="Times New Roman" w:hAnsi="Courier New" w:cs="Courier New"/>
+          <w:color w:val="C9C9D1"/>
+          <w:sz w:val="20"/>
+          <w:szCs w:val="20"/>
+          <w:lang w:val="en-US" w:eastAsia="ru-RU"/>
+        </w:rPr>
+        <w:t>}</w:t>
+      </w:r>
+      <w:r>
+        <w:rPr>
+          <w:rFonts w:ascii="Courier New" w:eastAsia="Times New Roman" w:hAnsi="Courier New" w:cs="Courier New"/>
+          <w:color w:val="C7A65D"/>
+          <w:sz w:val="20"/>
+          <w:szCs w:val="20"/>
+          <w:lang w:val="en-US" w:eastAsia="ru-RU"/>
+        </w:rPr>
+        <w:t>/&gt;</w:t>
+      </w:r>
+      <w:r>
+        <w:rPr>
+          <w:rFonts w:ascii="Courier New" w:eastAsia="Times New Roman" w:hAnsi="Courier New" w:cs="Courier New"/>
+          <w:color w:val="C7A65D"/>
+          <w:sz w:val="20"/>
+          <w:szCs w:val="20"/>
+          <w:lang w:val="en-US" w:eastAsia="ru-RU"/>
+        </w:rPr>
+        <w:br/>
+        <w:t xml:space="preserve">          &lt;Route </w:t>
+      </w:r>
+      <w:r>
+        <w:rPr>
+          <w:rFonts w:ascii="Courier New" w:eastAsia="Times New Roman" w:hAnsi="Courier New" w:cs="Courier New"/>
+          <w:color w:val="C9C9D1"/>
+          <w:sz w:val="20"/>
+          <w:szCs w:val="20"/>
+          <w:lang w:val="en-US" w:eastAsia="ru-RU"/>
+        </w:rPr>
+        <w:t>path</w:t>
+      </w:r>
+      <w:r>
+        <w:rPr>
+          <w:rFonts w:ascii="Courier New" w:eastAsia="Times New Roman" w:hAnsi="Courier New" w:cs="Courier New"/>
+          <w:color w:val="62A362"/>
+          <w:sz w:val="20"/>
+          <w:szCs w:val="20"/>
+          <w:lang w:val="en-US" w:eastAsia="ru-RU"/>
+        </w:rPr>
+        <w:t xml:space="preserve">='/news' </w:t>
+      </w:r>
+      <w:r>
+        <w:rPr>
+          <w:rFonts w:ascii="Courier New" w:eastAsia="Times New Roman" w:hAnsi="Courier New" w:cs="Courier New"/>
+          <w:color w:val="C9C9D1"/>
+          <w:sz w:val="20"/>
+          <w:szCs w:val="20"/>
+          <w:lang w:val="en-US" w:eastAsia="ru-RU"/>
+        </w:rPr>
+        <w:t>component</w:t>
+      </w:r>
+      <w:r>
+        <w:rPr>
+          <w:rFonts w:ascii="Courier New" w:eastAsia="Times New Roman" w:hAnsi="Courier New" w:cs="Courier New"/>
+          <w:color w:val="62A362"/>
+          <w:sz w:val="20"/>
+          <w:szCs w:val="20"/>
+          <w:lang w:val="en-US" w:eastAsia="ru-RU"/>
+        </w:rPr>
+        <w:t>=</w:t>
+      </w:r>
+      <w:r>
+        <w:rPr>
+          <w:rFonts w:ascii="Courier New" w:eastAsia="Times New Roman" w:hAnsi="Courier New" w:cs="Courier New"/>
+          <w:color w:val="C9C9D1"/>
+          <w:sz w:val="20"/>
+          <w:szCs w:val="20"/>
+          <w:lang w:val="en-US" w:eastAsia="ru-RU"/>
+        </w:rPr>
+        <w:t>{</w:t>
+      </w:r>
+      <w:r>
+        <w:rPr>
+          <w:rFonts w:ascii="Courier New" w:eastAsia="Times New Roman" w:hAnsi="Courier New" w:cs="Courier New"/>
+          <w:color w:val="FFC66D"/>
+          <w:sz w:val="20"/>
+          <w:szCs w:val="20"/>
+          <w:lang w:val="en-US" w:eastAsia="ru-RU"/>
+        </w:rPr>
+        <w:t>News</w:t>
+      </w:r>
+      <w:r>
+        <w:rPr>
+          <w:rFonts w:ascii="Courier New" w:eastAsia="Times New Roman" w:hAnsi="Courier New" w:cs="Courier New"/>
+          <w:color w:val="C9C9D1"/>
+          <w:sz w:val="20"/>
+          <w:szCs w:val="20"/>
+          <w:lang w:val="en-US" w:eastAsia="ru-RU"/>
+        </w:rPr>
+        <w:t>}</w:t>
+      </w:r>
+      <w:r>
+        <w:rPr>
+          <w:rFonts w:ascii="Courier New" w:eastAsia="Times New Roman" w:hAnsi="Courier New" w:cs="Courier New"/>
+          <w:color w:val="C7A65D"/>
+          <w:sz w:val="20"/>
+          <w:szCs w:val="20"/>
+          <w:lang w:val="en-US" w:eastAsia="ru-RU"/>
+        </w:rPr>
+        <w:t>/&gt;</w:t>
+      </w:r>
+      <w:r>
+        <w:rPr>
+          <w:rFonts w:ascii="Courier New" w:eastAsia="Times New Roman" w:hAnsi="Courier New" w:cs="Courier New"/>
+          <w:color w:val="C7A65D"/>
+          <w:sz w:val="20"/>
+          <w:szCs w:val="20"/>
+          <w:lang w:val="en-US" w:eastAsia="ru-RU"/>
+        </w:rPr>
+        <w:br/>
+        <w:t xml:space="preserve">          &lt;Route </w:t>
+      </w:r>
+      <w:r>
+        <w:rPr>
+          <w:rFonts w:ascii="Courier New" w:eastAsia="Times New Roman" w:hAnsi="Courier New" w:cs="Courier New"/>
+          <w:color w:val="C9C9D1"/>
+          <w:sz w:val="20"/>
+          <w:szCs w:val="20"/>
+          <w:lang w:val="en-US" w:eastAsia="ru-RU"/>
+        </w:rPr>
+        <w:t>path</w:t>
+      </w:r>
+      <w:r>
+        <w:rPr>
+          <w:rFonts w:ascii="Courier New" w:eastAsia="Times New Roman" w:hAnsi="Courier New" w:cs="Courier New"/>
+          <w:color w:val="62A362"/>
+          <w:sz w:val="20"/>
+          <w:szCs w:val="20"/>
+          <w:lang w:val="en-US" w:eastAsia="ru-RU"/>
+        </w:rPr>
+        <w:t xml:space="preserve">='/music' </w:t>
+      </w:r>
+      <w:r>
+        <w:rPr>
+          <w:rFonts w:ascii="Courier New" w:eastAsia="Times New Roman" w:hAnsi="Courier New" w:cs="Courier New"/>
+          <w:color w:val="C9C9D1"/>
+          <w:sz w:val="20"/>
+          <w:szCs w:val="20"/>
+          <w:lang w:val="en-US" w:eastAsia="ru-RU"/>
+        </w:rPr>
+        <w:t>component</w:t>
+      </w:r>
+      <w:r>
+        <w:rPr>
+          <w:rFonts w:ascii="Courier New" w:eastAsia="Times New Roman" w:hAnsi="Courier New" w:cs="Courier New"/>
+          <w:color w:val="62A362"/>
+          <w:sz w:val="20"/>
+          <w:szCs w:val="20"/>
+          <w:lang w:val="en-US" w:eastAsia="ru-RU"/>
+        </w:rPr>
+        <w:t>=</w:t>
+      </w:r>
+      <w:r>
+        <w:rPr>
+          <w:rFonts w:ascii="Courier New" w:eastAsia="Times New Roman" w:hAnsi="Courier New" w:cs="Courier New"/>
+          <w:color w:val="C9C9D1"/>
+          <w:sz w:val="20"/>
+          <w:szCs w:val="20"/>
+          <w:lang w:val="en-US" w:eastAsia="ru-RU"/>
+        </w:rPr>
+        <w:t>{</w:t>
+      </w:r>
+      <w:r>
+        <w:rPr>
+          <w:rFonts w:ascii="Courier New" w:eastAsia="Times New Roman" w:hAnsi="Courier New" w:cs="Courier New"/>
+          <w:color w:val="FFC66D"/>
+          <w:sz w:val="20"/>
+          <w:szCs w:val="20"/>
+          <w:lang w:val="en-US" w:eastAsia="ru-RU"/>
+        </w:rPr>
+        <w:t>Music</w:t>
+      </w:r>
+      <w:r>
+        <w:rPr>
+          <w:rFonts w:ascii="Courier New" w:eastAsia="Times New Roman" w:hAnsi="Courier New" w:cs="Courier New"/>
+          <w:color w:val="C9C9D1"/>
+          <w:sz w:val="20"/>
+          <w:szCs w:val="20"/>
+          <w:lang w:val="en-US" w:eastAsia="ru-RU"/>
+        </w:rPr>
+        <w:t>}</w:t>
+      </w:r>
+      <w:r>
+        <w:rPr>
+          <w:rFonts w:ascii="Courier New" w:eastAsia="Times New Roman" w:hAnsi="Courier New" w:cs="Courier New"/>
+          <w:color w:val="C7A65D"/>
+          <w:sz w:val="20"/>
+          <w:szCs w:val="20"/>
+          <w:lang w:val="en-US" w:eastAsia="ru-RU"/>
+        </w:rPr>
+        <w:t>/&gt;</w:t>
+      </w:r>
+      <w:r>
+        <w:rPr>
+          <w:rFonts w:ascii="Courier New" w:eastAsia="Times New Roman" w:hAnsi="Courier New" w:cs="Courier New"/>
+          <w:color w:val="C7A65D"/>
+          <w:sz w:val="20"/>
+          <w:szCs w:val="20"/>
+          <w:lang w:val="en-US" w:eastAsia="ru-RU"/>
+        </w:rPr>
+        <w:br/>
+        <w:t xml:space="preserve">          &lt;Route </w:t>
+      </w:r>
+      <w:r>
+        <w:rPr>
+          <w:rFonts w:ascii="Courier New" w:eastAsia="Times New Roman" w:hAnsi="Courier New" w:cs="Courier New"/>
+          <w:color w:val="C9C9D1"/>
+          <w:sz w:val="20"/>
+          <w:szCs w:val="20"/>
+          <w:lang w:val="en-US" w:eastAsia="ru-RU"/>
+        </w:rPr>
+        <w:t>path</w:t>
+      </w:r>
+      <w:r>
+        <w:rPr>
+          <w:rFonts w:ascii="Courier New" w:eastAsia="Times New Roman" w:hAnsi="Courier New" w:cs="Courier New"/>
+          <w:color w:val="62A362"/>
+          <w:sz w:val="20"/>
+          <w:szCs w:val="20"/>
+          <w:lang w:val="en-US" w:eastAsia="ru-RU"/>
+        </w:rPr>
+        <w:t xml:space="preserve">='/Settings' </w:t>
+      </w:r>
+      <w:r>
+        <w:rPr>
+          <w:rFonts w:ascii="Courier New" w:eastAsia="Times New Roman" w:hAnsi="Courier New" w:cs="Courier New"/>
+          <w:color w:val="C9C9D1"/>
+          <w:sz w:val="20"/>
+          <w:szCs w:val="20"/>
+          <w:lang w:val="en-US" w:eastAsia="ru-RU"/>
+        </w:rPr>
+        <w:t>component</w:t>
+      </w:r>
+      <w:r>
+        <w:rPr>
+          <w:rFonts w:ascii="Courier New" w:eastAsia="Times New Roman" w:hAnsi="Courier New" w:cs="Courier New"/>
+          <w:color w:val="62A362"/>
+          <w:sz w:val="20"/>
+          <w:szCs w:val="20"/>
+          <w:lang w:val="en-US" w:eastAsia="ru-RU"/>
+        </w:rPr>
+        <w:t>=</w:t>
+      </w:r>
+      <w:r>
+        <w:rPr>
+          <w:rFonts w:ascii="Courier New" w:eastAsia="Times New Roman" w:hAnsi="Courier New" w:cs="Courier New"/>
+          <w:color w:val="C9C9D1"/>
+          <w:sz w:val="20"/>
+          <w:szCs w:val="20"/>
+          <w:lang w:val="en-US" w:eastAsia="ru-RU"/>
+        </w:rPr>
+        <w:t>{</w:t>
+      </w:r>
+      <w:r>
+        <w:rPr>
+          <w:rFonts w:ascii="Courier New" w:eastAsia="Times New Roman" w:hAnsi="Courier New" w:cs="Courier New"/>
+          <w:color w:val="FFC66D"/>
+          <w:sz w:val="20"/>
+          <w:szCs w:val="20"/>
+          <w:lang w:val="en-US" w:eastAsia="ru-RU"/>
+        </w:rPr>
+        <w:t>Settings</w:t>
+      </w:r>
+      <w:r>
+        <w:rPr>
+          <w:rFonts w:ascii="Courier New" w:eastAsia="Times New Roman" w:hAnsi="Courier New" w:cs="Courier New"/>
+          <w:color w:val="C9C9D1"/>
+          <w:sz w:val="20"/>
+          <w:szCs w:val="20"/>
+          <w:lang w:val="en-US" w:eastAsia="ru-RU"/>
+        </w:rPr>
+        <w:t>}</w:t>
+      </w:r>
+      <w:r>
+        <w:rPr>
+          <w:rFonts w:ascii="Courier New" w:eastAsia="Times New Roman" w:hAnsi="Courier New" w:cs="Courier New"/>
+          <w:color w:val="C7A65D"/>
+          <w:sz w:val="20"/>
+          <w:szCs w:val="20"/>
+          <w:lang w:val="en-US" w:eastAsia="ru-RU"/>
+        </w:rPr>
+        <w:t>/&gt;</w:t>
+      </w:r>
+      <w:r>
+        <w:rPr>
+          <w:rFonts w:ascii="Courier New" w:eastAsia="Times New Roman" w:hAnsi="Courier New" w:cs="Courier New"/>
+          <w:color w:val="C7A65D"/>
+          <w:sz w:val="20"/>
+          <w:szCs w:val="20"/>
+          <w:lang w:val="en-US" w:eastAsia="ru-RU"/>
+        </w:rPr>
+        <w:br/>
+        <w:t xml:space="preserve">        &lt;/div&gt;</w:t>
+      </w:r>
+      <w:r>
+        <w:rPr>
+          <w:rFonts w:ascii="Courier New" w:eastAsia="Times New Roman" w:hAnsi="Courier New" w:cs="Courier New"/>
+          <w:color w:val="C7A65D"/>
+          <w:sz w:val="20"/>
+          <w:szCs w:val="20"/>
+          <w:lang w:val="en-US" w:eastAsia="ru-RU"/>
+        </w:rPr>
+        <w:br/>
+        <w:t xml:space="preserve">      &lt;/div&gt;</w:t>
+      </w:r>
+      <w:r>
+        <w:rPr>
+          <w:rFonts w:ascii="Courier New" w:eastAsia="Times New Roman" w:hAnsi="Courier New" w:cs="Courier New"/>
+          <w:color w:val="C7A65D"/>
+          <w:sz w:val="20"/>
+          <w:szCs w:val="20"/>
+          <w:lang w:val="en-US" w:eastAsia="ru-RU"/>
+        </w:rPr>
+        <w:br/>
+        <w:t xml:space="preserve">    &lt;/</w:t>
+      </w:r>
+      <w:proofErr w:type="spellStart"/>
+      <w:r>
+        <w:rPr>
+          <w:rFonts w:ascii="Courier New" w:eastAsia="Times New Roman" w:hAnsi="Courier New" w:cs="Courier New"/>
+          <w:color w:val="C7A65D"/>
+          <w:sz w:val="20"/>
+          <w:szCs w:val="20"/>
+          <w:lang w:val="en-US" w:eastAsia="ru-RU"/>
+        </w:rPr>
+        <w:t>BrowserRouter</w:t>
+      </w:r>
+      <w:proofErr w:type="spellEnd"/>
+      <w:r>
+        <w:rPr>
+          <w:rFonts w:ascii="Courier New" w:eastAsia="Times New Roman" w:hAnsi="Courier New" w:cs="Courier New"/>
+          <w:color w:val="C7A65D"/>
+          <w:sz w:val="20"/>
+          <w:szCs w:val="20"/>
+          <w:lang w:val="en-US" w:eastAsia="ru-RU"/>
+        </w:rPr>
+        <w:t>&gt;</w:t>
+      </w:r>
+      <w:r>
+        <w:rPr>
+          <w:rFonts w:ascii="Courier New" w:eastAsia="Times New Roman" w:hAnsi="Courier New" w:cs="Courier New"/>
+          <w:color w:val="C7A65D"/>
+          <w:sz w:val="20"/>
+          <w:szCs w:val="20"/>
+          <w:lang w:val="en-US" w:eastAsia="ru-RU"/>
+        </w:rPr>
+        <w:br/>
+        <w:t xml:space="preserve">  </w:t>
+      </w:r>
+      <w:r>
+        <w:rPr>
+          <w:rFonts w:ascii="Courier New" w:eastAsia="Times New Roman" w:hAnsi="Courier New" w:cs="Courier New"/>
+          <w:color w:val="C9C9D1"/>
+          <w:sz w:val="20"/>
+          <w:szCs w:val="20"/>
+          <w:lang w:val="en-US" w:eastAsia="ru-RU"/>
+        </w:rPr>
+        <w:t>)</w:t>
+      </w:r>
+      <w:r>
+        <w:rPr>
+          <w:rFonts w:ascii="Courier New" w:eastAsia="Times New Roman" w:hAnsi="Courier New" w:cs="Courier New"/>
+          <w:b/>
+          <w:bCs/>
+          <w:color w:val="E0957B"/>
+          <w:sz w:val="20"/>
+          <w:szCs w:val="20"/>
+          <w:lang w:val="en-US" w:eastAsia="ru-RU"/>
+        </w:rPr>
+        <w:t>;</w:t>
+      </w:r>
+      <w:r>
+        <w:rPr>
+          <w:rFonts w:ascii="Courier New" w:eastAsia="Times New Roman" w:hAnsi="Courier New" w:cs="Courier New"/>
+          <w:b/>
+          <w:bCs/>
+          <w:color w:val="E0957B"/>
+          <w:sz w:val="20"/>
+          <w:szCs w:val="20"/>
+          <w:lang w:val="en-US" w:eastAsia="ru-RU"/>
+        </w:rPr>
+        <w:br/>
+      </w:r>
+      <w:r>
+        <w:rPr>
+          <w:rFonts w:ascii="Courier New" w:eastAsia="Times New Roman" w:hAnsi="Courier New" w:cs="Courier New"/>
+          <w:color w:val="C9C9D1"/>
+          <w:sz w:val="20"/>
+          <w:szCs w:val="20"/>
+          <w:lang w:val="en-US" w:eastAsia="ru-RU"/>
+        </w:rPr>
+        <w:t>}</w:t>
+      </w:r>
+    </w:p>
+    <w:p>
+      <w:pPr>
+        <w:rPr>
+          <w:lang w:val="en-US"/>
+        </w:rPr>
+      </w:pPr>
+    </w:p>
+    <w:p>
+      <w:pPr>
+        <w:rPr>
+          <w:lang w:val="en-US"/>
+        </w:rPr>
+      </w:pPr>
     </w:p>
     <w:sectPr>
       <w:pgSz w:w="11906" w:h="16838"/>
@@ -4636,6 +6521,128 @@
     </w:sectPr>
   </w:body>
 </w:document>
+</file>
+
+<file path=word/numbering.xml><?xml version="1.0" encoding="utf-8"?>
+<w:numbering xmlns:wpc="http://schemas.microsoft.com/office/word/2010/wordprocessingCanvas" xmlns:mc="http://schemas.openxmlformats.org/markup-compatibility/2006" xmlns:o="urn:schemas-microsoft-com:office:office" xmlns:r="http://schemas.openxmlformats.org/officeDocument/2006/relationships" xmlns:m="http://schemas.openxmlformats.org/officeDocument/2006/math" xmlns:v="urn:schemas-microsoft-com:vml" xmlns:wp14="http://schemas.microsoft.com/office/word/2010/wordprocessingDrawing" xmlns:wp="http://schemas.openxmlformats.org/drawingml/2006/wordprocessingDrawing" xmlns:w10="urn:schemas-microsoft-com:office:word" xmlns:w="http://schemas.openxmlformats.org/wordprocessingml/2006/main" xmlns:w14="http://schemas.microsoft.com/office/word/2010/wordml" xmlns:wpg="http://schemas.microsoft.com/office/word/2010/wordprocessingGroup" xmlns:wpi="http://schemas.microsoft.com/office/word/2010/wordprocessingInk" xmlns:wne="http://schemas.microsoft.com/office/word/2006/wordml" xmlns:wps="http://schemas.microsoft.com/office/word/2010/wordprocessingShape" mc:Ignorable="w14 wp14">
+  <w:abstractNum w:abstractNumId="0">
+    <w:nsid w:val="54464768"/>
+    <w:multiLevelType w:val="hybridMultilevel"/>
+    <w:tmpl w:val="20B2945C"/>
+    <w:lvl w:ilvl="0" w:tplc="EE3E3E2A">
+      <w:start w:val="19"/>
+      <w:numFmt w:val="bullet"/>
+      <w:lvlText w:val="-"/>
+      <w:lvlJc w:val="left"/>
+      <w:pPr>
+        <w:ind w:left="720" w:hanging="360"/>
+      </w:pPr>
+      <w:rPr>
+        <w:rFonts w:ascii="Calibri" w:eastAsiaTheme="minorHAnsi" w:hAnsi="Calibri" w:cs="Calibri" w:hint="default"/>
+        <w:b/>
+      </w:rPr>
+    </w:lvl>
+    <w:lvl w:ilvl="1" w:tplc="04190003" w:tentative="1">
+      <w:start w:val="1"/>
+      <w:numFmt w:val="bullet"/>
+      <w:lvlText w:val="o"/>
+      <w:lvlJc w:val="left"/>
+      <w:pPr>
+        <w:ind w:left="1440" w:hanging="360"/>
+      </w:pPr>
+      <w:rPr>
+        <w:rFonts w:ascii="Courier New" w:hAnsi="Courier New" w:cs="Courier New" w:hint="default"/>
+      </w:rPr>
+    </w:lvl>
+    <w:lvl w:ilvl="2" w:tplc="04190005" w:tentative="1">
+      <w:start w:val="1"/>
+      <w:numFmt w:val="bullet"/>
+      <w:lvlText w:val=""/>
+      <w:lvlJc w:val="left"/>
+      <w:pPr>
+        <w:ind w:left="2160" w:hanging="360"/>
+      </w:pPr>
+      <w:rPr>
+        <w:rFonts w:ascii="Wingdings" w:hAnsi="Wingdings" w:hint="default"/>
+      </w:rPr>
+    </w:lvl>
+    <w:lvl w:ilvl="3" w:tplc="04190001" w:tentative="1">
+      <w:start w:val="1"/>
+      <w:numFmt w:val="bullet"/>
+      <w:lvlText w:val=""/>
+      <w:lvlJc w:val="left"/>
+      <w:pPr>
+        <w:ind w:left="2880" w:hanging="360"/>
+      </w:pPr>
+      <w:rPr>
+        <w:rFonts w:ascii="Symbol" w:hAnsi="Symbol" w:hint="default"/>
+      </w:rPr>
+    </w:lvl>
+    <w:lvl w:ilvl="4" w:tplc="04190003" w:tentative="1">
+      <w:start w:val="1"/>
+      <w:numFmt w:val="bullet"/>
+      <w:lvlText w:val="o"/>
+      <w:lvlJc w:val="left"/>
+      <w:pPr>
+        <w:ind w:left="3600" w:hanging="360"/>
+      </w:pPr>
+      <w:rPr>
+        <w:rFonts w:ascii="Courier New" w:hAnsi="Courier New" w:cs="Courier New" w:hint="default"/>
+      </w:rPr>
+    </w:lvl>
+    <w:lvl w:ilvl="5" w:tplc="04190005" w:tentative="1">
+      <w:start w:val="1"/>
+      <w:numFmt w:val="bullet"/>
+      <w:lvlText w:val=""/>
+      <w:lvlJc w:val="left"/>
+      <w:pPr>
+        <w:ind w:left="4320" w:hanging="360"/>
+      </w:pPr>
+      <w:rPr>
+        <w:rFonts w:ascii="Wingdings" w:hAnsi="Wingdings" w:hint="default"/>
+      </w:rPr>
+    </w:lvl>
+    <w:lvl w:ilvl="6" w:tplc="04190001" w:tentative="1">
+      <w:start w:val="1"/>
+      <w:numFmt w:val="bullet"/>
+      <w:lvlText w:val=""/>
+      <w:lvlJc w:val="left"/>
+      <w:pPr>
+        <w:ind w:left="5040" w:hanging="360"/>
+      </w:pPr>
+      <w:rPr>
+        <w:rFonts w:ascii="Symbol" w:hAnsi="Symbol" w:hint="default"/>
+      </w:rPr>
+    </w:lvl>
+    <w:lvl w:ilvl="7" w:tplc="04190003" w:tentative="1">
+      <w:start w:val="1"/>
+      <w:numFmt w:val="bullet"/>
+      <w:lvlText w:val="o"/>
+      <w:lvlJc w:val="left"/>
+      <w:pPr>
+        <w:ind w:left="5760" w:hanging="360"/>
+      </w:pPr>
+      <w:rPr>
+        <w:rFonts w:ascii="Courier New" w:hAnsi="Courier New" w:cs="Courier New" w:hint="default"/>
+      </w:rPr>
+    </w:lvl>
+    <w:lvl w:ilvl="8" w:tplc="04190005" w:tentative="1">
+      <w:start w:val="1"/>
+      <w:numFmt w:val="bullet"/>
+      <w:lvlText w:val=""/>
+      <w:lvlJc w:val="left"/>
+      <w:pPr>
+        <w:ind w:left="6480" w:hanging="360"/>
+      </w:pPr>
+      <w:rPr>
+        <w:rFonts w:ascii="Wingdings" w:hAnsi="Wingdings" w:hint="default"/>
+      </w:rPr>
+    </w:lvl>
+  </w:abstractNum>
+  <w:num w:numId="1">
+    <w:abstractNumId w:val="0"/>
+  </w:num>
+</w:numbering>
 </file>
 
 <file path=word/styles.xml><?xml version="1.0" encoding="utf-8"?>
@@ -4876,6 +6883,17 @@
       <w:lang w:eastAsia="ru-RU"/>
     </w:rPr>
   </w:style>
+  <w:style w:type="paragraph" w:styleId="a3">
+    <w:name w:val="List Paragraph"/>
+    <w:basedOn w:val="a"/>
+    <w:uiPriority w:val="34"/>
+    <w:qFormat/>
+    <w:rsid w:val="00460290"/>
+    <w:pPr>
+      <w:ind w:left="720"/>
+      <w:contextualSpacing/>
+    </w:pPr>
+  </w:style>
 </w:styles>
 </file>
 
@@ -5116,6 +7134,17 @@
       <w:szCs w:val="20"/>
       <w:lang w:eastAsia="ru-RU"/>
     </w:rPr>
+  </w:style>
+  <w:style w:type="paragraph" w:styleId="a3">
+    <w:name w:val="List Paragraph"/>
+    <w:basedOn w:val="a"/>
+    <w:uiPriority w:val="34"/>
+    <w:qFormat/>
+    <w:rsid w:val="00460290"/>
+    <w:pPr>
+      <w:ind w:left="720"/>
+      <w:contextualSpacing/>
+    </w:pPr>
   </w:style>
 </w:styles>
 </file>

</xml_diff>

<commit_message>
lesson 20. Use NavLink to='' and activeClassName='classes.activeLink' attribute
</commit_message>
<xml_diff>
--- a/notes/Путь Самурая 1.0.docx
+++ b/notes/Путь Самурая 1.0.docx
@@ -5366,6 +5366,43 @@
     <w:p>
       <w:pPr>
         <w:rPr>
+          <w:lang w:val="en-US"/>
+        </w:rPr>
+      </w:pPr>
+      <w:r>
+        <w:t xml:space="preserve">При использовании </w:t>
+      </w:r>
+      <w:r>
+        <w:rPr>
+          <w:b/>
+        </w:rPr>
+        <w:t>&lt;</w:t>
+      </w:r>
+      <w:proofErr w:type="spellStart"/>
+      <w:r>
+        <w:rPr>
+          <w:b/>
+          <w:lang w:val="en-US"/>
+        </w:rPr>
+        <w:t>BrowserRouter</w:t>
+      </w:r>
+      <w:proofErr w:type="spellEnd"/>
+      <w:r>
+        <w:rPr>
+          <w:b/>
+        </w:rPr>
+        <w:t>&gt;</w:t>
+      </w:r>
+      <w:r>
+        <w:t xml:space="preserve"> не </w:t>
+      </w:r>
+      <w:r>
+        <w:t>обязательно отдельно подключать отдельную библиотеку для подключения истории.</w:t>
+      </w:r>
+    </w:p>
+    <w:p>
+      <w:pPr>
+        <w:rPr>
           <w:b/>
         </w:rPr>
       </w:pPr>
@@ -5391,8 +5428,6 @@
         </w:rPr>
         <w:t>.</w:t>
       </w:r>
-      <w:bookmarkStart w:id="0" w:name="_GoBack"/>
-      <w:bookmarkEnd w:id="0"/>
     </w:p>
     <w:p>
       <w:pPr>
@@ -5435,23 +5470,28 @@
       <w:r>
         <w:t>&lt;</w:t>
       </w:r>
-      <w:r>
-        <w:rPr>
-          <w:lang w:val="en-US"/>
-        </w:rPr>
-        <w:t>a</w:t>
-      </w:r>
-      <w:r>
+      <w:proofErr w:type="spellStart"/>
+      <w:r>
+        <w:rPr>
+          <w:highlight w:val="red"/>
+          <w:lang w:val="en-US"/>
+        </w:rPr>
+        <w:t>NavLink</w:t>
+      </w:r>
+      <w:proofErr w:type="spellEnd"/>
+      <w:r>
+        <w:rPr>
+          <w:highlight w:val="red"/>
+        </w:rPr>
         <w:t xml:space="preserve"> </w:t>
       </w:r>
-      <w:proofErr w:type="spellStart"/>
-      <w:r>
-        <w:rPr>
-          <w:lang w:val="en-US"/>
-        </w:rPr>
-        <w:t>href</w:t>
-      </w:r>
-      <w:proofErr w:type="spellEnd"/>
+      <w:r>
+        <w:rPr>
+          <w:highlight w:val="red"/>
+          <w:lang w:val="en-US"/>
+        </w:rPr>
+        <w:t>to</w:t>
+      </w:r>
       <w:r>
         <w:t>=”/</w:t>
       </w:r>
@@ -5708,6 +5748,16 @@
           <w:lang w:val="en-US" w:eastAsia="ru-RU"/>
         </w:rPr>
         <w:br/>
+      </w:r>
+      <w:r>
+        <w:rPr>
+          <w:rFonts w:ascii="Courier New" w:eastAsia="Times New Roman" w:hAnsi="Courier New" w:cs="Courier New"/>
+          <w:color w:val="C9C9D1"/>
+          <w:sz w:val="20"/>
+          <w:szCs w:val="20"/>
+          <w:lang w:val="en-US" w:eastAsia="ru-RU"/>
+        </w:rPr>
+        <w:lastRenderedPageBreak/>
         <w:t xml:space="preserve">    </w:t>
       </w:r>
       <w:r>
@@ -5805,16 +5855,6 @@
           <w:lang w:val="en-US" w:eastAsia="ru-RU"/>
         </w:rPr>
         <w:br/>
-      </w:r>
-      <w:r>
-        <w:rPr>
-          <w:rFonts w:ascii="Courier New" w:eastAsia="Times New Roman" w:hAnsi="Courier New" w:cs="Courier New"/>
-          <w:color w:val="C7A65D"/>
-          <w:sz w:val="20"/>
-          <w:szCs w:val="20"/>
-          <w:lang w:val="en-US" w:eastAsia="ru-RU"/>
-        </w:rPr>
-        <w:lastRenderedPageBreak/>
         <w:t xml:space="preserve">        &lt;</w:t>
       </w:r>
       <w:proofErr w:type="spellStart"/>
@@ -6505,6 +6545,4387 @@
           <w:lang w:val="en-US"/>
         </w:rPr>
       </w:pPr>
+    </w:p>
+    <w:p>
+      <w:pPr>
+        <w:jc w:val="center"/>
+        <w:rPr>
+          <w:sz w:val="36"/>
+          <w:szCs w:val="36"/>
+          <w:highlight w:val="yellow"/>
+        </w:rPr>
+      </w:pPr>
+      <w:r>
+        <w:rPr>
+          <w:sz w:val="36"/>
+          <w:szCs w:val="36"/>
+          <w:highlight w:val="yellow"/>
+        </w:rPr>
+        <w:t>20</w:t>
+      </w:r>
+      <w:r>
+        <w:rPr>
+          <w:sz w:val="36"/>
+          <w:szCs w:val="36"/>
+          <w:highlight w:val="yellow"/>
+        </w:rPr>
+        <w:t>.</w:t>
+      </w:r>
+      <w:r>
+        <w:rPr>
+          <w:sz w:val="36"/>
+          <w:szCs w:val="36"/>
+          <w:highlight w:val="yellow"/>
+        </w:rPr>
+        <w:t xml:space="preserve"> </w:t>
+      </w:r>
+      <w:proofErr w:type="spellStart"/>
+      <w:r>
+        <w:rPr>
+          <w:sz w:val="36"/>
+          <w:szCs w:val="36"/>
+          <w:highlight w:val="yellow"/>
+          <w:lang w:val="en-US"/>
+        </w:rPr>
+        <w:t>NavLink</w:t>
+      </w:r>
+      <w:proofErr w:type="spellEnd"/>
+    </w:p>
+    <w:p>
+      <w:r>
+        <w:t>При</w:t>
+      </w:r>
+      <w:r>
+        <w:t xml:space="preserve"> </w:t>
+      </w:r>
+      <w:r>
+        <w:t>нажатии</w:t>
+      </w:r>
+      <w:r>
+        <w:t xml:space="preserve"> </w:t>
+      </w:r>
+      <w:r>
+        <w:t>на</w:t>
+      </w:r>
+      <w:r>
+        <w:t xml:space="preserve"> </w:t>
+      </w:r>
+      <w:r>
+        <w:rPr>
+          <w:b/>
+        </w:rPr>
+        <w:t>ссылки</w:t>
+      </w:r>
+      <w:r>
+        <w:rPr>
+          <w:b/>
+        </w:rPr>
+        <w:t xml:space="preserve"> </w:t>
+      </w:r>
+      <w:r>
+        <w:rPr>
+          <w:b/>
+        </w:rPr>
+        <w:t>вида</w:t>
+      </w:r>
+      <w:r>
+        <w:rPr>
+          <w:b/>
+        </w:rPr>
+        <w:t xml:space="preserve"> &lt;</w:t>
+      </w:r>
+      <w:r>
+        <w:rPr>
+          <w:b/>
+          <w:lang w:val="en-US"/>
+        </w:rPr>
+        <w:t>a</w:t>
+      </w:r>
+      <w:r>
+        <w:rPr>
+          <w:b/>
+        </w:rPr>
+        <w:t xml:space="preserve"> </w:t>
+      </w:r>
+      <w:proofErr w:type="spellStart"/>
+      <w:r>
+        <w:rPr>
+          <w:b/>
+          <w:lang w:val="en-US"/>
+        </w:rPr>
+        <w:t>href</w:t>
+      </w:r>
+      <w:proofErr w:type="spellEnd"/>
+      <w:r>
+        <w:rPr>
+          <w:b/>
+        </w:rPr>
+        <w:t>=”/</w:t>
+      </w:r>
+      <w:r>
+        <w:rPr>
+          <w:b/>
+          <w:lang w:val="en-US"/>
+        </w:rPr>
+        <w:t>profile</w:t>
+      </w:r>
+      <w:r>
+        <w:rPr>
+          <w:b/>
+        </w:rPr>
+        <w:t>”&gt;</w:t>
+      </w:r>
+      <w:r>
+        <w:t xml:space="preserve"> </w:t>
+      </w:r>
+      <w:r>
+        <w:t>браузер</w:t>
+      </w:r>
+      <w:r>
+        <w:t xml:space="preserve"> </w:t>
+      </w:r>
+      <w:r>
+        <w:t xml:space="preserve">перезагружает всю страницу целиком, а это противоречит концепции  </w:t>
+      </w:r>
+      <w:r>
+        <w:rPr>
+          <w:lang w:val="en-US"/>
+        </w:rPr>
+        <w:t>SPA</w:t>
+      </w:r>
+      <w:r>
+        <w:t xml:space="preserve">, поэтому вместо ссылок в тегах </w:t>
+      </w:r>
+      <w:r>
+        <w:t>&lt;</w:t>
+      </w:r>
+      <w:r>
+        <w:rPr>
+          <w:lang w:val="en-US"/>
+        </w:rPr>
+        <w:t>a</w:t>
+      </w:r>
+      <w:r>
+        <w:t>&gt;</w:t>
+      </w:r>
+      <w:r>
+        <w:t xml:space="preserve"> используем ссылки в тега</w:t>
+      </w:r>
+      <w:proofErr w:type="gramStart"/>
+      <w:r>
+        <w:t>х</w:t>
+      </w:r>
+      <w:r>
+        <w:t>(</w:t>
+      </w:r>
+      <w:proofErr w:type="gramEnd"/>
+      <w:r>
+        <w:t>они же компоненты)</w:t>
+      </w:r>
+      <w:r>
+        <w:t xml:space="preserve"> </w:t>
+      </w:r>
+      <w:r>
+        <w:rPr>
+          <w:b/>
+        </w:rPr>
+        <w:t>&lt;</w:t>
+      </w:r>
+      <w:proofErr w:type="spellStart"/>
+      <w:r>
+        <w:rPr>
+          <w:b/>
+          <w:lang w:val="en-US"/>
+        </w:rPr>
+        <w:t>NavLink</w:t>
+      </w:r>
+      <w:proofErr w:type="spellEnd"/>
+      <w:r>
+        <w:rPr>
+          <w:b/>
+        </w:rPr>
+        <w:t xml:space="preserve">&gt;. </w:t>
+      </w:r>
+      <w:proofErr w:type="spellStart"/>
+      <w:r>
+        <w:rPr>
+          <w:lang w:val="en-US"/>
+        </w:rPr>
+        <w:t>NavLink</w:t>
+      </w:r>
+      <w:proofErr w:type="spellEnd"/>
+      <w:r>
+        <w:t xml:space="preserve"> </w:t>
+      </w:r>
+      <w:r>
+        <w:t>нужно импортировать!</w:t>
+      </w:r>
+    </w:p>
+    <w:p>
+      <w:pPr>
+        <w:rPr>
+          <w:lang w:val="en-US"/>
+        </w:rPr>
+      </w:pPr>
+      <w:r>
+        <w:t xml:space="preserve">Вместо атрибута </w:t>
+      </w:r>
+      <w:proofErr w:type="spellStart"/>
+      <w:r>
+        <w:rPr>
+          <w:lang w:val="en-US"/>
+        </w:rPr>
+        <w:t>href</w:t>
+      </w:r>
+      <w:proofErr w:type="spellEnd"/>
+      <w:r>
+        <w:t xml:space="preserve">=’’ </w:t>
+      </w:r>
+      <w:r>
+        <w:t xml:space="preserve">нужно использовать атрибут </w:t>
+      </w:r>
+      <w:r>
+        <w:rPr>
+          <w:b/>
+          <w:lang w:val="en-US"/>
+        </w:rPr>
+        <w:t>to</w:t>
+      </w:r>
+      <w:r>
+        <w:rPr>
+          <w:b/>
+        </w:rPr>
+        <w:t>=’’</w:t>
+      </w:r>
+      <w:r>
+        <w:rPr>
+          <w:b/>
+        </w:rPr>
+        <w:t xml:space="preserve">.  </w:t>
+      </w:r>
+      <w:r>
+        <w:t xml:space="preserve">Все атрибуты компонент превращаются в </w:t>
+      </w:r>
+      <w:r>
+        <w:rPr>
+          <w:lang w:val="en-US"/>
+        </w:rPr>
+        <w:t>PROPS</w:t>
+      </w:r>
+      <w:r>
+        <w:t xml:space="preserve">. </w:t>
+      </w:r>
+      <w:r>
+        <w:t xml:space="preserve"> Итого</w:t>
+      </w:r>
+      <w:r>
+        <w:rPr>
+          <w:lang w:val="en-US"/>
+        </w:rPr>
+        <w:t xml:space="preserve"> </w:t>
+      </w:r>
+      <w:r>
+        <w:t>получаем</w:t>
+      </w:r>
+      <w:r>
+        <w:rPr>
+          <w:lang w:val="en-US"/>
+        </w:rPr>
+        <w:t xml:space="preserve"> </w:t>
+      </w:r>
+      <w:r>
+        <w:t>ссылки</w:t>
+      </w:r>
+      <w:r>
+        <w:rPr>
+          <w:lang w:val="en-US"/>
+        </w:rPr>
+        <w:t xml:space="preserve"> </w:t>
+      </w:r>
+      <w:r>
+        <w:t>такого</w:t>
+      </w:r>
+      <w:r>
+        <w:rPr>
+          <w:lang w:val="en-US"/>
+        </w:rPr>
+        <w:t xml:space="preserve"> </w:t>
+      </w:r>
+      <w:r>
+        <w:t>вида</w:t>
+      </w:r>
+      <w:r>
+        <w:rPr>
+          <w:lang w:val="en-US"/>
+        </w:rPr>
+        <w:t>:</w:t>
+      </w:r>
+    </w:p>
+    <w:p>
+      <w:pPr>
+        <w:shd w:val="clear" w:color="auto" w:fill="1D1D26"/>
+        <w:tabs>
+          <w:tab w:val="left" w:pos="916"/>
+          <w:tab w:val="left" w:pos="1832"/>
+          <w:tab w:val="left" w:pos="2748"/>
+          <w:tab w:val="left" w:pos="3664"/>
+          <w:tab w:val="left" w:pos="4580"/>
+          <w:tab w:val="left" w:pos="5496"/>
+          <w:tab w:val="left" w:pos="6412"/>
+          <w:tab w:val="left" w:pos="7328"/>
+          <w:tab w:val="left" w:pos="8244"/>
+          <w:tab w:val="left" w:pos="9160"/>
+          <w:tab w:val="left" w:pos="10076"/>
+          <w:tab w:val="left" w:pos="10992"/>
+          <w:tab w:val="left" w:pos="11908"/>
+          <w:tab w:val="left" w:pos="12824"/>
+          <w:tab w:val="left" w:pos="13740"/>
+          <w:tab w:val="left" w:pos="14656"/>
+        </w:tabs>
+        <w:spacing w:after="0" w:line="240" w:lineRule="auto"/>
+        <w:rPr>
+          <w:rFonts w:ascii="Courier New" w:eastAsia="Times New Roman" w:hAnsi="Courier New" w:cs="Courier New"/>
+          <w:color w:val="C9C9D1"/>
+          <w:sz w:val="20"/>
+          <w:szCs w:val="20"/>
+          <w:lang w:val="en-US" w:eastAsia="ru-RU"/>
+        </w:rPr>
+      </w:pPr>
+      <w:r>
+        <w:rPr>
+          <w:rFonts w:ascii="Courier New" w:eastAsia="Times New Roman" w:hAnsi="Courier New" w:cs="Courier New"/>
+          <w:color w:val="E0957B"/>
+          <w:sz w:val="20"/>
+          <w:szCs w:val="20"/>
+          <w:lang w:val="en-US" w:eastAsia="ru-RU"/>
+        </w:rPr>
+        <w:t xml:space="preserve">import </w:t>
+      </w:r>
+      <w:r>
+        <w:rPr>
+          <w:rFonts w:ascii="Courier New" w:eastAsia="Times New Roman" w:hAnsi="Courier New" w:cs="Courier New"/>
+          <w:color w:val="C9C9D1"/>
+          <w:sz w:val="20"/>
+          <w:szCs w:val="20"/>
+          <w:lang w:val="en-US" w:eastAsia="ru-RU"/>
+        </w:rPr>
+        <w:t xml:space="preserve">React </w:t>
+      </w:r>
+      <w:r>
+        <w:rPr>
+          <w:rFonts w:ascii="Courier New" w:eastAsia="Times New Roman" w:hAnsi="Courier New" w:cs="Courier New"/>
+          <w:color w:val="E0957B"/>
+          <w:sz w:val="20"/>
+          <w:szCs w:val="20"/>
+          <w:lang w:val="en-US" w:eastAsia="ru-RU"/>
+        </w:rPr>
+        <w:t xml:space="preserve">from </w:t>
+      </w:r>
+      <w:r>
+        <w:rPr>
+          <w:rFonts w:ascii="Courier New" w:eastAsia="Times New Roman" w:hAnsi="Courier New" w:cs="Courier New"/>
+          <w:color w:val="62A362"/>
+          <w:sz w:val="20"/>
+          <w:szCs w:val="20"/>
+          <w:lang w:val="en-US" w:eastAsia="ru-RU"/>
+        </w:rPr>
+        <w:t>'react'</w:t>
+      </w:r>
+      <w:r>
+        <w:rPr>
+          <w:rFonts w:ascii="Courier New" w:eastAsia="Times New Roman" w:hAnsi="Courier New" w:cs="Courier New"/>
+          <w:b/>
+          <w:bCs/>
+          <w:color w:val="E0957B"/>
+          <w:sz w:val="20"/>
+          <w:szCs w:val="20"/>
+          <w:lang w:val="en-US" w:eastAsia="ru-RU"/>
+        </w:rPr>
+        <w:t>;</w:t>
+      </w:r>
+      <w:r>
+        <w:rPr>
+          <w:rFonts w:ascii="Courier New" w:eastAsia="Times New Roman" w:hAnsi="Courier New" w:cs="Courier New"/>
+          <w:b/>
+          <w:bCs/>
+          <w:color w:val="E0957B"/>
+          <w:sz w:val="20"/>
+          <w:szCs w:val="20"/>
+          <w:lang w:val="en-US" w:eastAsia="ru-RU"/>
+        </w:rPr>
+        <w:br/>
+      </w:r>
+      <w:r>
+        <w:rPr>
+          <w:rFonts w:ascii="Courier New" w:eastAsia="Times New Roman" w:hAnsi="Courier New" w:cs="Courier New"/>
+          <w:color w:val="E0957B"/>
+          <w:sz w:val="20"/>
+          <w:szCs w:val="20"/>
+          <w:lang w:val="en-US" w:eastAsia="ru-RU"/>
+        </w:rPr>
+        <w:t xml:space="preserve">import </w:t>
+      </w:r>
+      <w:r>
+        <w:rPr>
+          <w:rFonts w:ascii="Courier New" w:eastAsia="Times New Roman" w:hAnsi="Courier New" w:cs="Courier New"/>
+          <w:color w:val="C9C9D1"/>
+          <w:sz w:val="20"/>
+          <w:szCs w:val="20"/>
+          <w:lang w:val="en-US" w:eastAsia="ru-RU"/>
+        </w:rPr>
+        <w:t xml:space="preserve">classes </w:t>
+      </w:r>
+      <w:r>
+        <w:rPr>
+          <w:rFonts w:ascii="Courier New" w:eastAsia="Times New Roman" w:hAnsi="Courier New" w:cs="Courier New"/>
+          <w:color w:val="E0957B"/>
+          <w:sz w:val="20"/>
+          <w:szCs w:val="20"/>
+          <w:lang w:val="en-US" w:eastAsia="ru-RU"/>
+        </w:rPr>
+        <w:t xml:space="preserve">from </w:t>
+      </w:r>
+      <w:r>
+        <w:rPr>
+          <w:rFonts w:ascii="Courier New" w:eastAsia="Times New Roman" w:hAnsi="Courier New" w:cs="Courier New"/>
+          <w:color w:val="62A362"/>
+          <w:sz w:val="20"/>
+          <w:szCs w:val="20"/>
+          <w:lang w:val="en-US" w:eastAsia="ru-RU"/>
+        </w:rPr>
+        <w:t>'./Navbar.module.css'</w:t>
+      </w:r>
+      <w:r>
+        <w:rPr>
+          <w:rFonts w:ascii="Courier New" w:eastAsia="Times New Roman" w:hAnsi="Courier New" w:cs="Courier New"/>
+          <w:b/>
+          <w:bCs/>
+          <w:color w:val="E0957B"/>
+          <w:sz w:val="20"/>
+          <w:szCs w:val="20"/>
+          <w:lang w:val="en-US" w:eastAsia="ru-RU"/>
+        </w:rPr>
+        <w:t>;</w:t>
+      </w:r>
+      <w:r>
+        <w:rPr>
+          <w:rFonts w:ascii="Courier New" w:eastAsia="Times New Roman" w:hAnsi="Courier New" w:cs="Courier New"/>
+          <w:b/>
+          <w:bCs/>
+          <w:color w:val="E0957B"/>
+          <w:sz w:val="20"/>
+          <w:szCs w:val="20"/>
+          <w:lang w:val="en-US" w:eastAsia="ru-RU"/>
+        </w:rPr>
+        <w:br/>
+      </w:r>
+      <w:r>
+        <w:rPr>
+          <w:rFonts w:ascii="Courier New" w:eastAsia="Times New Roman" w:hAnsi="Courier New" w:cs="Courier New"/>
+          <w:color w:val="E0957B"/>
+          <w:sz w:val="20"/>
+          <w:szCs w:val="20"/>
+          <w:lang w:val="en-US" w:eastAsia="ru-RU"/>
+        </w:rPr>
+        <w:t xml:space="preserve">import </w:t>
+      </w:r>
+      <w:r>
+        <w:rPr>
+          <w:rFonts w:ascii="Courier New" w:eastAsia="Times New Roman" w:hAnsi="Courier New" w:cs="Courier New"/>
+          <w:color w:val="C9C9D1"/>
+          <w:sz w:val="20"/>
+          <w:szCs w:val="20"/>
+          <w:lang w:val="en-US" w:eastAsia="ru-RU"/>
+        </w:rPr>
+        <w:t>{</w:t>
+      </w:r>
+      <w:proofErr w:type="spellStart"/>
+      <w:r>
+        <w:rPr>
+          <w:rFonts w:ascii="Courier New" w:eastAsia="Times New Roman" w:hAnsi="Courier New" w:cs="Courier New"/>
+          <w:color w:val="FFC66D"/>
+          <w:sz w:val="20"/>
+          <w:szCs w:val="20"/>
+          <w:lang w:val="en-US" w:eastAsia="ru-RU"/>
+        </w:rPr>
+        <w:t>NavLink</w:t>
+      </w:r>
+      <w:proofErr w:type="spellEnd"/>
+      <w:r>
+        <w:rPr>
+          <w:rFonts w:ascii="Courier New" w:eastAsia="Times New Roman" w:hAnsi="Courier New" w:cs="Courier New"/>
+          <w:color w:val="C9C9D1"/>
+          <w:sz w:val="20"/>
+          <w:szCs w:val="20"/>
+          <w:lang w:val="en-US" w:eastAsia="ru-RU"/>
+        </w:rPr>
+        <w:t xml:space="preserve">} </w:t>
+      </w:r>
+      <w:r>
+        <w:rPr>
+          <w:rFonts w:ascii="Courier New" w:eastAsia="Times New Roman" w:hAnsi="Courier New" w:cs="Courier New"/>
+          <w:color w:val="E0957B"/>
+          <w:sz w:val="20"/>
+          <w:szCs w:val="20"/>
+          <w:lang w:val="en-US" w:eastAsia="ru-RU"/>
+        </w:rPr>
+        <w:t xml:space="preserve">from </w:t>
+      </w:r>
+      <w:r>
+        <w:rPr>
+          <w:rFonts w:ascii="Courier New" w:eastAsia="Times New Roman" w:hAnsi="Courier New" w:cs="Courier New"/>
+          <w:color w:val="62A362"/>
+          <w:sz w:val="20"/>
+          <w:szCs w:val="20"/>
+          <w:lang w:val="en-US" w:eastAsia="ru-RU"/>
+        </w:rPr>
+        <w:t>'react-router-</w:t>
+      </w:r>
+      <w:proofErr w:type="spellStart"/>
+      <w:r>
+        <w:rPr>
+          <w:rFonts w:ascii="Courier New" w:eastAsia="Times New Roman" w:hAnsi="Courier New" w:cs="Courier New"/>
+          <w:color w:val="62A362"/>
+          <w:sz w:val="20"/>
+          <w:szCs w:val="20"/>
+          <w:lang w:val="en-US" w:eastAsia="ru-RU"/>
+        </w:rPr>
+        <w:t>dom</w:t>
+      </w:r>
+      <w:proofErr w:type="spellEnd"/>
+      <w:r>
+        <w:rPr>
+          <w:rFonts w:ascii="Courier New" w:eastAsia="Times New Roman" w:hAnsi="Courier New" w:cs="Courier New"/>
+          <w:color w:val="62A362"/>
+          <w:sz w:val="20"/>
+          <w:szCs w:val="20"/>
+          <w:lang w:val="en-US" w:eastAsia="ru-RU"/>
+        </w:rPr>
+        <w:t>'</w:t>
+      </w:r>
+      <w:r>
+        <w:rPr>
+          <w:rFonts w:ascii="Courier New" w:eastAsia="Times New Roman" w:hAnsi="Courier New" w:cs="Courier New"/>
+          <w:b/>
+          <w:bCs/>
+          <w:color w:val="E0957B"/>
+          <w:sz w:val="20"/>
+          <w:szCs w:val="20"/>
+          <w:lang w:val="en-US" w:eastAsia="ru-RU"/>
+        </w:rPr>
+        <w:t>;</w:t>
+      </w:r>
+      <w:r>
+        <w:rPr>
+          <w:rFonts w:ascii="Courier New" w:eastAsia="Times New Roman" w:hAnsi="Courier New" w:cs="Courier New"/>
+          <w:b/>
+          <w:bCs/>
+          <w:color w:val="E0957B"/>
+          <w:sz w:val="20"/>
+          <w:szCs w:val="20"/>
+          <w:lang w:val="en-US" w:eastAsia="ru-RU"/>
+        </w:rPr>
+        <w:br/>
+      </w:r>
+      <w:r>
+        <w:rPr>
+          <w:rFonts w:ascii="Courier New" w:eastAsia="Times New Roman" w:hAnsi="Courier New" w:cs="Courier New"/>
+          <w:b/>
+          <w:bCs/>
+          <w:color w:val="E0957B"/>
+          <w:sz w:val="20"/>
+          <w:szCs w:val="20"/>
+          <w:lang w:val="en-US" w:eastAsia="ru-RU"/>
+        </w:rPr>
+        <w:br/>
+      </w:r>
+      <w:r>
+        <w:rPr>
+          <w:rFonts w:ascii="Courier New" w:eastAsia="Times New Roman" w:hAnsi="Courier New" w:cs="Courier New"/>
+          <w:color w:val="E0957B"/>
+          <w:sz w:val="20"/>
+          <w:szCs w:val="20"/>
+          <w:lang w:val="en-US" w:eastAsia="ru-RU"/>
+        </w:rPr>
+        <w:t xml:space="preserve">export function </w:t>
+      </w:r>
+      <w:proofErr w:type="spellStart"/>
+      <w:r>
+        <w:rPr>
+          <w:rFonts w:ascii="Courier New" w:eastAsia="Times New Roman" w:hAnsi="Courier New" w:cs="Courier New"/>
+          <w:color w:val="FFC66D"/>
+          <w:sz w:val="20"/>
+          <w:szCs w:val="20"/>
+          <w:lang w:val="en-US" w:eastAsia="ru-RU"/>
+        </w:rPr>
+        <w:t>Navbar</w:t>
+      </w:r>
+      <w:proofErr w:type="spellEnd"/>
+      <w:r>
+        <w:rPr>
+          <w:rFonts w:ascii="Courier New" w:eastAsia="Times New Roman" w:hAnsi="Courier New" w:cs="Courier New"/>
+          <w:color w:val="C9C9D1"/>
+          <w:sz w:val="20"/>
+          <w:szCs w:val="20"/>
+          <w:lang w:val="en-US" w:eastAsia="ru-RU"/>
+        </w:rPr>
+        <w:t>() {</w:t>
+      </w:r>
+      <w:r>
+        <w:rPr>
+          <w:rFonts w:ascii="Courier New" w:eastAsia="Times New Roman" w:hAnsi="Courier New" w:cs="Courier New"/>
+          <w:color w:val="C9C9D1"/>
+          <w:sz w:val="20"/>
+          <w:szCs w:val="20"/>
+          <w:lang w:val="en-US" w:eastAsia="ru-RU"/>
+        </w:rPr>
+        <w:br/>
+        <w:t xml:space="preserve">  </w:t>
+      </w:r>
+      <w:r>
+        <w:rPr>
+          <w:rFonts w:ascii="Courier New" w:eastAsia="Times New Roman" w:hAnsi="Courier New" w:cs="Courier New"/>
+          <w:color w:val="E0957B"/>
+          <w:sz w:val="20"/>
+          <w:szCs w:val="20"/>
+          <w:lang w:val="en-US" w:eastAsia="ru-RU"/>
+        </w:rPr>
+        <w:t xml:space="preserve">return </w:t>
+      </w:r>
+      <w:r>
+        <w:rPr>
+          <w:rFonts w:ascii="Courier New" w:eastAsia="Times New Roman" w:hAnsi="Courier New" w:cs="Courier New"/>
+          <w:color w:val="C9C9D1"/>
+          <w:sz w:val="20"/>
+          <w:szCs w:val="20"/>
+          <w:lang w:val="en-US" w:eastAsia="ru-RU"/>
+        </w:rPr>
+        <w:t>(</w:t>
+      </w:r>
+      <w:r>
+        <w:rPr>
+          <w:rFonts w:ascii="Courier New" w:eastAsia="Times New Roman" w:hAnsi="Courier New" w:cs="Courier New"/>
+          <w:color w:val="C9C9D1"/>
+          <w:sz w:val="20"/>
+          <w:szCs w:val="20"/>
+          <w:lang w:val="en-US" w:eastAsia="ru-RU"/>
+        </w:rPr>
+        <w:br/>
+        <w:t xml:space="preserve">    </w:t>
+      </w:r>
+      <w:r>
+        <w:rPr>
+          <w:rFonts w:ascii="Courier New" w:eastAsia="Times New Roman" w:hAnsi="Courier New" w:cs="Courier New"/>
+          <w:color w:val="C7A65D"/>
+          <w:sz w:val="20"/>
+          <w:szCs w:val="20"/>
+          <w:lang w:val="en-US" w:eastAsia="ru-RU"/>
+        </w:rPr>
+        <w:t>&lt;</w:t>
+      </w:r>
+      <w:proofErr w:type="spellStart"/>
+      <w:r>
+        <w:rPr>
+          <w:rFonts w:ascii="Courier New" w:eastAsia="Times New Roman" w:hAnsi="Courier New" w:cs="Courier New"/>
+          <w:color w:val="C7A65D"/>
+          <w:sz w:val="20"/>
+          <w:szCs w:val="20"/>
+          <w:lang w:val="en-US" w:eastAsia="ru-RU"/>
+        </w:rPr>
+        <w:t>nav</w:t>
+      </w:r>
+      <w:proofErr w:type="spellEnd"/>
+      <w:r>
+        <w:rPr>
+          <w:rFonts w:ascii="Courier New" w:eastAsia="Times New Roman" w:hAnsi="Courier New" w:cs="Courier New"/>
+          <w:color w:val="C7A65D"/>
+          <w:sz w:val="20"/>
+          <w:szCs w:val="20"/>
+          <w:lang w:val="en-US" w:eastAsia="ru-RU"/>
+        </w:rPr>
+        <w:t xml:space="preserve"> </w:t>
+      </w:r>
+      <w:proofErr w:type="spellStart"/>
+      <w:r>
+        <w:rPr>
+          <w:rFonts w:ascii="Courier New" w:eastAsia="Times New Roman" w:hAnsi="Courier New" w:cs="Courier New"/>
+          <w:color w:val="C9C9D1"/>
+          <w:sz w:val="20"/>
+          <w:szCs w:val="20"/>
+          <w:lang w:val="en-US" w:eastAsia="ru-RU"/>
+        </w:rPr>
+        <w:t>className</w:t>
+      </w:r>
+      <w:proofErr w:type="spellEnd"/>
+      <w:r>
+        <w:rPr>
+          <w:rFonts w:ascii="Courier New" w:eastAsia="Times New Roman" w:hAnsi="Courier New" w:cs="Courier New"/>
+          <w:color w:val="62A362"/>
+          <w:sz w:val="20"/>
+          <w:szCs w:val="20"/>
+          <w:lang w:val="en-US" w:eastAsia="ru-RU"/>
+        </w:rPr>
+        <w:t>=</w:t>
+      </w:r>
+      <w:r>
+        <w:rPr>
+          <w:rFonts w:ascii="Courier New" w:eastAsia="Times New Roman" w:hAnsi="Courier New" w:cs="Courier New"/>
+          <w:color w:val="C9C9D1"/>
+          <w:sz w:val="20"/>
+          <w:szCs w:val="20"/>
+          <w:lang w:val="en-US" w:eastAsia="ru-RU"/>
+        </w:rPr>
+        <w:t>{</w:t>
+      </w:r>
+      <w:proofErr w:type="spellStart"/>
+      <w:r>
+        <w:rPr>
+          <w:rFonts w:ascii="Courier New" w:eastAsia="Times New Roman" w:hAnsi="Courier New" w:cs="Courier New"/>
+          <w:color w:val="C9C9D1"/>
+          <w:sz w:val="20"/>
+          <w:szCs w:val="20"/>
+          <w:lang w:val="en-US" w:eastAsia="ru-RU"/>
+        </w:rPr>
+        <w:t>classes.nav</w:t>
+      </w:r>
+      <w:proofErr w:type="spellEnd"/>
+      <w:r>
+        <w:rPr>
+          <w:rFonts w:ascii="Courier New" w:eastAsia="Times New Roman" w:hAnsi="Courier New" w:cs="Courier New"/>
+          <w:color w:val="C9C9D1"/>
+          <w:sz w:val="20"/>
+          <w:szCs w:val="20"/>
+          <w:lang w:val="en-US" w:eastAsia="ru-RU"/>
+        </w:rPr>
+        <w:t>}</w:t>
+      </w:r>
+      <w:r>
+        <w:rPr>
+          <w:rFonts w:ascii="Courier New" w:eastAsia="Times New Roman" w:hAnsi="Courier New" w:cs="Courier New"/>
+          <w:color w:val="C7A65D"/>
+          <w:sz w:val="20"/>
+          <w:szCs w:val="20"/>
+          <w:lang w:val="en-US" w:eastAsia="ru-RU"/>
+        </w:rPr>
+        <w:t>&gt;</w:t>
+      </w:r>
+      <w:r>
+        <w:rPr>
+          <w:rFonts w:ascii="Courier New" w:eastAsia="Times New Roman" w:hAnsi="Courier New" w:cs="Courier New"/>
+          <w:color w:val="C7A65D"/>
+          <w:sz w:val="20"/>
+          <w:szCs w:val="20"/>
+          <w:lang w:val="en-US" w:eastAsia="ru-RU"/>
+        </w:rPr>
+        <w:br/>
+        <w:t xml:space="preserve">      &lt;div </w:t>
+      </w:r>
+      <w:proofErr w:type="spellStart"/>
+      <w:r>
+        <w:rPr>
+          <w:rFonts w:ascii="Courier New" w:eastAsia="Times New Roman" w:hAnsi="Courier New" w:cs="Courier New"/>
+          <w:color w:val="C9C9D1"/>
+          <w:sz w:val="20"/>
+          <w:szCs w:val="20"/>
+          <w:lang w:val="en-US" w:eastAsia="ru-RU"/>
+        </w:rPr>
+        <w:t>className</w:t>
+      </w:r>
+      <w:proofErr w:type="spellEnd"/>
+      <w:r>
+        <w:rPr>
+          <w:rFonts w:ascii="Courier New" w:eastAsia="Times New Roman" w:hAnsi="Courier New" w:cs="Courier New"/>
+          <w:color w:val="62A362"/>
+          <w:sz w:val="20"/>
+          <w:szCs w:val="20"/>
+          <w:lang w:val="en-US" w:eastAsia="ru-RU"/>
+        </w:rPr>
+        <w:t>=</w:t>
+      </w:r>
+      <w:r>
+        <w:rPr>
+          <w:rFonts w:ascii="Courier New" w:eastAsia="Times New Roman" w:hAnsi="Courier New" w:cs="Courier New"/>
+          <w:color w:val="C9C9D1"/>
+          <w:sz w:val="20"/>
+          <w:szCs w:val="20"/>
+          <w:lang w:val="en-US" w:eastAsia="ru-RU"/>
+        </w:rPr>
+        <w:t>{</w:t>
+      </w:r>
+      <w:proofErr w:type="spellStart"/>
+      <w:r>
+        <w:rPr>
+          <w:rFonts w:ascii="Courier New" w:eastAsia="Times New Roman" w:hAnsi="Courier New" w:cs="Courier New"/>
+          <w:color w:val="C9C9D1"/>
+          <w:sz w:val="20"/>
+          <w:szCs w:val="20"/>
+          <w:lang w:val="en-US" w:eastAsia="ru-RU"/>
+        </w:rPr>
+        <w:t>classes.item</w:t>
+      </w:r>
+      <w:proofErr w:type="spellEnd"/>
+      <w:r>
+        <w:rPr>
+          <w:rFonts w:ascii="Courier New" w:eastAsia="Times New Roman" w:hAnsi="Courier New" w:cs="Courier New"/>
+          <w:color w:val="C9C9D1"/>
+          <w:sz w:val="20"/>
+          <w:szCs w:val="20"/>
+          <w:lang w:val="en-US" w:eastAsia="ru-RU"/>
+        </w:rPr>
+        <w:t>}</w:t>
+      </w:r>
+      <w:r>
+        <w:rPr>
+          <w:rFonts w:ascii="Courier New" w:eastAsia="Times New Roman" w:hAnsi="Courier New" w:cs="Courier New"/>
+          <w:color w:val="C7A65D"/>
+          <w:sz w:val="20"/>
+          <w:szCs w:val="20"/>
+          <w:lang w:val="en-US" w:eastAsia="ru-RU"/>
+        </w:rPr>
+        <w:t>&gt;</w:t>
+      </w:r>
+      <w:r>
+        <w:rPr>
+          <w:rFonts w:ascii="Courier New" w:eastAsia="Times New Roman" w:hAnsi="Courier New" w:cs="Courier New"/>
+          <w:color w:val="C7A65D"/>
+          <w:sz w:val="20"/>
+          <w:szCs w:val="20"/>
+          <w:lang w:val="en-US" w:eastAsia="ru-RU"/>
+        </w:rPr>
+        <w:br/>
+        <w:t xml:space="preserve">        &lt;</w:t>
+      </w:r>
+      <w:proofErr w:type="spellStart"/>
+      <w:r>
+        <w:rPr>
+          <w:rFonts w:ascii="Courier New" w:eastAsia="Times New Roman" w:hAnsi="Courier New" w:cs="Courier New"/>
+          <w:color w:val="C7A65D"/>
+          <w:sz w:val="20"/>
+          <w:szCs w:val="20"/>
+          <w:lang w:val="en-US" w:eastAsia="ru-RU"/>
+        </w:rPr>
+        <w:t>NavLink</w:t>
+      </w:r>
+      <w:proofErr w:type="spellEnd"/>
+      <w:r>
+        <w:rPr>
+          <w:rFonts w:ascii="Courier New" w:eastAsia="Times New Roman" w:hAnsi="Courier New" w:cs="Courier New"/>
+          <w:color w:val="C7A65D"/>
+          <w:sz w:val="20"/>
+          <w:szCs w:val="20"/>
+          <w:lang w:val="en-US" w:eastAsia="ru-RU"/>
+        </w:rPr>
+        <w:t xml:space="preserve"> </w:t>
+      </w:r>
+      <w:r>
+        <w:rPr>
+          <w:rFonts w:ascii="Courier New" w:eastAsia="Times New Roman" w:hAnsi="Courier New" w:cs="Courier New"/>
+          <w:color w:val="C9C9D1"/>
+          <w:sz w:val="20"/>
+          <w:szCs w:val="20"/>
+          <w:lang w:val="en-US" w:eastAsia="ru-RU"/>
+        </w:rPr>
+        <w:t>to</w:t>
+      </w:r>
+      <w:r>
+        <w:rPr>
+          <w:rFonts w:ascii="Courier New" w:eastAsia="Times New Roman" w:hAnsi="Courier New" w:cs="Courier New"/>
+          <w:color w:val="62A362"/>
+          <w:sz w:val="20"/>
+          <w:szCs w:val="20"/>
+          <w:lang w:val="en-US" w:eastAsia="ru-RU"/>
+        </w:rPr>
+        <w:t>="/profile"</w:t>
+      </w:r>
+      <w:r>
+        <w:rPr>
+          <w:rFonts w:ascii="Courier New" w:eastAsia="Times New Roman" w:hAnsi="Courier New" w:cs="Courier New"/>
+          <w:color w:val="C7A65D"/>
+          <w:sz w:val="20"/>
+          <w:szCs w:val="20"/>
+          <w:lang w:val="en-US" w:eastAsia="ru-RU"/>
+        </w:rPr>
+        <w:t>&gt;</w:t>
+      </w:r>
+      <w:r>
+        <w:rPr>
+          <w:rFonts w:ascii="Courier New" w:eastAsia="Times New Roman" w:hAnsi="Courier New" w:cs="Courier New"/>
+          <w:color w:val="C9C9D1"/>
+          <w:sz w:val="20"/>
+          <w:szCs w:val="20"/>
+          <w:lang w:val="en-US" w:eastAsia="ru-RU"/>
+        </w:rPr>
+        <w:t>Profile</w:t>
+      </w:r>
+      <w:r>
+        <w:rPr>
+          <w:rFonts w:ascii="Courier New" w:eastAsia="Times New Roman" w:hAnsi="Courier New" w:cs="Courier New"/>
+          <w:color w:val="C7A65D"/>
+          <w:sz w:val="20"/>
+          <w:szCs w:val="20"/>
+          <w:lang w:val="en-US" w:eastAsia="ru-RU"/>
+        </w:rPr>
+        <w:t>&lt;/</w:t>
+      </w:r>
+      <w:proofErr w:type="spellStart"/>
+      <w:r>
+        <w:rPr>
+          <w:rFonts w:ascii="Courier New" w:eastAsia="Times New Roman" w:hAnsi="Courier New" w:cs="Courier New"/>
+          <w:color w:val="C7A65D"/>
+          <w:sz w:val="20"/>
+          <w:szCs w:val="20"/>
+          <w:lang w:val="en-US" w:eastAsia="ru-RU"/>
+        </w:rPr>
+        <w:t>NavLink</w:t>
+      </w:r>
+      <w:proofErr w:type="spellEnd"/>
+      <w:r>
+        <w:rPr>
+          <w:rFonts w:ascii="Courier New" w:eastAsia="Times New Roman" w:hAnsi="Courier New" w:cs="Courier New"/>
+          <w:color w:val="C7A65D"/>
+          <w:sz w:val="20"/>
+          <w:szCs w:val="20"/>
+          <w:lang w:val="en-US" w:eastAsia="ru-RU"/>
+        </w:rPr>
+        <w:t>&gt;&lt;/div&gt;</w:t>
+      </w:r>
+      <w:r>
+        <w:rPr>
+          <w:rFonts w:ascii="Courier New" w:eastAsia="Times New Roman" w:hAnsi="Courier New" w:cs="Courier New"/>
+          <w:color w:val="C7A65D"/>
+          <w:sz w:val="20"/>
+          <w:szCs w:val="20"/>
+          <w:lang w:val="en-US" w:eastAsia="ru-RU"/>
+        </w:rPr>
+        <w:br/>
+        <w:t xml:space="preserve">      &lt;div </w:t>
+      </w:r>
+      <w:proofErr w:type="spellStart"/>
+      <w:r>
+        <w:rPr>
+          <w:rFonts w:ascii="Courier New" w:eastAsia="Times New Roman" w:hAnsi="Courier New" w:cs="Courier New"/>
+          <w:color w:val="C9C9D1"/>
+          <w:sz w:val="20"/>
+          <w:szCs w:val="20"/>
+          <w:lang w:val="en-US" w:eastAsia="ru-RU"/>
+        </w:rPr>
+        <w:t>className</w:t>
+      </w:r>
+      <w:proofErr w:type="spellEnd"/>
+      <w:r>
+        <w:rPr>
+          <w:rFonts w:ascii="Courier New" w:eastAsia="Times New Roman" w:hAnsi="Courier New" w:cs="Courier New"/>
+          <w:color w:val="62A362"/>
+          <w:sz w:val="20"/>
+          <w:szCs w:val="20"/>
+          <w:lang w:val="en-US" w:eastAsia="ru-RU"/>
+        </w:rPr>
+        <w:t>=</w:t>
+      </w:r>
+      <w:r>
+        <w:rPr>
+          <w:rFonts w:ascii="Courier New" w:eastAsia="Times New Roman" w:hAnsi="Courier New" w:cs="Courier New"/>
+          <w:color w:val="C9C9D1"/>
+          <w:sz w:val="20"/>
+          <w:szCs w:val="20"/>
+          <w:lang w:val="en-US" w:eastAsia="ru-RU"/>
+        </w:rPr>
+        <w:t>{</w:t>
+      </w:r>
+      <w:proofErr w:type="spellStart"/>
+      <w:r>
+        <w:rPr>
+          <w:rFonts w:ascii="Courier New" w:eastAsia="Times New Roman" w:hAnsi="Courier New" w:cs="Courier New"/>
+          <w:color w:val="C9C9D1"/>
+          <w:sz w:val="20"/>
+          <w:szCs w:val="20"/>
+          <w:lang w:val="en-US" w:eastAsia="ru-RU"/>
+        </w:rPr>
+        <w:t>classes.item</w:t>
+      </w:r>
+      <w:proofErr w:type="spellEnd"/>
+      <w:r>
+        <w:rPr>
+          <w:rFonts w:ascii="Courier New" w:eastAsia="Times New Roman" w:hAnsi="Courier New" w:cs="Courier New"/>
+          <w:color w:val="C9C9D1"/>
+          <w:sz w:val="20"/>
+          <w:szCs w:val="20"/>
+          <w:lang w:val="en-US" w:eastAsia="ru-RU"/>
+        </w:rPr>
+        <w:t>}</w:t>
+      </w:r>
+      <w:r>
+        <w:rPr>
+          <w:rFonts w:ascii="Courier New" w:eastAsia="Times New Roman" w:hAnsi="Courier New" w:cs="Courier New"/>
+          <w:color w:val="C7A65D"/>
+          <w:sz w:val="20"/>
+          <w:szCs w:val="20"/>
+          <w:lang w:val="en-US" w:eastAsia="ru-RU"/>
+        </w:rPr>
+        <w:t>&gt;</w:t>
+      </w:r>
+      <w:r>
+        <w:rPr>
+          <w:rFonts w:ascii="Courier New" w:eastAsia="Times New Roman" w:hAnsi="Courier New" w:cs="Courier New"/>
+          <w:color w:val="C7A65D"/>
+          <w:sz w:val="20"/>
+          <w:szCs w:val="20"/>
+          <w:lang w:val="en-US" w:eastAsia="ru-RU"/>
+        </w:rPr>
+        <w:br/>
+        <w:t xml:space="preserve">        &lt;</w:t>
+      </w:r>
+      <w:proofErr w:type="spellStart"/>
+      <w:r>
+        <w:rPr>
+          <w:rFonts w:ascii="Courier New" w:eastAsia="Times New Roman" w:hAnsi="Courier New" w:cs="Courier New"/>
+          <w:color w:val="C7A65D"/>
+          <w:sz w:val="20"/>
+          <w:szCs w:val="20"/>
+          <w:lang w:val="en-US" w:eastAsia="ru-RU"/>
+        </w:rPr>
+        <w:t>NavLink</w:t>
+      </w:r>
+      <w:proofErr w:type="spellEnd"/>
+      <w:r>
+        <w:rPr>
+          <w:rFonts w:ascii="Courier New" w:eastAsia="Times New Roman" w:hAnsi="Courier New" w:cs="Courier New"/>
+          <w:color w:val="C7A65D"/>
+          <w:sz w:val="20"/>
+          <w:szCs w:val="20"/>
+          <w:lang w:val="en-US" w:eastAsia="ru-RU"/>
+        </w:rPr>
+        <w:t xml:space="preserve"> </w:t>
+      </w:r>
+      <w:r>
+        <w:rPr>
+          <w:rFonts w:ascii="Courier New" w:eastAsia="Times New Roman" w:hAnsi="Courier New" w:cs="Courier New"/>
+          <w:color w:val="C9C9D1"/>
+          <w:sz w:val="20"/>
+          <w:szCs w:val="20"/>
+          <w:lang w:val="en-US" w:eastAsia="ru-RU"/>
+        </w:rPr>
+        <w:t>to</w:t>
+      </w:r>
+      <w:r>
+        <w:rPr>
+          <w:rFonts w:ascii="Courier New" w:eastAsia="Times New Roman" w:hAnsi="Courier New" w:cs="Courier New"/>
+          <w:color w:val="62A362"/>
+          <w:sz w:val="20"/>
+          <w:szCs w:val="20"/>
+          <w:lang w:val="en-US" w:eastAsia="ru-RU"/>
+        </w:rPr>
+        <w:t>="/dialogs"</w:t>
+      </w:r>
+      <w:r>
+        <w:rPr>
+          <w:rFonts w:ascii="Courier New" w:eastAsia="Times New Roman" w:hAnsi="Courier New" w:cs="Courier New"/>
+          <w:color w:val="C7A65D"/>
+          <w:sz w:val="20"/>
+          <w:szCs w:val="20"/>
+          <w:lang w:val="en-US" w:eastAsia="ru-RU"/>
+        </w:rPr>
+        <w:t>&gt;</w:t>
+      </w:r>
+      <w:r>
+        <w:rPr>
+          <w:rFonts w:ascii="Courier New" w:eastAsia="Times New Roman" w:hAnsi="Courier New" w:cs="Courier New"/>
+          <w:color w:val="C9C9D1"/>
+          <w:sz w:val="20"/>
+          <w:szCs w:val="20"/>
+          <w:lang w:val="en-US" w:eastAsia="ru-RU"/>
+        </w:rPr>
+        <w:t>Messages</w:t>
+      </w:r>
+      <w:r>
+        <w:rPr>
+          <w:rFonts w:ascii="Courier New" w:eastAsia="Times New Roman" w:hAnsi="Courier New" w:cs="Courier New"/>
+          <w:color w:val="C7A65D"/>
+          <w:sz w:val="20"/>
+          <w:szCs w:val="20"/>
+          <w:lang w:val="en-US" w:eastAsia="ru-RU"/>
+        </w:rPr>
+        <w:t>&lt;/</w:t>
+      </w:r>
+      <w:proofErr w:type="spellStart"/>
+      <w:r>
+        <w:rPr>
+          <w:rFonts w:ascii="Courier New" w:eastAsia="Times New Roman" w:hAnsi="Courier New" w:cs="Courier New"/>
+          <w:color w:val="C7A65D"/>
+          <w:sz w:val="20"/>
+          <w:szCs w:val="20"/>
+          <w:lang w:val="en-US" w:eastAsia="ru-RU"/>
+        </w:rPr>
+        <w:t>NavLink</w:t>
+      </w:r>
+      <w:proofErr w:type="spellEnd"/>
+      <w:r>
+        <w:rPr>
+          <w:rFonts w:ascii="Courier New" w:eastAsia="Times New Roman" w:hAnsi="Courier New" w:cs="Courier New"/>
+          <w:color w:val="C7A65D"/>
+          <w:sz w:val="20"/>
+          <w:szCs w:val="20"/>
+          <w:lang w:val="en-US" w:eastAsia="ru-RU"/>
+        </w:rPr>
+        <w:t>&gt;&lt;/div&gt;</w:t>
+      </w:r>
+      <w:r>
+        <w:rPr>
+          <w:rFonts w:ascii="Courier New" w:eastAsia="Times New Roman" w:hAnsi="Courier New" w:cs="Courier New"/>
+          <w:color w:val="C7A65D"/>
+          <w:sz w:val="20"/>
+          <w:szCs w:val="20"/>
+          <w:lang w:val="en-US" w:eastAsia="ru-RU"/>
+        </w:rPr>
+        <w:br/>
+        <w:t xml:space="preserve">      &lt;div </w:t>
+      </w:r>
+      <w:proofErr w:type="spellStart"/>
+      <w:r>
+        <w:rPr>
+          <w:rFonts w:ascii="Courier New" w:eastAsia="Times New Roman" w:hAnsi="Courier New" w:cs="Courier New"/>
+          <w:color w:val="C9C9D1"/>
+          <w:sz w:val="20"/>
+          <w:szCs w:val="20"/>
+          <w:lang w:val="en-US" w:eastAsia="ru-RU"/>
+        </w:rPr>
+        <w:t>className</w:t>
+      </w:r>
+      <w:proofErr w:type="spellEnd"/>
+      <w:r>
+        <w:rPr>
+          <w:rFonts w:ascii="Courier New" w:eastAsia="Times New Roman" w:hAnsi="Courier New" w:cs="Courier New"/>
+          <w:color w:val="62A362"/>
+          <w:sz w:val="20"/>
+          <w:szCs w:val="20"/>
+          <w:lang w:val="en-US" w:eastAsia="ru-RU"/>
+        </w:rPr>
+        <w:t>=</w:t>
+      </w:r>
+      <w:r>
+        <w:rPr>
+          <w:rFonts w:ascii="Courier New" w:eastAsia="Times New Roman" w:hAnsi="Courier New" w:cs="Courier New"/>
+          <w:color w:val="C9C9D1"/>
+          <w:sz w:val="20"/>
+          <w:szCs w:val="20"/>
+          <w:lang w:val="en-US" w:eastAsia="ru-RU"/>
+        </w:rPr>
+        <w:t>{</w:t>
+      </w:r>
+      <w:proofErr w:type="spellStart"/>
+      <w:r>
+        <w:rPr>
+          <w:rFonts w:ascii="Courier New" w:eastAsia="Times New Roman" w:hAnsi="Courier New" w:cs="Courier New"/>
+          <w:color w:val="C9C9D1"/>
+          <w:sz w:val="20"/>
+          <w:szCs w:val="20"/>
+          <w:lang w:val="en-US" w:eastAsia="ru-RU"/>
+        </w:rPr>
+        <w:t>classes.item</w:t>
+      </w:r>
+      <w:proofErr w:type="spellEnd"/>
+      <w:r>
+        <w:rPr>
+          <w:rFonts w:ascii="Courier New" w:eastAsia="Times New Roman" w:hAnsi="Courier New" w:cs="Courier New"/>
+          <w:color w:val="C9C9D1"/>
+          <w:sz w:val="20"/>
+          <w:szCs w:val="20"/>
+          <w:lang w:val="en-US" w:eastAsia="ru-RU"/>
+        </w:rPr>
+        <w:t>}</w:t>
+      </w:r>
+      <w:r>
+        <w:rPr>
+          <w:rFonts w:ascii="Courier New" w:eastAsia="Times New Roman" w:hAnsi="Courier New" w:cs="Courier New"/>
+          <w:color w:val="C7A65D"/>
+          <w:sz w:val="20"/>
+          <w:szCs w:val="20"/>
+          <w:lang w:val="en-US" w:eastAsia="ru-RU"/>
+        </w:rPr>
+        <w:t>&gt;</w:t>
+      </w:r>
+      <w:r>
+        <w:rPr>
+          <w:rFonts w:ascii="Courier New" w:eastAsia="Times New Roman" w:hAnsi="Courier New" w:cs="Courier New"/>
+          <w:color w:val="C7A65D"/>
+          <w:sz w:val="20"/>
+          <w:szCs w:val="20"/>
+          <w:lang w:val="en-US" w:eastAsia="ru-RU"/>
+        </w:rPr>
+        <w:br/>
+        <w:t xml:space="preserve">        &lt;</w:t>
+      </w:r>
+      <w:proofErr w:type="spellStart"/>
+      <w:r>
+        <w:rPr>
+          <w:rFonts w:ascii="Courier New" w:eastAsia="Times New Roman" w:hAnsi="Courier New" w:cs="Courier New"/>
+          <w:color w:val="C7A65D"/>
+          <w:sz w:val="20"/>
+          <w:szCs w:val="20"/>
+          <w:lang w:val="en-US" w:eastAsia="ru-RU"/>
+        </w:rPr>
+        <w:t>NavLink</w:t>
+      </w:r>
+      <w:proofErr w:type="spellEnd"/>
+      <w:r>
+        <w:rPr>
+          <w:rFonts w:ascii="Courier New" w:eastAsia="Times New Roman" w:hAnsi="Courier New" w:cs="Courier New"/>
+          <w:color w:val="C7A65D"/>
+          <w:sz w:val="20"/>
+          <w:szCs w:val="20"/>
+          <w:lang w:val="en-US" w:eastAsia="ru-RU"/>
+        </w:rPr>
+        <w:t xml:space="preserve"> </w:t>
+      </w:r>
+      <w:r>
+        <w:rPr>
+          <w:rFonts w:ascii="Courier New" w:eastAsia="Times New Roman" w:hAnsi="Courier New" w:cs="Courier New"/>
+          <w:color w:val="C9C9D1"/>
+          <w:sz w:val="20"/>
+          <w:szCs w:val="20"/>
+          <w:lang w:val="en-US" w:eastAsia="ru-RU"/>
+        </w:rPr>
+        <w:t>to</w:t>
+      </w:r>
+      <w:r>
+        <w:rPr>
+          <w:rFonts w:ascii="Courier New" w:eastAsia="Times New Roman" w:hAnsi="Courier New" w:cs="Courier New"/>
+          <w:color w:val="62A362"/>
+          <w:sz w:val="20"/>
+          <w:szCs w:val="20"/>
+          <w:lang w:val="en-US" w:eastAsia="ru-RU"/>
+        </w:rPr>
+        <w:t>="/News"</w:t>
+      </w:r>
+      <w:r>
+        <w:rPr>
+          <w:rFonts w:ascii="Courier New" w:eastAsia="Times New Roman" w:hAnsi="Courier New" w:cs="Courier New"/>
+          <w:color w:val="C7A65D"/>
+          <w:sz w:val="20"/>
+          <w:szCs w:val="20"/>
+          <w:lang w:val="en-US" w:eastAsia="ru-RU"/>
+        </w:rPr>
+        <w:t>&gt;</w:t>
+      </w:r>
+      <w:r>
+        <w:rPr>
+          <w:rFonts w:ascii="Courier New" w:eastAsia="Times New Roman" w:hAnsi="Courier New" w:cs="Courier New"/>
+          <w:color w:val="C9C9D1"/>
+          <w:sz w:val="20"/>
+          <w:szCs w:val="20"/>
+          <w:lang w:val="en-US" w:eastAsia="ru-RU"/>
+        </w:rPr>
+        <w:t>News</w:t>
+      </w:r>
+      <w:r>
+        <w:rPr>
+          <w:rFonts w:ascii="Courier New" w:eastAsia="Times New Roman" w:hAnsi="Courier New" w:cs="Courier New"/>
+          <w:color w:val="C7A65D"/>
+          <w:sz w:val="20"/>
+          <w:szCs w:val="20"/>
+          <w:lang w:val="en-US" w:eastAsia="ru-RU"/>
+        </w:rPr>
+        <w:t>&lt;/</w:t>
+      </w:r>
+      <w:proofErr w:type="spellStart"/>
+      <w:r>
+        <w:rPr>
+          <w:rFonts w:ascii="Courier New" w:eastAsia="Times New Roman" w:hAnsi="Courier New" w:cs="Courier New"/>
+          <w:color w:val="C7A65D"/>
+          <w:sz w:val="20"/>
+          <w:szCs w:val="20"/>
+          <w:lang w:val="en-US" w:eastAsia="ru-RU"/>
+        </w:rPr>
+        <w:t>NavLink</w:t>
+      </w:r>
+      <w:proofErr w:type="spellEnd"/>
+      <w:r>
+        <w:rPr>
+          <w:rFonts w:ascii="Courier New" w:eastAsia="Times New Roman" w:hAnsi="Courier New" w:cs="Courier New"/>
+          <w:color w:val="C7A65D"/>
+          <w:sz w:val="20"/>
+          <w:szCs w:val="20"/>
+          <w:lang w:val="en-US" w:eastAsia="ru-RU"/>
+        </w:rPr>
+        <w:t>&gt;</w:t>
+      </w:r>
+      <w:r>
+        <w:rPr>
+          <w:rFonts w:ascii="Courier New" w:eastAsia="Times New Roman" w:hAnsi="Courier New" w:cs="Courier New"/>
+          <w:color w:val="C7A65D"/>
+          <w:sz w:val="20"/>
+          <w:szCs w:val="20"/>
+          <w:lang w:val="en-US" w:eastAsia="ru-RU"/>
+        </w:rPr>
+        <w:br/>
+        <w:t xml:space="preserve">      &lt;/div&gt;</w:t>
+      </w:r>
+      <w:r>
+        <w:rPr>
+          <w:rFonts w:ascii="Courier New" w:eastAsia="Times New Roman" w:hAnsi="Courier New" w:cs="Courier New"/>
+          <w:color w:val="C7A65D"/>
+          <w:sz w:val="20"/>
+          <w:szCs w:val="20"/>
+          <w:lang w:val="en-US" w:eastAsia="ru-RU"/>
+        </w:rPr>
+        <w:br/>
+        <w:t xml:space="preserve">      &lt;div </w:t>
+      </w:r>
+      <w:proofErr w:type="spellStart"/>
+      <w:r>
+        <w:rPr>
+          <w:rFonts w:ascii="Courier New" w:eastAsia="Times New Roman" w:hAnsi="Courier New" w:cs="Courier New"/>
+          <w:color w:val="C9C9D1"/>
+          <w:sz w:val="20"/>
+          <w:szCs w:val="20"/>
+          <w:lang w:val="en-US" w:eastAsia="ru-RU"/>
+        </w:rPr>
+        <w:t>className</w:t>
+      </w:r>
+      <w:proofErr w:type="spellEnd"/>
+      <w:r>
+        <w:rPr>
+          <w:rFonts w:ascii="Courier New" w:eastAsia="Times New Roman" w:hAnsi="Courier New" w:cs="Courier New"/>
+          <w:color w:val="62A362"/>
+          <w:sz w:val="20"/>
+          <w:szCs w:val="20"/>
+          <w:lang w:val="en-US" w:eastAsia="ru-RU"/>
+        </w:rPr>
+        <w:t>=</w:t>
+      </w:r>
+      <w:r>
+        <w:rPr>
+          <w:rFonts w:ascii="Courier New" w:eastAsia="Times New Roman" w:hAnsi="Courier New" w:cs="Courier New"/>
+          <w:color w:val="C9C9D1"/>
+          <w:sz w:val="20"/>
+          <w:szCs w:val="20"/>
+          <w:lang w:val="en-US" w:eastAsia="ru-RU"/>
+        </w:rPr>
+        <w:t>{</w:t>
+      </w:r>
+      <w:proofErr w:type="spellStart"/>
+      <w:r>
+        <w:rPr>
+          <w:rFonts w:ascii="Courier New" w:eastAsia="Times New Roman" w:hAnsi="Courier New" w:cs="Courier New"/>
+          <w:color w:val="C9C9D1"/>
+          <w:sz w:val="20"/>
+          <w:szCs w:val="20"/>
+          <w:lang w:val="en-US" w:eastAsia="ru-RU"/>
+        </w:rPr>
+        <w:t>classes.item</w:t>
+      </w:r>
+      <w:proofErr w:type="spellEnd"/>
+      <w:r>
+        <w:rPr>
+          <w:rFonts w:ascii="Courier New" w:eastAsia="Times New Roman" w:hAnsi="Courier New" w:cs="Courier New"/>
+          <w:color w:val="C9C9D1"/>
+          <w:sz w:val="20"/>
+          <w:szCs w:val="20"/>
+          <w:lang w:val="en-US" w:eastAsia="ru-RU"/>
+        </w:rPr>
+        <w:t>}</w:t>
+      </w:r>
+      <w:r>
+        <w:rPr>
+          <w:rFonts w:ascii="Courier New" w:eastAsia="Times New Roman" w:hAnsi="Courier New" w:cs="Courier New"/>
+          <w:color w:val="C7A65D"/>
+          <w:sz w:val="20"/>
+          <w:szCs w:val="20"/>
+          <w:lang w:val="en-US" w:eastAsia="ru-RU"/>
+        </w:rPr>
+        <w:t>&gt;</w:t>
+      </w:r>
+      <w:r>
+        <w:rPr>
+          <w:rFonts w:ascii="Courier New" w:eastAsia="Times New Roman" w:hAnsi="Courier New" w:cs="Courier New"/>
+          <w:color w:val="C7A65D"/>
+          <w:sz w:val="20"/>
+          <w:szCs w:val="20"/>
+          <w:lang w:val="en-US" w:eastAsia="ru-RU"/>
+        </w:rPr>
+        <w:br/>
+        <w:t xml:space="preserve">        &lt;</w:t>
+      </w:r>
+      <w:proofErr w:type="spellStart"/>
+      <w:r>
+        <w:rPr>
+          <w:rFonts w:ascii="Courier New" w:eastAsia="Times New Roman" w:hAnsi="Courier New" w:cs="Courier New"/>
+          <w:color w:val="C7A65D"/>
+          <w:sz w:val="20"/>
+          <w:szCs w:val="20"/>
+          <w:lang w:val="en-US" w:eastAsia="ru-RU"/>
+        </w:rPr>
+        <w:t>NavLink</w:t>
+      </w:r>
+      <w:proofErr w:type="spellEnd"/>
+      <w:r>
+        <w:rPr>
+          <w:rFonts w:ascii="Courier New" w:eastAsia="Times New Roman" w:hAnsi="Courier New" w:cs="Courier New"/>
+          <w:color w:val="C7A65D"/>
+          <w:sz w:val="20"/>
+          <w:szCs w:val="20"/>
+          <w:lang w:val="en-US" w:eastAsia="ru-RU"/>
+        </w:rPr>
+        <w:t xml:space="preserve"> </w:t>
+      </w:r>
+      <w:r>
+        <w:rPr>
+          <w:rFonts w:ascii="Courier New" w:eastAsia="Times New Roman" w:hAnsi="Courier New" w:cs="Courier New"/>
+          <w:color w:val="C9C9D1"/>
+          <w:sz w:val="20"/>
+          <w:szCs w:val="20"/>
+          <w:lang w:val="en-US" w:eastAsia="ru-RU"/>
+        </w:rPr>
+        <w:t>to</w:t>
+      </w:r>
+      <w:r>
+        <w:rPr>
+          <w:rFonts w:ascii="Courier New" w:eastAsia="Times New Roman" w:hAnsi="Courier New" w:cs="Courier New"/>
+          <w:color w:val="62A362"/>
+          <w:sz w:val="20"/>
+          <w:szCs w:val="20"/>
+          <w:lang w:val="en-US" w:eastAsia="ru-RU"/>
+        </w:rPr>
+        <w:t>="/Music"</w:t>
+      </w:r>
+      <w:r>
+        <w:rPr>
+          <w:rFonts w:ascii="Courier New" w:eastAsia="Times New Roman" w:hAnsi="Courier New" w:cs="Courier New"/>
+          <w:color w:val="C7A65D"/>
+          <w:sz w:val="20"/>
+          <w:szCs w:val="20"/>
+          <w:lang w:val="en-US" w:eastAsia="ru-RU"/>
+        </w:rPr>
+        <w:t>&gt;</w:t>
+      </w:r>
+      <w:r>
+        <w:rPr>
+          <w:rFonts w:ascii="Courier New" w:eastAsia="Times New Roman" w:hAnsi="Courier New" w:cs="Courier New"/>
+          <w:color w:val="C9C9D1"/>
+          <w:sz w:val="20"/>
+          <w:szCs w:val="20"/>
+          <w:lang w:val="en-US" w:eastAsia="ru-RU"/>
+        </w:rPr>
+        <w:t>Music</w:t>
+      </w:r>
+      <w:r>
+        <w:rPr>
+          <w:rFonts w:ascii="Courier New" w:eastAsia="Times New Roman" w:hAnsi="Courier New" w:cs="Courier New"/>
+          <w:color w:val="C7A65D"/>
+          <w:sz w:val="20"/>
+          <w:szCs w:val="20"/>
+          <w:lang w:val="en-US" w:eastAsia="ru-RU"/>
+        </w:rPr>
+        <w:t>&lt;/</w:t>
+      </w:r>
+      <w:proofErr w:type="spellStart"/>
+      <w:r>
+        <w:rPr>
+          <w:rFonts w:ascii="Courier New" w:eastAsia="Times New Roman" w:hAnsi="Courier New" w:cs="Courier New"/>
+          <w:color w:val="C7A65D"/>
+          <w:sz w:val="20"/>
+          <w:szCs w:val="20"/>
+          <w:lang w:val="en-US" w:eastAsia="ru-RU"/>
+        </w:rPr>
+        <w:t>NavLink</w:t>
+      </w:r>
+      <w:proofErr w:type="spellEnd"/>
+      <w:r>
+        <w:rPr>
+          <w:rFonts w:ascii="Courier New" w:eastAsia="Times New Roman" w:hAnsi="Courier New" w:cs="Courier New"/>
+          <w:color w:val="C7A65D"/>
+          <w:sz w:val="20"/>
+          <w:szCs w:val="20"/>
+          <w:lang w:val="en-US" w:eastAsia="ru-RU"/>
+        </w:rPr>
+        <w:t>&gt;&lt;/div&gt;</w:t>
+      </w:r>
+      <w:r>
+        <w:rPr>
+          <w:rFonts w:ascii="Courier New" w:eastAsia="Times New Roman" w:hAnsi="Courier New" w:cs="Courier New"/>
+          <w:color w:val="C7A65D"/>
+          <w:sz w:val="20"/>
+          <w:szCs w:val="20"/>
+          <w:lang w:val="en-US" w:eastAsia="ru-RU"/>
+        </w:rPr>
+        <w:br/>
+        <w:t xml:space="preserve">      &lt;div </w:t>
+      </w:r>
+      <w:proofErr w:type="spellStart"/>
+      <w:r>
+        <w:rPr>
+          <w:rFonts w:ascii="Courier New" w:eastAsia="Times New Roman" w:hAnsi="Courier New" w:cs="Courier New"/>
+          <w:color w:val="C9C9D1"/>
+          <w:sz w:val="20"/>
+          <w:szCs w:val="20"/>
+          <w:lang w:val="en-US" w:eastAsia="ru-RU"/>
+        </w:rPr>
+        <w:t>className</w:t>
+      </w:r>
+      <w:proofErr w:type="spellEnd"/>
+      <w:r>
+        <w:rPr>
+          <w:rFonts w:ascii="Courier New" w:eastAsia="Times New Roman" w:hAnsi="Courier New" w:cs="Courier New"/>
+          <w:color w:val="62A362"/>
+          <w:sz w:val="20"/>
+          <w:szCs w:val="20"/>
+          <w:lang w:val="en-US" w:eastAsia="ru-RU"/>
+        </w:rPr>
+        <w:t>=</w:t>
+      </w:r>
+      <w:r>
+        <w:rPr>
+          <w:rFonts w:ascii="Courier New" w:eastAsia="Times New Roman" w:hAnsi="Courier New" w:cs="Courier New"/>
+          <w:color w:val="C9C9D1"/>
+          <w:sz w:val="20"/>
+          <w:szCs w:val="20"/>
+          <w:lang w:val="en-US" w:eastAsia="ru-RU"/>
+        </w:rPr>
+        <w:t>{</w:t>
+      </w:r>
+      <w:proofErr w:type="spellStart"/>
+      <w:r>
+        <w:rPr>
+          <w:rFonts w:ascii="Courier New" w:eastAsia="Times New Roman" w:hAnsi="Courier New" w:cs="Courier New"/>
+          <w:color w:val="C9C9D1"/>
+          <w:sz w:val="20"/>
+          <w:szCs w:val="20"/>
+          <w:lang w:val="en-US" w:eastAsia="ru-RU"/>
+        </w:rPr>
+        <w:t>classes.item</w:t>
+      </w:r>
+      <w:proofErr w:type="spellEnd"/>
+      <w:r>
+        <w:rPr>
+          <w:rFonts w:ascii="Courier New" w:eastAsia="Times New Roman" w:hAnsi="Courier New" w:cs="Courier New"/>
+          <w:color w:val="C9C9D1"/>
+          <w:sz w:val="20"/>
+          <w:szCs w:val="20"/>
+          <w:lang w:val="en-US" w:eastAsia="ru-RU"/>
+        </w:rPr>
+        <w:t>}</w:t>
+      </w:r>
+      <w:r>
+        <w:rPr>
+          <w:rFonts w:ascii="Courier New" w:eastAsia="Times New Roman" w:hAnsi="Courier New" w:cs="Courier New"/>
+          <w:color w:val="C7A65D"/>
+          <w:sz w:val="20"/>
+          <w:szCs w:val="20"/>
+          <w:lang w:val="en-US" w:eastAsia="ru-RU"/>
+        </w:rPr>
+        <w:t>&gt;</w:t>
+      </w:r>
+      <w:r>
+        <w:rPr>
+          <w:rFonts w:ascii="Courier New" w:eastAsia="Times New Roman" w:hAnsi="Courier New" w:cs="Courier New"/>
+          <w:color w:val="C7A65D"/>
+          <w:sz w:val="20"/>
+          <w:szCs w:val="20"/>
+          <w:lang w:val="en-US" w:eastAsia="ru-RU"/>
+        </w:rPr>
+        <w:br/>
+        <w:t xml:space="preserve">        &lt;</w:t>
+      </w:r>
+      <w:proofErr w:type="spellStart"/>
+      <w:r>
+        <w:rPr>
+          <w:rFonts w:ascii="Courier New" w:eastAsia="Times New Roman" w:hAnsi="Courier New" w:cs="Courier New"/>
+          <w:color w:val="C7A65D"/>
+          <w:sz w:val="20"/>
+          <w:szCs w:val="20"/>
+          <w:lang w:val="en-US" w:eastAsia="ru-RU"/>
+        </w:rPr>
+        <w:t>NavLink</w:t>
+      </w:r>
+      <w:proofErr w:type="spellEnd"/>
+      <w:r>
+        <w:rPr>
+          <w:rFonts w:ascii="Courier New" w:eastAsia="Times New Roman" w:hAnsi="Courier New" w:cs="Courier New"/>
+          <w:color w:val="C7A65D"/>
+          <w:sz w:val="20"/>
+          <w:szCs w:val="20"/>
+          <w:lang w:val="en-US" w:eastAsia="ru-RU"/>
+        </w:rPr>
+        <w:t xml:space="preserve"> </w:t>
+      </w:r>
+      <w:r>
+        <w:rPr>
+          <w:rFonts w:ascii="Courier New" w:eastAsia="Times New Roman" w:hAnsi="Courier New" w:cs="Courier New"/>
+          <w:color w:val="C9C9D1"/>
+          <w:sz w:val="20"/>
+          <w:szCs w:val="20"/>
+          <w:lang w:val="en-US" w:eastAsia="ru-RU"/>
+        </w:rPr>
+        <w:t>to</w:t>
+      </w:r>
+      <w:r>
+        <w:rPr>
+          <w:rFonts w:ascii="Courier New" w:eastAsia="Times New Roman" w:hAnsi="Courier New" w:cs="Courier New"/>
+          <w:color w:val="62A362"/>
+          <w:sz w:val="20"/>
+          <w:szCs w:val="20"/>
+          <w:lang w:val="en-US" w:eastAsia="ru-RU"/>
+        </w:rPr>
+        <w:t>="/Settings"</w:t>
+      </w:r>
+      <w:r>
+        <w:rPr>
+          <w:rFonts w:ascii="Courier New" w:eastAsia="Times New Roman" w:hAnsi="Courier New" w:cs="Courier New"/>
+          <w:color w:val="C7A65D"/>
+          <w:sz w:val="20"/>
+          <w:szCs w:val="20"/>
+          <w:lang w:val="en-US" w:eastAsia="ru-RU"/>
+        </w:rPr>
+        <w:t>&gt;</w:t>
+      </w:r>
+      <w:r>
+        <w:rPr>
+          <w:rFonts w:ascii="Courier New" w:eastAsia="Times New Roman" w:hAnsi="Courier New" w:cs="Courier New"/>
+          <w:color w:val="C9C9D1"/>
+          <w:sz w:val="20"/>
+          <w:szCs w:val="20"/>
+          <w:lang w:val="en-US" w:eastAsia="ru-RU"/>
+        </w:rPr>
+        <w:t>Settings</w:t>
+      </w:r>
+      <w:r>
+        <w:rPr>
+          <w:rFonts w:ascii="Courier New" w:eastAsia="Times New Roman" w:hAnsi="Courier New" w:cs="Courier New"/>
+          <w:color w:val="C7A65D"/>
+          <w:sz w:val="20"/>
+          <w:szCs w:val="20"/>
+          <w:lang w:val="en-US" w:eastAsia="ru-RU"/>
+        </w:rPr>
+        <w:t>&lt;/</w:t>
+      </w:r>
+      <w:proofErr w:type="spellStart"/>
+      <w:r>
+        <w:rPr>
+          <w:rFonts w:ascii="Courier New" w:eastAsia="Times New Roman" w:hAnsi="Courier New" w:cs="Courier New"/>
+          <w:color w:val="C7A65D"/>
+          <w:sz w:val="20"/>
+          <w:szCs w:val="20"/>
+          <w:lang w:val="en-US" w:eastAsia="ru-RU"/>
+        </w:rPr>
+        <w:t>NavLink</w:t>
+      </w:r>
+      <w:proofErr w:type="spellEnd"/>
+      <w:r>
+        <w:rPr>
+          <w:rFonts w:ascii="Courier New" w:eastAsia="Times New Roman" w:hAnsi="Courier New" w:cs="Courier New"/>
+          <w:color w:val="C7A65D"/>
+          <w:sz w:val="20"/>
+          <w:szCs w:val="20"/>
+          <w:lang w:val="en-US" w:eastAsia="ru-RU"/>
+        </w:rPr>
+        <w:t>&gt;&lt;/div&gt;</w:t>
+      </w:r>
+      <w:r>
+        <w:rPr>
+          <w:rFonts w:ascii="Courier New" w:eastAsia="Times New Roman" w:hAnsi="Courier New" w:cs="Courier New"/>
+          <w:color w:val="C7A65D"/>
+          <w:sz w:val="20"/>
+          <w:szCs w:val="20"/>
+          <w:lang w:val="en-US" w:eastAsia="ru-RU"/>
+        </w:rPr>
+        <w:br/>
+        <w:t xml:space="preserve">    &lt;/</w:t>
+      </w:r>
+      <w:proofErr w:type="spellStart"/>
+      <w:r>
+        <w:rPr>
+          <w:rFonts w:ascii="Courier New" w:eastAsia="Times New Roman" w:hAnsi="Courier New" w:cs="Courier New"/>
+          <w:color w:val="C7A65D"/>
+          <w:sz w:val="20"/>
+          <w:szCs w:val="20"/>
+          <w:lang w:val="en-US" w:eastAsia="ru-RU"/>
+        </w:rPr>
+        <w:t>nav</w:t>
+      </w:r>
+      <w:proofErr w:type="spellEnd"/>
+      <w:r>
+        <w:rPr>
+          <w:rFonts w:ascii="Courier New" w:eastAsia="Times New Roman" w:hAnsi="Courier New" w:cs="Courier New"/>
+          <w:color w:val="C7A65D"/>
+          <w:sz w:val="20"/>
+          <w:szCs w:val="20"/>
+          <w:lang w:val="en-US" w:eastAsia="ru-RU"/>
+        </w:rPr>
+        <w:t>&gt;</w:t>
+      </w:r>
+      <w:r>
+        <w:rPr>
+          <w:rFonts w:ascii="Courier New" w:eastAsia="Times New Roman" w:hAnsi="Courier New" w:cs="Courier New"/>
+          <w:color w:val="C7A65D"/>
+          <w:sz w:val="20"/>
+          <w:szCs w:val="20"/>
+          <w:lang w:val="en-US" w:eastAsia="ru-RU"/>
+        </w:rPr>
+        <w:br/>
+        <w:t xml:space="preserve">  </w:t>
+      </w:r>
+      <w:r>
+        <w:rPr>
+          <w:rFonts w:ascii="Courier New" w:eastAsia="Times New Roman" w:hAnsi="Courier New" w:cs="Courier New"/>
+          <w:color w:val="C9C9D1"/>
+          <w:sz w:val="20"/>
+          <w:szCs w:val="20"/>
+          <w:lang w:val="en-US" w:eastAsia="ru-RU"/>
+        </w:rPr>
+        <w:t>)</w:t>
+      </w:r>
+      <w:r>
+        <w:rPr>
+          <w:rFonts w:ascii="Courier New" w:eastAsia="Times New Roman" w:hAnsi="Courier New" w:cs="Courier New"/>
+          <w:color w:val="C9C9D1"/>
+          <w:sz w:val="20"/>
+          <w:szCs w:val="20"/>
+          <w:lang w:val="en-US" w:eastAsia="ru-RU"/>
+        </w:rPr>
+        <w:br/>
+        <w:t>}</w:t>
+      </w:r>
+    </w:p>
+    <w:p>
+      <w:pPr>
+        <w:rPr>
+          <w:lang w:val="en-US"/>
+        </w:rPr>
+      </w:pPr>
+    </w:p>
+    <w:p>
+      <w:pPr>
+        <w:rPr>
+          <w:lang w:val="en-US"/>
+        </w:rPr>
+      </w:pPr>
+      <w:r>
+        <w:t xml:space="preserve">При этом, если посмотреть в </w:t>
+      </w:r>
+      <w:proofErr w:type="spellStart"/>
+      <w:r>
+        <w:rPr>
+          <w:lang w:val="en-US"/>
+        </w:rPr>
+        <w:t>devtools</w:t>
+      </w:r>
+      <w:proofErr w:type="spellEnd"/>
+      <w:r>
+        <w:t xml:space="preserve">, компоненты </w:t>
+      </w:r>
+      <w:proofErr w:type="spellStart"/>
+      <w:r>
+        <w:rPr>
+          <w:lang w:val="en-US"/>
+        </w:rPr>
+        <w:t>NavLink</w:t>
+      </w:r>
+      <w:proofErr w:type="spellEnd"/>
+      <w:r>
+        <w:t xml:space="preserve"> будут отображаться как теги  </w:t>
+      </w:r>
+      <w:r>
+        <w:t>&lt;</w:t>
+      </w:r>
+      <w:r>
+        <w:rPr>
+          <w:lang w:val="en-US"/>
+        </w:rPr>
+        <w:t>a</w:t>
+      </w:r>
+      <w:r>
+        <w:t>&gt;</w:t>
+      </w:r>
+      <w:r>
+        <w:t xml:space="preserve"> с </w:t>
+      </w:r>
+      <w:proofErr w:type="spellStart"/>
+      <w:r>
+        <w:t>с</w:t>
+      </w:r>
+      <w:proofErr w:type="spellEnd"/>
+      <w:proofErr w:type="gramStart"/>
+      <w:r>
+        <w:rPr>
+          <w:lang w:val="en-US"/>
+        </w:rPr>
+        <w:t>c</w:t>
+      </w:r>
+      <w:proofErr w:type="spellStart"/>
+      <w:proofErr w:type="gramEnd"/>
+      <w:r>
+        <w:t>ылками</w:t>
+      </w:r>
+      <w:proofErr w:type="spellEnd"/>
+      <w:r>
+        <w:t xml:space="preserve"> </w:t>
+      </w:r>
+      <w:proofErr w:type="spellStart"/>
+      <w:r>
+        <w:rPr>
+          <w:lang w:val="en-US"/>
+        </w:rPr>
+        <w:t>href</w:t>
+      </w:r>
+      <w:proofErr w:type="spellEnd"/>
+      <w:r>
+        <w:t>.</w:t>
+      </w:r>
+    </w:p>
+    <w:p>
+      <w:pPr>
+        <w:rPr>
+          <w:lang w:val="en-US"/>
+        </w:rPr>
+      </w:pPr>
+      <w:r>
+        <w:t xml:space="preserve">При нажатии на ссылку, определенную как </w:t>
+      </w:r>
+      <w:proofErr w:type="spellStart"/>
+      <w:r>
+        <w:rPr>
+          <w:lang w:val="en-US"/>
+        </w:rPr>
+        <w:t>NavLink</w:t>
+      </w:r>
+      <w:proofErr w:type="spellEnd"/>
+      <w:r>
+        <w:t xml:space="preserve">, он добавляет ссылке </w:t>
+      </w:r>
+      <w:r>
+        <w:rPr>
+          <w:b/>
+        </w:rPr>
+        <w:t xml:space="preserve">класс </w:t>
+      </w:r>
+      <w:r>
+        <w:rPr>
+          <w:b/>
+          <w:lang w:val="en-US"/>
+        </w:rPr>
+        <w:t>active</w:t>
+      </w:r>
+      <w:r>
+        <w:rPr>
+          <w:b/>
+        </w:rPr>
+        <w:t xml:space="preserve"> </w:t>
+      </w:r>
+      <w:r>
+        <w:t>(</w:t>
+      </w:r>
+      <w:r>
+        <w:t xml:space="preserve">это моно увидеть в  </w:t>
+      </w:r>
+      <w:proofErr w:type="spellStart"/>
+      <w:r>
+        <w:rPr>
+          <w:lang w:val="en-US"/>
+        </w:rPr>
+        <w:t>DevTools</w:t>
+      </w:r>
+      <w:proofErr w:type="spellEnd"/>
+      <w:r>
+        <w:t>)</w:t>
+      </w:r>
+    </w:p>
+    <w:p>
+      <w:r>
+        <w:t xml:space="preserve">Но классы </w:t>
+      </w:r>
+      <w:r>
+        <w:rPr>
+          <w:lang w:val="en-US"/>
+        </w:rPr>
+        <w:t>CSS</w:t>
+      </w:r>
+      <w:r>
+        <w:t xml:space="preserve"> </w:t>
+      </w:r>
+      <w:r>
+        <w:t xml:space="preserve">мы должны брать из объекта </w:t>
+      </w:r>
+      <w:proofErr w:type="gramStart"/>
+      <w:r>
+        <w:rPr>
+          <w:lang w:val="en-US"/>
+        </w:rPr>
+        <w:t>CLASSES</w:t>
+      </w:r>
+      <w:r>
+        <w:t>б</w:t>
+      </w:r>
+      <w:proofErr w:type="gramEnd"/>
+      <w:r>
+        <w:t xml:space="preserve"> поэтому просто прописать стили классу </w:t>
+      </w:r>
+      <w:r>
+        <w:rPr>
+          <w:lang w:val="en-US"/>
+        </w:rPr>
+        <w:t>active</w:t>
+      </w:r>
+      <w:r>
+        <w:t xml:space="preserve"> работать не будет. Чтобы заработал класс </w:t>
+      </w:r>
+      <w:r>
+        <w:rPr>
+          <w:lang w:val="en-US"/>
+        </w:rPr>
+        <w:t>active</w:t>
+      </w:r>
+      <w:r>
+        <w:t xml:space="preserve">, нужно </w:t>
+      </w:r>
+      <w:r>
+        <w:t xml:space="preserve">добавить к </w:t>
+      </w:r>
+      <w:proofErr w:type="spellStart"/>
+      <w:r>
+        <w:rPr>
+          <w:lang w:val="en-US"/>
+        </w:rPr>
+        <w:t>Navlink</w:t>
+      </w:r>
+      <w:proofErr w:type="spellEnd"/>
+      <w:r>
+        <w:t xml:space="preserve"> такой атрибут:</w:t>
+      </w:r>
+    </w:p>
+    <w:p>
+      <w:pPr>
+        <w:shd w:val="clear" w:color="auto" w:fill="1D1D26"/>
+        <w:tabs>
+          <w:tab w:val="left" w:pos="916"/>
+          <w:tab w:val="left" w:pos="1832"/>
+          <w:tab w:val="left" w:pos="2748"/>
+          <w:tab w:val="left" w:pos="3664"/>
+          <w:tab w:val="left" w:pos="4580"/>
+          <w:tab w:val="left" w:pos="5496"/>
+          <w:tab w:val="left" w:pos="6412"/>
+          <w:tab w:val="left" w:pos="7328"/>
+          <w:tab w:val="left" w:pos="8244"/>
+          <w:tab w:val="left" w:pos="9160"/>
+          <w:tab w:val="left" w:pos="10076"/>
+          <w:tab w:val="left" w:pos="10992"/>
+          <w:tab w:val="left" w:pos="11908"/>
+          <w:tab w:val="left" w:pos="12824"/>
+          <w:tab w:val="left" w:pos="13740"/>
+          <w:tab w:val="left" w:pos="14656"/>
+        </w:tabs>
+        <w:spacing w:after="0" w:line="240" w:lineRule="auto"/>
+        <w:rPr>
+          <w:rFonts w:ascii="Courier New" w:eastAsia="Times New Roman" w:hAnsi="Courier New" w:cs="Courier New"/>
+          <w:color w:val="C9C9D1"/>
+          <w:sz w:val="20"/>
+          <w:szCs w:val="20"/>
+          <w:lang w:eastAsia="ru-RU"/>
+        </w:rPr>
+      </w:pPr>
+      <w:proofErr w:type="spellStart"/>
+      <w:r>
+        <w:rPr>
+          <w:rFonts w:ascii="Courier New" w:eastAsia="Times New Roman" w:hAnsi="Courier New" w:cs="Courier New"/>
+          <w:color w:val="C9C9D1"/>
+          <w:sz w:val="20"/>
+          <w:szCs w:val="20"/>
+          <w:lang w:eastAsia="ru-RU"/>
+        </w:rPr>
+        <w:lastRenderedPageBreak/>
+        <w:t>activeClassName</w:t>
+      </w:r>
+      <w:proofErr w:type="spellEnd"/>
+      <w:r>
+        <w:rPr>
+          <w:rFonts w:ascii="Courier New" w:eastAsia="Times New Roman" w:hAnsi="Courier New" w:cs="Courier New"/>
+          <w:color w:val="62A362"/>
+          <w:sz w:val="20"/>
+          <w:szCs w:val="20"/>
+          <w:lang w:eastAsia="ru-RU"/>
+        </w:rPr>
+        <w:t>=</w:t>
+      </w:r>
+      <w:r>
+        <w:rPr>
+          <w:rFonts w:ascii="Courier New" w:eastAsia="Times New Roman" w:hAnsi="Courier New" w:cs="Courier New"/>
+          <w:color w:val="C9C9D1"/>
+          <w:sz w:val="20"/>
+          <w:szCs w:val="20"/>
+          <w:lang w:eastAsia="ru-RU"/>
+        </w:rPr>
+        <w:t>{</w:t>
+      </w:r>
+      <w:proofErr w:type="spellStart"/>
+      <w:r>
+        <w:rPr>
+          <w:rFonts w:ascii="Courier New" w:eastAsia="Times New Roman" w:hAnsi="Courier New" w:cs="Courier New"/>
+          <w:color w:val="C9C9D1"/>
+          <w:sz w:val="20"/>
+          <w:szCs w:val="20"/>
+          <w:lang w:eastAsia="ru-RU"/>
+        </w:rPr>
+        <w:t>classes.activeLink</w:t>
+      </w:r>
+      <w:proofErr w:type="spellEnd"/>
+      <w:r>
+        <w:rPr>
+          <w:rFonts w:ascii="Courier New" w:eastAsia="Times New Roman" w:hAnsi="Courier New" w:cs="Courier New"/>
+          <w:color w:val="C9C9D1"/>
+          <w:sz w:val="20"/>
+          <w:szCs w:val="20"/>
+          <w:lang w:eastAsia="ru-RU"/>
+        </w:rPr>
+        <w:t>}</w:t>
+      </w:r>
+    </w:p>
+    <w:p>
+      <w:r>
+        <w:t xml:space="preserve">где </w:t>
+      </w:r>
+      <w:r>
+        <w:t>.</w:t>
+      </w:r>
+      <w:proofErr w:type="spellStart"/>
+      <w:r>
+        <w:rPr>
+          <w:lang w:val="en-US"/>
+        </w:rPr>
+        <w:t>activeLink</w:t>
+      </w:r>
+      <w:proofErr w:type="spellEnd"/>
+      <w:r>
+        <w:t xml:space="preserve"> </w:t>
+      </w:r>
+      <w:r>
+        <w:t xml:space="preserve">- это имя класса для состояния </w:t>
+      </w:r>
+      <w:r>
+        <w:rPr>
+          <w:lang w:val="en-US"/>
+        </w:rPr>
+        <w:t>active</w:t>
+      </w:r>
+      <w:r>
+        <w:t>.</w:t>
+      </w:r>
+    </w:p>
+    <w:p>
+      <w:r>
+        <w:t>Итого наша компонента выглядит так:</w:t>
+      </w:r>
+    </w:p>
+    <w:p>
+      <w:pPr>
+        <w:shd w:val="clear" w:color="auto" w:fill="1D1D26"/>
+        <w:tabs>
+          <w:tab w:val="left" w:pos="916"/>
+          <w:tab w:val="left" w:pos="1832"/>
+          <w:tab w:val="left" w:pos="2748"/>
+          <w:tab w:val="left" w:pos="3664"/>
+          <w:tab w:val="left" w:pos="4580"/>
+          <w:tab w:val="left" w:pos="5496"/>
+          <w:tab w:val="left" w:pos="6412"/>
+          <w:tab w:val="left" w:pos="7328"/>
+          <w:tab w:val="left" w:pos="8244"/>
+          <w:tab w:val="left" w:pos="9160"/>
+          <w:tab w:val="left" w:pos="10076"/>
+          <w:tab w:val="left" w:pos="10992"/>
+          <w:tab w:val="left" w:pos="11908"/>
+          <w:tab w:val="left" w:pos="12824"/>
+          <w:tab w:val="left" w:pos="13740"/>
+          <w:tab w:val="left" w:pos="14656"/>
+        </w:tabs>
+        <w:spacing w:after="0" w:line="240" w:lineRule="auto"/>
+        <w:rPr>
+          <w:rFonts w:ascii="Courier New" w:eastAsia="Times New Roman" w:hAnsi="Courier New" w:cs="Courier New"/>
+          <w:color w:val="C9C9D1"/>
+          <w:sz w:val="20"/>
+          <w:szCs w:val="20"/>
+          <w:lang w:val="en-US" w:eastAsia="ru-RU"/>
+        </w:rPr>
+      </w:pPr>
+      <w:r>
+        <w:rPr>
+          <w:rFonts w:ascii="Courier New" w:eastAsia="Times New Roman" w:hAnsi="Courier New" w:cs="Courier New"/>
+          <w:color w:val="E0957B"/>
+          <w:sz w:val="20"/>
+          <w:szCs w:val="20"/>
+          <w:lang w:val="en-US" w:eastAsia="ru-RU"/>
+        </w:rPr>
+        <w:t xml:space="preserve">import </w:t>
+      </w:r>
+      <w:r>
+        <w:rPr>
+          <w:rFonts w:ascii="Courier New" w:eastAsia="Times New Roman" w:hAnsi="Courier New" w:cs="Courier New"/>
+          <w:color w:val="C9C9D1"/>
+          <w:sz w:val="20"/>
+          <w:szCs w:val="20"/>
+          <w:lang w:val="en-US" w:eastAsia="ru-RU"/>
+        </w:rPr>
+        <w:t xml:space="preserve">React </w:t>
+      </w:r>
+      <w:r>
+        <w:rPr>
+          <w:rFonts w:ascii="Courier New" w:eastAsia="Times New Roman" w:hAnsi="Courier New" w:cs="Courier New"/>
+          <w:color w:val="E0957B"/>
+          <w:sz w:val="20"/>
+          <w:szCs w:val="20"/>
+          <w:lang w:val="en-US" w:eastAsia="ru-RU"/>
+        </w:rPr>
+        <w:t xml:space="preserve">from </w:t>
+      </w:r>
+      <w:r>
+        <w:rPr>
+          <w:rFonts w:ascii="Courier New" w:eastAsia="Times New Roman" w:hAnsi="Courier New" w:cs="Courier New"/>
+          <w:color w:val="62A362"/>
+          <w:sz w:val="20"/>
+          <w:szCs w:val="20"/>
+          <w:lang w:val="en-US" w:eastAsia="ru-RU"/>
+        </w:rPr>
+        <w:t>'react'</w:t>
+      </w:r>
+      <w:r>
+        <w:rPr>
+          <w:rFonts w:ascii="Courier New" w:eastAsia="Times New Roman" w:hAnsi="Courier New" w:cs="Courier New"/>
+          <w:b/>
+          <w:bCs/>
+          <w:color w:val="E0957B"/>
+          <w:sz w:val="20"/>
+          <w:szCs w:val="20"/>
+          <w:lang w:val="en-US" w:eastAsia="ru-RU"/>
+        </w:rPr>
+        <w:t>;</w:t>
+      </w:r>
+      <w:r>
+        <w:rPr>
+          <w:rFonts w:ascii="Courier New" w:eastAsia="Times New Roman" w:hAnsi="Courier New" w:cs="Courier New"/>
+          <w:b/>
+          <w:bCs/>
+          <w:color w:val="E0957B"/>
+          <w:sz w:val="20"/>
+          <w:szCs w:val="20"/>
+          <w:lang w:val="en-US" w:eastAsia="ru-RU"/>
+        </w:rPr>
+        <w:br/>
+      </w:r>
+      <w:r>
+        <w:rPr>
+          <w:rFonts w:ascii="Courier New" w:eastAsia="Times New Roman" w:hAnsi="Courier New" w:cs="Courier New"/>
+          <w:color w:val="E0957B"/>
+          <w:sz w:val="20"/>
+          <w:szCs w:val="20"/>
+          <w:lang w:val="en-US" w:eastAsia="ru-RU"/>
+        </w:rPr>
+        <w:t xml:space="preserve">import </w:t>
+      </w:r>
+      <w:r>
+        <w:rPr>
+          <w:rFonts w:ascii="Courier New" w:eastAsia="Times New Roman" w:hAnsi="Courier New" w:cs="Courier New"/>
+          <w:color w:val="C9C9D1"/>
+          <w:sz w:val="20"/>
+          <w:szCs w:val="20"/>
+          <w:lang w:val="en-US" w:eastAsia="ru-RU"/>
+        </w:rPr>
+        <w:t xml:space="preserve">classes </w:t>
+      </w:r>
+      <w:r>
+        <w:rPr>
+          <w:rFonts w:ascii="Courier New" w:eastAsia="Times New Roman" w:hAnsi="Courier New" w:cs="Courier New"/>
+          <w:color w:val="E0957B"/>
+          <w:sz w:val="20"/>
+          <w:szCs w:val="20"/>
+          <w:lang w:val="en-US" w:eastAsia="ru-RU"/>
+        </w:rPr>
+        <w:t xml:space="preserve">from </w:t>
+      </w:r>
+      <w:r>
+        <w:rPr>
+          <w:rFonts w:ascii="Courier New" w:eastAsia="Times New Roman" w:hAnsi="Courier New" w:cs="Courier New"/>
+          <w:color w:val="62A362"/>
+          <w:sz w:val="20"/>
+          <w:szCs w:val="20"/>
+          <w:lang w:val="en-US" w:eastAsia="ru-RU"/>
+        </w:rPr>
+        <w:t>'./Navbar.module.css'</w:t>
+      </w:r>
+      <w:r>
+        <w:rPr>
+          <w:rFonts w:ascii="Courier New" w:eastAsia="Times New Roman" w:hAnsi="Courier New" w:cs="Courier New"/>
+          <w:b/>
+          <w:bCs/>
+          <w:color w:val="E0957B"/>
+          <w:sz w:val="20"/>
+          <w:szCs w:val="20"/>
+          <w:lang w:val="en-US" w:eastAsia="ru-RU"/>
+        </w:rPr>
+        <w:t>;</w:t>
+      </w:r>
+      <w:r>
+        <w:rPr>
+          <w:rFonts w:ascii="Courier New" w:eastAsia="Times New Roman" w:hAnsi="Courier New" w:cs="Courier New"/>
+          <w:b/>
+          <w:bCs/>
+          <w:color w:val="E0957B"/>
+          <w:sz w:val="20"/>
+          <w:szCs w:val="20"/>
+          <w:lang w:val="en-US" w:eastAsia="ru-RU"/>
+        </w:rPr>
+        <w:br/>
+      </w:r>
+      <w:r>
+        <w:rPr>
+          <w:rFonts w:ascii="Courier New" w:eastAsia="Times New Roman" w:hAnsi="Courier New" w:cs="Courier New"/>
+          <w:color w:val="E0957B"/>
+          <w:sz w:val="20"/>
+          <w:szCs w:val="20"/>
+          <w:lang w:val="en-US" w:eastAsia="ru-RU"/>
+        </w:rPr>
+        <w:t xml:space="preserve">import </w:t>
+      </w:r>
+      <w:r>
+        <w:rPr>
+          <w:rFonts w:ascii="Courier New" w:eastAsia="Times New Roman" w:hAnsi="Courier New" w:cs="Courier New"/>
+          <w:color w:val="C9C9D1"/>
+          <w:sz w:val="20"/>
+          <w:szCs w:val="20"/>
+          <w:lang w:val="en-US" w:eastAsia="ru-RU"/>
+        </w:rPr>
+        <w:t>{</w:t>
+      </w:r>
+      <w:proofErr w:type="spellStart"/>
+      <w:r>
+        <w:rPr>
+          <w:rFonts w:ascii="Courier New" w:eastAsia="Times New Roman" w:hAnsi="Courier New" w:cs="Courier New"/>
+          <w:color w:val="FFC66D"/>
+          <w:sz w:val="20"/>
+          <w:szCs w:val="20"/>
+          <w:lang w:val="en-US" w:eastAsia="ru-RU"/>
+        </w:rPr>
+        <w:t>NavLink</w:t>
+      </w:r>
+      <w:proofErr w:type="spellEnd"/>
+      <w:r>
+        <w:rPr>
+          <w:rFonts w:ascii="Courier New" w:eastAsia="Times New Roman" w:hAnsi="Courier New" w:cs="Courier New"/>
+          <w:color w:val="C9C9D1"/>
+          <w:sz w:val="20"/>
+          <w:szCs w:val="20"/>
+          <w:lang w:val="en-US" w:eastAsia="ru-RU"/>
+        </w:rPr>
+        <w:t xml:space="preserve">} </w:t>
+      </w:r>
+      <w:r>
+        <w:rPr>
+          <w:rFonts w:ascii="Courier New" w:eastAsia="Times New Roman" w:hAnsi="Courier New" w:cs="Courier New"/>
+          <w:color w:val="E0957B"/>
+          <w:sz w:val="20"/>
+          <w:szCs w:val="20"/>
+          <w:lang w:val="en-US" w:eastAsia="ru-RU"/>
+        </w:rPr>
+        <w:t xml:space="preserve">from </w:t>
+      </w:r>
+      <w:r>
+        <w:rPr>
+          <w:rFonts w:ascii="Courier New" w:eastAsia="Times New Roman" w:hAnsi="Courier New" w:cs="Courier New"/>
+          <w:color w:val="62A362"/>
+          <w:sz w:val="20"/>
+          <w:szCs w:val="20"/>
+          <w:lang w:val="en-US" w:eastAsia="ru-RU"/>
+        </w:rPr>
+        <w:t>'react-router-</w:t>
+      </w:r>
+      <w:proofErr w:type="spellStart"/>
+      <w:r>
+        <w:rPr>
+          <w:rFonts w:ascii="Courier New" w:eastAsia="Times New Roman" w:hAnsi="Courier New" w:cs="Courier New"/>
+          <w:color w:val="62A362"/>
+          <w:sz w:val="20"/>
+          <w:szCs w:val="20"/>
+          <w:lang w:val="en-US" w:eastAsia="ru-RU"/>
+        </w:rPr>
+        <w:t>dom</w:t>
+      </w:r>
+      <w:proofErr w:type="spellEnd"/>
+      <w:r>
+        <w:rPr>
+          <w:rFonts w:ascii="Courier New" w:eastAsia="Times New Roman" w:hAnsi="Courier New" w:cs="Courier New"/>
+          <w:color w:val="62A362"/>
+          <w:sz w:val="20"/>
+          <w:szCs w:val="20"/>
+          <w:lang w:val="en-US" w:eastAsia="ru-RU"/>
+        </w:rPr>
+        <w:t>'</w:t>
+      </w:r>
+      <w:r>
+        <w:rPr>
+          <w:rFonts w:ascii="Courier New" w:eastAsia="Times New Roman" w:hAnsi="Courier New" w:cs="Courier New"/>
+          <w:b/>
+          <w:bCs/>
+          <w:color w:val="E0957B"/>
+          <w:sz w:val="20"/>
+          <w:szCs w:val="20"/>
+          <w:lang w:val="en-US" w:eastAsia="ru-RU"/>
+        </w:rPr>
+        <w:t>;</w:t>
+      </w:r>
+      <w:r>
+        <w:rPr>
+          <w:rFonts w:ascii="Courier New" w:eastAsia="Times New Roman" w:hAnsi="Courier New" w:cs="Courier New"/>
+          <w:b/>
+          <w:bCs/>
+          <w:color w:val="E0957B"/>
+          <w:sz w:val="20"/>
+          <w:szCs w:val="20"/>
+          <w:lang w:val="en-US" w:eastAsia="ru-RU"/>
+        </w:rPr>
+        <w:br/>
+      </w:r>
+      <w:r>
+        <w:rPr>
+          <w:rFonts w:ascii="Courier New" w:eastAsia="Times New Roman" w:hAnsi="Courier New" w:cs="Courier New"/>
+          <w:b/>
+          <w:bCs/>
+          <w:color w:val="E0957B"/>
+          <w:sz w:val="20"/>
+          <w:szCs w:val="20"/>
+          <w:lang w:val="en-US" w:eastAsia="ru-RU"/>
+        </w:rPr>
+        <w:br/>
+      </w:r>
+      <w:r>
+        <w:rPr>
+          <w:rFonts w:ascii="Courier New" w:eastAsia="Times New Roman" w:hAnsi="Courier New" w:cs="Courier New"/>
+          <w:color w:val="E0957B"/>
+          <w:sz w:val="20"/>
+          <w:szCs w:val="20"/>
+          <w:lang w:val="en-US" w:eastAsia="ru-RU"/>
+        </w:rPr>
+        <w:t xml:space="preserve">export function </w:t>
+      </w:r>
+      <w:proofErr w:type="spellStart"/>
+      <w:r>
+        <w:rPr>
+          <w:rFonts w:ascii="Courier New" w:eastAsia="Times New Roman" w:hAnsi="Courier New" w:cs="Courier New"/>
+          <w:color w:val="FFC66D"/>
+          <w:sz w:val="20"/>
+          <w:szCs w:val="20"/>
+          <w:lang w:val="en-US" w:eastAsia="ru-RU"/>
+        </w:rPr>
+        <w:t>Navbar</w:t>
+      </w:r>
+      <w:proofErr w:type="spellEnd"/>
+      <w:r>
+        <w:rPr>
+          <w:rFonts w:ascii="Courier New" w:eastAsia="Times New Roman" w:hAnsi="Courier New" w:cs="Courier New"/>
+          <w:color w:val="C9C9D1"/>
+          <w:sz w:val="20"/>
+          <w:szCs w:val="20"/>
+          <w:lang w:val="en-US" w:eastAsia="ru-RU"/>
+        </w:rPr>
+        <w:t>() {</w:t>
+      </w:r>
+      <w:r>
+        <w:rPr>
+          <w:rFonts w:ascii="Courier New" w:eastAsia="Times New Roman" w:hAnsi="Courier New" w:cs="Courier New"/>
+          <w:color w:val="C9C9D1"/>
+          <w:sz w:val="20"/>
+          <w:szCs w:val="20"/>
+          <w:lang w:val="en-US" w:eastAsia="ru-RU"/>
+        </w:rPr>
+        <w:br/>
+        <w:t xml:space="preserve">  </w:t>
+      </w:r>
+      <w:r>
+        <w:rPr>
+          <w:rFonts w:ascii="Courier New" w:eastAsia="Times New Roman" w:hAnsi="Courier New" w:cs="Courier New"/>
+          <w:color w:val="E0957B"/>
+          <w:sz w:val="20"/>
+          <w:szCs w:val="20"/>
+          <w:lang w:val="en-US" w:eastAsia="ru-RU"/>
+        </w:rPr>
+        <w:t xml:space="preserve">return </w:t>
+      </w:r>
+      <w:r>
+        <w:rPr>
+          <w:rFonts w:ascii="Courier New" w:eastAsia="Times New Roman" w:hAnsi="Courier New" w:cs="Courier New"/>
+          <w:color w:val="C9C9D1"/>
+          <w:sz w:val="20"/>
+          <w:szCs w:val="20"/>
+          <w:lang w:val="en-US" w:eastAsia="ru-RU"/>
+        </w:rPr>
+        <w:t>(</w:t>
+      </w:r>
+      <w:r>
+        <w:rPr>
+          <w:rFonts w:ascii="Courier New" w:eastAsia="Times New Roman" w:hAnsi="Courier New" w:cs="Courier New"/>
+          <w:color w:val="C9C9D1"/>
+          <w:sz w:val="20"/>
+          <w:szCs w:val="20"/>
+          <w:lang w:val="en-US" w:eastAsia="ru-RU"/>
+        </w:rPr>
+        <w:br/>
+        <w:t xml:space="preserve">    </w:t>
+      </w:r>
+      <w:r>
+        <w:rPr>
+          <w:rFonts w:ascii="Courier New" w:eastAsia="Times New Roman" w:hAnsi="Courier New" w:cs="Courier New"/>
+          <w:color w:val="C7A65D"/>
+          <w:sz w:val="20"/>
+          <w:szCs w:val="20"/>
+          <w:lang w:val="en-US" w:eastAsia="ru-RU"/>
+        </w:rPr>
+        <w:t>&lt;</w:t>
+      </w:r>
+      <w:proofErr w:type="spellStart"/>
+      <w:r>
+        <w:rPr>
+          <w:rFonts w:ascii="Courier New" w:eastAsia="Times New Roman" w:hAnsi="Courier New" w:cs="Courier New"/>
+          <w:color w:val="C7A65D"/>
+          <w:sz w:val="20"/>
+          <w:szCs w:val="20"/>
+          <w:lang w:val="en-US" w:eastAsia="ru-RU"/>
+        </w:rPr>
+        <w:t>nav</w:t>
+      </w:r>
+      <w:proofErr w:type="spellEnd"/>
+      <w:r>
+        <w:rPr>
+          <w:rFonts w:ascii="Courier New" w:eastAsia="Times New Roman" w:hAnsi="Courier New" w:cs="Courier New"/>
+          <w:color w:val="C7A65D"/>
+          <w:sz w:val="20"/>
+          <w:szCs w:val="20"/>
+          <w:lang w:val="en-US" w:eastAsia="ru-RU"/>
+        </w:rPr>
+        <w:t xml:space="preserve"> </w:t>
+      </w:r>
+      <w:proofErr w:type="spellStart"/>
+      <w:r>
+        <w:rPr>
+          <w:rFonts w:ascii="Courier New" w:eastAsia="Times New Roman" w:hAnsi="Courier New" w:cs="Courier New"/>
+          <w:color w:val="C9C9D1"/>
+          <w:sz w:val="20"/>
+          <w:szCs w:val="20"/>
+          <w:lang w:val="en-US" w:eastAsia="ru-RU"/>
+        </w:rPr>
+        <w:t>className</w:t>
+      </w:r>
+      <w:proofErr w:type="spellEnd"/>
+      <w:r>
+        <w:rPr>
+          <w:rFonts w:ascii="Courier New" w:eastAsia="Times New Roman" w:hAnsi="Courier New" w:cs="Courier New"/>
+          <w:color w:val="62A362"/>
+          <w:sz w:val="20"/>
+          <w:szCs w:val="20"/>
+          <w:lang w:val="en-US" w:eastAsia="ru-RU"/>
+        </w:rPr>
+        <w:t>=</w:t>
+      </w:r>
+      <w:r>
+        <w:rPr>
+          <w:rFonts w:ascii="Courier New" w:eastAsia="Times New Roman" w:hAnsi="Courier New" w:cs="Courier New"/>
+          <w:color w:val="C9C9D1"/>
+          <w:sz w:val="20"/>
+          <w:szCs w:val="20"/>
+          <w:lang w:val="en-US" w:eastAsia="ru-RU"/>
+        </w:rPr>
+        <w:t>{</w:t>
+      </w:r>
+      <w:proofErr w:type="spellStart"/>
+      <w:r>
+        <w:rPr>
+          <w:rFonts w:ascii="Courier New" w:eastAsia="Times New Roman" w:hAnsi="Courier New" w:cs="Courier New"/>
+          <w:color w:val="C9C9D1"/>
+          <w:sz w:val="20"/>
+          <w:szCs w:val="20"/>
+          <w:lang w:val="en-US" w:eastAsia="ru-RU"/>
+        </w:rPr>
+        <w:t>classes.nav</w:t>
+      </w:r>
+      <w:proofErr w:type="spellEnd"/>
+      <w:r>
+        <w:rPr>
+          <w:rFonts w:ascii="Courier New" w:eastAsia="Times New Roman" w:hAnsi="Courier New" w:cs="Courier New"/>
+          <w:color w:val="C9C9D1"/>
+          <w:sz w:val="20"/>
+          <w:szCs w:val="20"/>
+          <w:lang w:val="en-US" w:eastAsia="ru-RU"/>
+        </w:rPr>
+        <w:t>}</w:t>
+      </w:r>
+      <w:r>
+        <w:rPr>
+          <w:rFonts w:ascii="Courier New" w:eastAsia="Times New Roman" w:hAnsi="Courier New" w:cs="Courier New"/>
+          <w:color w:val="C7A65D"/>
+          <w:sz w:val="20"/>
+          <w:szCs w:val="20"/>
+          <w:lang w:val="en-US" w:eastAsia="ru-RU"/>
+        </w:rPr>
+        <w:t>&gt;</w:t>
+      </w:r>
+      <w:r>
+        <w:rPr>
+          <w:rFonts w:ascii="Courier New" w:eastAsia="Times New Roman" w:hAnsi="Courier New" w:cs="Courier New"/>
+          <w:color w:val="C7A65D"/>
+          <w:sz w:val="20"/>
+          <w:szCs w:val="20"/>
+          <w:lang w:val="en-US" w:eastAsia="ru-RU"/>
+        </w:rPr>
+        <w:br/>
+        <w:t xml:space="preserve">      &lt;div </w:t>
+      </w:r>
+      <w:proofErr w:type="spellStart"/>
+      <w:r>
+        <w:rPr>
+          <w:rFonts w:ascii="Courier New" w:eastAsia="Times New Roman" w:hAnsi="Courier New" w:cs="Courier New"/>
+          <w:color w:val="C9C9D1"/>
+          <w:sz w:val="20"/>
+          <w:szCs w:val="20"/>
+          <w:lang w:val="en-US" w:eastAsia="ru-RU"/>
+        </w:rPr>
+        <w:t>className</w:t>
+      </w:r>
+      <w:proofErr w:type="spellEnd"/>
+      <w:r>
+        <w:rPr>
+          <w:rFonts w:ascii="Courier New" w:eastAsia="Times New Roman" w:hAnsi="Courier New" w:cs="Courier New"/>
+          <w:color w:val="62A362"/>
+          <w:sz w:val="20"/>
+          <w:szCs w:val="20"/>
+          <w:lang w:val="en-US" w:eastAsia="ru-RU"/>
+        </w:rPr>
+        <w:t>=</w:t>
+      </w:r>
+      <w:r>
+        <w:rPr>
+          <w:rFonts w:ascii="Courier New" w:eastAsia="Times New Roman" w:hAnsi="Courier New" w:cs="Courier New"/>
+          <w:color w:val="C9C9D1"/>
+          <w:sz w:val="20"/>
+          <w:szCs w:val="20"/>
+          <w:lang w:val="en-US" w:eastAsia="ru-RU"/>
+        </w:rPr>
+        <w:t>{</w:t>
+      </w:r>
+      <w:proofErr w:type="spellStart"/>
+      <w:r>
+        <w:rPr>
+          <w:rFonts w:ascii="Courier New" w:eastAsia="Times New Roman" w:hAnsi="Courier New" w:cs="Courier New"/>
+          <w:color w:val="C9C9D1"/>
+          <w:sz w:val="20"/>
+          <w:szCs w:val="20"/>
+          <w:lang w:val="en-US" w:eastAsia="ru-RU"/>
+        </w:rPr>
+        <w:t>classes.item</w:t>
+      </w:r>
+      <w:proofErr w:type="spellEnd"/>
+      <w:r>
+        <w:rPr>
+          <w:rFonts w:ascii="Courier New" w:eastAsia="Times New Roman" w:hAnsi="Courier New" w:cs="Courier New"/>
+          <w:color w:val="C9C9D1"/>
+          <w:sz w:val="20"/>
+          <w:szCs w:val="20"/>
+          <w:lang w:val="en-US" w:eastAsia="ru-RU"/>
+        </w:rPr>
+        <w:t>}</w:t>
+      </w:r>
+      <w:r>
+        <w:rPr>
+          <w:rFonts w:ascii="Courier New" w:eastAsia="Times New Roman" w:hAnsi="Courier New" w:cs="Courier New"/>
+          <w:color w:val="C7A65D"/>
+          <w:sz w:val="20"/>
+          <w:szCs w:val="20"/>
+          <w:lang w:val="en-US" w:eastAsia="ru-RU"/>
+        </w:rPr>
+        <w:t>&gt;</w:t>
+      </w:r>
+      <w:r>
+        <w:rPr>
+          <w:rFonts w:ascii="Courier New" w:eastAsia="Times New Roman" w:hAnsi="Courier New" w:cs="Courier New"/>
+          <w:color w:val="C7A65D"/>
+          <w:sz w:val="20"/>
+          <w:szCs w:val="20"/>
+          <w:lang w:val="en-US" w:eastAsia="ru-RU"/>
+        </w:rPr>
+        <w:br/>
+        <w:t xml:space="preserve">        &lt;</w:t>
+      </w:r>
+      <w:proofErr w:type="spellStart"/>
+      <w:r>
+        <w:rPr>
+          <w:rFonts w:ascii="Courier New" w:eastAsia="Times New Roman" w:hAnsi="Courier New" w:cs="Courier New"/>
+          <w:color w:val="C7A65D"/>
+          <w:sz w:val="20"/>
+          <w:szCs w:val="20"/>
+          <w:lang w:val="en-US" w:eastAsia="ru-RU"/>
+        </w:rPr>
+        <w:t>NavLink</w:t>
+      </w:r>
+      <w:proofErr w:type="spellEnd"/>
+      <w:r>
+        <w:rPr>
+          <w:rFonts w:ascii="Courier New" w:eastAsia="Times New Roman" w:hAnsi="Courier New" w:cs="Courier New"/>
+          <w:color w:val="C7A65D"/>
+          <w:sz w:val="20"/>
+          <w:szCs w:val="20"/>
+          <w:lang w:val="en-US" w:eastAsia="ru-RU"/>
+        </w:rPr>
+        <w:t xml:space="preserve"> </w:t>
+      </w:r>
+      <w:r>
+        <w:rPr>
+          <w:rFonts w:ascii="Courier New" w:eastAsia="Times New Roman" w:hAnsi="Courier New" w:cs="Courier New"/>
+          <w:color w:val="C9C9D1"/>
+          <w:sz w:val="20"/>
+          <w:szCs w:val="20"/>
+          <w:lang w:val="en-US" w:eastAsia="ru-RU"/>
+        </w:rPr>
+        <w:t>to</w:t>
+      </w:r>
+      <w:r>
+        <w:rPr>
+          <w:rFonts w:ascii="Courier New" w:eastAsia="Times New Roman" w:hAnsi="Courier New" w:cs="Courier New"/>
+          <w:color w:val="62A362"/>
+          <w:sz w:val="20"/>
+          <w:szCs w:val="20"/>
+          <w:lang w:val="en-US" w:eastAsia="ru-RU"/>
+        </w:rPr>
+        <w:t>="/profile"</w:t>
+      </w:r>
+      <w:r>
+        <w:rPr>
+          <w:rFonts w:ascii="Courier New" w:eastAsia="Times New Roman" w:hAnsi="Courier New" w:cs="Courier New"/>
+          <w:color w:val="62A362"/>
+          <w:sz w:val="20"/>
+          <w:szCs w:val="20"/>
+          <w:lang w:val="en-US" w:eastAsia="ru-RU"/>
+        </w:rPr>
+        <w:br/>
+        <w:t xml:space="preserve">                 </w:t>
+      </w:r>
+      <w:proofErr w:type="spellStart"/>
+      <w:r>
+        <w:rPr>
+          <w:rFonts w:ascii="Courier New" w:eastAsia="Times New Roman" w:hAnsi="Courier New" w:cs="Courier New"/>
+          <w:color w:val="C9C9D1"/>
+          <w:sz w:val="20"/>
+          <w:szCs w:val="20"/>
+          <w:lang w:val="en-US" w:eastAsia="ru-RU"/>
+        </w:rPr>
+        <w:t>activeClassName</w:t>
+      </w:r>
+      <w:proofErr w:type="spellEnd"/>
+      <w:r>
+        <w:rPr>
+          <w:rFonts w:ascii="Courier New" w:eastAsia="Times New Roman" w:hAnsi="Courier New" w:cs="Courier New"/>
+          <w:color w:val="62A362"/>
+          <w:sz w:val="20"/>
+          <w:szCs w:val="20"/>
+          <w:lang w:val="en-US" w:eastAsia="ru-RU"/>
+        </w:rPr>
+        <w:t>=</w:t>
+      </w:r>
+      <w:r>
+        <w:rPr>
+          <w:rFonts w:ascii="Courier New" w:eastAsia="Times New Roman" w:hAnsi="Courier New" w:cs="Courier New"/>
+          <w:color w:val="C9C9D1"/>
+          <w:sz w:val="20"/>
+          <w:szCs w:val="20"/>
+          <w:lang w:val="en-US" w:eastAsia="ru-RU"/>
+        </w:rPr>
+        <w:t>{</w:t>
+      </w:r>
+      <w:proofErr w:type="spellStart"/>
+      <w:r>
+        <w:rPr>
+          <w:rFonts w:ascii="Courier New" w:eastAsia="Times New Roman" w:hAnsi="Courier New" w:cs="Courier New"/>
+          <w:color w:val="C9C9D1"/>
+          <w:sz w:val="20"/>
+          <w:szCs w:val="20"/>
+          <w:lang w:val="en-US" w:eastAsia="ru-RU"/>
+        </w:rPr>
+        <w:t>classes.activeLink</w:t>
+      </w:r>
+      <w:proofErr w:type="spellEnd"/>
+      <w:r>
+        <w:rPr>
+          <w:rFonts w:ascii="Courier New" w:eastAsia="Times New Roman" w:hAnsi="Courier New" w:cs="Courier New"/>
+          <w:color w:val="C9C9D1"/>
+          <w:sz w:val="20"/>
+          <w:szCs w:val="20"/>
+          <w:lang w:val="en-US" w:eastAsia="ru-RU"/>
+        </w:rPr>
+        <w:t>}</w:t>
+      </w:r>
+      <w:r>
+        <w:rPr>
+          <w:rFonts w:ascii="Courier New" w:eastAsia="Times New Roman" w:hAnsi="Courier New" w:cs="Courier New"/>
+          <w:color w:val="C7A65D"/>
+          <w:sz w:val="20"/>
+          <w:szCs w:val="20"/>
+          <w:lang w:val="en-US" w:eastAsia="ru-RU"/>
+        </w:rPr>
+        <w:t>&gt;</w:t>
+      </w:r>
+      <w:r>
+        <w:rPr>
+          <w:rFonts w:ascii="Courier New" w:eastAsia="Times New Roman" w:hAnsi="Courier New" w:cs="Courier New"/>
+          <w:color w:val="C9C9D1"/>
+          <w:sz w:val="20"/>
+          <w:szCs w:val="20"/>
+          <w:lang w:val="en-US" w:eastAsia="ru-RU"/>
+        </w:rPr>
+        <w:t>Profile</w:t>
+      </w:r>
+      <w:r>
+        <w:rPr>
+          <w:rFonts w:ascii="Courier New" w:eastAsia="Times New Roman" w:hAnsi="Courier New" w:cs="Courier New"/>
+          <w:color w:val="C7A65D"/>
+          <w:sz w:val="20"/>
+          <w:szCs w:val="20"/>
+          <w:lang w:val="en-US" w:eastAsia="ru-RU"/>
+        </w:rPr>
+        <w:t>&lt;/</w:t>
+      </w:r>
+      <w:proofErr w:type="spellStart"/>
+      <w:r>
+        <w:rPr>
+          <w:rFonts w:ascii="Courier New" w:eastAsia="Times New Roman" w:hAnsi="Courier New" w:cs="Courier New"/>
+          <w:color w:val="C7A65D"/>
+          <w:sz w:val="20"/>
+          <w:szCs w:val="20"/>
+          <w:lang w:val="en-US" w:eastAsia="ru-RU"/>
+        </w:rPr>
+        <w:t>NavLink</w:t>
+      </w:r>
+      <w:proofErr w:type="spellEnd"/>
+      <w:r>
+        <w:rPr>
+          <w:rFonts w:ascii="Courier New" w:eastAsia="Times New Roman" w:hAnsi="Courier New" w:cs="Courier New"/>
+          <w:color w:val="C7A65D"/>
+          <w:sz w:val="20"/>
+          <w:szCs w:val="20"/>
+          <w:lang w:val="en-US" w:eastAsia="ru-RU"/>
+        </w:rPr>
+        <w:t>&gt;</w:t>
+      </w:r>
+      <w:r>
+        <w:rPr>
+          <w:rFonts w:ascii="Courier New" w:eastAsia="Times New Roman" w:hAnsi="Courier New" w:cs="Courier New"/>
+          <w:color w:val="C7A65D"/>
+          <w:sz w:val="20"/>
+          <w:szCs w:val="20"/>
+          <w:lang w:val="en-US" w:eastAsia="ru-RU"/>
+        </w:rPr>
+        <w:br/>
+        <w:t xml:space="preserve">      &lt;/div&gt;</w:t>
+      </w:r>
+      <w:r>
+        <w:rPr>
+          <w:rFonts w:ascii="Courier New" w:eastAsia="Times New Roman" w:hAnsi="Courier New" w:cs="Courier New"/>
+          <w:color w:val="C7A65D"/>
+          <w:sz w:val="20"/>
+          <w:szCs w:val="20"/>
+          <w:lang w:val="en-US" w:eastAsia="ru-RU"/>
+        </w:rPr>
+        <w:br/>
+        <w:t xml:space="preserve">      &lt;div </w:t>
+      </w:r>
+      <w:proofErr w:type="spellStart"/>
+      <w:r>
+        <w:rPr>
+          <w:rFonts w:ascii="Courier New" w:eastAsia="Times New Roman" w:hAnsi="Courier New" w:cs="Courier New"/>
+          <w:color w:val="C9C9D1"/>
+          <w:sz w:val="20"/>
+          <w:szCs w:val="20"/>
+          <w:lang w:val="en-US" w:eastAsia="ru-RU"/>
+        </w:rPr>
+        <w:t>className</w:t>
+      </w:r>
+      <w:proofErr w:type="spellEnd"/>
+      <w:r>
+        <w:rPr>
+          <w:rFonts w:ascii="Courier New" w:eastAsia="Times New Roman" w:hAnsi="Courier New" w:cs="Courier New"/>
+          <w:color w:val="62A362"/>
+          <w:sz w:val="20"/>
+          <w:szCs w:val="20"/>
+          <w:lang w:val="en-US" w:eastAsia="ru-RU"/>
+        </w:rPr>
+        <w:t>=</w:t>
+      </w:r>
+      <w:r>
+        <w:rPr>
+          <w:rFonts w:ascii="Courier New" w:eastAsia="Times New Roman" w:hAnsi="Courier New" w:cs="Courier New"/>
+          <w:color w:val="C9C9D1"/>
+          <w:sz w:val="20"/>
+          <w:szCs w:val="20"/>
+          <w:lang w:val="en-US" w:eastAsia="ru-RU"/>
+        </w:rPr>
+        <w:t>{</w:t>
+      </w:r>
+      <w:proofErr w:type="spellStart"/>
+      <w:r>
+        <w:rPr>
+          <w:rFonts w:ascii="Courier New" w:eastAsia="Times New Roman" w:hAnsi="Courier New" w:cs="Courier New"/>
+          <w:color w:val="C9C9D1"/>
+          <w:sz w:val="20"/>
+          <w:szCs w:val="20"/>
+          <w:lang w:val="en-US" w:eastAsia="ru-RU"/>
+        </w:rPr>
+        <w:t>classes.item</w:t>
+      </w:r>
+      <w:proofErr w:type="spellEnd"/>
+      <w:r>
+        <w:rPr>
+          <w:rFonts w:ascii="Courier New" w:eastAsia="Times New Roman" w:hAnsi="Courier New" w:cs="Courier New"/>
+          <w:color w:val="C9C9D1"/>
+          <w:sz w:val="20"/>
+          <w:szCs w:val="20"/>
+          <w:lang w:val="en-US" w:eastAsia="ru-RU"/>
+        </w:rPr>
+        <w:t>}</w:t>
+      </w:r>
+      <w:r>
+        <w:rPr>
+          <w:rFonts w:ascii="Courier New" w:eastAsia="Times New Roman" w:hAnsi="Courier New" w:cs="Courier New"/>
+          <w:color w:val="C7A65D"/>
+          <w:sz w:val="20"/>
+          <w:szCs w:val="20"/>
+          <w:lang w:val="en-US" w:eastAsia="ru-RU"/>
+        </w:rPr>
+        <w:t>&gt;</w:t>
+      </w:r>
+      <w:r>
+        <w:rPr>
+          <w:rFonts w:ascii="Courier New" w:eastAsia="Times New Roman" w:hAnsi="Courier New" w:cs="Courier New"/>
+          <w:color w:val="C7A65D"/>
+          <w:sz w:val="20"/>
+          <w:szCs w:val="20"/>
+          <w:lang w:val="en-US" w:eastAsia="ru-RU"/>
+        </w:rPr>
+        <w:br/>
+        <w:t xml:space="preserve">        &lt;</w:t>
+      </w:r>
+      <w:proofErr w:type="spellStart"/>
+      <w:r>
+        <w:rPr>
+          <w:rFonts w:ascii="Courier New" w:eastAsia="Times New Roman" w:hAnsi="Courier New" w:cs="Courier New"/>
+          <w:color w:val="C7A65D"/>
+          <w:sz w:val="20"/>
+          <w:szCs w:val="20"/>
+          <w:lang w:val="en-US" w:eastAsia="ru-RU"/>
+        </w:rPr>
+        <w:t>NavLink</w:t>
+      </w:r>
+      <w:proofErr w:type="spellEnd"/>
+      <w:r>
+        <w:rPr>
+          <w:rFonts w:ascii="Courier New" w:eastAsia="Times New Roman" w:hAnsi="Courier New" w:cs="Courier New"/>
+          <w:color w:val="C7A65D"/>
+          <w:sz w:val="20"/>
+          <w:szCs w:val="20"/>
+          <w:lang w:val="en-US" w:eastAsia="ru-RU"/>
+        </w:rPr>
+        <w:t xml:space="preserve"> </w:t>
+      </w:r>
+      <w:r>
+        <w:rPr>
+          <w:rFonts w:ascii="Courier New" w:eastAsia="Times New Roman" w:hAnsi="Courier New" w:cs="Courier New"/>
+          <w:color w:val="C9C9D1"/>
+          <w:sz w:val="20"/>
+          <w:szCs w:val="20"/>
+          <w:lang w:val="en-US" w:eastAsia="ru-RU"/>
+        </w:rPr>
+        <w:t>to</w:t>
+      </w:r>
+      <w:r>
+        <w:rPr>
+          <w:rFonts w:ascii="Courier New" w:eastAsia="Times New Roman" w:hAnsi="Courier New" w:cs="Courier New"/>
+          <w:color w:val="62A362"/>
+          <w:sz w:val="20"/>
+          <w:szCs w:val="20"/>
+          <w:lang w:val="en-US" w:eastAsia="ru-RU"/>
+        </w:rPr>
+        <w:t>="/dialogs"</w:t>
+      </w:r>
+      <w:r>
+        <w:rPr>
+          <w:rFonts w:ascii="Courier New" w:eastAsia="Times New Roman" w:hAnsi="Courier New" w:cs="Courier New"/>
+          <w:color w:val="62A362"/>
+          <w:sz w:val="20"/>
+          <w:szCs w:val="20"/>
+          <w:lang w:val="en-US" w:eastAsia="ru-RU"/>
+        </w:rPr>
+        <w:br/>
+        <w:t xml:space="preserve">                 </w:t>
+      </w:r>
+      <w:proofErr w:type="spellStart"/>
+      <w:r>
+        <w:rPr>
+          <w:rFonts w:ascii="Courier New" w:eastAsia="Times New Roman" w:hAnsi="Courier New" w:cs="Courier New"/>
+          <w:color w:val="C9C9D1"/>
+          <w:sz w:val="20"/>
+          <w:szCs w:val="20"/>
+          <w:lang w:val="en-US" w:eastAsia="ru-RU"/>
+        </w:rPr>
+        <w:t>activeClassName</w:t>
+      </w:r>
+      <w:proofErr w:type="spellEnd"/>
+      <w:r>
+        <w:rPr>
+          <w:rFonts w:ascii="Courier New" w:eastAsia="Times New Roman" w:hAnsi="Courier New" w:cs="Courier New"/>
+          <w:color w:val="62A362"/>
+          <w:sz w:val="20"/>
+          <w:szCs w:val="20"/>
+          <w:lang w:val="en-US" w:eastAsia="ru-RU"/>
+        </w:rPr>
+        <w:t>=</w:t>
+      </w:r>
+      <w:r>
+        <w:rPr>
+          <w:rFonts w:ascii="Courier New" w:eastAsia="Times New Roman" w:hAnsi="Courier New" w:cs="Courier New"/>
+          <w:color w:val="C9C9D1"/>
+          <w:sz w:val="20"/>
+          <w:szCs w:val="20"/>
+          <w:lang w:val="en-US" w:eastAsia="ru-RU"/>
+        </w:rPr>
+        <w:t>{</w:t>
+      </w:r>
+      <w:proofErr w:type="spellStart"/>
+      <w:r>
+        <w:rPr>
+          <w:rFonts w:ascii="Courier New" w:eastAsia="Times New Roman" w:hAnsi="Courier New" w:cs="Courier New"/>
+          <w:color w:val="C9C9D1"/>
+          <w:sz w:val="20"/>
+          <w:szCs w:val="20"/>
+          <w:lang w:val="en-US" w:eastAsia="ru-RU"/>
+        </w:rPr>
+        <w:t>classes.activeLink</w:t>
+      </w:r>
+      <w:proofErr w:type="spellEnd"/>
+      <w:r>
+        <w:rPr>
+          <w:rFonts w:ascii="Courier New" w:eastAsia="Times New Roman" w:hAnsi="Courier New" w:cs="Courier New"/>
+          <w:color w:val="C9C9D1"/>
+          <w:sz w:val="20"/>
+          <w:szCs w:val="20"/>
+          <w:lang w:val="en-US" w:eastAsia="ru-RU"/>
+        </w:rPr>
+        <w:t>}</w:t>
+      </w:r>
+      <w:r>
+        <w:rPr>
+          <w:rFonts w:ascii="Courier New" w:eastAsia="Times New Roman" w:hAnsi="Courier New" w:cs="Courier New"/>
+          <w:color w:val="C7A65D"/>
+          <w:sz w:val="20"/>
+          <w:szCs w:val="20"/>
+          <w:lang w:val="en-US" w:eastAsia="ru-RU"/>
+        </w:rPr>
+        <w:t>&gt;</w:t>
+      </w:r>
+      <w:r>
+        <w:rPr>
+          <w:rFonts w:ascii="Courier New" w:eastAsia="Times New Roman" w:hAnsi="Courier New" w:cs="Courier New"/>
+          <w:color w:val="C9C9D1"/>
+          <w:sz w:val="20"/>
+          <w:szCs w:val="20"/>
+          <w:lang w:val="en-US" w:eastAsia="ru-RU"/>
+        </w:rPr>
+        <w:t>Messages</w:t>
+      </w:r>
+      <w:r>
+        <w:rPr>
+          <w:rFonts w:ascii="Courier New" w:eastAsia="Times New Roman" w:hAnsi="Courier New" w:cs="Courier New"/>
+          <w:color w:val="C7A65D"/>
+          <w:sz w:val="20"/>
+          <w:szCs w:val="20"/>
+          <w:lang w:val="en-US" w:eastAsia="ru-RU"/>
+        </w:rPr>
+        <w:t>&lt;/</w:t>
+      </w:r>
+      <w:proofErr w:type="spellStart"/>
+      <w:r>
+        <w:rPr>
+          <w:rFonts w:ascii="Courier New" w:eastAsia="Times New Roman" w:hAnsi="Courier New" w:cs="Courier New"/>
+          <w:color w:val="C7A65D"/>
+          <w:sz w:val="20"/>
+          <w:szCs w:val="20"/>
+          <w:lang w:val="en-US" w:eastAsia="ru-RU"/>
+        </w:rPr>
+        <w:t>NavLink</w:t>
+      </w:r>
+      <w:proofErr w:type="spellEnd"/>
+      <w:r>
+        <w:rPr>
+          <w:rFonts w:ascii="Courier New" w:eastAsia="Times New Roman" w:hAnsi="Courier New" w:cs="Courier New"/>
+          <w:color w:val="C7A65D"/>
+          <w:sz w:val="20"/>
+          <w:szCs w:val="20"/>
+          <w:lang w:val="en-US" w:eastAsia="ru-RU"/>
+        </w:rPr>
+        <w:t>&gt;</w:t>
+      </w:r>
+      <w:r>
+        <w:rPr>
+          <w:rFonts w:ascii="Courier New" w:eastAsia="Times New Roman" w:hAnsi="Courier New" w:cs="Courier New"/>
+          <w:color w:val="C7A65D"/>
+          <w:sz w:val="20"/>
+          <w:szCs w:val="20"/>
+          <w:lang w:val="en-US" w:eastAsia="ru-RU"/>
+        </w:rPr>
+        <w:br/>
+        <w:t xml:space="preserve">      &lt;/div&gt;</w:t>
+      </w:r>
+      <w:r>
+        <w:rPr>
+          <w:rFonts w:ascii="Courier New" w:eastAsia="Times New Roman" w:hAnsi="Courier New" w:cs="Courier New"/>
+          <w:color w:val="C7A65D"/>
+          <w:sz w:val="20"/>
+          <w:szCs w:val="20"/>
+          <w:lang w:val="en-US" w:eastAsia="ru-RU"/>
+        </w:rPr>
+        <w:br/>
+        <w:t xml:space="preserve">      &lt;div </w:t>
+      </w:r>
+      <w:proofErr w:type="spellStart"/>
+      <w:r>
+        <w:rPr>
+          <w:rFonts w:ascii="Courier New" w:eastAsia="Times New Roman" w:hAnsi="Courier New" w:cs="Courier New"/>
+          <w:color w:val="C9C9D1"/>
+          <w:sz w:val="20"/>
+          <w:szCs w:val="20"/>
+          <w:lang w:val="en-US" w:eastAsia="ru-RU"/>
+        </w:rPr>
+        <w:t>className</w:t>
+      </w:r>
+      <w:proofErr w:type="spellEnd"/>
+      <w:r>
+        <w:rPr>
+          <w:rFonts w:ascii="Courier New" w:eastAsia="Times New Roman" w:hAnsi="Courier New" w:cs="Courier New"/>
+          <w:color w:val="62A362"/>
+          <w:sz w:val="20"/>
+          <w:szCs w:val="20"/>
+          <w:lang w:val="en-US" w:eastAsia="ru-RU"/>
+        </w:rPr>
+        <w:t>=</w:t>
+      </w:r>
+      <w:r>
+        <w:rPr>
+          <w:rFonts w:ascii="Courier New" w:eastAsia="Times New Roman" w:hAnsi="Courier New" w:cs="Courier New"/>
+          <w:color w:val="C9C9D1"/>
+          <w:sz w:val="20"/>
+          <w:szCs w:val="20"/>
+          <w:lang w:val="en-US" w:eastAsia="ru-RU"/>
+        </w:rPr>
+        <w:t>{</w:t>
+      </w:r>
+      <w:proofErr w:type="spellStart"/>
+      <w:r>
+        <w:rPr>
+          <w:rFonts w:ascii="Courier New" w:eastAsia="Times New Roman" w:hAnsi="Courier New" w:cs="Courier New"/>
+          <w:color w:val="C9C9D1"/>
+          <w:sz w:val="20"/>
+          <w:szCs w:val="20"/>
+          <w:lang w:val="en-US" w:eastAsia="ru-RU"/>
+        </w:rPr>
+        <w:t>classes.item</w:t>
+      </w:r>
+      <w:proofErr w:type="spellEnd"/>
+      <w:r>
+        <w:rPr>
+          <w:rFonts w:ascii="Courier New" w:eastAsia="Times New Roman" w:hAnsi="Courier New" w:cs="Courier New"/>
+          <w:color w:val="C9C9D1"/>
+          <w:sz w:val="20"/>
+          <w:szCs w:val="20"/>
+          <w:lang w:val="en-US" w:eastAsia="ru-RU"/>
+        </w:rPr>
+        <w:t>}</w:t>
+      </w:r>
+      <w:r>
+        <w:rPr>
+          <w:rFonts w:ascii="Courier New" w:eastAsia="Times New Roman" w:hAnsi="Courier New" w:cs="Courier New"/>
+          <w:color w:val="C7A65D"/>
+          <w:sz w:val="20"/>
+          <w:szCs w:val="20"/>
+          <w:lang w:val="en-US" w:eastAsia="ru-RU"/>
+        </w:rPr>
+        <w:t>&gt;</w:t>
+      </w:r>
+      <w:r>
+        <w:rPr>
+          <w:rFonts w:ascii="Courier New" w:eastAsia="Times New Roman" w:hAnsi="Courier New" w:cs="Courier New"/>
+          <w:color w:val="C7A65D"/>
+          <w:sz w:val="20"/>
+          <w:szCs w:val="20"/>
+          <w:lang w:val="en-US" w:eastAsia="ru-RU"/>
+        </w:rPr>
+        <w:br/>
+        <w:t xml:space="preserve">        &lt;</w:t>
+      </w:r>
+      <w:proofErr w:type="spellStart"/>
+      <w:r>
+        <w:rPr>
+          <w:rFonts w:ascii="Courier New" w:eastAsia="Times New Roman" w:hAnsi="Courier New" w:cs="Courier New"/>
+          <w:color w:val="C7A65D"/>
+          <w:sz w:val="20"/>
+          <w:szCs w:val="20"/>
+          <w:lang w:val="en-US" w:eastAsia="ru-RU"/>
+        </w:rPr>
+        <w:t>NavLink</w:t>
+      </w:r>
+      <w:proofErr w:type="spellEnd"/>
+      <w:r>
+        <w:rPr>
+          <w:rFonts w:ascii="Courier New" w:eastAsia="Times New Roman" w:hAnsi="Courier New" w:cs="Courier New"/>
+          <w:color w:val="C7A65D"/>
+          <w:sz w:val="20"/>
+          <w:szCs w:val="20"/>
+          <w:lang w:val="en-US" w:eastAsia="ru-RU"/>
+        </w:rPr>
+        <w:t xml:space="preserve"> </w:t>
+      </w:r>
+      <w:r>
+        <w:rPr>
+          <w:rFonts w:ascii="Courier New" w:eastAsia="Times New Roman" w:hAnsi="Courier New" w:cs="Courier New"/>
+          <w:color w:val="C9C9D1"/>
+          <w:sz w:val="20"/>
+          <w:szCs w:val="20"/>
+          <w:lang w:val="en-US" w:eastAsia="ru-RU"/>
+        </w:rPr>
+        <w:t>to</w:t>
+      </w:r>
+      <w:r>
+        <w:rPr>
+          <w:rFonts w:ascii="Courier New" w:eastAsia="Times New Roman" w:hAnsi="Courier New" w:cs="Courier New"/>
+          <w:color w:val="62A362"/>
+          <w:sz w:val="20"/>
+          <w:szCs w:val="20"/>
+          <w:lang w:val="en-US" w:eastAsia="ru-RU"/>
+        </w:rPr>
+        <w:t>="/News"</w:t>
+      </w:r>
+      <w:r>
+        <w:rPr>
+          <w:rFonts w:ascii="Courier New" w:eastAsia="Times New Roman" w:hAnsi="Courier New" w:cs="Courier New"/>
+          <w:color w:val="62A362"/>
+          <w:sz w:val="20"/>
+          <w:szCs w:val="20"/>
+          <w:lang w:val="en-US" w:eastAsia="ru-RU"/>
+        </w:rPr>
+        <w:br/>
+        <w:t xml:space="preserve">                 </w:t>
+      </w:r>
+      <w:proofErr w:type="spellStart"/>
+      <w:r>
+        <w:rPr>
+          <w:rFonts w:ascii="Courier New" w:eastAsia="Times New Roman" w:hAnsi="Courier New" w:cs="Courier New"/>
+          <w:color w:val="C9C9D1"/>
+          <w:sz w:val="20"/>
+          <w:szCs w:val="20"/>
+          <w:lang w:val="en-US" w:eastAsia="ru-RU"/>
+        </w:rPr>
+        <w:t>activeClassName</w:t>
+      </w:r>
+      <w:proofErr w:type="spellEnd"/>
+      <w:r>
+        <w:rPr>
+          <w:rFonts w:ascii="Courier New" w:eastAsia="Times New Roman" w:hAnsi="Courier New" w:cs="Courier New"/>
+          <w:color w:val="62A362"/>
+          <w:sz w:val="20"/>
+          <w:szCs w:val="20"/>
+          <w:lang w:val="en-US" w:eastAsia="ru-RU"/>
+        </w:rPr>
+        <w:t>=</w:t>
+      </w:r>
+      <w:r>
+        <w:rPr>
+          <w:rFonts w:ascii="Courier New" w:eastAsia="Times New Roman" w:hAnsi="Courier New" w:cs="Courier New"/>
+          <w:color w:val="C9C9D1"/>
+          <w:sz w:val="20"/>
+          <w:szCs w:val="20"/>
+          <w:lang w:val="en-US" w:eastAsia="ru-RU"/>
+        </w:rPr>
+        <w:t>{</w:t>
+      </w:r>
+      <w:proofErr w:type="spellStart"/>
+      <w:r>
+        <w:rPr>
+          <w:rFonts w:ascii="Courier New" w:eastAsia="Times New Roman" w:hAnsi="Courier New" w:cs="Courier New"/>
+          <w:color w:val="C9C9D1"/>
+          <w:sz w:val="20"/>
+          <w:szCs w:val="20"/>
+          <w:lang w:val="en-US" w:eastAsia="ru-RU"/>
+        </w:rPr>
+        <w:t>classes.activeLink</w:t>
+      </w:r>
+      <w:proofErr w:type="spellEnd"/>
+      <w:r>
+        <w:rPr>
+          <w:rFonts w:ascii="Courier New" w:eastAsia="Times New Roman" w:hAnsi="Courier New" w:cs="Courier New"/>
+          <w:color w:val="C9C9D1"/>
+          <w:sz w:val="20"/>
+          <w:szCs w:val="20"/>
+          <w:lang w:val="en-US" w:eastAsia="ru-RU"/>
+        </w:rPr>
+        <w:t>}</w:t>
+      </w:r>
+      <w:r>
+        <w:rPr>
+          <w:rFonts w:ascii="Courier New" w:eastAsia="Times New Roman" w:hAnsi="Courier New" w:cs="Courier New"/>
+          <w:color w:val="C7A65D"/>
+          <w:sz w:val="20"/>
+          <w:szCs w:val="20"/>
+          <w:lang w:val="en-US" w:eastAsia="ru-RU"/>
+        </w:rPr>
+        <w:t>&gt;</w:t>
+      </w:r>
+      <w:r>
+        <w:rPr>
+          <w:rFonts w:ascii="Courier New" w:eastAsia="Times New Roman" w:hAnsi="Courier New" w:cs="Courier New"/>
+          <w:color w:val="C9C9D1"/>
+          <w:sz w:val="20"/>
+          <w:szCs w:val="20"/>
+          <w:lang w:val="en-US" w:eastAsia="ru-RU"/>
+        </w:rPr>
+        <w:t>News</w:t>
+      </w:r>
+      <w:r>
+        <w:rPr>
+          <w:rFonts w:ascii="Courier New" w:eastAsia="Times New Roman" w:hAnsi="Courier New" w:cs="Courier New"/>
+          <w:color w:val="C7A65D"/>
+          <w:sz w:val="20"/>
+          <w:szCs w:val="20"/>
+          <w:lang w:val="en-US" w:eastAsia="ru-RU"/>
+        </w:rPr>
+        <w:t>&lt;/</w:t>
+      </w:r>
+      <w:proofErr w:type="spellStart"/>
+      <w:r>
+        <w:rPr>
+          <w:rFonts w:ascii="Courier New" w:eastAsia="Times New Roman" w:hAnsi="Courier New" w:cs="Courier New"/>
+          <w:color w:val="C7A65D"/>
+          <w:sz w:val="20"/>
+          <w:szCs w:val="20"/>
+          <w:lang w:val="en-US" w:eastAsia="ru-RU"/>
+        </w:rPr>
+        <w:t>NavLink</w:t>
+      </w:r>
+      <w:proofErr w:type="spellEnd"/>
+      <w:r>
+        <w:rPr>
+          <w:rFonts w:ascii="Courier New" w:eastAsia="Times New Roman" w:hAnsi="Courier New" w:cs="Courier New"/>
+          <w:color w:val="C7A65D"/>
+          <w:sz w:val="20"/>
+          <w:szCs w:val="20"/>
+          <w:lang w:val="en-US" w:eastAsia="ru-RU"/>
+        </w:rPr>
+        <w:t>&gt;</w:t>
+      </w:r>
+      <w:r>
+        <w:rPr>
+          <w:rFonts w:ascii="Courier New" w:eastAsia="Times New Roman" w:hAnsi="Courier New" w:cs="Courier New"/>
+          <w:color w:val="C7A65D"/>
+          <w:sz w:val="20"/>
+          <w:szCs w:val="20"/>
+          <w:lang w:val="en-US" w:eastAsia="ru-RU"/>
+        </w:rPr>
+        <w:br/>
+        <w:t xml:space="preserve">      &lt;/div&gt;</w:t>
+      </w:r>
+      <w:r>
+        <w:rPr>
+          <w:rFonts w:ascii="Courier New" w:eastAsia="Times New Roman" w:hAnsi="Courier New" w:cs="Courier New"/>
+          <w:color w:val="C7A65D"/>
+          <w:sz w:val="20"/>
+          <w:szCs w:val="20"/>
+          <w:lang w:val="en-US" w:eastAsia="ru-RU"/>
+        </w:rPr>
+        <w:br/>
+        <w:t xml:space="preserve">      &lt;div </w:t>
+      </w:r>
+      <w:proofErr w:type="spellStart"/>
+      <w:r>
+        <w:rPr>
+          <w:rFonts w:ascii="Courier New" w:eastAsia="Times New Roman" w:hAnsi="Courier New" w:cs="Courier New"/>
+          <w:color w:val="C9C9D1"/>
+          <w:sz w:val="20"/>
+          <w:szCs w:val="20"/>
+          <w:lang w:val="en-US" w:eastAsia="ru-RU"/>
+        </w:rPr>
+        <w:t>className</w:t>
+      </w:r>
+      <w:proofErr w:type="spellEnd"/>
+      <w:r>
+        <w:rPr>
+          <w:rFonts w:ascii="Courier New" w:eastAsia="Times New Roman" w:hAnsi="Courier New" w:cs="Courier New"/>
+          <w:color w:val="62A362"/>
+          <w:sz w:val="20"/>
+          <w:szCs w:val="20"/>
+          <w:lang w:val="en-US" w:eastAsia="ru-RU"/>
+        </w:rPr>
+        <w:t>=</w:t>
+      </w:r>
+      <w:r>
+        <w:rPr>
+          <w:rFonts w:ascii="Courier New" w:eastAsia="Times New Roman" w:hAnsi="Courier New" w:cs="Courier New"/>
+          <w:color w:val="C9C9D1"/>
+          <w:sz w:val="20"/>
+          <w:szCs w:val="20"/>
+          <w:lang w:val="en-US" w:eastAsia="ru-RU"/>
+        </w:rPr>
+        <w:t>{</w:t>
+      </w:r>
+      <w:proofErr w:type="spellStart"/>
+      <w:r>
+        <w:rPr>
+          <w:rFonts w:ascii="Courier New" w:eastAsia="Times New Roman" w:hAnsi="Courier New" w:cs="Courier New"/>
+          <w:color w:val="C9C9D1"/>
+          <w:sz w:val="20"/>
+          <w:szCs w:val="20"/>
+          <w:lang w:val="en-US" w:eastAsia="ru-RU"/>
+        </w:rPr>
+        <w:t>classes.item</w:t>
+      </w:r>
+      <w:proofErr w:type="spellEnd"/>
+      <w:r>
+        <w:rPr>
+          <w:rFonts w:ascii="Courier New" w:eastAsia="Times New Roman" w:hAnsi="Courier New" w:cs="Courier New"/>
+          <w:color w:val="C9C9D1"/>
+          <w:sz w:val="20"/>
+          <w:szCs w:val="20"/>
+          <w:lang w:val="en-US" w:eastAsia="ru-RU"/>
+        </w:rPr>
+        <w:t>}</w:t>
+      </w:r>
+      <w:r>
+        <w:rPr>
+          <w:rFonts w:ascii="Courier New" w:eastAsia="Times New Roman" w:hAnsi="Courier New" w:cs="Courier New"/>
+          <w:color w:val="C7A65D"/>
+          <w:sz w:val="20"/>
+          <w:szCs w:val="20"/>
+          <w:lang w:val="en-US" w:eastAsia="ru-RU"/>
+        </w:rPr>
+        <w:t>&gt;</w:t>
+      </w:r>
+      <w:r>
+        <w:rPr>
+          <w:rFonts w:ascii="Courier New" w:eastAsia="Times New Roman" w:hAnsi="Courier New" w:cs="Courier New"/>
+          <w:color w:val="C7A65D"/>
+          <w:sz w:val="20"/>
+          <w:szCs w:val="20"/>
+          <w:lang w:val="en-US" w:eastAsia="ru-RU"/>
+        </w:rPr>
+        <w:br/>
+        <w:t xml:space="preserve">        &lt;</w:t>
+      </w:r>
+      <w:proofErr w:type="spellStart"/>
+      <w:r>
+        <w:rPr>
+          <w:rFonts w:ascii="Courier New" w:eastAsia="Times New Roman" w:hAnsi="Courier New" w:cs="Courier New"/>
+          <w:color w:val="C7A65D"/>
+          <w:sz w:val="20"/>
+          <w:szCs w:val="20"/>
+          <w:lang w:val="en-US" w:eastAsia="ru-RU"/>
+        </w:rPr>
+        <w:t>NavLink</w:t>
+      </w:r>
+      <w:proofErr w:type="spellEnd"/>
+      <w:r>
+        <w:rPr>
+          <w:rFonts w:ascii="Courier New" w:eastAsia="Times New Roman" w:hAnsi="Courier New" w:cs="Courier New"/>
+          <w:color w:val="C7A65D"/>
+          <w:sz w:val="20"/>
+          <w:szCs w:val="20"/>
+          <w:lang w:val="en-US" w:eastAsia="ru-RU"/>
+        </w:rPr>
+        <w:t xml:space="preserve"> </w:t>
+      </w:r>
+      <w:r>
+        <w:rPr>
+          <w:rFonts w:ascii="Courier New" w:eastAsia="Times New Roman" w:hAnsi="Courier New" w:cs="Courier New"/>
+          <w:color w:val="C9C9D1"/>
+          <w:sz w:val="20"/>
+          <w:szCs w:val="20"/>
+          <w:lang w:val="en-US" w:eastAsia="ru-RU"/>
+        </w:rPr>
+        <w:t>to</w:t>
+      </w:r>
+      <w:r>
+        <w:rPr>
+          <w:rFonts w:ascii="Courier New" w:eastAsia="Times New Roman" w:hAnsi="Courier New" w:cs="Courier New"/>
+          <w:color w:val="62A362"/>
+          <w:sz w:val="20"/>
+          <w:szCs w:val="20"/>
+          <w:lang w:val="en-US" w:eastAsia="ru-RU"/>
+        </w:rPr>
+        <w:t>="/Music"</w:t>
+      </w:r>
+      <w:r>
+        <w:rPr>
+          <w:rFonts w:ascii="Courier New" w:eastAsia="Times New Roman" w:hAnsi="Courier New" w:cs="Courier New"/>
+          <w:color w:val="62A362"/>
+          <w:sz w:val="20"/>
+          <w:szCs w:val="20"/>
+          <w:lang w:val="en-US" w:eastAsia="ru-RU"/>
+        </w:rPr>
+        <w:br/>
+        <w:t xml:space="preserve">                 </w:t>
+      </w:r>
+      <w:proofErr w:type="spellStart"/>
+      <w:r>
+        <w:rPr>
+          <w:rFonts w:ascii="Courier New" w:eastAsia="Times New Roman" w:hAnsi="Courier New" w:cs="Courier New"/>
+          <w:color w:val="C9C9D1"/>
+          <w:sz w:val="20"/>
+          <w:szCs w:val="20"/>
+          <w:lang w:val="en-US" w:eastAsia="ru-RU"/>
+        </w:rPr>
+        <w:t>activeClassName</w:t>
+      </w:r>
+      <w:proofErr w:type="spellEnd"/>
+      <w:r>
+        <w:rPr>
+          <w:rFonts w:ascii="Courier New" w:eastAsia="Times New Roman" w:hAnsi="Courier New" w:cs="Courier New"/>
+          <w:color w:val="62A362"/>
+          <w:sz w:val="20"/>
+          <w:szCs w:val="20"/>
+          <w:lang w:val="en-US" w:eastAsia="ru-RU"/>
+        </w:rPr>
+        <w:t>=</w:t>
+      </w:r>
+      <w:r>
+        <w:rPr>
+          <w:rFonts w:ascii="Courier New" w:eastAsia="Times New Roman" w:hAnsi="Courier New" w:cs="Courier New"/>
+          <w:color w:val="C9C9D1"/>
+          <w:sz w:val="20"/>
+          <w:szCs w:val="20"/>
+          <w:lang w:val="en-US" w:eastAsia="ru-RU"/>
+        </w:rPr>
+        <w:t>{</w:t>
+      </w:r>
+      <w:proofErr w:type="spellStart"/>
+      <w:r>
+        <w:rPr>
+          <w:rFonts w:ascii="Courier New" w:eastAsia="Times New Roman" w:hAnsi="Courier New" w:cs="Courier New"/>
+          <w:color w:val="C9C9D1"/>
+          <w:sz w:val="20"/>
+          <w:szCs w:val="20"/>
+          <w:lang w:val="en-US" w:eastAsia="ru-RU"/>
+        </w:rPr>
+        <w:t>classes.activeLink</w:t>
+      </w:r>
+      <w:proofErr w:type="spellEnd"/>
+      <w:r>
+        <w:rPr>
+          <w:rFonts w:ascii="Courier New" w:eastAsia="Times New Roman" w:hAnsi="Courier New" w:cs="Courier New"/>
+          <w:color w:val="C9C9D1"/>
+          <w:sz w:val="20"/>
+          <w:szCs w:val="20"/>
+          <w:lang w:val="en-US" w:eastAsia="ru-RU"/>
+        </w:rPr>
+        <w:t>}</w:t>
+      </w:r>
+      <w:r>
+        <w:rPr>
+          <w:rFonts w:ascii="Courier New" w:eastAsia="Times New Roman" w:hAnsi="Courier New" w:cs="Courier New"/>
+          <w:color w:val="C7A65D"/>
+          <w:sz w:val="20"/>
+          <w:szCs w:val="20"/>
+          <w:lang w:val="en-US" w:eastAsia="ru-RU"/>
+        </w:rPr>
+        <w:t>&gt;</w:t>
+      </w:r>
+      <w:r>
+        <w:rPr>
+          <w:rFonts w:ascii="Courier New" w:eastAsia="Times New Roman" w:hAnsi="Courier New" w:cs="Courier New"/>
+          <w:color w:val="C9C9D1"/>
+          <w:sz w:val="20"/>
+          <w:szCs w:val="20"/>
+          <w:lang w:val="en-US" w:eastAsia="ru-RU"/>
+        </w:rPr>
+        <w:t>Music</w:t>
+      </w:r>
+      <w:r>
+        <w:rPr>
+          <w:rFonts w:ascii="Courier New" w:eastAsia="Times New Roman" w:hAnsi="Courier New" w:cs="Courier New"/>
+          <w:color w:val="C7A65D"/>
+          <w:sz w:val="20"/>
+          <w:szCs w:val="20"/>
+          <w:lang w:val="en-US" w:eastAsia="ru-RU"/>
+        </w:rPr>
+        <w:t>&lt;/</w:t>
+      </w:r>
+      <w:proofErr w:type="spellStart"/>
+      <w:r>
+        <w:rPr>
+          <w:rFonts w:ascii="Courier New" w:eastAsia="Times New Roman" w:hAnsi="Courier New" w:cs="Courier New"/>
+          <w:color w:val="C7A65D"/>
+          <w:sz w:val="20"/>
+          <w:szCs w:val="20"/>
+          <w:lang w:val="en-US" w:eastAsia="ru-RU"/>
+        </w:rPr>
+        <w:t>NavLink</w:t>
+      </w:r>
+      <w:proofErr w:type="spellEnd"/>
+      <w:r>
+        <w:rPr>
+          <w:rFonts w:ascii="Courier New" w:eastAsia="Times New Roman" w:hAnsi="Courier New" w:cs="Courier New"/>
+          <w:color w:val="C7A65D"/>
+          <w:sz w:val="20"/>
+          <w:szCs w:val="20"/>
+          <w:lang w:val="en-US" w:eastAsia="ru-RU"/>
+        </w:rPr>
+        <w:t>&gt;</w:t>
+      </w:r>
+      <w:r>
+        <w:rPr>
+          <w:rFonts w:ascii="Courier New" w:eastAsia="Times New Roman" w:hAnsi="Courier New" w:cs="Courier New"/>
+          <w:color w:val="C7A65D"/>
+          <w:sz w:val="20"/>
+          <w:szCs w:val="20"/>
+          <w:lang w:val="en-US" w:eastAsia="ru-RU"/>
+        </w:rPr>
+        <w:br/>
+        <w:t xml:space="preserve">      &lt;/div&gt;</w:t>
+      </w:r>
+      <w:r>
+        <w:rPr>
+          <w:rFonts w:ascii="Courier New" w:eastAsia="Times New Roman" w:hAnsi="Courier New" w:cs="Courier New"/>
+          <w:color w:val="C7A65D"/>
+          <w:sz w:val="20"/>
+          <w:szCs w:val="20"/>
+          <w:lang w:val="en-US" w:eastAsia="ru-RU"/>
+        </w:rPr>
+        <w:br/>
+        <w:t xml:space="preserve">      &lt;div </w:t>
+      </w:r>
+      <w:proofErr w:type="spellStart"/>
+      <w:r>
+        <w:rPr>
+          <w:rFonts w:ascii="Courier New" w:eastAsia="Times New Roman" w:hAnsi="Courier New" w:cs="Courier New"/>
+          <w:color w:val="C9C9D1"/>
+          <w:sz w:val="20"/>
+          <w:szCs w:val="20"/>
+          <w:lang w:val="en-US" w:eastAsia="ru-RU"/>
+        </w:rPr>
+        <w:t>className</w:t>
+      </w:r>
+      <w:proofErr w:type="spellEnd"/>
+      <w:r>
+        <w:rPr>
+          <w:rFonts w:ascii="Courier New" w:eastAsia="Times New Roman" w:hAnsi="Courier New" w:cs="Courier New"/>
+          <w:color w:val="62A362"/>
+          <w:sz w:val="20"/>
+          <w:szCs w:val="20"/>
+          <w:lang w:val="en-US" w:eastAsia="ru-RU"/>
+        </w:rPr>
+        <w:t>=</w:t>
+      </w:r>
+      <w:r>
+        <w:rPr>
+          <w:rFonts w:ascii="Courier New" w:eastAsia="Times New Roman" w:hAnsi="Courier New" w:cs="Courier New"/>
+          <w:color w:val="C9C9D1"/>
+          <w:sz w:val="20"/>
+          <w:szCs w:val="20"/>
+          <w:lang w:val="en-US" w:eastAsia="ru-RU"/>
+        </w:rPr>
+        <w:t>{</w:t>
+      </w:r>
+      <w:proofErr w:type="spellStart"/>
+      <w:r>
+        <w:rPr>
+          <w:rFonts w:ascii="Courier New" w:eastAsia="Times New Roman" w:hAnsi="Courier New" w:cs="Courier New"/>
+          <w:color w:val="C9C9D1"/>
+          <w:sz w:val="20"/>
+          <w:szCs w:val="20"/>
+          <w:lang w:val="en-US" w:eastAsia="ru-RU"/>
+        </w:rPr>
+        <w:t>classes.item</w:t>
+      </w:r>
+      <w:proofErr w:type="spellEnd"/>
+      <w:r>
+        <w:rPr>
+          <w:rFonts w:ascii="Courier New" w:eastAsia="Times New Roman" w:hAnsi="Courier New" w:cs="Courier New"/>
+          <w:color w:val="C9C9D1"/>
+          <w:sz w:val="20"/>
+          <w:szCs w:val="20"/>
+          <w:lang w:val="en-US" w:eastAsia="ru-RU"/>
+        </w:rPr>
+        <w:t>}</w:t>
+      </w:r>
+      <w:r>
+        <w:rPr>
+          <w:rFonts w:ascii="Courier New" w:eastAsia="Times New Roman" w:hAnsi="Courier New" w:cs="Courier New"/>
+          <w:color w:val="C7A65D"/>
+          <w:sz w:val="20"/>
+          <w:szCs w:val="20"/>
+          <w:lang w:val="en-US" w:eastAsia="ru-RU"/>
+        </w:rPr>
+        <w:t>&gt;</w:t>
+      </w:r>
+      <w:r>
+        <w:rPr>
+          <w:rFonts w:ascii="Courier New" w:eastAsia="Times New Roman" w:hAnsi="Courier New" w:cs="Courier New"/>
+          <w:color w:val="C7A65D"/>
+          <w:sz w:val="20"/>
+          <w:szCs w:val="20"/>
+          <w:lang w:val="en-US" w:eastAsia="ru-RU"/>
+        </w:rPr>
+        <w:br/>
+        <w:t xml:space="preserve">        &lt;</w:t>
+      </w:r>
+      <w:proofErr w:type="spellStart"/>
+      <w:r>
+        <w:rPr>
+          <w:rFonts w:ascii="Courier New" w:eastAsia="Times New Roman" w:hAnsi="Courier New" w:cs="Courier New"/>
+          <w:color w:val="C7A65D"/>
+          <w:sz w:val="20"/>
+          <w:szCs w:val="20"/>
+          <w:lang w:val="en-US" w:eastAsia="ru-RU"/>
+        </w:rPr>
+        <w:t>NavLink</w:t>
+      </w:r>
+      <w:proofErr w:type="spellEnd"/>
+      <w:r>
+        <w:rPr>
+          <w:rFonts w:ascii="Courier New" w:eastAsia="Times New Roman" w:hAnsi="Courier New" w:cs="Courier New"/>
+          <w:color w:val="C7A65D"/>
+          <w:sz w:val="20"/>
+          <w:szCs w:val="20"/>
+          <w:lang w:val="en-US" w:eastAsia="ru-RU"/>
+        </w:rPr>
+        <w:t xml:space="preserve"> </w:t>
+      </w:r>
+      <w:r>
+        <w:rPr>
+          <w:rFonts w:ascii="Courier New" w:eastAsia="Times New Roman" w:hAnsi="Courier New" w:cs="Courier New"/>
+          <w:color w:val="C9C9D1"/>
+          <w:sz w:val="20"/>
+          <w:szCs w:val="20"/>
+          <w:lang w:val="en-US" w:eastAsia="ru-RU"/>
+        </w:rPr>
+        <w:t>to</w:t>
+      </w:r>
+      <w:r>
+        <w:rPr>
+          <w:rFonts w:ascii="Courier New" w:eastAsia="Times New Roman" w:hAnsi="Courier New" w:cs="Courier New"/>
+          <w:color w:val="62A362"/>
+          <w:sz w:val="20"/>
+          <w:szCs w:val="20"/>
+          <w:lang w:val="en-US" w:eastAsia="ru-RU"/>
+        </w:rPr>
+        <w:t>="/Settings"</w:t>
+      </w:r>
+      <w:r>
+        <w:rPr>
+          <w:rFonts w:ascii="Courier New" w:eastAsia="Times New Roman" w:hAnsi="Courier New" w:cs="Courier New"/>
+          <w:color w:val="62A362"/>
+          <w:sz w:val="20"/>
+          <w:szCs w:val="20"/>
+          <w:lang w:val="en-US" w:eastAsia="ru-RU"/>
+        </w:rPr>
+        <w:br/>
+        <w:t xml:space="preserve">                 </w:t>
+      </w:r>
+      <w:proofErr w:type="spellStart"/>
+      <w:r>
+        <w:rPr>
+          <w:rFonts w:ascii="Courier New" w:eastAsia="Times New Roman" w:hAnsi="Courier New" w:cs="Courier New"/>
+          <w:color w:val="C9C9D1"/>
+          <w:sz w:val="20"/>
+          <w:szCs w:val="20"/>
+          <w:lang w:val="en-US" w:eastAsia="ru-RU"/>
+        </w:rPr>
+        <w:t>activeClassName</w:t>
+      </w:r>
+      <w:proofErr w:type="spellEnd"/>
+      <w:r>
+        <w:rPr>
+          <w:rFonts w:ascii="Courier New" w:eastAsia="Times New Roman" w:hAnsi="Courier New" w:cs="Courier New"/>
+          <w:color w:val="62A362"/>
+          <w:sz w:val="20"/>
+          <w:szCs w:val="20"/>
+          <w:lang w:val="en-US" w:eastAsia="ru-RU"/>
+        </w:rPr>
+        <w:t>=</w:t>
+      </w:r>
+      <w:r>
+        <w:rPr>
+          <w:rFonts w:ascii="Courier New" w:eastAsia="Times New Roman" w:hAnsi="Courier New" w:cs="Courier New"/>
+          <w:color w:val="C9C9D1"/>
+          <w:sz w:val="20"/>
+          <w:szCs w:val="20"/>
+          <w:lang w:val="en-US" w:eastAsia="ru-RU"/>
+        </w:rPr>
+        <w:t>{</w:t>
+      </w:r>
+      <w:proofErr w:type="spellStart"/>
+      <w:r>
+        <w:rPr>
+          <w:rFonts w:ascii="Courier New" w:eastAsia="Times New Roman" w:hAnsi="Courier New" w:cs="Courier New"/>
+          <w:color w:val="C9C9D1"/>
+          <w:sz w:val="20"/>
+          <w:szCs w:val="20"/>
+          <w:lang w:val="en-US" w:eastAsia="ru-RU"/>
+        </w:rPr>
+        <w:t>classes.activeLink</w:t>
+      </w:r>
+      <w:proofErr w:type="spellEnd"/>
+      <w:r>
+        <w:rPr>
+          <w:rFonts w:ascii="Courier New" w:eastAsia="Times New Roman" w:hAnsi="Courier New" w:cs="Courier New"/>
+          <w:color w:val="C9C9D1"/>
+          <w:sz w:val="20"/>
+          <w:szCs w:val="20"/>
+          <w:lang w:val="en-US" w:eastAsia="ru-RU"/>
+        </w:rPr>
+        <w:t>}</w:t>
+      </w:r>
+      <w:r>
+        <w:rPr>
+          <w:rFonts w:ascii="Courier New" w:eastAsia="Times New Roman" w:hAnsi="Courier New" w:cs="Courier New"/>
+          <w:color w:val="C7A65D"/>
+          <w:sz w:val="20"/>
+          <w:szCs w:val="20"/>
+          <w:lang w:val="en-US" w:eastAsia="ru-RU"/>
+        </w:rPr>
+        <w:t>&gt;</w:t>
+      </w:r>
+      <w:r>
+        <w:rPr>
+          <w:rFonts w:ascii="Courier New" w:eastAsia="Times New Roman" w:hAnsi="Courier New" w:cs="Courier New"/>
+          <w:color w:val="C9C9D1"/>
+          <w:sz w:val="20"/>
+          <w:szCs w:val="20"/>
+          <w:lang w:val="en-US" w:eastAsia="ru-RU"/>
+        </w:rPr>
+        <w:t>Settings</w:t>
+      </w:r>
+      <w:r>
+        <w:rPr>
+          <w:rFonts w:ascii="Courier New" w:eastAsia="Times New Roman" w:hAnsi="Courier New" w:cs="Courier New"/>
+          <w:color w:val="C7A65D"/>
+          <w:sz w:val="20"/>
+          <w:szCs w:val="20"/>
+          <w:lang w:val="en-US" w:eastAsia="ru-RU"/>
+        </w:rPr>
+        <w:t>&lt;/</w:t>
+      </w:r>
+      <w:proofErr w:type="spellStart"/>
+      <w:r>
+        <w:rPr>
+          <w:rFonts w:ascii="Courier New" w:eastAsia="Times New Roman" w:hAnsi="Courier New" w:cs="Courier New"/>
+          <w:color w:val="C7A65D"/>
+          <w:sz w:val="20"/>
+          <w:szCs w:val="20"/>
+          <w:lang w:val="en-US" w:eastAsia="ru-RU"/>
+        </w:rPr>
+        <w:t>NavLink</w:t>
+      </w:r>
+      <w:proofErr w:type="spellEnd"/>
+      <w:r>
+        <w:rPr>
+          <w:rFonts w:ascii="Courier New" w:eastAsia="Times New Roman" w:hAnsi="Courier New" w:cs="Courier New"/>
+          <w:color w:val="C7A65D"/>
+          <w:sz w:val="20"/>
+          <w:szCs w:val="20"/>
+          <w:lang w:val="en-US" w:eastAsia="ru-RU"/>
+        </w:rPr>
+        <w:t>&gt;</w:t>
+      </w:r>
+      <w:r>
+        <w:rPr>
+          <w:rFonts w:ascii="Courier New" w:eastAsia="Times New Roman" w:hAnsi="Courier New" w:cs="Courier New"/>
+          <w:color w:val="C7A65D"/>
+          <w:sz w:val="20"/>
+          <w:szCs w:val="20"/>
+          <w:lang w:val="en-US" w:eastAsia="ru-RU"/>
+        </w:rPr>
+        <w:br/>
+        <w:t xml:space="preserve">      &lt;/div&gt;</w:t>
+      </w:r>
+      <w:r>
+        <w:rPr>
+          <w:rFonts w:ascii="Courier New" w:eastAsia="Times New Roman" w:hAnsi="Courier New" w:cs="Courier New"/>
+          <w:color w:val="C7A65D"/>
+          <w:sz w:val="20"/>
+          <w:szCs w:val="20"/>
+          <w:lang w:val="en-US" w:eastAsia="ru-RU"/>
+        </w:rPr>
+        <w:br/>
+        <w:t xml:space="preserve">    &lt;/</w:t>
+      </w:r>
+      <w:proofErr w:type="spellStart"/>
+      <w:r>
+        <w:rPr>
+          <w:rFonts w:ascii="Courier New" w:eastAsia="Times New Roman" w:hAnsi="Courier New" w:cs="Courier New"/>
+          <w:color w:val="C7A65D"/>
+          <w:sz w:val="20"/>
+          <w:szCs w:val="20"/>
+          <w:lang w:val="en-US" w:eastAsia="ru-RU"/>
+        </w:rPr>
+        <w:t>nav</w:t>
+      </w:r>
+      <w:proofErr w:type="spellEnd"/>
+      <w:r>
+        <w:rPr>
+          <w:rFonts w:ascii="Courier New" w:eastAsia="Times New Roman" w:hAnsi="Courier New" w:cs="Courier New"/>
+          <w:color w:val="C7A65D"/>
+          <w:sz w:val="20"/>
+          <w:szCs w:val="20"/>
+          <w:lang w:val="en-US" w:eastAsia="ru-RU"/>
+        </w:rPr>
+        <w:t>&gt;</w:t>
+      </w:r>
+      <w:r>
+        <w:rPr>
+          <w:rFonts w:ascii="Courier New" w:eastAsia="Times New Roman" w:hAnsi="Courier New" w:cs="Courier New"/>
+          <w:color w:val="C7A65D"/>
+          <w:sz w:val="20"/>
+          <w:szCs w:val="20"/>
+          <w:lang w:val="en-US" w:eastAsia="ru-RU"/>
+        </w:rPr>
+        <w:br/>
+        <w:t xml:space="preserve">  </w:t>
+      </w:r>
+      <w:r>
+        <w:rPr>
+          <w:rFonts w:ascii="Courier New" w:eastAsia="Times New Roman" w:hAnsi="Courier New" w:cs="Courier New"/>
+          <w:color w:val="C9C9D1"/>
+          <w:sz w:val="20"/>
+          <w:szCs w:val="20"/>
+          <w:lang w:val="en-US" w:eastAsia="ru-RU"/>
+        </w:rPr>
+        <w:t>)</w:t>
+      </w:r>
+      <w:r>
+        <w:rPr>
+          <w:rFonts w:ascii="Courier New" w:eastAsia="Times New Roman" w:hAnsi="Courier New" w:cs="Courier New"/>
+          <w:color w:val="C9C9D1"/>
+          <w:sz w:val="20"/>
+          <w:szCs w:val="20"/>
+          <w:lang w:val="en-US" w:eastAsia="ru-RU"/>
+        </w:rPr>
+        <w:br/>
+        <w:t>}</w:t>
+      </w:r>
+    </w:p>
+    <w:p>
+      <w:r>
+        <w:t xml:space="preserve">а модуль </w:t>
+      </w:r>
+      <w:r>
+        <w:rPr>
+          <w:lang w:val="en-US"/>
+        </w:rPr>
+        <w:t>CSS</w:t>
+      </w:r>
+      <w:r>
+        <w:t xml:space="preserve"> </w:t>
+      </w:r>
+      <w:r>
+        <w:t>следующим образом:</w:t>
+      </w:r>
+    </w:p>
+    <w:p>
+      <w:pPr>
+        <w:shd w:val="clear" w:color="auto" w:fill="1D1D26"/>
+        <w:tabs>
+          <w:tab w:val="left" w:pos="916"/>
+          <w:tab w:val="left" w:pos="1832"/>
+          <w:tab w:val="left" w:pos="2748"/>
+          <w:tab w:val="left" w:pos="3664"/>
+          <w:tab w:val="left" w:pos="4580"/>
+          <w:tab w:val="left" w:pos="5496"/>
+          <w:tab w:val="left" w:pos="6412"/>
+          <w:tab w:val="left" w:pos="7328"/>
+          <w:tab w:val="left" w:pos="8244"/>
+          <w:tab w:val="left" w:pos="9160"/>
+          <w:tab w:val="left" w:pos="10076"/>
+          <w:tab w:val="left" w:pos="10992"/>
+          <w:tab w:val="left" w:pos="11908"/>
+          <w:tab w:val="left" w:pos="12824"/>
+          <w:tab w:val="left" w:pos="13740"/>
+          <w:tab w:val="left" w:pos="14656"/>
+        </w:tabs>
+        <w:spacing w:after="0" w:line="240" w:lineRule="auto"/>
+        <w:rPr>
+          <w:rFonts w:ascii="Courier New" w:eastAsia="Times New Roman" w:hAnsi="Courier New" w:cs="Courier New"/>
+          <w:color w:val="C9C9D1"/>
+          <w:sz w:val="20"/>
+          <w:szCs w:val="20"/>
+          <w:lang w:val="en-US" w:eastAsia="ru-RU"/>
+        </w:rPr>
+      </w:pPr>
+      <w:r>
+        <w:rPr>
+          <w:rFonts w:ascii="Courier New" w:eastAsia="Times New Roman" w:hAnsi="Courier New" w:cs="Courier New"/>
+          <w:color w:val="C9C9D1"/>
+          <w:sz w:val="20"/>
+          <w:szCs w:val="20"/>
+          <w:lang w:val="en-US" w:eastAsia="ru-RU"/>
+        </w:rPr>
+        <w:t>.</w:t>
+      </w:r>
+      <w:proofErr w:type="spellStart"/>
+      <w:r>
+        <w:rPr>
+          <w:rFonts w:ascii="Courier New" w:eastAsia="Times New Roman" w:hAnsi="Courier New" w:cs="Courier New"/>
+          <w:color w:val="E0957B"/>
+          <w:sz w:val="20"/>
+          <w:szCs w:val="20"/>
+          <w:lang w:val="en-US" w:eastAsia="ru-RU"/>
+        </w:rPr>
+        <w:t>nav</w:t>
+      </w:r>
+      <w:proofErr w:type="spellEnd"/>
+      <w:r>
+        <w:rPr>
+          <w:rFonts w:ascii="Courier New" w:eastAsia="Times New Roman" w:hAnsi="Courier New" w:cs="Courier New"/>
+          <w:color w:val="E0957B"/>
+          <w:sz w:val="20"/>
+          <w:szCs w:val="20"/>
+          <w:lang w:val="en-US" w:eastAsia="ru-RU"/>
+        </w:rPr>
+        <w:t xml:space="preserve"> </w:t>
+      </w:r>
+      <w:r>
+        <w:rPr>
+          <w:rFonts w:ascii="Courier New" w:eastAsia="Times New Roman" w:hAnsi="Courier New" w:cs="Courier New"/>
+          <w:color w:val="C9C9D1"/>
+          <w:sz w:val="20"/>
+          <w:szCs w:val="20"/>
+          <w:lang w:val="en-US" w:eastAsia="ru-RU"/>
+        </w:rPr>
+        <w:t>{</w:t>
+      </w:r>
+      <w:r>
+        <w:rPr>
+          <w:rFonts w:ascii="Courier New" w:eastAsia="Times New Roman" w:hAnsi="Courier New" w:cs="Courier New"/>
+          <w:color w:val="C9C9D1"/>
+          <w:sz w:val="20"/>
+          <w:szCs w:val="20"/>
+          <w:lang w:val="en-US" w:eastAsia="ru-RU"/>
+        </w:rPr>
+        <w:br/>
+        <w:t xml:space="preserve">    </w:t>
+      </w:r>
+      <w:r>
+        <w:rPr>
+          <w:rFonts w:ascii="Courier New" w:eastAsia="Times New Roman" w:hAnsi="Courier New" w:cs="Courier New"/>
+          <w:color w:val="FFFFFF"/>
+          <w:sz w:val="20"/>
+          <w:szCs w:val="20"/>
+          <w:lang w:val="en-US" w:eastAsia="ru-RU"/>
+        </w:rPr>
+        <w:t>grid-area</w:t>
+      </w:r>
+      <w:r>
+        <w:rPr>
+          <w:rFonts w:ascii="Courier New" w:eastAsia="Times New Roman" w:hAnsi="Courier New" w:cs="Courier New"/>
+          <w:color w:val="C9C9D1"/>
+          <w:sz w:val="20"/>
+          <w:szCs w:val="20"/>
+          <w:lang w:val="en-US" w:eastAsia="ru-RU"/>
+        </w:rPr>
+        <w:t xml:space="preserve">: </w:t>
+      </w:r>
+      <w:proofErr w:type="spellStart"/>
+      <w:r>
+        <w:rPr>
+          <w:rFonts w:ascii="Courier New" w:eastAsia="Times New Roman" w:hAnsi="Courier New" w:cs="Courier New"/>
+          <w:color w:val="E0957B"/>
+          <w:sz w:val="20"/>
+          <w:szCs w:val="20"/>
+          <w:lang w:val="en-US" w:eastAsia="ru-RU"/>
+        </w:rPr>
+        <w:t>nav</w:t>
+      </w:r>
+      <w:proofErr w:type="spellEnd"/>
+      <w:r>
+        <w:rPr>
+          <w:rFonts w:ascii="Courier New" w:eastAsia="Times New Roman" w:hAnsi="Courier New" w:cs="Courier New"/>
+          <w:b/>
+          <w:bCs/>
+          <w:color w:val="E0957B"/>
+          <w:sz w:val="20"/>
+          <w:szCs w:val="20"/>
+          <w:lang w:val="en-US" w:eastAsia="ru-RU"/>
+        </w:rPr>
+        <w:t>;</w:t>
+      </w:r>
+      <w:r>
+        <w:rPr>
+          <w:rFonts w:ascii="Courier New" w:eastAsia="Times New Roman" w:hAnsi="Courier New" w:cs="Courier New"/>
+          <w:b/>
+          <w:bCs/>
+          <w:color w:val="E0957B"/>
+          <w:sz w:val="20"/>
+          <w:szCs w:val="20"/>
+          <w:lang w:val="en-US" w:eastAsia="ru-RU"/>
+        </w:rPr>
+        <w:br/>
+        <w:t xml:space="preserve">    </w:t>
+      </w:r>
+      <w:r>
+        <w:rPr>
+          <w:rFonts w:ascii="Courier New" w:eastAsia="Times New Roman" w:hAnsi="Courier New" w:cs="Courier New"/>
+          <w:color w:val="FFFFFF"/>
+          <w:sz w:val="20"/>
+          <w:szCs w:val="20"/>
+          <w:lang w:val="en-US" w:eastAsia="ru-RU"/>
+        </w:rPr>
+        <w:t>background-color</w:t>
+      </w:r>
+      <w:r>
+        <w:rPr>
+          <w:rFonts w:ascii="Courier New" w:eastAsia="Times New Roman" w:hAnsi="Courier New" w:cs="Courier New"/>
+          <w:color w:val="C9C9D1"/>
+          <w:sz w:val="20"/>
+          <w:szCs w:val="20"/>
+          <w:lang w:val="en-US" w:eastAsia="ru-RU"/>
+        </w:rPr>
+        <w:t xml:space="preserve">: </w:t>
+      </w:r>
+      <w:proofErr w:type="spellStart"/>
+      <w:r>
+        <w:rPr>
+          <w:rFonts w:ascii="Courier New" w:eastAsia="Times New Roman" w:hAnsi="Courier New" w:cs="Courier New"/>
+          <w:color w:val="62A362"/>
+          <w:sz w:val="20"/>
+          <w:szCs w:val="20"/>
+          <w:lang w:val="en-US" w:eastAsia="ru-RU"/>
+        </w:rPr>
+        <w:t>darkkhaki</w:t>
+      </w:r>
+      <w:proofErr w:type="spellEnd"/>
+      <w:r>
+        <w:rPr>
+          <w:rFonts w:ascii="Courier New" w:eastAsia="Times New Roman" w:hAnsi="Courier New" w:cs="Courier New"/>
+          <w:b/>
+          <w:bCs/>
+          <w:color w:val="E0957B"/>
+          <w:sz w:val="20"/>
+          <w:szCs w:val="20"/>
+          <w:lang w:val="en-US" w:eastAsia="ru-RU"/>
+        </w:rPr>
+        <w:t>;</w:t>
+      </w:r>
+      <w:r>
+        <w:rPr>
+          <w:rFonts w:ascii="Courier New" w:eastAsia="Times New Roman" w:hAnsi="Courier New" w:cs="Courier New"/>
+          <w:b/>
+          <w:bCs/>
+          <w:color w:val="E0957B"/>
+          <w:sz w:val="20"/>
+          <w:szCs w:val="20"/>
+          <w:lang w:val="en-US" w:eastAsia="ru-RU"/>
+        </w:rPr>
+        <w:br/>
+      </w:r>
+      <w:r>
+        <w:rPr>
+          <w:rFonts w:ascii="Courier New" w:eastAsia="Times New Roman" w:hAnsi="Courier New" w:cs="Courier New"/>
+          <w:color w:val="C9C9D1"/>
+          <w:sz w:val="20"/>
+          <w:szCs w:val="20"/>
+          <w:lang w:val="en-US" w:eastAsia="ru-RU"/>
+        </w:rPr>
+        <w:t>}</w:t>
+      </w:r>
+      <w:r>
+        <w:rPr>
+          <w:rFonts w:ascii="Courier New" w:eastAsia="Times New Roman" w:hAnsi="Courier New" w:cs="Courier New"/>
+          <w:color w:val="C9C9D1"/>
+          <w:sz w:val="20"/>
+          <w:szCs w:val="20"/>
+          <w:lang w:val="en-US" w:eastAsia="ru-RU"/>
+        </w:rPr>
+        <w:br/>
+      </w:r>
+      <w:r>
+        <w:rPr>
+          <w:rFonts w:ascii="Courier New" w:eastAsia="Times New Roman" w:hAnsi="Courier New" w:cs="Courier New"/>
+          <w:color w:val="C9C9D1"/>
+          <w:sz w:val="20"/>
+          <w:szCs w:val="20"/>
+          <w:lang w:val="en-US" w:eastAsia="ru-RU"/>
+        </w:rPr>
+        <w:br/>
+        <w:t>.</w:t>
+      </w:r>
+      <w:r>
+        <w:rPr>
+          <w:rFonts w:ascii="Courier New" w:eastAsia="Times New Roman" w:hAnsi="Courier New" w:cs="Courier New"/>
+          <w:color w:val="E0957B"/>
+          <w:sz w:val="20"/>
+          <w:szCs w:val="20"/>
+          <w:lang w:val="en-US" w:eastAsia="ru-RU"/>
+        </w:rPr>
+        <w:t xml:space="preserve">item </w:t>
+      </w:r>
+      <w:r>
+        <w:rPr>
+          <w:rFonts w:ascii="Courier New" w:eastAsia="Times New Roman" w:hAnsi="Courier New" w:cs="Courier New"/>
+          <w:color w:val="E67E5C"/>
+          <w:sz w:val="20"/>
+          <w:szCs w:val="20"/>
+          <w:lang w:val="en-US" w:eastAsia="ru-RU"/>
+        </w:rPr>
+        <w:t xml:space="preserve">a </w:t>
+      </w:r>
+      <w:r>
+        <w:rPr>
+          <w:rFonts w:ascii="Courier New" w:eastAsia="Times New Roman" w:hAnsi="Courier New" w:cs="Courier New"/>
+          <w:color w:val="C9C9D1"/>
+          <w:sz w:val="20"/>
+          <w:szCs w:val="20"/>
+          <w:lang w:val="en-US" w:eastAsia="ru-RU"/>
+        </w:rPr>
+        <w:t>{</w:t>
+      </w:r>
+      <w:r>
+        <w:rPr>
+          <w:rFonts w:ascii="Courier New" w:eastAsia="Times New Roman" w:hAnsi="Courier New" w:cs="Courier New"/>
+          <w:color w:val="C9C9D1"/>
+          <w:sz w:val="20"/>
+          <w:szCs w:val="20"/>
+          <w:lang w:val="en-US" w:eastAsia="ru-RU"/>
+        </w:rPr>
+        <w:br/>
+        <w:t xml:space="preserve">    </w:t>
+      </w:r>
+      <w:r>
+        <w:rPr>
+          <w:rFonts w:ascii="Courier New" w:eastAsia="Times New Roman" w:hAnsi="Courier New" w:cs="Courier New"/>
+          <w:color w:val="FFFFFF"/>
+          <w:sz w:val="20"/>
+          <w:szCs w:val="20"/>
+          <w:lang w:val="en-US" w:eastAsia="ru-RU"/>
+        </w:rPr>
+        <w:t>color</w:t>
+      </w:r>
+      <w:r>
+        <w:rPr>
+          <w:rFonts w:ascii="Courier New" w:eastAsia="Times New Roman" w:hAnsi="Courier New" w:cs="Courier New"/>
+          <w:color w:val="C9C9D1"/>
+          <w:sz w:val="20"/>
+          <w:szCs w:val="20"/>
+          <w:lang w:val="en-US" w:eastAsia="ru-RU"/>
+        </w:rPr>
+        <w:t xml:space="preserve">: </w:t>
+      </w:r>
+      <w:proofErr w:type="spellStart"/>
+      <w:r>
+        <w:rPr>
+          <w:rFonts w:ascii="Courier New" w:eastAsia="Times New Roman" w:hAnsi="Courier New" w:cs="Courier New"/>
+          <w:color w:val="62A362"/>
+          <w:sz w:val="20"/>
+          <w:szCs w:val="20"/>
+          <w:lang w:val="en-US" w:eastAsia="ru-RU"/>
+        </w:rPr>
+        <w:t>whitesmoke</w:t>
+      </w:r>
+      <w:proofErr w:type="spellEnd"/>
+      <w:r>
+        <w:rPr>
+          <w:rFonts w:ascii="Courier New" w:eastAsia="Times New Roman" w:hAnsi="Courier New" w:cs="Courier New"/>
+          <w:b/>
+          <w:bCs/>
+          <w:color w:val="E0957B"/>
+          <w:sz w:val="20"/>
+          <w:szCs w:val="20"/>
+          <w:lang w:val="en-US" w:eastAsia="ru-RU"/>
+        </w:rPr>
+        <w:t>;</w:t>
+      </w:r>
+      <w:r>
+        <w:rPr>
+          <w:rFonts w:ascii="Courier New" w:eastAsia="Times New Roman" w:hAnsi="Courier New" w:cs="Courier New"/>
+          <w:b/>
+          <w:bCs/>
+          <w:color w:val="E0957B"/>
+          <w:sz w:val="20"/>
+          <w:szCs w:val="20"/>
+          <w:lang w:val="en-US" w:eastAsia="ru-RU"/>
+        </w:rPr>
+        <w:br/>
+      </w:r>
+      <w:r>
+        <w:rPr>
+          <w:rFonts w:ascii="Courier New" w:eastAsia="Times New Roman" w:hAnsi="Courier New" w:cs="Courier New"/>
+          <w:color w:val="C9C9D1"/>
+          <w:sz w:val="20"/>
+          <w:szCs w:val="20"/>
+          <w:lang w:val="en-US" w:eastAsia="ru-RU"/>
+        </w:rPr>
+        <w:t>}</w:t>
+      </w:r>
+      <w:r>
+        <w:rPr>
+          <w:rFonts w:ascii="Courier New" w:eastAsia="Times New Roman" w:hAnsi="Courier New" w:cs="Courier New"/>
+          <w:color w:val="C9C9D1"/>
+          <w:sz w:val="20"/>
+          <w:szCs w:val="20"/>
+          <w:lang w:val="en-US" w:eastAsia="ru-RU"/>
+        </w:rPr>
+        <w:br/>
+      </w:r>
+      <w:r>
+        <w:rPr>
+          <w:rFonts w:ascii="Courier New" w:eastAsia="Times New Roman" w:hAnsi="Courier New" w:cs="Courier New"/>
+          <w:color w:val="C9C9D1"/>
+          <w:sz w:val="20"/>
+          <w:szCs w:val="20"/>
+          <w:lang w:val="en-US" w:eastAsia="ru-RU"/>
+        </w:rPr>
+        <w:br/>
+        <w:t>.</w:t>
+      </w:r>
+      <w:r>
+        <w:rPr>
+          <w:rFonts w:ascii="Courier New" w:eastAsia="Times New Roman" w:hAnsi="Courier New" w:cs="Courier New"/>
+          <w:color w:val="E0957B"/>
+          <w:sz w:val="20"/>
+          <w:szCs w:val="20"/>
+          <w:lang w:val="en-US" w:eastAsia="ru-RU"/>
+        </w:rPr>
+        <w:t xml:space="preserve">item </w:t>
+      </w:r>
+      <w:proofErr w:type="spellStart"/>
+      <w:r>
+        <w:rPr>
+          <w:rFonts w:ascii="Courier New" w:eastAsia="Times New Roman" w:hAnsi="Courier New" w:cs="Courier New"/>
+          <w:color w:val="E67E5C"/>
+          <w:sz w:val="20"/>
+          <w:szCs w:val="20"/>
+          <w:lang w:val="en-US" w:eastAsia="ru-RU"/>
+        </w:rPr>
+        <w:t>a</w:t>
+      </w:r>
+      <w:r>
+        <w:rPr>
+          <w:rFonts w:ascii="Courier New" w:eastAsia="Times New Roman" w:hAnsi="Courier New" w:cs="Courier New"/>
+          <w:color w:val="C9C9D1"/>
+          <w:sz w:val="20"/>
+          <w:szCs w:val="20"/>
+          <w:lang w:val="en-US" w:eastAsia="ru-RU"/>
+        </w:rPr>
+        <w:t>.</w:t>
+      </w:r>
+      <w:r>
+        <w:rPr>
+          <w:rFonts w:ascii="Courier New" w:eastAsia="Times New Roman" w:hAnsi="Courier New" w:cs="Courier New"/>
+          <w:color w:val="E0957B"/>
+          <w:sz w:val="20"/>
+          <w:szCs w:val="20"/>
+          <w:lang w:val="en-US" w:eastAsia="ru-RU"/>
+        </w:rPr>
+        <w:t>activeLink</w:t>
+      </w:r>
+      <w:proofErr w:type="spellEnd"/>
+      <w:r>
+        <w:rPr>
+          <w:rFonts w:ascii="Courier New" w:eastAsia="Times New Roman" w:hAnsi="Courier New" w:cs="Courier New"/>
+          <w:color w:val="E0957B"/>
+          <w:sz w:val="20"/>
+          <w:szCs w:val="20"/>
+          <w:lang w:val="en-US" w:eastAsia="ru-RU"/>
+        </w:rPr>
+        <w:t xml:space="preserve"> </w:t>
+      </w:r>
+      <w:r>
+        <w:rPr>
+          <w:rFonts w:ascii="Courier New" w:eastAsia="Times New Roman" w:hAnsi="Courier New" w:cs="Courier New"/>
+          <w:color w:val="C9C9D1"/>
+          <w:sz w:val="20"/>
+          <w:szCs w:val="20"/>
+          <w:lang w:val="en-US" w:eastAsia="ru-RU"/>
+        </w:rPr>
+        <w:t>{</w:t>
+      </w:r>
+      <w:r>
+        <w:rPr>
+          <w:rFonts w:ascii="Courier New" w:eastAsia="Times New Roman" w:hAnsi="Courier New" w:cs="Courier New"/>
+          <w:color w:val="C9C9D1"/>
+          <w:sz w:val="20"/>
+          <w:szCs w:val="20"/>
+          <w:lang w:val="en-US" w:eastAsia="ru-RU"/>
+        </w:rPr>
+        <w:br/>
+        <w:t xml:space="preserve">    </w:t>
+      </w:r>
+      <w:r>
+        <w:rPr>
+          <w:rFonts w:ascii="Courier New" w:eastAsia="Times New Roman" w:hAnsi="Courier New" w:cs="Courier New"/>
+          <w:color w:val="FFFFFF"/>
+          <w:sz w:val="20"/>
+          <w:szCs w:val="20"/>
+          <w:lang w:val="en-US" w:eastAsia="ru-RU"/>
+        </w:rPr>
+        <w:t>color</w:t>
+      </w:r>
+      <w:r>
+        <w:rPr>
+          <w:rFonts w:ascii="Courier New" w:eastAsia="Times New Roman" w:hAnsi="Courier New" w:cs="Courier New"/>
+          <w:color w:val="C9C9D1"/>
+          <w:sz w:val="20"/>
+          <w:szCs w:val="20"/>
+          <w:lang w:val="en-US" w:eastAsia="ru-RU"/>
+        </w:rPr>
+        <w:t xml:space="preserve">: </w:t>
+      </w:r>
+      <w:r>
+        <w:rPr>
+          <w:rFonts w:ascii="Courier New" w:eastAsia="Times New Roman" w:hAnsi="Courier New" w:cs="Courier New"/>
+          <w:color w:val="62A362"/>
+          <w:sz w:val="20"/>
+          <w:szCs w:val="20"/>
+          <w:lang w:val="en-US" w:eastAsia="ru-RU"/>
+        </w:rPr>
+        <w:t>gold</w:t>
+      </w:r>
+      <w:r>
+        <w:rPr>
+          <w:rFonts w:ascii="Courier New" w:eastAsia="Times New Roman" w:hAnsi="Courier New" w:cs="Courier New"/>
+          <w:b/>
+          <w:bCs/>
+          <w:color w:val="E0957B"/>
+          <w:sz w:val="20"/>
+          <w:szCs w:val="20"/>
+          <w:lang w:val="en-US" w:eastAsia="ru-RU"/>
+        </w:rPr>
+        <w:t>;</w:t>
+      </w:r>
+      <w:r>
+        <w:rPr>
+          <w:rFonts w:ascii="Courier New" w:eastAsia="Times New Roman" w:hAnsi="Courier New" w:cs="Courier New"/>
+          <w:b/>
+          <w:bCs/>
+          <w:color w:val="E0957B"/>
+          <w:sz w:val="20"/>
+          <w:szCs w:val="20"/>
+          <w:lang w:val="en-US" w:eastAsia="ru-RU"/>
+        </w:rPr>
+        <w:br/>
+      </w:r>
+      <w:r>
+        <w:rPr>
+          <w:rFonts w:ascii="Courier New" w:eastAsia="Times New Roman" w:hAnsi="Courier New" w:cs="Courier New"/>
+          <w:color w:val="C9C9D1"/>
+          <w:sz w:val="20"/>
+          <w:szCs w:val="20"/>
+          <w:lang w:val="en-US" w:eastAsia="ru-RU"/>
+        </w:rPr>
+        <w:t>}</w:t>
+      </w:r>
+    </w:p>
+    <w:p>
+      <w:pPr>
+        <w:rPr>
+          <w:lang w:val="en-US"/>
+        </w:rPr>
+      </w:pPr>
+      <w:bookmarkStart w:id="0" w:name="_GoBack"/>
+      <w:bookmarkEnd w:id="0"/>
     </w:p>
     <w:p>
       <w:pPr>

</xml_diff>

<commit_message>
lesson 21. Create Dialogs page CS HTML
</commit_message>
<xml_diff>
--- a/notes/Путь Самурая 1.0.docx
+++ b/notes/Путь Самурая 1.0.docx
@@ -10924,6 +10924,54 @@
           <w:lang w:val="en-US"/>
         </w:rPr>
       </w:pPr>
+    </w:p>
+    <w:p>
+      <w:pPr>
+        <w:jc w:val="center"/>
+        <w:rPr>
+          <w:sz w:val="36"/>
+          <w:szCs w:val="36"/>
+          <w:highlight w:val="yellow"/>
+        </w:rPr>
+      </w:pPr>
+      <w:r>
+        <w:rPr>
+          <w:sz w:val="36"/>
+          <w:szCs w:val="36"/>
+          <w:highlight w:val="yellow"/>
+        </w:rPr>
+        <w:t>21</w:t>
+      </w:r>
+      <w:r>
+        <w:rPr>
+          <w:sz w:val="36"/>
+          <w:szCs w:val="36"/>
+          <w:highlight w:val="yellow"/>
+        </w:rPr>
+        <w:t xml:space="preserve">. </w:t>
+      </w:r>
+      <w:r>
+        <w:rPr>
+          <w:sz w:val="36"/>
+          <w:szCs w:val="36"/>
+          <w:highlight w:val="yellow"/>
+        </w:rPr>
+        <w:t>Верстаем страницу диалогов</w:t>
+      </w:r>
+    </w:p>
+    <w:p>
+      <w:r>
+        <w:t>При</w:t>
+      </w:r>
+      <w:r>
+        <w:t xml:space="preserve"> </w:t>
+      </w:r>
+      <w:r>
+        <w:t>нажатии</w:t>
+      </w:r>
+      <w:r>
+        <w:t xml:space="preserve"> </w:t>
+      </w:r>
       <w:bookmarkStart w:id="0" w:name="_GoBack"/>
       <w:bookmarkEnd w:id="0"/>
     </w:p>

</xml_diff>

<commit_message>
lesson 23. Divide Dialogs and other Components into smaller ones, use Props ant Props Typisation
</commit_message>
<xml_diff>
--- a/notes/Путь Самурая 1.0.docx
+++ b/notes/Путь Самурая 1.0.docx
@@ -176,6 +176,7 @@
           <w:szCs w:val="20"/>
         </w:rPr>
       </w:pPr>
+      <w:proofErr w:type="gramStart"/>
       <w:r>
         <w:rPr>
           <w:b/>
@@ -185,6 +186,7 @@
         </w:rPr>
         <w:t>import</w:t>
       </w:r>
+      <w:proofErr w:type="gramEnd"/>
       <w:r>
         <w:rPr>
           <w:b/>
@@ -261,6 +263,7 @@
         </w:rPr>
         <w:t>.</w:t>
       </w:r>
+      <w:proofErr w:type="spellStart"/>
       <w:r>
         <w:rPr>
           <w:b/>
@@ -270,6 +273,7 @@
         </w:rPr>
         <w:t>ts</w:t>
       </w:r>
+      <w:proofErr w:type="spellEnd"/>
       <w:r>
         <w:rPr>
           <w:b/>
@@ -316,6 +320,7 @@
           <w:szCs w:val="20"/>
         </w:rPr>
       </w:pPr>
+      <w:proofErr w:type="gramStart"/>
       <w:r>
         <w:rPr>
           <w:b/>
@@ -354,8 +359,25 @@
           <w:sz w:val="20"/>
           <w:szCs w:val="20"/>
         </w:rPr>
-        <w:t xml:space="preserve">- автоимпорт компонент в </w:t>
-      </w:r>
+        <w:t xml:space="preserve">- </w:t>
+      </w:r>
+      <w:proofErr w:type="spellStart"/>
+      <w:r>
+        <w:rPr>
+          <w:sz w:val="20"/>
+          <w:szCs w:val="20"/>
+        </w:rPr>
+        <w:t>автоимпорт</w:t>
+      </w:r>
+      <w:proofErr w:type="spellEnd"/>
+      <w:r>
+        <w:rPr>
+          <w:sz w:val="20"/>
+          <w:szCs w:val="20"/>
+        </w:rPr>
+        <w:t xml:space="preserve"> компонент в </w:t>
+      </w:r>
+      <w:proofErr w:type="spellStart"/>
       <w:r>
         <w:rPr>
           <w:sz w:val="20"/>
@@ -364,19 +386,44 @@
         </w:rPr>
         <w:t>WebStorm</w:t>
       </w:r>
-      <w:r>
-        <w:rPr>
-          <w:sz w:val="20"/>
-          <w:szCs w:val="20"/>
-        </w:rPr>
-        <w:t xml:space="preserve">. </w:t>
-      </w:r>
-      <w:r>
-        <w:rPr>
-          <w:sz w:val="20"/>
-          <w:szCs w:val="20"/>
-        </w:rPr>
-        <w:t xml:space="preserve">При автоимпорте </w:t>
+      <w:proofErr w:type="spellEnd"/>
+      <w:r>
+        <w:rPr>
+          <w:sz w:val="20"/>
+          <w:szCs w:val="20"/>
+        </w:rPr>
+        <w:t>.</w:t>
+      </w:r>
+      <w:proofErr w:type="gramEnd"/>
+      <w:r>
+        <w:rPr>
+          <w:sz w:val="20"/>
+          <w:szCs w:val="20"/>
+        </w:rPr>
+        <w:t xml:space="preserve"> </w:t>
+      </w:r>
+      <w:r>
+        <w:rPr>
+          <w:sz w:val="20"/>
+          <w:szCs w:val="20"/>
+        </w:rPr>
+        <w:t xml:space="preserve">При </w:t>
+      </w:r>
+      <w:proofErr w:type="spellStart"/>
+      <w:r>
+        <w:rPr>
+          <w:sz w:val="20"/>
+          <w:szCs w:val="20"/>
+        </w:rPr>
+        <w:t>автоимпорте</w:t>
+      </w:r>
+      <w:proofErr w:type="spellEnd"/>
+      <w:r>
+        <w:rPr>
+          <w:sz w:val="20"/>
+          <w:szCs w:val="20"/>
+        </w:rPr>
+        <w:t xml:space="preserve"> </w:t>
       </w:r>
       <w:r>
         <w:rPr>
@@ -428,7 +475,27 @@
           <w:szCs w:val="36"/>
           <w:highlight w:val="yellow"/>
         </w:rPr>
-        <w:t xml:space="preserve">11. Соц сеть, шаг 1, верстка, </w:t>
+        <w:t xml:space="preserve">11. </w:t>
+      </w:r>
+      <w:proofErr w:type="spellStart"/>
+      <w:proofErr w:type="gramStart"/>
+      <w:r>
+        <w:rPr>
+          <w:sz w:val="36"/>
+          <w:szCs w:val="36"/>
+          <w:highlight w:val="yellow"/>
+        </w:rPr>
+        <w:t>Соц</w:t>
+      </w:r>
+      <w:proofErr w:type="spellEnd"/>
+      <w:proofErr w:type="gramEnd"/>
+      <w:r>
+        <w:rPr>
+          <w:sz w:val="36"/>
+          <w:szCs w:val="36"/>
+          <w:highlight w:val="yellow"/>
+        </w:rPr>
+        <w:t xml:space="preserve"> сеть, шаг 1, верстка, </w:t>
       </w:r>
       <w:r>
         <w:rPr>
@@ -623,8 +690,18 @@
           <w:szCs w:val="36"/>
           <w:highlight w:val="yellow"/>
         </w:rPr>
-        <w:t>13. Git</w:t>
-      </w:r>
+        <w:t xml:space="preserve">13. </w:t>
+      </w:r>
+      <w:proofErr w:type="spellStart"/>
+      <w:r>
+        <w:rPr>
+          <w:sz w:val="36"/>
+          <w:szCs w:val="36"/>
+          <w:highlight w:val="yellow"/>
+        </w:rPr>
+        <w:t>Git</w:t>
+      </w:r>
+      <w:proofErr w:type="spellEnd"/>
     </w:p>
     <w:p>
       <w:pPr>
@@ -640,7 +717,25 @@
           <w:sz w:val="20"/>
           <w:szCs w:val="20"/>
         </w:rPr>
-        <w:t xml:space="preserve">Ссылка на репозиторий Димыча (там есть </w:t>
+        <w:t xml:space="preserve">Ссылка на репозиторий </w:t>
+      </w:r>
+      <w:proofErr w:type="spellStart"/>
+      <w:r>
+        <w:rPr>
+          <w:b/>
+          <w:sz w:val="20"/>
+          <w:szCs w:val="20"/>
+        </w:rPr>
+        <w:t>Димыча</w:t>
+      </w:r>
+      <w:proofErr w:type="spellEnd"/>
+      <w:r>
+        <w:rPr>
+          <w:b/>
+          <w:sz w:val="20"/>
+          <w:szCs w:val="20"/>
+        </w:rPr>
+        <w:t xml:space="preserve"> (там есть </w:t>
       </w:r>
       <w:r>
         <w:rPr>
@@ -766,6 +861,7 @@
         </w:rPr>
         <w:t>.</w:t>
       </w:r>
+      <w:proofErr w:type="spellStart"/>
       <w:r>
         <w:rPr>
           <w:sz w:val="20"/>
@@ -775,6 +871,7 @@
         </w:rPr>
         <w:t>json</w:t>
       </w:r>
+      <w:proofErr w:type="spellEnd"/>
       <w:r>
         <w:rPr>
           <w:sz w:val="20"/>
@@ -792,6 +889,7 @@
         </w:rPr>
         <w:t>node</w:t>
       </w:r>
+      <w:proofErr w:type="gramStart"/>
       <w:r>
         <w:rPr>
           <w:sz w:val="20"/>
@@ -806,7 +904,16 @@
           <w:szCs w:val="20"/>
           <w:highlight w:val="red"/>
         </w:rPr>
-        <w:t>Подтягивает инфо какие модули установить.</w:t>
+        <w:t>П</w:t>
+      </w:r>
+      <w:proofErr w:type="gramEnd"/>
+      <w:r>
+        <w:rPr>
+          <w:sz w:val="20"/>
+          <w:szCs w:val="20"/>
+          <w:highlight w:val="red"/>
+        </w:rPr>
+        <w:t>одтягивает инфо какие модули установить.</w:t>
       </w:r>
     </w:p>
     <w:p>
@@ -876,8 +983,18 @@
           <w:szCs w:val="36"/>
           <w:highlight w:val="yellow"/>
         </w:rPr>
-        <w:t>14. CSS Modules</w:t>
-      </w:r>
+        <w:t xml:space="preserve">14. CSS </w:t>
+      </w:r>
+      <w:proofErr w:type="spellStart"/>
+      <w:r>
+        <w:rPr>
+          <w:sz w:val="36"/>
+          <w:szCs w:val="36"/>
+          <w:highlight w:val="yellow"/>
+        </w:rPr>
+        <w:t>Modules</w:t>
+      </w:r>
+      <w:proofErr w:type="spellEnd"/>
     </w:p>
     <w:p>
       <w:pPr>
@@ -935,7 +1052,23 @@
           <w:sz w:val="20"/>
           <w:szCs w:val="20"/>
         </w:rPr>
-        <w:t xml:space="preserve">В файле компоненты нуно указывать импортируемый стиль </w:t>
+        <w:t xml:space="preserve">В файле компоненты </w:t>
+      </w:r>
+      <w:proofErr w:type="spellStart"/>
+      <w:r>
+        <w:rPr>
+          <w:sz w:val="20"/>
+          <w:szCs w:val="20"/>
+        </w:rPr>
+        <w:t>нуно</w:t>
+      </w:r>
+      <w:proofErr w:type="spellEnd"/>
+      <w:r>
+        <w:rPr>
+          <w:sz w:val="20"/>
+          <w:szCs w:val="20"/>
+        </w:rPr>
+        <w:t xml:space="preserve"> указывать импортируемый стиль </w:t>
       </w:r>
       <w:r>
         <w:rPr>
@@ -983,6 +1116,7 @@
           <w:lang w:eastAsia="ru-RU"/>
         </w:rPr>
       </w:pPr>
+      <w:proofErr w:type="spellStart"/>
       <w:r>
         <w:rPr>
           <w:rFonts w:ascii="Courier New" w:eastAsia="Times New Roman" w:hAnsi="Courier New" w:cs="Courier New"/>
@@ -991,7 +1125,18 @@
           <w:szCs w:val="20"/>
           <w:lang w:eastAsia="ru-RU"/>
         </w:rPr>
-        <w:t xml:space="preserve">import </w:t>
+        <w:t>import</w:t>
+      </w:r>
+      <w:proofErr w:type="spellEnd"/>
+      <w:r>
+        <w:rPr>
+          <w:rFonts w:ascii="Courier New" w:eastAsia="Times New Roman" w:hAnsi="Courier New" w:cs="Courier New"/>
+          <w:color w:val="E0957B"/>
+          <w:sz w:val="20"/>
+          <w:szCs w:val="20"/>
+          <w:lang w:eastAsia="ru-RU"/>
+        </w:rPr>
+        <w:t xml:space="preserve"> </w:t>
       </w:r>
       <w:r>
         <w:rPr>
@@ -1084,6 +1229,7 @@
           <w:szCs w:val="20"/>
         </w:rPr>
       </w:pPr>
+      <w:proofErr w:type="spellStart"/>
       <w:r>
         <w:rPr>
           <w:b/>
@@ -1094,6 +1240,7 @@
         </w:rPr>
         <w:t>Navbar</w:t>
       </w:r>
+      <w:proofErr w:type="spellEnd"/>
       <w:r>
         <w:rPr>
           <w:b/>
@@ -1122,6 +1269,7 @@
         </w:rPr>
         <w:t>.</w:t>
       </w:r>
+      <w:proofErr w:type="spellStart"/>
       <w:r>
         <w:rPr>
           <w:b/>
@@ -1132,6 +1280,7 @@
         </w:rPr>
         <w:t>css</w:t>
       </w:r>
+      <w:proofErr w:type="spellEnd"/>
       <w:r>
         <w:rPr>
           <w:b/>
@@ -1154,7 +1303,23 @@
           <w:szCs w:val="20"/>
         </w:rPr>
         <w:lastRenderedPageBreak/>
-        <w:t xml:space="preserve">При этом все уникальные className, которые генерирует </w:t>
+        <w:t xml:space="preserve">При этом все уникальные </w:t>
+      </w:r>
+      <w:proofErr w:type="spellStart"/>
+      <w:r>
+        <w:rPr>
+          <w:sz w:val="20"/>
+          <w:szCs w:val="20"/>
+        </w:rPr>
+        <w:t>className</w:t>
+      </w:r>
+      <w:proofErr w:type="spellEnd"/>
+      <w:r>
+        <w:rPr>
+          <w:sz w:val="20"/>
+          <w:szCs w:val="20"/>
+        </w:rPr>
+        <w:t xml:space="preserve">, которые генерирует </w:t>
       </w:r>
       <w:r>
         <w:rPr>
@@ -1259,8 +1424,17 @@
           <w:sz w:val="20"/>
           <w:szCs w:val="20"/>
         </w:rPr>
-        <w:t>) )</w:t>
-      </w:r>
+        <w:t>)</w:t>
+      </w:r>
+      <w:proofErr w:type="gramStart"/>
+      <w:r>
+        <w:rPr>
+          <w:sz w:val="20"/>
+          <w:szCs w:val="20"/>
+        </w:rPr>
+        <w:t xml:space="preserve"> )</w:t>
+      </w:r>
+      <w:proofErr w:type="gramEnd"/>
     </w:p>
     <w:p>
       <w:pPr>
@@ -1307,6 +1481,7 @@
         </w:rPr>
         <w:t>’</w:t>
       </w:r>
+      <w:proofErr w:type="gramStart"/>
       <w:r>
         <w:rPr>
           <w:sz w:val="20"/>
@@ -1321,6 +1496,7 @@
         </w:rPr>
         <w:t>:</w:t>
       </w:r>
+      <w:proofErr w:type="gramEnd"/>
       <w:r>
         <w:rPr>
           <w:sz w:val="20"/>
@@ -1394,6 +1570,7 @@
         </w:rPr>
         <w:t>’</w:t>
       </w:r>
+      <w:proofErr w:type="gramStart"/>
       <w:r>
         <w:rPr>
           <w:sz w:val="20"/>
@@ -1408,6 +1585,7 @@
         </w:rPr>
         <w:t>:</w:t>
       </w:r>
+      <w:proofErr w:type="gramEnd"/>
       <w:r>
         <w:rPr>
           <w:sz w:val="20"/>
@@ -1608,12 +1786,21 @@
           <w:lang w:val="en-US"/>
         </w:rPr>
       </w:pPr>
+      <w:proofErr w:type="gramStart"/>
       <w:r>
         <w:rPr>
           <w:color w:val="E0957B"/>
           <w:lang w:val="en-US"/>
         </w:rPr>
-        <w:t xml:space="preserve">import </w:t>
+        <w:t>import</w:t>
+      </w:r>
+      <w:proofErr w:type="gramEnd"/>
+      <w:r>
+        <w:rPr>
+          <w:color w:val="E0957B"/>
+          <w:lang w:val="en-US"/>
+        </w:rPr>
+        <w:t xml:space="preserve"> </w:t>
       </w:r>
       <w:r>
         <w:rPr>
@@ -1669,7 +1856,23 @@
           <w:sz w:val="20"/>
           <w:szCs w:val="20"/>
         </w:rPr>
-        <w:t>- Для присваивания классов в className вносим следующие значения</w:t>
+        <w:t xml:space="preserve">- Для присваивания классов в </w:t>
+      </w:r>
+      <w:proofErr w:type="spellStart"/>
+      <w:r>
+        <w:rPr>
+          <w:sz w:val="20"/>
+          <w:szCs w:val="20"/>
+        </w:rPr>
+        <w:t>className</w:t>
+      </w:r>
+      <w:proofErr w:type="spellEnd"/>
+      <w:r>
+        <w:rPr>
+          <w:sz w:val="20"/>
+          <w:szCs w:val="20"/>
+        </w:rPr>
+        <w:t xml:space="preserve"> вносим следующие значения</w:t>
       </w:r>
       <w:r>
         <w:rPr>
@@ -1799,6 +2002,7 @@
         </w:rPr>
         <w:t xml:space="preserve">&lt;div </w:t>
       </w:r>
+      <w:proofErr w:type="spellStart"/>
       <w:r>
         <w:rPr>
           <w:color w:val="C9C9D1"/>
@@ -1806,6 +2010,7 @@
         </w:rPr>
         <w:t>className</w:t>
       </w:r>
+      <w:proofErr w:type="spellEnd"/>
       <w:r>
         <w:rPr>
           <w:color w:val="62A362"/>
@@ -1834,8 +2039,17 @@
           <w:lang w:val="en-US"/>
         </w:rPr>
         <w:br/>
-        <w:t xml:space="preserve">        &lt;img</w:t>
-      </w:r>
+        <w:t xml:space="preserve">        &lt;</w:t>
+      </w:r>
+      <w:proofErr w:type="spellStart"/>
+      <w:r>
+        <w:rPr>
+          <w:color w:val="C7A65D"/>
+          <w:lang w:val="en-US"/>
+        </w:rPr>
+        <w:t>img</w:t>
+      </w:r>
+      <w:proofErr w:type="spellEnd"/>
       <w:r>
         <w:rPr>
           <w:color w:val="C7A65D"/>
@@ -1969,6 +2183,7 @@
         <w:br/>
         <w:t xml:space="preserve">        &lt;div </w:t>
       </w:r>
+      <w:proofErr w:type="spellStart"/>
       <w:r>
         <w:rPr>
           <w:color w:val="C9C9D1"/>
@@ -1976,6 +2191,7 @@
         </w:rPr>
         <w:t>className</w:t>
       </w:r>
+      <w:proofErr w:type="spellEnd"/>
       <w:r>
         <w:rPr>
           <w:color w:val="62A362"/>
@@ -1988,7 +2204,23 @@
           <w:color w:val="C9C9D1"/>
           <w:lang w:val="en-US"/>
         </w:rPr>
-        <w:t>{classes.posts}</w:t>
+        <w:t>{</w:t>
+      </w:r>
+      <w:proofErr w:type="spellStart"/>
+      <w:r>
+        <w:rPr>
+          <w:color w:val="C9C9D1"/>
+          <w:lang w:val="en-US"/>
+        </w:rPr>
+        <w:t>classes.posts</w:t>
+      </w:r>
+      <w:proofErr w:type="spellEnd"/>
+      <w:r>
+        <w:rPr>
+          <w:color w:val="C9C9D1"/>
+          <w:lang w:val="en-US"/>
+        </w:rPr>
+        <w:t>}</w:t>
       </w:r>
       <w:r>
         <w:rPr>
@@ -2005,6 +2237,7 @@
         <w:br/>
         <w:t xml:space="preserve">          &lt;div </w:t>
       </w:r>
+      <w:proofErr w:type="spellStart"/>
       <w:r>
         <w:rPr>
           <w:color w:val="C9C9D1"/>
@@ -2012,6 +2245,7 @@
         </w:rPr>
         <w:t>className</w:t>
       </w:r>
+      <w:proofErr w:type="spellEnd"/>
       <w:r>
         <w:rPr>
           <w:color w:val="62A362"/>
@@ -2024,7 +2258,23 @@
           <w:color w:val="C9C9D1"/>
           <w:lang w:val="en-US"/>
         </w:rPr>
-        <w:t>{classes.item}</w:t>
+        <w:t>{</w:t>
+      </w:r>
+      <w:proofErr w:type="spellStart"/>
+      <w:r>
+        <w:rPr>
+          <w:color w:val="C9C9D1"/>
+          <w:lang w:val="en-US"/>
+        </w:rPr>
+        <w:t>classes.item</w:t>
+      </w:r>
+      <w:proofErr w:type="spellEnd"/>
+      <w:r>
+        <w:rPr>
+          <w:color w:val="C9C9D1"/>
+          <w:lang w:val="en-US"/>
+        </w:rPr>
+        <w:t>}</w:t>
       </w:r>
       <w:r>
         <w:rPr>
@@ -2055,6 +2305,7 @@
         <w:br/>
         <w:t xml:space="preserve">          &lt;div </w:t>
       </w:r>
+      <w:proofErr w:type="spellStart"/>
       <w:r>
         <w:rPr>
           <w:color w:val="C9C9D1"/>
@@ -2062,6 +2313,7 @@
         </w:rPr>
         <w:t>className</w:t>
       </w:r>
+      <w:proofErr w:type="spellEnd"/>
       <w:r>
         <w:rPr>
           <w:color w:val="62A362"/>
@@ -2074,7 +2326,23 @@
           <w:color w:val="C9C9D1"/>
           <w:lang w:val="en-US"/>
         </w:rPr>
-        <w:t>{classes.item}</w:t>
+        <w:t>{</w:t>
+      </w:r>
+      <w:proofErr w:type="spellStart"/>
+      <w:r>
+        <w:rPr>
+          <w:color w:val="C9C9D1"/>
+          <w:lang w:val="en-US"/>
+        </w:rPr>
+        <w:t>classes.item</w:t>
+      </w:r>
+      <w:proofErr w:type="spellEnd"/>
+      <w:r>
+        <w:rPr>
+          <w:color w:val="C9C9D1"/>
+          <w:lang w:val="en-US"/>
+        </w:rPr>
+        <w:t>}</w:t>
       </w:r>
       <w:r>
         <w:rPr>
@@ -2188,14 +2456,27 @@
           <w:lang w:val="en-US"/>
         </w:rPr>
       </w:pPr>
-      <w:r>
-        <w:rPr>
-          <w:b/>
-          <w:sz w:val="20"/>
-          <w:szCs w:val="20"/>
-          <w:lang w:val="en-US"/>
-        </w:rPr>
-        <w:t xml:space="preserve">className = </w:t>
+      <w:proofErr w:type="spellStart"/>
+      <w:proofErr w:type="gramStart"/>
+      <w:r>
+        <w:rPr>
+          <w:b/>
+          <w:sz w:val="20"/>
+          <w:szCs w:val="20"/>
+          <w:lang w:val="en-US"/>
+        </w:rPr>
+        <w:t>className</w:t>
+      </w:r>
+      <w:proofErr w:type="spellEnd"/>
+      <w:proofErr w:type="gramEnd"/>
+      <w:r>
+        <w:rPr>
+          <w:b/>
+          <w:sz w:val="20"/>
+          <w:szCs w:val="20"/>
+          <w:lang w:val="en-US"/>
+        </w:rPr>
+        <w:t xml:space="preserve"> = </w:t>
       </w:r>
       <w:r>
         <w:rPr>
@@ -2213,7 +2494,27 @@
           <w:szCs w:val="20"/>
           <w:lang w:val="en-US"/>
         </w:rPr>
-        <w:t>`${classes.nav}</w:t>
+        <w:t>`${</w:t>
+      </w:r>
+      <w:proofErr w:type="spellStart"/>
+      <w:r>
+        <w:rPr>
+          <w:b/>
+          <w:sz w:val="20"/>
+          <w:szCs w:val="20"/>
+          <w:lang w:val="en-US"/>
+        </w:rPr>
+        <w:t>classes.nav</w:t>
+      </w:r>
+      <w:proofErr w:type="spellEnd"/>
+      <w:r>
+        <w:rPr>
+          <w:b/>
+          <w:sz w:val="20"/>
+          <w:szCs w:val="20"/>
+          <w:lang w:val="en-US"/>
+        </w:rPr>
+        <w:t>}</w:t>
       </w:r>
       <w:r>
         <w:rPr>
@@ -2231,7 +2532,27 @@
           <w:szCs w:val="20"/>
           <w:lang w:val="en-US"/>
         </w:rPr>
-        <w:t>${classes.active}`</w:t>
+        <w:t>${</w:t>
+      </w:r>
+      <w:proofErr w:type="spellStart"/>
+      <w:r>
+        <w:rPr>
+          <w:b/>
+          <w:sz w:val="20"/>
+          <w:szCs w:val="20"/>
+          <w:lang w:val="en-US"/>
+        </w:rPr>
+        <w:t>classes.active</w:t>
+      </w:r>
+      <w:proofErr w:type="spellEnd"/>
+      <w:r>
+        <w:rPr>
+          <w:b/>
+          <w:sz w:val="20"/>
+          <w:szCs w:val="20"/>
+          <w:lang w:val="en-US"/>
+        </w:rPr>
+        <w:t>}`</w:t>
       </w:r>
       <w:r>
         <w:rPr>
@@ -2304,6 +2625,7 @@
           <w:szCs w:val="20"/>
         </w:rPr>
       </w:pPr>
+      <w:proofErr w:type="gramStart"/>
       <w:r>
         <w:rPr>
           <w:b/>
@@ -2312,6 +2634,7 @@
         </w:rPr>
         <w:t>.</w:t>
       </w:r>
+      <w:proofErr w:type="spellStart"/>
       <w:r>
         <w:rPr>
           <w:b/>
@@ -2321,6 +2644,7 @@
         </w:rPr>
         <w:t>nav</w:t>
       </w:r>
+      <w:proofErr w:type="spellEnd"/>
       <w:r>
         <w:rPr>
           <w:b/>
@@ -2346,6 +2670,7 @@
         </w:rPr>
         <w:t xml:space="preserve"> {</w:t>
       </w:r>
+      <w:proofErr w:type="gramEnd"/>
     </w:p>
     <w:p>
       <w:pPr>
@@ -2411,6 +2736,7 @@
           <w:szCs w:val="20"/>
         </w:rPr>
       </w:pPr>
+      <w:proofErr w:type="gramStart"/>
       <w:r>
         <w:rPr>
           <w:sz w:val="20"/>
@@ -2431,8 +2757,17 @@
           <w:sz w:val="20"/>
           <w:szCs w:val="20"/>
         </w:rPr>
-        <w:t xml:space="preserve"> (можно при импорте назвать его по-другому), то мы не можем использовать в именах классов дефис. Можем, если только будем использовать другой синтаксис типа </w:t>
-      </w:r>
+        <w:t xml:space="preserve"> (можно при импорте назвать его по-другому), то мы не можем использовать в именах классов дефис.</w:t>
+      </w:r>
+      <w:proofErr w:type="gramEnd"/>
+      <w:r>
+        <w:rPr>
+          <w:sz w:val="20"/>
+          <w:szCs w:val="20"/>
+        </w:rPr>
+        <w:t xml:space="preserve"> Можем, если только будем использовать другой синтаксис типа </w:t>
+      </w:r>
+      <w:proofErr w:type="spellStart"/>
       <w:r>
         <w:rPr>
           <w:sz w:val="20"/>
@@ -2441,6 +2776,7 @@
         </w:rPr>
         <w:t>classNmae</w:t>
       </w:r>
+      <w:proofErr w:type="spellEnd"/>
       <w:r>
         <w:rPr>
           <w:sz w:val="20"/>
@@ -2478,6 +2814,7 @@
         </w:rPr>
         <w:t>-</w:t>
       </w:r>
+      <w:proofErr w:type="spellStart"/>
       <w:r>
         <w:rPr>
           <w:sz w:val="20"/>
@@ -2486,6 +2823,7 @@
         </w:rPr>
         <w:t>rm</w:t>
       </w:r>
+      <w:proofErr w:type="spellEnd"/>
       <w:r>
         <w:rPr>
           <w:sz w:val="20"/>
@@ -2559,6 +2897,7 @@
         </w:rPr>
         <w:t xml:space="preserve">можно </w:t>
       </w:r>
+      <w:proofErr w:type="spellStart"/>
       <w:r>
         <w:rPr>
           <w:b/>
@@ -2569,6 +2908,7 @@
         </w:rPr>
         <w:t>camelCase</w:t>
       </w:r>
+      <w:proofErr w:type="spellEnd"/>
       <w:r>
         <w:rPr>
           <w:b/>
@@ -2693,6 +3033,7 @@
         </w:rPr>
         <w:t xml:space="preserve">В папке исходного компонента создаем папку с именем компонента следующе уровня, вместе с ним и стили </w:t>
       </w:r>
+      <w:proofErr w:type="spellStart"/>
       <w:r>
         <w:rPr>
           <w:sz w:val="20"/>
@@ -2701,6 +3042,7 @@
         </w:rPr>
         <w:t>css</w:t>
       </w:r>
+      <w:proofErr w:type="spellEnd"/>
       <w:r>
         <w:rPr>
           <w:sz w:val="20"/>
@@ -2721,7 +3063,23 @@
           <w:sz w:val="20"/>
           <w:szCs w:val="20"/>
         </w:rPr>
-        <w:t>Так мы можем использовать одно из главных преимуществ компонент, мы можем их потом дублировать тегами!</w:t>
+        <w:t xml:space="preserve">Так мы можем использовать одно из главных преимуществ компонент, мы можем </w:t>
+      </w:r>
+      <w:proofErr w:type="gramStart"/>
+      <w:r>
+        <w:rPr>
+          <w:sz w:val="20"/>
+          <w:szCs w:val="20"/>
+        </w:rPr>
+        <w:t>их</w:t>
+      </w:r>
+      <w:proofErr w:type="gramEnd"/>
+      <w:r>
+        <w:rPr>
+          <w:sz w:val="20"/>
+          <w:szCs w:val="20"/>
+        </w:rPr>
+        <w:t xml:space="preserve"> потом дублировать тегами!</w:t>
       </w:r>
     </w:p>
     <w:p/>
@@ -2904,6 +3262,7 @@
           <w:lang w:val="en-US" w:eastAsia="ru-RU"/>
         </w:rPr>
       </w:pPr>
+      <w:proofErr w:type="gramStart"/>
       <w:r>
         <w:rPr>
           <w:rFonts w:ascii="Courier New" w:eastAsia="Times New Roman" w:hAnsi="Courier New" w:cs="Courier New"/>
@@ -2912,7 +3271,18 @@
           <w:szCs w:val="20"/>
           <w:lang w:val="en-US" w:eastAsia="ru-RU"/>
         </w:rPr>
-        <w:t xml:space="preserve">export function </w:t>
+        <w:t>export</w:t>
+      </w:r>
+      <w:proofErr w:type="gramEnd"/>
+      <w:r>
+        <w:rPr>
+          <w:rFonts w:ascii="Courier New" w:eastAsia="Times New Roman" w:hAnsi="Courier New" w:cs="Courier New"/>
+          <w:color w:val="E0957B"/>
+          <w:sz w:val="20"/>
+          <w:szCs w:val="20"/>
+          <w:lang w:val="en-US" w:eastAsia="ru-RU"/>
+        </w:rPr>
+        <w:t xml:space="preserve"> function </w:t>
       </w:r>
       <w:r>
         <w:rPr>
@@ -3006,6 +3376,7 @@
         </w:rPr>
         <w:t xml:space="preserve">&lt;header </w:t>
       </w:r>
+      <w:proofErr w:type="spellStart"/>
       <w:r>
         <w:rPr>
           <w:rFonts w:ascii="Courier New" w:eastAsia="Times New Roman" w:hAnsi="Courier New" w:cs="Courier New"/>
@@ -3016,6 +3387,7 @@
         </w:rPr>
         <w:t>className</w:t>
       </w:r>
+      <w:proofErr w:type="spellEnd"/>
       <w:r>
         <w:rPr>
           <w:rFonts w:ascii="Courier New" w:eastAsia="Times New Roman" w:hAnsi="Courier New" w:cs="Courier New"/>
@@ -3034,7 +3406,29 @@
           <w:szCs w:val="20"/>
           <w:lang w:val="en-US" w:eastAsia="ru-RU"/>
         </w:rPr>
-        <w:t>{classes.header}</w:t>
+        <w:t>{</w:t>
+      </w:r>
+      <w:proofErr w:type="spellStart"/>
+      <w:r>
+        <w:rPr>
+          <w:rFonts w:ascii="Courier New" w:eastAsia="Times New Roman" w:hAnsi="Courier New" w:cs="Courier New"/>
+          <w:color w:val="C9C9D1"/>
+          <w:sz w:val="20"/>
+          <w:szCs w:val="20"/>
+          <w:lang w:val="en-US" w:eastAsia="ru-RU"/>
+        </w:rPr>
+        <w:t>classes.header</w:t>
+      </w:r>
+      <w:proofErr w:type="spellEnd"/>
+      <w:r>
+        <w:rPr>
+          <w:rFonts w:ascii="Courier New" w:eastAsia="Times New Roman" w:hAnsi="Courier New" w:cs="Courier New"/>
+          <w:color w:val="C9C9D1"/>
+          <w:sz w:val="20"/>
+          <w:szCs w:val="20"/>
+          <w:lang w:val="en-US" w:eastAsia="ru-RU"/>
+        </w:rPr>
+        <w:t>}</w:t>
       </w:r>
       <w:r>
         <w:rPr>
@@ -3055,8 +3449,20 @@
           <w:lang w:val="en-US" w:eastAsia="ru-RU"/>
         </w:rPr>
         <w:br/>
-        <w:t xml:space="preserve">      &lt;img</w:t>
-      </w:r>
+        <w:t xml:space="preserve">      &lt;</w:t>
+      </w:r>
+      <w:proofErr w:type="spellStart"/>
+      <w:r>
+        <w:rPr>
+          <w:rFonts w:ascii="Courier New" w:eastAsia="Times New Roman" w:hAnsi="Courier New" w:cs="Courier New"/>
+          <w:color w:val="C7A65D"/>
+          <w:sz w:val="20"/>
+          <w:szCs w:val="20"/>
+          <w:lang w:val="en-US" w:eastAsia="ru-RU"/>
+        </w:rPr>
+        <w:t>img</w:t>
+      </w:r>
+      <w:proofErr w:type="spellEnd"/>
       <w:r>
         <w:rPr>
           <w:rFonts w:ascii="Courier New" w:eastAsia="Times New Roman" w:hAnsi="Courier New" w:cs="Courier New"/>
@@ -3224,7 +3630,23 @@
           <w:sz w:val="20"/>
           <w:szCs w:val="20"/>
         </w:rPr>
-        <w:t xml:space="preserve">Когда мы указываем компоненту без аттрибутов </w:t>
+        <w:t xml:space="preserve">Когда мы указываем компоненту без </w:t>
+      </w:r>
+      <w:proofErr w:type="spellStart"/>
+      <w:r>
+        <w:rPr>
+          <w:sz w:val="20"/>
+          <w:szCs w:val="20"/>
+        </w:rPr>
+        <w:t>аттрибутов</w:t>
+      </w:r>
+      <w:proofErr w:type="spellEnd"/>
+      <w:r>
+        <w:rPr>
+          <w:sz w:val="20"/>
+          <w:szCs w:val="20"/>
+        </w:rPr>
+        <w:t xml:space="preserve"> </w:t>
       </w:r>
       <w:r>
         <w:rPr>
@@ -3246,7 +3668,23 @@
           <w:sz w:val="20"/>
           <w:szCs w:val="20"/>
         </w:rPr>
-        <w:t>в компоненту приходит пустой оъект.</w:t>
+        <w:t xml:space="preserve">в компоненту приходит пустой </w:t>
+      </w:r>
+      <w:proofErr w:type="spellStart"/>
+      <w:r>
+        <w:rPr>
+          <w:sz w:val="20"/>
+          <w:szCs w:val="20"/>
+        </w:rPr>
+        <w:t>оъект</w:t>
+      </w:r>
+      <w:proofErr w:type="spellEnd"/>
+      <w:r>
+        <w:rPr>
+          <w:sz w:val="20"/>
+          <w:szCs w:val="20"/>
+        </w:rPr>
+        <w:t>.</w:t>
       </w:r>
     </w:p>
     <w:p>
@@ -3384,7 +3822,29 @@
           <w:szCs w:val="20"/>
           <w:lang w:val="en-US" w:eastAsia="ru-RU"/>
         </w:rPr>
-        <w:t>="Dima K"</w:t>
+        <w:t>="</w:t>
+      </w:r>
+      <w:proofErr w:type="spellStart"/>
+      <w:r>
+        <w:rPr>
+          <w:rFonts w:ascii="Courier New" w:eastAsia="Times New Roman" w:hAnsi="Courier New" w:cs="Courier New"/>
+          <w:color w:val="62A362"/>
+          <w:sz w:val="20"/>
+          <w:szCs w:val="20"/>
+          <w:lang w:val="en-US" w:eastAsia="ru-RU"/>
+        </w:rPr>
+        <w:t>Dima</w:t>
+      </w:r>
+      <w:proofErr w:type="spellEnd"/>
+      <w:r>
+        <w:rPr>
+          <w:rFonts w:ascii="Courier New" w:eastAsia="Times New Roman" w:hAnsi="Courier New" w:cs="Courier New"/>
+          <w:color w:val="62A362"/>
+          <w:sz w:val="20"/>
+          <w:szCs w:val="20"/>
+          <w:lang w:val="en-US" w:eastAsia="ru-RU"/>
+        </w:rPr>
+        <w:t xml:space="preserve"> K"</w:t>
       </w:r>
       <w:r>
         <w:rPr>
@@ -3507,6 +3967,7 @@
           <w:lang w:eastAsia="ru-RU"/>
         </w:rPr>
       </w:pPr>
+      <w:proofErr w:type="gramStart"/>
       <w:r>
         <w:rPr>
           <w:rFonts w:ascii="Courier New" w:eastAsia="Times New Roman" w:hAnsi="Courier New" w:cs="Courier New"/>
@@ -3546,8 +4007,20 @@
           <w:szCs w:val="20"/>
           <w:lang w:eastAsia="ru-RU"/>
         </w:rPr>
-        <w:t xml:space="preserve">: </w:t>
-      </w:r>
+        <w:t>:</w:t>
+      </w:r>
+      <w:proofErr w:type="gramEnd"/>
+      <w:r>
+        <w:rPr>
+          <w:rFonts w:ascii="Courier New" w:eastAsia="Times New Roman" w:hAnsi="Courier New" w:cs="Courier New"/>
+          <w:color w:val="C9C9D1"/>
+          <w:sz w:val="20"/>
+          <w:szCs w:val="20"/>
+          <w:lang w:eastAsia="ru-RU"/>
+        </w:rPr>
+        <w:t xml:space="preserve"> </w:t>
+      </w:r>
+      <w:proofErr w:type="gramStart"/>
       <w:r>
         <w:rPr>
           <w:rFonts w:ascii="Courier New" w:eastAsia="Times New Roman" w:hAnsi="Courier New" w:cs="Courier New"/>
@@ -3558,6 +4031,7 @@
         </w:rPr>
         <w:t>"</w:t>
       </w:r>
+      <w:proofErr w:type="spellStart"/>
       <w:r>
         <w:rPr>
           <w:rFonts w:ascii="Courier New" w:eastAsia="Times New Roman" w:hAnsi="Courier New" w:cs="Courier New"/>
@@ -3568,6 +4042,7 @@
         </w:rPr>
         <w:t>Dima</w:t>
       </w:r>
+      <w:proofErr w:type="spellEnd"/>
       <w:r>
         <w:rPr>
           <w:rFonts w:ascii="Courier New" w:eastAsia="Times New Roman" w:hAnsi="Courier New" w:cs="Courier New"/>
@@ -3618,6 +4093,7 @@
         </w:rPr>
         <w:t>}</w:t>
       </w:r>
+      <w:proofErr w:type="gramEnd"/>
     </w:p>
     <w:p>
       <w:pPr>
@@ -3661,7 +4137,15 @@
           <w:sz w:val="20"/>
           <w:szCs w:val="20"/>
         </w:rPr>
-        <w:t xml:space="preserve"> в компоненте (функции) мы прописываем в фигурных скобках </w:t>
+        <w:t xml:space="preserve"> в компоненте (функции) мы прописываем в фигурных скобках</w:t>
+      </w:r>
+      <w:proofErr w:type="gramStart"/>
+      <w:r>
+        <w:rPr>
+          <w:sz w:val="20"/>
+          <w:szCs w:val="20"/>
+        </w:rPr>
+        <w:t xml:space="preserve"> </w:t>
       </w:r>
       <w:r>
         <w:rPr>
@@ -3670,6 +4154,7 @@
         </w:rPr>
         <w:t>{}</w:t>
       </w:r>
+      <w:proofErr w:type="gramEnd"/>
     </w:p>
     <w:p>
       <w:pPr>
@@ -3701,6 +4186,7 @@
           <w:lang w:val="en-US" w:eastAsia="ru-RU"/>
         </w:rPr>
       </w:pPr>
+      <w:proofErr w:type="gramStart"/>
       <w:r>
         <w:rPr>
           <w:rFonts w:ascii="Courier New" w:eastAsia="Times New Roman" w:hAnsi="Courier New" w:cs="Courier New"/>
@@ -3709,7 +4195,18 @@
           <w:szCs w:val="20"/>
           <w:lang w:val="en-US" w:eastAsia="ru-RU"/>
         </w:rPr>
-        <w:t xml:space="preserve">export function </w:t>
+        <w:t>export</w:t>
+      </w:r>
+      <w:proofErr w:type="gramEnd"/>
+      <w:r>
+        <w:rPr>
+          <w:rFonts w:ascii="Courier New" w:eastAsia="Times New Roman" w:hAnsi="Courier New" w:cs="Courier New"/>
+          <w:color w:val="E0957B"/>
+          <w:sz w:val="20"/>
+          <w:szCs w:val="20"/>
+          <w:lang w:val="en-US" w:eastAsia="ru-RU"/>
+        </w:rPr>
+        <w:t xml:space="preserve"> function </w:t>
       </w:r>
       <w:r>
         <w:rPr>
@@ -4214,6 +4711,7 @@
         </w:rPr>
         <w:t xml:space="preserve"> </w:t>
       </w:r>
+      <w:proofErr w:type="spellStart"/>
       <w:r>
         <w:rPr>
           <w:b/>
@@ -4221,6 +4719,7 @@
         </w:rPr>
         <w:t>href</w:t>
       </w:r>
+      <w:proofErr w:type="spellEnd"/>
       <w:r>
         <w:rPr>
           <w:b/>
@@ -4282,8 +4781,23 @@
         <w:rPr>
           <w:b/>
         </w:rPr>
-        <w:t xml:space="preserve"> менятся </w:t>
-      </w:r>
+        <w:t xml:space="preserve"> </w:t>
+      </w:r>
+      <w:proofErr w:type="spellStart"/>
+      <w:r>
+        <w:rPr>
+          <w:b/>
+        </w:rPr>
+        <w:t>менятся</w:t>
+      </w:r>
+      <w:proofErr w:type="spellEnd"/>
+      <w:r>
+        <w:rPr>
+          <w:b/>
+        </w:rPr>
+        <w:t xml:space="preserve"> </w:t>
+      </w:r>
+      <w:proofErr w:type="spellStart"/>
       <w:r>
         <w:rPr>
           <w:b/>
@@ -4291,6 +4805,7 @@
         </w:rPr>
         <w:t>ulr</w:t>
       </w:r>
+      <w:proofErr w:type="spellEnd"/>
       <w:r>
         <w:rPr>
           <w:b/>
@@ -4300,12 +4815,14 @@
       <w:r>
         <w:t xml:space="preserve">Если мы хотим, чтобы что-то отрисовывалось в зависимости от </w:t>
       </w:r>
+      <w:proofErr w:type="spellStart"/>
       <w:r>
         <w:rPr>
           <w:lang w:val="en-US"/>
         </w:rPr>
         <w:t>url</w:t>
       </w:r>
+      <w:proofErr w:type="spellEnd"/>
       <w:r>
         <w:t xml:space="preserve">, мы должны использовать </w:t>
       </w:r>
@@ -4441,6 +4958,7 @@
       <w:r>
         <w:t xml:space="preserve"> </w:t>
       </w:r>
+      <w:proofErr w:type="spellStart"/>
       <w:r>
         <w:rPr>
           <w:b/>
@@ -4448,6 +4966,7 @@
         </w:rPr>
         <w:t>npm</w:t>
       </w:r>
+      <w:proofErr w:type="spellEnd"/>
       <w:r>
         <w:rPr>
           <w:b/>
@@ -4493,6 +5012,7 @@
         </w:rPr>
         <w:t>-</w:t>
       </w:r>
+      <w:proofErr w:type="spellStart"/>
       <w:r>
         <w:rPr>
           <w:b/>
@@ -4500,6 +5020,7 @@
         </w:rPr>
         <w:t>dom</w:t>
       </w:r>
+      <w:proofErr w:type="spellEnd"/>
       <w:r>
         <w:rPr>
           <w:b/>
@@ -4566,13 +5087,47 @@
           <w:lang w:val="en-US"/>
         </w:rPr>
       </w:pPr>
-      <w:r>
-        <w:rPr>
-          <w:b/>
-          <w:lang w:val="en-US"/>
-        </w:rPr>
-        <w:t>yarn add react-router-dom @types/react-router-dom</w:t>
-      </w:r>
+      <w:proofErr w:type="gramStart"/>
+      <w:r>
+        <w:rPr>
+          <w:b/>
+          <w:lang w:val="en-US"/>
+        </w:rPr>
+        <w:t>yarn</w:t>
+      </w:r>
+      <w:proofErr w:type="gramEnd"/>
+      <w:r>
+        <w:rPr>
+          <w:b/>
+          <w:lang w:val="en-US"/>
+        </w:rPr>
+        <w:t xml:space="preserve"> add react-router-</w:t>
+      </w:r>
+      <w:proofErr w:type="spellStart"/>
+      <w:r>
+        <w:rPr>
+          <w:b/>
+          <w:lang w:val="en-US"/>
+        </w:rPr>
+        <w:t>dom</w:t>
+      </w:r>
+      <w:proofErr w:type="spellEnd"/>
+      <w:r>
+        <w:rPr>
+          <w:b/>
+          <w:lang w:val="en-US"/>
+        </w:rPr>
+        <w:t xml:space="preserve"> @types/react-router-</w:t>
+      </w:r>
+      <w:proofErr w:type="spellStart"/>
+      <w:r>
+        <w:rPr>
+          <w:b/>
+          <w:lang w:val="en-US"/>
+        </w:rPr>
+        <w:t>dom</w:t>
+      </w:r>
+      <w:proofErr w:type="spellEnd"/>
     </w:p>
     <w:p>
       <w:pPr>
@@ -4638,12 +5193,19 @@
       <w:r>
         <w:t xml:space="preserve">зависимости в </w:t>
       </w:r>
-      <w:r>
-        <w:t>конфиг</w:t>
-      </w:r>
+      <w:proofErr w:type="spellStart"/>
+      <w:r>
+        <w:t>конфи</w:t>
+      </w:r>
+      <w:proofErr w:type="gramStart"/>
+      <w:r>
+        <w:t>г</w:t>
+      </w:r>
+      <w:proofErr w:type="spellEnd"/>
       <w:r>
         <w:t>-</w:t>
       </w:r>
+      <w:proofErr w:type="gramEnd"/>
       <w:r>
         <w:t xml:space="preserve"> файле </w:t>
       </w:r>
@@ -4656,12 +5218,14 @@
       <w:r>
         <w:t>.</w:t>
       </w:r>
+      <w:proofErr w:type="spellStart"/>
       <w:r>
         <w:rPr>
           <w:lang w:val="en-US"/>
         </w:rPr>
         <w:t>json</w:t>
       </w:r>
+      <w:proofErr w:type="spellEnd"/>
       <w:r>
         <w:t xml:space="preserve"> и потом при клоне автоматически установит пакет.</w:t>
       </w:r>
@@ -4686,14 +5250,38 @@
         <w:t xml:space="preserve"> </w:t>
       </w:r>
       <w:r>
-        <w:t xml:space="preserve">нужно сделать обрамление всего кода компонента в тег(функцию) </w:t>
-      </w:r>
-      <w:r>
-        <w:rPr>
-          <w:b/>
-          <w:lang w:val="en-US"/>
-        </w:rPr>
-        <w:t>&lt;BrowserRouter&gt;</w:t>
+        <w:t>нужно сделать обрамление всего кода компонента в те</w:t>
+      </w:r>
+      <w:proofErr w:type="gramStart"/>
+      <w:r>
+        <w:t>г(</w:t>
+      </w:r>
+      <w:proofErr w:type="gramEnd"/>
+      <w:r>
+        <w:t xml:space="preserve">функцию) </w:t>
+      </w:r>
+      <w:r>
+        <w:rPr>
+          <w:b/>
+          <w:lang w:val="en-US"/>
+        </w:rPr>
+        <w:t>&lt;</w:t>
+      </w:r>
+      <w:proofErr w:type="spellStart"/>
+      <w:r>
+        <w:rPr>
+          <w:b/>
+          <w:lang w:val="en-US"/>
+        </w:rPr>
+        <w:t>BrowserRouter</w:t>
+      </w:r>
+      <w:proofErr w:type="spellEnd"/>
+      <w:r>
+        <w:rPr>
+          <w:b/>
+          <w:lang w:val="en-US"/>
+        </w:rPr>
+        <w:t>&gt;</w:t>
       </w:r>
       <w:r>
         <w:rPr>
@@ -4740,7 +5328,39 @@
           <w:b/>
           <w:lang w:val="en-US"/>
         </w:rPr>
-        <w:t>import {BrowserRouter, Route} from 'react-router-dom'</w:t>
+        <w:t>import {</w:t>
+      </w:r>
+      <w:proofErr w:type="spellStart"/>
+      <w:r>
+        <w:rPr>
+          <w:b/>
+          <w:lang w:val="en-US"/>
+        </w:rPr>
+        <w:t>BrowserRouter</w:t>
+      </w:r>
+      <w:proofErr w:type="spellEnd"/>
+      <w:r>
+        <w:rPr>
+          <w:b/>
+          <w:lang w:val="en-US"/>
+        </w:rPr>
+        <w:t>, Route} from 'react-router-</w:t>
+      </w:r>
+      <w:proofErr w:type="spellStart"/>
+      <w:r>
+        <w:rPr>
+          <w:b/>
+          <w:lang w:val="en-US"/>
+        </w:rPr>
+        <w:t>dom</w:t>
+      </w:r>
+      <w:proofErr w:type="spellEnd"/>
+      <w:r>
+        <w:rPr>
+          <w:b/>
+          <w:lang w:val="en-US"/>
+        </w:rPr>
+        <w:t>'</w:t>
       </w:r>
     </w:p>
     <w:p>
@@ -4758,6 +5378,7 @@
         </w:rPr>
         <w:t>&lt;</w:t>
       </w:r>
+      <w:proofErr w:type="spellStart"/>
       <w:r>
         <w:rPr>
           <w:b/>
@@ -4765,6 +5386,7 @@
         </w:rPr>
         <w:t>BrowserRouter</w:t>
       </w:r>
+      <w:proofErr w:type="spellEnd"/>
       <w:r>
         <w:rPr>
           <w:b/>
@@ -4848,6 +5470,7 @@
       <w:r>
         <w:t>&lt;</w:t>
       </w:r>
+      <w:proofErr w:type="spellStart"/>
       <w:r>
         <w:rPr>
           <w:highlight w:val="red"/>
@@ -4855,6 +5478,7 @@
         </w:rPr>
         <w:t>NavLink</w:t>
       </w:r>
+      <w:proofErr w:type="spellEnd"/>
       <w:r>
         <w:rPr>
           <w:highlight w:val="red"/>
@@ -4899,16 +5523,40 @@
         </w:numPr>
       </w:pPr>
       <w:r>
-        <w:t xml:space="preserve">В компоненте отрисовки этих страниц, весь код оборачиваем тегом </w:t>
-      </w:r>
-      <w:r>
-        <w:t>&lt;BrowserRouter&gt;</w:t>
+        <w:t xml:space="preserve">В компоненте </w:t>
+      </w:r>
+      <w:proofErr w:type="spellStart"/>
+      <w:r>
+        <w:t>отрисовки</w:t>
+      </w:r>
+      <w:proofErr w:type="spellEnd"/>
+      <w:r>
+        <w:t xml:space="preserve"> этих страниц, весь код оборачиваем тегом </w:t>
+      </w:r>
+      <w:r>
+        <w:t>&lt;</w:t>
+      </w:r>
+      <w:proofErr w:type="spellStart"/>
+      <w:r>
+        <w:t>BrowserRouter</w:t>
+      </w:r>
+      <w:proofErr w:type="spellEnd"/>
+      <w:r>
+        <w:t>&gt;</w:t>
       </w:r>
       <w:r>
         <w:t>…</w:t>
       </w:r>
       <w:r>
-        <w:t>&lt;/BrowserRouter&gt;</w:t>
+        <w:t>&lt;/</w:t>
+      </w:r>
+      <w:proofErr w:type="spellStart"/>
+      <w:r>
+        <w:t>BrowserRouter</w:t>
+      </w:r>
+      <w:proofErr w:type="spellEnd"/>
+      <w:r>
+        <w:t>&gt;</w:t>
       </w:r>
     </w:p>
     <w:p>
@@ -4923,7 +5571,47 @@
         <w:t xml:space="preserve">Отображение компонент пишем в теге вида </w:t>
       </w:r>
       <w:r>
-        <w:t>&lt;Route path='/music' component={Music}/&gt;</w:t>
+        <w:t>&lt;</w:t>
+      </w:r>
+      <w:proofErr w:type="spellStart"/>
+      <w:r>
+        <w:t>Route</w:t>
+      </w:r>
+      <w:proofErr w:type="spellEnd"/>
+      <w:r>
+        <w:t xml:space="preserve"> </w:t>
+      </w:r>
+      <w:proofErr w:type="spellStart"/>
+      <w:r>
+        <w:t>path</w:t>
+      </w:r>
+      <w:proofErr w:type="spellEnd"/>
+      <w:r>
+        <w:t>='/</w:t>
+      </w:r>
+      <w:proofErr w:type="spellStart"/>
+      <w:r>
+        <w:t>music</w:t>
+      </w:r>
+      <w:proofErr w:type="spellEnd"/>
+      <w:r>
+        <w:t xml:space="preserve">' </w:t>
+      </w:r>
+      <w:proofErr w:type="spellStart"/>
+      <w:r>
+        <w:t>component</w:t>
+      </w:r>
+      <w:proofErr w:type="spellEnd"/>
+      <w:r>
+        <w:t>={</w:t>
+      </w:r>
+      <w:proofErr w:type="spellStart"/>
+      <w:r>
+        <w:t>Music</w:t>
+      </w:r>
+      <w:proofErr w:type="spellEnd"/>
+      <w:r>
+        <w:t>}/&gt;</w:t>
       </w:r>
     </w:p>
     <w:p>
@@ -5080,7 +5768,29 @@
           <w:szCs w:val="20"/>
           <w:lang w:val="en-US" w:eastAsia="ru-RU"/>
         </w:rPr>
-        <w:t>&lt;BrowserRouter&gt;</w:t>
+        <w:t>&lt;</w:t>
+      </w:r>
+      <w:proofErr w:type="spellStart"/>
+      <w:r>
+        <w:rPr>
+          <w:rFonts w:ascii="Courier New" w:eastAsia="Times New Roman" w:hAnsi="Courier New" w:cs="Courier New"/>
+          <w:color w:val="C7A65D"/>
+          <w:sz w:val="20"/>
+          <w:szCs w:val="20"/>
+          <w:lang w:val="en-US" w:eastAsia="ru-RU"/>
+        </w:rPr>
+        <w:t>BrowserRouter</w:t>
+      </w:r>
+      <w:proofErr w:type="spellEnd"/>
+      <w:r>
+        <w:rPr>
+          <w:rFonts w:ascii="Courier New" w:eastAsia="Times New Roman" w:hAnsi="Courier New" w:cs="Courier New"/>
+          <w:color w:val="C7A65D"/>
+          <w:sz w:val="20"/>
+          <w:szCs w:val="20"/>
+          <w:lang w:val="en-US" w:eastAsia="ru-RU"/>
+        </w:rPr>
+        <w:t>&gt;</w:t>
       </w:r>
       <w:r>
         <w:rPr>
@@ -5093,6 +5803,7 @@
         <w:br/>
         <w:t xml:space="preserve">      &lt;div </w:t>
       </w:r>
+      <w:proofErr w:type="spellStart"/>
       <w:r>
         <w:rPr>
           <w:rFonts w:ascii="Courier New" w:eastAsia="Times New Roman" w:hAnsi="Courier New" w:cs="Courier New"/>
@@ -5103,6 +5814,7 @@
         </w:rPr>
         <w:t>className</w:t>
       </w:r>
+      <w:proofErr w:type="spellEnd"/>
       <w:r>
         <w:rPr>
           <w:rFonts w:ascii="Courier New" w:eastAsia="Times New Roman" w:hAnsi="Courier New" w:cs="Courier New"/>
@@ -5143,7 +5855,29 @@
           <w:lang w:val="en-US" w:eastAsia="ru-RU"/>
         </w:rPr>
         <w:br/>
-        <w:t xml:space="preserve">        &lt;Navbar/&gt;</w:t>
+        <w:t xml:space="preserve">        &lt;</w:t>
+      </w:r>
+      <w:proofErr w:type="spellStart"/>
+      <w:r>
+        <w:rPr>
+          <w:rFonts w:ascii="Courier New" w:eastAsia="Times New Roman" w:hAnsi="Courier New" w:cs="Courier New"/>
+          <w:color w:val="C7A65D"/>
+          <w:sz w:val="20"/>
+          <w:szCs w:val="20"/>
+          <w:lang w:val="en-US" w:eastAsia="ru-RU"/>
+        </w:rPr>
+        <w:t>Navbar</w:t>
+      </w:r>
+      <w:proofErr w:type="spellEnd"/>
+      <w:r>
+        <w:rPr>
+          <w:rFonts w:ascii="Courier New" w:eastAsia="Times New Roman" w:hAnsi="Courier New" w:cs="Courier New"/>
+          <w:color w:val="C7A65D"/>
+          <w:sz w:val="20"/>
+          <w:szCs w:val="20"/>
+          <w:lang w:val="en-US" w:eastAsia="ru-RU"/>
+        </w:rPr>
+        <w:t>/&gt;</w:t>
       </w:r>
       <w:r>
         <w:rPr>
@@ -5207,6 +5941,7 @@
         </w:rPr>
         <w:t xml:space="preserve">&lt;div </w:t>
       </w:r>
+      <w:proofErr w:type="spellStart"/>
       <w:r>
         <w:rPr>
           <w:rFonts w:ascii="Courier New" w:eastAsia="Times New Roman" w:hAnsi="Courier New" w:cs="Courier New"/>
@@ -5217,6 +5952,7 @@
         </w:rPr>
         <w:t>className</w:t>
       </w:r>
+      <w:proofErr w:type="spellEnd"/>
       <w:r>
         <w:rPr>
           <w:rFonts w:ascii="Courier New" w:eastAsia="Times New Roman" w:hAnsi="Courier New" w:cs="Courier New"/>
@@ -5723,7 +6459,29 @@
           <w:lang w:val="en-US" w:eastAsia="ru-RU"/>
         </w:rPr>
         <w:br/>
-        <w:t xml:space="preserve">    &lt;/BrowserRouter&gt;</w:t>
+        <w:t xml:space="preserve">    &lt;/</w:t>
+      </w:r>
+      <w:proofErr w:type="spellStart"/>
+      <w:r>
+        <w:rPr>
+          <w:rFonts w:ascii="Courier New" w:eastAsia="Times New Roman" w:hAnsi="Courier New" w:cs="Courier New"/>
+          <w:color w:val="C7A65D"/>
+          <w:sz w:val="20"/>
+          <w:szCs w:val="20"/>
+          <w:lang w:val="en-US" w:eastAsia="ru-RU"/>
+        </w:rPr>
+        <w:t>BrowserRouter</w:t>
+      </w:r>
+      <w:proofErr w:type="spellEnd"/>
+      <w:r>
+        <w:rPr>
+          <w:rFonts w:ascii="Courier New" w:eastAsia="Times New Roman" w:hAnsi="Courier New" w:cs="Courier New"/>
+          <w:color w:val="C7A65D"/>
+          <w:sz w:val="20"/>
+          <w:szCs w:val="20"/>
+          <w:lang w:val="en-US" w:eastAsia="ru-RU"/>
+        </w:rPr>
+        <w:t>&gt;</w:t>
       </w:r>
       <w:r>
         <w:rPr>
@@ -5821,6 +6579,7 @@
         </w:rPr>
         <w:t xml:space="preserve"> </w:t>
       </w:r>
+      <w:proofErr w:type="spellStart"/>
       <w:r>
         <w:rPr>
           <w:sz w:val="36"/>
@@ -5830,6 +6589,7 @@
         </w:rPr>
         <w:t>NavLink</w:t>
       </w:r>
+      <w:proofErr w:type="spellEnd"/>
     </w:p>
     <w:p>
       <w:r>
@@ -5887,6 +6647,7 @@
         </w:rPr>
         <w:t xml:space="preserve"> </w:t>
       </w:r>
+      <w:proofErr w:type="spellStart"/>
       <w:r>
         <w:rPr>
           <w:b/>
@@ -5894,6 +6655,7 @@
         </w:rPr>
         <w:t>href</w:t>
       </w:r>
+      <w:proofErr w:type="spellEnd"/>
       <w:r>
         <w:rPr>
           <w:b/>
@@ -5947,10 +6709,18 @@
         <w:t>&gt;</w:t>
       </w:r>
       <w:r>
-        <w:t xml:space="preserve"> используем ссылки в тегах</w:t>
-      </w:r>
-      <w:r>
-        <w:t>(они же компоненты)</w:t>
+        <w:t xml:space="preserve"> используем ссылки в тега</w:t>
+      </w:r>
+      <w:proofErr w:type="gramStart"/>
+      <w:r>
+        <w:t>х</w:t>
+      </w:r>
+      <w:r>
+        <w:t>(</w:t>
+      </w:r>
+      <w:proofErr w:type="gramEnd"/>
+      <w:r>
+        <w:t>они же компоненты)</w:t>
       </w:r>
       <w:r>
         <w:t xml:space="preserve"> </w:t>
@@ -5961,6 +6731,7 @@
         </w:rPr>
         <w:t>&lt;</w:t>
       </w:r>
+      <w:proofErr w:type="spellStart"/>
       <w:r>
         <w:rPr>
           <w:b/>
@@ -5968,18 +6739,21 @@
         </w:rPr>
         <w:t>NavLink</w:t>
       </w:r>
+      <w:proofErr w:type="spellEnd"/>
       <w:r>
         <w:rPr>
           <w:b/>
         </w:rPr>
         <w:t xml:space="preserve">&gt;. </w:t>
       </w:r>
+      <w:proofErr w:type="spellStart"/>
       <w:r>
         <w:rPr>
           <w:lang w:val="en-US"/>
         </w:rPr>
         <w:t>NavLink</w:t>
       </w:r>
+      <w:proofErr w:type="spellEnd"/>
       <w:r>
         <w:t xml:space="preserve"> </w:t>
       </w:r>
@@ -5996,12 +6770,14 @@
       <w:r>
         <w:t xml:space="preserve">Вместо атрибута </w:t>
       </w:r>
+      <w:proofErr w:type="spellStart"/>
       <w:r>
         <w:rPr>
           <w:lang w:val="en-US"/>
         </w:rPr>
         <w:t>href</w:t>
       </w:r>
+      <w:proofErr w:type="spellEnd"/>
       <w:r>
         <w:t xml:space="preserve">=’’ </w:t>
       </w:r>
@@ -6263,6 +7039,7 @@
         </w:rPr>
         <w:t>{</w:t>
       </w:r>
+      <w:proofErr w:type="spellStart"/>
       <w:r>
         <w:rPr>
           <w:rFonts w:ascii="Courier New" w:eastAsia="Times New Roman" w:hAnsi="Courier New" w:cs="Courier New"/>
@@ -6273,6 +7050,7 @@
         </w:rPr>
         <w:t>NavLink</w:t>
       </w:r>
+      <w:proofErr w:type="spellEnd"/>
       <w:r>
         <w:rPr>
           <w:rFonts w:ascii="Courier New" w:eastAsia="Times New Roman" w:hAnsi="Courier New" w:cs="Courier New"/>
@@ -6301,7 +7079,29 @@
           <w:szCs w:val="20"/>
           <w:lang w:val="en-US" w:eastAsia="ru-RU"/>
         </w:rPr>
-        <w:t>'react-router-dom'</w:t>
+        <w:t>'react-router-</w:t>
+      </w:r>
+      <w:proofErr w:type="spellStart"/>
+      <w:r>
+        <w:rPr>
+          <w:rFonts w:ascii="Courier New" w:eastAsia="Times New Roman" w:hAnsi="Courier New" w:cs="Courier New"/>
+          <w:color w:val="62A362"/>
+          <w:sz w:val="20"/>
+          <w:szCs w:val="20"/>
+          <w:lang w:val="en-US" w:eastAsia="ru-RU"/>
+        </w:rPr>
+        <w:t>dom</w:t>
+      </w:r>
+      <w:proofErr w:type="spellEnd"/>
+      <w:r>
+        <w:rPr>
+          <w:rFonts w:ascii="Courier New" w:eastAsia="Times New Roman" w:hAnsi="Courier New" w:cs="Courier New"/>
+          <w:color w:val="62A362"/>
+          <w:sz w:val="20"/>
+          <w:szCs w:val="20"/>
+          <w:lang w:val="en-US" w:eastAsia="ru-RU"/>
+        </w:rPr>
+        <w:t>'</w:t>
       </w:r>
       <w:r>
         <w:rPr>
@@ -6349,6 +7149,7 @@
         </w:rPr>
         <w:t xml:space="preserve">export function </w:t>
       </w:r>
+      <w:proofErr w:type="spellStart"/>
       <w:r>
         <w:rPr>
           <w:rFonts w:ascii="Courier New" w:eastAsia="Times New Roman" w:hAnsi="Courier New" w:cs="Courier New"/>
@@ -6359,6 +7160,7 @@
         </w:rPr>
         <w:t>Navbar</w:t>
       </w:r>
+      <w:proofErr w:type="spellEnd"/>
       <w:r>
         <w:rPr>
           <w:rFonts w:ascii="Courier New" w:eastAsia="Times New Roman" w:hAnsi="Courier New" w:cs="Courier New"/>
@@ -6419,8 +7221,31 @@
           <w:szCs w:val="20"/>
           <w:lang w:val="en-US" w:eastAsia="ru-RU"/>
         </w:rPr>
-        <w:t xml:space="preserve">&lt;nav </w:t>
-      </w:r>
+        <w:t>&lt;</w:t>
+      </w:r>
+      <w:proofErr w:type="spellStart"/>
+      <w:r>
+        <w:rPr>
+          <w:rFonts w:ascii="Courier New" w:eastAsia="Times New Roman" w:hAnsi="Courier New" w:cs="Courier New"/>
+          <w:color w:val="C7A65D"/>
+          <w:sz w:val="20"/>
+          <w:szCs w:val="20"/>
+          <w:lang w:val="en-US" w:eastAsia="ru-RU"/>
+        </w:rPr>
+        <w:t>nav</w:t>
+      </w:r>
+      <w:proofErr w:type="spellEnd"/>
+      <w:r>
+        <w:rPr>
+          <w:rFonts w:ascii="Courier New" w:eastAsia="Times New Roman" w:hAnsi="Courier New" w:cs="Courier New"/>
+          <w:color w:val="C7A65D"/>
+          <w:sz w:val="20"/>
+          <w:szCs w:val="20"/>
+          <w:lang w:val="en-US" w:eastAsia="ru-RU"/>
+        </w:rPr>
+        <w:t xml:space="preserve"> </w:t>
+      </w:r>
+      <w:proofErr w:type="spellStart"/>
       <w:r>
         <w:rPr>
           <w:rFonts w:ascii="Courier New" w:eastAsia="Times New Roman" w:hAnsi="Courier New" w:cs="Courier New"/>
@@ -6431,6 +7256,7 @@
         </w:rPr>
         <w:t>className</w:t>
       </w:r>
+      <w:proofErr w:type="spellEnd"/>
       <w:r>
         <w:rPr>
           <w:rFonts w:ascii="Courier New" w:eastAsia="Times New Roman" w:hAnsi="Courier New" w:cs="Courier New"/>
@@ -6449,7 +7275,29 @@
           <w:szCs w:val="20"/>
           <w:lang w:val="en-US" w:eastAsia="ru-RU"/>
         </w:rPr>
-        <w:t>{classes.nav}</w:t>
+        <w:t>{</w:t>
+      </w:r>
+      <w:proofErr w:type="spellStart"/>
+      <w:r>
+        <w:rPr>
+          <w:rFonts w:ascii="Courier New" w:eastAsia="Times New Roman" w:hAnsi="Courier New" w:cs="Courier New"/>
+          <w:color w:val="C9C9D1"/>
+          <w:sz w:val="20"/>
+          <w:szCs w:val="20"/>
+          <w:lang w:val="en-US" w:eastAsia="ru-RU"/>
+        </w:rPr>
+        <w:t>classes.nav</w:t>
+      </w:r>
+      <w:proofErr w:type="spellEnd"/>
+      <w:r>
+        <w:rPr>
+          <w:rFonts w:ascii="Courier New" w:eastAsia="Times New Roman" w:hAnsi="Courier New" w:cs="Courier New"/>
+          <w:color w:val="C9C9D1"/>
+          <w:sz w:val="20"/>
+          <w:szCs w:val="20"/>
+          <w:lang w:val="en-US" w:eastAsia="ru-RU"/>
+        </w:rPr>
+        <w:t>}</w:t>
       </w:r>
       <w:r>
         <w:rPr>
@@ -6472,6 +7320,7 @@
         <w:br/>
         <w:t xml:space="preserve">      &lt;div </w:t>
       </w:r>
+      <w:proofErr w:type="spellStart"/>
       <w:r>
         <w:rPr>
           <w:rFonts w:ascii="Courier New" w:eastAsia="Times New Roman" w:hAnsi="Courier New" w:cs="Courier New"/>
@@ -6482,6 +7331,7 @@
         </w:rPr>
         <w:t>className</w:t>
       </w:r>
+      <w:proofErr w:type="spellEnd"/>
       <w:r>
         <w:rPr>
           <w:rFonts w:ascii="Courier New" w:eastAsia="Times New Roman" w:hAnsi="Courier New" w:cs="Courier New"/>
@@ -6500,7 +7350,29 @@
           <w:szCs w:val="20"/>
           <w:lang w:val="en-US" w:eastAsia="ru-RU"/>
         </w:rPr>
-        <w:t>{classes.item}</w:t>
+        <w:t>{</w:t>
+      </w:r>
+      <w:proofErr w:type="spellStart"/>
+      <w:r>
+        <w:rPr>
+          <w:rFonts w:ascii="Courier New" w:eastAsia="Times New Roman" w:hAnsi="Courier New" w:cs="Courier New"/>
+          <w:color w:val="C9C9D1"/>
+          <w:sz w:val="20"/>
+          <w:szCs w:val="20"/>
+          <w:lang w:val="en-US" w:eastAsia="ru-RU"/>
+        </w:rPr>
+        <w:t>classes.item</w:t>
+      </w:r>
+      <w:proofErr w:type="spellEnd"/>
+      <w:r>
+        <w:rPr>
+          <w:rFonts w:ascii="Courier New" w:eastAsia="Times New Roman" w:hAnsi="Courier New" w:cs="Courier New"/>
+          <w:color w:val="C9C9D1"/>
+          <w:sz w:val="20"/>
+          <w:szCs w:val="20"/>
+          <w:lang w:val="en-US" w:eastAsia="ru-RU"/>
+        </w:rPr>
+        <w:t>}</w:t>
       </w:r>
       <w:r>
         <w:rPr>
@@ -6521,7 +7393,29 @@
           <w:lang w:val="en-US" w:eastAsia="ru-RU"/>
         </w:rPr>
         <w:br/>
-        <w:t xml:space="preserve">        &lt;NavLink </w:t>
+        <w:t xml:space="preserve">        &lt;</w:t>
+      </w:r>
+      <w:proofErr w:type="spellStart"/>
+      <w:r>
+        <w:rPr>
+          <w:rFonts w:ascii="Courier New" w:eastAsia="Times New Roman" w:hAnsi="Courier New" w:cs="Courier New"/>
+          <w:color w:val="C7A65D"/>
+          <w:sz w:val="20"/>
+          <w:szCs w:val="20"/>
+          <w:lang w:val="en-US" w:eastAsia="ru-RU"/>
+        </w:rPr>
+        <w:t>NavLink</w:t>
+      </w:r>
+      <w:proofErr w:type="spellEnd"/>
+      <w:r>
+        <w:rPr>
+          <w:rFonts w:ascii="Courier New" w:eastAsia="Times New Roman" w:hAnsi="Courier New" w:cs="Courier New"/>
+          <w:color w:val="C7A65D"/>
+          <w:sz w:val="20"/>
+          <w:szCs w:val="20"/>
+          <w:lang w:val="en-US" w:eastAsia="ru-RU"/>
+        </w:rPr>
+        <w:t xml:space="preserve"> </w:t>
       </w:r>
       <w:r>
         <w:rPr>
@@ -6571,7 +7465,29 @@
           <w:szCs w:val="20"/>
           <w:lang w:val="en-US" w:eastAsia="ru-RU"/>
         </w:rPr>
-        <w:t>&lt;/NavLink&gt;&lt;/div&gt;</w:t>
+        <w:t>&lt;/</w:t>
+      </w:r>
+      <w:proofErr w:type="spellStart"/>
+      <w:r>
+        <w:rPr>
+          <w:rFonts w:ascii="Courier New" w:eastAsia="Times New Roman" w:hAnsi="Courier New" w:cs="Courier New"/>
+          <w:color w:val="C7A65D"/>
+          <w:sz w:val="20"/>
+          <w:szCs w:val="20"/>
+          <w:lang w:val="en-US" w:eastAsia="ru-RU"/>
+        </w:rPr>
+        <w:t>NavLink</w:t>
+      </w:r>
+      <w:proofErr w:type="spellEnd"/>
+      <w:r>
+        <w:rPr>
+          <w:rFonts w:ascii="Courier New" w:eastAsia="Times New Roman" w:hAnsi="Courier New" w:cs="Courier New"/>
+          <w:color w:val="C7A65D"/>
+          <w:sz w:val="20"/>
+          <w:szCs w:val="20"/>
+          <w:lang w:val="en-US" w:eastAsia="ru-RU"/>
+        </w:rPr>
+        <w:t>&gt;&lt;/div&gt;</w:t>
       </w:r>
       <w:r>
         <w:rPr>
@@ -6584,6 +7500,7 @@
         <w:br/>
         <w:t xml:space="preserve">      &lt;div </w:t>
       </w:r>
+      <w:proofErr w:type="spellStart"/>
       <w:r>
         <w:rPr>
           <w:rFonts w:ascii="Courier New" w:eastAsia="Times New Roman" w:hAnsi="Courier New" w:cs="Courier New"/>
@@ -6594,6 +7511,7 @@
         </w:rPr>
         <w:t>className</w:t>
       </w:r>
+      <w:proofErr w:type="spellEnd"/>
       <w:r>
         <w:rPr>
           <w:rFonts w:ascii="Courier New" w:eastAsia="Times New Roman" w:hAnsi="Courier New" w:cs="Courier New"/>
@@ -6612,7 +7530,29 @@
           <w:szCs w:val="20"/>
           <w:lang w:val="en-US" w:eastAsia="ru-RU"/>
         </w:rPr>
-        <w:t>{classes.item}</w:t>
+        <w:t>{</w:t>
+      </w:r>
+      <w:proofErr w:type="spellStart"/>
+      <w:r>
+        <w:rPr>
+          <w:rFonts w:ascii="Courier New" w:eastAsia="Times New Roman" w:hAnsi="Courier New" w:cs="Courier New"/>
+          <w:color w:val="C9C9D1"/>
+          <w:sz w:val="20"/>
+          <w:szCs w:val="20"/>
+          <w:lang w:val="en-US" w:eastAsia="ru-RU"/>
+        </w:rPr>
+        <w:t>classes.item</w:t>
+      </w:r>
+      <w:proofErr w:type="spellEnd"/>
+      <w:r>
+        <w:rPr>
+          <w:rFonts w:ascii="Courier New" w:eastAsia="Times New Roman" w:hAnsi="Courier New" w:cs="Courier New"/>
+          <w:color w:val="C9C9D1"/>
+          <w:sz w:val="20"/>
+          <w:szCs w:val="20"/>
+          <w:lang w:val="en-US" w:eastAsia="ru-RU"/>
+        </w:rPr>
+        <w:t>}</w:t>
       </w:r>
       <w:r>
         <w:rPr>
@@ -6633,7 +7573,29 @@
           <w:lang w:val="en-US" w:eastAsia="ru-RU"/>
         </w:rPr>
         <w:br/>
-        <w:t xml:space="preserve">        &lt;NavLink </w:t>
+        <w:t xml:space="preserve">        &lt;</w:t>
+      </w:r>
+      <w:proofErr w:type="spellStart"/>
+      <w:r>
+        <w:rPr>
+          <w:rFonts w:ascii="Courier New" w:eastAsia="Times New Roman" w:hAnsi="Courier New" w:cs="Courier New"/>
+          <w:color w:val="C7A65D"/>
+          <w:sz w:val="20"/>
+          <w:szCs w:val="20"/>
+          <w:lang w:val="en-US" w:eastAsia="ru-RU"/>
+        </w:rPr>
+        <w:t>NavLink</w:t>
+      </w:r>
+      <w:proofErr w:type="spellEnd"/>
+      <w:r>
+        <w:rPr>
+          <w:rFonts w:ascii="Courier New" w:eastAsia="Times New Roman" w:hAnsi="Courier New" w:cs="Courier New"/>
+          <w:color w:val="C7A65D"/>
+          <w:sz w:val="20"/>
+          <w:szCs w:val="20"/>
+          <w:lang w:val="en-US" w:eastAsia="ru-RU"/>
+        </w:rPr>
+        <w:t xml:space="preserve"> </w:t>
       </w:r>
       <w:r>
         <w:rPr>
@@ -6683,7 +7645,29 @@
           <w:szCs w:val="20"/>
           <w:lang w:val="en-US" w:eastAsia="ru-RU"/>
         </w:rPr>
-        <w:t>&lt;/NavLink&gt;&lt;/div&gt;</w:t>
+        <w:t>&lt;/</w:t>
+      </w:r>
+      <w:proofErr w:type="spellStart"/>
+      <w:r>
+        <w:rPr>
+          <w:rFonts w:ascii="Courier New" w:eastAsia="Times New Roman" w:hAnsi="Courier New" w:cs="Courier New"/>
+          <w:color w:val="C7A65D"/>
+          <w:sz w:val="20"/>
+          <w:szCs w:val="20"/>
+          <w:lang w:val="en-US" w:eastAsia="ru-RU"/>
+        </w:rPr>
+        <w:t>NavLink</w:t>
+      </w:r>
+      <w:proofErr w:type="spellEnd"/>
+      <w:r>
+        <w:rPr>
+          <w:rFonts w:ascii="Courier New" w:eastAsia="Times New Roman" w:hAnsi="Courier New" w:cs="Courier New"/>
+          <w:color w:val="C7A65D"/>
+          <w:sz w:val="20"/>
+          <w:szCs w:val="20"/>
+          <w:lang w:val="en-US" w:eastAsia="ru-RU"/>
+        </w:rPr>
+        <w:t>&gt;&lt;/div&gt;</w:t>
       </w:r>
       <w:r>
         <w:rPr>
@@ -6696,6 +7680,7 @@
         <w:br/>
         <w:t xml:space="preserve">      &lt;div </w:t>
       </w:r>
+      <w:proofErr w:type="spellStart"/>
       <w:r>
         <w:rPr>
           <w:rFonts w:ascii="Courier New" w:eastAsia="Times New Roman" w:hAnsi="Courier New" w:cs="Courier New"/>
@@ -6706,6 +7691,7 @@
         </w:rPr>
         <w:t>className</w:t>
       </w:r>
+      <w:proofErr w:type="spellEnd"/>
       <w:r>
         <w:rPr>
           <w:rFonts w:ascii="Courier New" w:eastAsia="Times New Roman" w:hAnsi="Courier New" w:cs="Courier New"/>
@@ -6724,7 +7710,29 @@
           <w:szCs w:val="20"/>
           <w:lang w:val="en-US" w:eastAsia="ru-RU"/>
         </w:rPr>
-        <w:t>{classes.item}</w:t>
+        <w:t>{</w:t>
+      </w:r>
+      <w:proofErr w:type="spellStart"/>
+      <w:r>
+        <w:rPr>
+          <w:rFonts w:ascii="Courier New" w:eastAsia="Times New Roman" w:hAnsi="Courier New" w:cs="Courier New"/>
+          <w:color w:val="C9C9D1"/>
+          <w:sz w:val="20"/>
+          <w:szCs w:val="20"/>
+          <w:lang w:val="en-US" w:eastAsia="ru-RU"/>
+        </w:rPr>
+        <w:t>classes.item</w:t>
+      </w:r>
+      <w:proofErr w:type="spellEnd"/>
+      <w:r>
+        <w:rPr>
+          <w:rFonts w:ascii="Courier New" w:eastAsia="Times New Roman" w:hAnsi="Courier New" w:cs="Courier New"/>
+          <w:color w:val="C9C9D1"/>
+          <w:sz w:val="20"/>
+          <w:szCs w:val="20"/>
+          <w:lang w:val="en-US" w:eastAsia="ru-RU"/>
+        </w:rPr>
+        <w:t>}</w:t>
       </w:r>
       <w:r>
         <w:rPr>
@@ -6745,7 +7753,29 @@
           <w:lang w:val="en-US" w:eastAsia="ru-RU"/>
         </w:rPr>
         <w:br/>
-        <w:t xml:space="preserve">        &lt;NavLink </w:t>
+        <w:t xml:space="preserve">        &lt;</w:t>
+      </w:r>
+      <w:proofErr w:type="spellStart"/>
+      <w:r>
+        <w:rPr>
+          <w:rFonts w:ascii="Courier New" w:eastAsia="Times New Roman" w:hAnsi="Courier New" w:cs="Courier New"/>
+          <w:color w:val="C7A65D"/>
+          <w:sz w:val="20"/>
+          <w:szCs w:val="20"/>
+          <w:lang w:val="en-US" w:eastAsia="ru-RU"/>
+        </w:rPr>
+        <w:t>NavLink</w:t>
+      </w:r>
+      <w:proofErr w:type="spellEnd"/>
+      <w:r>
+        <w:rPr>
+          <w:rFonts w:ascii="Courier New" w:eastAsia="Times New Roman" w:hAnsi="Courier New" w:cs="Courier New"/>
+          <w:color w:val="C7A65D"/>
+          <w:sz w:val="20"/>
+          <w:szCs w:val="20"/>
+          <w:lang w:val="en-US" w:eastAsia="ru-RU"/>
+        </w:rPr>
+        <w:t xml:space="preserve"> </w:t>
       </w:r>
       <w:r>
         <w:rPr>
@@ -6795,7 +7825,29 @@
           <w:szCs w:val="20"/>
           <w:lang w:val="en-US" w:eastAsia="ru-RU"/>
         </w:rPr>
-        <w:t>&lt;/NavLink&gt;</w:t>
+        <w:t>&lt;/</w:t>
+      </w:r>
+      <w:proofErr w:type="spellStart"/>
+      <w:r>
+        <w:rPr>
+          <w:rFonts w:ascii="Courier New" w:eastAsia="Times New Roman" w:hAnsi="Courier New" w:cs="Courier New"/>
+          <w:color w:val="C7A65D"/>
+          <w:sz w:val="20"/>
+          <w:szCs w:val="20"/>
+          <w:lang w:val="en-US" w:eastAsia="ru-RU"/>
+        </w:rPr>
+        <w:t>NavLink</w:t>
+      </w:r>
+      <w:proofErr w:type="spellEnd"/>
+      <w:r>
+        <w:rPr>
+          <w:rFonts w:ascii="Courier New" w:eastAsia="Times New Roman" w:hAnsi="Courier New" w:cs="Courier New"/>
+          <w:color w:val="C7A65D"/>
+          <w:sz w:val="20"/>
+          <w:szCs w:val="20"/>
+          <w:lang w:val="en-US" w:eastAsia="ru-RU"/>
+        </w:rPr>
+        <w:t>&gt;</w:t>
       </w:r>
       <w:r>
         <w:rPr>
@@ -6819,6 +7871,7 @@
         <w:br/>
         <w:t xml:space="preserve">      &lt;div </w:t>
       </w:r>
+      <w:proofErr w:type="spellStart"/>
       <w:r>
         <w:rPr>
           <w:rFonts w:ascii="Courier New" w:eastAsia="Times New Roman" w:hAnsi="Courier New" w:cs="Courier New"/>
@@ -6829,6 +7882,7 @@
         </w:rPr>
         <w:t>className</w:t>
       </w:r>
+      <w:proofErr w:type="spellEnd"/>
       <w:r>
         <w:rPr>
           <w:rFonts w:ascii="Courier New" w:eastAsia="Times New Roman" w:hAnsi="Courier New" w:cs="Courier New"/>
@@ -6847,7 +7901,29 @@
           <w:szCs w:val="20"/>
           <w:lang w:val="en-US" w:eastAsia="ru-RU"/>
         </w:rPr>
-        <w:t>{classes.item}</w:t>
+        <w:t>{</w:t>
+      </w:r>
+      <w:proofErr w:type="spellStart"/>
+      <w:r>
+        <w:rPr>
+          <w:rFonts w:ascii="Courier New" w:eastAsia="Times New Roman" w:hAnsi="Courier New" w:cs="Courier New"/>
+          <w:color w:val="C9C9D1"/>
+          <w:sz w:val="20"/>
+          <w:szCs w:val="20"/>
+          <w:lang w:val="en-US" w:eastAsia="ru-RU"/>
+        </w:rPr>
+        <w:t>classes.item</w:t>
+      </w:r>
+      <w:proofErr w:type="spellEnd"/>
+      <w:r>
+        <w:rPr>
+          <w:rFonts w:ascii="Courier New" w:eastAsia="Times New Roman" w:hAnsi="Courier New" w:cs="Courier New"/>
+          <w:color w:val="C9C9D1"/>
+          <w:sz w:val="20"/>
+          <w:szCs w:val="20"/>
+          <w:lang w:val="en-US" w:eastAsia="ru-RU"/>
+        </w:rPr>
+        <w:t>}</w:t>
       </w:r>
       <w:r>
         <w:rPr>
@@ -6868,7 +7944,29 @@
           <w:lang w:val="en-US" w:eastAsia="ru-RU"/>
         </w:rPr>
         <w:br/>
-        <w:t xml:space="preserve">        &lt;NavLink </w:t>
+        <w:t xml:space="preserve">        &lt;</w:t>
+      </w:r>
+      <w:proofErr w:type="spellStart"/>
+      <w:r>
+        <w:rPr>
+          <w:rFonts w:ascii="Courier New" w:eastAsia="Times New Roman" w:hAnsi="Courier New" w:cs="Courier New"/>
+          <w:color w:val="C7A65D"/>
+          <w:sz w:val="20"/>
+          <w:szCs w:val="20"/>
+          <w:lang w:val="en-US" w:eastAsia="ru-RU"/>
+        </w:rPr>
+        <w:t>NavLink</w:t>
+      </w:r>
+      <w:proofErr w:type="spellEnd"/>
+      <w:r>
+        <w:rPr>
+          <w:rFonts w:ascii="Courier New" w:eastAsia="Times New Roman" w:hAnsi="Courier New" w:cs="Courier New"/>
+          <w:color w:val="C7A65D"/>
+          <w:sz w:val="20"/>
+          <w:szCs w:val="20"/>
+          <w:lang w:val="en-US" w:eastAsia="ru-RU"/>
+        </w:rPr>
+        <w:t xml:space="preserve"> </w:t>
       </w:r>
       <w:r>
         <w:rPr>
@@ -6918,7 +8016,29 @@
           <w:szCs w:val="20"/>
           <w:lang w:val="en-US" w:eastAsia="ru-RU"/>
         </w:rPr>
-        <w:t>&lt;/NavLink&gt;&lt;/div&gt;</w:t>
+        <w:t>&lt;/</w:t>
+      </w:r>
+      <w:proofErr w:type="spellStart"/>
+      <w:r>
+        <w:rPr>
+          <w:rFonts w:ascii="Courier New" w:eastAsia="Times New Roman" w:hAnsi="Courier New" w:cs="Courier New"/>
+          <w:color w:val="C7A65D"/>
+          <w:sz w:val="20"/>
+          <w:szCs w:val="20"/>
+          <w:lang w:val="en-US" w:eastAsia="ru-RU"/>
+        </w:rPr>
+        <w:t>NavLink</w:t>
+      </w:r>
+      <w:proofErr w:type="spellEnd"/>
+      <w:r>
+        <w:rPr>
+          <w:rFonts w:ascii="Courier New" w:eastAsia="Times New Roman" w:hAnsi="Courier New" w:cs="Courier New"/>
+          <w:color w:val="C7A65D"/>
+          <w:sz w:val="20"/>
+          <w:szCs w:val="20"/>
+          <w:lang w:val="en-US" w:eastAsia="ru-RU"/>
+        </w:rPr>
+        <w:t>&gt;&lt;/div&gt;</w:t>
       </w:r>
       <w:r>
         <w:rPr>
@@ -6931,6 +8051,7 @@
         <w:br/>
         <w:t xml:space="preserve">      &lt;div </w:t>
       </w:r>
+      <w:proofErr w:type="spellStart"/>
       <w:r>
         <w:rPr>
           <w:rFonts w:ascii="Courier New" w:eastAsia="Times New Roman" w:hAnsi="Courier New" w:cs="Courier New"/>
@@ -6941,6 +8062,7 @@
         </w:rPr>
         <w:t>className</w:t>
       </w:r>
+      <w:proofErr w:type="spellEnd"/>
       <w:r>
         <w:rPr>
           <w:rFonts w:ascii="Courier New" w:eastAsia="Times New Roman" w:hAnsi="Courier New" w:cs="Courier New"/>
@@ -6959,7 +8081,29 @@
           <w:szCs w:val="20"/>
           <w:lang w:val="en-US" w:eastAsia="ru-RU"/>
         </w:rPr>
-        <w:t>{classes.item}</w:t>
+        <w:t>{</w:t>
+      </w:r>
+      <w:proofErr w:type="spellStart"/>
+      <w:r>
+        <w:rPr>
+          <w:rFonts w:ascii="Courier New" w:eastAsia="Times New Roman" w:hAnsi="Courier New" w:cs="Courier New"/>
+          <w:color w:val="C9C9D1"/>
+          <w:sz w:val="20"/>
+          <w:szCs w:val="20"/>
+          <w:lang w:val="en-US" w:eastAsia="ru-RU"/>
+        </w:rPr>
+        <w:t>classes.item</w:t>
+      </w:r>
+      <w:proofErr w:type="spellEnd"/>
+      <w:r>
+        <w:rPr>
+          <w:rFonts w:ascii="Courier New" w:eastAsia="Times New Roman" w:hAnsi="Courier New" w:cs="Courier New"/>
+          <w:color w:val="C9C9D1"/>
+          <w:sz w:val="20"/>
+          <w:szCs w:val="20"/>
+          <w:lang w:val="en-US" w:eastAsia="ru-RU"/>
+        </w:rPr>
+        <w:t>}</w:t>
       </w:r>
       <w:r>
         <w:rPr>
@@ -6980,7 +8124,29 @@
           <w:lang w:val="en-US" w:eastAsia="ru-RU"/>
         </w:rPr>
         <w:br/>
-        <w:t xml:space="preserve">        &lt;NavLink </w:t>
+        <w:t xml:space="preserve">        &lt;</w:t>
+      </w:r>
+      <w:proofErr w:type="spellStart"/>
+      <w:r>
+        <w:rPr>
+          <w:rFonts w:ascii="Courier New" w:eastAsia="Times New Roman" w:hAnsi="Courier New" w:cs="Courier New"/>
+          <w:color w:val="C7A65D"/>
+          <w:sz w:val="20"/>
+          <w:szCs w:val="20"/>
+          <w:lang w:val="en-US" w:eastAsia="ru-RU"/>
+        </w:rPr>
+        <w:t>NavLink</w:t>
+      </w:r>
+      <w:proofErr w:type="spellEnd"/>
+      <w:r>
+        <w:rPr>
+          <w:rFonts w:ascii="Courier New" w:eastAsia="Times New Roman" w:hAnsi="Courier New" w:cs="Courier New"/>
+          <w:color w:val="C7A65D"/>
+          <w:sz w:val="20"/>
+          <w:szCs w:val="20"/>
+          <w:lang w:val="en-US" w:eastAsia="ru-RU"/>
+        </w:rPr>
+        <w:t xml:space="preserve"> </w:t>
       </w:r>
       <w:r>
         <w:rPr>
@@ -7030,7 +8196,29 @@
           <w:szCs w:val="20"/>
           <w:lang w:val="en-US" w:eastAsia="ru-RU"/>
         </w:rPr>
-        <w:t>&lt;/NavLink&gt;&lt;/div&gt;</w:t>
+        <w:t>&lt;/</w:t>
+      </w:r>
+      <w:proofErr w:type="spellStart"/>
+      <w:r>
+        <w:rPr>
+          <w:rFonts w:ascii="Courier New" w:eastAsia="Times New Roman" w:hAnsi="Courier New" w:cs="Courier New"/>
+          <w:color w:val="C7A65D"/>
+          <w:sz w:val="20"/>
+          <w:szCs w:val="20"/>
+          <w:lang w:val="en-US" w:eastAsia="ru-RU"/>
+        </w:rPr>
+        <w:t>NavLink</w:t>
+      </w:r>
+      <w:proofErr w:type="spellEnd"/>
+      <w:r>
+        <w:rPr>
+          <w:rFonts w:ascii="Courier New" w:eastAsia="Times New Roman" w:hAnsi="Courier New" w:cs="Courier New"/>
+          <w:color w:val="C7A65D"/>
+          <w:sz w:val="20"/>
+          <w:szCs w:val="20"/>
+          <w:lang w:val="en-US" w:eastAsia="ru-RU"/>
+        </w:rPr>
+        <w:t>&gt;&lt;/div&gt;</w:t>
       </w:r>
       <w:r>
         <w:rPr>
@@ -7041,7 +8229,29 @@
           <w:lang w:val="en-US" w:eastAsia="ru-RU"/>
         </w:rPr>
         <w:br/>
-        <w:t xml:space="preserve">    &lt;/nav&gt;</w:t>
+        <w:t xml:space="preserve">    &lt;/</w:t>
+      </w:r>
+      <w:proofErr w:type="spellStart"/>
+      <w:r>
+        <w:rPr>
+          <w:rFonts w:ascii="Courier New" w:eastAsia="Times New Roman" w:hAnsi="Courier New" w:cs="Courier New"/>
+          <w:color w:val="C7A65D"/>
+          <w:sz w:val="20"/>
+          <w:szCs w:val="20"/>
+          <w:lang w:val="en-US" w:eastAsia="ru-RU"/>
+        </w:rPr>
+        <w:t>nav</w:t>
+      </w:r>
+      <w:proofErr w:type="spellEnd"/>
+      <w:r>
+        <w:rPr>
+          <w:rFonts w:ascii="Courier New" w:eastAsia="Times New Roman" w:hAnsi="Courier New" w:cs="Courier New"/>
+          <w:color w:val="C7A65D"/>
+          <w:sz w:val="20"/>
+          <w:szCs w:val="20"/>
+          <w:lang w:val="en-US" w:eastAsia="ru-RU"/>
+        </w:rPr>
+        <w:t>&gt;</w:t>
       </w:r>
       <w:r>
         <w:rPr>
@@ -7092,21 +8302,25 @@
       <w:r>
         <w:t xml:space="preserve">При этом, если посмотреть в </w:t>
       </w:r>
+      <w:proofErr w:type="spellStart"/>
       <w:r>
         <w:rPr>
           <w:lang w:val="en-US"/>
         </w:rPr>
         <w:t>devtools</w:t>
       </w:r>
+      <w:proofErr w:type="spellEnd"/>
       <w:r>
         <w:t xml:space="preserve">, компоненты </w:t>
       </w:r>
+      <w:proofErr w:type="spellStart"/>
       <w:r>
         <w:rPr>
           <w:lang w:val="en-US"/>
         </w:rPr>
         <w:t>NavLink</w:t>
       </w:r>
+      <w:proofErr w:type="spellEnd"/>
       <w:r>
         <w:t xml:space="preserve"> будут отображаться как теги  </w:t>
       </w:r>
@@ -7123,23 +8337,37 @@
         <w:t>&gt;</w:t>
       </w:r>
       <w:r>
-        <w:t xml:space="preserve"> с с</w:t>
-      </w:r>
+        <w:t xml:space="preserve"> с </w:t>
+      </w:r>
+      <w:proofErr w:type="spellStart"/>
+      <w:r>
+        <w:t>с</w:t>
+      </w:r>
+      <w:proofErr w:type="spellEnd"/>
+      <w:proofErr w:type="gramStart"/>
       <w:r>
         <w:rPr>
           <w:lang w:val="en-US"/>
         </w:rPr>
         <w:t>c</w:t>
       </w:r>
-      <w:r>
-        <w:t xml:space="preserve">ылками </w:t>
-      </w:r>
+      <w:proofErr w:type="spellStart"/>
+      <w:proofErr w:type="gramEnd"/>
+      <w:r>
+        <w:t>ылками</w:t>
+      </w:r>
+      <w:proofErr w:type="spellEnd"/>
+      <w:r>
+        <w:t xml:space="preserve"> </w:t>
+      </w:r>
+      <w:proofErr w:type="spellStart"/>
       <w:r>
         <w:rPr>
           <w:lang w:val="en-US"/>
         </w:rPr>
         <w:t>href</w:t>
       </w:r>
+      <w:proofErr w:type="spellEnd"/>
       <w:r>
         <w:t>.</w:t>
       </w:r>
@@ -7153,12 +8381,14 @@
       <w:r>
         <w:t xml:space="preserve">При нажатии на ссылку, определенную как </w:t>
       </w:r>
+      <w:proofErr w:type="spellStart"/>
       <w:r>
         <w:rPr>
           <w:lang w:val="en-US"/>
         </w:rPr>
         <w:t>NavLink</w:t>
       </w:r>
+      <w:proofErr w:type="spellEnd"/>
       <w:r>
         <w:t xml:space="preserve">, он добавляет ссылке </w:t>
       </w:r>
@@ -7187,12 +8417,14 @@
       <w:r>
         <w:t xml:space="preserve">это моно увидеть в  </w:t>
       </w:r>
+      <w:proofErr w:type="spellStart"/>
       <w:r>
         <w:rPr>
           <w:lang w:val="en-US"/>
         </w:rPr>
         <w:t>DevTools</w:t>
       </w:r>
+      <w:proofErr w:type="spellEnd"/>
       <w:r>
         <w:t>)</w:t>
       </w:r>
@@ -7213,6 +8445,7 @@
       <w:r>
         <w:t xml:space="preserve">мы должны брать из объекта </w:t>
       </w:r>
+      <w:proofErr w:type="gramStart"/>
       <w:r>
         <w:rPr>
           <w:lang w:val="en-US"/>
@@ -7220,7 +8453,11 @@
         <w:t>CLASSES</w:t>
       </w:r>
       <w:r>
-        <w:t xml:space="preserve">б поэтому просто прописать стили классу </w:t>
+        <w:t>б</w:t>
+      </w:r>
+      <w:proofErr w:type="gramEnd"/>
+      <w:r>
+        <w:t xml:space="preserve"> поэтому просто прописать стили классу </w:t>
       </w:r>
       <w:r>
         <w:rPr>
@@ -7243,12 +8480,14 @@
       <w:r>
         <w:t xml:space="preserve">добавить к </w:t>
       </w:r>
+      <w:proofErr w:type="spellStart"/>
       <w:r>
         <w:rPr>
           <w:lang w:val="en-US"/>
         </w:rPr>
         <w:t>Navlink</w:t>
       </w:r>
+      <w:proofErr w:type="spellEnd"/>
       <w:r>
         <w:t xml:space="preserve"> такой атрибут:</w:t>
       </w:r>
@@ -7283,6 +8522,7 @@
           <w:lang w:eastAsia="ru-RU"/>
         </w:rPr>
       </w:pPr>
+      <w:proofErr w:type="spellStart"/>
       <w:r>
         <w:rPr>
           <w:rFonts w:ascii="Courier New" w:eastAsia="Times New Roman" w:hAnsi="Courier New" w:cs="Courier New"/>
@@ -7294,6 +8534,7 @@
         <w:lastRenderedPageBreak/>
         <w:t>activeClassName</w:t>
       </w:r>
+      <w:proofErr w:type="spellEnd"/>
       <w:r>
         <w:rPr>
           <w:rFonts w:ascii="Courier New" w:eastAsia="Times New Roman" w:hAnsi="Courier New" w:cs="Courier New"/>
@@ -7312,7 +8553,29 @@
           <w:szCs w:val="20"/>
           <w:lang w:eastAsia="ru-RU"/>
         </w:rPr>
-        <w:t>{classes.activeLink}</w:t>
+        <w:t>{</w:t>
+      </w:r>
+      <w:proofErr w:type="spellStart"/>
+      <w:r>
+        <w:rPr>
+          <w:rFonts w:ascii="Courier New" w:eastAsia="Times New Roman" w:hAnsi="Courier New" w:cs="Courier New"/>
+          <w:color w:val="C9C9D1"/>
+          <w:sz w:val="20"/>
+          <w:szCs w:val="20"/>
+          <w:lang w:eastAsia="ru-RU"/>
+        </w:rPr>
+        <w:t>classes.activeLink</w:t>
+      </w:r>
+      <w:proofErr w:type="spellEnd"/>
+      <w:r>
+        <w:rPr>
+          <w:rFonts w:ascii="Courier New" w:eastAsia="Times New Roman" w:hAnsi="Courier New" w:cs="Courier New"/>
+          <w:color w:val="C9C9D1"/>
+          <w:sz w:val="20"/>
+          <w:szCs w:val="20"/>
+          <w:lang w:eastAsia="ru-RU"/>
+        </w:rPr>
+        <w:t>}</w:t>
       </w:r>
     </w:p>
     <w:p>
@@ -7322,12 +8585,14 @@
       <w:r>
         <w:t>.</w:t>
       </w:r>
+      <w:proofErr w:type="spellStart"/>
       <w:r>
         <w:rPr>
           <w:lang w:val="en-US"/>
         </w:rPr>
         <w:t>activeLink</w:t>
       </w:r>
+      <w:proofErr w:type="spellEnd"/>
       <w:r>
         <w:t xml:space="preserve"> </w:t>
       </w:r>
@@ -7527,6 +8792,7 @@
         </w:rPr>
         <w:t>{</w:t>
       </w:r>
+      <w:proofErr w:type="spellStart"/>
       <w:r>
         <w:rPr>
           <w:rFonts w:ascii="Courier New" w:eastAsia="Times New Roman" w:hAnsi="Courier New" w:cs="Courier New"/>
@@ -7537,6 +8803,7 @@
         </w:rPr>
         <w:t>NavLink</w:t>
       </w:r>
+      <w:proofErr w:type="spellEnd"/>
       <w:r>
         <w:rPr>
           <w:rFonts w:ascii="Courier New" w:eastAsia="Times New Roman" w:hAnsi="Courier New" w:cs="Courier New"/>
@@ -7565,7 +8832,29 @@
           <w:szCs w:val="20"/>
           <w:lang w:val="en-US" w:eastAsia="ru-RU"/>
         </w:rPr>
-        <w:t>'react-router-dom'</w:t>
+        <w:t>'react-router-</w:t>
+      </w:r>
+      <w:proofErr w:type="spellStart"/>
+      <w:r>
+        <w:rPr>
+          <w:rFonts w:ascii="Courier New" w:eastAsia="Times New Roman" w:hAnsi="Courier New" w:cs="Courier New"/>
+          <w:color w:val="62A362"/>
+          <w:sz w:val="20"/>
+          <w:szCs w:val="20"/>
+          <w:lang w:val="en-US" w:eastAsia="ru-RU"/>
+        </w:rPr>
+        <w:t>dom</w:t>
+      </w:r>
+      <w:proofErr w:type="spellEnd"/>
+      <w:r>
+        <w:rPr>
+          <w:rFonts w:ascii="Courier New" w:eastAsia="Times New Roman" w:hAnsi="Courier New" w:cs="Courier New"/>
+          <w:color w:val="62A362"/>
+          <w:sz w:val="20"/>
+          <w:szCs w:val="20"/>
+          <w:lang w:val="en-US" w:eastAsia="ru-RU"/>
+        </w:rPr>
+        <w:t>'</w:t>
       </w:r>
       <w:r>
         <w:rPr>
@@ -7613,6 +8902,7 @@
         </w:rPr>
         <w:t xml:space="preserve">export function </w:t>
       </w:r>
+      <w:proofErr w:type="spellStart"/>
       <w:r>
         <w:rPr>
           <w:rFonts w:ascii="Courier New" w:eastAsia="Times New Roman" w:hAnsi="Courier New" w:cs="Courier New"/>
@@ -7623,6 +8913,7 @@
         </w:rPr>
         <w:t>Navbar</w:t>
       </w:r>
+      <w:proofErr w:type="spellEnd"/>
       <w:r>
         <w:rPr>
           <w:rFonts w:ascii="Courier New" w:eastAsia="Times New Roman" w:hAnsi="Courier New" w:cs="Courier New"/>
@@ -7683,8 +8974,31 @@
           <w:szCs w:val="20"/>
           <w:lang w:val="en-US" w:eastAsia="ru-RU"/>
         </w:rPr>
-        <w:t xml:space="preserve">&lt;nav </w:t>
-      </w:r>
+        <w:t>&lt;</w:t>
+      </w:r>
+      <w:proofErr w:type="spellStart"/>
+      <w:r>
+        <w:rPr>
+          <w:rFonts w:ascii="Courier New" w:eastAsia="Times New Roman" w:hAnsi="Courier New" w:cs="Courier New"/>
+          <w:color w:val="C7A65D"/>
+          <w:sz w:val="20"/>
+          <w:szCs w:val="20"/>
+          <w:lang w:val="en-US" w:eastAsia="ru-RU"/>
+        </w:rPr>
+        <w:t>nav</w:t>
+      </w:r>
+      <w:proofErr w:type="spellEnd"/>
+      <w:r>
+        <w:rPr>
+          <w:rFonts w:ascii="Courier New" w:eastAsia="Times New Roman" w:hAnsi="Courier New" w:cs="Courier New"/>
+          <w:color w:val="C7A65D"/>
+          <w:sz w:val="20"/>
+          <w:szCs w:val="20"/>
+          <w:lang w:val="en-US" w:eastAsia="ru-RU"/>
+        </w:rPr>
+        <w:t xml:space="preserve"> </w:t>
+      </w:r>
+      <w:proofErr w:type="spellStart"/>
       <w:r>
         <w:rPr>
           <w:rFonts w:ascii="Courier New" w:eastAsia="Times New Roman" w:hAnsi="Courier New" w:cs="Courier New"/>
@@ -7695,6 +9009,7 @@
         </w:rPr>
         <w:t>className</w:t>
       </w:r>
+      <w:proofErr w:type="spellEnd"/>
       <w:r>
         <w:rPr>
           <w:rFonts w:ascii="Courier New" w:eastAsia="Times New Roman" w:hAnsi="Courier New" w:cs="Courier New"/>
@@ -7713,7 +9028,29 @@
           <w:szCs w:val="20"/>
           <w:lang w:val="en-US" w:eastAsia="ru-RU"/>
         </w:rPr>
-        <w:t>{classes.nav}</w:t>
+        <w:t>{</w:t>
+      </w:r>
+      <w:proofErr w:type="spellStart"/>
+      <w:r>
+        <w:rPr>
+          <w:rFonts w:ascii="Courier New" w:eastAsia="Times New Roman" w:hAnsi="Courier New" w:cs="Courier New"/>
+          <w:color w:val="C9C9D1"/>
+          <w:sz w:val="20"/>
+          <w:szCs w:val="20"/>
+          <w:lang w:val="en-US" w:eastAsia="ru-RU"/>
+        </w:rPr>
+        <w:t>classes.nav</w:t>
+      </w:r>
+      <w:proofErr w:type="spellEnd"/>
+      <w:r>
+        <w:rPr>
+          <w:rFonts w:ascii="Courier New" w:eastAsia="Times New Roman" w:hAnsi="Courier New" w:cs="Courier New"/>
+          <w:color w:val="C9C9D1"/>
+          <w:sz w:val="20"/>
+          <w:szCs w:val="20"/>
+          <w:lang w:val="en-US" w:eastAsia="ru-RU"/>
+        </w:rPr>
+        <w:t>}</w:t>
       </w:r>
       <w:r>
         <w:rPr>
@@ -7736,6 +9073,7 @@
         <w:br/>
         <w:t xml:space="preserve">      &lt;div </w:t>
       </w:r>
+      <w:proofErr w:type="spellStart"/>
       <w:r>
         <w:rPr>
           <w:rFonts w:ascii="Courier New" w:eastAsia="Times New Roman" w:hAnsi="Courier New" w:cs="Courier New"/>
@@ -7746,6 +9084,7 @@
         </w:rPr>
         <w:t>className</w:t>
       </w:r>
+      <w:proofErr w:type="spellEnd"/>
       <w:r>
         <w:rPr>
           <w:rFonts w:ascii="Courier New" w:eastAsia="Times New Roman" w:hAnsi="Courier New" w:cs="Courier New"/>
@@ -7764,7 +9103,29 @@
           <w:szCs w:val="20"/>
           <w:lang w:val="en-US" w:eastAsia="ru-RU"/>
         </w:rPr>
-        <w:t>{classes.item}</w:t>
+        <w:t>{</w:t>
+      </w:r>
+      <w:proofErr w:type="spellStart"/>
+      <w:r>
+        <w:rPr>
+          <w:rFonts w:ascii="Courier New" w:eastAsia="Times New Roman" w:hAnsi="Courier New" w:cs="Courier New"/>
+          <w:color w:val="C9C9D1"/>
+          <w:sz w:val="20"/>
+          <w:szCs w:val="20"/>
+          <w:lang w:val="en-US" w:eastAsia="ru-RU"/>
+        </w:rPr>
+        <w:t>classes.item</w:t>
+      </w:r>
+      <w:proofErr w:type="spellEnd"/>
+      <w:r>
+        <w:rPr>
+          <w:rFonts w:ascii="Courier New" w:eastAsia="Times New Roman" w:hAnsi="Courier New" w:cs="Courier New"/>
+          <w:color w:val="C9C9D1"/>
+          <w:sz w:val="20"/>
+          <w:szCs w:val="20"/>
+          <w:lang w:val="en-US" w:eastAsia="ru-RU"/>
+        </w:rPr>
+        <w:t>}</w:t>
       </w:r>
       <w:r>
         <w:rPr>
@@ -7785,7 +9146,29 @@
           <w:lang w:val="en-US" w:eastAsia="ru-RU"/>
         </w:rPr>
         <w:br/>
-        <w:t xml:space="preserve">        &lt;NavLink </w:t>
+        <w:t xml:space="preserve">        &lt;</w:t>
+      </w:r>
+      <w:proofErr w:type="spellStart"/>
+      <w:r>
+        <w:rPr>
+          <w:rFonts w:ascii="Courier New" w:eastAsia="Times New Roman" w:hAnsi="Courier New" w:cs="Courier New"/>
+          <w:color w:val="C7A65D"/>
+          <w:sz w:val="20"/>
+          <w:szCs w:val="20"/>
+          <w:lang w:val="en-US" w:eastAsia="ru-RU"/>
+        </w:rPr>
+        <w:t>NavLink</w:t>
+      </w:r>
+      <w:proofErr w:type="spellEnd"/>
+      <w:r>
+        <w:rPr>
+          <w:rFonts w:ascii="Courier New" w:eastAsia="Times New Roman" w:hAnsi="Courier New" w:cs="Courier New"/>
+          <w:color w:val="C7A65D"/>
+          <w:sz w:val="20"/>
+          <w:szCs w:val="20"/>
+          <w:lang w:val="en-US" w:eastAsia="ru-RU"/>
+        </w:rPr>
+        <w:t xml:space="preserve"> </w:t>
       </w:r>
       <w:r>
         <w:rPr>
@@ -7818,6 +9201,7 @@
         <w:br/>
         <w:t xml:space="preserve">                 </w:t>
       </w:r>
+      <w:proofErr w:type="spellStart"/>
       <w:r>
         <w:rPr>
           <w:rFonts w:ascii="Courier New" w:eastAsia="Times New Roman" w:hAnsi="Courier New" w:cs="Courier New"/>
@@ -7828,6 +9212,7 @@
         </w:rPr>
         <w:t>activeClassName</w:t>
       </w:r>
+      <w:proofErr w:type="spellEnd"/>
       <w:r>
         <w:rPr>
           <w:rFonts w:ascii="Courier New" w:eastAsia="Times New Roman" w:hAnsi="Courier New" w:cs="Courier New"/>
@@ -7846,7 +9231,29 @@
           <w:szCs w:val="20"/>
           <w:lang w:val="en-US" w:eastAsia="ru-RU"/>
         </w:rPr>
-        <w:t>{classes.activeLink}</w:t>
+        <w:t>{</w:t>
+      </w:r>
+      <w:proofErr w:type="spellStart"/>
+      <w:r>
+        <w:rPr>
+          <w:rFonts w:ascii="Courier New" w:eastAsia="Times New Roman" w:hAnsi="Courier New" w:cs="Courier New"/>
+          <w:color w:val="C9C9D1"/>
+          <w:sz w:val="20"/>
+          <w:szCs w:val="20"/>
+          <w:lang w:val="en-US" w:eastAsia="ru-RU"/>
+        </w:rPr>
+        <w:t>classes.activeLink</w:t>
+      </w:r>
+      <w:proofErr w:type="spellEnd"/>
+      <w:r>
+        <w:rPr>
+          <w:rFonts w:ascii="Courier New" w:eastAsia="Times New Roman" w:hAnsi="Courier New" w:cs="Courier New"/>
+          <w:color w:val="C9C9D1"/>
+          <w:sz w:val="20"/>
+          <w:szCs w:val="20"/>
+          <w:lang w:val="en-US" w:eastAsia="ru-RU"/>
+        </w:rPr>
+        <w:t>}</w:t>
       </w:r>
       <w:r>
         <w:rPr>
@@ -7876,7 +9283,29 @@
           <w:szCs w:val="20"/>
           <w:lang w:val="en-US" w:eastAsia="ru-RU"/>
         </w:rPr>
-        <w:t>&lt;/NavLink&gt;</w:t>
+        <w:t>&lt;/</w:t>
+      </w:r>
+      <w:proofErr w:type="spellStart"/>
+      <w:r>
+        <w:rPr>
+          <w:rFonts w:ascii="Courier New" w:eastAsia="Times New Roman" w:hAnsi="Courier New" w:cs="Courier New"/>
+          <w:color w:val="C7A65D"/>
+          <w:sz w:val="20"/>
+          <w:szCs w:val="20"/>
+          <w:lang w:val="en-US" w:eastAsia="ru-RU"/>
+        </w:rPr>
+        <w:t>NavLink</w:t>
+      </w:r>
+      <w:proofErr w:type="spellEnd"/>
+      <w:r>
+        <w:rPr>
+          <w:rFonts w:ascii="Courier New" w:eastAsia="Times New Roman" w:hAnsi="Courier New" w:cs="Courier New"/>
+          <w:color w:val="C7A65D"/>
+          <w:sz w:val="20"/>
+          <w:szCs w:val="20"/>
+          <w:lang w:val="en-US" w:eastAsia="ru-RU"/>
+        </w:rPr>
+        <w:t>&gt;</w:t>
       </w:r>
       <w:r>
         <w:rPr>
@@ -7900,6 +9329,7 @@
         <w:br/>
         <w:t xml:space="preserve">      &lt;div </w:t>
       </w:r>
+      <w:proofErr w:type="spellStart"/>
       <w:r>
         <w:rPr>
           <w:rFonts w:ascii="Courier New" w:eastAsia="Times New Roman" w:hAnsi="Courier New" w:cs="Courier New"/>
@@ -7910,6 +9340,7 @@
         </w:rPr>
         <w:t>className</w:t>
       </w:r>
+      <w:proofErr w:type="spellEnd"/>
       <w:r>
         <w:rPr>
           <w:rFonts w:ascii="Courier New" w:eastAsia="Times New Roman" w:hAnsi="Courier New" w:cs="Courier New"/>
@@ -7928,7 +9359,29 @@
           <w:szCs w:val="20"/>
           <w:lang w:val="en-US" w:eastAsia="ru-RU"/>
         </w:rPr>
-        <w:t>{classes.item}</w:t>
+        <w:t>{</w:t>
+      </w:r>
+      <w:proofErr w:type="spellStart"/>
+      <w:r>
+        <w:rPr>
+          <w:rFonts w:ascii="Courier New" w:eastAsia="Times New Roman" w:hAnsi="Courier New" w:cs="Courier New"/>
+          <w:color w:val="C9C9D1"/>
+          <w:sz w:val="20"/>
+          <w:szCs w:val="20"/>
+          <w:lang w:val="en-US" w:eastAsia="ru-RU"/>
+        </w:rPr>
+        <w:t>classes.item</w:t>
+      </w:r>
+      <w:proofErr w:type="spellEnd"/>
+      <w:r>
+        <w:rPr>
+          <w:rFonts w:ascii="Courier New" w:eastAsia="Times New Roman" w:hAnsi="Courier New" w:cs="Courier New"/>
+          <w:color w:val="C9C9D1"/>
+          <w:sz w:val="20"/>
+          <w:szCs w:val="20"/>
+          <w:lang w:val="en-US" w:eastAsia="ru-RU"/>
+        </w:rPr>
+        <w:t>}</w:t>
       </w:r>
       <w:r>
         <w:rPr>
@@ -7949,7 +9402,29 @@
           <w:lang w:val="en-US" w:eastAsia="ru-RU"/>
         </w:rPr>
         <w:br/>
-        <w:t xml:space="preserve">        &lt;NavLink </w:t>
+        <w:t xml:space="preserve">        &lt;</w:t>
+      </w:r>
+      <w:proofErr w:type="spellStart"/>
+      <w:r>
+        <w:rPr>
+          <w:rFonts w:ascii="Courier New" w:eastAsia="Times New Roman" w:hAnsi="Courier New" w:cs="Courier New"/>
+          <w:color w:val="C7A65D"/>
+          <w:sz w:val="20"/>
+          <w:szCs w:val="20"/>
+          <w:lang w:val="en-US" w:eastAsia="ru-RU"/>
+        </w:rPr>
+        <w:t>NavLink</w:t>
+      </w:r>
+      <w:proofErr w:type="spellEnd"/>
+      <w:r>
+        <w:rPr>
+          <w:rFonts w:ascii="Courier New" w:eastAsia="Times New Roman" w:hAnsi="Courier New" w:cs="Courier New"/>
+          <w:color w:val="C7A65D"/>
+          <w:sz w:val="20"/>
+          <w:szCs w:val="20"/>
+          <w:lang w:val="en-US" w:eastAsia="ru-RU"/>
+        </w:rPr>
+        <w:t xml:space="preserve"> </w:t>
       </w:r>
       <w:r>
         <w:rPr>
@@ -7982,6 +9457,7 @@
         <w:br/>
         <w:t xml:space="preserve">                 </w:t>
       </w:r>
+      <w:proofErr w:type="spellStart"/>
       <w:r>
         <w:rPr>
           <w:rFonts w:ascii="Courier New" w:eastAsia="Times New Roman" w:hAnsi="Courier New" w:cs="Courier New"/>
@@ -7992,6 +9468,7 @@
         </w:rPr>
         <w:t>activeClassName</w:t>
       </w:r>
+      <w:proofErr w:type="spellEnd"/>
       <w:r>
         <w:rPr>
           <w:rFonts w:ascii="Courier New" w:eastAsia="Times New Roman" w:hAnsi="Courier New" w:cs="Courier New"/>
@@ -8010,7 +9487,29 @@
           <w:szCs w:val="20"/>
           <w:lang w:val="en-US" w:eastAsia="ru-RU"/>
         </w:rPr>
-        <w:t>{classes.activeLink}</w:t>
+        <w:t>{</w:t>
+      </w:r>
+      <w:proofErr w:type="spellStart"/>
+      <w:r>
+        <w:rPr>
+          <w:rFonts w:ascii="Courier New" w:eastAsia="Times New Roman" w:hAnsi="Courier New" w:cs="Courier New"/>
+          <w:color w:val="C9C9D1"/>
+          <w:sz w:val="20"/>
+          <w:szCs w:val="20"/>
+          <w:lang w:val="en-US" w:eastAsia="ru-RU"/>
+        </w:rPr>
+        <w:t>classes.activeLink</w:t>
+      </w:r>
+      <w:proofErr w:type="spellEnd"/>
+      <w:r>
+        <w:rPr>
+          <w:rFonts w:ascii="Courier New" w:eastAsia="Times New Roman" w:hAnsi="Courier New" w:cs="Courier New"/>
+          <w:color w:val="C9C9D1"/>
+          <w:sz w:val="20"/>
+          <w:szCs w:val="20"/>
+          <w:lang w:val="en-US" w:eastAsia="ru-RU"/>
+        </w:rPr>
+        <w:t>}</w:t>
       </w:r>
       <w:r>
         <w:rPr>
@@ -8040,7 +9539,29 @@
           <w:szCs w:val="20"/>
           <w:lang w:val="en-US" w:eastAsia="ru-RU"/>
         </w:rPr>
-        <w:t>&lt;/NavLink&gt;</w:t>
+        <w:t>&lt;/</w:t>
+      </w:r>
+      <w:proofErr w:type="spellStart"/>
+      <w:r>
+        <w:rPr>
+          <w:rFonts w:ascii="Courier New" w:eastAsia="Times New Roman" w:hAnsi="Courier New" w:cs="Courier New"/>
+          <w:color w:val="C7A65D"/>
+          <w:sz w:val="20"/>
+          <w:szCs w:val="20"/>
+          <w:lang w:val="en-US" w:eastAsia="ru-RU"/>
+        </w:rPr>
+        <w:t>NavLink</w:t>
+      </w:r>
+      <w:proofErr w:type="spellEnd"/>
+      <w:r>
+        <w:rPr>
+          <w:rFonts w:ascii="Courier New" w:eastAsia="Times New Roman" w:hAnsi="Courier New" w:cs="Courier New"/>
+          <w:color w:val="C7A65D"/>
+          <w:sz w:val="20"/>
+          <w:szCs w:val="20"/>
+          <w:lang w:val="en-US" w:eastAsia="ru-RU"/>
+        </w:rPr>
+        <w:t>&gt;</w:t>
       </w:r>
       <w:r>
         <w:rPr>
@@ -8064,6 +9585,7 @@
         <w:br/>
         <w:t xml:space="preserve">      &lt;div </w:t>
       </w:r>
+      <w:proofErr w:type="spellStart"/>
       <w:r>
         <w:rPr>
           <w:rFonts w:ascii="Courier New" w:eastAsia="Times New Roman" w:hAnsi="Courier New" w:cs="Courier New"/>
@@ -8074,6 +9596,7 @@
         </w:rPr>
         <w:t>className</w:t>
       </w:r>
+      <w:proofErr w:type="spellEnd"/>
       <w:r>
         <w:rPr>
           <w:rFonts w:ascii="Courier New" w:eastAsia="Times New Roman" w:hAnsi="Courier New" w:cs="Courier New"/>
@@ -8092,7 +9615,29 @@
           <w:szCs w:val="20"/>
           <w:lang w:val="en-US" w:eastAsia="ru-RU"/>
         </w:rPr>
-        <w:t>{classes.item}</w:t>
+        <w:t>{</w:t>
+      </w:r>
+      <w:proofErr w:type="spellStart"/>
+      <w:r>
+        <w:rPr>
+          <w:rFonts w:ascii="Courier New" w:eastAsia="Times New Roman" w:hAnsi="Courier New" w:cs="Courier New"/>
+          <w:color w:val="C9C9D1"/>
+          <w:sz w:val="20"/>
+          <w:szCs w:val="20"/>
+          <w:lang w:val="en-US" w:eastAsia="ru-RU"/>
+        </w:rPr>
+        <w:t>classes.item</w:t>
+      </w:r>
+      <w:proofErr w:type="spellEnd"/>
+      <w:r>
+        <w:rPr>
+          <w:rFonts w:ascii="Courier New" w:eastAsia="Times New Roman" w:hAnsi="Courier New" w:cs="Courier New"/>
+          <w:color w:val="C9C9D1"/>
+          <w:sz w:val="20"/>
+          <w:szCs w:val="20"/>
+          <w:lang w:val="en-US" w:eastAsia="ru-RU"/>
+        </w:rPr>
+        <w:t>}</w:t>
       </w:r>
       <w:r>
         <w:rPr>
@@ -8113,7 +9658,29 @@
           <w:lang w:val="en-US" w:eastAsia="ru-RU"/>
         </w:rPr>
         <w:br/>
-        <w:t xml:space="preserve">        &lt;NavLink </w:t>
+        <w:t xml:space="preserve">        &lt;</w:t>
+      </w:r>
+      <w:proofErr w:type="spellStart"/>
+      <w:r>
+        <w:rPr>
+          <w:rFonts w:ascii="Courier New" w:eastAsia="Times New Roman" w:hAnsi="Courier New" w:cs="Courier New"/>
+          <w:color w:val="C7A65D"/>
+          <w:sz w:val="20"/>
+          <w:szCs w:val="20"/>
+          <w:lang w:val="en-US" w:eastAsia="ru-RU"/>
+        </w:rPr>
+        <w:t>NavLink</w:t>
+      </w:r>
+      <w:proofErr w:type="spellEnd"/>
+      <w:r>
+        <w:rPr>
+          <w:rFonts w:ascii="Courier New" w:eastAsia="Times New Roman" w:hAnsi="Courier New" w:cs="Courier New"/>
+          <w:color w:val="C7A65D"/>
+          <w:sz w:val="20"/>
+          <w:szCs w:val="20"/>
+          <w:lang w:val="en-US" w:eastAsia="ru-RU"/>
+        </w:rPr>
+        <w:t xml:space="preserve"> </w:t>
       </w:r>
       <w:r>
         <w:rPr>
@@ -8146,6 +9713,7 @@
         <w:br/>
         <w:t xml:space="preserve">                 </w:t>
       </w:r>
+      <w:proofErr w:type="spellStart"/>
       <w:r>
         <w:rPr>
           <w:rFonts w:ascii="Courier New" w:eastAsia="Times New Roman" w:hAnsi="Courier New" w:cs="Courier New"/>
@@ -8156,6 +9724,7 @@
         </w:rPr>
         <w:t>activeClassName</w:t>
       </w:r>
+      <w:proofErr w:type="spellEnd"/>
       <w:r>
         <w:rPr>
           <w:rFonts w:ascii="Courier New" w:eastAsia="Times New Roman" w:hAnsi="Courier New" w:cs="Courier New"/>
@@ -8174,7 +9743,29 @@
           <w:szCs w:val="20"/>
           <w:lang w:val="en-US" w:eastAsia="ru-RU"/>
         </w:rPr>
-        <w:t>{classes.activeLink}</w:t>
+        <w:t>{</w:t>
+      </w:r>
+      <w:proofErr w:type="spellStart"/>
+      <w:r>
+        <w:rPr>
+          <w:rFonts w:ascii="Courier New" w:eastAsia="Times New Roman" w:hAnsi="Courier New" w:cs="Courier New"/>
+          <w:color w:val="C9C9D1"/>
+          <w:sz w:val="20"/>
+          <w:szCs w:val="20"/>
+          <w:lang w:val="en-US" w:eastAsia="ru-RU"/>
+        </w:rPr>
+        <w:t>classes.activeLink</w:t>
+      </w:r>
+      <w:proofErr w:type="spellEnd"/>
+      <w:r>
+        <w:rPr>
+          <w:rFonts w:ascii="Courier New" w:eastAsia="Times New Roman" w:hAnsi="Courier New" w:cs="Courier New"/>
+          <w:color w:val="C9C9D1"/>
+          <w:sz w:val="20"/>
+          <w:szCs w:val="20"/>
+          <w:lang w:val="en-US" w:eastAsia="ru-RU"/>
+        </w:rPr>
+        <w:t>}</w:t>
       </w:r>
       <w:r>
         <w:rPr>
@@ -8204,7 +9795,29 @@
           <w:szCs w:val="20"/>
           <w:lang w:val="en-US" w:eastAsia="ru-RU"/>
         </w:rPr>
-        <w:t>&lt;/NavLink&gt;</w:t>
+        <w:t>&lt;/</w:t>
+      </w:r>
+      <w:proofErr w:type="spellStart"/>
+      <w:r>
+        <w:rPr>
+          <w:rFonts w:ascii="Courier New" w:eastAsia="Times New Roman" w:hAnsi="Courier New" w:cs="Courier New"/>
+          <w:color w:val="C7A65D"/>
+          <w:sz w:val="20"/>
+          <w:szCs w:val="20"/>
+          <w:lang w:val="en-US" w:eastAsia="ru-RU"/>
+        </w:rPr>
+        <w:t>NavLink</w:t>
+      </w:r>
+      <w:proofErr w:type="spellEnd"/>
+      <w:r>
+        <w:rPr>
+          <w:rFonts w:ascii="Courier New" w:eastAsia="Times New Roman" w:hAnsi="Courier New" w:cs="Courier New"/>
+          <w:color w:val="C7A65D"/>
+          <w:sz w:val="20"/>
+          <w:szCs w:val="20"/>
+          <w:lang w:val="en-US" w:eastAsia="ru-RU"/>
+        </w:rPr>
+        <w:t>&gt;</w:t>
       </w:r>
       <w:r>
         <w:rPr>
@@ -8228,6 +9841,7 @@
         <w:br/>
         <w:t xml:space="preserve">      &lt;div </w:t>
       </w:r>
+      <w:proofErr w:type="spellStart"/>
       <w:r>
         <w:rPr>
           <w:rFonts w:ascii="Courier New" w:eastAsia="Times New Roman" w:hAnsi="Courier New" w:cs="Courier New"/>
@@ -8238,6 +9852,7 @@
         </w:rPr>
         <w:t>className</w:t>
       </w:r>
+      <w:proofErr w:type="spellEnd"/>
       <w:r>
         <w:rPr>
           <w:rFonts w:ascii="Courier New" w:eastAsia="Times New Roman" w:hAnsi="Courier New" w:cs="Courier New"/>
@@ -8256,7 +9871,29 @@
           <w:szCs w:val="20"/>
           <w:lang w:val="en-US" w:eastAsia="ru-RU"/>
         </w:rPr>
-        <w:t>{classes.item}</w:t>
+        <w:t>{</w:t>
+      </w:r>
+      <w:proofErr w:type="spellStart"/>
+      <w:r>
+        <w:rPr>
+          <w:rFonts w:ascii="Courier New" w:eastAsia="Times New Roman" w:hAnsi="Courier New" w:cs="Courier New"/>
+          <w:color w:val="C9C9D1"/>
+          <w:sz w:val="20"/>
+          <w:szCs w:val="20"/>
+          <w:lang w:val="en-US" w:eastAsia="ru-RU"/>
+        </w:rPr>
+        <w:t>classes.item</w:t>
+      </w:r>
+      <w:proofErr w:type="spellEnd"/>
+      <w:r>
+        <w:rPr>
+          <w:rFonts w:ascii="Courier New" w:eastAsia="Times New Roman" w:hAnsi="Courier New" w:cs="Courier New"/>
+          <w:color w:val="C9C9D1"/>
+          <w:sz w:val="20"/>
+          <w:szCs w:val="20"/>
+          <w:lang w:val="en-US" w:eastAsia="ru-RU"/>
+        </w:rPr>
+        <w:t>}</w:t>
       </w:r>
       <w:r>
         <w:rPr>
@@ -8277,7 +9914,29 @@
           <w:lang w:val="en-US" w:eastAsia="ru-RU"/>
         </w:rPr>
         <w:br/>
-        <w:t xml:space="preserve">        &lt;NavLink </w:t>
+        <w:t xml:space="preserve">        &lt;</w:t>
+      </w:r>
+      <w:proofErr w:type="spellStart"/>
+      <w:r>
+        <w:rPr>
+          <w:rFonts w:ascii="Courier New" w:eastAsia="Times New Roman" w:hAnsi="Courier New" w:cs="Courier New"/>
+          <w:color w:val="C7A65D"/>
+          <w:sz w:val="20"/>
+          <w:szCs w:val="20"/>
+          <w:lang w:val="en-US" w:eastAsia="ru-RU"/>
+        </w:rPr>
+        <w:t>NavLink</w:t>
+      </w:r>
+      <w:proofErr w:type="spellEnd"/>
+      <w:r>
+        <w:rPr>
+          <w:rFonts w:ascii="Courier New" w:eastAsia="Times New Roman" w:hAnsi="Courier New" w:cs="Courier New"/>
+          <w:color w:val="C7A65D"/>
+          <w:sz w:val="20"/>
+          <w:szCs w:val="20"/>
+          <w:lang w:val="en-US" w:eastAsia="ru-RU"/>
+        </w:rPr>
+        <w:t xml:space="preserve"> </w:t>
       </w:r>
       <w:r>
         <w:rPr>
@@ -8310,6 +9969,7 @@
         <w:br/>
         <w:t xml:space="preserve">                 </w:t>
       </w:r>
+      <w:proofErr w:type="spellStart"/>
       <w:r>
         <w:rPr>
           <w:rFonts w:ascii="Courier New" w:eastAsia="Times New Roman" w:hAnsi="Courier New" w:cs="Courier New"/>
@@ -8320,6 +9980,7 @@
         </w:rPr>
         <w:t>activeClassName</w:t>
       </w:r>
+      <w:proofErr w:type="spellEnd"/>
       <w:r>
         <w:rPr>
           <w:rFonts w:ascii="Courier New" w:eastAsia="Times New Roman" w:hAnsi="Courier New" w:cs="Courier New"/>
@@ -8338,7 +9999,29 @@
           <w:szCs w:val="20"/>
           <w:lang w:val="en-US" w:eastAsia="ru-RU"/>
         </w:rPr>
-        <w:t>{classes.activeLink}</w:t>
+        <w:t>{</w:t>
+      </w:r>
+      <w:proofErr w:type="spellStart"/>
+      <w:r>
+        <w:rPr>
+          <w:rFonts w:ascii="Courier New" w:eastAsia="Times New Roman" w:hAnsi="Courier New" w:cs="Courier New"/>
+          <w:color w:val="C9C9D1"/>
+          <w:sz w:val="20"/>
+          <w:szCs w:val="20"/>
+          <w:lang w:val="en-US" w:eastAsia="ru-RU"/>
+        </w:rPr>
+        <w:t>classes.activeLink</w:t>
+      </w:r>
+      <w:proofErr w:type="spellEnd"/>
+      <w:r>
+        <w:rPr>
+          <w:rFonts w:ascii="Courier New" w:eastAsia="Times New Roman" w:hAnsi="Courier New" w:cs="Courier New"/>
+          <w:color w:val="C9C9D1"/>
+          <w:sz w:val="20"/>
+          <w:szCs w:val="20"/>
+          <w:lang w:val="en-US" w:eastAsia="ru-RU"/>
+        </w:rPr>
+        <w:t>}</w:t>
       </w:r>
       <w:r>
         <w:rPr>
@@ -8368,7 +10051,29 @@
           <w:szCs w:val="20"/>
           <w:lang w:val="en-US" w:eastAsia="ru-RU"/>
         </w:rPr>
-        <w:t>&lt;/NavLink&gt;</w:t>
+        <w:t>&lt;/</w:t>
+      </w:r>
+      <w:proofErr w:type="spellStart"/>
+      <w:r>
+        <w:rPr>
+          <w:rFonts w:ascii="Courier New" w:eastAsia="Times New Roman" w:hAnsi="Courier New" w:cs="Courier New"/>
+          <w:color w:val="C7A65D"/>
+          <w:sz w:val="20"/>
+          <w:szCs w:val="20"/>
+          <w:lang w:val="en-US" w:eastAsia="ru-RU"/>
+        </w:rPr>
+        <w:t>NavLink</w:t>
+      </w:r>
+      <w:proofErr w:type="spellEnd"/>
+      <w:r>
+        <w:rPr>
+          <w:rFonts w:ascii="Courier New" w:eastAsia="Times New Roman" w:hAnsi="Courier New" w:cs="Courier New"/>
+          <w:color w:val="C7A65D"/>
+          <w:sz w:val="20"/>
+          <w:szCs w:val="20"/>
+          <w:lang w:val="en-US" w:eastAsia="ru-RU"/>
+        </w:rPr>
+        <w:t>&gt;</w:t>
       </w:r>
       <w:r>
         <w:rPr>
@@ -8392,6 +10097,7 @@
         <w:br/>
         <w:t xml:space="preserve">      &lt;div </w:t>
       </w:r>
+      <w:proofErr w:type="spellStart"/>
       <w:r>
         <w:rPr>
           <w:rFonts w:ascii="Courier New" w:eastAsia="Times New Roman" w:hAnsi="Courier New" w:cs="Courier New"/>
@@ -8402,6 +10108,7 @@
         </w:rPr>
         <w:t>className</w:t>
       </w:r>
+      <w:proofErr w:type="spellEnd"/>
       <w:r>
         <w:rPr>
           <w:rFonts w:ascii="Courier New" w:eastAsia="Times New Roman" w:hAnsi="Courier New" w:cs="Courier New"/>
@@ -8420,7 +10127,29 @@
           <w:szCs w:val="20"/>
           <w:lang w:val="en-US" w:eastAsia="ru-RU"/>
         </w:rPr>
-        <w:t>{classes.item}</w:t>
+        <w:t>{</w:t>
+      </w:r>
+      <w:proofErr w:type="spellStart"/>
+      <w:r>
+        <w:rPr>
+          <w:rFonts w:ascii="Courier New" w:eastAsia="Times New Roman" w:hAnsi="Courier New" w:cs="Courier New"/>
+          <w:color w:val="C9C9D1"/>
+          <w:sz w:val="20"/>
+          <w:szCs w:val="20"/>
+          <w:lang w:val="en-US" w:eastAsia="ru-RU"/>
+        </w:rPr>
+        <w:t>classes.item</w:t>
+      </w:r>
+      <w:proofErr w:type="spellEnd"/>
+      <w:r>
+        <w:rPr>
+          <w:rFonts w:ascii="Courier New" w:eastAsia="Times New Roman" w:hAnsi="Courier New" w:cs="Courier New"/>
+          <w:color w:val="C9C9D1"/>
+          <w:sz w:val="20"/>
+          <w:szCs w:val="20"/>
+          <w:lang w:val="en-US" w:eastAsia="ru-RU"/>
+        </w:rPr>
+        <w:t>}</w:t>
       </w:r>
       <w:r>
         <w:rPr>
@@ -8441,7 +10170,29 @@
           <w:lang w:val="en-US" w:eastAsia="ru-RU"/>
         </w:rPr>
         <w:br/>
-        <w:t xml:space="preserve">        &lt;NavLink </w:t>
+        <w:t xml:space="preserve">        &lt;</w:t>
+      </w:r>
+      <w:proofErr w:type="spellStart"/>
+      <w:r>
+        <w:rPr>
+          <w:rFonts w:ascii="Courier New" w:eastAsia="Times New Roman" w:hAnsi="Courier New" w:cs="Courier New"/>
+          <w:color w:val="C7A65D"/>
+          <w:sz w:val="20"/>
+          <w:szCs w:val="20"/>
+          <w:lang w:val="en-US" w:eastAsia="ru-RU"/>
+        </w:rPr>
+        <w:t>NavLink</w:t>
+      </w:r>
+      <w:proofErr w:type="spellEnd"/>
+      <w:r>
+        <w:rPr>
+          <w:rFonts w:ascii="Courier New" w:eastAsia="Times New Roman" w:hAnsi="Courier New" w:cs="Courier New"/>
+          <w:color w:val="C7A65D"/>
+          <w:sz w:val="20"/>
+          <w:szCs w:val="20"/>
+          <w:lang w:val="en-US" w:eastAsia="ru-RU"/>
+        </w:rPr>
+        <w:t xml:space="preserve"> </w:t>
       </w:r>
       <w:r>
         <w:rPr>
@@ -8474,6 +10225,7 @@
         <w:br/>
         <w:t xml:space="preserve">                 </w:t>
       </w:r>
+      <w:proofErr w:type="spellStart"/>
       <w:r>
         <w:rPr>
           <w:rFonts w:ascii="Courier New" w:eastAsia="Times New Roman" w:hAnsi="Courier New" w:cs="Courier New"/>
@@ -8484,6 +10236,7 @@
         </w:rPr>
         <w:t>activeClassName</w:t>
       </w:r>
+      <w:proofErr w:type="spellEnd"/>
       <w:r>
         <w:rPr>
           <w:rFonts w:ascii="Courier New" w:eastAsia="Times New Roman" w:hAnsi="Courier New" w:cs="Courier New"/>
@@ -8502,7 +10255,29 @@
           <w:szCs w:val="20"/>
           <w:lang w:val="en-US" w:eastAsia="ru-RU"/>
         </w:rPr>
-        <w:t>{classes.activeLink}</w:t>
+        <w:t>{</w:t>
+      </w:r>
+      <w:proofErr w:type="spellStart"/>
+      <w:r>
+        <w:rPr>
+          <w:rFonts w:ascii="Courier New" w:eastAsia="Times New Roman" w:hAnsi="Courier New" w:cs="Courier New"/>
+          <w:color w:val="C9C9D1"/>
+          <w:sz w:val="20"/>
+          <w:szCs w:val="20"/>
+          <w:lang w:val="en-US" w:eastAsia="ru-RU"/>
+        </w:rPr>
+        <w:t>classes.activeLink</w:t>
+      </w:r>
+      <w:proofErr w:type="spellEnd"/>
+      <w:r>
+        <w:rPr>
+          <w:rFonts w:ascii="Courier New" w:eastAsia="Times New Roman" w:hAnsi="Courier New" w:cs="Courier New"/>
+          <w:color w:val="C9C9D1"/>
+          <w:sz w:val="20"/>
+          <w:szCs w:val="20"/>
+          <w:lang w:val="en-US" w:eastAsia="ru-RU"/>
+        </w:rPr>
+        <w:t>}</w:t>
       </w:r>
       <w:r>
         <w:rPr>
@@ -8532,7 +10307,29 @@
           <w:szCs w:val="20"/>
           <w:lang w:val="en-US" w:eastAsia="ru-RU"/>
         </w:rPr>
-        <w:t>&lt;/NavLink&gt;</w:t>
+        <w:t>&lt;/</w:t>
+      </w:r>
+      <w:proofErr w:type="spellStart"/>
+      <w:r>
+        <w:rPr>
+          <w:rFonts w:ascii="Courier New" w:eastAsia="Times New Roman" w:hAnsi="Courier New" w:cs="Courier New"/>
+          <w:color w:val="C7A65D"/>
+          <w:sz w:val="20"/>
+          <w:szCs w:val="20"/>
+          <w:lang w:val="en-US" w:eastAsia="ru-RU"/>
+        </w:rPr>
+        <w:t>NavLink</w:t>
+      </w:r>
+      <w:proofErr w:type="spellEnd"/>
+      <w:r>
+        <w:rPr>
+          <w:rFonts w:ascii="Courier New" w:eastAsia="Times New Roman" w:hAnsi="Courier New" w:cs="Courier New"/>
+          <w:color w:val="C7A65D"/>
+          <w:sz w:val="20"/>
+          <w:szCs w:val="20"/>
+          <w:lang w:val="en-US" w:eastAsia="ru-RU"/>
+        </w:rPr>
+        <w:t>&gt;</w:t>
       </w:r>
       <w:r>
         <w:rPr>
@@ -8554,7 +10351,29 @@
           <w:lang w:val="en-US" w:eastAsia="ru-RU"/>
         </w:rPr>
         <w:br/>
-        <w:t xml:space="preserve">    &lt;/nav&gt;</w:t>
+        <w:t xml:space="preserve">    &lt;/</w:t>
+      </w:r>
+      <w:proofErr w:type="spellStart"/>
+      <w:r>
+        <w:rPr>
+          <w:rFonts w:ascii="Courier New" w:eastAsia="Times New Roman" w:hAnsi="Courier New" w:cs="Courier New"/>
+          <w:color w:val="C7A65D"/>
+          <w:sz w:val="20"/>
+          <w:szCs w:val="20"/>
+          <w:lang w:val="en-US" w:eastAsia="ru-RU"/>
+        </w:rPr>
+        <w:t>nav</w:t>
+      </w:r>
+      <w:proofErr w:type="spellEnd"/>
+      <w:r>
+        <w:rPr>
+          <w:rFonts w:ascii="Courier New" w:eastAsia="Times New Roman" w:hAnsi="Courier New" w:cs="Courier New"/>
+          <w:color w:val="C7A65D"/>
+          <w:sz w:val="20"/>
+          <w:szCs w:val="20"/>
+          <w:lang w:val="en-US" w:eastAsia="ru-RU"/>
+        </w:rPr>
+        <w:t>&gt;</w:t>
       </w:r>
       <w:r>
         <w:rPr>
@@ -8646,6 +10465,7 @@
         </w:rPr>
         <w:t>.</w:t>
       </w:r>
+      <w:proofErr w:type="spellStart"/>
       <w:r>
         <w:rPr>
           <w:rFonts w:ascii="Courier New" w:eastAsia="Times New Roman" w:hAnsi="Courier New" w:cs="Courier New"/>
@@ -8654,7 +10474,18 @@
           <w:szCs w:val="20"/>
           <w:lang w:val="en-US" w:eastAsia="ru-RU"/>
         </w:rPr>
-        <w:t xml:space="preserve">nav </w:t>
+        <w:t>nav</w:t>
+      </w:r>
+      <w:proofErr w:type="spellEnd"/>
+      <w:r>
+        <w:rPr>
+          <w:rFonts w:ascii="Courier New" w:eastAsia="Times New Roman" w:hAnsi="Courier New" w:cs="Courier New"/>
+          <w:color w:val="E0957B"/>
+          <w:sz w:val="20"/>
+          <w:szCs w:val="20"/>
+          <w:lang w:val="en-US" w:eastAsia="ru-RU"/>
+        </w:rPr>
+        <w:t xml:space="preserve"> </w:t>
       </w:r>
       <w:r>
         <w:rPr>
@@ -8697,6 +10528,7 @@
         </w:rPr>
         <w:t xml:space="preserve">: </w:t>
       </w:r>
+      <w:proofErr w:type="spellStart"/>
       <w:r>
         <w:rPr>
           <w:rFonts w:ascii="Courier New" w:eastAsia="Times New Roman" w:hAnsi="Courier New" w:cs="Courier New"/>
@@ -8707,6 +10539,7 @@
         </w:rPr>
         <w:t>nav</w:t>
       </w:r>
+      <w:proofErr w:type="spellEnd"/>
       <w:r>
         <w:rPr>
           <w:rFonts w:ascii="Courier New" w:eastAsia="Times New Roman" w:hAnsi="Courier New" w:cs="Courier New"/>
@@ -8752,6 +10585,7 @@
         </w:rPr>
         <w:t xml:space="preserve">: </w:t>
       </w:r>
+      <w:proofErr w:type="spellStart"/>
       <w:r>
         <w:rPr>
           <w:rFonts w:ascii="Courier New" w:eastAsia="Times New Roman" w:hAnsi="Courier New" w:cs="Courier New"/>
@@ -8762,6 +10596,7 @@
         </w:rPr>
         <w:t>darkkhaki</w:t>
       </w:r>
+      <w:proofErr w:type="spellEnd"/>
       <w:r>
         <w:rPr>
           <w:rFonts w:ascii="Courier New" w:eastAsia="Times New Roman" w:hAnsi="Courier New" w:cs="Courier New"/>
@@ -8878,6 +10713,7 @@
         </w:rPr>
         <w:t xml:space="preserve">: </w:t>
       </w:r>
+      <w:proofErr w:type="spellStart"/>
       <w:r>
         <w:rPr>
           <w:rFonts w:ascii="Courier New" w:eastAsia="Times New Roman" w:hAnsi="Courier New" w:cs="Courier New"/>
@@ -8888,6 +10724,7 @@
         </w:rPr>
         <w:t>whitesmoke</w:t>
       </w:r>
+      <w:proofErr w:type="spellEnd"/>
       <w:r>
         <w:rPr>
           <w:rFonts w:ascii="Courier New" w:eastAsia="Times New Roman" w:hAnsi="Courier New" w:cs="Courier New"/>
@@ -8953,6 +10790,7 @@
         </w:rPr>
         <w:t xml:space="preserve">item </w:t>
       </w:r>
+      <w:proofErr w:type="spellStart"/>
       <w:r>
         <w:rPr>
           <w:rFonts w:ascii="Courier New" w:eastAsia="Times New Roman" w:hAnsi="Courier New" w:cs="Courier New"/>
@@ -8981,7 +10819,18 @@
           <w:szCs w:val="20"/>
           <w:lang w:val="en-US" w:eastAsia="ru-RU"/>
         </w:rPr>
-        <w:t xml:space="preserve">activeLink </w:t>
+        <w:t>activeLink</w:t>
+      </w:r>
+      <w:proofErr w:type="spellEnd"/>
+      <w:r>
+        <w:rPr>
+          <w:rFonts w:ascii="Courier New" w:eastAsia="Times New Roman" w:hAnsi="Courier New" w:cs="Courier New"/>
+          <w:color w:val="E0957B"/>
+          <w:sz w:val="20"/>
+          <w:szCs w:val="20"/>
+          <w:lang w:val="en-US" w:eastAsia="ru-RU"/>
+        </w:rPr>
+        <w:t xml:space="preserve"> </w:t>
       </w:r>
       <w:r>
         <w:rPr>
@@ -9256,6 +11105,7 @@
         </w:rPr>
         <w:t>component</w:t>
       </w:r>
+      <w:proofErr w:type="gramStart"/>
       <w:r>
         <w:rPr>
           <w:rFonts w:ascii="Courier New" w:eastAsia="Times New Roman" w:hAnsi="Courier New" w:cs="Courier New"/>
@@ -9276,6 +11126,7 @@
         </w:rPr>
         <w:t>{</w:t>
       </w:r>
+      <w:proofErr w:type="gramEnd"/>
       <w:r>
         <w:rPr>
           <w:rFonts w:ascii="Courier New" w:eastAsia="Times New Roman" w:hAnsi="Courier New" w:cs="Courier New"/>
@@ -9303,12 +11154,14 @@
         <w:lastRenderedPageBreak/>
         <w:t xml:space="preserve">При смене </w:t>
       </w:r>
+      <w:proofErr w:type="spellStart"/>
       <w:r>
         <w:rPr>
           <w:lang w:val="en-US"/>
         </w:rPr>
         <w:t>ulr</w:t>
       </w:r>
+      <w:proofErr w:type="spellEnd"/>
       <w:r>
         <w:t xml:space="preserve"> </w:t>
       </w:r>
@@ -9322,15 +11175,64 @@
         <w:t>ROUT</w:t>
       </w:r>
       <w:r>
-        <w:t>, т.е. мы можем и нам нужно при клике подгружать не новую компоненту, а просто содержимое (текст</w:t>
-      </w:r>
+        <w:t>, т.е. мы можем и нам нужно при клике подгружать не новую компоненту, а просто содержимое (текст)</w:t>
+      </w:r>
+    </w:p>
+    <w:p>
+      <w:pPr>
+        <w:jc w:val="center"/>
+        <w:rPr>
+          <w:sz w:val="36"/>
+          <w:szCs w:val="36"/>
+          <w:highlight w:val="yellow"/>
+        </w:rPr>
+      </w:pPr>
+      <w:r>
+        <w:rPr>
+          <w:sz w:val="36"/>
+          <w:szCs w:val="36"/>
+          <w:highlight w:val="yellow"/>
+        </w:rPr>
+        <w:t>2</w:t>
+      </w:r>
+      <w:r>
+        <w:rPr>
+          <w:sz w:val="36"/>
+          <w:szCs w:val="36"/>
+          <w:highlight w:val="yellow"/>
+        </w:rPr>
+        <w:t>2</w:t>
+      </w:r>
+      <w:r>
+        <w:rPr>
+          <w:sz w:val="36"/>
+          <w:szCs w:val="36"/>
+          <w:highlight w:val="yellow"/>
+        </w:rPr>
+        <w:t>.</w:t>
+      </w:r>
+      <w:r>
+        <w:rPr>
+          <w:sz w:val="36"/>
+          <w:szCs w:val="36"/>
+          <w:highlight w:val="yellow"/>
+          <w:lang w:val="en-US"/>
+        </w:rPr>
+        <w:t xml:space="preserve">Props </w:t>
+      </w:r>
+      <w:r>
+        <w:rPr>
+          <w:sz w:val="36"/>
+          <w:szCs w:val="36"/>
+          <w:highlight w:val="yellow"/>
+        </w:rPr>
+        <w:t>для Диалогов</w:t>
+      </w:r>
+    </w:p>
+    <w:p>
       <w:bookmarkStart w:id="0" w:name="_GoBack"/>
       <w:bookmarkEnd w:id="0"/>
-      <w:r>
-        <w:t>)</w:t>
-      </w:r>
     </w:p>
-    <w:p/>
     <w:sectPr>
       <w:pgSz w:w="11906" w:h="16838"/>
       <w:pgMar w:top="1134" w:right="850" w:bottom="1134" w:left="1701" w:header="708" w:footer="708" w:gutter="0"/>

</xml_diff>

<commit_message>
lesson 28. Continue movind the data out of components to index.tsx
</commit_message>
<xml_diff>
--- a/notes/Путь Самурая 1.0.docx
+++ b/notes/Путь Самурая 1.0.docx
@@ -13980,8 +13980,6 @@
         </w:rPr>
         <w:t xml:space="preserve"> </w:t>
       </w:r>
-      <w:bookmarkStart w:id="0" w:name="_GoBack"/>
-      <w:bookmarkEnd w:id="0"/>
       <w:r>
         <w:rPr>
           <w:sz w:val="36"/>
@@ -13993,6 +13991,11 @@
       </w:r>
     </w:p>
     <w:p>
+      <w:pPr>
+        <w:rPr>
+          <w:lang w:val="en-US"/>
+        </w:rPr>
+      </w:pPr>
       <w:r>
         <w:t xml:space="preserve">Если мы перенесем все данные в </w:t>
       </w:r>
@@ -14034,23 +14037,976 @@
       </w:r>
       <w:proofErr w:type="spellEnd"/>
       <w:r>
+        <w:t xml:space="preserve"> из-за </w:t>
+      </w:r>
+      <w:r>
+        <w:rPr>
+          <w:lang w:val="en-US"/>
+        </w:rPr>
+        <w:t>ROUTE</w:t>
+      </w:r>
+      <w:r>
         <w:t xml:space="preserve">. </w:t>
       </w:r>
       <w:r>
         <w:t>Решить эту проблему можно двумя путями:</w:t>
       </w:r>
+    </w:p>
+    <w:p>
+      <w:pPr>
+        <w:pStyle w:val="a3"/>
+        <w:numPr>
+          <w:ilvl w:val="0"/>
+          <w:numId w:val="2"/>
+        </w:numPr>
+      </w:pPr>
+      <w:r>
+        <w:t xml:space="preserve">Используем атрибут </w:t>
+      </w:r>
+      <w:r>
+        <w:rPr>
+          <w:b/>
+          <w:lang w:val="en-US"/>
+        </w:rPr>
+        <w:t>render</w:t>
+      </w:r>
+      <w:r>
+        <w:rPr>
+          <w:b/>
+        </w:rPr>
+        <w:t xml:space="preserve">. </w:t>
+      </w:r>
+      <w:r>
+        <w:rPr>
+          <w:lang w:val="en-US"/>
+        </w:rPr>
+        <w:t>Router</w:t>
+      </w:r>
+      <w:r>
+        <w:t xml:space="preserve"> ожидает получить</w:t>
+      </w:r>
+      <w:r>
+        <w:t xml:space="preserve"> или </w:t>
+      </w:r>
+      <w:r>
+        <w:rPr>
+          <w:lang w:val="en-US"/>
+        </w:rPr>
+        <w:t>component</w:t>
+      </w:r>
+      <w:r>
+        <w:t xml:space="preserve"> </w:t>
+      </w:r>
+      <w:r>
+        <w:t xml:space="preserve">или </w:t>
+      </w:r>
+      <w:r>
+        <w:rPr>
+          <w:lang w:val="en-US"/>
+        </w:rPr>
+        <w:t>render</w:t>
+      </w:r>
+      <w:r>
+        <w:t>, одно из двух</w:t>
+      </w:r>
+    </w:p>
+    <w:p>
+      <w:pPr>
+        <w:pStyle w:val="a3"/>
+        <w:shd w:val="clear" w:color="auto" w:fill="282C34"/>
+        <w:tabs>
+          <w:tab w:val="left" w:pos="916"/>
+          <w:tab w:val="left" w:pos="1832"/>
+          <w:tab w:val="left" w:pos="2748"/>
+          <w:tab w:val="left" w:pos="3664"/>
+          <w:tab w:val="left" w:pos="4580"/>
+          <w:tab w:val="left" w:pos="5496"/>
+          <w:tab w:val="left" w:pos="6412"/>
+          <w:tab w:val="left" w:pos="7328"/>
+          <w:tab w:val="left" w:pos="8244"/>
+          <w:tab w:val="left" w:pos="9160"/>
+          <w:tab w:val="left" w:pos="10076"/>
+          <w:tab w:val="left" w:pos="10992"/>
+          <w:tab w:val="left" w:pos="11908"/>
+          <w:tab w:val="left" w:pos="12824"/>
+          <w:tab w:val="left" w:pos="13740"/>
+          <w:tab w:val="left" w:pos="14656"/>
+        </w:tabs>
+        <w:spacing w:after="0" w:line="240" w:lineRule="auto"/>
+        <w:rPr>
+          <w:rFonts w:ascii="Courier New" w:eastAsia="Times New Roman" w:hAnsi="Courier New" w:cs="Courier New"/>
+          <w:color w:val="ABB2BF"/>
+          <w:sz w:val="20"/>
+          <w:szCs w:val="20"/>
+          <w:lang w:val="en-US" w:eastAsia="ru-RU"/>
+        </w:rPr>
+      </w:pPr>
+      <w:proofErr w:type="gramStart"/>
+      <w:r>
+        <w:rPr>
+          <w:rFonts w:ascii="Courier New" w:eastAsia="Times New Roman" w:hAnsi="Courier New" w:cs="Courier New"/>
+          <w:color w:val="C678DD"/>
+          <w:sz w:val="20"/>
+          <w:szCs w:val="20"/>
+          <w:lang w:val="en-US" w:eastAsia="ru-RU"/>
+        </w:rPr>
+        <w:t>function</w:t>
+      </w:r>
+      <w:proofErr w:type="gramEnd"/>
+      <w:r>
+        <w:rPr>
+          <w:rFonts w:ascii="Courier New" w:eastAsia="Times New Roman" w:hAnsi="Courier New" w:cs="Courier New"/>
+          <w:color w:val="C678DD"/>
+          <w:sz w:val="20"/>
+          <w:szCs w:val="20"/>
+          <w:lang w:val="en-US" w:eastAsia="ru-RU"/>
+        </w:rPr>
+        <w:t xml:space="preserve"> </w:t>
+      </w:r>
+      <w:r>
+        <w:rPr>
+          <w:rFonts w:ascii="Courier New" w:eastAsia="Times New Roman" w:hAnsi="Courier New" w:cs="Courier New"/>
+          <w:color w:val="61AFEF"/>
+          <w:sz w:val="20"/>
+          <w:szCs w:val="20"/>
+          <w:lang w:val="en-US" w:eastAsia="ru-RU"/>
+        </w:rPr>
+        <w:t>App</w:t>
+      </w:r>
+      <w:r>
+        <w:rPr>
+          <w:rFonts w:ascii="Courier New" w:eastAsia="Times New Roman" w:hAnsi="Courier New" w:cs="Courier New"/>
+          <w:color w:val="ABB2BF"/>
+          <w:sz w:val="20"/>
+          <w:szCs w:val="20"/>
+          <w:lang w:val="en-US" w:eastAsia="ru-RU"/>
+        </w:rPr>
+        <w:t>() {</w:t>
+      </w:r>
+      <w:r>
+        <w:rPr>
+          <w:rFonts w:ascii="Courier New" w:eastAsia="Times New Roman" w:hAnsi="Courier New" w:cs="Courier New"/>
+          <w:color w:val="ABB2BF"/>
+          <w:sz w:val="20"/>
+          <w:szCs w:val="20"/>
+          <w:lang w:val="en-US" w:eastAsia="ru-RU"/>
+        </w:rPr>
+        <w:br/>
+        <w:t xml:space="preserve">  </w:t>
+      </w:r>
+      <w:r>
+        <w:rPr>
+          <w:rFonts w:ascii="Courier New" w:eastAsia="Times New Roman" w:hAnsi="Courier New" w:cs="Courier New"/>
+          <w:color w:val="C678DD"/>
+          <w:sz w:val="20"/>
+          <w:szCs w:val="20"/>
+          <w:lang w:val="en-US" w:eastAsia="ru-RU"/>
+        </w:rPr>
+        <w:t xml:space="preserve">return </w:t>
+      </w:r>
+      <w:r>
+        <w:rPr>
+          <w:rFonts w:ascii="Courier New" w:eastAsia="Times New Roman" w:hAnsi="Courier New" w:cs="Courier New"/>
+          <w:color w:val="ABB2BF"/>
+          <w:sz w:val="20"/>
+          <w:szCs w:val="20"/>
+          <w:lang w:val="en-US" w:eastAsia="ru-RU"/>
+        </w:rPr>
+        <w:t>(</w:t>
+      </w:r>
+      <w:r>
+        <w:rPr>
+          <w:rFonts w:ascii="Courier New" w:eastAsia="Times New Roman" w:hAnsi="Courier New" w:cs="Courier New"/>
+          <w:color w:val="ABB2BF"/>
+          <w:sz w:val="20"/>
+          <w:szCs w:val="20"/>
+          <w:lang w:val="en-US" w:eastAsia="ru-RU"/>
+        </w:rPr>
+        <w:br/>
+        <w:t xml:space="preserve">    &lt;</w:t>
+      </w:r>
+      <w:proofErr w:type="spellStart"/>
+      <w:r>
+        <w:rPr>
+          <w:rFonts w:ascii="Courier New" w:eastAsia="Times New Roman" w:hAnsi="Courier New" w:cs="Courier New"/>
+          <w:color w:val="E06C75"/>
+          <w:sz w:val="20"/>
+          <w:szCs w:val="20"/>
+          <w:lang w:val="en-US" w:eastAsia="ru-RU"/>
+        </w:rPr>
+        <w:t>BrowserRouter</w:t>
+      </w:r>
+      <w:proofErr w:type="spellEnd"/>
+      <w:r>
+        <w:rPr>
+          <w:rFonts w:ascii="Courier New" w:eastAsia="Times New Roman" w:hAnsi="Courier New" w:cs="Courier New"/>
+          <w:color w:val="ABB2BF"/>
+          <w:sz w:val="20"/>
+          <w:szCs w:val="20"/>
+          <w:lang w:val="en-US" w:eastAsia="ru-RU"/>
+        </w:rPr>
+        <w:t>&gt;</w:t>
+      </w:r>
+      <w:r>
+        <w:rPr>
+          <w:rFonts w:ascii="Courier New" w:eastAsia="Times New Roman" w:hAnsi="Courier New" w:cs="Courier New"/>
+          <w:color w:val="ABB2BF"/>
+          <w:sz w:val="20"/>
+          <w:szCs w:val="20"/>
+          <w:lang w:val="en-US" w:eastAsia="ru-RU"/>
+        </w:rPr>
+        <w:br/>
+        <w:t xml:space="preserve">      &lt;</w:t>
+      </w:r>
+      <w:r>
+        <w:rPr>
+          <w:rFonts w:ascii="Courier New" w:eastAsia="Times New Roman" w:hAnsi="Courier New" w:cs="Courier New"/>
+          <w:color w:val="E06C75"/>
+          <w:sz w:val="20"/>
+          <w:szCs w:val="20"/>
+          <w:lang w:val="en-US" w:eastAsia="ru-RU"/>
+        </w:rPr>
+        <w:t xml:space="preserve">div </w:t>
+      </w:r>
+      <w:proofErr w:type="spellStart"/>
+      <w:r>
+        <w:rPr>
+          <w:rFonts w:ascii="Courier New" w:eastAsia="Times New Roman" w:hAnsi="Courier New" w:cs="Courier New"/>
+          <w:color w:val="D19A66"/>
+          <w:sz w:val="20"/>
+          <w:szCs w:val="20"/>
+          <w:lang w:val="en-US" w:eastAsia="ru-RU"/>
+        </w:rPr>
+        <w:t>className</w:t>
+      </w:r>
+      <w:proofErr w:type="spellEnd"/>
+      <w:r>
+        <w:rPr>
+          <w:rFonts w:ascii="Courier New" w:eastAsia="Times New Roman" w:hAnsi="Courier New" w:cs="Courier New"/>
+          <w:color w:val="98C379"/>
+          <w:sz w:val="20"/>
+          <w:szCs w:val="20"/>
+          <w:lang w:val="en-US" w:eastAsia="ru-RU"/>
+        </w:rPr>
+        <w:t>="app-wrapper"</w:t>
+      </w:r>
+      <w:r>
+        <w:rPr>
+          <w:rFonts w:ascii="Courier New" w:eastAsia="Times New Roman" w:hAnsi="Courier New" w:cs="Courier New"/>
+          <w:color w:val="ABB2BF"/>
+          <w:sz w:val="20"/>
+          <w:szCs w:val="20"/>
+          <w:lang w:val="en-US" w:eastAsia="ru-RU"/>
+        </w:rPr>
+        <w:t>&gt;</w:t>
+      </w:r>
+      <w:r>
+        <w:rPr>
+          <w:rFonts w:ascii="Courier New" w:eastAsia="Times New Roman" w:hAnsi="Courier New" w:cs="Courier New"/>
+          <w:color w:val="ABB2BF"/>
+          <w:sz w:val="20"/>
+          <w:szCs w:val="20"/>
+          <w:lang w:val="en-US" w:eastAsia="ru-RU"/>
+        </w:rPr>
+        <w:br/>
+        <w:t xml:space="preserve">        &lt;</w:t>
+      </w:r>
+      <w:r>
+        <w:rPr>
+          <w:rFonts w:ascii="Courier New" w:eastAsia="Times New Roman" w:hAnsi="Courier New" w:cs="Courier New"/>
+          <w:color w:val="E06C75"/>
+          <w:sz w:val="20"/>
+          <w:szCs w:val="20"/>
+          <w:lang w:val="en-US" w:eastAsia="ru-RU"/>
+        </w:rPr>
+        <w:t>Header</w:t>
+      </w:r>
+      <w:r>
+        <w:rPr>
+          <w:rFonts w:ascii="Courier New" w:eastAsia="Times New Roman" w:hAnsi="Courier New" w:cs="Courier New"/>
+          <w:color w:val="ABB2BF"/>
+          <w:sz w:val="20"/>
+          <w:szCs w:val="20"/>
+          <w:lang w:val="en-US" w:eastAsia="ru-RU"/>
+        </w:rPr>
+        <w:t>/&gt;</w:t>
+      </w:r>
+      <w:r>
+        <w:rPr>
+          <w:rFonts w:ascii="Courier New" w:eastAsia="Times New Roman" w:hAnsi="Courier New" w:cs="Courier New"/>
+          <w:color w:val="ABB2BF"/>
+          <w:sz w:val="20"/>
+          <w:szCs w:val="20"/>
+          <w:lang w:val="en-US" w:eastAsia="ru-RU"/>
+        </w:rPr>
+        <w:br/>
+        <w:t xml:space="preserve">        &lt;</w:t>
+      </w:r>
+      <w:proofErr w:type="spellStart"/>
+      <w:r>
+        <w:rPr>
+          <w:rFonts w:ascii="Courier New" w:eastAsia="Times New Roman" w:hAnsi="Courier New" w:cs="Courier New"/>
+          <w:color w:val="E06C75"/>
+          <w:sz w:val="20"/>
+          <w:szCs w:val="20"/>
+          <w:lang w:val="en-US" w:eastAsia="ru-RU"/>
+        </w:rPr>
+        <w:t>Navbar</w:t>
+      </w:r>
+      <w:proofErr w:type="spellEnd"/>
+      <w:r>
+        <w:rPr>
+          <w:rFonts w:ascii="Courier New" w:eastAsia="Times New Roman" w:hAnsi="Courier New" w:cs="Courier New"/>
+          <w:color w:val="ABB2BF"/>
+          <w:sz w:val="20"/>
+          <w:szCs w:val="20"/>
+          <w:lang w:val="en-US" w:eastAsia="ru-RU"/>
+        </w:rPr>
+        <w:t>/&gt;</w:t>
+      </w:r>
+      <w:r>
+        <w:rPr>
+          <w:rFonts w:ascii="Courier New" w:eastAsia="Times New Roman" w:hAnsi="Courier New" w:cs="Courier New"/>
+          <w:color w:val="ABB2BF"/>
+          <w:sz w:val="20"/>
+          <w:szCs w:val="20"/>
+          <w:lang w:val="en-US" w:eastAsia="ru-RU"/>
+        </w:rPr>
+        <w:br/>
+        <w:t xml:space="preserve">        {</w:t>
+      </w:r>
+      <w:r>
+        <w:rPr>
+          <w:rFonts w:ascii="Courier New" w:eastAsia="Times New Roman" w:hAnsi="Courier New" w:cs="Courier New"/>
+          <w:color w:val="5C6370"/>
+          <w:sz w:val="20"/>
+          <w:szCs w:val="20"/>
+          <w:lang w:val="en-US" w:eastAsia="ru-RU"/>
+        </w:rPr>
+        <w:t>/*&lt;Profile/&gt;*/</w:t>
+      </w:r>
+      <w:r>
+        <w:rPr>
+          <w:rFonts w:ascii="Courier New" w:eastAsia="Times New Roman" w:hAnsi="Courier New" w:cs="Courier New"/>
+          <w:color w:val="ABB2BF"/>
+          <w:sz w:val="20"/>
+          <w:szCs w:val="20"/>
+          <w:lang w:val="en-US" w:eastAsia="ru-RU"/>
+        </w:rPr>
+        <w:t>}</w:t>
+      </w:r>
+      <w:r>
+        <w:rPr>
+          <w:rFonts w:ascii="Courier New" w:eastAsia="Times New Roman" w:hAnsi="Courier New" w:cs="Courier New"/>
+          <w:color w:val="ABB2BF"/>
+          <w:sz w:val="20"/>
+          <w:szCs w:val="20"/>
+          <w:lang w:val="en-US" w:eastAsia="ru-RU"/>
+        </w:rPr>
+        <w:br/>
+        <w:t xml:space="preserve">        &lt;</w:t>
+      </w:r>
+      <w:r>
+        <w:rPr>
+          <w:rFonts w:ascii="Courier New" w:eastAsia="Times New Roman" w:hAnsi="Courier New" w:cs="Courier New"/>
+          <w:color w:val="E06C75"/>
+          <w:sz w:val="20"/>
+          <w:szCs w:val="20"/>
+          <w:lang w:val="en-US" w:eastAsia="ru-RU"/>
+        </w:rPr>
+        <w:t xml:space="preserve">div </w:t>
+      </w:r>
+      <w:proofErr w:type="spellStart"/>
+      <w:r>
+        <w:rPr>
+          <w:rFonts w:ascii="Courier New" w:eastAsia="Times New Roman" w:hAnsi="Courier New" w:cs="Courier New"/>
+          <w:color w:val="D19A66"/>
+          <w:sz w:val="20"/>
+          <w:szCs w:val="20"/>
+          <w:lang w:val="en-US" w:eastAsia="ru-RU"/>
+        </w:rPr>
+        <w:t>className</w:t>
+      </w:r>
+      <w:proofErr w:type="spellEnd"/>
+      <w:r>
+        <w:rPr>
+          <w:rFonts w:ascii="Courier New" w:eastAsia="Times New Roman" w:hAnsi="Courier New" w:cs="Courier New"/>
+          <w:color w:val="98C379"/>
+          <w:sz w:val="20"/>
+          <w:szCs w:val="20"/>
+          <w:lang w:val="en-US" w:eastAsia="ru-RU"/>
+        </w:rPr>
+        <w:t>="app-wrapper-content"</w:t>
+      </w:r>
+      <w:r>
+        <w:rPr>
+          <w:rFonts w:ascii="Courier New" w:eastAsia="Times New Roman" w:hAnsi="Courier New" w:cs="Courier New"/>
+          <w:color w:val="ABB2BF"/>
+          <w:sz w:val="20"/>
+          <w:szCs w:val="20"/>
+          <w:lang w:val="en-US" w:eastAsia="ru-RU"/>
+        </w:rPr>
+        <w:t>&gt;</w:t>
+      </w:r>
+    </w:p>
+    <w:p>
+      <w:pPr>
+        <w:pStyle w:val="a3"/>
+        <w:shd w:val="clear" w:color="auto" w:fill="282C34"/>
+        <w:tabs>
+          <w:tab w:val="left" w:pos="916"/>
+          <w:tab w:val="left" w:pos="1832"/>
+          <w:tab w:val="left" w:pos="2748"/>
+          <w:tab w:val="left" w:pos="3664"/>
+          <w:tab w:val="left" w:pos="4580"/>
+          <w:tab w:val="left" w:pos="5496"/>
+          <w:tab w:val="left" w:pos="6412"/>
+          <w:tab w:val="left" w:pos="7328"/>
+          <w:tab w:val="left" w:pos="8244"/>
+          <w:tab w:val="left" w:pos="9160"/>
+          <w:tab w:val="left" w:pos="10076"/>
+          <w:tab w:val="left" w:pos="10992"/>
+          <w:tab w:val="left" w:pos="11908"/>
+          <w:tab w:val="left" w:pos="12824"/>
+          <w:tab w:val="left" w:pos="13740"/>
+          <w:tab w:val="left" w:pos="14656"/>
+        </w:tabs>
+        <w:spacing w:after="0" w:line="240" w:lineRule="auto"/>
+        <w:rPr>
+          <w:rFonts w:ascii="Courier New" w:eastAsia="Times New Roman" w:hAnsi="Courier New" w:cs="Courier New"/>
+          <w:color w:val="ABB2BF"/>
+          <w:sz w:val="20"/>
+          <w:szCs w:val="20"/>
+          <w:lang w:val="en-US" w:eastAsia="ru-RU"/>
+        </w:rPr>
+      </w:pPr>
+      <w:r>
+        <w:rPr>
+          <w:rFonts w:ascii="Courier New" w:eastAsia="Times New Roman" w:hAnsi="Courier New" w:cs="Courier New"/>
+          <w:color w:val="ABB2BF"/>
+          <w:sz w:val="20"/>
+          <w:szCs w:val="20"/>
+          <w:lang w:val="en-US" w:eastAsia="ru-RU"/>
+        </w:rPr>
+        <w:br/>
+        <w:t xml:space="preserve">          &lt;</w:t>
+      </w:r>
+      <w:r>
+        <w:rPr>
+          <w:rFonts w:ascii="Courier New" w:eastAsia="Times New Roman" w:hAnsi="Courier New" w:cs="Courier New"/>
+          <w:color w:val="E06C75"/>
+          <w:sz w:val="20"/>
+          <w:szCs w:val="20"/>
+          <w:lang w:val="en-US" w:eastAsia="ru-RU"/>
+        </w:rPr>
+        <w:t xml:space="preserve">Route </w:t>
+      </w:r>
+      <w:r>
+        <w:rPr>
+          <w:rFonts w:ascii="Courier New" w:eastAsia="Times New Roman" w:hAnsi="Courier New" w:cs="Courier New"/>
+          <w:color w:val="D19A66"/>
+          <w:sz w:val="20"/>
+          <w:szCs w:val="20"/>
+          <w:lang w:val="en-US" w:eastAsia="ru-RU"/>
+        </w:rPr>
+        <w:t>path</w:t>
+      </w:r>
+      <w:r>
+        <w:rPr>
+          <w:rFonts w:ascii="Courier New" w:eastAsia="Times New Roman" w:hAnsi="Courier New" w:cs="Courier New"/>
+          <w:color w:val="98C379"/>
+          <w:sz w:val="20"/>
+          <w:szCs w:val="20"/>
+          <w:lang w:val="en-US" w:eastAsia="ru-RU"/>
+        </w:rPr>
+        <w:t xml:space="preserve">='/dialogs' </w:t>
+      </w:r>
+      <w:r>
+        <w:rPr>
+          <w:rFonts w:ascii="Courier New" w:eastAsia="Times New Roman" w:hAnsi="Courier New" w:cs="Courier New"/>
+          <w:b/>
+          <w:color w:val="D19A66"/>
+          <w:sz w:val="24"/>
+          <w:szCs w:val="24"/>
+          <w:lang w:val="en-US" w:eastAsia="ru-RU"/>
+        </w:rPr>
+        <w:t>component</w:t>
+      </w:r>
+      <w:proofErr w:type="gramStart"/>
+      <w:r>
+        <w:rPr>
+          <w:rFonts w:ascii="Courier New" w:eastAsia="Times New Roman" w:hAnsi="Courier New" w:cs="Courier New"/>
+          <w:color w:val="98C379"/>
+          <w:sz w:val="20"/>
+          <w:szCs w:val="20"/>
+          <w:lang w:val="en-US" w:eastAsia="ru-RU"/>
+        </w:rPr>
+        <w:t>=</w:t>
+      </w:r>
+      <w:r>
+        <w:rPr>
+          <w:rFonts w:ascii="Courier New" w:eastAsia="Times New Roman" w:hAnsi="Courier New" w:cs="Courier New"/>
+          <w:color w:val="ABB2BF"/>
+          <w:sz w:val="20"/>
+          <w:szCs w:val="20"/>
+          <w:lang w:val="en-US" w:eastAsia="ru-RU"/>
+        </w:rPr>
+        <w:t>{</w:t>
+      </w:r>
+      <w:proofErr w:type="gramEnd"/>
+      <w:r>
+        <w:rPr>
+          <w:rFonts w:ascii="Courier New" w:eastAsia="Times New Roman" w:hAnsi="Courier New" w:cs="Courier New"/>
+          <w:color w:val="61AFEF"/>
+          <w:sz w:val="20"/>
+          <w:szCs w:val="20"/>
+          <w:lang w:val="en-US" w:eastAsia="ru-RU"/>
+        </w:rPr>
+        <w:t>Dialogs</w:t>
+      </w:r>
+      <w:r>
+        <w:rPr>
+          <w:rFonts w:ascii="Courier New" w:eastAsia="Times New Roman" w:hAnsi="Courier New" w:cs="Courier New"/>
+          <w:color w:val="ABB2BF"/>
+          <w:sz w:val="20"/>
+          <w:szCs w:val="20"/>
+          <w:lang w:val="en-US" w:eastAsia="ru-RU"/>
+        </w:rPr>
+        <w:t>}/&gt;</w:t>
+      </w:r>
+      <w:r>
+        <w:rPr>
+          <w:rFonts w:ascii="Courier New" w:eastAsia="Times New Roman" w:hAnsi="Courier New" w:cs="Courier New"/>
+          <w:color w:val="ABB2BF"/>
+          <w:sz w:val="20"/>
+          <w:szCs w:val="20"/>
+          <w:lang w:val="en-US" w:eastAsia="ru-RU"/>
+        </w:rPr>
+        <w:br/>
+      </w:r>
+      <w:r>
+        <w:rPr>
+          <w:rFonts w:ascii="Courier New" w:eastAsia="Times New Roman" w:hAnsi="Courier New" w:cs="Courier New"/>
+          <w:color w:val="ABB2BF"/>
+          <w:sz w:val="20"/>
+          <w:szCs w:val="20"/>
+          <w:lang w:val="en-US" w:eastAsia="ru-RU"/>
+        </w:rPr>
+        <w:t>//</w:t>
+      </w:r>
+      <w:r>
+        <w:rPr>
+          <w:rFonts w:ascii="Courier New" w:eastAsia="Times New Roman" w:hAnsi="Courier New" w:cs="Courier New"/>
+          <w:color w:val="ABB2BF"/>
+          <w:sz w:val="20"/>
+          <w:szCs w:val="20"/>
+          <w:lang w:eastAsia="ru-RU"/>
+        </w:rPr>
+        <w:t>или</w:t>
+      </w:r>
+      <w:r>
+        <w:rPr>
+          <w:rFonts w:ascii="Courier New" w:eastAsia="Times New Roman" w:hAnsi="Courier New" w:cs="Courier New"/>
+          <w:color w:val="ABB2BF"/>
+          <w:sz w:val="20"/>
+          <w:szCs w:val="20"/>
+          <w:lang w:val="en-US" w:eastAsia="ru-RU"/>
+        </w:rPr>
+        <w:br/>
+      </w:r>
+      <w:r>
+        <w:rPr>
+          <w:rFonts w:ascii="Courier New" w:eastAsia="Times New Roman" w:hAnsi="Courier New" w:cs="Courier New"/>
+          <w:color w:val="ABB2BF"/>
+          <w:sz w:val="20"/>
+          <w:szCs w:val="20"/>
+          <w:lang w:val="en-US" w:eastAsia="ru-RU"/>
+        </w:rPr>
+        <w:br/>
+        <w:t xml:space="preserve">          &lt;</w:t>
+      </w:r>
+      <w:r>
+        <w:rPr>
+          <w:rFonts w:ascii="Courier New" w:eastAsia="Times New Roman" w:hAnsi="Courier New" w:cs="Courier New"/>
+          <w:color w:val="E06C75"/>
+          <w:sz w:val="20"/>
+          <w:szCs w:val="20"/>
+          <w:lang w:val="en-US" w:eastAsia="ru-RU"/>
+        </w:rPr>
+        <w:t xml:space="preserve">Route </w:t>
+      </w:r>
+      <w:r>
+        <w:rPr>
+          <w:rFonts w:ascii="Courier New" w:eastAsia="Times New Roman" w:hAnsi="Courier New" w:cs="Courier New"/>
+          <w:color w:val="D19A66"/>
+          <w:sz w:val="20"/>
+          <w:szCs w:val="20"/>
+          <w:lang w:val="en-US" w:eastAsia="ru-RU"/>
+        </w:rPr>
+        <w:t>path</w:t>
+      </w:r>
+      <w:r>
+        <w:rPr>
+          <w:rFonts w:ascii="Courier New" w:eastAsia="Times New Roman" w:hAnsi="Courier New" w:cs="Courier New"/>
+          <w:color w:val="98C379"/>
+          <w:sz w:val="20"/>
+          <w:szCs w:val="20"/>
+          <w:lang w:val="en-US" w:eastAsia="ru-RU"/>
+        </w:rPr>
+        <w:t xml:space="preserve">='/dialogs' </w:t>
+      </w:r>
+      <w:r>
+        <w:rPr>
+          <w:rFonts w:ascii="Courier New" w:eastAsia="Times New Roman" w:hAnsi="Courier New" w:cs="Courier New"/>
+          <w:b/>
+          <w:color w:val="D19A66"/>
+          <w:sz w:val="24"/>
+          <w:szCs w:val="24"/>
+          <w:lang w:val="en-US" w:eastAsia="ru-RU"/>
+        </w:rPr>
+        <w:t>render</w:t>
+      </w:r>
+      <w:r>
+        <w:rPr>
+          <w:rFonts w:ascii="Courier New" w:eastAsia="Times New Roman" w:hAnsi="Courier New" w:cs="Courier New"/>
+          <w:color w:val="98C379"/>
+          <w:sz w:val="20"/>
+          <w:szCs w:val="20"/>
+          <w:lang w:val="en-US" w:eastAsia="ru-RU"/>
+        </w:rPr>
+        <w:t>=</w:t>
+      </w:r>
+      <w:r>
+        <w:rPr>
+          <w:rFonts w:ascii="Courier New" w:eastAsia="Times New Roman" w:hAnsi="Courier New" w:cs="Courier New"/>
+          <w:color w:val="ABB2BF"/>
+          <w:sz w:val="20"/>
+          <w:szCs w:val="20"/>
+          <w:lang w:val="en-US" w:eastAsia="ru-RU"/>
+        </w:rPr>
+        <w:t>{</w:t>
+      </w:r>
+      <w:r>
+        <w:rPr>
+          <w:rFonts w:ascii="Courier New" w:eastAsia="Times New Roman" w:hAnsi="Courier New" w:cs="Courier New"/>
+          <w:color w:val="61AFEF"/>
+          <w:sz w:val="20"/>
+          <w:szCs w:val="20"/>
+          <w:lang w:val="en-US" w:eastAsia="ru-RU"/>
+        </w:rPr>
+        <w:t>Dialogs</w:t>
+      </w:r>
+      <w:r>
+        <w:rPr>
+          <w:rFonts w:ascii="Courier New" w:eastAsia="Times New Roman" w:hAnsi="Courier New" w:cs="Courier New"/>
+          <w:color w:val="ABB2BF"/>
+          <w:sz w:val="20"/>
+          <w:szCs w:val="20"/>
+          <w:lang w:val="en-US" w:eastAsia="ru-RU"/>
+        </w:rPr>
+        <w:t>}/&gt;</w:t>
+      </w:r>
+      <w:r>
+        <w:rPr>
+          <w:rFonts w:ascii="Courier New" w:eastAsia="Times New Roman" w:hAnsi="Courier New" w:cs="Courier New"/>
+          <w:color w:val="ABB2BF"/>
+          <w:sz w:val="20"/>
+          <w:szCs w:val="20"/>
+          <w:lang w:val="en-US" w:eastAsia="ru-RU"/>
+        </w:rPr>
+        <w:br/>
+      </w:r>
+      <w:r>
+        <w:rPr>
+          <w:rFonts w:ascii="Courier New" w:eastAsia="Times New Roman" w:hAnsi="Courier New" w:cs="Courier New"/>
+          <w:color w:val="ABB2BF"/>
+          <w:sz w:val="20"/>
+          <w:szCs w:val="20"/>
+          <w:lang w:val="en-US" w:eastAsia="ru-RU"/>
+        </w:rPr>
+        <w:br/>
+      </w:r>
+      <w:r>
+        <w:rPr>
+          <w:rFonts w:ascii="Courier New" w:eastAsia="Times New Roman" w:hAnsi="Courier New" w:cs="Courier New"/>
+          <w:color w:val="ABB2BF"/>
+          <w:sz w:val="20"/>
+          <w:szCs w:val="20"/>
+          <w:lang w:val="en-US" w:eastAsia="ru-RU"/>
+        </w:rPr>
+        <w:lastRenderedPageBreak/>
+        <w:t xml:space="preserve">        &lt;/</w:t>
+      </w:r>
+      <w:r>
+        <w:rPr>
+          <w:rFonts w:ascii="Courier New" w:eastAsia="Times New Roman" w:hAnsi="Courier New" w:cs="Courier New"/>
+          <w:color w:val="E06C75"/>
+          <w:sz w:val="20"/>
+          <w:szCs w:val="20"/>
+          <w:lang w:val="en-US" w:eastAsia="ru-RU"/>
+        </w:rPr>
+        <w:t>div</w:t>
+      </w:r>
+      <w:r>
+        <w:rPr>
+          <w:rFonts w:ascii="Courier New" w:eastAsia="Times New Roman" w:hAnsi="Courier New" w:cs="Courier New"/>
+          <w:color w:val="ABB2BF"/>
+          <w:sz w:val="20"/>
+          <w:szCs w:val="20"/>
+          <w:lang w:val="en-US" w:eastAsia="ru-RU"/>
+        </w:rPr>
+        <w:t>&gt;</w:t>
+      </w:r>
+      <w:r>
+        <w:rPr>
+          <w:rFonts w:ascii="Courier New" w:eastAsia="Times New Roman" w:hAnsi="Courier New" w:cs="Courier New"/>
+          <w:color w:val="ABB2BF"/>
+          <w:sz w:val="20"/>
+          <w:szCs w:val="20"/>
+          <w:lang w:val="en-US" w:eastAsia="ru-RU"/>
+        </w:rPr>
+        <w:br/>
+        <w:t xml:space="preserve">      &lt;/</w:t>
+      </w:r>
+      <w:r>
+        <w:rPr>
+          <w:rFonts w:ascii="Courier New" w:eastAsia="Times New Roman" w:hAnsi="Courier New" w:cs="Courier New"/>
+          <w:color w:val="E06C75"/>
+          <w:sz w:val="20"/>
+          <w:szCs w:val="20"/>
+          <w:lang w:val="en-US" w:eastAsia="ru-RU"/>
+        </w:rPr>
+        <w:t>div</w:t>
+      </w:r>
+      <w:r>
+        <w:rPr>
+          <w:rFonts w:ascii="Courier New" w:eastAsia="Times New Roman" w:hAnsi="Courier New" w:cs="Courier New"/>
+          <w:color w:val="ABB2BF"/>
+          <w:sz w:val="20"/>
+          <w:szCs w:val="20"/>
+          <w:lang w:val="en-US" w:eastAsia="ru-RU"/>
+        </w:rPr>
+        <w:t>&gt;</w:t>
+      </w:r>
+      <w:r>
+        <w:rPr>
+          <w:rFonts w:ascii="Courier New" w:eastAsia="Times New Roman" w:hAnsi="Courier New" w:cs="Courier New"/>
+          <w:color w:val="ABB2BF"/>
+          <w:sz w:val="20"/>
+          <w:szCs w:val="20"/>
+          <w:lang w:val="en-US" w:eastAsia="ru-RU"/>
+        </w:rPr>
+        <w:br/>
+        <w:t xml:space="preserve">    &lt;/</w:t>
+      </w:r>
+      <w:proofErr w:type="spellStart"/>
+      <w:r>
+        <w:rPr>
+          <w:rFonts w:ascii="Courier New" w:eastAsia="Times New Roman" w:hAnsi="Courier New" w:cs="Courier New"/>
+          <w:color w:val="E06C75"/>
+          <w:sz w:val="20"/>
+          <w:szCs w:val="20"/>
+          <w:lang w:val="en-US" w:eastAsia="ru-RU"/>
+        </w:rPr>
+        <w:t>BrowserRouter</w:t>
+      </w:r>
+      <w:proofErr w:type="spellEnd"/>
+      <w:r>
+        <w:rPr>
+          <w:rFonts w:ascii="Courier New" w:eastAsia="Times New Roman" w:hAnsi="Courier New" w:cs="Courier New"/>
+          <w:color w:val="ABB2BF"/>
+          <w:sz w:val="20"/>
+          <w:szCs w:val="20"/>
+          <w:lang w:val="en-US" w:eastAsia="ru-RU"/>
+        </w:rPr>
+        <w:t>&gt;</w:t>
+      </w:r>
+      <w:r>
+        <w:rPr>
+          <w:rFonts w:ascii="Courier New" w:eastAsia="Times New Roman" w:hAnsi="Courier New" w:cs="Courier New"/>
+          <w:color w:val="ABB2BF"/>
+          <w:sz w:val="20"/>
+          <w:szCs w:val="20"/>
+          <w:lang w:val="en-US" w:eastAsia="ru-RU"/>
+        </w:rPr>
+        <w:br/>
+        <w:t xml:space="preserve">  );</w:t>
+      </w:r>
+      <w:r>
+        <w:rPr>
+          <w:rFonts w:ascii="Courier New" w:eastAsia="Times New Roman" w:hAnsi="Courier New" w:cs="Courier New"/>
+          <w:color w:val="ABB2BF"/>
+          <w:sz w:val="20"/>
+          <w:szCs w:val="20"/>
+          <w:lang w:val="en-US" w:eastAsia="ru-RU"/>
+        </w:rPr>
+        <w:br/>
+        <w:t>}</w:t>
+      </w:r>
+    </w:p>
+    <w:p>
+      <w:pPr>
+        <w:pStyle w:val="a3"/>
+        <w:rPr>
+          <w:lang w:val="en-US"/>
+        </w:rPr>
+      </w:pPr>
+    </w:p>
+    <w:p>
+      <w:pPr>
+        <w:pStyle w:val="a3"/>
+        <w:rPr>
+          <w:lang w:val="en-US"/>
+        </w:rPr>
+      </w:pPr>
+      <w:r>
+        <w:rPr>
+          <w:lang w:val="en-US"/>
+        </w:rPr>
+        <w:t>Render</w:t>
+      </w:r>
+      <w:r>
+        <w:t xml:space="preserve"> </w:t>
+      </w:r>
+      <w:r>
+        <w:t xml:space="preserve">принимает не </w:t>
+      </w:r>
+      <w:proofErr w:type="gramStart"/>
+      <w:r>
+        <w:t>функцию(</w:t>
+      </w:r>
+      <w:proofErr w:type="gramEnd"/>
+      <w:r>
+        <w:t>компоненту), а стрелочную функцию, которая вызовет нужную компоненту</w:t>
+      </w:r>
+    </w:p>
+    <w:p>
+      <w:pPr>
+        <w:jc w:val="center"/>
+        <w:rPr>
+          <w:sz w:val="36"/>
+          <w:szCs w:val="36"/>
+          <w:highlight w:val="yellow"/>
+        </w:rPr>
+      </w:pPr>
+      <w:r>
+        <w:rPr>
+          <w:sz w:val="36"/>
+          <w:szCs w:val="36"/>
+          <w:highlight w:val="yellow"/>
+        </w:rPr>
+        <w:t>2</w:t>
+      </w:r>
+      <w:r>
+        <w:rPr>
+          <w:sz w:val="36"/>
+          <w:szCs w:val="36"/>
+          <w:highlight w:val="yellow"/>
+        </w:rPr>
+        <w:t>8</w:t>
+      </w:r>
+      <w:r>
+        <w:rPr>
+          <w:sz w:val="36"/>
+          <w:szCs w:val="36"/>
+          <w:highlight w:val="yellow"/>
+        </w:rPr>
+        <w:t xml:space="preserve">. </w:t>
+      </w:r>
+      <w:r>
+        <w:rPr>
+          <w:sz w:val="36"/>
+          <w:szCs w:val="36"/>
+          <w:highlight w:val="yellow"/>
+        </w:rPr>
+        <w:t xml:space="preserve">Выносим данные в </w:t>
+      </w:r>
+      <w:r>
+        <w:rPr>
+          <w:sz w:val="36"/>
+          <w:szCs w:val="36"/>
+          <w:highlight w:val="yellow"/>
+          <w:lang w:val="en-US"/>
+        </w:rPr>
+        <w:t>index</w:t>
+      </w:r>
+      <w:r>
+        <w:rPr>
+          <w:sz w:val="36"/>
+          <w:szCs w:val="36"/>
+          <w:highlight w:val="yellow"/>
+        </w:rPr>
+        <w:t>.</w:t>
+      </w:r>
+      <w:proofErr w:type="spellStart"/>
+      <w:r>
+        <w:rPr>
+          <w:sz w:val="36"/>
+          <w:szCs w:val="36"/>
+          <w:highlight w:val="yellow"/>
+          <w:lang w:val="en-US"/>
+        </w:rPr>
+        <w:t>tsx</w:t>
+      </w:r>
+      <w:proofErr w:type="spellEnd"/>
+    </w:p>
+    <w:p>
+      <w:r>
+        <w:t xml:space="preserve">Если мы перенесем все данные в </w:t>
+      </w:r>
+      <w:r>
+        <w:rPr>
+          <w:lang w:val="en-US"/>
+        </w:rPr>
+        <w:t>index</w:t>
+      </w:r>
+      <w:r>
+        <w:t xml:space="preserve">, нужно создать типизацию, а также прокинуть все данные через все </w:t>
+      </w:r>
+      <w:r>
+        <w:rPr>
+          <w:lang w:val="en-US"/>
+        </w:rPr>
+        <w:t>props</w:t>
+      </w:r>
+      <w:r>
+        <w:t>.</w:t>
+      </w:r>
+    </w:p>
+    <w:p>
+      <w:r>
+        <w:rPr>
+          <w:highlight w:val="red"/>
+        </w:rPr>
+        <w:t xml:space="preserve">Если мы используем метод </w:t>
+      </w:r>
+      <w:r>
+        <w:rPr>
+          <w:highlight w:val="red"/>
+          <w:lang w:val="en-US"/>
+        </w:rPr>
+        <w:t>MAP</w:t>
+      </w:r>
+      <w:r>
+        <w:rPr>
+          <w:highlight w:val="red"/>
+        </w:rPr>
+        <w:t>, то его нужно писать внутри компоненты</w:t>
+      </w:r>
+    </w:p>
+    <w:p>
+      <w:pPr>
+        <w:jc w:val="center"/>
+        <w:rPr>
+          <w:b/>
+        </w:rPr>
+      </w:pPr>
     </w:p>
     <w:p/>
     <w:p>
-      <w:pPr>
-        <w:jc w:val="center"/>
-        <w:rPr>
-          <w:b/>
-        </w:rPr>
-      </w:pPr>
+      <w:bookmarkStart w:id="0" w:name="_GoBack"/>
+      <w:bookmarkEnd w:id="0"/>
     </w:p>
-    <w:p/>
-    <w:p/>
     <w:sectPr>
       <w:pgSz w:w="11906" w:h="16838"/>
       <w:pgMar w:top="1134" w:right="850" w:bottom="1134" w:left="1701" w:header="708" w:footer="708" w:gutter="0"/>
@@ -14177,8 +15133,100 @@
       </w:rPr>
     </w:lvl>
   </w:abstractNum>
+  <w:abstractNum w:abstractNumId="1">
+    <w:nsid w:val="5FB43516"/>
+    <w:multiLevelType w:val="hybridMultilevel"/>
+    <w:tmpl w:val="7DF0BE72"/>
+    <w:lvl w:ilvl="0" w:tplc="0419000F">
+      <w:start w:val="1"/>
+      <w:numFmt w:val="decimal"/>
+      <w:lvlText w:val="%1."/>
+      <w:lvlJc w:val="left"/>
+      <w:pPr>
+        <w:ind w:left="720" w:hanging="360"/>
+      </w:pPr>
+      <w:rPr>
+        <w:rFonts w:hint="default"/>
+      </w:rPr>
+    </w:lvl>
+    <w:lvl w:ilvl="1" w:tplc="04190019" w:tentative="1">
+      <w:start w:val="1"/>
+      <w:numFmt w:val="lowerLetter"/>
+      <w:lvlText w:val="%2."/>
+      <w:lvlJc w:val="left"/>
+      <w:pPr>
+        <w:ind w:left="1440" w:hanging="360"/>
+      </w:pPr>
+    </w:lvl>
+    <w:lvl w:ilvl="2" w:tplc="0419001B" w:tentative="1">
+      <w:start w:val="1"/>
+      <w:numFmt w:val="lowerRoman"/>
+      <w:lvlText w:val="%3."/>
+      <w:lvlJc w:val="right"/>
+      <w:pPr>
+        <w:ind w:left="2160" w:hanging="180"/>
+      </w:pPr>
+    </w:lvl>
+    <w:lvl w:ilvl="3" w:tplc="0419000F" w:tentative="1">
+      <w:start w:val="1"/>
+      <w:numFmt w:val="decimal"/>
+      <w:lvlText w:val="%4."/>
+      <w:lvlJc w:val="left"/>
+      <w:pPr>
+        <w:ind w:left="2880" w:hanging="360"/>
+      </w:pPr>
+    </w:lvl>
+    <w:lvl w:ilvl="4" w:tplc="04190019" w:tentative="1">
+      <w:start w:val="1"/>
+      <w:numFmt w:val="lowerLetter"/>
+      <w:lvlText w:val="%5."/>
+      <w:lvlJc w:val="left"/>
+      <w:pPr>
+        <w:ind w:left="3600" w:hanging="360"/>
+      </w:pPr>
+    </w:lvl>
+    <w:lvl w:ilvl="5" w:tplc="0419001B" w:tentative="1">
+      <w:start w:val="1"/>
+      <w:numFmt w:val="lowerRoman"/>
+      <w:lvlText w:val="%6."/>
+      <w:lvlJc w:val="right"/>
+      <w:pPr>
+        <w:ind w:left="4320" w:hanging="180"/>
+      </w:pPr>
+    </w:lvl>
+    <w:lvl w:ilvl="6" w:tplc="0419000F" w:tentative="1">
+      <w:start w:val="1"/>
+      <w:numFmt w:val="decimal"/>
+      <w:lvlText w:val="%7."/>
+      <w:lvlJc w:val="left"/>
+      <w:pPr>
+        <w:ind w:left="5040" w:hanging="360"/>
+      </w:pPr>
+    </w:lvl>
+    <w:lvl w:ilvl="7" w:tplc="04190019" w:tentative="1">
+      <w:start w:val="1"/>
+      <w:numFmt w:val="lowerLetter"/>
+      <w:lvlText w:val="%8."/>
+      <w:lvlJc w:val="left"/>
+      <w:pPr>
+        <w:ind w:left="5760" w:hanging="360"/>
+      </w:pPr>
+    </w:lvl>
+    <w:lvl w:ilvl="8" w:tplc="0419001B" w:tentative="1">
+      <w:start w:val="1"/>
+      <w:numFmt w:val="lowerRoman"/>
+      <w:lvlText w:val="%9."/>
+      <w:lvlJc w:val="right"/>
+      <w:pPr>
+        <w:ind w:left="6480" w:hanging="180"/>
+      </w:pPr>
+    </w:lvl>
+  </w:abstractNum>
   <w:num w:numId="1">
     <w:abstractNumId w:val="0"/>
+  </w:num>
+  <w:num w:numId="2">
+    <w:abstractNumId w:val="1"/>
   </w:num>
 </w:numbering>
 </file>

</xml_diff>

<commit_message>
lesson 29. Move project raw data to the redux/state.ts
</commit_message>
<xml_diff>
--- a/notes/Путь Самурая 1.0.docx
+++ b/notes/Путь Самурая 1.0.docx
@@ -14974,6 +14974,11 @@
       </w:r>
     </w:p>
     <w:p>
+      <w:pPr>
+        <w:rPr>
+          <w:lang w:val="en-US"/>
+        </w:rPr>
+      </w:pPr>
       <w:r>
         <w:rPr>
           <w:highlight w:val="red"/>
@@ -14998,15 +15003,110 @@
       <w:pPr>
         <w:jc w:val="center"/>
         <w:rPr>
+          <w:sz w:val="36"/>
+          <w:szCs w:val="36"/>
+          <w:highlight w:val="yellow"/>
+        </w:rPr>
+      </w:pPr>
+      <w:r>
+        <w:rPr>
+          <w:sz w:val="36"/>
+          <w:szCs w:val="36"/>
+          <w:highlight w:val="yellow"/>
+        </w:rPr>
+        <w:t xml:space="preserve">29. </w:t>
+      </w:r>
+      <w:r>
+        <w:rPr>
+          <w:sz w:val="36"/>
+          <w:szCs w:val="36"/>
+          <w:highlight w:val="yellow"/>
+        </w:rPr>
+        <w:t xml:space="preserve">Упаковываем данные в </w:t>
+      </w:r>
+      <w:r>
+        <w:rPr>
+          <w:sz w:val="36"/>
+          <w:szCs w:val="36"/>
+          <w:highlight w:val="yellow"/>
+          <w:lang w:val="en-US"/>
+        </w:rPr>
+        <w:t>STATE</w:t>
+      </w:r>
+    </w:p>
+    <w:p>
+      <w:r>
+        <w:t xml:space="preserve">Хранить все данные будем в файле </w:t>
+      </w:r>
+      <w:r>
+        <w:rPr>
+          <w:lang w:val="en-US"/>
+        </w:rPr>
+        <w:t>STATE</w:t>
+      </w:r>
+      <w:r>
+        <w:t>.</w:t>
+      </w:r>
+      <w:r>
+        <w:rPr>
+          <w:lang w:val="en-US"/>
+        </w:rPr>
+        <w:t>TS</w:t>
+      </w:r>
+      <w:r>
+        <w:t>.</w:t>
+      </w:r>
+    </w:p>
+    <w:p>
+      <w:pPr>
+        <w:rPr>
+          <w:lang w:val="en-US"/>
+        </w:rPr>
+      </w:pPr>
+      <w:r>
+        <w:t xml:space="preserve">Из этого файла будем делать импорт данных в </w:t>
+      </w:r>
+      <w:r>
+        <w:rPr>
+          <w:lang w:val="en-US"/>
+        </w:rPr>
+        <w:t>INDEX</w:t>
+      </w:r>
+      <w:r>
+        <w:t>.</w:t>
+      </w:r>
+      <w:r>
+        <w:rPr>
+          <w:lang w:val="en-US"/>
+        </w:rPr>
+        <w:t>JS</w:t>
+      </w:r>
+      <w:bookmarkStart w:id="0" w:name="_GoBack"/>
+      <w:bookmarkEnd w:id="0"/>
+      <w:r>
+        <w:rPr>
+          <w:lang w:val="en-US"/>
+        </w:rPr>
+        <w:t>X</w:t>
+      </w:r>
+      <w:r>
+        <w:t xml:space="preserve">, </w:t>
+      </w:r>
+      <w:r>
+        <w:t>чтобы система была контролируемая</w:t>
+      </w:r>
+    </w:p>
+    <w:p/>
+    <w:p>
+      <w:pPr>
+        <w:jc w:val="center"/>
+        <w:rPr>
           <w:b/>
         </w:rPr>
       </w:pPr>
     </w:p>
     <w:p/>
-    <w:p>
-      <w:bookmarkStart w:id="0" w:name="_GoBack"/>
-      <w:bookmarkEnd w:id="0"/>
-    </w:p>
+    <w:p/>
     <w:sectPr>
       <w:pgSz w:w="11906" w:h="16838"/>
       <w:pgMar w:top="1134" w:right="850" w:bottom="1134" w:left="1701" w:header="708" w:footer="708" w:gutter="0"/>

</xml_diff>

<commit_message>
lesson 38. Add dispatch() method
</commit_message>
<xml_diff>
--- a/notes/Путь Самурая 1.0.docx
+++ b/notes/Путь Самурая 1.0.docx
@@ -36312,14 +36312,58 @@
       </w:r>
     </w:p>
     <w:p>
+      <w:pPr>
+        <w:rPr>
+          <w:lang w:val="en-US"/>
+        </w:rPr>
+      </w:pPr>
       <w:r>
         <w:rPr>
           <w:highlight w:val="red"/>
         </w:rPr>
-        <w:t>НЕЛЬЗЯ ИЗМЕНЯТЬ UI ДО ИЗМЕНЕНИЯ STATE! КАЖДЫЙ СИВОЛ В INPUT!</w:t>
-      </w:r>
-    </w:p>
-    <w:p/>
+        <w:t>НЕЛЬЗЯ ИЗМЕНЯТЬ UI ДО ИЗМЕНЕНИЯ STATE! КАЖДЫЙ</w:t>
+      </w:r>
+      <w:r>
+        <w:rPr>
+          <w:highlight w:val="red"/>
+          <w:lang w:val="en-US"/>
+        </w:rPr>
+        <w:t xml:space="preserve"> </w:t>
+      </w:r>
+      <w:r>
+        <w:rPr>
+          <w:highlight w:val="red"/>
+        </w:rPr>
+        <w:t>СИВОЛ</w:t>
+      </w:r>
+      <w:r>
+        <w:rPr>
+          <w:highlight w:val="red"/>
+          <w:lang w:val="en-US"/>
+        </w:rPr>
+        <w:t xml:space="preserve"> </w:t>
+      </w:r>
+      <w:r>
+        <w:rPr>
+          <w:highlight w:val="red"/>
+        </w:rPr>
+        <w:t>В</w:t>
+      </w:r>
+      <w:r>
+        <w:rPr>
+          <w:highlight w:val="red"/>
+          <w:lang w:val="en-US"/>
+        </w:rPr>
+        <w:t xml:space="preserve"> INPUT!</w:t>
+      </w:r>
+    </w:p>
+    <w:p>
+      <w:pPr>
+        <w:rPr>
+          <w:lang w:val="en-US"/>
+        </w:rPr>
+      </w:pPr>
+    </w:p>
     <w:p>
       <w:pPr>
         <w:jc w:val="center"/>
@@ -36327,6 +36371,7 @@
           <w:sz w:val="36"/>
           <w:szCs w:val="36"/>
           <w:highlight w:val="yellow"/>
+          <w:lang w:val="en-US"/>
         </w:rPr>
       </w:pPr>
       <w:r>
@@ -36334,6 +36379,7 @@
           <w:sz w:val="36"/>
           <w:szCs w:val="36"/>
           <w:highlight w:val="yellow"/>
+          <w:lang w:val="en-US"/>
         </w:rPr>
         <w:t>3</w:t>
       </w:r>
@@ -36351,6 +36397,7 @@
           <w:sz w:val="36"/>
           <w:szCs w:val="36"/>
           <w:highlight w:val="yellow"/>
+          <w:lang w:val="en-US"/>
         </w:rPr>
         <w:t xml:space="preserve">. </w:t>
       </w:r>
@@ -36368,6 +36415,7 @@
           <w:sz w:val="36"/>
           <w:szCs w:val="36"/>
           <w:highlight w:val="yellow"/>
+          <w:lang w:val="en-US"/>
         </w:rPr>
         <w:t xml:space="preserve">, </w:t>
       </w:r>
@@ -36385,6 +36433,7 @@
           <w:sz w:val="36"/>
           <w:szCs w:val="36"/>
           <w:highlight w:val="yellow"/>
+          <w:lang w:val="en-US"/>
         </w:rPr>
         <w:t xml:space="preserve">, </w:t>
       </w:r>
@@ -36443,9 +36492,6 @@
     <w:p>
       <w:pPr>
         <w:spacing w:after="0"/>
-        <w:rPr>
-          <w:lang w:val="en-US"/>
-        </w:rPr>
       </w:pPr>
     </w:p>
     <w:p>
@@ -36483,7 +36529,6 @@
           <w:sz w:val="21"/>
           <w:szCs w:val="21"/>
           <w:shd w:val="clear" w:color="auto" w:fill="FFFFFF"/>
-          <w:lang w:val="en-US"/>
         </w:rPr>
       </w:pPr>
       <w:r>
@@ -36508,7 +36553,7 @@
         </w:rPr>
         <w:t> (</w:t>
       </w:r>
-      <w:hyperlink r:id="rId10" w:tooltip="" w:history="1">
+      <w:hyperlink r:id="rId10" w:history="1">
         <w:r>
           <w:rPr>
             <w:rStyle w:val="a6"/>
@@ -37012,7 +37057,7 @@
           <w:color w:val="F8F8F2"/>
           <w:sz w:val="21"/>
           <w:szCs w:val="21"/>
-          <w:lang w:eastAsia="ru-RU"/>
+          <w:lang w:val="en-US" w:eastAsia="ru-RU"/>
         </w:rPr>
         <w:t xml:space="preserve"> </w:t>
       </w:r>
@@ -37022,7 +37067,7 @@
           <w:color w:val="88846F"/>
           <w:sz w:val="21"/>
           <w:szCs w:val="21"/>
-          <w:lang w:eastAsia="ru-RU"/>
+          <w:lang w:val="en-US" w:eastAsia="ru-RU"/>
         </w:rPr>
         <w:t>//setter</w:t>
       </w:r>
@@ -37197,7 +37242,7 @@
           <w:color w:val="88846F"/>
           <w:sz w:val="21"/>
           <w:szCs w:val="21"/>
-          <w:lang w:eastAsia="ru-RU"/>
+          <w:lang w:val="en-US" w:eastAsia="ru-RU"/>
         </w:rPr>
         <w:t>//getter</w:t>
       </w:r>
@@ -37366,7 +37411,7 @@
           <w:color w:val="F8F8F2"/>
           <w:sz w:val="21"/>
           <w:szCs w:val="21"/>
-          <w:lang w:eastAsia="ru-RU"/>
+          <w:lang w:val="en-US" w:eastAsia="ru-RU"/>
         </w:rPr>
       </w:pPr>
       <w:r>
@@ -37381,13 +37426,14 @@
         <w:t>    </w:t>
       </w:r>
       <w:proofErr w:type="spellStart"/>
+      <w:proofErr w:type="gramStart"/>
       <w:r>
         <w:rPr>
           <w:rFonts w:ascii="Consolas" w:eastAsia="Times New Roman" w:hAnsi="Consolas" w:cs="Times New Roman"/>
           <w:color w:val="F8F8F2"/>
           <w:sz w:val="21"/>
           <w:szCs w:val="21"/>
-          <w:lang w:eastAsia="ru-RU"/>
+          <w:lang w:val="en-US" w:eastAsia="ru-RU"/>
         </w:rPr>
         <w:t>document.</w:t>
       </w:r>
@@ -37397,7 +37443,7 @@
           <w:color w:val="A6E22E"/>
           <w:sz w:val="21"/>
           <w:szCs w:val="21"/>
-          <w:lang w:eastAsia="ru-RU"/>
+          <w:lang w:val="en-US" w:eastAsia="ru-RU"/>
         </w:rPr>
         <w:t>write</w:t>
       </w:r>
@@ -37408,17 +37454,18 @@
           <w:color w:val="F8F8F2"/>
           <w:sz w:val="21"/>
           <w:szCs w:val="21"/>
-          <w:lang w:eastAsia="ru-RU"/>
+          <w:lang w:val="en-US" w:eastAsia="ru-RU"/>
         </w:rPr>
         <w:t>(</w:t>
       </w:r>
+      <w:proofErr w:type="gramEnd"/>
       <w:r>
         <w:rPr>
           <w:rFonts w:ascii="Consolas" w:eastAsia="Times New Roman" w:hAnsi="Consolas" w:cs="Times New Roman"/>
           <w:color w:val="FD971F"/>
           <w:sz w:val="21"/>
           <w:szCs w:val="21"/>
-          <w:lang w:eastAsia="ru-RU"/>
+          <w:lang w:val="en-US" w:eastAsia="ru-RU"/>
         </w:rPr>
         <w:t>this</w:t>
       </w:r>
@@ -37428,7 +37475,7 @@
           <w:color w:val="F8F8F2"/>
           <w:sz w:val="21"/>
           <w:szCs w:val="21"/>
-          <w:lang w:eastAsia="ru-RU"/>
+          <w:lang w:val="en-US" w:eastAsia="ru-RU"/>
         </w:rPr>
         <w:t>._content)</w:t>
       </w:r>
@@ -37451,9 +37498,19 @@
           <w:color w:val="F8F8F2"/>
           <w:sz w:val="21"/>
           <w:szCs w:val="21"/>
+          <w:lang w:val="en-US" w:eastAsia="ru-RU"/>
+        </w:rPr>
+        <w:t>  </w:t>
+      </w:r>
+      <w:r>
+        <w:rPr>
+          <w:rFonts w:ascii="Consolas" w:eastAsia="Times New Roman" w:hAnsi="Consolas" w:cs="Times New Roman"/>
+          <w:color w:val="F8F8F2"/>
+          <w:sz w:val="21"/>
+          <w:szCs w:val="21"/>
           <w:lang w:eastAsia="ru-RU"/>
         </w:rPr>
-        <w:t>  }</w:t>
+        <w:t>}</w:t>
       </w:r>
     </w:p>
     <w:p>
@@ -37484,7 +37541,6 @@
         <w:spacing w:after="0"/>
         <w:rPr>
           <w:b/>
-          <w:lang w:val="en-US"/>
         </w:rPr>
       </w:pPr>
     </w:p>
@@ -37552,16 +37608,1723 @@
     </w:p>
     <w:p/>
     <w:p>
-      <w:pPr>
-        <w:rPr>
-          <w:lang w:val="en-US"/>
-        </w:rPr>
-      </w:pPr>
       <w:r>
         <w:t>В ООП данные и логика сидят в одном объекте. С ним и нужно взаимодействовать.</w:t>
       </w:r>
+    </w:p>
+    <w:p/>
+    <w:p>
+      <w:pPr>
+        <w:jc w:val="center"/>
+        <w:rPr>
+          <w:sz w:val="36"/>
+          <w:szCs w:val="36"/>
+          <w:highlight w:val="yellow"/>
+        </w:rPr>
+      </w:pPr>
+      <w:r>
+        <w:rPr>
+          <w:sz w:val="36"/>
+          <w:szCs w:val="36"/>
+          <w:highlight w:val="yellow"/>
+        </w:rPr>
+        <w:t>3</w:t>
+      </w:r>
+      <w:r>
+        <w:rPr>
+          <w:sz w:val="36"/>
+          <w:szCs w:val="36"/>
+          <w:highlight w:val="yellow"/>
+        </w:rPr>
+        <w:t>7</w:t>
+      </w:r>
+      <w:r>
+        <w:rPr>
+          <w:sz w:val="36"/>
+          <w:szCs w:val="36"/>
+          <w:highlight w:val="yellow"/>
+        </w:rPr>
+        <w:t xml:space="preserve">. </w:t>
+      </w:r>
+      <w:r>
+        <w:rPr>
+          <w:sz w:val="36"/>
+          <w:szCs w:val="36"/>
+          <w:highlight w:val="yellow"/>
+          <w:lang w:val="en-US"/>
+        </w:rPr>
+        <w:t>Bind</w:t>
+      </w:r>
+    </w:p>
+    <w:p>
+      <w:pPr>
+        <w:rPr>
+          <w:rFonts w:ascii="Arial" w:hAnsi="Arial" w:cs="Arial"/>
+          <w:b/>
+          <w:bCs/>
+          <w:color w:val="202122"/>
+          <w:sz w:val="21"/>
+          <w:szCs w:val="21"/>
+          <w:shd w:val="clear" w:color="auto" w:fill="FFFFFF"/>
+          <w:lang w:val="en-US"/>
+        </w:rPr>
+      </w:pPr>
+      <w:r>
+        <w:rPr>
+          <w:rFonts w:ascii="Arial" w:hAnsi="Arial" w:cs="Arial"/>
+          <w:b/>
+          <w:bCs/>
+          <w:color w:val="202122"/>
+          <w:sz w:val="21"/>
+          <w:szCs w:val="21"/>
+          <w:shd w:val="clear" w:color="auto" w:fill="FFFFFF"/>
+        </w:rPr>
+        <w:t xml:space="preserve">Если объект передает свой метод кому-то другому (в колл </w:t>
+      </w:r>
+      <w:proofErr w:type="gramStart"/>
+      <w:r>
+        <w:rPr>
+          <w:rFonts w:ascii="Arial" w:hAnsi="Arial" w:cs="Arial"/>
+          <w:b/>
+          <w:bCs/>
+          <w:color w:val="202122"/>
+          <w:sz w:val="21"/>
+          <w:szCs w:val="21"/>
+          <w:shd w:val="clear" w:color="auto" w:fill="FFFFFF"/>
+        </w:rPr>
+        <w:t>бек</w:t>
+      </w:r>
+      <w:proofErr w:type="gramEnd"/>
+      <w:r>
+        <w:rPr>
+          <w:rFonts w:ascii="Arial" w:hAnsi="Arial" w:cs="Arial"/>
+          <w:b/>
+          <w:bCs/>
+          <w:color w:val="202122"/>
+          <w:sz w:val="21"/>
+          <w:szCs w:val="21"/>
+          <w:shd w:val="clear" w:color="auto" w:fill="FFFFFF"/>
+        </w:rPr>
+        <w:t xml:space="preserve"> например), если мы хотим, чтобы сохранился владелец метода, его надо </w:t>
+      </w:r>
+      <w:proofErr w:type="spellStart"/>
+      <w:r>
+        <w:rPr>
+          <w:rFonts w:ascii="Arial" w:hAnsi="Arial" w:cs="Arial"/>
+          <w:b/>
+          <w:bCs/>
+          <w:color w:val="202122"/>
+          <w:sz w:val="21"/>
+          <w:szCs w:val="21"/>
+          <w:highlight w:val="cyan"/>
+          <w:shd w:val="clear" w:color="auto" w:fill="FFFFFF"/>
+        </w:rPr>
+        <w:t>байндить</w:t>
+      </w:r>
+      <w:proofErr w:type="spellEnd"/>
+      <w:r>
+        <w:rPr>
+          <w:rFonts w:ascii="Arial" w:hAnsi="Arial" w:cs="Arial"/>
+          <w:b/>
+          <w:bCs/>
+          <w:color w:val="202122"/>
+          <w:sz w:val="21"/>
+          <w:szCs w:val="21"/>
+          <w:shd w:val="clear" w:color="auto" w:fill="FFFFFF"/>
+        </w:rPr>
+        <w:t>. Иначе он будет вызываться от имени другого объекта.</w:t>
+      </w:r>
+    </w:p>
+    <w:p>
+      <w:pPr>
+        <w:shd w:val="clear" w:color="auto" w:fill="272822"/>
+        <w:spacing w:after="0" w:line="285" w:lineRule="atLeast"/>
+        <w:rPr>
+          <w:rFonts w:ascii="Consolas" w:eastAsia="Times New Roman" w:hAnsi="Consolas" w:cs="Times New Roman"/>
+          <w:color w:val="F8F8F2"/>
+          <w:sz w:val="21"/>
+          <w:szCs w:val="21"/>
+          <w:lang w:val="en-US" w:eastAsia="ru-RU"/>
+        </w:rPr>
+      </w:pPr>
+      <w:r>
+        <w:rPr>
+          <w:rFonts w:ascii="Consolas" w:eastAsia="Times New Roman" w:hAnsi="Consolas" w:cs="Times New Roman"/>
+          <w:color w:val="F8F8F2"/>
+          <w:sz w:val="21"/>
+          <w:szCs w:val="21"/>
+          <w:lang w:val="en-US" w:eastAsia="ru-RU"/>
+        </w:rPr>
+        <w:t> &lt;</w:t>
+      </w:r>
+      <w:r>
+        <w:rPr>
+          <w:rFonts w:ascii="Consolas" w:eastAsia="Times New Roman" w:hAnsi="Consolas" w:cs="Times New Roman"/>
+          <w:i/>
+          <w:iCs/>
+          <w:color w:val="66D9EF"/>
+          <w:sz w:val="21"/>
+          <w:szCs w:val="21"/>
+          <w:lang w:val="en-US" w:eastAsia="ru-RU"/>
+        </w:rPr>
+        <w:t>Profile</w:t>
+      </w:r>
+    </w:p>
+    <w:p>
+      <w:pPr>
+        <w:shd w:val="clear" w:color="auto" w:fill="272822"/>
+        <w:spacing w:after="0" w:line="285" w:lineRule="atLeast"/>
+        <w:rPr>
+          <w:rFonts w:ascii="Consolas" w:eastAsia="Times New Roman" w:hAnsi="Consolas" w:cs="Times New Roman"/>
+          <w:color w:val="F8F8F2"/>
+          <w:sz w:val="21"/>
+          <w:szCs w:val="21"/>
+          <w:lang w:val="en-US" w:eastAsia="ru-RU"/>
+        </w:rPr>
+      </w:pPr>
+      <w:r>
+        <w:rPr>
+          <w:rFonts w:ascii="Consolas" w:eastAsia="Times New Roman" w:hAnsi="Consolas" w:cs="Times New Roman"/>
+          <w:color w:val="F8F8F2"/>
+          <w:sz w:val="21"/>
+          <w:szCs w:val="21"/>
+          <w:lang w:val="en-US" w:eastAsia="ru-RU"/>
+        </w:rPr>
+        <w:t>                </w:t>
+      </w:r>
+      <w:proofErr w:type="spellStart"/>
+      <w:proofErr w:type="gramStart"/>
+      <w:r>
+        <w:rPr>
+          <w:rFonts w:ascii="Consolas" w:eastAsia="Times New Roman" w:hAnsi="Consolas" w:cs="Times New Roman"/>
+          <w:color w:val="A6E22E"/>
+          <w:sz w:val="21"/>
+          <w:szCs w:val="21"/>
+          <w:lang w:val="en-US" w:eastAsia="ru-RU"/>
+        </w:rPr>
+        <w:t>postsData</w:t>
+      </w:r>
+      <w:proofErr w:type="spellEnd"/>
+      <w:proofErr w:type="gramEnd"/>
+      <w:r>
+        <w:rPr>
+          <w:rFonts w:ascii="Consolas" w:eastAsia="Times New Roman" w:hAnsi="Consolas" w:cs="Times New Roman"/>
+          <w:color w:val="F92672"/>
+          <w:sz w:val="21"/>
+          <w:szCs w:val="21"/>
+          <w:lang w:val="en-US" w:eastAsia="ru-RU"/>
+        </w:rPr>
+        <w:t>={</w:t>
+      </w:r>
+      <w:proofErr w:type="spellStart"/>
+      <w:r>
+        <w:rPr>
+          <w:rFonts w:ascii="Consolas" w:eastAsia="Times New Roman" w:hAnsi="Consolas" w:cs="Times New Roman"/>
+          <w:color w:val="F8F8F2"/>
+          <w:sz w:val="21"/>
+          <w:szCs w:val="21"/>
+          <w:lang w:val="en-US" w:eastAsia="ru-RU"/>
+        </w:rPr>
+        <w:t>state.profilePage.posts</w:t>
+      </w:r>
+      <w:proofErr w:type="spellEnd"/>
+      <w:r>
+        <w:rPr>
+          <w:rFonts w:ascii="Consolas" w:eastAsia="Times New Roman" w:hAnsi="Consolas" w:cs="Times New Roman"/>
+          <w:color w:val="F92672"/>
+          <w:sz w:val="21"/>
+          <w:szCs w:val="21"/>
+          <w:lang w:val="en-US" w:eastAsia="ru-RU"/>
+        </w:rPr>
+        <w:t>}</w:t>
+      </w:r>
+    </w:p>
+    <w:p>
+      <w:pPr>
+        <w:shd w:val="clear" w:color="auto" w:fill="272822"/>
+        <w:spacing w:after="0" w:line="285" w:lineRule="atLeast"/>
+        <w:rPr>
+          <w:rFonts w:ascii="Consolas" w:eastAsia="Times New Roman" w:hAnsi="Consolas" w:cs="Times New Roman"/>
+          <w:color w:val="F8F8F2"/>
+          <w:sz w:val="21"/>
+          <w:szCs w:val="21"/>
+          <w:lang w:val="en-US" w:eastAsia="ru-RU"/>
+        </w:rPr>
+      </w:pPr>
+      <w:r>
+        <w:rPr>
+          <w:rFonts w:ascii="Consolas" w:eastAsia="Times New Roman" w:hAnsi="Consolas" w:cs="Times New Roman"/>
+          <w:color w:val="F8F8F2"/>
+          <w:sz w:val="21"/>
+          <w:szCs w:val="21"/>
+          <w:lang w:val="en-US" w:eastAsia="ru-RU"/>
+        </w:rPr>
+        <w:t>                </w:t>
+      </w:r>
+      <w:proofErr w:type="spellStart"/>
+      <w:proofErr w:type="gramStart"/>
+      <w:r>
+        <w:rPr>
+          <w:rFonts w:ascii="Consolas" w:eastAsia="Times New Roman" w:hAnsi="Consolas" w:cs="Times New Roman"/>
+          <w:color w:val="A6E22E"/>
+          <w:sz w:val="21"/>
+          <w:szCs w:val="21"/>
+          <w:lang w:val="en-US" w:eastAsia="ru-RU"/>
+        </w:rPr>
+        <w:t>addPost</w:t>
+      </w:r>
+      <w:proofErr w:type="spellEnd"/>
+      <w:proofErr w:type="gramEnd"/>
+      <w:r>
+        <w:rPr>
+          <w:rFonts w:ascii="Consolas" w:eastAsia="Times New Roman" w:hAnsi="Consolas" w:cs="Times New Roman"/>
+          <w:color w:val="F92672"/>
+          <w:sz w:val="21"/>
+          <w:szCs w:val="21"/>
+          <w:lang w:val="en-US" w:eastAsia="ru-RU"/>
+        </w:rPr>
+        <w:t>={</w:t>
+      </w:r>
+      <w:proofErr w:type="spellStart"/>
+      <w:r>
+        <w:rPr>
+          <w:rFonts w:ascii="Consolas" w:eastAsia="Times New Roman" w:hAnsi="Consolas" w:cs="Times New Roman"/>
+          <w:i/>
+          <w:iCs/>
+          <w:color w:val="FD971F"/>
+          <w:sz w:val="21"/>
+          <w:szCs w:val="21"/>
+          <w:lang w:val="en-US" w:eastAsia="ru-RU"/>
+        </w:rPr>
+        <w:t>props</w:t>
+      </w:r>
+      <w:r>
+        <w:rPr>
+          <w:rFonts w:ascii="Consolas" w:eastAsia="Times New Roman" w:hAnsi="Consolas" w:cs="Times New Roman"/>
+          <w:color w:val="F8F8F2"/>
+          <w:sz w:val="21"/>
+          <w:szCs w:val="21"/>
+          <w:lang w:val="en-US" w:eastAsia="ru-RU"/>
+        </w:rPr>
+        <w:t>.store.</w:t>
+      </w:r>
+      <w:r>
+        <w:rPr>
+          <w:rFonts w:ascii="Consolas" w:eastAsia="Times New Roman" w:hAnsi="Consolas" w:cs="Times New Roman"/>
+          <w:color w:val="A6E22E"/>
+          <w:sz w:val="21"/>
+          <w:szCs w:val="21"/>
+          <w:lang w:val="en-US" w:eastAsia="ru-RU"/>
+        </w:rPr>
+        <w:t>addPost</w:t>
+      </w:r>
+      <w:r>
+        <w:rPr>
+          <w:rFonts w:ascii="Consolas" w:eastAsia="Times New Roman" w:hAnsi="Consolas" w:cs="Times New Roman"/>
+          <w:color w:val="F8F8F2"/>
+          <w:sz w:val="21"/>
+          <w:szCs w:val="21"/>
+          <w:lang w:val="en-US" w:eastAsia="ru-RU"/>
+        </w:rPr>
+        <w:t>.</w:t>
+      </w:r>
+      <w:r>
+        <w:rPr>
+          <w:rFonts w:ascii="Consolas" w:eastAsia="Times New Roman" w:hAnsi="Consolas" w:cs="Times New Roman"/>
+          <w:color w:val="A6E22E"/>
+          <w:sz w:val="28"/>
+          <w:szCs w:val="28"/>
+          <w:lang w:val="en-US" w:eastAsia="ru-RU"/>
+        </w:rPr>
+        <w:t>bind</w:t>
+      </w:r>
+      <w:proofErr w:type="spellEnd"/>
+      <w:r>
+        <w:rPr>
+          <w:rFonts w:ascii="Consolas" w:eastAsia="Times New Roman" w:hAnsi="Consolas" w:cs="Times New Roman"/>
+          <w:color w:val="F8F8F2"/>
+          <w:sz w:val="21"/>
+          <w:szCs w:val="21"/>
+          <w:lang w:val="en-US" w:eastAsia="ru-RU"/>
+        </w:rPr>
+        <w:t>(</w:t>
+      </w:r>
+      <w:proofErr w:type="spellStart"/>
+      <w:r>
+        <w:rPr>
+          <w:rFonts w:ascii="Consolas" w:eastAsia="Times New Roman" w:hAnsi="Consolas" w:cs="Times New Roman"/>
+          <w:i/>
+          <w:iCs/>
+          <w:color w:val="FD971F"/>
+          <w:sz w:val="21"/>
+          <w:szCs w:val="21"/>
+          <w:lang w:val="en-US" w:eastAsia="ru-RU"/>
+        </w:rPr>
+        <w:t>props</w:t>
+      </w:r>
+      <w:r>
+        <w:rPr>
+          <w:rFonts w:ascii="Consolas" w:eastAsia="Times New Roman" w:hAnsi="Consolas" w:cs="Times New Roman"/>
+          <w:color w:val="F8F8F2"/>
+          <w:sz w:val="21"/>
+          <w:szCs w:val="21"/>
+          <w:lang w:val="en-US" w:eastAsia="ru-RU"/>
+        </w:rPr>
+        <w:t>.store</w:t>
+      </w:r>
+      <w:proofErr w:type="spellEnd"/>
+      <w:r>
+        <w:rPr>
+          <w:rFonts w:ascii="Consolas" w:eastAsia="Times New Roman" w:hAnsi="Consolas" w:cs="Times New Roman"/>
+          <w:color w:val="F8F8F2"/>
+          <w:sz w:val="21"/>
+          <w:szCs w:val="21"/>
+          <w:lang w:val="en-US" w:eastAsia="ru-RU"/>
+        </w:rPr>
+        <w:t>)</w:t>
+      </w:r>
+      <w:r>
+        <w:rPr>
+          <w:rFonts w:ascii="Consolas" w:eastAsia="Times New Roman" w:hAnsi="Consolas" w:cs="Times New Roman"/>
+          <w:color w:val="F92672"/>
+          <w:sz w:val="21"/>
+          <w:szCs w:val="21"/>
+          <w:lang w:val="en-US" w:eastAsia="ru-RU"/>
+        </w:rPr>
+        <w:t>}</w:t>
+      </w:r>
+    </w:p>
+    <w:p>
+      <w:pPr>
+        <w:shd w:val="clear" w:color="auto" w:fill="272822"/>
+        <w:spacing w:after="0" w:line="285" w:lineRule="atLeast"/>
+        <w:rPr>
+          <w:rFonts w:ascii="Consolas" w:eastAsia="Times New Roman" w:hAnsi="Consolas" w:cs="Times New Roman"/>
+          <w:color w:val="F8F8F2"/>
+          <w:sz w:val="21"/>
+          <w:szCs w:val="21"/>
+          <w:lang w:val="en-US" w:eastAsia="ru-RU"/>
+        </w:rPr>
+      </w:pPr>
+      <w:r>
+        <w:rPr>
+          <w:rFonts w:ascii="Consolas" w:eastAsia="Times New Roman" w:hAnsi="Consolas" w:cs="Times New Roman"/>
+          <w:color w:val="F8F8F2"/>
+          <w:sz w:val="21"/>
+          <w:szCs w:val="21"/>
+          <w:lang w:val="en-US" w:eastAsia="ru-RU"/>
+        </w:rPr>
+        <w:t>                </w:t>
+      </w:r>
+      <w:proofErr w:type="spellStart"/>
+      <w:proofErr w:type="gramStart"/>
+      <w:r>
+        <w:rPr>
+          <w:rFonts w:ascii="Consolas" w:eastAsia="Times New Roman" w:hAnsi="Consolas" w:cs="Times New Roman"/>
+          <w:color w:val="A6E22E"/>
+          <w:sz w:val="21"/>
+          <w:szCs w:val="21"/>
+          <w:lang w:val="en-US" w:eastAsia="ru-RU"/>
+        </w:rPr>
+        <w:t>newPostText</w:t>
+      </w:r>
+      <w:proofErr w:type="spellEnd"/>
+      <w:proofErr w:type="gramEnd"/>
+      <w:r>
+        <w:rPr>
+          <w:rFonts w:ascii="Consolas" w:eastAsia="Times New Roman" w:hAnsi="Consolas" w:cs="Times New Roman"/>
+          <w:color w:val="F92672"/>
+          <w:sz w:val="21"/>
+          <w:szCs w:val="21"/>
+          <w:lang w:val="en-US" w:eastAsia="ru-RU"/>
+        </w:rPr>
+        <w:t>={</w:t>
+      </w:r>
+      <w:proofErr w:type="spellStart"/>
+      <w:r>
+        <w:rPr>
+          <w:rFonts w:ascii="Consolas" w:eastAsia="Times New Roman" w:hAnsi="Consolas" w:cs="Times New Roman"/>
+          <w:color w:val="F8F8F2"/>
+          <w:sz w:val="21"/>
+          <w:szCs w:val="21"/>
+          <w:lang w:val="en-US" w:eastAsia="ru-RU"/>
+        </w:rPr>
+        <w:t>state.profilePage.newPostText</w:t>
+      </w:r>
+      <w:proofErr w:type="spellEnd"/>
+      <w:r>
+        <w:rPr>
+          <w:rFonts w:ascii="Consolas" w:eastAsia="Times New Roman" w:hAnsi="Consolas" w:cs="Times New Roman"/>
+          <w:color w:val="F92672"/>
+          <w:sz w:val="21"/>
+          <w:szCs w:val="21"/>
+          <w:lang w:val="en-US" w:eastAsia="ru-RU"/>
+        </w:rPr>
+        <w:t>}</w:t>
+      </w:r>
+    </w:p>
+    <w:p>
+      <w:pPr>
+        <w:shd w:val="clear" w:color="auto" w:fill="272822"/>
+        <w:spacing w:after="0" w:line="285" w:lineRule="atLeast"/>
+        <w:rPr>
+          <w:rFonts w:ascii="Consolas" w:eastAsia="Times New Roman" w:hAnsi="Consolas" w:cs="Times New Roman"/>
+          <w:color w:val="F8F8F2"/>
+          <w:sz w:val="21"/>
+          <w:szCs w:val="21"/>
+          <w:lang w:val="en-US" w:eastAsia="ru-RU"/>
+        </w:rPr>
+      </w:pPr>
+      <w:r>
+        <w:rPr>
+          <w:rFonts w:ascii="Consolas" w:eastAsia="Times New Roman" w:hAnsi="Consolas" w:cs="Times New Roman"/>
+          <w:color w:val="F8F8F2"/>
+          <w:sz w:val="21"/>
+          <w:szCs w:val="21"/>
+          <w:lang w:val="en-US" w:eastAsia="ru-RU"/>
+        </w:rPr>
+        <w:t>                </w:t>
+      </w:r>
+      <w:proofErr w:type="gramStart"/>
+      <w:r>
+        <w:rPr>
+          <w:rFonts w:ascii="Consolas" w:eastAsia="Times New Roman" w:hAnsi="Consolas" w:cs="Times New Roman"/>
+          <w:color w:val="A6E22E"/>
+          <w:sz w:val="21"/>
+          <w:szCs w:val="21"/>
+          <w:lang w:val="en-US" w:eastAsia="ru-RU"/>
+        </w:rPr>
+        <w:t>updatePostText</w:t>
+      </w:r>
+      <w:proofErr w:type="gramEnd"/>
+      <w:r>
+        <w:rPr>
+          <w:rFonts w:ascii="Consolas" w:eastAsia="Times New Roman" w:hAnsi="Consolas" w:cs="Times New Roman"/>
+          <w:color w:val="F92672"/>
+          <w:sz w:val="21"/>
+          <w:szCs w:val="21"/>
+          <w:lang w:val="en-US" w:eastAsia="ru-RU"/>
+        </w:rPr>
+        <w:t>={</w:t>
+      </w:r>
+      <w:r>
+        <w:rPr>
+          <w:rFonts w:ascii="Consolas" w:eastAsia="Times New Roman" w:hAnsi="Consolas" w:cs="Times New Roman"/>
+          <w:i/>
+          <w:iCs/>
+          <w:color w:val="FD971F"/>
+          <w:sz w:val="21"/>
+          <w:szCs w:val="21"/>
+          <w:lang w:val="en-US" w:eastAsia="ru-RU"/>
+        </w:rPr>
+        <w:t>props</w:t>
+      </w:r>
+      <w:r>
+        <w:rPr>
+          <w:rFonts w:ascii="Consolas" w:eastAsia="Times New Roman" w:hAnsi="Consolas" w:cs="Times New Roman"/>
+          <w:color w:val="F8F8F2"/>
+          <w:sz w:val="21"/>
+          <w:szCs w:val="21"/>
+          <w:lang w:val="en-US" w:eastAsia="ru-RU"/>
+        </w:rPr>
+        <w:t>.store.</w:t>
+      </w:r>
+      <w:r>
+        <w:rPr>
+          <w:rFonts w:ascii="Consolas" w:eastAsia="Times New Roman" w:hAnsi="Consolas" w:cs="Times New Roman"/>
+          <w:color w:val="A6E22E"/>
+          <w:sz w:val="21"/>
+          <w:szCs w:val="21"/>
+          <w:lang w:val="en-US" w:eastAsia="ru-RU"/>
+        </w:rPr>
+        <w:t>updatePostText</w:t>
+      </w:r>
+      <w:r>
+        <w:rPr>
+          <w:rFonts w:ascii="Consolas" w:eastAsia="Times New Roman" w:hAnsi="Consolas" w:cs="Times New Roman"/>
+          <w:color w:val="F8F8F2"/>
+          <w:sz w:val="21"/>
+          <w:szCs w:val="21"/>
+          <w:lang w:val="en-US" w:eastAsia="ru-RU"/>
+        </w:rPr>
+        <w:t>.</w:t>
+      </w:r>
+      <w:r>
+        <w:rPr>
+          <w:rFonts w:ascii="Consolas" w:eastAsia="Times New Roman" w:hAnsi="Consolas" w:cs="Times New Roman"/>
+          <w:color w:val="A6E22E"/>
+          <w:sz w:val="28"/>
+          <w:szCs w:val="28"/>
+          <w:lang w:val="en-US" w:eastAsia="ru-RU"/>
+        </w:rPr>
+        <w:t>bind</w:t>
+      </w:r>
+      <w:r>
+        <w:rPr>
+          <w:rFonts w:ascii="Consolas" w:eastAsia="Times New Roman" w:hAnsi="Consolas" w:cs="Times New Roman"/>
+          <w:color w:val="F8F8F2"/>
+          <w:sz w:val="21"/>
+          <w:szCs w:val="21"/>
+          <w:lang w:val="en-US" w:eastAsia="ru-RU"/>
+        </w:rPr>
+        <w:t>(</w:t>
+      </w:r>
+      <w:r>
+        <w:rPr>
+          <w:rFonts w:ascii="Consolas" w:eastAsia="Times New Roman" w:hAnsi="Consolas" w:cs="Times New Roman"/>
+          <w:i/>
+          <w:iCs/>
+          <w:color w:val="FD971F"/>
+          <w:sz w:val="21"/>
+          <w:szCs w:val="21"/>
+          <w:lang w:val="en-US" w:eastAsia="ru-RU"/>
+        </w:rPr>
+        <w:t>props</w:t>
+      </w:r>
+      <w:r>
+        <w:rPr>
+          <w:rFonts w:ascii="Consolas" w:eastAsia="Times New Roman" w:hAnsi="Consolas" w:cs="Times New Roman"/>
+          <w:color w:val="F8F8F2"/>
+          <w:sz w:val="21"/>
+          <w:szCs w:val="21"/>
+          <w:lang w:val="en-US" w:eastAsia="ru-RU"/>
+        </w:rPr>
+        <w:t>.store)</w:t>
+      </w:r>
+      <w:r>
+        <w:rPr>
+          <w:rFonts w:ascii="Consolas" w:eastAsia="Times New Roman" w:hAnsi="Consolas" w:cs="Times New Roman"/>
+          <w:color w:val="F92672"/>
+          <w:sz w:val="21"/>
+          <w:szCs w:val="21"/>
+          <w:lang w:val="en-US" w:eastAsia="ru-RU"/>
+        </w:rPr>
+        <w:t>}</w:t>
+      </w:r>
+    </w:p>
+    <w:p>
+      <w:pPr>
+        <w:shd w:val="clear" w:color="auto" w:fill="272822"/>
+        <w:spacing w:after="0" w:line="285" w:lineRule="atLeast"/>
+        <w:rPr>
+          <w:rFonts w:ascii="Consolas" w:eastAsia="Times New Roman" w:hAnsi="Consolas" w:cs="Times New Roman"/>
+          <w:color w:val="F8F8F2"/>
+          <w:sz w:val="21"/>
+          <w:szCs w:val="21"/>
+          <w:lang w:eastAsia="ru-RU"/>
+        </w:rPr>
+      </w:pPr>
+      <w:r>
+        <w:rPr>
+          <w:rFonts w:ascii="Consolas" w:eastAsia="Times New Roman" w:hAnsi="Consolas" w:cs="Times New Roman"/>
+          <w:color w:val="F8F8F2"/>
+          <w:sz w:val="21"/>
+          <w:szCs w:val="21"/>
+          <w:lang w:val="en-US" w:eastAsia="ru-RU"/>
+        </w:rPr>
+        <w:t>              </w:t>
+      </w:r>
+      <w:r>
+        <w:rPr>
+          <w:rFonts w:ascii="Consolas" w:eastAsia="Times New Roman" w:hAnsi="Consolas" w:cs="Times New Roman"/>
+          <w:color w:val="F8F8F2"/>
+          <w:sz w:val="21"/>
+          <w:szCs w:val="21"/>
+          <w:lang w:eastAsia="ru-RU"/>
+        </w:rPr>
+        <w:t>/&gt;</w:t>
+      </w:r>
+    </w:p>
+    <w:p/>
+    <w:p>
+      <w:pPr>
+        <w:jc w:val="center"/>
+        <w:rPr>
+          <w:sz w:val="36"/>
+          <w:szCs w:val="36"/>
+          <w:highlight w:val="yellow"/>
+          <w:lang w:val="en-US"/>
+        </w:rPr>
+      </w:pPr>
+      <w:r>
+        <w:rPr>
+          <w:sz w:val="36"/>
+          <w:szCs w:val="36"/>
+          <w:highlight w:val="yellow"/>
+          <w:lang w:val="en-US"/>
+        </w:rPr>
+        <w:t xml:space="preserve">38. </w:t>
+      </w:r>
+      <w:proofErr w:type="gramStart"/>
+      <w:r>
+        <w:rPr>
+          <w:sz w:val="36"/>
+          <w:szCs w:val="36"/>
+          <w:highlight w:val="yellow"/>
+          <w:lang w:val="en-US"/>
+        </w:rPr>
+        <w:t>dispatch()</w:t>
+      </w:r>
+      <w:proofErr w:type="gramEnd"/>
+    </w:p>
+    <w:p>
+      <w:pPr>
+        <w:rPr>
+          <w:rFonts w:ascii="Arial" w:hAnsi="Arial" w:cs="Arial"/>
+          <w:b/>
+          <w:bCs/>
+          <w:color w:val="202122"/>
+          <w:sz w:val="21"/>
+          <w:szCs w:val="21"/>
+          <w:shd w:val="clear" w:color="auto" w:fill="FFFFFF"/>
+          <w:lang w:val="en-US"/>
+        </w:rPr>
+      </w:pPr>
+      <w:r>
+        <w:rPr>
+          <w:rFonts w:ascii="Arial" w:hAnsi="Arial" w:cs="Arial"/>
+          <w:b/>
+          <w:bCs/>
+          <w:color w:val="202122"/>
+          <w:sz w:val="21"/>
+          <w:szCs w:val="21"/>
+          <w:shd w:val="clear" w:color="auto" w:fill="FFFFFF"/>
+        </w:rPr>
+        <w:t>Типизация</w:t>
+      </w:r>
+      <w:r>
+        <w:rPr>
+          <w:rFonts w:ascii="Arial" w:hAnsi="Arial" w:cs="Arial"/>
+          <w:b/>
+          <w:bCs/>
+          <w:color w:val="202122"/>
+          <w:sz w:val="21"/>
+          <w:szCs w:val="21"/>
+          <w:shd w:val="clear" w:color="auto" w:fill="FFFFFF"/>
+          <w:lang w:val="en-US"/>
+        </w:rPr>
+        <w:t xml:space="preserve">: </w:t>
+      </w:r>
+    </w:p>
+    <w:p>
+      <w:pPr>
+        <w:rPr>
+          <w:rFonts w:ascii="Arial" w:hAnsi="Arial" w:cs="Arial"/>
+          <w:b/>
+          <w:bCs/>
+          <w:color w:val="202122"/>
+          <w:sz w:val="21"/>
+          <w:szCs w:val="21"/>
+          <w:shd w:val="clear" w:color="auto" w:fill="FFFFFF"/>
+          <w:lang w:val="en-US"/>
+        </w:rPr>
+      </w:pPr>
+      <w:proofErr w:type="gramStart"/>
+      <w:r>
+        <w:rPr>
+          <w:rFonts w:ascii="Arial" w:hAnsi="Arial" w:cs="Arial"/>
+          <w:b/>
+          <w:bCs/>
+          <w:color w:val="202122"/>
+          <w:sz w:val="21"/>
+          <w:szCs w:val="21"/>
+          <w:shd w:val="clear" w:color="auto" w:fill="FFFFFF"/>
+          <w:lang w:val="en-US"/>
+        </w:rPr>
+        <w:t>dispatch</w:t>
+      </w:r>
+      <w:proofErr w:type="gramEnd"/>
+      <w:r>
+        <w:rPr>
+          <w:rFonts w:ascii="Arial" w:hAnsi="Arial" w:cs="Arial"/>
+          <w:b/>
+          <w:bCs/>
+          <w:color w:val="202122"/>
+          <w:sz w:val="21"/>
+          <w:szCs w:val="21"/>
+          <w:shd w:val="clear" w:color="auto" w:fill="FFFFFF"/>
+          <w:lang w:val="en-US"/>
+        </w:rPr>
+        <w:t>: (action: any) =&gt; void</w:t>
+      </w:r>
+    </w:p>
+    <w:p>
+      <w:pPr>
+        <w:rPr>
+          <w:rFonts w:ascii="Arial" w:hAnsi="Arial" w:cs="Arial"/>
+          <w:b/>
+          <w:bCs/>
+          <w:color w:val="202122"/>
+          <w:sz w:val="21"/>
+          <w:szCs w:val="21"/>
+          <w:shd w:val="clear" w:color="auto" w:fill="FFFFFF"/>
+          <w:lang w:val="en-US"/>
+        </w:rPr>
+      </w:pPr>
+      <w:proofErr w:type="gramStart"/>
+      <w:r>
+        <w:rPr>
+          <w:rFonts w:ascii="Arial" w:hAnsi="Arial" w:cs="Arial"/>
+          <w:b/>
+          <w:bCs/>
+          <w:color w:val="202122"/>
+          <w:sz w:val="21"/>
+          <w:szCs w:val="21"/>
+          <w:shd w:val="clear" w:color="auto" w:fill="FFFFFF"/>
+          <w:lang w:val="en-US"/>
+        </w:rPr>
+        <w:t>action</w:t>
+      </w:r>
+      <w:proofErr w:type="gramEnd"/>
+      <w:r>
+        <w:rPr>
+          <w:rFonts w:ascii="Arial" w:hAnsi="Arial" w:cs="Arial"/>
+          <w:b/>
+          <w:bCs/>
+          <w:color w:val="202122"/>
+          <w:sz w:val="21"/>
+          <w:szCs w:val="21"/>
+          <w:shd w:val="clear" w:color="auto" w:fill="FFFFFF"/>
+        </w:rPr>
+        <w:t xml:space="preserve">, который приходит в </w:t>
+      </w:r>
+      <w:r>
+        <w:rPr>
+          <w:rFonts w:ascii="Arial" w:hAnsi="Arial" w:cs="Arial"/>
+          <w:b/>
+          <w:bCs/>
+          <w:color w:val="202122"/>
+          <w:sz w:val="21"/>
+          <w:szCs w:val="21"/>
+          <w:shd w:val="clear" w:color="auto" w:fill="FFFFFF"/>
+          <w:lang w:val="en-US"/>
+        </w:rPr>
+        <w:t>dispatch</w:t>
+      </w:r>
+      <w:r>
+        <w:rPr>
+          <w:rFonts w:ascii="Arial" w:hAnsi="Arial" w:cs="Arial"/>
+          <w:b/>
+          <w:bCs/>
+          <w:color w:val="202122"/>
+          <w:sz w:val="21"/>
+          <w:szCs w:val="21"/>
+          <w:shd w:val="clear" w:color="auto" w:fill="FFFFFF"/>
+        </w:rPr>
+        <w:t xml:space="preserve">, является объектом, причем каждый раз разным. Каждый тип объекта </w:t>
+      </w:r>
+      <w:r>
+        <w:rPr>
+          <w:rFonts w:ascii="Arial" w:hAnsi="Arial" w:cs="Arial"/>
+          <w:b/>
+          <w:bCs/>
+          <w:color w:val="202122"/>
+          <w:sz w:val="21"/>
+          <w:szCs w:val="21"/>
+          <w:shd w:val="clear" w:color="auto" w:fill="FFFFFF"/>
+          <w:lang w:val="en-US"/>
+        </w:rPr>
+        <w:t>action</w:t>
+      </w:r>
+      <w:r>
+        <w:rPr>
+          <w:rFonts w:ascii="Arial" w:hAnsi="Arial" w:cs="Arial"/>
+          <w:b/>
+          <w:bCs/>
+          <w:color w:val="202122"/>
+          <w:sz w:val="21"/>
+          <w:szCs w:val="21"/>
+          <w:shd w:val="clear" w:color="auto" w:fill="FFFFFF"/>
+        </w:rPr>
+        <w:t xml:space="preserve"> нужно прописывать отдельно. Из этого составить тип </w:t>
+      </w:r>
+      <w:r>
+        <w:rPr>
+          <w:rFonts w:ascii="Arial" w:hAnsi="Arial" w:cs="Arial"/>
+          <w:b/>
+          <w:bCs/>
+          <w:color w:val="202122"/>
+          <w:sz w:val="21"/>
+          <w:szCs w:val="21"/>
+          <w:shd w:val="clear" w:color="auto" w:fill="FFFFFF"/>
+          <w:lang w:val="en-US"/>
+        </w:rPr>
+        <w:t>action.</w:t>
+      </w:r>
+    </w:p>
+    <w:p>
+      <w:pPr>
+        <w:spacing w:after="0"/>
+        <w:rPr>
+          <w:rFonts w:ascii="Arial" w:hAnsi="Arial" w:cs="Arial"/>
+          <w:b/>
+          <w:bCs/>
+          <w:color w:val="202122"/>
+          <w:sz w:val="21"/>
+          <w:szCs w:val="21"/>
+          <w:shd w:val="clear" w:color="auto" w:fill="FFFFFF"/>
+          <w:lang w:val="en-US"/>
+        </w:rPr>
+      </w:pPr>
+      <w:proofErr w:type="gramStart"/>
+      <w:r>
+        <w:rPr>
+          <w:rFonts w:ascii="Arial" w:hAnsi="Arial" w:cs="Arial"/>
+          <w:b/>
+          <w:bCs/>
+          <w:color w:val="202122"/>
+          <w:sz w:val="21"/>
+          <w:szCs w:val="21"/>
+          <w:shd w:val="clear" w:color="auto" w:fill="FFFFFF"/>
+          <w:lang w:val="en-US"/>
+        </w:rPr>
+        <w:t>type</w:t>
+      </w:r>
+      <w:proofErr w:type="gramEnd"/>
+      <w:r>
+        <w:rPr>
+          <w:rFonts w:ascii="Arial" w:hAnsi="Arial" w:cs="Arial"/>
+          <w:b/>
+          <w:bCs/>
+          <w:color w:val="202122"/>
+          <w:sz w:val="21"/>
+          <w:szCs w:val="21"/>
+          <w:shd w:val="clear" w:color="auto" w:fill="FFFFFF"/>
+          <w:lang w:val="en-US"/>
+        </w:rPr>
+        <w:t xml:space="preserve"> </w:t>
+      </w:r>
+      <w:proofErr w:type="spellStart"/>
+      <w:r>
+        <w:rPr>
+          <w:rFonts w:ascii="Arial" w:hAnsi="Arial" w:cs="Arial"/>
+          <w:b/>
+          <w:bCs/>
+          <w:color w:val="202122"/>
+          <w:sz w:val="21"/>
+          <w:szCs w:val="21"/>
+          <w:shd w:val="clear" w:color="auto" w:fill="FFFFFF"/>
+          <w:lang w:val="en-US"/>
+        </w:rPr>
+        <w:t>AddPostActionType</w:t>
+      </w:r>
+      <w:proofErr w:type="spellEnd"/>
+      <w:r>
+        <w:rPr>
+          <w:rFonts w:ascii="Arial" w:hAnsi="Arial" w:cs="Arial"/>
+          <w:b/>
+          <w:bCs/>
+          <w:color w:val="202122"/>
+          <w:sz w:val="21"/>
+          <w:szCs w:val="21"/>
+          <w:shd w:val="clear" w:color="auto" w:fill="FFFFFF"/>
+          <w:lang w:val="en-US"/>
+        </w:rPr>
+        <w:t xml:space="preserve"> = {</w:t>
+      </w:r>
+    </w:p>
+    <w:p>
+      <w:pPr>
+        <w:spacing w:after="0"/>
+        <w:rPr>
+          <w:rFonts w:ascii="Arial" w:hAnsi="Arial" w:cs="Arial"/>
+          <w:b/>
+          <w:bCs/>
+          <w:color w:val="202122"/>
+          <w:sz w:val="21"/>
+          <w:szCs w:val="21"/>
+          <w:shd w:val="clear" w:color="auto" w:fill="FFFFFF"/>
+          <w:lang w:val="en-US"/>
+        </w:rPr>
+      </w:pPr>
+      <w:r>
+        <w:rPr>
+          <w:rFonts w:ascii="Arial" w:hAnsi="Arial" w:cs="Arial"/>
+          <w:b/>
+          <w:bCs/>
+          <w:color w:val="202122"/>
+          <w:sz w:val="21"/>
+          <w:szCs w:val="21"/>
+          <w:shd w:val="clear" w:color="auto" w:fill="FFFFFF"/>
+          <w:lang w:val="en-US"/>
+        </w:rPr>
+        <w:tab/>
+      </w:r>
+      <w:proofErr w:type="gramStart"/>
+      <w:r>
+        <w:rPr>
+          <w:rFonts w:ascii="Arial" w:hAnsi="Arial" w:cs="Arial"/>
+          <w:b/>
+          <w:bCs/>
+          <w:color w:val="202122"/>
+          <w:sz w:val="21"/>
+          <w:szCs w:val="21"/>
+          <w:shd w:val="clear" w:color="auto" w:fill="FFFFFF"/>
+          <w:lang w:val="en-US"/>
+        </w:rPr>
+        <w:t>type</w:t>
+      </w:r>
+      <w:proofErr w:type="gramEnd"/>
+      <w:r>
+        <w:rPr>
+          <w:rFonts w:ascii="Arial" w:hAnsi="Arial" w:cs="Arial"/>
+          <w:b/>
+          <w:bCs/>
+          <w:color w:val="202122"/>
+          <w:sz w:val="21"/>
+          <w:szCs w:val="21"/>
+          <w:shd w:val="clear" w:color="auto" w:fill="FFFFFF"/>
+          <w:lang w:val="en-US"/>
+        </w:rPr>
+        <w:t>: ‘ADD_POST’</w:t>
+      </w:r>
+    </w:p>
+    <w:p>
+      <w:pPr>
+        <w:spacing w:after="0"/>
+        <w:rPr>
+          <w:rFonts w:ascii="Arial" w:hAnsi="Arial" w:cs="Arial"/>
+          <w:b/>
+          <w:bCs/>
+          <w:color w:val="202122"/>
+          <w:sz w:val="21"/>
+          <w:szCs w:val="21"/>
+          <w:shd w:val="clear" w:color="auto" w:fill="FFFFFF"/>
+          <w:lang w:val="en-US"/>
+        </w:rPr>
+      </w:pPr>
+      <w:r>
+        <w:rPr>
+          <w:rFonts w:ascii="Arial" w:hAnsi="Arial" w:cs="Arial"/>
+          <w:b/>
+          <w:bCs/>
+          <w:color w:val="202122"/>
+          <w:sz w:val="21"/>
+          <w:szCs w:val="21"/>
+          <w:shd w:val="clear" w:color="auto" w:fill="FFFFFF"/>
+          <w:lang w:val="en-US"/>
+        </w:rPr>
+        <w:tab/>
+      </w:r>
+      <w:proofErr w:type="spellStart"/>
+      <w:proofErr w:type="gramStart"/>
+      <w:r>
+        <w:rPr>
+          <w:rFonts w:ascii="Arial" w:hAnsi="Arial" w:cs="Arial"/>
+          <w:b/>
+          <w:bCs/>
+          <w:color w:val="202122"/>
+          <w:sz w:val="21"/>
+          <w:szCs w:val="21"/>
+          <w:shd w:val="clear" w:color="auto" w:fill="FFFFFF"/>
+          <w:lang w:val="en-US"/>
+        </w:rPr>
+        <w:t>postText</w:t>
+      </w:r>
+      <w:proofErr w:type="spellEnd"/>
+      <w:proofErr w:type="gramEnd"/>
+      <w:r>
+        <w:rPr>
+          <w:rFonts w:ascii="Arial" w:hAnsi="Arial" w:cs="Arial"/>
+          <w:b/>
+          <w:bCs/>
+          <w:color w:val="202122"/>
+          <w:sz w:val="21"/>
+          <w:szCs w:val="21"/>
+          <w:shd w:val="clear" w:color="auto" w:fill="FFFFFF"/>
+          <w:lang w:val="en-US"/>
+        </w:rPr>
+        <w:t>: string</w:t>
+      </w:r>
+    </w:p>
+    <w:p>
+      <w:pPr>
+        <w:spacing w:after="0"/>
+        <w:rPr>
+          <w:rFonts w:ascii="Arial" w:hAnsi="Arial" w:cs="Arial"/>
+          <w:b/>
+          <w:bCs/>
+          <w:color w:val="202122"/>
+          <w:sz w:val="21"/>
+          <w:szCs w:val="21"/>
+          <w:shd w:val="clear" w:color="auto" w:fill="FFFFFF"/>
+          <w:lang w:val="en-US"/>
+        </w:rPr>
+      </w:pPr>
+      <w:r>
+        <w:rPr>
+          <w:rFonts w:ascii="Arial" w:hAnsi="Arial" w:cs="Arial"/>
+          <w:b/>
+          <w:bCs/>
+          <w:color w:val="202122"/>
+          <w:sz w:val="21"/>
+          <w:szCs w:val="21"/>
+          <w:shd w:val="clear" w:color="auto" w:fill="FFFFFF"/>
+          <w:lang w:val="en-US"/>
+        </w:rPr>
+        <w:t>}</w:t>
+      </w:r>
+    </w:p>
+    <w:p>
+      <w:pPr>
+        <w:spacing w:after="0"/>
+        <w:rPr>
+          <w:rFonts w:ascii="Arial" w:hAnsi="Arial" w:cs="Arial"/>
+          <w:b/>
+          <w:bCs/>
+          <w:color w:val="202122"/>
+          <w:sz w:val="21"/>
+          <w:szCs w:val="21"/>
+          <w:shd w:val="clear" w:color="auto" w:fill="FFFFFF"/>
+          <w:lang w:val="en-US"/>
+        </w:rPr>
+      </w:pPr>
       <w:bookmarkStart w:id="0" w:name="_GoBack"/>
       <w:bookmarkEnd w:id="0"/>
+    </w:p>
+    <w:p>
+      <w:pPr>
+        <w:spacing w:after="0"/>
+        <w:rPr>
+          <w:rFonts w:ascii="Arial" w:hAnsi="Arial" w:cs="Arial"/>
+          <w:b/>
+          <w:bCs/>
+          <w:color w:val="202122"/>
+          <w:sz w:val="21"/>
+          <w:szCs w:val="21"/>
+          <w:shd w:val="clear" w:color="auto" w:fill="FFFFFF"/>
+          <w:lang w:val="en-US"/>
+        </w:rPr>
+      </w:pPr>
+      <w:proofErr w:type="gramStart"/>
+      <w:r>
+        <w:rPr>
+          <w:rFonts w:ascii="Arial" w:hAnsi="Arial" w:cs="Arial"/>
+          <w:b/>
+          <w:bCs/>
+          <w:color w:val="202122"/>
+          <w:sz w:val="21"/>
+          <w:szCs w:val="21"/>
+          <w:shd w:val="clear" w:color="auto" w:fill="FFFFFF"/>
+          <w:lang w:val="en-US"/>
+        </w:rPr>
+        <w:t>type</w:t>
+      </w:r>
+      <w:proofErr w:type="gramEnd"/>
+      <w:r>
+        <w:rPr>
+          <w:rFonts w:ascii="Arial" w:hAnsi="Arial" w:cs="Arial"/>
+          <w:b/>
+          <w:bCs/>
+          <w:color w:val="202122"/>
+          <w:sz w:val="21"/>
+          <w:szCs w:val="21"/>
+          <w:shd w:val="clear" w:color="auto" w:fill="FFFFFF"/>
+          <w:lang w:val="en-US"/>
+        </w:rPr>
+        <w:t xml:space="preserve"> </w:t>
+      </w:r>
+      <w:proofErr w:type="spellStart"/>
+      <w:r>
+        <w:rPr>
+          <w:rFonts w:ascii="Arial" w:hAnsi="Arial" w:cs="Arial"/>
+          <w:b/>
+          <w:bCs/>
+          <w:color w:val="202122"/>
+          <w:sz w:val="21"/>
+          <w:szCs w:val="21"/>
+          <w:shd w:val="clear" w:color="auto" w:fill="FFFFFF"/>
+          <w:lang w:val="en-US"/>
+        </w:rPr>
+        <w:t>ChangeNewTextActionType</w:t>
+      </w:r>
+      <w:proofErr w:type="spellEnd"/>
+      <w:r>
+        <w:rPr>
+          <w:rFonts w:ascii="Arial" w:hAnsi="Arial" w:cs="Arial"/>
+          <w:b/>
+          <w:bCs/>
+          <w:color w:val="202122"/>
+          <w:sz w:val="21"/>
+          <w:szCs w:val="21"/>
+          <w:shd w:val="clear" w:color="auto" w:fill="FFFFFF"/>
+          <w:lang w:val="en-US"/>
+        </w:rPr>
+        <w:t xml:space="preserve"> = {</w:t>
+      </w:r>
+    </w:p>
+    <w:p>
+      <w:pPr>
+        <w:spacing w:after="0"/>
+        <w:rPr>
+          <w:rFonts w:ascii="Arial" w:hAnsi="Arial" w:cs="Arial"/>
+          <w:b/>
+          <w:bCs/>
+          <w:color w:val="202122"/>
+          <w:sz w:val="21"/>
+          <w:szCs w:val="21"/>
+          <w:shd w:val="clear" w:color="auto" w:fill="FFFFFF"/>
+          <w:lang w:val="en-US"/>
+        </w:rPr>
+      </w:pPr>
+      <w:r>
+        <w:rPr>
+          <w:rFonts w:ascii="Arial" w:hAnsi="Arial" w:cs="Arial"/>
+          <w:b/>
+          <w:bCs/>
+          <w:color w:val="202122"/>
+          <w:sz w:val="21"/>
+          <w:szCs w:val="21"/>
+          <w:shd w:val="clear" w:color="auto" w:fill="FFFFFF"/>
+          <w:lang w:val="en-US"/>
+        </w:rPr>
+        <w:tab/>
+      </w:r>
+      <w:proofErr w:type="gramStart"/>
+      <w:r>
+        <w:rPr>
+          <w:rFonts w:ascii="Arial" w:hAnsi="Arial" w:cs="Arial"/>
+          <w:b/>
+          <w:bCs/>
+          <w:color w:val="202122"/>
+          <w:sz w:val="21"/>
+          <w:szCs w:val="21"/>
+          <w:shd w:val="clear" w:color="auto" w:fill="FFFFFF"/>
+          <w:lang w:val="en-US"/>
+        </w:rPr>
+        <w:t>type</w:t>
+      </w:r>
+      <w:proofErr w:type="gramEnd"/>
+      <w:r>
+        <w:rPr>
+          <w:rFonts w:ascii="Arial" w:hAnsi="Arial" w:cs="Arial"/>
+          <w:b/>
+          <w:bCs/>
+          <w:color w:val="202122"/>
+          <w:sz w:val="21"/>
+          <w:szCs w:val="21"/>
+          <w:shd w:val="clear" w:color="auto" w:fill="FFFFFF"/>
+          <w:lang w:val="en-US"/>
+        </w:rPr>
+        <w:t>: ‘CHANGE-NEW-TEXT’</w:t>
+      </w:r>
+    </w:p>
+    <w:p>
+      <w:pPr>
+        <w:spacing w:after="0"/>
+        <w:rPr>
+          <w:rFonts w:ascii="Arial" w:hAnsi="Arial" w:cs="Arial"/>
+          <w:b/>
+          <w:bCs/>
+          <w:color w:val="202122"/>
+          <w:sz w:val="21"/>
+          <w:szCs w:val="21"/>
+          <w:shd w:val="clear" w:color="auto" w:fill="FFFFFF"/>
+          <w:lang w:val="en-US"/>
+        </w:rPr>
+      </w:pPr>
+      <w:r>
+        <w:rPr>
+          <w:rFonts w:ascii="Arial" w:hAnsi="Arial" w:cs="Arial"/>
+          <w:b/>
+          <w:bCs/>
+          <w:color w:val="202122"/>
+          <w:sz w:val="21"/>
+          <w:szCs w:val="21"/>
+          <w:shd w:val="clear" w:color="auto" w:fill="FFFFFF"/>
+          <w:lang w:val="en-US"/>
+        </w:rPr>
+        <w:tab/>
+      </w:r>
+      <w:proofErr w:type="spellStart"/>
+      <w:proofErr w:type="gramStart"/>
+      <w:r>
+        <w:rPr>
+          <w:rFonts w:ascii="Arial" w:hAnsi="Arial" w:cs="Arial"/>
+          <w:b/>
+          <w:bCs/>
+          <w:color w:val="202122"/>
+          <w:sz w:val="21"/>
+          <w:szCs w:val="21"/>
+          <w:shd w:val="clear" w:color="auto" w:fill="FFFFFF"/>
+          <w:lang w:val="en-US"/>
+        </w:rPr>
+        <w:t>newText</w:t>
+      </w:r>
+      <w:proofErr w:type="spellEnd"/>
+      <w:proofErr w:type="gramEnd"/>
+      <w:r>
+        <w:rPr>
+          <w:rFonts w:ascii="Arial" w:hAnsi="Arial" w:cs="Arial"/>
+          <w:b/>
+          <w:bCs/>
+          <w:color w:val="202122"/>
+          <w:sz w:val="21"/>
+          <w:szCs w:val="21"/>
+          <w:shd w:val="clear" w:color="auto" w:fill="FFFFFF"/>
+          <w:lang w:val="en-US"/>
+        </w:rPr>
+        <w:t>: string</w:t>
+      </w:r>
+    </w:p>
+    <w:p>
+      <w:pPr>
+        <w:spacing w:after="0"/>
+        <w:rPr>
+          <w:rFonts w:ascii="Arial" w:hAnsi="Arial" w:cs="Arial"/>
+          <w:b/>
+          <w:bCs/>
+          <w:color w:val="202122"/>
+          <w:sz w:val="21"/>
+          <w:szCs w:val="21"/>
+          <w:shd w:val="clear" w:color="auto" w:fill="FFFFFF"/>
+          <w:lang w:val="en-US"/>
+        </w:rPr>
+      </w:pPr>
+      <w:r>
+        <w:rPr>
+          <w:rFonts w:ascii="Arial" w:hAnsi="Arial" w:cs="Arial"/>
+          <w:b/>
+          <w:bCs/>
+          <w:color w:val="202122"/>
+          <w:sz w:val="21"/>
+          <w:szCs w:val="21"/>
+          <w:shd w:val="clear" w:color="auto" w:fill="FFFFFF"/>
+          <w:lang w:val="en-US"/>
+        </w:rPr>
+        <w:t>}</w:t>
+      </w:r>
+    </w:p>
+    <w:p>
+      <w:pPr>
+        <w:spacing w:after="0"/>
+        <w:rPr>
+          <w:rFonts w:ascii="Arial" w:hAnsi="Arial" w:cs="Arial"/>
+          <w:b/>
+          <w:bCs/>
+          <w:color w:val="202122"/>
+          <w:sz w:val="21"/>
+          <w:szCs w:val="21"/>
+          <w:shd w:val="clear" w:color="auto" w:fill="FFFFFF"/>
+          <w:lang w:val="en-US"/>
+        </w:rPr>
+      </w:pPr>
+      <w:r>
+        <w:rPr>
+          <w:rFonts w:ascii="Arial" w:hAnsi="Arial" w:cs="Arial"/>
+          <w:b/>
+          <w:bCs/>
+          <w:color w:val="202122"/>
+          <w:sz w:val="21"/>
+          <w:szCs w:val="21"/>
+          <w:shd w:val="clear" w:color="auto" w:fill="FFFFFF"/>
+          <w:lang w:val="en-US"/>
+        </w:rPr>
+        <w:t xml:space="preserve"> </w:t>
+      </w:r>
+      <w:r>
+        <w:rPr>
+          <w:rFonts w:ascii="Arial" w:hAnsi="Arial" w:cs="Arial"/>
+          <w:b/>
+          <w:bCs/>
+          <w:color w:val="202122"/>
+          <w:sz w:val="21"/>
+          <w:szCs w:val="21"/>
+          <w:shd w:val="clear" w:color="auto" w:fill="FFFFFF"/>
+        </w:rPr>
+        <w:t xml:space="preserve">получаем тип </w:t>
+      </w:r>
+      <w:r>
+        <w:rPr>
+          <w:rFonts w:ascii="Arial" w:hAnsi="Arial" w:cs="Arial"/>
+          <w:b/>
+          <w:bCs/>
+          <w:color w:val="202122"/>
+          <w:sz w:val="21"/>
+          <w:szCs w:val="21"/>
+          <w:shd w:val="clear" w:color="auto" w:fill="FFFFFF"/>
+          <w:lang w:val="en-US"/>
+        </w:rPr>
+        <w:t>action:</w:t>
+      </w:r>
+    </w:p>
+    <w:p>
+      <w:pPr>
+        <w:spacing w:after="0"/>
+        <w:rPr>
+          <w:rFonts w:ascii="Arial" w:hAnsi="Arial" w:cs="Arial"/>
+          <w:b/>
+          <w:bCs/>
+          <w:color w:val="202122"/>
+          <w:sz w:val="21"/>
+          <w:szCs w:val="21"/>
+          <w:shd w:val="clear" w:color="auto" w:fill="FFFFFF"/>
+        </w:rPr>
+      </w:pPr>
+    </w:p>
+    <w:p>
+      <w:pPr>
+        <w:spacing w:after="0"/>
+        <w:rPr>
+          <w:rFonts w:ascii="Arial" w:hAnsi="Arial" w:cs="Arial"/>
+          <w:b/>
+          <w:bCs/>
+          <w:color w:val="202122"/>
+          <w:sz w:val="21"/>
+          <w:szCs w:val="21"/>
+          <w:shd w:val="clear" w:color="auto" w:fill="FFFFFF"/>
+          <w:lang w:val="en-US"/>
+        </w:rPr>
+      </w:pPr>
+      <w:proofErr w:type="gramStart"/>
+      <w:r>
+        <w:rPr>
+          <w:rFonts w:ascii="Arial" w:hAnsi="Arial" w:cs="Arial"/>
+          <w:b/>
+          <w:bCs/>
+          <w:color w:val="202122"/>
+          <w:sz w:val="21"/>
+          <w:szCs w:val="21"/>
+          <w:shd w:val="clear" w:color="auto" w:fill="FFFFFF"/>
+          <w:lang w:val="en-US"/>
+        </w:rPr>
+        <w:t>type</w:t>
+      </w:r>
+      <w:proofErr w:type="gramEnd"/>
+      <w:r>
+        <w:rPr>
+          <w:rFonts w:ascii="Arial" w:hAnsi="Arial" w:cs="Arial"/>
+          <w:b/>
+          <w:bCs/>
+          <w:color w:val="202122"/>
+          <w:sz w:val="21"/>
+          <w:szCs w:val="21"/>
+          <w:shd w:val="clear" w:color="auto" w:fill="FFFFFF"/>
+          <w:lang w:val="en-US"/>
+        </w:rPr>
+        <w:t xml:space="preserve"> </w:t>
+      </w:r>
+      <w:proofErr w:type="spellStart"/>
+      <w:r>
+        <w:rPr>
+          <w:rFonts w:ascii="Arial" w:hAnsi="Arial" w:cs="Arial"/>
+          <w:b/>
+          <w:bCs/>
+          <w:color w:val="202122"/>
+          <w:sz w:val="21"/>
+          <w:szCs w:val="21"/>
+          <w:shd w:val="clear" w:color="auto" w:fill="FFFFFF"/>
+          <w:lang w:val="en-US"/>
+        </w:rPr>
+        <w:t>Action</w:t>
+      </w:r>
+      <w:r>
+        <w:rPr>
+          <w:rFonts w:ascii="Arial" w:hAnsi="Arial" w:cs="Arial"/>
+          <w:b/>
+          <w:bCs/>
+          <w:color w:val="202122"/>
+          <w:sz w:val="21"/>
+          <w:szCs w:val="21"/>
+          <w:shd w:val="clear" w:color="auto" w:fill="FFFFFF"/>
+          <w:lang w:val="en-US"/>
+        </w:rPr>
+        <w:t>sTypes</w:t>
+      </w:r>
+      <w:proofErr w:type="spellEnd"/>
+      <w:r>
+        <w:rPr>
+          <w:rFonts w:ascii="Arial" w:hAnsi="Arial" w:cs="Arial"/>
+          <w:b/>
+          <w:bCs/>
+          <w:color w:val="202122"/>
+          <w:sz w:val="21"/>
+          <w:szCs w:val="21"/>
+          <w:shd w:val="clear" w:color="auto" w:fill="FFFFFF"/>
+          <w:lang w:val="en-US"/>
+        </w:rPr>
+        <w:t xml:space="preserve">= </w:t>
+      </w:r>
+      <w:proofErr w:type="spellStart"/>
+      <w:r>
+        <w:rPr>
+          <w:rFonts w:ascii="Arial" w:hAnsi="Arial" w:cs="Arial"/>
+          <w:b/>
+          <w:bCs/>
+          <w:color w:val="202122"/>
+          <w:sz w:val="21"/>
+          <w:szCs w:val="21"/>
+          <w:shd w:val="clear" w:color="auto" w:fill="FFFFFF"/>
+          <w:lang w:val="en-US"/>
+        </w:rPr>
+        <w:t>AddPostActionType</w:t>
+      </w:r>
+      <w:proofErr w:type="spellEnd"/>
+      <w:r>
+        <w:rPr>
+          <w:rFonts w:ascii="Arial" w:hAnsi="Arial" w:cs="Arial"/>
+          <w:b/>
+          <w:bCs/>
+          <w:color w:val="202122"/>
+          <w:sz w:val="21"/>
+          <w:szCs w:val="21"/>
+          <w:shd w:val="clear" w:color="auto" w:fill="FFFFFF"/>
+          <w:lang w:val="en-US"/>
+        </w:rPr>
+        <w:t xml:space="preserve"> | </w:t>
+      </w:r>
+      <w:proofErr w:type="spellStart"/>
+      <w:r>
+        <w:rPr>
+          <w:rFonts w:ascii="Arial" w:hAnsi="Arial" w:cs="Arial"/>
+          <w:b/>
+          <w:bCs/>
+          <w:color w:val="202122"/>
+          <w:sz w:val="21"/>
+          <w:szCs w:val="21"/>
+          <w:shd w:val="clear" w:color="auto" w:fill="FFFFFF"/>
+          <w:lang w:val="en-US"/>
+        </w:rPr>
+        <w:t>ChangeNewTextActionType</w:t>
+      </w:r>
+      <w:proofErr w:type="spellEnd"/>
+    </w:p>
+    <w:p>
+      <w:pPr>
+        <w:spacing w:after="0"/>
+        <w:rPr>
+          <w:lang w:val="en-US"/>
+        </w:rPr>
+      </w:pPr>
+    </w:p>
+    <w:p>
+      <w:pPr>
+        <w:rPr>
+          <w:rFonts w:ascii="Arial" w:hAnsi="Arial" w:cs="Arial"/>
+          <w:b/>
+          <w:bCs/>
+          <w:color w:val="202122"/>
+          <w:sz w:val="21"/>
+          <w:szCs w:val="21"/>
+          <w:shd w:val="clear" w:color="auto" w:fill="FFFFFF"/>
+          <w:lang w:val="en-US"/>
+        </w:rPr>
+      </w:pPr>
+      <w:proofErr w:type="gramStart"/>
+      <w:r>
+        <w:rPr>
+          <w:rFonts w:ascii="Arial" w:hAnsi="Arial" w:cs="Arial"/>
+          <w:b/>
+          <w:bCs/>
+          <w:color w:val="202122"/>
+          <w:sz w:val="21"/>
+          <w:szCs w:val="21"/>
+          <w:shd w:val="clear" w:color="auto" w:fill="FFFFFF"/>
+          <w:lang w:val="en-US"/>
+        </w:rPr>
+        <w:t>dispatch</w:t>
+      </w:r>
+      <w:proofErr w:type="gramEnd"/>
+      <w:r>
+        <w:rPr>
+          <w:rFonts w:ascii="Arial" w:hAnsi="Arial" w:cs="Arial"/>
+          <w:b/>
+          <w:bCs/>
+          <w:color w:val="202122"/>
+          <w:sz w:val="21"/>
+          <w:szCs w:val="21"/>
+          <w:shd w:val="clear" w:color="auto" w:fill="FFFFFF"/>
+          <w:lang w:val="en-US"/>
+        </w:rPr>
+        <w:t xml:space="preserve">: (action: </w:t>
+      </w:r>
+      <w:proofErr w:type="spellStart"/>
+      <w:r>
+        <w:rPr>
+          <w:rFonts w:ascii="Arial" w:hAnsi="Arial" w:cs="Arial"/>
+          <w:b/>
+          <w:bCs/>
+          <w:color w:val="202122"/>
+          <w:sz w:val="21"/>
+          <w:szCs w:val="21"/>
+          <w:shd w:val="clear" w:color="auto" w:fill="FFFFFF"/>
+          <w:lang w:val="en-US"/>
+        </w:rPr>
+        <w:t>ActionType</w:t>
+      </w:r>
+      <w:proofErr w:type="spellEnd"/>
+      <w:r>
+        <w:rPr>
+          <w:rFonts w:ascii="Arial" w:hAnsi="Arial" w:cs="Arial"/>
+          <w:b/>
+          <w:bCs/>
+          <w:color w:val="202122"/>
+          <w:sz w:val="21"/>
+          <w:szCs w:val="21"/>
+          <w:shd w:val="clear" w:color="auto" w:fill="FFFFFF"/>
+          <w:lang w:val="en-US"/>
+        </w:rPr>
+        <w:t>) =&gt; void</w:t>
+      </w:r>
+    </w:p>
+    <w:p>
+      <w:pPr>
+        <w:rPr>
+          <w:rFonts w:ascii="Arial" w:hAnsi="Arial" w:cs="Arial"/>
+          <w:b/>
+          <w:bCs/>
+          <w:color w:val="202122"/>
+          <w:sz w:val="21"/>
+          <w:szCs w:val="21"/>
+          <w:highlight w:val="cyan"/>
+          <w:shd w:val="clear" w:color="auto" w:fill="FFFFFF"/>
+        </w:rPr>
+      </w:pPr>
+      <w:proofErr w:type="spellStart"/>
+      <w:r>
+        <w:rPr>
+          <w:rFonts w:ascii="Arial" w:hAnsi="Arial" w:cs="Arial"/>
+          <w:b/>
+          <w:bCs/>
+          <w:color w:val="202122"/>
+          <w:sz w:val="21"/>
+          <w:szCs w:val="21"/>
+          <w:highlight w:val="cyan"/>
+          <w:shd w:val="clear" w:color="auto" w:fill="FFFFFF"/>
+        </w:rPr>
+        <w:lastRenderedPageBreak/>
+        <w:t>Зачем</w:t>
+      </w:r>
+      <w:proofErr w:type="spellEnd"/>
+      <w:r>
+        <w:rPr>
+          <w:rFonts w:ascii="Arial" w:hAnsi="Arial" w:cs="Arial"/>
+          <w:b/>
+          <w:bCs/>
+          <w:color w:val="202122"/>
+          <w:sz w:val="21"/>
+          <w:szCs w:val="21"/>
+          <w:highlight w:val="cyan"/>
+          <w:shd w:val="clear" w:color="auto" w:fill="FFFFFF"/>
+        </w:rPr>
+        <w:t xml:space="preserve"> </w:t>
+      </w:r>
+      <w:proofErr w:type="spellStart"/>
+      <w:r>
+        <w:rPr>
+          <w:rFonts w:ascii="Arial" w:hAnsi="Arial" w:cs="Arial"/>
+          <w:b/>
+          <w:bCs/>
+          <w:color w:val="202122"/>
+          <w:sz w:val="21"/>
+          <w:szCs w:val="21"/>
+          <w:highlight w:val="cyan"/>
+          <w:shd w:val="clear" w:color="auto" w:fill="FFFFFF"/>
+        </w:rPr>
+        <w:t>нужен</w:t>
+      </w:r>
+      <w:proofErr w:type="spellEnd"/>
+      <w:r>
+        <w:rPr>
+          <w:rFonts w:ascii="Arial" w:hAnsi="Arial" w:cs="Arial"/>
+          <w:b/>
+          <w:bCs/>
+          <w:color w:val="202122"/>
+          <w:sz w:val="21"/>
+          <w:szCs w:val="21"/>
+          <w:highlight w:val="cyan"/>
+          <w:shd w:val="clear" w:color="auto" w:fill="FFFFFF"/>
+        </w:rPr>
+        <w:t xml:space="preserve"> dispatch()?</w:t>
+      </w:r>
+    </w:p>
+    <w:p>
+      <w:pPr>
+        <w:spacing w:after="0"/>
+      </w:pPr>
+      <w:r>
+        <w:t xml:space="preserve">Чтобы не плодить огромное количество методов объекта </w:t>
+      </w:r>
+      <w:proofErr w:type="spellStart"/>
+      <w:r>
+        <w:t>Стор</w:t>
+      </w:r>
+      <w:proofErr w:type="spellEnd"/>
+      <w:r>
+        <w:t xml:space="preserve">, мы их закинем в один - </w:t>
+      </w:r>
+      <w:r>
+        <w:rPr>
+          <w:rFonts w:ascii="Arial" w:hAnsi="Arial" w:cs="Arial"/>
+          <w:b/>
+          <w:bCs/>
+          <w:color w:val="202122"/>
+          <w:sz w:val="21"/>
+          <w:szCs w:val="21"/>
+          <w:shd w:val="clear" w:color="auto" w:fill="FFFFFF"/>
+          <w:lang w:val="en-US"/>
+        </w:rPr>
+        <w:t>dispatch</w:t>
+      </w:r>
+    </w:p>
+    <w:p>
+      <w:pPr>
+        <w:spacing w:after="0"/>
+      </w:pPr>
+      <w:r>
+        <w:rPr>
+          <w:noProof/>
+          <w:lang w:eastAsia="ru-RU"/>
+        </w:rPr>
+        <w:drawing>
+          <wp:inline distT="0" distB="0" distL="0" distR="0">
+            <wp:extent cx="5939790" cy="2814955"/>
+            <wp:effectExtent l="0" t="0" r="3810" b="4445"/>
+            <wp:docPr id="4" name="Рисунок 4"/>
+            <wp:cNvGraphicFramePr>
+              <a:graphicFrameLocks xmlns:a="http://schemas.openxmlformats.org/drawingml/2006/main" noChangeAspect="1"/>
+            </wp:cNvGraphicFramePr>
+            <a:graphic xmlns:a="http://schemas.openxmlformats.org/drawingml/2006/main">
+              <a:graphicData uri="http://schemas.openxmlformats.org/drawingml/2006/picture">
+                <pic:pic xmlns:pic="http://schemas.openxmlformats.org/drawingml/2006/picture">
+                  <pic:nvPicPr>
+                    <pic:cNvPr id="0" name="Picture 1"/>
+                    <pic:cNvPicPr>
+                      <a:picLocks noChangeAspect="1" noChangeArrowheads="1"/>
+                    </pic:cNvPicPr>
+                  </pic:nvPicPr>
+                  <pic:blipFill>
+                    <a:blip r:embed="rId15">
+                      <a:extLst>
+                        <a:ext uri="{28A0092B-C50C-407E-A947-70E740481C1C}">
+                          <a14:useLocalDpi xmlns:a14="http://schemas.microsoft.com/office/drawing/2010/main" val="0"/>
+                        </a:ext>
+                      </a:extLst>
+                    </a:blip>
+                    <a:srcRect/>
+                    <a:stretch>
+                      <a:fillRect/>
+                    </a:stretch>
+                  </pic:blipFill>
+                  <pic:spPr bwMode="auto">
+                    <a:xfrm>
+                      <a:off x="0" y="0"/>
+                      <a:ext cx="5939790" cy="2814955"/>
+                    </a:xfrm>
+                    <a:prstGeom prst="rect">
+                      <a:avLst/>
+                    </a:prstGeom>
+                    <a:noFill/>
+                    <a:ln>
+                      <a:noFill/>
+                    </a:ln>
+                  </pic:spPr>
+                </pic:pic>
+              </a:graphicData>
+            </a:graphic>
+          </wp:inline>
+        </w:drawing>
+      </w:r>
     </w:p>
     <w:sectPr>
       <w:pgSz w:w="11906" w:h="16838"/>

</xml_diff>

<commit_message>
lesson 39. function actionCreator(), action types constants
</commit_message>
<xml_diff>
--- a/notes/Путь Самурая 1.0.docx
+++ b/notes/Путь Самурая 1.0.docx
@@ -38679,8 +38679,6 @@
           <w:lang w:val="en-US"/>
         </w:rPr>
       </w:pPr>
-      <w:bookmarkStart w:id="0" w:name="_GoBack"/>
-      <w:bookmarkEnd w:id="0"/>
     </w:p>
     <w:p>
       <w:pPr>
@@ -39270,6 +39268,9 @@
     <w:p>
       <w:pPr>
         <w:spacing w:after="0"/>
+        <w:rPr>
+          <w:lang w:val="en-US"/>
+        </w:rPr>
       </w:pPr>
       <w:r>
         <w:rPr>
@@ -39325,6 +39326,824 @@
           </wp:inline>
         </w:drawing>
       </w:r>
+    </w:p>
+    <w:p>
+      <w:pPr>
+        <w:jc w:val="center"/>
+        <w:rPr>
+          <w:sz w:val="36"/>
+          <w:szCs w:val="36"/>
+          <w:highlight w:val="yellow"/>
+          <w:lang w:val="en-US"/>
+        </w:rPr>
+      </w:pPr>
+    </w:p>
+    <w:p>
+      <w:pPr>
+        <w:jc w:val="center"/>
+        <w:rPr>
+          <w:sz w:val="36"/>
+          <w:szCs w:val="36"/>
+          <w:highlight w:val="yellow"/>
+          <w:lang w:val="en-US"/>
+        </w:rPr>
+      </w:pPr>
+      <w:r>
+        <w:rPr>
+          <w:sz w:val="36"/>
+          <w:szCs w:val="36"/>
+          <w:highlight w:val="yellow"/>
+          <w:lang w:val="en-US"/>
+        </w:rPr>
+        <w:t xml:space="preserve">38. </w:t>
+      </w:r>
+      <w:r>
+        <w:rPr>
+          <w:sz w:val="36"/>
+          <w:szCs w:val="36"/>
+          <w:highlight w:val="yellow"/>
+          <w:lang w:val="en-US"/>
+        </w:rPr>
+        <w:t xml:space="preserve">Action creator, </w:t>
+      </w:r>
+    </w:p>
+    <w:p>
+      <w:pPr>
+        <w:jc w:val="center"/>
+        <w:rPr>
+          <w:sz w:val="36"/>
+          <w:szCs w:val="36"/>
+          <w:highlight w:val="yellow"/>
+          <w:lang w:val="en-US"/>
+        </w:rPr>
+      </w:pPr>
+      <w:proofErr w:type="gramStart"/>
+      <w:r>
+        <w:rPr>
+          <w:sz w:val="36"/>
+          <w:szCs w:val="36"/>
+          <w:highlight w:val="yellow"/>
+          <w:lang w:val="en-US"/>
+        </w:rPr>
+        <w:t>action</w:t>
+      </w:r>
+      <w:proofErr w:type="gramEnd"/>
+      <w:r>
+        <w:rPr>
+          <w:sz w:val="36"/>
+          <w:szCs w:val="36"/>
+          <w:highlight w:val="yellow"/>
+          <w:lang w:val="en-US"/>
+        </w:rPr>
+        <w:t xml:space="preserve"> type</w:t>
+      </w:r>
+    </w:p>
+    <w:p>
+      <w:pPr>
+        <w:rPr>
+          <w:rFonts w:ascii="Arial" w:hAnsi="Arial" w:cs="Arial"/>
+          <w:b/>
+          <w:bCs/>
+          <w:color w:val="202122"/>
+          <w:sz w:val="21"/>
+          <w:szCs w:val="21"/>
+          <w:shd w:val="clear" w:color="auto" w:fill="FFFFFF"/>
+          <w:lang w:val="en-US"/>
+        </w:rPr>
+      </w:pPr>
+      <w:proofErr w:type="gramStart"/>
+      <w:r>
+        <w:rPr>
+          <w:rFonts w:ascii="Arial" w:hAnsi="Arial" w:cs="Arial"/>
+          <w:b/>
+          <w:bCs/>
+          <w:color w:val="202122"/>
+          <w:sz w:val="21"/>
+          <w:szCs w:val="21"/>
+          <w:shd w:val="clear" w:color="auto" w:fill="FFFFFF"/>
+          <w:lang w:val="en-US"/>
+        </w:rPr>
+        <w:t>dispatch(</w:t>
+      </w:r>
+      <w:proofErr w:type="gramEnd"/>
+      <w:r>
+        <w:rPr>
+          <w:rFonts w:ascii="Arial" w:hAnsi="Arial" w:cs="Arial"/>
+          <w:b/>
+          <w:bCs/>
+          <w:color w:val="202122"/>
+          <w:sz w:val="21"/>
+          <w:szCs w:val="21"/>
+          <w:shd w:val="clear" w:color="auto" w:fill="FFFFFF"/>
+          <w:lang w:val="en-US"/>
+        </w:rPr>
+        <w:t>action)</w:t>
+      </w:r>
+    </w:p>
+    <w:p>
+      <w:pPr>
+        <w:rPr>
+          <w:rFonts w:ascii="Arial" w:hAnsi="Arial" w:cs="Arial"/>
+          <w:b/>
+          <w:bCs/>
+          <w:color w:val="202122"/>
+          <w:sz w:val="21"/>
+          <w:szCs w:val="21"/>
+          <w:shd w:val="clear" w:color="auto" w:fill="FFFFFF"/>
+          <w:lang w:val="en-US"/>
+        </w:rPr>
+      </w:pPr>
+      <w:proofErr w:type="gramStart"/>
+      <w:r>
+        <w:rPr>
+          <w:rFonts w:ascii="Arial" w:hAnsi="Arial" w:cs="Arial"/>
+          <w:b/>
+          <w:bCs/>
+          <w:color w:val="202122"/>
+          <w:sz w:val="21"/>
+          <w:szCs w:val="21"/>
+          <w:shd w:val="clear" w:color="auto" w:fill="FFFFFF"/>
+          <w:lang w:val="en-US"/>
+        </w:rPr>
+        <w:t>action</w:t>
+      </w:r>
+      <w:proofErr w:type="gramEnd"/>
+      <w:r>
+        <w:rPr>
+          <w:rFonts w:ascii="Arial" w:hAnsi="Arial" w:cs="Arial"/>
+          <w:b/>
+          <w:bCs/>
+          <w:color w:val="202122"/>
+          <w:sz w:val="21"/>
+          <w:szCs w:val="21"/>
+          <w:shd w:val="clear" w:color="auto" w:fill="FFFFFF"/>
+        </w:rPr>
+        <w:t xml:space="preserve"> - </w:t>
+      </w:r>
+      <w:r>
+        <w:rPr>
+          <w:rFonts w:ascii="Arial" w:hAnsi="Arial" w:cs="Arial"/>
+          <w:b/>
+          <w:bCs/>
+          <w:color w:val="202122"/>
+          <w:sz w:val="21"/>
+          <w:szCs w:val="21"/>
+          <w:shd w:val="clear" w:color="auto" w:fill="FFFFFF"/>
+        </w:rPr>
+        <w:t xml:space="preserve">это объект! В нем обязательно есть свойство </w:t>
+      </w:r>
+      <w:r>
+        <w:rPr>
+          <w:rFonts w:ascii="Arial" w:hAnsi="Arial" w:cs="Arial"/>
+          <w:b/>
+          <w:bCs/>
+          <w:color w:val="202122"/>
+          <w:sz w:val="21"/>
+          <w:szCs w:val="21"/>
+          <w:shd w:val="clear" w:color="auto" w:fill="FFFFFF"/>
+          <w:lang w:val="en-US"/>
+        </w:rPr>
+        <w:t>type</w:t>
+      </w:r>
+      <w:r>
+        <w:rPr>
+          <w:rFonts w:ascii="Arial" w:hAnsi="Arial" w:cs="Arial"/>
+          <w:b/>
+          <w:bCs/>
+          <w:color w:val="202122"/>
+          <w:sz w:val="21"/>
+          <w:szCs w:val="21"/>
+          <w:shd w:val="clear" w:color="auto" w:fill="FFFFFF"/>
+        </w:rPr>
+        <w:t>.</w:t>
+      </w:r>
+    </w:p>
+    <w:p>
+      <w:pPr>
+        <w:rPr>
+          <w:rFonts w:ascii="Arial" w:hAnsi="Arial" w:cs="Arial"/>
+          <w:b/>
+          <w:bCs/>
+          <w:color w:val="202122"/>
+          <w:sz w:val="21"/>
+          <w:szCs w:val="21"/>
+          <w:shd w:val="clear" w:color="auto" w:fill="FFFFFF"/>
+        </w:rPr>
+      </w:pPr>
+      <w:r>
+        <w:rPr>
+          <w:rFonts w:ascii="Arial" w:hAnsi="Arial" w:cs="Arial"/>
+          <w:b/>
+          <w:bCs/>
+          <w:color w:val="202122"/>
+          <w:sz w:val="21"/>
+          <w:szCs w:val="21"/>
+          <w:shd w:val="clear" w:color="auto" w:fill="FFFFFF"/>
+        </w:rPr>
+        <w:t xml:space="preserve">Принцип </w:t>
+      </w:r>
+      <w:r>
+        <w:rPr>
+          <w:rFonts w:ascii="Arial" w:hAnsi="Arial" w:cs="Arial"/>
+          <w:b/>
+          <w:bCs/>
+          <w:color w:val="202122"/>
+          <w:sz w:val="21"/>
+          <w:szCs w:val="21"/>
+          <w:u w:val="single"/>
+          <w:shd w:val="clear" w:color="auto" w:fill="FFFFFF"/>
+          <w:lang w:val="en-US"/>
+        </w:rPr>
+        <w:t>single</w:t>
+      </w:r>
+      <w:r>
+        <w:rPr>
+          <w:rFonts w:ascii="Arial" w:hAnsi="Arial" w:cs="Arial"/>
+          <w:b/>
+          <w:bCs/>
+          <w:color w:val="202122"/>
+          <w:sz w:val="21"/>
+          <w:szCs w:val="21"/>
+          <w:u w:val="single"/>
+          <w:shd w:val="clear" w:color="auto" w:fill="FFFFFF"/>
+        </w:rPr>
+        <w:t xml:space="preserve"> </w:t>
+      </w:r>
+      <w:r>
+        <w:rPr>
+          <w:rFonts w:ascii="Arial" w:hAnsi="Arial" w:cs="Arial"/>
+          <w:b/>
+          <w:bCs/>
+          <w:color w:val="202122"/>
+          <w:sz w:val="21"/>
+          <w:szCs w:val="21"/>
+          <w:u w:val="single"/>
+          <w:shd w:val="clear" w:color="auto" w:fill="FFFFFF"/>
+          <w:lang w:val="en-US"/>
+        </w:rPr>
+        <w:t>responsibility</w:t>
+      </w:r>
+      <w:r>
+        <w:rPr>
+          <w:rFonts w:ascii="Arial" w:hAnsi="Arial" w:cs="Arial"/>
+          <w:b/>
+          <w:bCs/>
+          <w:color w:val="202122"/>
+          <w:sz w:val="21"/>
+          <w:szCs w:val="21"/>
+          <w:shd w:val="clear" w:color="auto" w:fill="FFFFFF"/>
+        </w:rPr>
+        <w:t xml:space="preserve"> помогает избежать ошибок</w:t>
+      </w:r>
+    </w:p>
+    <w:p>
+      <w:pPr>
+        <w:spacing w:after="0"/>
+      </w:pPr>
+      <w:r>
+        <w:t xml:space="preserve">На данном этапе </w:t>
+      </w:r>
+      <w:r>
+        <w:rPr>
+          <w:lang w:val="en-US"/>
+        </w:rPr>
+        <w:t>action</w:t>
+      </w:r>
+      <w:r>
+        <w:t xml:space="preserve"> создаем вручную и отправляем объекты из </w:t>
+      </w:r>
+      <w:r>
+        <w:rPr>
+          <w:lang w:val="en-US"/>
+        </w:rPr>
+        <w:t>UI</w:t>
+      </w:r>
+      <w:r>
+        <w:t>.</w:t>
+      </w:r>
+    </w:p>
+    <w:p>
+      <w:pPr>
+        <w:spacing w:after="0"/>
+        <w:rPr>
+          <w:b/>
+          <w:lang w:val="en-US"/>
+        </w:rPr>
+      </w:pPr>
+      <w:r>
+        <w:t xml:space="preserve">Но нужно делегировать создание </w:t>
+      </w:r>
+      <w:r>
+        <w:rPr>
+          <w:lang w:val="en-US"/>
+        </w:rPr>
+        <w:t>action</w:t>
+      </w:r>
+      <w:r>
+        <w:t xml:space="preserve"> в </w:t>
+      </w:r>
+      <w:proofErr w:type="spellStart"/>
+      <w:r>
+        <w:rPr>
+          <w:b/>
+          <w:lang w:val="en-US"/>
+        </w:rPr>
+        <w:t>actionCreator</w:t>
+      </w:r>
+      <w:proofErr w:type="spellEnd"/>
+      <w:r>
+        <w:rPr>
+          <w:b/>
+        </w:rPr>
+        <w:t>()</w:t>
+      </w:r>
+      <w:r>
+        <w:rPr>
+          <w:b/>
+        </w:rPr>
+        <w:t xml:space="preserve"> в </w:t>
+      </w:r>
+      <w:r>
+        <w:rPr>
+          <w:b/>
+          <w:lang w:val="en-US"/>
+        </w:rPr>
+        <w:t>BLL</w:t>
+      </w:r>
+      <w:r>
+        <w:rPr>
+          <w:b/>
+        </w:rPr>
+        <w:t xml:space="preserve">. </w:t>
+      </w:r>
+      <w:r>
+        <w:rPr>
+          <w:b/>
+        </w:rPr>
+        <w:t xml:space="preserve">Вызов будет идти через </w:t>
+      </w:r>
+      <w:r>
+        <w:rPr>
+          <w:b/>
+          <w:lang w:val="en-US"/>
+        </w:rPr>
+        <w:t>callback</w:t>
+      </w:r>
+    </w:p>
+    <w:p>
+      <w:pPr>
+        <w:spacing w:after="0"/>
+        <w:rPr>
+          <w:b/>
+        </w:rPr>
+      </w:pPr>
+      <w:r>
+        <w:rPr>
+          <w:b/>
+        </w:rPr>
+        <w:t>Было:</w:t>
+      </w:r>
+    </w:p>
+    <w:p>
+      <w:pPr>
+        <w:spacing w:after="0"/>
+      </w:pPr>
+      <w:r>
+        <w:rPr>
+          <w:noProof/>
+          <w:lang w:eastAsia="ru-RU"/>
+        </w:rPr>
+        <w:lastRenderedPageBreak/>
+        <w:drawing>
+          <wp:inline distT="0" distB="0" distL="0" distR="0">
+            <wp:extent cx="5931535" cy="3068955"/>
+            <wp:effectExtent l="0" t="0" r="0" b="0"/>
+            <wp:docPr id="7" name="Рисунок 7"/>
+            <wp:cNvGraphicFramePr>
+              <a:graphicFrameLocks xmlns:a="http://schemas.openxmlformats.org/drawingml/2006/main" noChangeAspect="1"/>
+            </wp:cNvGraphicFramePr>
+            <a:graphic xmlns:a="http://schemas.openxmlformats.org/drawingml/2006/main">
+              <a:graphicData uri="http://schemas.openxmlformats.org/drawingml/2006/picture">
+                <pic:pic xmlns:pic="http://schemas.openxmlformats.org/drawingml/2006/picture">
+                  <pic:nvPicPr>
+                    <pic:cNvPr id="0" name="Picture 4"/>
+                    <pic:cNvPicPr>
+                      <a:picLocks noChangeAspect="1" noChangeArrowheads="1"/>
+                    </pic:cNvPicPr>
+                  </pic:nvPicPr>
+                  <pic:blipFill>
+                    <a:blip r:embed="rId16">
+                      <a:extLst>
+                        <a:ext uri="{28A0092B-C50C-407E-A947-70E740481C1C}">
+                          <a14:useLocalDpi xmlns:a14="http://schemas.microsoft.com/office/drawing/2010/main" val="0"/>
+                        </a:ext>
+                      </a:extLst>
+                    </a:blip>
+                    <a:srcRect/>
+                    <a:stretch>
+                      <a:fillRect/>
+                    </a:stretch>
+                  </pic:blipFill>
+                  <pic:spPr bwMode="auto">
+                    <a:xfrm>
+                      <a:off x="0" y="0"/>
+                      <a:ext cx="5931535" cy="3068955"/>
+                    </a:xfrm>
+                    <a:prstGeom prst="rect">
+                      <a:avLst/>
+                    </a:prstGeom>
+                    <a:noFill/>
+                    <a:ln>
+                      <a:noFill/>
+                    </a:ln>
+                  </pic:spPr>
+                </pic:pic>
+              </a:graphicData>
+            </a:graphic>
+          </wp:inline>
+        </w:drawing>
+      </w:r>
+    </w:p>
+    <w:p>
+      <w:pPr>
+        <w:spacing w:after="0"/>
+        <w:rPr>
+          <w:b/>
+        </w:rPr>
+      </w:pPr>
+      <w:r>
+        <w:rPr>
+          <w:b/>
+        </w:rPr>
+        <w:t>Стало</w:t>
+      </w:r>
+    </w:p>
+    <w:p>
+      <w:pPr>
+        <w:spacing w:after="0"/>
+        <w:rPr>
+          <w:lang w:val="en-US"/>
+        </w:rPr>
+      </w:pPr>
+      <w:r>
+        <w:rPr>
+          <w:noProof/>
+          <w:lang w:eastAsia="ru-RU"/>
+        </w:rPr>
+        <w:drawing>
+          <wp:inline distT="0" distB="0" distL="0" distR="0">
+            <wp:extent cx="5939790" cy="2950210"/>
+            <wp:effectExtent l="0" t="0" r="3810" b="2540"/>
+            <wp:docPr id="8" name="Рисунок 8"/>
+            <wp:cNvGraphicFramePr>
+              <a:graphicFrameLocks xmlns:a="http://schemas.openxmlformats.org/drawingml/2006/main" noChangeAspect="1"/>
+            </wp:cNvGraphicFramePr>
+            <a:graphic xmlns:a="http://schemas.openxmlformats.org/drawingml/2006/main">
+              <a:graphicData uri="http://schemas.openxmlformats.org/drawingml/2006/picture">
+                <pic:pic xmlns:pic="http://schemas.openxmlformats.org/drawingml/2006/picture">
+                  <pic:nvPicPr>
+                    <pic:cNvPr id="0" name="Picture 5"/>
+                    <pic:cNvPicPr>
+                      <a:picLocks noChangeAspect="1" noChangeArrowheads="1"/>
+                    </pic:cNvPicPr>
+                  </pic:nvPicPr>
+                  <pic:blipFill>
+                    <a:blip r:embed="rId17">
+                      <a:extLst>
+                        <a:ext uri="{28A0092B-C50C-407E-A947-70E740481C1C}">
+                          <a14:useLocalDpi xmlns:a14="http://schemas.microsoft.com/office/drawing/2010/main" val="0"/>
+                        </a:ext>
+                      </a:extLst>
+                    </a:blip>
+                    <a:srcRect/>
+                    <a:stretch>
+                      <a:fillRect/>
+                    </a:stretch>
+                  </pic:blipFill>
+                  <pic:spPr bwMode="auto">
+                    <a:xfrm>
+                      <a:off x="0" y="0"/>
+                      <a:ext cx="5939790" cy="2950210"/>
+                    </a:xfrm>
+                    <a:prstGeom prst="rect">
+                      <a:avLst/>
+                    </a:prstGeom>
+                    <a:noFill/>
+                    <a:ln>
+                      <a:noFill/>
+                    </a:ln>
+                  </pic:spPr>
+                </pic:pic>
+              </a:graphicData>
+            </a:graphic>
+          </wp:inline>
+        </w:drawing>
+      </w:r>
+    </w:p>
+    <w:p>
+      <w:pPr>
+        <w:spacing w:after="0"/>
+        <w:rPr>
+          <w:lang w:val="en-US"/>
+        </w:rPr>
+      </w:pPr>
+    </w:p>
+    <w:p>
+      <w:pPr>
+        <w:spacing w:after="0"/>
+        <w:rPr>
+          <w:lang w:val="en-US"/>
+        </w:rPr>
+      </w:pPr>
+      <w:r>
+        <w:rPr>
+          <w:lang w:val="en-US"/>
+        </w:rPr>
+        <w:t>ACTION</w:t>
+      </w:r>
+      <w:r>
+        <w:t xml:space="preserve"> </w:t>
+      </w:r>
+      <w:r>
+        <w:rPr>
+          <w:lang w:val="en-US"/>
+        </w:rPr>
+        <w:t>TYPE</w:t>
+      </w:r>
+      <w:r>
+        <w:t xml:space="preserve"> </w:t>
+      </w:r>
+      <w:r>
+        <w:t>надо вынести в отдельные переменные</w:t>
+      </w:r>
+    </w:p>
+    <w:p>
+      <w:pPr>
+        <w:spacing w:after="0"/>
+        <w:rPr>
+          <w:lang w:val="en-US"/>
+        </w:rPr>
+      </w:pPr>
+    </w:p>
+    <w:p>
+      <w:pPr>
+        <w:shd w:val="clear" w:color="auto" w:fill="272822"/>
+        <w:spacing w:after="0" w:line="285" w:lineRule="atLeast"/>
+        <w:rPr>
+          <w:rFonts w:ascii="Consolas" w:eastAsia="Times New Roman" w:hAnsi="Consolas" w:cs="Times New Roman"/>
+          <w:color w:val="F8F8F2"/>
+          <w:sz w:val="21"/>
+          <w:szCs w:val="21"/>
+          <w:lang w:val="en-US" w:eastAsia="ru-RU"/>
+        </w:rPr>
+      </w:pPr>
+      <w:r>
+        <w:rPr>
+          <w:rFonts w:ascii="Consolas" w:eastAsia="Times New Roman" w:hAnsi="Consolas" w:cs="Times New Roman"/>
+          <w:color w:val="F92672"/>
+          <w:sz w:val="21"/>
+          <w:szCs w:val="21"/>
+          <w:lang w:val="en-US" w:eastAsia="ru-RU"/>
+        </w:rPr>
+        <w:t>export</w:t>
+      </w:r>
+      <w:r>
+        <w:rPr>
+          <w:rFonts w:ascii="Consolas" w:eastAsia="Times New Roman" w:hAnsi="Consolas" w:cs="Times New Roman"/>
+          <w:color w:val="F8F8F2"/>
+          <w:sz w:val="21"/>
+          <w:szCs w:val="21"/>
+          <w:lang w:val="en-US" w:eastAsia="ru-RU"/>
+        </w:rPr>
+        <w:t> </w:t>
+      </w:r>
+      <w:r>
+        <w:rPr>
+          <w:rFonts w:ascii="Consolas" w:eastAsia="Times New Roman" w:hAnsi="Consolas" w:cs="Times New Roman"/>
+          <w:i/>
+          <w:iCs/>
+          <w:color w:val="66D9EF"/>
+          <w:sz w:val="21"/>
+          <w:szCs w:val="21"/>
+          <w:lang w:val="en-US" w:eastAsia="ru-RU"/>
+        </w:rPr>
+        <w:t>const</w:t>
+      </w:r>
+      <w:r>
+        <w:rPr>
+          <w:rFonts w:ascii="Consolas" w:eastAsia="Times New Roman" w:hAnsi="Consolas" w:cs="Times New Roman"/>
+          <w:color w:val="F8F8F2"/>
+          <w:sz w:val="21"/>
+          <w:szCs w:val="21"/>
+          <w:lang w:val="en-US" w:eastAsia="ru-RU"/>
+        </w:rPr>
+        <w:t> ADD_POST</w:t>
+      </w:r>
+      <w:r>
+        <w:rPr>
+          <w:rFonts w:ascii="Consolas" w:eastAsia="Times New Roman" w:hAnsi="Consolas" w:cs="Times New Roman"/>
+          <w:color w:val="F92672"/>
+          <w:sz w:val="21"/>
+          <w:szCs w:val="21"/>
+          <w:lang w:val="en-US" w:eastAsia="ru-RU"/>
+        </w:rPr>
+        <w:t>:</w:t>
+      </w:r>
+      <w:r>
+        <w:rPr>
+          <w:rFonts w:ascii="Consolas" w:eastAsia="Times New Roman" w:hAnsi="Consolas" w:cs="Times New Roman"/>
+          <w:color w:val="F8F8F2"/>
+          <w:sz w:val="21"/>
+          <w:szCs w:val="21"/>
+          <w:lang w:val="en-US" w:eastAsia="ru-RU"/>
+        </w:rPr>
+        <w:t> </w:t>
+      </w:r>
+      <w:r>
+        <w:rPr>
+          <w:rFonts w:ascii="Consolas" w:eastAsia="Times New Roman" w:hAnsi="Consolas" w:cs="Times New Roman"/>
+          <w:color w:val="E6DB74"/>
+          <w:sz w:val="21"/>
+          <w:szCs w:val="21"/>
+          <w:lang w:val="en-US" w:eastAsia="ru-RU"/>
+        </w:rPr>
+        <w:t>'ADD_POST'</w:t>
+      </w:r>
+      <w:r>
+        <w:rPr>
+          <w:rFonts w:ascii="Consolas" w:eastAsia="Times New Roman" w:hAnsi="Consolas" w:cs="Times New Roman"/>
+          <w:color w:val="F8F8F2"/>
+          <w:sz w:val="21"/>
+          <w:szCs w:val="21"/>
+          <w:lang w:val="en-US" w:eastAsia="ru-RU"/>
+        </w:rPr>
+        <w:t> </w:t>
+      </w:r>
+      <w:r>
+        <w:rPr>
+          <w:rFonts w:ascii="Consolas" w:eastAsia="Times New Roman" w:hAnsi="Consolas" w:cs="Times New Roman"/>
+          <w:color w:val="F92672"/>
+          <w:sz w:val="21"/>
+          <w:szCs w:val="21"/>
+          <w:lang w:val="en-US" w:eastAsia="ru-RU"/>
+        </w:rPr>
+        <w:t>=</w:t>
+      </w:r>
+      <w:r>
+        <w:rPr>
+          <w:rFonts w:ascii="Consolas" w:eastAsia="Times New Roman" w:hAnsi="Consolas" w:cs="Times New Roman"/>
+          <w:color w:val="F8F8F2"/>
+          <w:sz w:val="21"/>
+          <w:szCs w:val="21"/>
+          <w:lang w:val="en-US" w:eastAsia="ru-RU"/>
+        </w:rPr>
+        <w:t> </w:t>
+      </w:r>
+      <w:r>
+        <w:rPr>
+          <w:rFonts w:ascii="Consolas" w:eastAsia="Times New Roman" w:hAnsi="Consolas" w:cs="Times New Roman"/>
+          <w:color w:val="E6DB74"/>
+          <w:sz w:val="21"/>
+          <w:szCs w:val="21"/>
+          <w:lang w:val="en-US" w:eastAsia="ru-RU"/>
+        </w:rPr>
+        <w:t>'ADD_POST'</w:t>
+      </w:r>
+    </w:p>
+    <w:p>
+      <w:pPr>
+        <w:shd w:val="clear" w:color="auto" w:fill="272822"/>
+        <w:spacing w:after="0" w:line="285" w:lineRule="atLeast"/>
+        <w:rPr>
+          <w:rFonts w:ascii="Consolas" w:eastAsia="Times New Roman" w:hAnsi="Consolas" w:cs="Times New Roman"/>
+          <w:color w:val="F8F8F2"/>
+          <w:sz w:val="21"/>
+          <w:szCs w:val="21"/>
+          <w:lang w:val="en-US" w:eastAsia="ru-RU"/>
+        </w:rPr>
+      </w:pPr>
+      <w:r>
+        <w:rPr>
+          <w:rFonts w:ascii="Consolas" w:eastAsia="Times New Roman" w:hAnsi="Consolas" w:cs="Times New Roman"/>
+          <w:color w:val="F92672"/>
+          <w:sz w:val="21"/>
+          <w:szCs w:val="21"/>
+          <w:lang w:val="en-US" w:eastAsia="ru-RU"/>
+        </w:rPr>
+        <w:t>export</w:t>
+      </w:r>
+      <w:r>
+        <w:rPr>
+          <w:rFonts w:ascii="Consolas" w:eastAsia="Times New Roman" w:hAnsi="Consolas" w:cs="Times New Roman"/>
+          <w:color w:val="F8F8F2"/>
+          <w:sz w:val="21"/>
+          <w:szCs w:val="21"/>
+          <w:lang w:val="en-US" w:eastAsia="ru-RU"/>
+        </w:rPr>
+        <w:t> </w:t>
+      </w:r>
+      <w:r>
+        <w:rPr>
+          <w:rFonts w:ascii="Consolas" w:eastAsia="Times New Roman" w:hAnsi="Consolas" w:cs="Times New Roman"/>
+          <w:i/>
+          <w:iCs/>
+          <w:color w:val="66D9EF"/>
+          <w:sz w:val="21"/>
+          <w:szCs w:val="21"/>
+          <w:lang w:val="en-US" w:eastAsia="ru-RU"/>
+        </w:rPr>
+        <w:t>const</w:t>
+      </w:r>
+      <w:r>
+        <w:rPr>
+          <w:rFonts w:ascii="Consolas" w:eastAsia="Times New Roman" w:hAnsi="Consolas" w:cs="Times New Roman"/>
+          <w:color w:val="F8F8F2"/>
+          <w:sz w:val="21"/>
+          <w:szCs w:val="21"/>
+          <w:lang w:val="en-US" w:eastAsia="ru-RU"/>
+        </w:rPr>
+        <w:t> UPDATE_POST_TEXT</w:t>
+      </w:r>
+      <w:r>
+        <w:rPr>
+          <w:rFonts w:ascii="Consolas" w:eastAsia="Times New Roman" w:hAnsi="Consolas" w:cs="Times New Roman"/>
+          <w:color w:val="F92672"/>
+          <w:sz w:val="21"/>
+          <w:szCs w:val="21"/>
+          <w:lang w:val="en-US" w:eastAsia="ru-RU"/>
+        </w:rPr>
+        <w:t>:</w:t>
+      </w:r>
+      <w:r>
+        <w:rPr>
+          <w:rFonts w:ascii="Consolas" w:eastAsia="Times New Roman" w:hAnsi="Consolas" w:cs="Times New Roman"/>
+          <w:color w:val="F8F8F2"/>
+          <w:sz w:val="21"/>
+          <w:szCs w:val="21"/>
+          <w:lang w:val="en-US" w:eastAsia="ru-RU"/>
+        </w:rPr>
+        <w:t> </w:t>
+      </w:r>
+      <w:r>
+        <w:rPr>
+          <w:rFonts w:ascii="Consolas" w:eastAsia="Times New Roman" w:hAnsi="Consolas" w:cs="Times New Roman"/>
+          <w:color w:val="E6DB74"/>
+          <w:sz w:val="21"/>
+          <w:szCs w:val="21"/>
+          <w:lang w:val="en-US" w:eastAsia="ru-RU"/>
+        </w:rPr>
+        <w:t>'UPDATE_POST_TEXT'</w:t>
+      </w:r>
+      <w:r>
+        <w:rPr>
+          <w:rFonts w:ascii="Consolas" w:eastAsia="Times New Roman" w:hAnsi="Consolas" w:cs="Times New Roman"/>
+          <w:color w:val="F8F8F2"/>
+          <w:sz w:val="21"/>
+          <w:szCs w:val="21"/>
+          <w:lang w:val="en-US" w:eastAsia="ru-RU"/>
+        </w:rPr>
+        <w:t> </w:t>
+      </w:r>
+      <w:r>
+        <w:rPr>
+          <w:rFonts w:ascii="Consolas" w:eastAsia="Times New Roman" w:hAnsi="Consolas" w:cs="Times New Roman"/>
+          <w:color w:val="F92672"/>
+          <w:sz w:val="21"/>
+          <w:szCs w:val="21"/>
+          <w:lang w:val="en-US" w:eastAsia="ru-RU"/>
+        </w:rPr>
+        <w:t>=</w:t>
+      </w:r>
+      <w:r>
+        <w:rPr>
+          <w:rFonts w:ascii="Consolas" w:eastAsia="Times New Roman" w:hAnsi="Consolas" w:cs="Times New Roman"/>
+          <w:color w:val="F8F8F2"/>
+          <w:sz w:val="21"/>
+          <w:szCs w:val="21"/>
+          <w:lang w:val="en-US" w:eastAsia="ru-RU"/>
+        </w:rPr>
+        <w:t> </w:t>
+      </w:r>
+      <w:r>
+        <w:rPr>
+          <w:rFonts w:ascii="Consolas" w:eastAsia="Times New Roman" w:hAnsi="Consolas" w:cs="Times New Roman"/>
+          <w:color w:val="E6DB74"/>
+          <w:sz w:val="21"/>
+          <w:szCs w:val="21"/>
+          <w:lang w:val="en-US" w:eastAsia="ru-RU"/>
+        </w:rPr>
+        <w:t>'UPDATE_POST_TEXT'</w:t>
+      </w:r>
+    </w:p>
+    <w:p>
+      <w:pPr>
+        <w:spacing w:after="0"/>
+        <w:rPr>
+          <w:lang w:val="en-US"/>
+        </w:rPr>
+      </w:pPr>
+      <w:bookmarkStart w:id="0" w:name="_GoBack"/>
+      <w:bookmarkEnd w:id="0"/>
     </w:p>
     <w:sectPr>
       <w:pgSz w:w="11906" w:h="16838"/>

</xml_diff>

<commit_message>
feat: create SEND MESSAGE button for Dialogs component
</commit_message>
<xml_diff>
--- a/notes/Путь Самурая 1.0.docx
+++ b/notes/Путь Самурая 1.0.docx
@@ -39897,6 +39897,7 @@
           <w:lang w:val="en-US" w:eastAsia="ru-RU"/>
         </w:rPr>
       </w:pPr>
+      <w:proofErr w:type="gramStart"/>
       <w:r>
         <w:rPr>
           <w:rFonts w:ascii="Consolas" w:eastAsia="Times New Roman" w:hAnsi="Consolas" w:cs="Times New Roman"/>
@@ -39907,6 +39908,7 @@
         </w:rPr>
         <w:t>export</w:t>
       </w:r>
+      <w:proofErr w:type="gramEnd"/>
       <w:r>
         <w:rPr>
           <w:rFonts w:ascii="Consolas" w:eastAsia="Times New Roman" w:hAnsi="Consolas" w:cs="Times New Roman"/>
@@ -39917,6 +39919,7 @@
         </w:rPr>
         <w:t> </w:t>
       </w:r>
+      <w:proofErr w:type="spellStart"/>
       <w:r>
         <w:rPr>
           <w:rFonts w:ascii="Consolas" w:eastAsia="Times New Roman" w:hAnsi="Consolas" w:cs="Times New Roman"/>
@@ -39929,6 +39932,7 @@
         </w:rPr>
         <w:t>const</w:t>
       </w:r>
+      <w:proofErr w:type="spellEnd"/>
       <w:r>
         <w:rPr>
           <w:rFonts w:ascii="Consolas" w:eastAsia="Times New Roman" w:hAnsi="Consolas" w:cs="Times New Roman"/>
@@ -40022,6 +40026,7 @@
           <w:lang w:val="en-US" w:eastAsia="ru-RU"/>
         </w:rPr>
       </w:pPr>
+      <w:proofErr w:type="gramStart"/>
       <w:r>
         <w:rPr>
           <w:rFonts w:ascii="Consolas" w:eastAsia="Times New Roman" w:hAnsi="Consolas" w:cs="Times New Roman"/>
@@ -40032,6 +40037,7 @@
         </w:rPr>
         <w:t>export</w:t>
       </w:r>
+      <w:proofErr w:type="gramEnd"/>
       <w:r>
         <w:rPr>
           <w:rFonts w:ascii="Consolas" w:eastAsia="Times New Roman" w:hAnsi="Consolas" w:cs="Times New Roman"/>
@@ -40137,11 +40143,81 @@
     </w:p>
     <w:p>
       <w:pPr>
+        <w:jc w:val="center"/>
+        <w:rPr>
+          <w:sz w:val="36"/>
+          <w:szCs w:val="36"/>
+          <w:highlight w:val="yellow"/>
+          <w:lang w:val="en-US"/>
+        </w:rPr>
+      </w:pPr>
+    </w:p>
+    <w:p>
+      <w:pPr>
+        <w:jc w:val="center"/>
+        <w:rPr>
+          <w:sz w:val="36"/>
+          <w:szCs w:val="36"/>
+          <w:highlight w:val="yellow"/>
+        </w:rPr>
+      </w:pPr>
+      <w:r>
+        <w:rPr>
+          <w:sz w:val="36"/>
+          <w:szCs w:val="36"/>
+          <w:highlight w:val="yellow"/>
+        </w:rPr>
+        <w:t>40</w:t>
+      </w:r>
+      <w:r>
+        <w:rPr>
+          <w:sz w:val="36"/>
+          <w:szCs w:val="36"/>
+          <w:highlight w:val="yellow"/>
+        </w:rPr>
+        <w:t xml:space="preserve">. </w:t>
+      </w:r>
+      <w:r>
+        <w:rPr>
+          <w:sz w:val="36"/>
+          <w:szCs w:val="36"/>
+          <w:highlight w:val="yellow"/>
+        </w:rPr>
+        <w:t xml:space="preserve"> Добавление Сообщения в </w:t>
+      </w:r>
+      <w:r>
+        <w:rPr>
+          <w:sz w:val="36"/>
+          <w:szCs w:val="36"/>
+          <w:highlight w:val="yellow"/>
+        </w:rPr>
+        <w:t>&lt;</w:t>
+      </w:r>
+      <w:r>
+        <w:rPr>
+          <w:sz w:val="36"/>
+          <w:szCs w:val="36"/>
+          <w:highlight w:val="yellow"/>
+          <w:lang w:val="en-US"/>
+        </w:rPr>
+        <w:t>Messages</w:t>
+      </w:r>
+      <w:r>
+        <w:rPr>
+          <w:sz w:val="36"/>
+          <w:szCs w:val="36"/>
+          <w:highlight w:val="yellow"/>
+        </w:rPr>
+        <w:t>/&gt;</w:t>
+      </w:r>
+    </w:p>
+    <w:p>
+      <w:pPr>
         <w:spacing w:after="0"/>
-        <w:rPr>
-          <w:lang w:val="en-US"/>
-        </w:rPr>
-      </w:pPr>
+      </w:pPr>
+      <w:r>
+        <w:t>Делаем по аналогии с профайлом</w:t>
+      </w:r>
       <w:bookmarkStart w:id="0" w:name="_GoBack"/>
       <w:bookmarkEnd w:id="0"/>
     </w:p>

</xml_diff>

<commit_message>
lesson 42. REDUX, createStore(), combineReducers()
</commit_message>
<xml_diff>
--- a/notes/Путь Самурая 1.0.docx
+++ b/notes/Путь Самурая 1.0.docx
@@ -36745,7 +36745,7 @@
           <w:color w:val="F8F8F2"/>
           <w:sz w:val="21"/>
           <w:szCs w:val="21"/>
-          <w:lang w:val="en-US" w:eastAsia="ru-RU"/>
+          <w:lang w:eastAsia="ru-RU"/>
         </w:rPr>
       </w:pPr>
       <w:proofErr w:type="gramStart"/>
@@ -36778,7 +36778,7 @@
           <w:color w:val="F92672"/>
           <w:sz w:val="21"/>
           <w:szCs w:val="21"/>
-          <w:lang w:val="en-US" w:eastAsia="ru-RU"/>
+          <w:lang w:eastAsia="ru-RU"/>
         </w:rPr>
         <w:t>=</w:t>
       </w:r>
@@ -36790,7 +36790,17 @@
           <w:szCs w:val="21"/>
           <w:lang w:val="en-US" w:eastAsia="ru-RU"/>
         </w:rPr>
-        <w:t> {</w:t>
+        <w:t> </w:t>
+      </w:r>
+      <w:r>
+        <w:rPr>
+          <w:rFonts w:ascii="Consolas" w:eastAsia="Times New Roman" w:hAnsi="Consolas" w:cs="Times New Roman"/>
+          <w:color w:val="F8F8F2"/>
+          <w:sz w:val="21"/>
+          <w:szCs w:val="21"/>
+          <w:lang w:eastAsia="ru-RU"/>
+        </w:rPr>
+        <w:t>{</w:t>
       </w:r>
     </w:p>
     <w:p>
@@ -36802,7 +36812,7 @@
           <w:color w:val="F8F8F2"/>
           <w:sz w:val="21"/>
           <w:szCs w:val="21"/>
-          <w:lang w:val="en-US" w:eastAsia="ru-RU"/>
+          <w:lang w:eastAsia="ru-RU"/>
         </w:rPr>
       </w:pPr>
       <w:r>
@@ -36833,9 +36843,19 @@
           <w:color w:val="F8F8F2"/>
           <w:sz w:val="21"/>
           <w:szCs w:val="21"/>
-          <w:lang w:val="en-US" w:eastAsia="ru-RU"/>
-        </w:rPr>
-        <w:t>: </w:t>
+          <w:lang w:eastAsia="ru-RU"/>
+        </w:rPr>
+        <w:t>:</w:t>
+      </w:r>
+      <w:r>
+        <w:rPr>
+          <w:rFonts w:ascii="Consolas" w:eastAsia="Times New Roman" w:hAnsi="Consolas" w:cs="Times New Roman"/>
+          <w:color w:val="F8F8F2"/>
+          <w:sz w:val="21"/>
+          <w:szCs w:val="21"/>
+          <w:lang w:val="en-US" w:eastAsia="ru-RU"/>
+        </w:rPr>
+        <w:t> </w:t>
       </w:r>
       <w:r>
         <w:rPr>
@@ -36843,7 +36863,7 @@
           <w:color w:val="E6DB74"/>
           <w:sz w:val="21"/>
           <w:szCs w:val="21"/>
-          <w:lang w:val="en-US" w:eastAsia="ru-RU"/>
+          <w:lang w:eastAsia="ru-RU"/>
         </w:rPr>
         <w:t>'</w:t>
       </w:r>
@@ -36865,7 +36885,7 @@
           <w:color w:val="E6DB74"/>
           <w:sz w:val="21"/>
           <w:szCs w:val="21"/>
-          <w:lang w:val="en-US" w:eastAsia="ru-RU"/>
+          <w:lang w:eastAsia="ru-RU"/>
         </w:rPr>
         <w:t>'</w:t>
       </w:r>
@@ -36875,9 +36895,19 @@
           <w:color w:val="F8F8F2"/>
           <w:sz w:val="21"/>
           <w:szCs w:val="21"/>
-          <w:lang w:val="en-US" w:eastAsia="ru-RU"/>
-        </w:rPr>
-        <w:t>, </w:t>
+          <w:lang w:eastAsia="ru-RU"/>
+        </w:rPr>
+        <w:t>,</w:t>
+      </w:r>
+      <w:r>
+        <w:rPr>
+          <w:rFonts w:ascii="Consolas" w:eastAsia="Times New Roman" w:hAnsi="Consolas" w:cs="Times New Roman"/>
+          <w:color w:val="F8F8F2"/>
+          <w:sz w:val="21"/>
+          <w:szCs w:val="21"/>
+          <w:lang w:val="en-US" w:eastAsia="ru-RU"/>
+        </w:rPr>
+        <w:t> </w:t>
       </w:r>
       <w:r>
         <w:rPr>
@@ -36885,9 +36915,19 @@
           <w:color w:val="88846F"/>
           <w:sz w:val="21"/>
           <w:szCs w:val="21"/>
-          <w:lang w:val="en-US" w:eastAsia="ru-RU"/>
-        </w:rPr>
-        <w:t>// </w:t>
+          <w:lang w:eastAsia="ru-RU"/>
+        </w:rPr>
+        <w:t>//</w:t>
+      </w:r>
+      <w:r>
+        <w:rPr>
+          <w:rFonts w:ascii="Consolas" w:eastAsia="Times New Roman" w:hAnsi="Consolas" w:cs="Times New Roman"/>
+          <w:color w:val="88846F"/>
+          <w:sz w:val="21"/>
+          <w:szCs w:val="21"/>
+          <w:lang w:val="en-US" w:eastAsia="ru-RU"/>
+        </w:rPr>
+        <w:t> </w:t>
       </w:r>
       <w:r>
         <w:rPr>
@@ -38316,7 +38356,6 @@
           <w:sz w:val="21"/>
           <w:szCs w:val="21"/>
           <w:shd w:val="clear" w:color="auto" w:fill="FFFFFF"/>
-          <w:lang w:val="en-US"/>
         </w:rPr>
       </w:pPr>
       <w:proofErr w:type="gramStart"/>
@@ -38343,13 +38382,10 @@
           <w:sz w:val="21"/>
           <w:szCs w:val="21"/>
           <w:shd w:val="clear" w:color="auto" w:fill="FFFFFF"/>
-          <w:lang w:val="en-US"/>
-        </w:rPr>
-        <w:t>: (action: any) =&gt; void</w:t>
-      </w:r>
-    </w:p>
-    <w:p>
-      <w:pPr>
+        </w:rPr>
+        <w:t>: (</w:t>
+      </w:r>
+      <w:r>
         <w:rPr>
           <w:rFonts w:ascii="Arial" w:hAnsi="Arial" w:cs="Arial"/>
           <w:b/>
@@ -38360,8 +38396,8 @@
           <w:shd w:val="clear" w:color="auto" w:fill="FFFFFF"/>
           <w:lang w:val="en-US"/>
         </w:rPr>
-      </w:pPr>
-      <w:proofErr w:type="gramStart"/>
+        <w:t>action</w:t>
+      </w:r>
       <w:r>
         <w:rPr>
           <w:rFonts w:ascii="Arial" w:hAnsi="Arial" w:cs="Arial"/>
@@ -38371,11 +38407,9 @@
           <w:sz w:val="21"/>
           <w:szCs w:val="21"/>
           <w:shd w:val="clear" w:color="auto" w:fill="FFFFFF"/>
-          <w:lang w:val="en-US"/>
-        </w:rPr>
-        <w:t>action</w:t>
-      </w:r>
-      <w:proofErr w:type="gramEnd"/>
+        </w:rPr>
+        <w:t xml:space="preserve">: </w:t>
+      </w:r>
       <w:r>
         <w:rPr>
           <w:rFonts w:ascii="Arial" w:hAnsi="Arial" w:cs="Arial"/>
@@ -38385,8 +38419,9 @@
           <w:sz w:val="21"/>
           <w:szCs w:val="21"/>
           <w:shd w:val="clear" w:color="auto" w:fill="FFFFFF"/>
-        </w:rPr>
-        <w:t xml:space="preserve">, который приходит в </w:t>
+          <w:lang w:val="en-US"/>
+        </w:rPr>
+        <w:t>any</w:t>
       </w:r>
       <w:r>
         <w:rPr>
@@ -38397,9 +38432,8 @@
           <w:sz w:val="21"/>
           <w:szCs w:val="21"/>
           <w:shd w:val="clear" w:color="auto" w:fill="FFFFFF"/>
-          <w:lang w:val="en-US"/>
-        </w:rPr>
-        <w:t>dispatch</w:t>
+        </w:rPr>
+        <w:t xml:space="preserve">) =&gt; </w:t>
       </w:r>
       <w:r>
         <w:rPr>
@@ -38410,10 +38444,13 @@
           <w:sz w:val="21"/>
           <w:szCs w:val="21"/>
           <w:shd w:val="clear" w:color="auto" w:fill="FFFFFF"/>
-        </w:rPr>
-        <w:t xml:space="preserve">, является объектом, причем каждый раз разным. Каждый тип объекта </w:t>
-      </w:r>
-      <w:r>
+          <w:lang w:val="en-US"/>
+        </w:rPr>
+        <w:t>void</w:t>
+      </w:r>
+    </w:p>
+    <w:p>
+      <w:pPr>
         <w:rPr>
           <w:rFonts w:ascii="Arial" w:hAnsi="Arial" w:cs="Arial"/>
           <w:b/>
@@ -38422,10 +38459,9 @@
           <w:sz w:val="21"/>
           <w:szCs w:val="21"/>
           <w:shd w:val="clear" w:color="auto" w:fill="FFFFFF"/>
-          <w:lang w:val="en-US"/>
-        </w:rPr>
-        <w:t>action</w:t>
-      </w:r>
+        </w:rPr>
+      </w:pPr>
+      <w:proofErr w:type="gramStart"/>
       <w:r>
         <w:rPr>
           <w:rFonts w:ascii="Arial" w:hAnsi="Arial" w:cs="Arial"/>
@@ -38435,9 +38471,11 @@
           <w:sz w:val="21"/>
           <w:szCs w:val="21"/>
           <w:shd w:val="clear" w:color="auto" w:fill="FFFFFF"/>
-        </w:rPr>
-        <w:t xml:space="preserve"> нужно прописывать отдельно. Из этого составить тип </w:t>
-      </w:r>
+          <w:lang w:val="en-US"/>
+        </w:rPr>
+        <w:t>action</w:t>
+      </w:r>
+      <w:proofErr w:type="gramEnd"/>
       <w:r>
         <w:rPr>
           <w:rFonts w:ascii="Arial" w:hAnsi="Arial" w:cs="Arial"/>
@@ -38447,14 +38485,10 @@
           <w:sz w:val="21"/>
           <w:szCs w:val="21"/>
           <w:shd w:val="clear" w:color="auto" w:fill="FFFFFF"/>
-          <w:lang w:val="en-US"/>
-        </w:rPr>
-        <w:t>action.</w:t>
-      </w:r>
-    </w:p>
-    <w:p>
-      <w:pPr>
-        <w:spacing w:after="0"/>
+        </w:rPr>
+        <w:t xml:space="preserve">, который приходит в </w:t>
+      </w:r>
+      <w:r>
         <w:rPr>
           <w:rFonts w:ascii="Arial" w:hAnsi="Arial" w:cs="Arial"/>
           <w:b/>
@@ -38465,8 +38499,8 @@
           <w:shd w:val="clear" w:color="auto" w:fill="FFFFFF"/>
           <w:lang w:val="en-US"/>
         </w:rPr>
-      </w:pPr>
-      <w:proofErr w:type="gramStart"/>
+        <w:t>dispatch</w:t>
+      </w:r>
       <w:r>
         <w:rPr>
           <w:rFonts w:ascii="Arial" w:hAnsi="Arial" w:cs="Arial"/>
@@ -38476,11 +38510,9 @@
           <w:sz w:val="21"/>
           <w:szCs w:val="21"/>
           <w:shd w:val="clear" w:color="auto" w:fill="FFFFFF"/>
-          <w:lang w:val="en-US"/>
-        </w:rPr>
-        <w:t>type</w:t>
-      </w:r>
-      <w:proofErr w:type="gramEnd"/>
+        </w:rPr>
+        <w:t xml:space="preserve">, является объектом, причем каждый раз разным. Каждый тип объекта </w:t>
+      </w:r>
       <w:r>
         <w:rPr>
           <w:rFonts w:ascii="Arial" w:hAnsi="Arial" w:cs="Arial"/>
@@ -38492,9 +38524,8 @@
           <w:shd w:val="clear" w:color="auto" w:fill="FFFFFF"/>
           <w:lang w:val="en-US"/>
         </w:rPr>
-        <w:t xml:space="preserve"> </w:t>
-      </w:r>
-      <w:proofErr w:type="spellStart"/>
+        <w:t>action</w:t>
+      </w:r>
       <w:r>
         <w:rPr>
           <w:rFonts w:ascii="Arial" w:hAnsi="Arial" w:cs="Arial"/>
@@ -38504,11 +38535,9 @@
           <w:sz w:val="21"/>
           <w:szCs w:val="21"/>
           <w:shd w:val="clear" w:color="auto" w:fill="FFFFFF"/>
-          <w:lang w:val="en-US"/>
-        </w:rPr>
-        <w:t>AddPostActionType</w:t>
-      </w:r>
-      <w:proofErr w:type="spellEnd"/>
+        </w:rPr>
+        <w:t xml:space="preserve"> нужно прописывать отдельно. Из этого составить тип </w:t>
+      </w:r>
       <w:r>
         <w:rPr>
           <w:rFonts w:ascii="Arial" w:hAnsi="Arial" w:cs="Arial"/>
@@ -38520,12 +38549,9 @@
           <w:shd w:val="clear" w:color="auto" w:fill="FFFFFF"/>
           <w:lang w:val="en-US"/>
         </w:rPr>
-        <w:t xml:space="preserve"> = {</w:t>
-      </w:r>
-    </w:p>
-    <w:p>
-      <w:pPr>
-        <w:spacing w:after="0"/>
+        <w:t>action</w:t>
+      </w:r>
+      <w:r>
         <w:rPr>
           <w:rFonts w:ascii="Arial" w:hAnsi="Arial" w:cs="Arial"/>
           <w:b/>
@@ -38534,10 +38560,13 @@
           <w:sz w:val="21"/>
           <w:szCs w:val="21"/>
           <w:shd w:val="clear" w:color="auto" w:fill="FFFFFF"/>
-          <w:lang w:val="en-US"/>
-        </w:rPr>
-      </w:pPr>
-      <w:r>
+        </w:rPr>
+        <w:t>.</w:t>
+      </w:r>
+    </w:p>
+    <w:p>
+      <w:pPr>
+        <w:spacing w:after="0"/>
         <w:rPr>
           <w:rFonts w:ascii="Arial" w:hAnsi="Arial" w:cs="Arial"/>
           <w:b/>
@@ -38548,8 +38577,7 @@
           <w:shd w:val="clear" w:color="auto" w:fill="FFFFFF"/>
           <w:lang w:val="en-US"/>
         </w:rPr>
-        <w:tab/>
-      </w:r>
+      </w:pPr>
       <w:proofErr w:type="gramStart"/>
       <w:r>
         <w:rPr>
@@ -38576,12 +38604,10 @@
           <w:shd w:val="clear" w:color="auto" w:fill="FFFFFF"/>
           <w:lang w:val="en-US"/>
         </w:rPr>
-        <w:t>: ‘ADD_POST’</w:t>
-      </w:r>
-    </w:p>
-    <w:p>
-      <w:pPr>
-        <w:spacing w:after="0"/>
+        <w:t xml:space="preserve"> </w:t>
+      </w:r>
+      <w:proofErr w:type="spellStart"/>
+      <w:r>
         <w:rPr>
           <w:rFonts w:ascii="Arial" w:hAnsi="Arial" w:cs="Arial"/>
           <w:b/>
@@ -38592,7 +38618,9 @@
           <w:shd w:val="clear" w:color="auto" w:fill="FFFFFF"/>
           <w:lang w:val="en-US"/>
         </w:rPr>
-      </w:pPr>
+        <w:t>AddPostActionType</w:t>
+      </w:r>
+      <w:proofErr w:type="spellEnd"/>
       <w:r>
         <w:rPr>
           <w:rFonts w:ascii="Arial" w:hAnsi="Arial" w:cs="Arial"/>
@@ -38604,11 +38632,12 @@
           <w:shd w:val="clear" w:color="auto" w:fill="FFFFFF"/>
           <w:lang w:val="en-US"/>
         </w:rPr>
-        <w:tab/>
-      </w:r>
-      <w:proofErr w:type="spellStart"/>
-      <w:proofErr w:type="gramStart"/>
-      <w:r>
+        <w:t xml:space="preserve"> = {</w:t>
+      </w:r>
+    </w:p>
+    <w:p>
+      <w:pPr>
+        <w:spacing w:after="0"/>
         <w:rPr>
           <w:rFonts w:ascii="Arial" w:hAnsi="Arial" w:cs="Arial"/>
           <w:b/>
@@ -38619,10 +38648,7 @@
           <w:shd w:val="clear" w:color="auto" w:fill="FFFFFF"/>
           <w:lang w:val="en-US"/>
         </w:rPr>
-        <w:t>postText</w:t>
-      </w:r>
-      <w:proofErr w:type="spellEnd"/>
-      <w:proofErr w:type="gramEnd"/>
+      </w:pPr>
       <w:r>
         <w:rPr>
           <w:rFonts w:ascii="Arial" w:hAnsi="Arial" w:cs="Arial"/>
@@ -38634,12 +38660,10 @@
           <w:shd w:val="clear" w:color="auto" w:fill="FFFFFF"/>
           <w:lang w:val="en-US"/>
         </w:rPr>
-        <w:t>: string</w:t>
-      </w:r>
-    </w:p>
-    <w:p>
-      <w:pPr>
-        <w:spacing w:after="0"/>
+        <w:tab/>
+      </w:r>
+      <w:proofErr w:type="gramStart"/>
+      <w:r>
         <w:rPr>
           <w:rFonts w:ascii="Arial" w:hAnsi="Arial" w:cs="Arial"/>
           <w:b/>
@@ -38650,7 +38674,9 @@
           <w:shd w:val="clear" w:color="auto" w:fill="FFFFFF"/>
           <w:lang w:val="en-US"/>
         </w:rPr>
-      </w:pPr>
+        <w:t>type</w:t>
+      </w:r>
+      <w:proofErr w:type="gramEnd"/>
       <w:r>
         <w:rPr>
           <w:rFonts w:ascii="Arial" w:hAnsi="Arial" w:cs="Arial"/>
@@ -38662,7 +38688,7 @@
           <w:shd w:val="clear" w:color="auto" w:fill="FFFFFF"/>
           <w:lang w:val="en-US"/>
         </w:rPr>
-        <w:t>}</w:t>
+        <w:t>: ‘ADD_POST’</w:t>
       </w:r>
     </w:p>
     <w:p>
@@ -38679,10 +38705,7 @@
           <w:lang w:val="en-US"/>
         </w:rPr>
       </w:pPr>
-    </w:p>
-    <w:p>
-      <w:pPr>
-        <w:spacing w:after="0"/>
+      <w:r>
         <w:rPr>
           <w:rFonts w:ascii="Arial" w:hAnsi="Arial" w:cs="Arial"/>
           <w:b/>
@@ -38693,7 +38716,9 @@
           <w:shd w:val="clear" w:color="auto" w:fill="FFFFFF"/>
           <w:lang w:val="en-US"/>
         </w:rPr>
-      </w:pPr>
+        <w:tab/>
+      </w:r>
+      <w:proofErr w:type="spellStart"/>
       <w:proofErr w:type="gramStart"/>
       <w:r>
         <w:rPr>
@@ -38706,8 +38731,9 @@
           <w:shd w:val="clear" w:color="auto" w:fill="FFFFFF"/>
           <w:lang w:val="en-US"/>
         </w:rPr>
-        <w:t>type</w:t>
-      </w:r>
+        <w:t>postText</w:t>
+      </w:r>
+      <w:proofErr w:type="spellEnd"/>
       <w:proofErr w:type="gramEnd"/>
       <w:r>
         <w:rPr>
@@ -38720,10 +38746,12 @@
           <w:shd w:val="clear" w:color="auto" w:fill="FFFFFF"/>
           <w:lang w:val="en-US"/>
         </w:rPr>
-        <w:t xml:space="preserve"> </w:t>
-      </w:r>
-      <w:proofErr w:type="spellStart"/>
-      <w:r>
+        <w:t>: string</w:t>
+      </w:r>
+    </w:p>
+    <w:p>
+      <w:pPr>
+        <w:spacing w:after="0"/>
         <w:rPr>
           <w:rFonts w:ascii="Arial" w:hAnsi="Arial" w:cs="Arial"/>
           <w:b/>
@@ -38734,9 +38762,7 @@
           <w:shd w:val="clear" w:color="auto" w:fill="FFFFFF"/>
           <w:lang w:val="en-US"/>
         </w:rPr>
-        <w:t>ChangeNewTextActionType</w:t>
-      </w:r>
-      <w:proofErr w:type="spellEnd"/>
+      </w:pPr>
       <w:r>
         <w:rPr>
           <w:rFonts w:ascii="Arial" w:hAnsi="Arial" w:cs="Arial"/>
@@ -38748,7 +38774,7 @@
           <w:shd w:val="clear" w:color="auto" w:fill="FFFFFF"/>
           <w:lang w:val="en-US"/>
         </w:rPr>
-        <w:t xml:space="preserve"> = {</w:t>
+        <w:t>}</w:t>
       </w:r>
     </w:p>
     <w:p>
@@ -38765,7 +38791,10 @@
           <w:lang w:val="en-US"/>
         </w:rPr>
       </w:pPr>
-      <w:r>
+    </w:p>
+    <w:p>
+      <w:pPr>
+        <w:spacing w:after="0"/>
         <w:rPr>
           <w:rFonts w:ascii="Arial" w:hAnsi="Arial" w:cs="Arial"/>
           <w:b/>
@@ -38776,8 +38805,7 @@
           <w:shd w:val="clear" w:color="auto" w:fill="FFFFFF"/>
           <w:lang w:val="en-US"/>
         </w:rPr>
-        <w:tab/>
-      </w:r>
+      </w:pPr>
       <w:proofErr w:type="gramStart"/>
       <w:r>
         <w:rPr>
@@ -38804,12 +38832,10 @@
           <w:shd w:val="clear" w:color="auto" w:fill="FFFFFF"/>
           <w:lang w:val="en-US"/>
         </w:rPr>
-        <w:t>: ‘CHANGE-NEW-TEXT’</w:t>
-      </w:r>
-    </w:p>
-    <w:p>
-      <w:pPr>
-        <w:spacing w:after="0"/>
+        <w:t xml:space="preserve"> </w:t>
+      </w:r>
+      <w:proofErr w:type="spellStart"/>
+      <w:r>
         <w:rPr>
           <w:rFonts w:ascii="Arial" w:hAnsi="Arial" w:cs="Arial"/>
           <w:b/>
@@ -38820,7 +38846,9 @@
           <w:shd w:val="clear" w:color="auto" w:fill="FFFFFF"/>
           <w:lang w:val="en-US"/>
         </w:rPr>
-      </w:pPr>
+        <w:t>ChangeNewTextActionType</w:t>
+      </w:r>
+      <w:proofErr w:type="spellEnd"/>
       <w:r>
         <w:rPr>
           <w:rFonts w:ascii="Arial" w:hAnsi="Arial" w:cs="Arial"/>
@@ -38832,11 +38860,12 @@
           <w:shd w:val="clear" w:color="auto" w:fill="FFFFFF"/>
           <w:lang w:val="en-US"/>
         </w:rPr>
-        <w:tab/>
-      </w:r>
-      <w:proofErr w:type="spellStart"/>
-      <w:proofErr w:type="gramStart"/>
-      <w:r>
+        <w:t xml:space="preserve"> = {</w:t>
+      </w:r>
+    </w:p>
+    <w:p>
+      <w:pPr>
+        <w:spacing w:after="0"/>
         <w:rPr>
           <w:rFonts w:ascii="Arial" w:hAnsi="Arial" w:cs="Arial"/>
           <w:b/>
@@ -38847,10 +38876,7 @@
           <w:shd w:val="clear" w:color="auto" w:fill="FFFFFF"/>
           <w:lang w:val="en-US"/>
         </w:rPr>
-        <w:t>newText</w:t>
-      </w:r>
-      <w:proofErr w:type="spellEnd"/>
-      <w:proofErr w:type="gramEnd"/>
+      </w:pPr>
       <w:r>
         <w:rPr>
           <w:rFonts w:ascii="Arial" w:hAnsi="Arial" w:cs="Arial"/>
@@ -38862,12 +38888,10 @@
           <w:shd w:val="clear" w:color="auto" w:fill="FFFFFF"/>
           <w:lang w:val="en-US"/>
         </w:rPr>
-        <w:t>: string</w:t>
-      </w:r>
-    </w:p>
-    <w:p>
-      <w:pPr>
-        <w:spacing w:after="0"/>
+        <w:tab/>
+      </w:r>
+      <w:proofErr w:type="gramStart"/>
+      <w:r>
         <w:rPr>
           <w:rFonts w:ascii="Arial" w:hAnsi="Arial" w:cs="Arial"/>
           <w:b/>
@@ -38878,7 +38902,9 @@
           <w:shd w:val="clear" w:color="auto" w:fill="FFFFFF"/>
           <w:lang w:val="en-US"/>
         </w:rPr>
-      </w:pPr>
+        <w:t>type</w:t>
+      </w:r>
+      <w:proofErr w:type="gramEnd"/>
       <w:r>
         <w:rPr>
           <w:rFonts w:ascii="Arial" w:hAnsi="Arial" w:cs="Arial"/>
@@ -38890,7 +38916,7 @@
           <w:shd w:val="clear" w:color="auto" w:fill="FFFFFF"/>
           <w:lang w:val="en-US"/>
         </w:rPr>
-        <w:t>}</w:t>
+        <w:t>: ‘CHANGE-NEW-TEXT’</w:t>
       </w:r>
     </w:p>
     <w:p>
@@ -38918,8 +38944,10 @@
           <w:shd w:val="clear" w:color="auto" w:fill="FFFFFF"/>
           <w:lang w:val="en-US"/>
         </w:rPr>
-        <w:t xml:space="preserve"> </w:t>
-      </w:r>
+        <w:tab/>
+      </w:r>
+      <w:proofErr w:type="spellStart"/>
+      <w:proofErr w:type="gramStart"/>
       <w:r>
         <w:rPr>
           <w:rFonts w:ascii="Arial" w:hAnsi="Arial" w:cs="Arial"/>
@@ -38929,9 +38957,12 @@
           <w:sz w:val="21"/>
           <w:szCs w:val="21"/>
           <w:shd w:val="clear" w:color="auto" w:fill="FFFFFF"/>
-        </w:rPr>
-        <w:t xml:space="preserve">получаем тип </w:t>
-      </w:r>
+          <w:lang w:val="en-US"/>
+        </w:rPr>
+        <w:t>newText</w:t>
+      </w:r>
+      <w:proofErr w:type="spellEnd"/>
+      <w:proofErr w:type="gramEnd"/>
       <w:r>
         <w:rPr>
           <w:rFonts w:ascii="Arial" w:hAnsi="Arial" w:cs="Arial"/>
@@ -38943,7 +38974,7 @@
           <w:shd w:val="clear" w:color="auto" w:fill="FFFFFF"/>
           <w:lang w:val="en-US"/>
         </w:rPr>
-        <w:t>action:</w:t>
+        <w:t>: string</w:t>
       </w:r>
     </w:p>
     <w:p>
@@ -38957,12 +38988,10 @@
           <w:sz w:val="21"/>
           <w:szCs w:val="21"/>
           <w:shd w:val="clear" w:color="auto" w:fill="FFFFFF"/>
-        </w:rPr>
-      </w:pPr>
-    </w:p>
-    <w:p>
-      <w:pPr>
-        <w:spacing w:after="0"/>
+          <w:lang w:val="en-US"/>
+        </w:rPr>
+      </w:pPr>
+      <w:r>
         <w:rPr>
           <w:rFonts w:ascii="Arial" w:hAnsi="Arial" w:cs="Arial"/>
           <w:b/>
@@ -38973,9 +39002,12 @@
           <w:shd w:val="clear" w:color="auto" w:fill="FFFFFF"/>
           <w:lang w:val="en-US"/>
         </w:rPr>
-      </w:pPr>
-      <w:proofErr w:type="gramStart"/>
-      <w:r>
+        <w:t>}</w:t>
+      </w:r>
+    </w:p>
+    <w:p>
+      <w:pPr>
+        <w:spacing w:after="0"/>
         <w:rPr>
           <w:rFonts w:ascii="Arial" w:hAnsi="Arial" w:cs="Arial"/>
           <w:b/>
@@ -38986,9 +39018,7 @@
           <w:shd w:val="clear" w:color="auto" w:fill="FFFFFF"/>
           <w:lang w:val="en-US"/>
         </w:rPr>
-        <w:t>type</w:t>
-      </w:r>
-      <w:proofErr w:type="gramEnd"/>
+      </w:pPr>
       <w:r>
         <w:rPr>
           <w:rFonts w:ascii="Arial" w:hAnsi="Arial" w:cs="Arial"/>
@@ -39002,7 +39032,6 @@
         </w:rPr>
         <w:t xml:space="preserve"> </w:t>
       </w:r>
-      <w:proofErr w:type="spellStart"/>
       <w:r>
         <w:rPr>
           <w:rFonts w:ascii="Arial" w:hAnsi="Arial" w:cs="Arial"/>
@@ -39012,9 +39041,8 @@
           <w:sz w:val="21"/>
           <w:szCs w:val="21"/>
           <w:shd w:val="clear" w:color="auto" w:fill="FFFFFF"/>
-          <w:lang w:val="en-US"/>
-        </w:rPr>
-        <w:t>Action</w:t>
+        </w:rPr>
+        <w:t>получаем</w:t>
       </w:r>
       <w:r>
         <w:rPr>
@@ -39027,9 +39055,8 @@
           <w:shd w:val="clear" w:color="auto" w:fill="FFFFFF"/>
           <w:lang w:val="en-US"/>
         </w:rPr>
-        <w:t>sTypes</w:t>
-      </w:r>
-      <w:proofErr w:type="spellEnd"/>
+        <w:t xml:space="preserve"> </w:t>
+      </w:r>
       <w:r>
         <w:rPr>
           <w:rFonts w:ascii="Arial" w:hAnsi="Arial" w:cs="Arial"/>
@@ -39039,11 +39066,9 @@
           <w:sz w:val="21"/>
           <w:szCs w:val="21"/>
           <w:shd w:val="clear" w:color="auto" w:fill="FFFFFF"/>
-          <w:lang w:val="en-US"/>
-        </w:rPr>
-        <w:t xml:space="preserve">= </w:t>
-      </w:r>
-      <w:proofErr w:type="spellStart"/>
+        </w:rPr>
+        <w:t>тип</w:t>
+      </w:r>
       <w:r>
         <w:rPr>
           <w:rFonts w:ascii="Arial" w:hAnsi="Arial" w:cs="Arial"/>
@@ -39055,9 +39080,8 @@
           <w:shd w:val="clear" w:color="auto" w:fill="FFFFFF"/>
           <w:lang w:val="en-US"/>
         </w:rPr>
-        <w:t>AddPostActionType</w:t>
-      </w:r>
-      <w:proofErr w:type="spellEnd"/>
+        <w:t xml:space="preserve"> </w:t>
+      </w:r>
       <w:r>
         <w:rPr>
           <w:rFonts w:ascii="Arial" w:hAnsi="Arial" w:cs="Arial"/>
@@ -39069,10 +39093,12 @@
           <w:shd w:val="clear" w:color="auto" w:fill="FFFFFF"/>
           <w:lang w:val="en-US"/>
         </w:rPr>
-        <w:t xml:space="preserve"> | </w:t>
-      </w:r>
-      <w:proofErr w:type="spellStart"/>
-      <w:r>
+        <w:t>action:</w:t>
+      </w:r>
+    </w:p>
+    <w:p>
+      <w:pPr>
+        <w:spacing w:after="0"/>
         <w:rPr>
           <w:rFonts w:ascii="Arial" w:hAnsi="Arial" w:cs="Arial"/>
           <w:b/>
@@ -39083,20 +39109,11 @@
           <w:shd w:val="clear" w:color="auto" w:fill="FFFFFF"/>
           <w:lang w:val="en-US"/>
         </w:rPr>
-        <w:t>ChangeNewTextActionType</w:t>
-      </w:r>
-      <w:proofErr w:type="spellEnd"/>
+      </w:pPr>
     </w:p>
     <w:p>
       <w:pPr>
         <w:spacing w:after="0"/>
-        <w:rPr>
-          <w:lang w:val="en-US"/>
-        </w:rPr>
-      </w:pPr>
-    </w:p>
-    <w:p>
-      <w:pPr>
         <w:rPr>
           <w:rFonts w:ascii="Arial" w:hAnsi="Arial" w:cs="Arial"/>
           <w:b/>
@@ -39120,7 +39137,7 @@
           <w:shd w:val="clear" w:color="auto" w:fill="FFFFFF"/>
           <w:lang w:val="en-US"/>
         </w:rPr>
-        <w:t>dispatch</w:t>
+        <w:t>type</w:t>
       </w:r>
       <w:proofErr w:type="gramEnd"/>
       <w:r>
@@ -39134,7 +39151,7 @@
           <w:shd w:val="clear" w:color="auto" w:fill="FFFFFF"/>
           <w:lang w:val="en-US"/>
         </w:rPr>
-        <w:t xml:space="preserve">: (action: </w:t>
+        <w:t xml:space="preserve"> </w:t>
       </w:r>
       <w:proofErr w:type="spellStart"/>
       <w:r>
@@ -39148,9 +39165,8 @@
           <w:shd w:val="clear" w:color="auto" w:fill="FFFFFF"/>
           <w:lang w:val="en-US"/>
         </w:rPr>
-        <w:t>ActionType</w:t>
-      </w:r>
-      <w:proofErr w:type="spellEnd"/>
+        <w:t>Action</w:t>
+      </w:r>
       <w:r>
         <w:rPr>
           <w:rFonts w:ascii="Arial" w:hAnsi="Arial" w:cs="Arial"/>
@@ -39162,11 +39178,10 @@
           <w:shd w:val="clear" w:color="auto" w:fill="FFFFFF"/>
           <w:lang w:val="en-US"/>
         </w:rPr>
-        <w:t>) =&gt; void</w:t>
-      </w:r>
-    </w:p>
-    <w:p>
-      <w:pPr>
+        <w:t>sTypes</w:t>
+      </w:r>
+      <w:proofErr w:type="spellEnd"/>
+      <w:r>
         <w:rPr>
           <w:rFonts w:ascii="Arial" w:hAnsi="Arial" w:cs="Arial"/>
           <w:b/>
@@ -39174,11 +39189,146 @@
           <w:color w:val="202122"/>
           <w:sz w:val="21"/>
           <w:szCs w:val="21"/>
+          <w:shd w:val="clear" w:color="auto" w:fill="FFFFFF"/>
+          <w:lang w:val="en-US"/>
+        </w:rPr>
+        <w:t xml:space="preserve">= </w:t>
+      </w:r>
+      <w:proofErr w:type="spellStart"/>
+      <w:r>
+        <w:rPr>
+          <w:rFonts w:ascii="Arial" w:hAnsi="Arial" w:cs="Arial"/>
+          <w:b/>
+          <w:bCs/>
+          <w:color w:val="202122"/>
+          <w:sz w:val="21"/>
+          <w:szCs w:val="21"/>
+          <w:shd w:val="clear" w:color="auto" w:fill="FFFFFF"/>
+          <w:lang w:val="en-US"/>
+        </w:rPr>
+        <w:t>AddPostActionType</w:t>
+      </w:r>
+      <w:proofErr w:type="spellEnd"/>
+      <w:r>
+        <w:rPr>
+          <w:rFonts w:ascii="Arial" w:hAnsi="Arial" w:cs="Arial"/>
+          <w:b/>
+          <w:bCs/>
+          <w:color w:val="202122"/>
+          <w:sz w:val="21"/>
+          <w:szCs w:val="21"/>
+          <w:shd w:val="clear" w:color="auto" w:fill="FFFFFF"/>
+          <w:lang w:val="en-US"/>
+        </w:rPr>
+        <w:t xml:space="preserve"> | </w:t>
+      </w:r>
+      <w:proofErr w:type="spellStart"/>
+      <w:r>
+        <w:rPr>
+          <w:rFonts w:ascii="Arial" w:hAnsi="Arial" w:cs="Arial"/>
+          <w:b/>
+          <w:bCs/>
+          <w:color w:val="202122"/>
+          <w:sz w:val="21"/>
+          <w:szCs w:val="21"/>
+          <w:shd w:val="clear" w:color="auto" w:fill="FFFFFF"/>
+          <w:lang w:val="en-US"/>
+        </w:rPr>
+        <w:t>ChangeNewTextActionType</w:t>
+      </w:r>
+      <w:proofErr w:type="spellEnd"/>
+    </w:p>
+    <w:p>
+      <w:pPr>
+        <w:spacing w:after="0"/>
+        <w:rPr>
+          <w:lang w:val="en-US"/>
+        </w:rPr>
+      </w:pPr>
+    </w:p>
+    <w:p>
+      <w:pPr>
+        <w:rPr>
+          <w:rFonts w:ascii="Arial" w:hAnsi="Arial" w:cs="Arial"/>
+          <w:b/>
+          <w:bCs/>
+          <w:color w:val="202122"/>
+          <w:sz w:val="21"/>
+          <w:szCs w:val="21"/>
+          <w:shd w:val="clear" w:color="auto" w:fill="FFFFFF"/>
+          <w:lang w:val="en-US"/>
+        </w:rPr>
+      </w:pPr>
+      <w:proofErr w:type="gramStart"/>
+      <w:r>
+        <w:rPr>
+          <w:rFonts w:ascii="Arial" w:hAnsi="Arial" w:cs="Arial"/>
+          <w:b/>
+          <w:bCs/>
+          <w:color w:val="202122"/>
+          <w:sz w:val="21"/>
+          <w:szCs w:val="21"/>
+          <w:shd w:val="clear" w:color="auto" w:fill="FFFFFF"/>
+          <w:lang w:val="en-US"/>
+        </w:rPr>
+        <w:t>dispatch</w:t>
+      </w:r>
+      <w:proofErr w:type="gramEnd"/>
+      <w:r>
+        <w:rPr>
+          <w:rFonts w:ascii="Arial" w:hAnsi="Arial" w:cs="Arial"/>
+          <w:b/>
+          <w:bCs/>
+          <w:color w:val="202122"/>
+          <w:sz w:val="21"/>
+          <w:szCs w:val="21"/>
+          <w:shd w:val="clear" w:color="auto" w:fill="FFFFFF"/>
+          <w:lang w:val="en-US"/>
+        </w:rPr>
+        <w:t xml:space="preserve">: (action: </w:t>
+      </w:r>
+      <w:proofErr w:type="spellStart"/>
+      <w:r>
+        <w:rPr>
+          <w:rFonts w:ascii="Arial" w:hAnsi="Arial" w:cs="Arial"/>
+          <w:b/>
+          <w:bCs/>
+          <w:color w:val="202122"/>
+          <w:sz w:val="21"/>
+          <w:szCs w:val="21"/>
+          <w:shd w:val="clear" w:color="auto" w:fill="FFFFFF"/>
+          <w:lang w:val="en-US"/>
+        </w:rPr>
+        <w:t>ActionType</w:t>
+      </w:r>
+      <w:proofErr w:type="spellEnd"/>
+      <w:r>
+        <w:rPr>
+          <w:rFonts w:ascii="Arial" w:hAnsi="Arial" w:cs="Arial"/>
+          <w:b/>
+          <w:bCs/>
+          <w:color w:val="202122"/>
+          <w:sz w:val="21"/>
+          <w:szCs w:val="21"/>
+          <w:shd w:val="clear" w:color="auto" w:fill="FFFFFF"/>
+          <w:lang w:val="en-US"/>
+        </w:rPr>
+        <w:t>) =&gt; void</w:t>
+      </w:r>
+    </w:p>
+    <w:p>
+      <w:pPr>
+        <w:rPr>
+          <w:rFonts w:ascii="Arial" w:hAnsi="Arial" w:cs="Arial"/>
+          <w:b/>
+          <w:bCs/>
+          <w:color w:val="202122"/>
+          <w:sz w:val="21"/>
+          <w:szCs w:val="21"/>
           <w:highlight w:val="cyan"/>
           <w:shd w:val="clear" w:color="auto" w:fill="FFFFFF"/>
         </w:rPr>
       </w:pPr>
-      <w:proofErr w:type="spellStart"/>
       <w:r>
         <w:rPr>
           <w:rFonts w:ascii="Arial" w:hAnsi="Arial" w:cs="Arial"/>
@@ -39191,9 +39341,9 @@
           <w:shd w:val="clear" w:color="auto" w:fill="FFFFFF"/>
         </w:rPr>
         <w:lastRenderedPageBreak/>
-        <w:t>Зачем</w:t>
-      </w:r>
-      <w:proofErr w:type="spellEnd"/>
+        <w:t xml:space="preserve">Зачем нужен </w:t>
+      </w:r>
+      <w:proofErr w:type="spellStart"/>
       <w:r>
         <w:rPr>
           <w:rFonts w:ascii="Arial" w:hAnsi="Arial" w:cs="Arial"/>
@@ -39205,9 +39355,9 @@
           <w:highlight w:val="cyan"/>
           <w:shd w:val="clear" w:color="auto" w:fill="FFFFFF"/>
         </w:rPr>
-        <w:t xml:space="preserve"> </w:t>
-      </w:r>
-      <w:proofErr w:type="spellStart"/>
+        <w:t>dispatch</w:t>
+      </w:r>
+      <w:proofErr w:type="spellEnd"/>
       <w:r>
         <w:rPr>
           <w:rFonts w:ascii="Arial" w:hAnsi="Arial" w:cs="Arial"/>
@@ -39219,21 +39369,7 @@
           <w:highlight w:val="cyan"/>
           <w:shd w:val="clear" w:color="auto" w:fill="FFFFFF"/>
         </w:rPr>
-        <w:t>нужен</w:t>
-      </w:r>
-      <w:proofErr w:type="spellEnd"/>
-      <w:r>
-        <w:rPr>
-          <w:rFonts w:ascii="Arial" w:hAnsi="Arial" w:cs="Arial"/>
-          <w:b/>
-          <w:bCs/>
-          <w:color w:val="202122"/>
-          <w:sz w:val="21"/>
-          <w:szCs w:val="21"/>
-          <w:highlight w:val="cyan"/>
-          <w:shd w:val="clear" w:color="auto" w:fill="FFFFFF"/>
-        </w:rPr>
-        <w:t xml:space="preserve"> dispatch()?</w:t>
+        <w:t>()?</w:t>
       </w:r>
     </w:p>
     <w:p>
@@ -39450,7 +39586,6 @@
           <w:sz w:val="21"/>
           <w:szCs w:val="21"/>
           <w:shd w:val="clear" w:color="auto" w:fill="FFFFFF"/>
-          <w:lang w:val="en-US"/>
         </w:rPr>
       </w:pPr>
       <w:proofErr w:type="gramStart"/>
@@ -39477,6 +39612,7 @@
           <w:sz w:val="21"/>
           <w:szCs w:val="21"/>
           <w:shd w:val="clear" w:color="auto" w:fill="FFFFFF"/>
+          <w:lang w:val="en-US"/>
         </w:rPr>
         <w:t xml:space="preserve"> - </w:t>
       </w:r>
@@ -39490,7 +39626,7 @@
           <w:szCs w:val="21"/>
           <w:shd w:val="clear" w:color="auto" w:fill="FFFFFF"/>
         </w:rPr>
-        <w:t xml:space="preserve">это объект! В нем обязательно есть свойство </w:t>
+        <w:t>это</w:t>
       </w:r>
       <w:r>
         <w:rPr>
@@ -39503,7 +39639,7 @@
           <w:shd w:val="clear" w:color="auto" w:fill="FFFFFF"/>
           <w:lang w:val="en-US"/>
         </w:rPr>
-        <w:t>type</w:t>
+        <w:t xml:space="preserve"> </w:t>
       </w:r>
       <w:r>
         <w:rPr>
@@ -39515,11 +39651,9 @@
           <w:szCs w:val="21"/>
           <w:shd w:val="clear" w:color="auto" w:fill="FFFFFF"/>
         </w:rPr>
-        <w:t>.</w:t>
-      </w:r>
-    </w:p>
-    <w:p>
-      <w:pPr>
+        <w:t>объект</w:t>
+      </w:r>
+      <w:r>
         <w:rPr>
           <w:rFonts w:ascii="Arial" w:hAnsi="Arial" w:cs="Arial"/>
           <w:b/>
@@ -39528,8 +39662,10 @@
           <w:sz w:val="21"/>
           <w:szCs w:val="21"/>
           <w:shd w:val="clear" w:color="auto" w:fill="FFFFFF"/>
-        </w:rPr>
-      </w:pPr>
+          <w:lang w:val="en-US"/>
+        </w:rPr>
+        <w:t xml:space="preserve">! </w:t>
+      </w:r>
       <w:r>
         <w:rPr>
           <w:rFonts w:ascii="Arial" w:hAnsi="Arial" w:cs="Arial"/>
@@ -39540,7 +39676,7 @@
           <w:szCs w:val="21"/>
           <w:shd w:val="clear" w:color="auto" w:fill="FFFFFF"/>
         </w:rPr>
-        <w:t xml:space="preserve">Принцип </w:t>
+        <w:t xml:space="preserve">В нем обязательно есть свойство </w:t>
       </w:r>
       <w:r>
         <w:rPr>
@@ -39550,6 +39686,56 @@
           <w:color w:val="202122"/>
           <w:sz w:val="21"/>
           <w:szCs w:val="21"/>
+          <w:shd w:val="clear" w:color="auto" w:fill="FFFFFF"/>
+          <w:lang w:val="en-US"/>
+        </w:rPr>
+        <w:t>type</w:t>
+      </w:r>
+      <w:r>
+        <w:rPr>
+          <w:rFonts w:ascii="Arial" w:hAnsi="Arial" w:cs="Arial"/>
+          <w:b/>
+          <w:bCs/>
+          <w:color w:val="202122"/>
+          <w:sz w:val="21"/>
+          <w:szCs w:val="21"/>
+          <w:shd w:val="clear" w:color="auto" w:fill="FFFFFF"/>
+        </w:rPr>
+        <w:t>.</w:t>
+      </w:r>
+    </w:p>
+    <w:p>
+      <w:pPr>
+        <w:rPr>
+          <w:rFonts w:ascii="Arial" w:hAnsi="Arial" w:cs="Arial"/>
+          <w:b/>
+          <w:bCs/>
+          <w:color w:val="202122"/>
+          <w:sz w:val="21"/>
+          <w:szCs w:val="21"/>
+          <w:shd w:val="clear" w:color="auto" w:fill="FFFFFF"/>
+        </w:rPr>
+      </w:pPr>
+      <w:r>
+        <w:rPr>
+          <w:rFonts w:ascii="Arial" w:hAnsi="Arial" w:cs="Arial"/>
+          <w:b/>
+          <w:bCs/>
+          <w:color w:val="202122"/>
+          <w:sz w:val="21"/>
+          <w:szCs w:val="21"/>
+          <w:shd w:val="clear" w:color="auto" w:fill="FFFFFF"/>
+        </w:rPr>
+        <w:t xml:space="preserve">Принцип </w:t>
+      </w:r>
+      <w:r>
+        <w:rPr>
+          <w:rFonts w:ascii="Arial" w:hAnsi="Arial" w:cs="Arial"/>
+          <w:b/>
+          <w:bCs/>
+          <w:color w:val="202122"/>
+          <w:sz w:val="21"/>
+          <w:szCs w:val="21"/>
           <w:u w:val="single"/>
           <w:shd w:val="clear" w:color="auto" w:fill="FFFFFF"/>
           <w:lang w:val="en-US"/>
@@ -39627,7 +39813,6 @@
         <w:spacing w:after="0"/>
         <w:rPr>
           <w:b/>
-          <w:lang w:val="en-US"/>
         </w:rPr>
       </w:pPr>
       <w:r>
@@ -39851,9 +40036,6 @@
     <w:p>
       <w:pPr>
         <w:spacing w:after="0"/>
-        <w:rPr>
-          <w:lang w:val="en-US"/>
-        </w:rPr>
       </w:pPr>
       <w:r>
         <w:rPr>
@@ -39880,9 +40062,6 @@
     <w:p>
       <w:pPr>
         <w:spacing w:after="0"/>
-        <w:rPr>
-          <w:lang w:val="en-US"/>
-        </w:rPr>
       </w:pPr>
     </w:p>
     <w:p>
@@ -40167,7 +40346,7 @@
           <w:szCs w:val="36"/>
           <w:highlight w:val="yellow"/>
         </w:rPr>
-        <w:t>40</w:t>
+        <w:t>4</w:t>
       </w:r>
       <w:r>
         <w:rPr>
@@ -40175,7 +40354,7 @@
           <w:szCs w:val="36"/>
           <w:highlight w:val="yellow"/>
         </w:rPr>
-        <w:t xml:space="preserve">. </w:t>
+        <w:t>1</w:t>
       </w:r>
       <w:r>
         <w:rPr>
@@ -40183,7 +40362,7 @@
           <w:szCs w:val="36"/>
           <w:highlight w:val="yellow"/>
         </w:rPr>
-        <w:t xml:space="preserve"> Добавление Сообщения в </w:t>
+        <w:t xml:space="preserve">. </w:t>
       </w:r>
       <w:r>
         <w:rPr>
@@ -40191,8 +40370,9 @@
           <w:szCs w:val="36"/>
           <w:highlight w:val="yellow"/>
         </w:rPr>
-        <w:t>&lt;</w:t>
-      </w:r>
+        <w:t xml:space="preserve"> </w:t>
+      </w:r>
+      <w:proofErr w:type="gramStart"/>
       <w:r>
         <w:rPr>
           <w:sz w:val="36"/>
@@ -40200,7 +40380,7 @@
           <w:highlight w:val="yellow"/>
           <w:lang w:val="en-US"/>
         </w:rPr>
-        <w:t>Messages</w:t>
+        <w:t>Reducer</w:t>
       </w:r>
       <w:r>
         <w:rPr>
@@ -40208,18 +40388,1795 @@
           <w:szCs w:val="36"/>
           <w:highlight w:val="yellow"/>
         </w:rPr>
-        <w:t>/&gt;</w:t>
-      </w:r>
+        <w:t>()</w:t>
+      </w:r>
+      <w:proofErr w:type="gramEnd"/>
     </w:p>
     <w:p>
       <w:pPr>
         <w:spacing w:after="0"/>
       </w:pPr>
-      <w:r>
-        <w:t>Делаем по аналогии с профайлом</w:t>
+      <w:proofErr w:type="gramStart"/>
+      <w:r>
+        <w:rPr>
+          <w:lang w:val="en-US"/>
+        </w:rPr>
+        <w:t>Reducer</w:t>
+      </w:r>
+      <w:r>
+        <w:t>(</w:t>
+      </w:r>
+      <w:proofErr w:type="gramEnd"/>
+      <w:r>
+        <w:t xml:space="preserve">) </w:t>
+      </w:r>
+      <w:r>
+        <w:t xml:space="preserve">- чистая функция, которая принимает </w:t>
+      </w:r>
+      <w:r>
+        <w:rPr>
+          <w:lang w:val="en-US"/>
+        </w:rPr>
+        <w:t>state</w:t>
+      </w:r>
+      <w:r>
+        <w:t xml:space="preserve"> </w:t>
+      </w:r>
+      <w:r>
+        <w:t xml:space="preserve">и </w:t>
+      </w:r>
+      <w:r>
+        <w:rPr>
+          <w:lang w:val="en-US"/>
+        </w:rPr>
+        <w:t>action</w:t>
+      </w:r>
+      <w:r>
+        <w:t xml:space="preserve">, возвращает измененный/не измененный </w:t>
+      </w:r>
+      <w:r>
+        <w:rPr>
+          <w:lang w:val="en-US"/>
+        </w:rPr>
+        <w:t>state</w:t>
+      </w:r>
+      <w:r>
+        <w:t>.</w:t>
+      </w:r>
+      <w:r>
+        <w:t xml:space="preserve"> </w:t>
+      </w:r>
+    </w:p>
+    <w:p>
+      <w:pPr>
+        <w:jc w:val="center"/>
+        <w:rPr>
+          <w:sz w:val="36"/>
+          <w:szCs w:val="36"/>
+          <w:highlight w:val="yellow"/>
+        </w:rPr>
+      </w:pPr>
+      <w:r>
+        <w:rPr>
+          <w:sz w:val="36"/>
+          <w:szCs w:val="36"/>
+          <w:highlight w:val="yellow"/>
+        </w:rPr>
+        <w:t>4</w:t>
+      </w:r>
+      <w:r>
+        <w:rPr>
+          <w:sz w:val="36"/>
+          <w:szCs w:val="36"/>
+          <w:highlight w:val="yellow"/>
+        </w:rPr>
+        <w:t>2</w:t>
+      </w:r>
+      <w:r>
+        <w:rPr>
+          <w:sz w:val="36"/>
+          <w:szCs w:val="36"/>
+          <w:highlight w:val="yellow"/>
+        </w:rPr>
+        <w:t xml:space="preserve">. </w:t>
+      </w:r>
+      <w:r>
+        <w:rPr>
+          <w:sz w:val="36"/>
+          <w:szCs w:val="36"/>
+          <w:highlight w:val="yellow"/>
+        </w:rPr>
+        <w:t xml:space="preserve"> </w:t>
+      </w:r>
+      <w:r>
+        <w:rPr>
+          <w:sz w:val="36"/>
+          <w:szCs w:val="36"/>
+          <w:highlight w:val="yellow"/>
+          <w:lang w:val="en-US"/>
+        </w:rPr>
+        <w:t>REDUX</w:t>
+      </w:r>
+    </w:p>
+    <w:p>
+      <w:pPr>
+        <w:spacing w:after="0"/>
+      </w:pPr>
+      <w:r>
+        <w:rPr>
+          <w:lang w:val="en-US"/>
+        </w:rPr>
+        <w:t>Store</w:t>
+      </w:r>
+      <w:r>
+        <w:t xml:space="preserve"> - </w:t>
+      </w:r>
+      <w:r>
+        <w:t xml:space="preserve">это ООП объект, который содержит </w:t>
+      </w:r>
+      <w:r>
+        <w:rPr>
+          <w:lang w:val="en-US"/>
+        </w:rPr>
+        <w:t>State</w:t>
+      </w:r>
+      <w:r>
+        <w:t xml:space="preserve"> </w:t>
+      </w:r>
+      <w:r>
+        <w:t>и его методы</w:t>
+      </w:r>
+      <w:r>
+        <w:t>.</w:t>
+      </w:r>
+    </w:p>
+    <w:p>
+      <w:pPr>
+        <w:spacing w:after="0"/>
+        <w:rPr>
+          <w:rFonts w:ascii="Arial" w:hAnsi="Arial" w:cs="Arial"/>
+          <w:color w:val="202122"/>
+          <w:sz w:val="21"/>
+          <w:szCs w:val="21"/>
+          <w:shd w:val="clear" w:color="auto" w:fill="FFFFFF"/>
+          <w:lang w:val="en-US"/>
+        </w:rPr>
+      </w:pPr>
+      <w:proofErr w:type="spellStart"/>
+      <w:r>
+        <w:rPr>
+          <w:rFonts w:ascii="Arial" w:hAnsi="Arial" w:cs="Arial"/>
+          <w:b/>
+          <w:bCs/>
+          <w:color w:val="202122"/>
+          <w:sz w:val="21"/>
+          <w:szCs w:val="21"/>
+          <w:shd w:val="clear" w:color="auto" w:fill="FFFFFF"/>
+        </w:rPr>
+        <w:lastRenderedPageBreak/>
+        <w:t>Redux</w:t>
+      </w:r>
+      <w:proofErr w:type="spellEnd"/>
+      <w:r>
+        <w:rPr>
+          <w:rFonts w:ascii="Arial" w:hAnsi="Arial" w:cs="Arial"/>
+          <w:color w:val="202122"/>
+          <w:sz w:val="21"/>
+          <w:szCs w:val="21"/>
+          <w:shd w:val="clear" w:color="auto" w:fill="FFFFFF"/>
+        </w:rPr>
+        <w:t> — библиотека для </w:t>
+      </w:r>
+      <w:proofErr w:type="spellStart"/>
+      <w:r>
+        <w:fldChar w:fldCharType="begin"/>
+      </w:r>
+      <w:r>
+        <w:instrText xml:space="preserve"> HYPERLINK "https://ru.wikipedia.org/wiki/JavaScript" \o "JavaScript" </w:instrText>
+      </w:r>
+      <w:r>
+        <w:fldChar w:fldCharType="separate"/>
+      </w:r>
+      <w:r>
+        <w:rPr>
+          <w:rStyle w:val="a6"/>
+          <w:rFonts w:ascii="Arial" w:hAnsi="Arial" w:cs="Arial"/>
+          <w:color w:val="0645AD"/>
+          <w:sz w:val="21"/>
+          <w:szCs w:val="21"/>
+          <w:shd w:val="clear" w:color="auto" w:fill="FFFFFF"/>
+        </w:rPr>
+        <w:t>JavaScript</w:t>
+      </w:r>
+      <w:proofErr w:type="spellEnd"/>
+      <w:r>
+        <w:fldChar w:fldCharType="end"/>
+      </w:r>
+      <w:hyperlink r:id="rId18" w:anchor="cite_note-2" w:history="1">
+        <w:r>
+          <w:rPr>
+            <w:rStyle w:val="a6"/>
+            <w:rFonts w:ascii="Arial" w:hAnsi="Arial" w:cs="Arial"/>
+            <w:color w:val="0645AD"/>
+            <w:sz w:val="17"/>
+            <w:szCs w:val="17"/>
+            <w:shd w:val="clear" w:color="auto" w:fill="FFFFFF"/>
+            <w:vertAlign w:val="superscript"/>
+          </w:rPr>
+          <w:t>[2]</w:t>
+        </w:r>
+      </w:hyperlink>
+      <w:r>
+        <w:rPr>
+          <w:rFonts w:ascii="Arial" w:hAnsi="Arial" w:cs="Arial"/>
+          <w:color w:val="202122"/>
+          <w:sz w:val="21"/>
+          <w:szCs w:val="21"/>
+          <w:shd w:val="clear" w:color="auto" w:fill="FFFFFF"/>
+        </w:rPr>
+        <w:t> с открытым исходным кодом, предназначенная для управления состоянием приложения.</w:t>
+      </w:r>
+    </w:p>
+    <w:p>
+      <w:pPr>
+        <w:spacing w:after="0"/>
+        <w:rPr>
+          <w:rFonts w:ascii="Arial" w:hAnsi="Arial" w:cs="Arial"/>
+          <w:color w:val="202122"/>
+          <w:sz w:val="21"/>
+          <w:szCs w:val="21"/>
+          <w:shd w:val="clear" w:color="auto" w:fill="FFFFFF"/>
+          <w:lang w:val="en-US"/>
+        </w:rPr>
+      </w:pPr>
+    </w:p>
+    <w:p>
+      <w:pPr>
+        <w:spacing w:after="0"/>
+        <w:rPr>
+          <w:rFonts w:ascii="Arial" w:hAnsi="Arial" w:cs="Arial"/>
+          <w:color w:val="202122"/>
+          <w:sz w:val="21"/>
+          <w:szCs w:val="21"/>
+          <w:shd w:val="clear" w:color="auto" w:fill="FFFFFF"/>
+          <w:lang w:val="en-US"/>
+        </w:rPr>
+      </w:pPr>
+      <w:r>
+        <w:rPr>
+          <w:rFonts w:ascii="Arial" w:hAnsi="Arial" w:cs="Arial"/>
+          <w:color w:val="202122"/>
+          <w:sz w:val="21"/>
+          <w:szCs w:val="21"/>
+          <w:shd w:val="clear" w:color="auto" w:fill="FFFFFF"/>
+          <w:lang w:val="en-US"/>
+        </w:rPr>
+        <w:t>https://redux.js.org/</w:t>
+      </w:r>
+    </w:p>
+    <w:p>
+      <w:pPr>
+        <w:spacing w:after="0"/>
+        <w:rPr>
+          <w:rFonts w:ascii="Arial" w:hAnsi="Arial" w:cs="Arial"/>
+          <w:color w:val="202122"/>
+          <w:sz w:val="21"/>
+          <w:szCs w:val="21"/>
+          <w:shd w:val="clear" w:color="auto" w:fill="FFFFFF"/>
+          <w:lang w:val="en-US"/>
+        </w:rPr>
+      </w:pPr>
+    </w:p>
+    <w:p>
+      <w:pPr>
+        <w:spacing w:after="0"/>
+        <w:rPr>
+          <w:rFonts w:ascii="Arial" w:hAnsi="Arial" w:cs="Arial"/>
+          <w:color w:val="202122"/>
+          <w:sz w:val="21"/>
+          <w:szCs w:val="21"/>
+          <w:shd w:val="clear" w:color="auto" w:fill="FFFFFF"/>
+          <w:lang w:val="en-US"/>
+        </w:rPr>
+      </w:pPr>
+      <w:r>
+        <w:rPr>
+          <w:rFonts w:ascii="Arial" w:hAnsi="Arial" w:cs="Arial"/>
+          <w:color w:val="202122"/>
+          <w:sz w:val="21"/>
+          <w:szCs w:val="21"/>
+          <w:shd w:val="clear" w:color="auto" w:fill="FFFFFF"/>
+        </w:rPr>
+        <w:t>Инсталляция</w:t>
+      </w:r>
+      <w:r>
+        <w:rPr>
+          <w:rFonts w:ascii="Arial" w:hAnsi="Arial" w:cs="Arial"/>
+          <w:color w:val="202122"/>
+          <w:sz w:val="21"/>
+          <w:szCs w:val="21"/>
+          <w:shd w:val="clear" w:color="auto" w:fill="FFFFFF"/>
+          <w:lang w:val="en-US"/>
+        </w:rPr>
+        <w:t xml:space="preserve"> </w:t>
+      </w:r>
+      <w:proofErr w:type="spellStart"/>
+      <w:r>
+        <w:rPr>
+          <w:rFonts w:ascii="Arial" w:hAnsi="Arial" w:cs="Arial"/>
+          <w:color w:val="202122"/>
+          <w:sz w:val="21"/>
+          <w:szCs w:val="21"/>
+          <w:shd w:val="clear" w:color="auto" w:fill="FFFFFF"/>
+          <w:lang w:val="en-US"/>
+        </w:rPr>
+        <w:t>Redux</w:t>
+      </w:r>
+      <w:proofErr w:type="spellEnd"/>
+      <w:r>
+        <w:rPr>
+          <w:rFonts w:ascii="Arial" w:hAnsi="Arial" w:cs="Arial"/>
+          <w:color w:val="202122"/>
+          <w:sz w:val="21"/>
+          <w:szCs w:val="21"/>
+          <w:shd w:val="clear" w:color="auto" w:fill="FFFFFF"/>
+        </w:rPr>
+        <w:t xml:space="preserve"> в проект</w:t>
+      </w:r>
+      <w:r>
+        <w:rPr>
+          <w:rFonts w:ascii="Arial" w:hAnsi="Arial" w:cs="Arial"/>
+          <w:color w:val="202122"/>
+          <w:sz w:val="21"/>
+          <w:szCs w:val="21"/>
+          <w:shd w:val="clear" w:color="auto" w:fill="FFFFFF"/>
+          <w:lang w:val="en-US"/>
+        </w:rPr>
+        <w:t>:</w:t>
+      </w:r>
+    </w:p>
+    <w:p>
+      <w:pPr>
+        <w:spacing w:after="0"/>
+        <w:rPr>
+          <w:rFonts w:ascii="Arial" w:hAnsi="Arial" w:cs="Arial"/>
+          <w:color w:val="202122"/>
+          <w:sz w:val="21"/>
+          <w:szCs w:val="21"/>
+          <w:shd w:val="clear" w:color="auto" w:fill="FFFFFF"/>
+          <w:lang w:val="en-US"/>
+        </w:rPr>
+      </w:pPr>
+    </w:p>
+    <w:p>
+      <w:pPr>
+        <w:spacing w:after="0"/>
+        <w:rPr>
+          <w:lang w:val="en-US"/>
+        </w:rPr>
+      </w:pPr>
+      <w:proofErr w:type="spellStart"/>
+      <w:r>
+        <w:rPr>
+          <w:rStyle w:val="token"/>
+          <w:rFonts w:ascii="Consolas" w:hAnsi="Consolas"/>
+          <w:color w:val="E6D874"/>
+          <w:shd w:val="clear" w:color="auto" w:fill="272822"/>
+        </w:rPr>
+        <w:t>yarn</w:t>
+      </w:r>
+      <w:proofErr w:type="spellEnd"/>
+      <w:r>
+        <w:rPr>
+          <w:rStyle w:val="token"/>
+          <w:rFonts w:ascii="Consolas" w:hAnsi="Consolas"/>
+          <w:color w:val="F8F8F2"/>
+          <w:shd w:val="clear" w:color="auto" w:fill="272822"/>
+        </w:rPr>
+        <w:t xml:space="preserve"> </w:t>
+      </w:r>
+      <w:proofErr w:type="spellStart"/>
+      <w:r>
+        <w:rPr>
+          <w:rStyle w:val="token"/>
+          <w:rFonts w:ascii="Consolas" w:hAnsi="Consolas"/>
+          <w:color w:val="E6D874"/>
+          <w:shd w:val="clear" w:color="auto" w:fill="272822"/>
+        </w:rPr>
+        <w:t>add</w:t>
+      </w:r>
+      <w:proofErr w:type="spellEnd"/>
+      <w:r>
+        <w:rPr>
+          <w:rStyle w:val="token"/>
+          <w:rFonts w:ascii="Consolas" w:hAnsi="Consolas"/>
+          <w:color w:val="F8F8F2"/>
+          <w:shd w:val="clear" w:color="auto" w:fill="272822"/>
+        </w:rPr>
+        <w:t xml:space="preserve"> </w:t>
+      </w:r>
+      <w:proofErr w:type="spellStart"/>
+      <w:r>
+        <w:rPr>
+          <w:rStyle w:val="token"/>
+          <w:rFonts w:ascii="Consolas" w:hAnsi="Consolas"/>
+          <w:color w:val="F8F8F2"/>
+          <w:shd w:val="clear" w:color="auto" w:fill="272822"/>
+        </w:rPr>
+        <w:t>redux</w:t>
+      </w:r>
+      <w:proofErr w:type="spellEnd"/>
+    </w:p>
+    <w:p>
+      <w:pPr>
+        <w:spacing w:after="0"/>
+        <w:rPr>
+          <w:lang w:val="en-US"/>
+        </w:rPr>
+      </w:pPr>
+    </w:p>
+    <w:p>
+      <w:pPr>
+        <w:spacing w:after="0"/>
+      </w:pPr>
+      <w:proofErr w:type="spellStart"/>
+      <w:r>
+        <w:rPr>
+          <w:lang w:val="en-US"/>
+        </w:rPr>
+        <w:t>Redux</w:t>
+      </w:r>
+      <w:proofErr w:type="spellEnd"/>
+      <w:r>
+        <w:t xml:space="preserve"> </w:t>
+      </w:r>
+      <w:r>
+        <w:t xml:space="preserve">сам создает </w:t>
+      </w:r>
+      <w:r>
+        <w:rPr>
+          <w:lang w:val="en-US"/>
+        </w:rPr>
+        <w:t>STORE</w:t>
+      </w:r>
+      <w:r>
+        <w:t xml:space="preserve"> (до этого мы создали сами, чтобы понимать как он работает)</w:t>
+      </w:r>
+      <w:r>
+        <w:t>:</w:t>
+      </w:r>
+    </w:p>
+    <w:p>
+      <w:pPr>
+        <w:spacing w:after="0"/>
+      </w:pPr>
+    </w:p>
+    <w:p>
+      <w:pPr>
+        <w:spacing w:after="0"/>
+        <w:rPr>
+          <w:lang w:val="en-US"/>
+        </w:rPr>
+      </w:pPr>
+      <w:proofErr w:type="gramStart"/>
+      <w:r>
+        <w:rPr>
+          <w:highlight w:val="red"/>
+          <w:lang w:val="en-US"/>
+        </w:rPr>
+        <w:t>let</w:t>
+      </w:r>
+      <w:proofErr w:type="gramEnd"/>
+      <w:r>
+        <w:rPr>
+          <w:highlight w:val="red"/>
+          <w:lang w:val="en-US"/>
+        </w:rPr>
+        <w:t xml:space="preserve"> store = </w:t>
+      </w:r>
+      <w:proofErr w:type="spellStart"/>
+      <w:r>
+        <w:rPr>
+          <w:highlight w:val="red"/>
+          <w:lang w:val="en-US"/>
+        </w:rPr>
+        <w:t>createStore</w:t>
+      </w:r>
+      <w:proofErr w:type="spellEnd"/>
+      <w:r>
+        <w:rPr>
+          <w:highlight w:val="red"/>
+          <w:lang w:val="en-US"/>
+        </w:rPr>
+        <w:t>();</w:t>
+      </w:r>
+      <w:r>
+        <w:rPr>
+          <w:lang w:val="en-US"/>
+        </w:rPr>
+        <w:t xml:space="preserve">  </w:t>
+      </w:r>
+      <w:r>
+        <w:rPr>
+          <w:lang w:val="en-US"/>
+        </w:rPr>
+        <w:t xml:space="preserve">    </w:t>
+      </w:r>
+      <w:r>
+        <w:rPr>
+          <w:lang w:val="en-US"/>
+        </w:rPr>
+        <w:t xml:space="preserve"> //</w:t>
+      </w:r>
+      <w:r>
+        <w:t>создаем</w:t>
+      </w:r>
+      <w:r>
+        <w:rPr>
+          <w:lang w:val="en-US"/>
+        </w:rPr>
+        <w:t xml:space="preserve"> </w:t>
+      </w:r>
+      <w:r>
+        <w:rPr>
+          <w:lang w:val="en-US"/>
+        </w:rPr>
+        <w:t>store</w:t>
+      </w:r>
+    </w:p>
+    <w:p>
+      <w:pPr>
+        <w:spacing w:after="0"/>
+        <w:rPr>
+          <w:lang w:val="en-US"/>
+        </w:rPr>
+      </w:pPr>
+    </w:p>
+    <w:p>
+      <w:pPr>
+        <w:spacing w:after="0"/>
+        <w:rPr>
+          <w:lang w:val="en-US"/>
+        </w:rPr>
+      </w:pPr>
+      <w:r>
+        <w:t>Объединяем</w:t>
+      </w:r>
+      <w:r>
+        <w:rPr>
+          <w:lang w:val="en-US"/>
+        </w:rPr>
+        <w:t xml:space="preserve"> </w:t>
+      </w:r>
+      <w:r>
+        <w:rPr>
+          <w:lang w:val="en-US"/>
+        </w:rPr>
+        <w:t>reducers</w:t>
+      </w:r>
+      <w:r>
+        <w:rPr>
+          <w:lang w:val="en-US"/>
+        </w:rPr>
+        <w:t>:</w:t>
+      </w:r>
+    </w:p>
+    <w:p>
+      <w:pPr>
+        <w:spacing w:after="0"/>
+        <w:rPr>
+          <w:lang w:val="en-US"/>
+        </w:rPr>
+      </w:pPr>
+    </w:p>
+    <w:p>
+      <w:pPr>
+        <w:spacing w:after="0"/>
+        <w:rPr>
+          <w:lang w:val="en-US"/>
+        </w:rPr>
+      </w:pPr>
+      <w:proofErr w:type="gramStart"/>
+      <w:r>
+        <w:rPr>
+          <w:highlight w:val="red"/>
+          <w:lang w:val="en-US"/>
+        </w:rPr>
+        <w:t>let</w:t>
+      </w:r>
+      <w:proofErr w:type="gramEnd"/>
+      <w:r>
+        <w:rPr>
+          <w:highlight w:val="red"/>
+          <w:lang w:val="en-US"/>
+        </w:rPr>
+        <w:t xml:space="preserve"> reducers = </w:t>
+      </w:r>
+      <w:proofErr w:type="spellStart"/>
+      <w:r>
+        <w:rPr>
+          <w:highlight w:val="red"/>
+          <w:lang w:val="en-US"/>
+        </w:rPr>
+        <w:t>combineReducers</w:t>
+      </w:r>
+      <w:proofErr w:type="spellEnd"/>
+      <w:r>
+        <w:rPr>
+          <w:highlight w:val="red"/>
+          <w:lang w:val="en-US"/>
+        </w:rPr>
+        <w:t>()</w:t>
+      </w:r>
+      <w:r>
+        <w:rPr>
+          <w:highlight w:val="red"/>
+          <w:lang w:val="en-US"/>
+        </w:rPr>
+        <w:t xml:space="preserve"> </w:t>
+      </w:r>
+      <w:r>
+        <w:rPr>
+          <w:lang w:val="en-US"/>
+        </w:rPr>
+        <w:t xml:space="preserve">      </w:t>
+      </w:r>
+      <w:r>
+        <w:rPr>
+          <w:lang w:val="en-US"/>
+        </w:rPr>
+        <w:t xml:space="preserve">// </w:t>
+      </w:r>
+      <w:r>
+        <w:t>Объединяем</w:t>
+      </w:r>
+      <w:r>
+        <w:rPr>
+          <w:lang w:val="en-US"/>
+        </w:rPr>
+        <w:t xml:space="preserve"> </w:t>
+      </w:r>
+      <w:r>
+        <w:rPr>
+          <w:lang w:val="en-US"/>
+        </w:rPr>
+        <w:t>reducers</w:t>
+      </w:r>
+      <w:r>
+        <w:rPr>
+          <w:lang w:val="en-US"/>
+        </w:rPr>
+        <w:t xml:space="preserve">. </w:t>
+      </w:r>
+      <w:r>
+        <w:t xml:space="preserve">Внутри передаем объект со свойствами </w:t>
+      </w:r>
+      <w:proofErr w:type="spellStart"/>
+      <w:r>
+        <w:t>редьюсеров</w:t>
+      </w:r>
+      <w:proofErr w:type="spellEnd"/>
+    </w:p>
+    <w:p>
+      <w:pPr>
+        <w:spacing w:after="0"/>
+        <w:rPr>
+          <w:highlight w:val="red"/>
+          <w:lang w:val="en-US"/>
+        </w:rPr>
+      </w:pPr>
+    </w:p>
+    <w:p>
+      <w:pPr>
+        <w:shd w:val="clear" w:color="auto" w:fill="272822"/>
+        <w:spacing w:after="0" w:line="285" w:lineRule="atLeast"/>
+        <w:rPr>
+          <w:rFonts w:ascii="Consolas" w:eastAsia="Times New Roman" w:hAnsi="Consolas" w:cs="Times New Roman"/>
+          <w:color w:val="F8F8F2"/>
+          <w:sz w:val="21"/>
+          <w:szCs w:val="21"/>
+          <w:lang w:val="en-US" w:eastAsia="ru-RU"/>
+        </w:rPr>
+      </w:pPr>
+      <w:proofErr w:type="gramStart"/>
+      <w:r>
+        <w:rPr>
+          <w:rFonts w:ascii="Consolas" w:eastAsia="Times New Roman" w:hAnsi="Consolas" w:cs="Times New Roman"/>
+          <w:i/>
+          <w:iCs/>
+          <w:color w:val="66D9EF"/>
+          <w:sz w:val="21"/>
+          <w:szCs w:val="21"/>
+          <w:lang w:val="en-US" w:eastAsia="ru-RU"/>
+        </w:rPr>
+        <w:t>let</w:t>
+      </w:r>
+      <w:proofErr w:type="gramEnd"/>
+      <w:r>
+        <w:rPr>
+          <w:rFonts w:ascii="Consolas" w:eastAsia="Times New Roman" w:hAnsi="Consolas" w:cs="Times New Roman"/>
+          <w:color w:val="F8F8F2"/>
+          <w:sz w:val="21"/>
+          <w:szCs w:val="21"/>
+          <w:lang w:val="en-US" w:eastAsia="ru-RU"/>
+        </w:rPr>
+        <w:t> </w:t>
+      </w:r>
+      <w:r>
+        <w:rPr>
+          <w:rFonts w:ascii="Consolas" w:eastAsia="Times New Roman" w:hAnsi="Consolas" w:cs="Times New Roman"/>
+          <w:color w:val="A6E22E"/>
+          <w:sz w:val="21"/>
+          <w:szCs w:val="21"/>
+          <w:lang w:val="en-US" w:eastAsia="ru-RU"/>
+        </w:rPr>
+        <w:t>reducers</w:t>
+      </w:r>
+      <w:r>
+        <w:rPr>
+          <w:rFonts w:ascii="Consolas" w:eastAsia="Times New Roman" w:hAnsi="Consolas" w:cs="Times New Roman"/>
+          <w:color w:val="F8F8F2"/>
+          <w:sz w:val="21"/>
+          <w:szCs w:val="21"/>
+          <w:lang w:val="en-US" w:eastAsia="ru-RU"/>
+        </w:rPr>
+        <w:t> </w:t>
+      </w:r>
+      <w:r>
+        <w:rPr>
+          <w:rFonts w:ascii="Consolas" w:eastAsia="Times New Roman" w:hAnsi="Consolas" w:cs="Times New Roman"/>
+          <w:color w:val="F92672"/>
+          <w:sz w:val="21"/>
+          <w:szCs w:val="21"/>
+          <w:lang w:val="en-US" w:eastAsia="ru-RU"/>
+        </w:rPr>
+        <w:t>=</w:t>
+      </w:r>
+      <w:r>
+        <w:rPr>
+          <w:rFonts w:ascii="Consolas" w:eastAsia="Times New Roman" w:hAnsi="Consolas" w:cs="Times New Roman"/>
+          <w:color w:val="F8F8F2"/>
+          <w:sz w:val="21"/>
+          <w:szCs w:val="21"/>
+          <w:lang w:val="en-US" w:eastAsia="ru-RU"/>
+        </w:rPr>
+        <w:t> </w:t>
+      </w:r>
+      <w:proofErr w:type="spellStart"/>
+      <w:r>
+        <w:rPr>
+          <w:rFonts w:ascii="Consolas" w:eastAsia="Times New Roman" w:hAnsi="Consolas" w:cs="Times New Roman"/>
+          <w:color w:val="A6E22E"/>
+          <w:sz w:val="21"/>
+          <w:szCs w:val="21"/>
+          <w:lang w:val="en-US" w:eastAsia="ru-RU"/>
+        </w:rPr>
+        <w:t>combineReducers</w:t>
+      </w:r>
+      <w:proofErr w:type="spellEnd"/>
+      <w:r>
+        <w:rPr>
+          <w:rFonts w:ascii="Consolas" w:eastAsia="Times New Roman" w:hAnsi="Consolas" w:cs="Times New Roman"/>
+          <w:color w:val="F8F8F2"/>
+          <w:sz w:val="21"/>
+          <w:szCs w:val="21"/>
+          <w:lang w:val="en-US" w:eastAsia="ru-RU"/>
+        </w:rPr>
+        <w:t>({</w:t>
+      </w:r>
+    </w:p>
+    <w:p>
+      <w:pPr>
+        <w:shd w:val="clear" w:color="auto" w:fill="272822"/>
+        <w:spacing w:after="0" w:line="285" w:lineRule="atLeast"/>
+        <w:rPr>
+          <w:rFonts w:ascii="Consolas" w:eastAsia="Times New Roman" w:hAnsi="Consolas" w:cs="Times New Roman"/>
+          <w:color w:val="F8F8F2"/>
+          <w:sz w:val="21"/>
+          <w:szCs w:val="21"/>
+          <w:lang w:val="en-US" w:eastAsia="ru-RU"/>
+        </w:rPr>
+      </w:pPr>
+      <w:r>
+        <w:rPr>
+          <w:rFonts w:ascii="Consolas" w:eastAsia="Times New Roman" w:hAnsi="Consolas" w:cs="Times New Roman"/>
+          <w:color w:val="F8F8F2"/>
+          <w:sz w:val="21"/>
+          <w:szCs w:val="21"/>
+          <w:lang w:val="en-US" w:eastAsia="ru-RU"/>
+        </w:rPr>
+        <w:t>  </w:t>
+      </w:r>
+      <w:proofErr w:type="spellStart"/>
+      <w:proofErr w:type="gramStart"/>
+      <w:r>
+        <w:rPr>
+          <w:rFonts w:ascii="Consolas" w:eastAsia="Times New Roman" w:hAnsi="Consolas" w:cs="Times New Roman"/>
+          <w:color w:val="A6E22E"/>
+          <w:sz w:val="21"/>
+          <w:szCs w:val="21"/>
+          <w:lang w:val="en-US" w:eastAsia="ru-RU"/>
+        </w:rPr>
+        <w:t>profileReducer</w:t>
+      </w:r>
+      <w:proofErr w:type="spellEnd"/>
+      <w:proofErr w:type="gramEnd"/>
+      <w:r>
+        <w:rPr>
+          <w:rFonts w:ascii="Consolas" w:eastAsia="Times New Roman" w:hAnsi="Consolas" w:cs="Times New Roman"/>
+          <w:color w:val="F8F8F2"/>
+          <w:sz w:val="21"/>
+          <w:szCs w:val="21"/>
+          <w:lang w:val="en-US" w:eastAsia="ru-RU"/>
+        </w:rPr>
+        <w:t>,</w:t>
+      </w:r>
+    </w:p>
+    <w:p>
+      <w:pPr>
+        <w:shd w:val="clear" w:color="auto" w:fill="272822"/>
+        <w:spacing w:after="0" w:line="285" w:lineRule="atLeast"/>
+        <w:rPr>
+          <w:rFonts w:ascii="Consolas" w:eastAsia="Times New Roman" w:hAnsi="Consolas" w:cs="Times New Roman"/>
+          <w:color w:val="F8F8F2"/>
+          <w:sz w:val="21"/>
+          <w:szCs w:val="21"/>
+          <w:lang w:val="en-US" w:eastAsia="ru-RU"/>
+        </w:rPr>
+      </w:pPr>
+      <w:r>
+        <w:rPr>
+          <w:rFonts w:ascii="Consolas" w:eastAsia="Times New Roman" w:hAnsi="Consolas" w:cs="Times New Roman"/>
+          <w:color w:val="F8F8F2"/>
+          <w:sz w:val="21"/>
+          <w:szCs w:val="21"/>
+          <w:lang w:val="en-US" w:eastAsia="ru-RU"/>
+        </w:rPr>
+        <w:t>  </w:t>
+      </w:r>
+      <w:proofErr w:type="spellStart"/>
+      <w:proofErr w:type="gramStart"/>
+      <w:r>
+        <w:rPr>
+          <w:rFonts w:ascii="Consolas" w:eastAsia="Times New Roman" w:hAnsi="Consolas" w:cs="Times New Roman"/>
+          <w:color w:val="A6E22E"/>
+          <w:sz w:val="21"/>
+          <w:szCs w:val="21"/>
+          <w:lang w:val="en-US" w:eastAsia="ru-RU"/>
+        </w:rPr>
+        <w:t>dialogsReducer</w:t>
+      </w:r>
+      <w:proofErr w:type="spellEnd"/>
+      <w:proofErr w:type="gramEnd"/>
+      <w:r>
+        <w:rPr>
+          <w:rFonts w:ascii="Consolas" w:eastAsia="Times New Roman" w:hAnsi="Consolas" w:cs="Times New Roman"/>
+          <w:color w:val="F8F8F2"/>
+          <w:sz w:val="21"/>
+          <w:szCs w:val="21"/>
+          <w:lang w:val="en-US" w:eastAsia="ru-RU"/>
+        </w:rPr>
+        <w:t>,</w:t>
+      </w:r>
+    </w:p>
+    <w:p>
+      <w:pPr>
+        <w:shd w:val="clear" w:color="auto" w:fill="272822"/>
+        <w:spacing w:after="0" w:line="285" w:lineRule="atLeast"/>
+        <w:rPr>
+          <w:rFonts w:ascii="Consolas" w:eastAsia="Times New Roman" w:hAnsi="Consolas" w:cs="Times New Roman"/>
+          <w:color w:val="F8F8F2"/>
+          <w:sz w:val="21"/>
+          <w:szCs w:val="21"/>
+          <w:lang w:eastAsia="ru-RU"/>
+        </w:rPr>
+      </w:pPr>
+      <w:r>
+        <w:rPr>
+          <w:rFonts w:ascii="Consolas" w:eastAsia="Times New Roman" w:hAnsi="Consolas" w:cs="Times New Roman"/>
+          <w:color w:val="F8F8F2"/>
+          <w:sz w:val="21"/>
+          <w:szCs w:val="21"/>
+          <w:lang w:val="en-US" w:eastAsia="ru-RU"/>
+        </w:rPr>
+        <w:t>  </w:t>
+      </w:r>
+      <w:proofErr w:type="spellStart"/>
+      <w:r>
+        <w:rPr>
+          <w:rFonts w:ascii="Consolas" w:eastAsia="Times New Roman" w:hAnsi="Consolas" w:cs="Times New Roman"/>
+          <w:color w:val="A6E22E"/>
+          <w:sz w:val="21"/>
+          <w:szCs w:val="21"/>
+          <w:lang w:eastAsia="ru-RU"/>
+        </w:rPr>
+        <w:t>sidebarReducer</w:t>
+      </w:r>
+      <w:proofErr w:type="spellEnd"/>
+    </w:p>
+    <w:p>
+      <w:pPr>
+        <w:shd w:val="clear" w:color="auto" w:fill="272822"/>
+        <w:spacing w:after="0" w:line="285" w:lineRule="atLeast"/>
+        <w:rPr>
+          <w:rFonts w:ascii="Consolas" w:eastAsia="Times New Roman" w:hAnsi="Consolas" w:cs="Times New Roman"/>
+          <w:color w:val="F8F8F2"/>
+          <w:sz w:val="21"/>
+          <w:szCs w:val="21"/>
+          <w:lang w:eastAsia="ru-RU"/>
+        </w:rPr>
+      </w:pPr>
+      <w:r>
+        <w:rPr>
+          <w:rFonts w:ascii="Consolas" w:eastAsia="Times New Roman" w:hAnsi="Consolas" w:cs="Times New Roman"/>
+          <w:color w:val="F8F8F2"/>
+          <w:sz w:val="21"/>
+          <w:szCs w:val="21"/>
+          <w:lang w:eastAsia="ru-RU"/>
+        </w:rPr>
+        <w:t>})</w:t>
+      </w:r>
+    </w:p>
+    <w:p>
+      <w:pPr>
+        <w:spacing w:after="0"/>
+        <w:rPr>
+          <w:highlight w:val="red"/>
+          <w:lang w:val="en-US"/>
+        </w:rPr>
+      </w:pPr>
+    </w:p>
+    <w:p>
+      <w:pPr>
+        <w:spacing w:after="0"/>
+      </w:pPr>
+      <w:proofErr w:type="spellStart"/>
+      <w:r>
+        <w:t>Закомбайнены</w:t>
+      </w:r>
+      <w:r>
+        <w:t>е</w:t>
+      </w:r>
+      <w:proofErr w:type="spellEnd"/>
+      <w:r>
+        <w:t xml:space="preserve"> </w:t>
+      </w:r>
+      <w:proofErr w:type="spellStart"/>
+      <w:r>
+        <w:t>редьюсеры</w:t>
+      </w:r>
+      <w:proofErr w:type="spellEnd"/>
+      <w:r>
+        <w:t xml:space="preserve"> отдаем в </w:t>
+      </w:r>
+      <w:proofErr w:type="spellStart"/>
+      <w:r>
+        <w:t>стор</w:t>
+      </w:r>
+      <w:proofErr w:type="spellEnd"/>
+      <w:r>
+        <w:t>:</w:t>
+      </w:r>
+    </w:p>
+    <w:p>
+      <w:pPr>
+        <w:spacing w:after="0"/>
+      </w:pPr>
+    </w:p>
+    <w:p>
+      <w:pPr>
+        <w:shd w:val="clear" w:color="auto" w:fill="272822"/>
+        <w:spacing w:after="0" w:line="285" w:lineRule="atLeast"/>
+        <w:rPr>
+          <w:rFonts w:ascii="Consolas" w:eastAsia="Times New Roman" w:hAnsi="Consolas" w:cs="Times New Roman"/>
+          <w:color w:val="F8F8F2"/>
+          <w:sz w:val="21"/>
+          <w:szCs w:val="21"/>
+          <w:lang w:val="en-US" w:eastAsia="ru-RU"/>
+        </w:rPr>
+      </w:pPr>
+      <w:proofErr w:type="gramStart"/>
+      <w:r>
+        <w:rPr>
+          <w:rFonts w:ascii="Consolas" w:eastAsia="Times New Roman" w:hAnsi="Consolas" w:cs="Times New Roman"/>
+          <w:i/>
+          <w:iCs/>
+          <w:color w:val="66D9EF"/>
+          <w:sz w:val="21"/>
+          <w:szCs w:val="21"/>
+          <w:lang w:val="en-US" w:eastAsia="ru-RU"/>
+        </w:rPr>
+        <w:t>let</w:t>
+      </w:r>
+      <w:proofErr w:type="gramEnd"/>
+      <w:r>
+        <w:rPr>
+          <w:rFonts w:ascii="Consolas" w:eastAsia="Times New Roman" w:hAnsi="Consolas" w:cs="Times New Roman"/>
+          <w:color w:val="F8F8F2"/>
+          <w:sz w:val="21"/>
+          <w:szCs w:val="21"/>
+          <w:lang w:val="en-US" w:eastAsia="ru-RU"/>
+        </w:rPr>
+        <w:t> </w:t>
+      </w:r>
+      <w:r>
+        <w:rPr>
+          <w:rFonts w:ascii="Consolas" w:eastAsia="Times New Roman" w:hAnsi="Consolas" w:cs="Times New Roman"/>
+          <w:color w:val="A6E22E"/>
+          <w:sz w:val="21"/>
+          <w:szCs w:val="21"/>
+          <w:lang w:val="en-US" w:eastAsia="ru-RU"/>
+        </w:rPr>
+        <w:t>reducers</w:t>
+      </w:r>
+      <w:r>
+        <w:rPr>
+          <w:rFonts w:ascii="Consolas" w:eastAsia="Times New Roman" w:hAnsi="Consolas" w:cs="Times New Roman"/>
+          <w:color w:val="F8F8F2"/>
+          <w:sz w:val="21"/>
+          <w:szCs w:val="21"/>
+          <w:lang w:val="en-US" w:eastAsia="ru-RU"/>
+        </w:rPr>
+        <w:t> </w:t>
+      </w:r>
+      <w:r>
+        <w:rPr>
+          <w:rFonts w:ascii="Consolas" w:eastAsia="Times New Roman" w:hAnsi="Consolas" w:cs="Times New Roman"/>
+          <w:color w:val="F92672"/>
+          <w:sz w:val="21"/>
+          <w:szCs w:val="21"/>
+          <w:lang w:val="en-US" w:eastAsia="ru-RU"/>
+        </w:rPr>
+        <w:t>=</w:t>
+      </w:r>
+      <w:r>
+        <w:rPr>
+          <w:rFonts w:ascii="Consolas" w:eastAsia="Times New Roman" w:hAnsi="Consolas" w:cs="Times New Roman"/>
+          <w:color w:val="F8F8F2"/>
+          <w:sz w:val="21"/>
+          <w:szCs w:val="21"/>
+          <w:lang w:val="en-US" w:eastAsia="ru-RU"/>
+        </w:rPr>
+        <w:t> </w:t>
+      </w:r>
+      <w:proofErr w:type="spellStart"/>
+      <w:r>
+        <w:rPr>
+          <w:rFonts w:ascii="Consolas" w:eastAsia="Times New Roman" w:hAnsi="Consolas" w:cs="Times New Roman"/>
+          <w:color w:val="A6E22E"/>
+          <w:sz w:val="21"/>
+          <w:szCs w:val="21"/>
+          <w:lang w:val="en-US" w:eastAsia="ru-RU"/>
+        </w:rPr>
+        <w:t>combineReducers</w:t>
+      </w:r>
+      <w:proofErr w:type="spellEnd"/>
+      <w:r>
+        <w:rPr>
+          <w:rFonts w:ascii="Consolas" w:eastAsia="Times New Roman" w:hAnsi="Consolas" w:cs="Times New Roman"/>
+          <w:color w:val="F8F8F2"/>
+          <w:sz w:val="21"/>
+          <w:szCs w:val="21"/>
+          <w:lang w:val="en-US" w:eastAsia="ru-RU"/>
+        </w:rPr>
+        <w:t>({</w:t>
+      </w:r>
+    </w:p>
+    <w:p>
+      <w:pPr>
+        <w:shd w:val="clear" w:color="auto" w:fill="272822"/>
+        <w:spacing w:after="0" w:line="285" w:lineRule="atLeast"/>
+        <w:rPr>
+          <w:rFonts w:ascii="Consolas" w:eastAsia="Times New Roman" w:hAnsi="Consolas" w:cs="Times New Roman"/>
+          <w:color w:val="F8F8F2"/>
+          <w:sz w:val="21"/>
+          <w:szCs w:val="21"/>
+          <w:lang w:val="en-US" w:eastAsia="ru-RU"/>
+        </w:rPr>
+      </w:pPr>
+      <w:r>
+        <w:rPr>
+          <w:rFonts w:ascii="Consolas" w:eastAsia="Times New Roman" w:hAnsi="Consolas" w:cs="Times New Roman"/>
+          <w:color w:val="F8F8F2"/>
+          <w:sz w:val="21"/>
+          <w:szCs w:val="21"/>
+          <w:lang w:val="en-US" w:eastAsia="ru-RU"/>
+        </w:rPr>
+        <w:t>  </w:t>
+      </w:r>
+      <w:proofErr w:type="spellStart"/>
+      <w:proofErr w:type="gramStart"/>
+      <w:r>
+        <w:rPr>
+          <w:rFonts w:ascii="Consolas" w:eastAsia="Times New Roman" w:hAnsi="Consolas" w:cs="Times New Roman"/>
+          <w:color w:val="A6E22E"/>
+          <w:sz w:val="21"/>
+          <w:szCs w:val="21"/>
+          <w:lang w:val="en-US" w:eastAsia="ru-RU"/>
+        </w:rPr>
+        <w:t>profileReducer</w:t>
+      </w:r>
+      <w:proofErr w:type="spellEnd"/>
+      <w:proofErr w:type="gramEnd"/>
+      <w:r>
+        <w:rPr>
+          <w:rFonts w:ascii="Consolas" w:eastAsia="Times New Roman" w:hAnsi="Consolas" w:cs="Times New Roman"/>
+          <w:color w:val="F8F8F2"/>
+          <w:sz w:val="21"/>
+          <w:szCs w:val="21"/>
+          <w:lang w:val="en-US" w:eastAsia="ru-RU"/>
+        </w:rPr>
+        <w:t>,</w:t>
+      </w:r>
+    </w:p>
+    <w:p>
+      <w:pPr>
+        <w:shd w:val="clear" w:color="auto" w:fill="272822"/>
+        <w:spacing w:after="0" w:line="285" w:lineRule="atLeast"/>
+        <w:rPr>
+          <w:rFonts w:ascii="Consolas" w:eastAsia="Times New Roman" w:hAnsi="Consolas" w:cs="Times New Roman"/>
+          <w:color w:val="F8F8F2"/>
+          <w:sz w:val="21"/>
+          <w:szCs w:val="21"/>
+          <w:lang w:val="en-US" w:eastAsia="ru-RU"/>
+        </w:rPr>
+      </w:pPr>
+      <w:r>
+        <w:rPr>
+          <w:rFonts w:ascii="Consolas" w:eastAsia="Times New Roman" w:hAnsi="Consolas" w:cs="Times New Roman"/>
+          <w:color w:val="F8F8F2"/>
+          <w:sz w:val="21"/>
+          <w:szCs w:val="21"/>
+          <w:lang w:val="en-US" w:eastAsia="ru-RU"/>
+        </w:rPr>
+        <w:t>  </w:t>
+      </w:r>
+      <w:proofErr w:type="spellStart"/>
+      <w:proofErr w:type="gramStart"/>
+      <w:r>
+        <w:rPr>
+          <w:rFonts w:ascii="Consolas" w:eastAsia="Times New Roman" w:hAnsi="Consolas" w:cs="Times New Roman"/>
+          <w:color w:val="A6E22E"/>
+          <w:sz w:val="21"/>
+          <w:szCs w:val="21"/>
+          <w:lang w:val="en-US" w:eastAsia="ru-RU"/>
+        </w:rPr>
+        <w:t>dialogsReducer</w:t>
+      </w:r>
+      <w:proofErr w:type="spellEnd"/>
+      <w:proofErr w:type="gramEnd"/>
+      <w:r>
+        <w:rPr>
+          <w:rFonts w:ascii="Consolas" w:eastAsia="Times New Roman" w:hAnsi="Consolas" w:cs="Times New Roman"/>
+          <w:color w:val="F8F8F2"/>
+          <w:sz w:val="21"/>
+          <w:szCs w:val="21"/>
+          <w:lang w:val="en-US" w:eastAsia="ru-RU"/>
+        </w:rPr>
+        <w:t>,</w:t>
+      </w:r>
+    </w:p>
+    <w:p>
+      <w:pPr>
+        <w:shd w:val="clear" w:color="auto" w:fill="272822"/>
+        <w:spacing w:after="0" w:line="285" w:lineRule="atLeast"/>
+        <w:rPr>
+          <w:rFonts w:ascii="Consolas" w:eastAsia="Times New Roman" w:hAnsi="Consolas" w:cs="Times New Roman"/>
+          <w:color w:val="F8F8F2"/>
+          <w:sz w:val="21"/>
+          <w:szCs w:val="21"/>
+          <w:lang w:val="en-US" w:eastAsia="ru-RU"/>
+        </w:rPr>
+      </w:pPr>
+      <w:r>
+        <w:rPr>
+          <w:rFonts w:ascii="Consolas" w:eastAsia="Times New Roman" w:hAnsi="Consolas" w:cs="Times New Roman"/>
+          <w:color w:val="F8F8F2"/>
+          <w:sz w:val="21"/>
+          <w:szCs w:val="21"/>
+          <w:lang w:val="en-US" w:eastAsia="ru-RU"/>
+        </w:rPr>
+        <w:t>  </w:t>
+      </w:r>
+      <w:proofErr w:type="spellStart"/>
+      <w:proofErr w:type="gramStart"/>
+      <w:r>
+        <w:rPr>
+          <w:rFonts w:ascii="Consolas" w:eastAsia="Times New Roman" w:hAnsi="Consolas" w:cs="Times New Roman"/>
+          <w:color w:val="A6E22E"/>
+          <w:sz w:val="21"/>
+          <w:szCs w:val="21"/>
+          <w:lang w:val="en-US" w:eastAsia="ru-RU"/>
+        </w:rPr>
+        <w:t>sidebarReducer</w:t>
+      </w:r>
+      <w:proofErr w:type="spellEnd"/>
+      <w:proofErr w:type="gramEnd"/>
+    </w:p>
+    <w:p>
+      <w:pPr>
+        <w:shd w:val="clear" w:color="auto" w:fill="272822"/>
+        <w:spacing w:after="0" w:line="285" w:lineRule="atLeast"/>
+        <w:rPr>
+          <w:rFonts w:ascii="Consolas" w:eastAsia="Times New Roman" w:hAnsi="Consolas" w:cs="Times New Roman"/>
+          <w:color w:val="F8F8F2"/>
+          <w:sz w:val="21"/>
+          <w:szCs w:val="21"/>
+          <w:lang w:val="en-US" w:eastAsia="ru-RU"/>
+        </w:rPr>
+      </w:pPr>
+      <w:r>
+        <w:rPr>
+          <w:rFonts w:ascii="Consolas" w:eastAsia="Times New Roman" w:hAnsi="Consolas" w:cs="Times New Roman"/>
+          <w:color w:val="F8F8F2"/>
+          <w:sz w:val="21"/>
+          <w:szCs w:val="21"/>
+          <w:lang w:val="en-US" w:eastAsia="ru-RU"/>
+        </w:rPr>
+        <w:t>})</w:t>
+      </w:r>
+    </w:p>
+    <w:p>
+      <w:pPr>
+        <w:shd w:val="clear" w:color="auto" w:fill="272822"/>
+        <w:spacing w:after="0" w:line="285" w:lineRule="atLeast"/>
+        <w:rPr>
+          <w:rFonts w:ascii="Consolas" w:eastAsia="Times New Roman" w:hAnsi="Consolas" w:cs="Times New Roman"/>
+          <w:color w:val="F8F8F2"/>
+          <w:sz w:val="21"/>
+          <w:szCs w:val="21"/>
+          <w:lang w:val="en-US" w:eastAsia="ru-RU"/>
+        </w:rPr>
+      </w:pPr>
+    </w:p>
+    <w:p>
+      <w:pPr>
+        <w:shd w:val="clear" w:color="auto" w:fill="272822"/>
+        <w:spacing w:after="0" w:line="285" w:lineRule="atLeast"/>
+        <w:rPr>
+          <w:rFonts w:ascii="Consolas" w:eastAsia="Times New Roman" w:hAnsi="Consolas" w:cs="Times New Roman"/>
+          <w:color w:val="F8F8F2"/>
+          <w:sz w:val="21"/>
+          <w:szCs w:val="21"/>
+          <w:lang w:val="en-US" w:eastAsia="ru-RU"/>
+        </w:rPr>
+      </w:pPr>
+      <w:proofErr w:type="gramStart"/>
+      <w:r>
+        <w:rPr>
+          <w:rFonts w:ascii="Consolas" w:eastAsia="Times New Roman" w:hAnsi="Consolas" w:cs="Times New Roman"/>
+          <w:color w:val="F92672"/>
+          <w:sz w:val="21"/>
+          <w:szCs w:val="21"/>
+          <w:lang w:val="en-US" w:eastAsia="ru-RU"/>
+        </w:rPr>
+        <w:t>export</w:t>
+      </w:r>
+      <w:proofErr w:type="gramEnd"/>
+      <w:r>
+        <w:rPr>
+          <w:rFonts w:ascii="Consolas" w:eastAsia="Times New Roman" w:hAnsi="Consolas" w:cs="Times New Roman"/>
+          <w:color w:val="F8F8F2"/>
+          <w:sz w:val="21"/>
+          <w:szCs w:val="21"/>
+          <w:lang w:val="en-US" w:eastAsia="ru-RU"/>
+        </w:rPr>
+        <w:t> </w:t>
+      </w:r>
+      <w:r>
+        <w:rPr>
+          <w:rFonts w:ascii="Consolas" w:eastAsia="Times New Roman" w:hAnsi="Consolas" w:cs="Times New Roman"/>
+          <w:i/>
+          <w:iCs/>
+          <w:color w:val="66D9EF"/>
+          <w:sz w:val="21"/>
+          <w:szCs w:val="21"/>
+          <w:lang w:val="en-US" w:eastAsia="ru-RU"/>
+        </w:rPr>
+        <w:t>let</w:t>
+      </w:r>
+      <w:r>
+        <w:rPr>
+          <w:rFonts w:ascii="Consolas" w:eastAsia="Times New Roman" w:hAnsi="Consolas" w:cs="Times New Roman"/>
+          <w:color w:val="F8F8F2"/>
+          <w:sz w:val="21"/>
+          <w:szCs w:val="21"/>
+          <w:lang w:val="en-US" w:eastAsia="ru-RU"/>
+        </w:rPr>
+        <w:t> store </w:t>
+      </w:r>
+      <w:r>
+        <w:rPr>
+          <w:rFonts w:ascii="Consolas" w:eastAsia="Times New Roman" w:hAnsi="Consolas" w:cs="Times New Roman"/>
+          <w:color w:val="F92672"/>
+          <w:sz w:val="21"/>
+          <w:szCs w:val="21"/>
+          <w:lang w:val="en-US" w:eastAsia="ru-RU"/>
+        </w:rPr>
+        <w:t>=</w:t>
+      </w:r>
+      <w:r>
+        <w:rPr>
+          <w:rFonts w:ascii="Consolas" w:eastAsia="Times New Roman" w:hAnsi="Consolas" w:cs="Times New Roman"/>
+          <w:color w:val="F8F8F2"/>
+          <w:sz w:val="21"/>
+          <w:szCs w:val="21"/>
+          <w:lang w:val="en-US" w:eastAsia="ru-RU"/>
+        </w:rPr>
+        <w:t> </w:t>
+      </w:r>
+      <w:proofErr w:type="spellStart"/>
+      <w:r>
+        <w:rPr>
+          <w:rFonts w:ascii="Consolas" w:eastAsia="Times New Roman" w:hAnsi="Consolas" w:cs="Times New Roman"/>
+          <w:color w:val="A6E22E"/>
+          <w:sz w:val="21"/>
+          <w:szCs w:val="21"/>
+          <w:lang w:val="en-US" w:eastAsia="ru-RU"/>
+        </w:rPr>
+        <w:t>createStore</w:t>
+      </w:r>
+      <w:proofErr w:type="spellEnd"/>
+      <w:r>
+        <w:rPr>
+          <w:rFonts w:ascii="Consolas" w:eastAsia="Times New Roman" w:hAnsi="Consolas" w:cs="Times New Roman"/>
+          <w:color w:val="F8F8F2"/>
+          <w:sz w:val="21"/>
+          <w:szCs w:val="21"/>
+          <w:lang w:val="en-US" w:eastAsia="ru-RU"/>
+        </w:rPr>
+        <w:t>(</w:t>
+      </w:r>
+      <w:r>
+        <w:rPr>
+          <w:rFonts w:ascii="Consolas" w:eastAsia="Times New Roman" w:hAnsi="Consolas" w:cs="Times New Roman"/>
+          <w:color w:val="A6E22E"/>
+          <w:sz w:val="21"/>
+          <w:szCs w:val="21"/>
+          <w:lang w:val="en-US" w:eastAsia="ru-RU"/>
+        </w:rPr>
+        <w:t>reducers</w:t>
+      </w:r>
+      <w:r>
+        <w:rPr>
+          <w:rFonts w:ascii="Consolas" w:eastAsia="Times New Roman" w:hAnsi="Consolas" w:cs="Times New Roman"/>
+          <w:color w:val="F8F8F2"/>
+          <w:sz w:val="21"/>
+          <w:szCs w:val="21"/>
+          <w:lang w:val="en-US" w:eastAsia="ru-RU"/>
+        </w:rPr>
+        <w:t>)</w:t>
+      </w:r>
+    </w:p>
+    <w:p>
+      <w:pPr>
+        <w:spacing w:after="0"/>
+        <w:rPr>
+          <w:lang w:val="en-US"/>
+        </w:rPr>
+      </w:pPr>
+    </w:p>
+    <w:p>
+      <w:pPr>
+        <w:spacing w:after="0"/>
+      </w:pPr>
+      <w:proofErr w:type="spellStart"/>
+      <w:r>
+        <w:t>Редаксу</w:t>
+      </w:r>
+      <w:proofErr w:type="spellEnd"/>
+      <w:r>
+        <w:t xml:space="preserve"> нужно для первой отрисовки (</w:t>
+      </w:r>
+      <w:proofErr w:type="spellStart"/>
+      <w:r>
+        <w:t>инициализции</w:t>
+      </w:r>
+      <w:proofErr w:type="spellEnd"/>
+      <w:r>
+        <w:t xml:space="preserve">) передать в каждый редьюсер изначальное </w:t>
+      </w:r>
+      <w:proofErr w:type="spellStart"/>
+      <w:r>
+        <w:t>состоние</w:t>
+      </w:r>
+      <w:proofErr w:type="spellEnd"/>
+      <w:r>
+        <w:t xml:space="preserve">, т.к. на данном этапе оно </w:t>
+      </w:r>
+      <w:proofErr w:type="spellStart"/>
+      <w:r>
+        <w:rPr>
+          <w:lang w:val="en-US"/>
+        </w:rPr>
+        <w:t>udefined</w:t>
+      </w:r>
+      <w:proofErr w:type="spellEnd"/>
+      <w:r>
+        <w:t xml:space="preserve">. Делается это путем использования «параметров по умолчанию» Например, есть функция, в которой зададим параметр по умолчанию для </w:t>
+      </w:r>
+      <w:r>
+        <w:rPr>
+          <w:lang w:val="en-US"/>
+        </w:rPr>
+        <w:t>b</w:t>
+      </w:r>
+      <w:r>
+        <w:t>:</w:t>
+      </w:r>
+    </w:p>
+    <w:p>
+      <w:pPr>
+        <w:spacing w:after="0"/>
+      </w:pPr>
+    </w:p>
+    <w:p>
+      <w:pPr>
+        <w:shd w:val="clear" w:color="auto" w:fill="272822"/>
+        <w:spacing w:after="0" w:line="285" w:lineRule="atLeast"/>
+        <w:rPr>
+          <w:rFonts w:ascii="Consolas" w:eastAsia="Times New Roman" w:hAnsi="Consolas" w:cs="Times New Roman"/>
+          <w:color w:val="F8F8F2"/>
+          <w:sz w:val="21"/>
+          <w:szCs w:val="21"/>
+          <w:lang w:val="en-US" w:eastAsia="ru-RU"/>
+        </w:rPr>
+      </w:pPr>
+      <w:proofErr w:type="gramStart"/>
+      <w:r>
+        <w:rPr>
+          <w:rFonts w:ascii="Consolas" w:eastAsia="Times New Roman" w:hAnsi="Consolas" w:cs="Times New Roman"/>
+          <w:i/>
+          <w:iCs/>
+          <w:color w:val="66D9EF"/>
+          <w:sz w:val="21"/>
+          <w:szCs w:val="21"/>
+          <w:lang w:val="en-US" w:eastAsia="ru-RU"/>
+        </w:rPr>
+        <w:t>let</w:t>
+      </w:r>
+      <w:proofErr w:type="gramEnd"/>
+      <w:r>
+        <w:rPr>
+          <w:rFonts w:ascii="Consolas" w:eastAsia="Times New Roman" w:hAnsi="Consolas" w:cs="Times New Roman"/>
+          <w:color w:val="F8F8F2"/>
+          <w:sz w:val="21"/>
+          <w:szCs w:val="21"/>
+          <w:lang w:val="en-US" w:eastAsia="ru-RU"/>
+        </w:rPr>
+        <w:t> </w:t>
+      </w:r>
+      <w:r>
+        <w:rPr>
+          <w:rFonts w:ascii="Consolas" w:eastAsia="Times New Roman" w:hAnsi="Consolas" w:cs="Times New Roman"/>
+          <w:color w:val="A6E22E"/>
+          <w:sz w:val="21"/>
+          <w:szCs w:val="21"/>
+          <w:lang w:val="en-US" w:eastAsia="ru-RU"/>
+        </w:rPr>
+        <w:t>sum</w:t>
+      </w:r>
+      <w:r>
+        <w:rPr>
+          <w:rFonts w:ascii="Consolas" w:eastAsia="Times New Roman" w:hAnsi="Consolas" w:cs="Times New Roman"/>
+          <w:color w:val="F8F8F2"/>
+          <w:sz w:val="21"/>
+          <w:szCs w:val="21"/>
+          <w:lang w:val="en-US" w:eastAsia="ru-RU"/>
+        </w:rPr>
+        <w:t> </w:t>
+      </w:r>
+      <w:r>
+        <w:rPr>
+          <w:rFonts w:ascii="Consolas" w:eastAsia="Times New Roman" w:hAnsi="Consolas" w:cs="Times New Roman"/>
+          <w:color w:val="F92672"/>
+          <w:sz w:val="21"/>
+          <w:szCs w:val="21"/>
+          <w:lang w:val="en-US" w:eastAsia="ru-RU"/>
+        </w:rPr>
+        <w:t>=</w:t>
+      </w:r>
+      <w:r>
+        <w:rPr>
+          <w:rFonts w:ascii="Consolas" w:eastAsia="Times New Roman" w:hAnsi="Consolas" w:cs="Times New Roman"/>
+          <w:color w:val="F8F8F2"/>
+          <w:sz w:val="21"/>
+          <w:szCs w:val="21"/>
+          <w:lang w:val="en-US" w:eastAsia="ru-RU"/>
+        </w:rPr>
+        <w:t> (</w:t>
+      </w:r>
+      <w:r>
+        <w:rPr>
+          <w:rFonts w:ascii="Consolas" w:eastAsia="Times New Roman" w:hAnsi="Consolas" w:cs="Times New Roman"/>
+          <w:i/>
+          <w:iCs/>
+          <w:color w:val="FD971F"/>
+          <w:sz w:val="21"/>
+          <w:szCs w:val="21"/>
+          <w:lang w:val="en-US" w:eastAsia="ru-RU"/>
+        </w:rPr>
+        <w:t>a</w:t>
+      </w:r>
+      <w:r>
+        <w:rPr>
+          <w:rFonts w:ascii="Consolas" w:eastAsia="Times New Roman" w:hAnsi="Consolas" w:cs="Times New Roman"/>
+          <w:color w:val="F8F8F2"/>
+          <w:sz w:val="21"/>
+          <w:szCs w:val="21"/>
+          <w:lang w:val="en-US" w:eastAsia="ru-RU"/>
+        </w:rPr>
+        <w:t>, </w:t>
+      </w:r>
+      <w:r>
+        <w:rPr>
+          <w:rFonts w:ascii="Consolas" w:eastAsia="Times New Roman" w:hAnsi="Consolas" w:cs="Times New Roman"/>
+          <w:i/>
+          <w:iCs/>
+          <w:color w:val="FD971F"/>
+          <w:sz w:val="21"/>
+          <w:szCs w:val="21"/>
+          <w:lang w:val="en-US" w:eastAsia="ru-RU"/>
+        </w:rPr>
+        <w:t>b</w:t>
+      </w:r>
+      <w:r>
+        <w:rPr>
+          <w:rFonts w:ascii="Consolas" w:eastAsia="Times New Roman" w:hAnsi="Consolas" w:cs="Times New Roman"/>
+          <w:color w:val="F8F8F2"/>
+          <w:sz w:val="21"/>
+          <w:szCs w:val="21"/>
+          <w:lang w:val="en-US" w:eastAsia="ru-RU"/>
+        </w:rPr>
+        <w:t> </w:t>
+      </w:r>
+      <w:r>
+        <w:rPr>
+          <w:rFonts w:ascii="Consolas" w:eastAsia="Times New Roman" w:hAnsi="Consolas" w:cs="Times New Roman"/>
+          <w:color w:val="F92672"/>
+          <w:sz w:val="21"/>
+          <w:szCs w:val="21"/>
+          <w:lang w:val="en-US" w:eastAsia="ru-RU"/>
+        </w:rPr>
+        <w:t>=</w:t>
+      </w:r>
+      <w:r>
+        <w:rPr>
+          <w:rFonts w:ascii="Consolas" w:eastAsia="Times New Roman" w:hAnsi="Consolas" w:cs="Times New Roman"/>
+          <w:color w:val="F8F8F2"/>
+          <w:sz w:val="21"/>
+          <w:szCs w:val="21"/>
+          <w:lang w:val="en-US" w:eastAsia="ru-RU"/>
+        </w:rPr>
+        <w:t> </w:t>
+      </w:r>
+      <w:r>
+        <w:rPr>
+          <w:rFonts w:ascii="Consolas" w:eastAsia="Times New Roman" w:hAnsi="Consolas" w:cs="Times New Roman"/>
+          <w:color w:val="AE81FF"/>
+          <w:sz w:val="21"/>
+          <w:szCs w:val="21"/>
+          <w:lang w:val="en-US" w:eastAsia="ru-RU"/>
+        </w:rPr>
+        <w:t>1</w:t>
+      </w:r>
+      <w:r>
+        <w:rPr>
+          <w:rFonts w:ascii="Consolas" w:eastAsia="Times New Roman" w:hAnsi="Consolas" w:cs="Times New Roman"/>
+          <w:color w:val="F8F8F2"/>
+          <w:sz w:val="21"/>
+          <w:szCs w:val="21"/>
+          <w:lang w:val="en-US" w:eastAsia="ru-RU"/>
+        </w:rPr>
+        <w:t>) </w:t>
+      </w:r>
+      <w:r>
+        <w:rPr>
+          <w:rFonts w:ascii="Consolas" w:eastAsia="Times New Roman" w:hAnsi="Consolas" w:cs="Times New Roman"/>
+          <w:i/>
+          <w:iCs/>
+          <w:color w:val="66D9EF"/>
+          <w:sz w:val="21"/>
+          <w:szCs w:val="21"/>
+          <w:lang w:val="en-US" w:eastAsia="ru-RU"/>
+        </w:rPr>
+        <w:t>=&gt;</w:t>
+      </w:r>
+      <w:r>
+        <w:rPr>
+          <w:rFonts w:ascii="Consolas" w:eastAsia="Times New Roman" w:hAnsi="Consolas" w:cs="Times New Roman"/>
+          <w:color w:val="F8F8F2"/>
+          <w:sz w:val="21"/>
+          <w:szCs w:val="21"/>
+          <w:lang w:val="en-US" w:eastAsia="ru-RU"/>
+        </w:rPr>
+        <w:t> {</w:t>
+      </w:r>
+    </w:p>
+    <w:p>
+      <w:pPr>
+        <w:shd w:val="clear" w:color="auto" w:fill="272822"/>
+        <w:spacing w:after="0" w:line="285" w:lineRule="atLeast"/>
+        <w:rPr>
+          <w:rFonts w:ascii="Consolas" w:eastAsia="Times New Roman" w:hAnsi="Consolas" w:cs="Times New Roman"/>
+          <w:color w:val="F8F8F2"/>
+          <w:sz w:val="21"/>
+          <w:szCs w:val="21"/>
+          <w:lang w:val="en-US" w:eastAsia="ru-RU"/>
+        </w:rPr>
+      </w:pPr>
+      <w:r>
+        <w:rPr>
+          <w:rFonts w:ascii="Consolas" w:eastAsia="Times New Roman" w:hAnsi="Consolas" w:cs="Times New Roman"/>
+          <w:color w:val="F8F8F2"/>
+          <w:sz w:val="21"/>
+          <w:szCs w:val="21"/>
+          <w:lang w:val="en-US" w:eastAsia="ru-RU"/>
+        </w:rPr>
+        <w:t>  </w:t>
+      </w:r>
+      <w:proofErr w:type="gramStart"/>
+      <w:r>
+        <w:rPr>
+          <w:rFonts w:ascii="Consolas" w:eastAsia="Times New Roman" w:hAnsi="Consolas" w:cs="Times New Roman"/>
+          <w:color w:val="F92672"/>
+          <w:sz w:val="21"/>
+          <w:szCs w:val="21"/>
+          <w:lang w:val="en-US" w:eastAsia="ru-RU"/>
+        </w:rPr>
+        <w:t>return</w:t>
+      </w:r>
+      <w:proofErr w:type="gramEnd"/>
+      <w:r>
+        <w:rPr>
+          <w:rFonts w:ascii="Consolas" w:eastAsia="Times New Roman" w:hAnsi="Consolas" w:cs="Times New Roman"/>
+          <w:color w:val="F8F8F2"/>
+          <w:sz w:val="21"/>
+          <w:szCs w:val="21"/>
+          <w:lang w:val="en-US" w:eastAsia="ru-RU"/>
+        </w:rPr>
+        <w:t> </w:t>
+      </w:r>
+      <w:r>
+        <w:rPr>
+          <w:rFonts w:ascii="Consolas" w:eastAsia="Times New Roman" w:hAnsi="Consolas" w:cs="Times New Roman"/>
+          <w:i/>
+          <w:iCs/>
+          <w:color w:val="FD971F"/>
+          <w:sz w:val="21"/>
+          <w:szCs w:val="21"/>
+          <w:lang w:val="en-US" w:eastAsia="ru-RU"/>
+        </w:rPr>
+        <w:t>a</w:t>
+      </w:r>
+      <w:r>
+        <w:rPr>
+          <w:rFonts w:ascii="Consolas" w:eastAsia="Times New Roman" w:hAnsi="Consolas" w:cs="Times New Roman"/>
+          <w:color w:val="F8F8F2"/>
+          <w:sz w:val="21"/>
+          <w:szCs w:val="21"/>
+          <w:lang w:val="en-US" w:eastAsia="ru-RU"/>
+        </w:rPr>
+        <w:t> </w:t>
+      </w:r>
+      <w:r>
+        <w:rPr>
+          <w:rFonts w:ascii="Consolas" w:eastAsia="Times New Roman" w:hAnsi="Consolas" w:cs="Times New Roman"/>
+          <w:color w:val="F92672"/>
+          <w:sz w:val="21"/>
+          <w:szCs w:val="21"/>
+          <w:lang w:val="en-US" w:eastAsia="ru-RU"/>
+        </w:rPr>
+        <w:t>+</w:t>
+      </w:r>
+      <w:r>
+        <w:rPr>
+          <w:rFonts w:ascii="Consolas" w:eastAsia="Times New Roman" w:hAnsi="Consolas" w:cs="Times New Roman"/>
+          <w:color w:val="F8F8F2"/>
+          <w:sz w:val="21"/>
+          <w:szCs w:val="21"/>
+          <w:lang w:val="en-US" w:eastAsia="ru-RU"/>
+        </w:rPr>
+        <w:t> </w:t>
+      </w:r>
+      <w:r>
+        <w:rPr>
+          <w:rFonts w:ascii="Consolas" w:eastAsia="Times New Roman" w:hAnsi="Consolas" w:cs="Times New Roman"/>
+          <w:i/>
+          <w:iCs/>
+          <w:color w:val="FD971F"/>
+          <w:sz w:val="21"/>
+          <w:szCs w:val="21"/>
+          <w:lang w:val="en-US" w:eastAsia="ru-RU"/>
+        </w:rPr>
+        <w:t>b</w:t>
+      </w:r>
+    </w:p>
+    <w:p>
+      <w:pPr>
+        <w:shd w:val="clear" w:color="auto" w:fill="272822"/>
+        <w:spacing w:after="0" w:line="285" w:lineRule="atLeast"/>
+        <w:rPr>
+          <w:rFonts w:ascii="Consolas" w:eastAsia="Times New Roman" w:hAnsi="Consolas" w:cs="Times New Roman"/>
+          <w:color w:val="F8F8F2"/>
+          <w:sz w:val="21"/>
+          <w:szCs w:val="21"/>
+          <w:lang w:eastAsia="ru-RU"/>
+        </w:rPr>
+      </w:pPr>
+      <w:r>
+        <w:rPr>
+          <w:rFonts w:ascii="Consolas" w:eastAsia="Times New Roman" w:hAnsi="Consolas" w:cs="Times New Roman"/>
+          <w:color w:val="F8F8F2"/>
+          <w:sz w:val="21"/>
+          <w:szCs w:val="21"/>
+          <w:lang w:eastAsia="ru-RU"/>
+        </w:rPr>
+        <w:t>}</w:t>
+      </w:r>
+    </w:p>
+    <w:p>
+      <w:pPr>
+        <w:spacing w:after="0"/>
+        <w:rPr>
+          <w:lang w:val="en-US"/>
+        </w:rPr>
+      </w:pPr>
+    </w:p>
+    <w:p>
+      <w:pPr>
+        <w:spacing w:after="0"/>
+        <w:rPr>
+          <w:lang w:val="en-US"/>
+        </w:rPr>
+      </w:pPr>
+    </w:p>
+    <w:p>
+      <w:pPr>
+        <w:spacing w:after="0"/>
+      </w:pPr>
+      <w:r>
+        <w:t xml:space="preserve">для этого создаем сначала </w:t>
+      </w:r>
+      <w:r>
+        <w:rPr>
+          <w:lang w:val="en-US"/>
+        </w:rPr>
+        <w:t>initial</w:t>
+      </w:r>
+      <w:r>
+        <w:t xml:space="preserve"> </w:t>
+      </w:r>
+      <w:r>
+        <w:rPr>
+          <w:lang w:val="en-US"/>
+        </w:rPr>
+        <w:t>state</w:t>
+      </w:r>
+      <w:r>
+        <w:t xml:space="preserve"> </w:t>
+      </w:r>
+      <w:r>
+        <w:t xml:space="preserve">в каждом </w:t>
+      </w:r>
+      <w:r>
+        <w:rPr>
+          <w:lang w:val="en-US"/>
+        </w:rPr>
+        <w:t>reducer</w:t>
       </w:r>
       <w:bookmarkStart w:id="0" w:name="_GoBack"/>
       <w:bookmarkEnd w:id="0"/>
+    </w:p>
+    <w:p>
+      <w:pPr>
+        <w:spacing w:after="0"/>
+      </w:pPr>
+    </w:p>
+    <w:p>
+      <w:pPr>
+        <w:spacing w:after="0"/>
+      </w:pPr>
     </w:p>
     <w:sectPr>
       <w:pgSz w:w="11906" w:h="16838"/>

</xml_diff>

<commit_message>
lesson 43.Container and Representational components
</commit_message>
<xml_diff>
--- a/notes/Путь Самурая 1.0.docx
+++ b/notes/Путь Самурая 1.0.docx
@@ -42165,18 +42165,4858 @@
         </w:rPr>
         <w:t>reducer</w:t>
       </w:r>
+    </w:p>
+    <w:p>
+      <w:pPr>
+        <w:spacing w:after="0"/>
+      </w:pPr>
+    </w:p>
+    <w:p>
+      <w:pPr>
+        <w:jc w:val="center"/>
+        <w:rPr>
+          <w:sz w:val="36"/>
+          <w:szCs w:val="36"/>
+          <w:highlight w:val="yellow"/>
+        </w:rPr>
+      </w:pPr>
+      <w:r>
+        <w:rPr>
+          <w:sz w:val="36"/>
+          <w:szCs w:val="36"/>
+          <w:highlight w:val="yellow"/>
+        </w:rPr>
+        <w:t>4</w:t>
+      </w:r>
+      <w:r>
+        <w:rPr>
+          <w:sz w:val="36"/>
+          <w:szCs w:val="36"/>
+          <w:highlight w:val="yellow"/>
+          <w:lang w:val="en-US"/>
+        </w:rPr>
+        <w:t>3</w:t>
+      </w:r>
+      <w:r>
+        <w:rPr>
+          <w:sz w:val="36"/>
+          <w:szCs w:val="36"/>
+          <w:highlight w:val="yellow"/>
+        </w:rPr>
+        <w:t xml:space="preserve">. </w:t>
+      </w:r>
+      <w:r>
+        <w:rPr>
+          <w:sz w:val="36"/>
+          <w:szCs w:val="36"/>
+          <w:highlight w:val="yellow"/>
+        </w:rPr>
+        <w:t xml:space="preserve"> </w:t>
+      </w:r>
+      <w:r>
+        <w:rPr>
+          <w:sz w:val="36"/>
+          <w:szCs w:val="36"/>
+          <w:highlight w:val="yellow"/>
+        </w:rPr>
+        <w:t xml:space="preserve">Презентационные </w:t>
+      </w:r>
+      <w:r>
+        <w:rPr>
+          <w:sz w:val="36"/>
+          <w:szCs w:val="36"/>
+          <w:highlight w:val="yellow"/>
+          <w:lang w:val="en-US"/>
+        </w:rPr>
+        <w:t>VS</w:t>
+      </w:r>
+      <w:r>
+        <w:rPr>
+          <w:sz w:val="36"/>
+          <w:szCs w:val="36"/>
+          <w:highlight w:val="yellow"/>
+        </w:rPr>
+        <w:t xml:space="preserve"> </w:t>
+      </w:r>
+      <w:r>
+        <w:rPr>
+          <w:sz w:val="36"/>
+          <w:szCs w:val="36"/>
+          <w:highlight w:val="yellow"/>
+        </w:rPr>
+        <w:t>контейнерные компоненты</w:t>
+      </w:r>
+    </w:p>
+    <w:p>
+      <w:pPr>
+        <w:spacing w:after="0"/>
+      </w:pPr>
+      <w:r>
+        <w:lastRenderedPageBreak/>
+        <w:t>Сколько пропсов прокидывать в компоненты? Как можно меньше!</w:t>
+      </w:r>
+      <w:r>
+        <w:t xml:space="preserve"> Чтобы компонента как можно меньше знала про </w:t>
+      </w:r>
+      <w:r>
+        <w:rPr>
+          <w:lang w:val="en-US"/>
+        </w:rPr>
+        <w:t>STORE</w:t>
+      </w:r>
+      <w:r>
+        <w:t xml:space="preserve">. </w:t>
+      </w:r>
+      <w:r>
+        <w:t xml:space="preserve">В случае функций прокидываем </w:t>
+      </w:r>
+      <w:proofErr w:type="gramStart"/>
+      <w:r>
+        <w:t>колл-беки</w:t>
+      </w:r>
+      <w:proofErr w:type="gramEnd"/>
+      <w:r>
+        <w:t xml:space="preserve"> от родителя к дочерним компонентам</w:t>
+      </w:r>
+    </w:p>
+    <w:p>
+      <w:pPr>
+        <w:spacing w:after="0"/>
+      </w:pPr>
+      <w:r>
+        <w:rPr>
+          <w:noProof/>
+          <w:lang w:eastAsia="ru-RU"/>
+        </w:rPr>
+        <w:drawing>
+          <wp:inline distT="0" distB="0" distL="0" distR="0">
+            <wp:extent cx="5939790" cy="2552065"/>
+            <wp:effectExtent l="0" t="0" r="3810" b="635"/>
+            <wp:docPr id="5" name="Рисунок 5"/>
+            <wp:cNvGraphicFramePr>
+              <a:graphicFrameLocks xmlns:a="http://schemas.openxmlformats.org/drawingml/2006/main" noChangeAspect="1"/>
+            </wp:cNvGraphicFramePr>
+            <a:graphic xmlns:a="http://schemas.openxmlformats.org/drawingml/2006/main">
+              <a:graphicData uri="http://schemas.openxmlformats.org/drawingml/2006/picture">
+                <pic:pic xmlns:pic="http://schemas.openxmlformats.org/drawingml/2006/picture">
+                  <pic:nvPicPr>
+                    <pic:cNvPr id="0" name="Picture 1"/>
+                    <pic:cNvPicPr>
+                      <a:picLocks noChangeAspect="1" noChangeArrowheads="1"/>
+                    </pic:cNvPicPr>
+                  </pic:nvPicPr>
+                  <pic:blipFill>
+                    <a:blip r:embed="rId19">
+                      <a:extLst>
+                        <a:ext uri="{28A0092B-C50C-407E-A947-70E740481C1C}">
+                          <a14:useLocalDpi xmlns:a14="http://schemas.microsoft.com/office/drawing/2010/main" val="0"/>
+                        </a:ext>
+                      </a:extLst>
+                    </a:blip>
+                    <a:srcRect/>
+                    <a:stretch>
+                      <a:fillRect/>
+                    </a:stretch>
+                  </pic:blipFill>
+                  <pic:spPr bwMode="auto">
+                    <a:xfrm>
+                      <a:off x="0" y="0"/>
+                      <a:ext cx="5939790" cy="2552065"/>
+                    </a:xfrm>
+                    <a:prstGeom prst="rect">
+                      <a:avLst/>
+                    </a:prstGeom>
+                    <a:noFill/>
+                    <a:ln>
+                      <a:noFill/>
+                    </a:ln>
+                  </pic:spPr>
+                </pic:pic>
+              </a:graphicData>
+            </a:graphic>
+          </wp:inline>
+        </w:drawing>
+      </w:r>
+    </w:p>
+    <w:p>
+      <w:pPr>
+        <w:spacing w:after="0"/>
+        <w:rPr>
+          <w:u w:val="single"/>
+          <w:lang w:val="en-US"/>
+        </w:rPr>
+      </w:pPr>
+      <w:r>
+        <w:rPr>
+          <w:u w:val="single"/>
+        </w:rPr>
+        <w:t xml:space="preserve">Контейнерная компонента служит для того, чтобы обслуживать </w:t>
+      </w:r>
+      <w:proofErr w:type="gramStart"/>
+      <w:r>
+        <w:rPr>
+          <w:u w:val="single"/>
+        </w:rPr>
+        <w:t>презентационные</w:t>
+      </w:r>
+      <w:proofErr w:type="gramEnd"/>
+      <w:r>
+        <w:rPr>
+          <w:u w:val="single"/>
+        </w:rPr>
+        <w:t>.</w:t>
+      </w:r>
+    </w:p>
+    <w:p>
+      <w:pPr>
+        <w:spacing w:after="0"/>
+        <w:rPr>
+          <w:u w:val="single"/>
+        </w:rPr>
+      </w:pPr>
+      <w:r>
+        <w:rPr>
+          <w:u w:val="single"/>
+        </w:rPr>
+        <w:t xml:space="preserve">В контейнерную компоненту можно передать вест </w:t>
+      </w:r>
+      <w:r>
+        <w:rPr>
+          <w:u w:val="single"/>
+          <w:lang w:val="en-US"/>
+        </w:rPr>
+        <w:t>STORE</w:t>
+      </w:r>
+    </w:p>
+    <w:p>
+      <w:pPr>
+        <w:spacing w:after="0"/>
+        <w:rPr>
+          <w:rFonts w:ascii="Georgia" w:hAnsi="Georgia"/>
+          <w:color w:val="292929"/>
+          <w:spacing w:val="-1"/>
+          <w:sz w:val="32"/>
+          <w:szCs w:val="32"/>
+          <w:shd w:val="clear" w:color="auto" w:fill="FFFFFF"/>
+        </w:rPr>
+      </w:pPr>
+      <w:r>
+        <w:rPr>
+          <w:rFonts w:ascii="Georgia" w:hAnsi="Georgia"/>
+          <w:color w:val="292929"/>
+          <w:spacing w:val="-1"/>
+          <w:sz w:val="32"/>
+          <w:szCs w:val="32"/>
+          <w:shd w:val="clear" w:color="auto" w:fill="FFFFFF"/>
+        </w:rPr>
+        <w:t>Вам будете гораздо проще повторно использовать компоненты, если вы </w:t>
+      </w:r>
+      <w:r>
+        <w:rPr>
+          <w:rStyle w:val="a7"/>
+          <w:rFonts w:ascii="Georgia" w:hAnsi="Georgia"/>
+          <w:color w:val="292929"/>
+          <w:spacing w:val="-1"/>
+          <w:sz w:val="32"/>
+          <w:szCs w:val="32"/>
+          <w:shd w:val="clear" w:color="auto" w:fill="FFFFFF"/>
+        </w:rPr>
+        <w:t>разделите их на две категории</w:t>
+      </w:r>
+      <w:r>
+        <w:rPr>
+          <w:rFonts w:ascii="Georgia" w:hAnsi="Georgia"/>
+          <w:color w:val="292929"/>
+          <w:spacing w:val="-1"/>
+          <w:sz w:val="32"/>
+          <w:szCs w:val="32"/>
+          <w:shd w:val="clear" w:color="auto" w:fill="FFFFFF"/>
+        </w:rPr>
+        <w:t>. Я называю их </w:t>
+      </w:r>
+      <w:r>
+        <w:rPr>
+          <w:rStyle w:val="a9"/>
+          <w:rFonts w:ascii="Georgia" w:hAnsi="Georgia"/>
+          <w:color w:val="292929"/>
+          <w:spacing w:val="-1"/>
+          <w:sz w:val="32"/>
+          <w:szCs w:val="32"/>
+          <w:shd w:val="clear" w:color="auto" w:fill="FFFFFF"/>
+        </w:rPr>
+        <w:t>Контейнер</w:t>
+      </w:r>
+      <w:r>
+        <w:rPr>
+          <w:rFonts w:ascii="Georgia" w:hAnsi="Georgia"/>
+          <w:color w:val="292929"/>
+          <w:spacing w:val="-1"/>
+          <w:sz w:val="32"/>
+          <w:szCs w:val="32"/>
+          <w:shd w:val="clear" w:color="auto" w:fill="FFFFFF"/>
+        </w:rPr>
+        <w:t> и </w:t>
+      </w:r>
+      <w:r>
+        <w:rPr>
+          <w:rStyle w:val="a9"/>
+          <w:rFonts w:ascii="Georgia" w:hAnsi="Georgia"/>
+          <w:color w:val="292929"/>
+          <w:spacing w:val="-1"/>
+          <w:sz w:val="32"/>
+          <w:szCs w:val="32"/>
+          <w:shd w:val="clear" w:color="auto" w:fill="FFFFFF"/>
+        </w:rPr>
+        <w:t>Презентационный</w:t>
+      </w:r>
+      <w:r>
+        <w:rPr>
+          <w:rFonts w:ascii="Georgia" w:hAnsi="Georgia"/>
+          <w:color w:val="292929"/>
+          <w:spacing w:val="-1"/>
+          <w:sz w:val="32"/>
+          <w:szCs w:val="32"/>
+          <w:shd w:val="clear" w:color="auto" w:fill="FFFFFF"/>
+        </w:rPr>
+        <w:t> компоненты*. Но также слышал </w:t>
+      </w:r>
+      <w:r>
+        <w:rPr>
+          <w:rStyle w:val="a9"/>
+          <w:rFonts w:ascii="Georgia" w:hAnsi="Georgia"/>
+          <w:color w:val="292929"/>
+          <w:spacing w:val="-1"/>
+          <w:sz w:val="32"/>
+          <w:szCs w:val="32"/>
+          <w:shd w:val="clear" w:color="auto" w:fill="FFFFFF"/>
+        </w:rPr>
+        <w:t>Толстый</w:t>
+      </w:r>
+      <w:r>
+        <w:rPr>
+          <w:rFonts w:ascii="Georgia" w:hAnsi="Georgia"/>
+          <w:color w:val="292929"/>
+          <w:spacing w:val="-1"/>
+          <w:sz w:val="32"/>
+          <w:szCs w:val="32"/>
+          <w:shd w:val="clear" w:color="auto" w:fill="FFFFFF"/>
+        </w:rPr>
+        <w:t> и </w:t>
+      </w:r>
+      <w:r>
+        <w:rPr>
+          <w:rStyle w:val="a9"/>
+          <w:rFonts w:ascii="Georgia" w:hAnsi="Georgia"/>
+          <w:color w:val="292929"/>
+          <w:spacing w:val="-1"/>
+          <w:sz w:val="32"/>
+          <w:szCs w:val="32"/>
+          <w:shd w:val="clear" w:color="auto" w:fill="FFFFFF"/>
+        </w:rPr>
+        <w:t>Худой</w:t>
+      </w:r>
+      <w:r>
+        <w:rPr>
+          <w:rFonts w:ascii="Georgia" w:hAnsi="Georgia"/>
+          <w:color w:val="292929"/>
+          <w:spacing w:val="-1"/>
+          <w:sz w:val="32"/>
+          <w:szCs w:val="32"/>
+          <w:shd w:val="clear" w:color="auto" w:fill="FFFFFF"/>
+        </w:rPr>
+        <w:t>, </w:t>
+      </w:r>
+      <w:r>
+        <w:rPr>
+          <w:rStyle w:val="a9"/>
+          <w:rFonts w:ascii="Georgia" w:hAnsi="Georgia"/>
+          <w:color w:val="292929"/>
+          <w:spacing w:val="-1"/>
+          <w:sz w:val="32"/>
+          <w:szCs w:val="32"/>
+          <w:shd w:val="clear" w:color="auto" w:fill="FFFFFF"/>
+        </w:rPr>
+        <w:t>Умный</w:t>
+      </w:r>
+      <w:r>
+        <w:rPr>
+          <w:rFonts w:ascii="Georgia" w:hAnsi="Georgia"/>
+          <w:color w:val="292929"/>
+          <w:spacing w:val="-1"/>
+          <w:sz w:val="32"/>
+          <w:szCs w:val="32"/>
+          <w:shd w:val="clear" w:color="auto" w:fill="FFFFFF"/>
+        </w:rPr>
+        <w:t> и </w:t>
+      </w:r>
+      <w:r>
+        <w:rPr>
+          <w:rStyle w:val="a9"/>
+          <w:rFonts w:ascii="Georgia" w:hAnsi="Georgia"/>
+          <w:color w:val="292929"/>
+          <w:spacing w:val="-1"/>
+          <w:sz w:val="32"/>
+          <w:szCs w:val="32"/>
+          <w:shd w:val="clear" w:color="auto" w:fill="FFFFFF"/>
+        </w:rPr>
+        <w:t>Глупый</w:t>
+      </w:r>
+      <w:r>
+        <w:rPr>
+          <w:rFonts w:ascii="Georgia" w:hAnsi="Georgia"/>
+          <w:color w:val="292929"/>
+          <w:spacing w:val="-1"/>
+          <w:sz w:val="32"/>
+          <w:szCs w:val="32"/>
+          <w:shd w:val="clear" w:color="auto" w:fill="FFFFFF"/>
+        </w:rPr>
+        <w:t>, </w:t>
+      </w:r>
+      <w:r>
+        <w:rPr>
+          <w:rStyle w:val="a9"/>
+          <w:rFonts w:ascii="Georgia" w:hAnsi="Georgia"/>
+          <w:color w:val="292929"/>
+          <w:spacing w:val="-1"/>
+          <w:sz w:val="32"/>
+          <w:szCs w:val="32"/>
+          <w:shd w:val="clear" w:color="auto" w:fill="FFFFFF"/>
+        </w:rPr>
+        <w:t>Имеющий состояние</w:t>
+      </w:r>
+      <w:r>
+        <w:rPr>
+          <w:rFonts w:ascii="Georgia" w:hAnsi="Georgia"/>
+          <w:color w:val="292929"/>
+          <w:spacing w:val="-1"/>
+          <w:sz w:val="32"/>
+          <w:szCs w:val="32"/>
+          <w:shd w:val="clear" w:color="auto" w:fill="FFFFFF"/>
+        </w:rPr>
+        <w:t> и </w:t>
+      </w:r>
+      <w:r>
+        <w:rPr>
+          <w:rStyle w:val="a9"/>
+          <w:rFonts w:ascii="Georgia" w:hAnsi="Georgia"/>
+          <w:color w:val="292929"/>
+          <w:spacing w:val="-1"/>
+          <w:sz w:val="32"/>
+          <w:szCs w:val="32"/>
+          <w:shd w:val="clear" w:color="auto" w:fill="FFFFFF"/>
+        </w:rPr>
+        <w:t>Чистый</w:t>
+      </w:r>
+      <w:r>
+        <w:rPr>
+          <w:rFonts w:ascii="Georgia" w:hAnsi="Georgia"/>
+          <w:color w:val="292929"/>
+          <w:spacing w:val="-1"/>
+          <w:sz w:val="32"/>
+          <w:szCs w:val="32"/>
+          <w:shd w:val="clear" w:color="auto" w:fill="FFFFFF"/>
+        </w:rPr>
+        <w:t xml:space="preserve">, </w:t>
+      </w:r>
+      <w:proofErr w:type="spellStart"/>
+      <w:r>
+        <w:rPr>
+          <w:rFonts w:ascii="Georgia" w:hAnsi="Georgia"/>
+          <w:color w:val="292929"/>
+          <w:spacing w:val="-1"/>
+          <w:sz w:val="32"/>
+          <w:szCs w:val="32"/>
+          <w:shd w:val="clear" w:color="auto" w:fill="FFFFFF"/>
+        </w:rPr>
+        <w:t>соответсвенно</w:t>
+      </w:r>
+      <w:proofErr w:type="spellEnd"/>
+      <w:r>
+        <w:rPr>
+          <w:rFonts w:ascii="Georgia" w:hAnsi="Georgia"/>
+          <w:color w:val="292929"/>
+          <w:spacing w:val="-1"/>
+          <w:sz w:val="32"/>
+          <w:szCs w:val="32"/>
+          <w:shd w:val="clear" w:color="auto" w:fill="FFFFFF"/>
+        </w:rPr>
+        <w:t>. Они не совсем идентичны, но в основе лежит одна идея.</w:t>
+      </w:r>
+    </w:p>
+    <w:p>
+      <w:pPr>
+        <w:spacing w:after="0"/>
+        <w:rPr>
+          <w:lang w:val="en-US"/>
+        </w:rPr>
+      </w:pPr>
+      <w:r>
+        <w:rPr>
+          <w:noProof/>
+          <w:lang w:eastAsia="ru-RU"/>
+        </w:rPr>
+        <w:drawing>
+          <wp:inline distT="0" distB="0" distL="0" distR="0">
+            <wp:extent cx="5934075" cy="3181350"/>
+            <wp:effectExtent l="0" t="0" r="9525" b="0"/>
+            <wp:docPr id="6" name="Рисунок 6"/>
+            <wp:cNvGraphicFramePr>
+              <a:graphicFrameLocks xmlns:a="http://schemas.openxmlformats.org/drawingml/2006/main" noChangeAspect="1"/>
+            </wp:cNvGraphicFramePr>
+            <a:graphic xmlns:a="http://schemas.openxmlformats.org/drawingml/2006/main">
+              <a:graphicData uri="http://schemas.openxmlformats.org/drawingml/2006/picture">
+                <pic:pic xmlns:pic="http://schemas.openxmlformats.org/drawingml/2006/picture">
+                  <pic:nvPicPr>
+                    <pic:cNvPr id="0" name="Picture 2"/>
+                    <pic:cNvPicPr>
+                      <a:picLocks noChangeAspect="1" noChangeArrowheads="1"/>
+                    </pic:cNvPicPr>
+                  </pic:nvPicPr>
+                  <pic:blipFill>
+                    <a:blip r:embed="rId20">
+                      <a:extLst>
+                        <a:ext uri="{28A0092B-C50C-407E-A947-70E740481C1C}">
+                          <a14:useLocalDpi xmlns:a14="http://schemas.microsoft.com/office/drawing/2010/main" val="0"/>
+                        </a:ext>
+                      </a:extLst>
+                    </a:blip>
+                    <a:srcRect/>
+                    <a:stretch>
+                      <a:fillRect/>
+                    </a:stretch>
+                  </pic:blipFill>
+                  <pic:spPr bwMode="auto">
+                    <a:xfrm>
+                      <a:off x="0" y="0"/>
+                      <a:ext cx="5934075" cy="3181350"/>
+                    </a:xfrm>
+                    <a:prstGeom prst="rect">
+                      <a:avLst/>
+                    </a:prstGeom>
+                    <a:noFill/>
+                    <a:ln>
+                      <a:noFill/>
+                    </a:ln>
+                  </pic:spPr>
+                </pic:pic>
+              </a:graphicData>
+            </a:graphic>
+          </wp:inline>
+        </w:drawing>
+      </w:r>
+    </w:p>
+    <w:p>
+      <w:pPr>
+        <w:spacing w:after="0"/>
+        <w:rPr>
+          <w:lang w:val="en-US"/>
+        </w:rPr>
+      </w:pPr>
+      <w:r>
+        <w:t xml:space="preserve">Ниже мы обернули компонент </w:t>
+      </w:r>
+      <w:proofErr w:type="spellStart"/>
+      <w:r>
+        <w:rPr>
+          <w:lang w:val="en-US"/>
+        </w:rPr>
+        <w:t>MyPosts</w:t>
+      </w:r>
+      <w:proofErr w:type="spellEnd"/>
+      <w:r>
+        <w:t xml:space="preserve"> </w:t>
+      </w:r>
+      <w:r>
+        <w:t>в контейнер. Теперь она не имеет напряму</w:t>
+      </w:r>
+      <w:r>
+        <w:t>ю</w:t>
+      </w:r>
+      <w:r>
+        <w:t xml:space="preserve"> связь со </w:t>
+      </w:r>
+      <w:proofErr w:type="spellStart"/>
+      <w:r>
+        <w:t>стором</w:t>
+      </w:r>
+      <w:proofErr w:type="spellEnd"/>
+      <w:r>
+        <w:t>, а только через колл беки, которые ей передает контейнер</w:t>
+      </w:r>
+      <w:r>
+        <w:t>:</w:t>
+      </w:r>
+    </w:p>
+    <w:p>
+      <w:pPr>
+        <w:shd w:val="clear" w:color="auto" w:fill="272822"/>
+        <w:spacing w:after="0" w:line="285" w:lineRule="atLeast"/>
+        <w:rPr>
+          <w:rFonts w:ascii="Consolas" w:eastAsia="Times New Roman" w:hAnsi="Consolas" w:cs="Times New Roman"/>
+          <w:color w:val="F8F8F2"/>
+          <w:sz w:val="21"/>
+          <w:szCs w:val="21"/>
+          <w:lang w:val="en-US" w:eastAsia="ru-RU"/>
+        </w:rPr>
+      </w:pPr>
+      <w:proofErr w:type="gramStart"/>
+      <w:r>
+        <w:rPr>
+          <w:rFonts w:ascii="Consolas" w:eastAsia="Times New Roman" w:hAnsi="Consolas" w:cs="Times New Roman"/>
+          <w:color w:val="F92672"/>
+          <w:sz w:val="21"/>
+          <w:szCs w:val="21"/>
+          <w:lang w:val="en-US" w:eastAsia="ru-RU"/>
+        </w:rPr>
+        <w:t>export</w:t>
+      </w:r>
+      <w:proofErr w:type="gramEnd"/>
+      <w:r>
+        <w:rPr>
+          <w:rFonts w:ascii="Consolas" w:eastAsia="Times New Roman" w:hAnsi="Consolas" w:cs="Times New Roman"/>
+          <w:color w:val="F8F8F2"/>
+          <w:sz w:val="21"/>
+          <w:szCs w:val="21"/>
+          <w:lang w:val="en-US" w:eastAsia="ru-RU"/>
+        </w:rPr>
+        <w:t> </w:t>
+      </w:r>
+      <w:r>
+        <w:rPr>
+          <w:rFonts w:ascii="Consolas" w:eastAsia="Times New Roman" w:hAnsi="Consolas" w:cs="Times New Roman"/>
+          <w:i/>
+          <w:iCs/>
+          <w:color w:val="66D9EF"/>
+          <w:sz w:val="21"/>
+          <w:szCs w:val="21"/>
+          <w:lang w:val="en-US" w:eastAsia="ru-RU"/>
+        </w:rPr>
+        <w:t>function</w:t>
+      </w:r>
+      <w:r>
+        <w:rPr>
+          <w:rFonts w:ascii="Consolas" w:eastAsia="Times New Roman" w:hAnsi="Consolas" w:cs="Times New Roman"/>
+          <w:color w:val="F8F8F2"/>
+          <w:sz w:val="21"/>
+          <w:szCs w:val="21"/>
+          <w:lang w:val="en-US" w:eastAsia="ru-RU"/>
+        </w:rPr>
+        <w:t> </w:t>
+      </w:r>
+      <w:proofErr w:type="spellStart"/>
+      <w:r>
+        <w:rPr>
+          <w:rFonts w:ascii="Consolas" w:eastAsia="Times New Roman" w:hAnsi="Consolas" w:cs="Times New Roman"/>
+          <w:color w:val="A6E22E"/>
+          <w:sz w:val="21"/>
+          <w:szCs w:val="21"/>
+          <w:lang w:val="en-US" w:eastAsia="ru-RU"/>
+        </w:rPr>
+        <w:t>MyPostsContainer</w:t>
+      </w:r>
+      <w:proofErr w:type="spellEnd"/>
+      <w:r>
+        <w:rPr>
+          <w:rFonts w:ascii="Consolas" w:eastAsia="Times New Roman" w:hAnsi="Consolas" w:cs="Times New Roman"/>
+          <w:color w:val="F8F8F2"/>
+          <w:sz w:val="21"/>
+          <w:szCs w:val="21"/>
+          <w:lang w:val="en-US" w:eastAsia="ru-RU"/>
+        </w:rPr>
+        <w:t> (</w:t>
+      </w:r>
+      <w:r>
+        <w:rPr>
+          <w:rFonts w:ascii="Consolas" w:eastAsia="Times New Roman" w:hAnsi="Consolas" w:cs="Times New Roman"/>
+          <w:i/>
+          <w:iCs/>
+          <w:color w:val="FD971F"/>
+          <w:sz w:val="21"/>
+          <w:szCs w:val="21"/>
+          <w:lang w:val="en-US" w:eastAsia="ru-RU"/>
+        </w:rPr>
+        <w:t>props</w:t>
+      </w:r>
+      <w:r>
+        <w:rPr>
+          <w:rFonts w:ascii="Consolas" w:eastAsia="Times New Roman" w:hAnsi="Consolas" w:cs="Times New Roman"/>
+          <w:color w:val="F92672"/>
+          <w:sz w:val="21"/>
+          <w:szCs w:val="21"/>
+          <w:lang w:val="en-US" w:eastAsia="ru-RU"/>
+        </w:rPr>
+        <w:t>:</w:t>
+      </w:r>
+      <w:r>
+        <w:rPr>
+          <w:rFonts w:ascii="Consolas" w:eastAsia="Times New Roman" w:hAnsi="Consolas" w:cs="Times New Roman"/>
+          <w:color w:val="F8F8F2"/>
+          <w:sz w:val="21"/>
+          <w:szCs w:val="21"/>
+          <w:lang w:val="en-US" w:eastAsia="ru-RU"/>
+        </w:rPr>
+        <w:t> </w:t>
+      </w:r>
+      <w:proofErr w:type="spellStart"/>
+      <w:r>
+        <w:rPr>
+          <w:rFonts w:ascii="Consolas" w:eastAsia="Times New Roman" w:hAnsi="Consolas" w:cs="Times New Roman"/>
+          <w:color w:val="A6E22E"/>
+          <w:sz w:val="21"/>
+          <w:szCs w:val="21"/>
+          <w:u w:val="single"/>
+          <w:lang w:val="en-US" w:eastAsia="ru-RU"/>
+        </w:rPr>
+        <w:t>MyPostsPropsType</w:t>
+      </w:r>
+      <w:proofErr w:type="spellEnd"/>
+      <w:r>
+        <w:rPr>
+          <w:rFonts w:ascii="Consolas" w:eastAsia="Times New Roman" w:hAnsi="Consolas" w:cs="Times New Roman"/>
+          <w:color w:val="F8F8F2"/>
+          <w:sz w:val="21"/>
+          <w:szCs w:val="21"/>
+          <w:lang w:val="en-US" w:eastAsia="ru-RU"/>
+        </w:rPr>
+        <w:t>) {</w:t>
+      </w:r>
+    </w:p>
+    <w:p>
+      <w:pPr>
+        <w:shd w:val="clear" w:color="auto" w:fill="272822"/>
+        <w:spacing w:after="0" w:line="285" w:lineRule="atLeast"/>
+        <w:rPr>
+          <w:rFonts w:ascii="Consolas" w:eastAsia="Times New Roman" w:hAnsi="Consolas" w:cs="Times New Roman"/>
+          <w:color w:val="F8F8F2"/>
+          <w:sz w:val="21"/>
+          <w:szCs w:val="21"/>
+          <w:lang w:eastAsia="ru-RU"/>
+        </w:rPr>
+      </w:pPr>
+      <w:r>
+        <w:rPr>
+          <w:rFonts w:ascii="Consolas" w:eastAsia="Times New Roman" w:hAnsi="Consolas" w:cs="Times New Roman"/>
+          <w:color w:val="F8F8F2"/>
+          <w:sz w:val="21"/>
+          <w:szCs w:val="21"/>
+          <w:lang w:val="en-US" w:eastAsia="ru-RU"/>
+        </w:rPr>
+        <w:lastRenderedPageBreak/>
+        <w:t>  </w:t>
+      </w:r>
+      <w:r>
+        <w:rPr>
+          <w:rFonts w:ascii="Consolas" w:eastAsia="Times New Roman" w:hAnsi="Consolas" w:cs="Times New Roman"/>
+          <w:color w:val="88846F"/>
+          <w:sz w:val="21"/>
+          <w:szCs w:val="21"/>
+          <w:lang w:eastAsia="ru-RU"/>
+        </w:rPr>
+        <w:t>//---BLL</w:t>
+      </w:r>
+    </w:p>
+    <w:p>
+      <w:pPr>
+        <w:shd w:val="clear" w:color="auto" w:fill="272822"/>
+        <w:spacing w:after="0" w:line="285" w:lineRule="atLeast"/>
+        <w:rPr>
+          <w:rFonts w:ascii="Consolas" w:eastAsia="Times New Roman" w:hAnsi="Consolas" w:cs="Times New Roman"/>
+          <w:color w:val="F8F8F2"/>
+          <w:sz w:val="21"/>
+          <w:szCs w:val="21"/>
+          <w:lang w:eastAsia="ru-RU"/>
+        </w:rPr>
+      </w:pPr>
+    </w:p>
+    <w:p>
+      <w:pPr>
+        <w:shd w:val="clear" w:color="auto" w:fill="272822"/>
+        <w:spacing w:after="0" w:line="285" w:lineRule="atLeast"/>
+        <w:rPr>
+          <w:rFonts w:ascii="Consolas" w:eastAsia="Times New Roman" w:hAnsi="Consolas" w:cs="Times New Roman"/>
+          <w:color w:val="F8F8F2"/>
+          <w:sz w:val="21"/>
+          <w:szCs w:val="21"/>
+          <w:lang w:val="en-US" w:eastAsia="ru-RU"/>
+        </w:rPr>
+      </w:pPr>
+      <w:r>
+        <w:rPr>
+          <w:rFonts w:ascii="Consolas" w:eastAsia="Times New Roman" w:hAnsi="Consolas" w:cs="Times New Roman"/>
+          <w:color w:val="F8F8F2"/>
+          <w:sz w:val="21"/>
+          <w:szCs w:val="21"/>
+          <w:lang w:val="en-US" w:eastAsia="ru-RU"/>
+        </w:rPr>
+        <w:t>  </w:t>
+      </w:r>
+      <w:proofErr w:type="gramStart"/>
+      <w:r>
+        <w:rPr>
+          <w:rFonts w:ascii="Consolas" w:eastAsia="Times New Roman" w:hAnsi="Consolas" w:cs="Times New Roman"/>
+          <w:i/>
+          <w:iCs/>
+          <w:color w:val="66D9EF"/>
+          <w:sz w:val="21"/>
+          <w:szCs w:val="21"/>
+          <w:lang w:val="en-US" w:eastAsia="ru-RU"/>
+        </w:rPr>
+        <w:t>let</w:t>
+      </w:r>
+      <w:proofErr w:type="gramEnd"/>
+      <w:r>
+        <w:rPr>
+          <w:rFonts w:ascii="Consolas" w:eastAsia="Times New Roman" w:hAnsi="Consolas" w:cs="Times New Roman"/>
+          <w:color w:val="F8F8F2"/>
+          <w:sz w:val="21"/>
+          <w:szCs w:val="21"/>
+          <w:lang w:val="en-US" w:eastAsia="ru-RU"/>
+        </w:rPr>
+        <w:t> </w:t>
+      </w:r>
+      <w:proofErr w:type="spellStart"/>
+      <w:r>
+        <w:rPr>
+          <w:rFonts w:ascii="Consolas" w:eastAsia="Times New Roman" w:hAnsi="Consolas" w:cs="Times New Roman"/>
+          <w:color w:val="A6E22E"/>
+          <w:sz w:val="21"/>
+          <w:szCs w:val="21"/>
+          <w:lang w:val="en-US" w:eastAsia="ru-RU"/>
+        </w:rPr>
+        <w:t>onAddPost</w:t>
+      </w:r>
+      <w:proofErr w:type="spellEnd"/>
+      <w:r>
+        <w:rPr>
+          <w:rFonts w:ascii="Consolas" w:eastAsia="Times New Roman" w:hAnsi="Consolas" w:cs="Times New Roman"/>
+          <w:color w:val="F8F8F2"/>
+          <w:sz w:val="21"/>
+          <w:szCs w:val="21"/>
+          <w:lang w:val="en-US" w:eastAsia="ru-RU"/>
+        </w:rPr>
+        <w:t> </w:t>
+      </w:r>
+      <w:r>
+        <w:rPr>
+          <w:rFonts w:ascii="Consolas" w:eastAsia="Times New Roman" w:hAnsi="Consolas" w:cs="Times New Roman"/>
+          <w:color w:val="F92672"/>
+          <w:sz w:val="21"/>
+          <w:szCs w:val="21"/>
+          <w:lang w:val="en-US" w:eastAsia="ru-RU"/>
+        </w:rPr>
+        <w:t>=</w:t>
+      </w:r>
+      <w:r>
+        <w:rPr>
+          <w:rFonts w:ascii="Consolas" w:eastAsia="Times New Roman" w:hAnsi="Consolas" w:cs="Times New Roman"/>
+          <w:color w:val="F8F8F2"/>
+          <w:sz w:val="21"/>
+          <w:szCs w:val="21"/>
+          <w:lang w:val="en-US" w:eastAsia="ru-RU"/>
+        </w:rPr>
+        <w:t> (</w:t>
+      </w:r>
+      <w:proofErr w:type="spellStart"/>
+      <w:r>
+        <w:rPr>
+          <w:rFonts w:ascii="Consolas" w:eastAsia="Times New Roman" w:hAnsi="Consolas" w:cs="Times New Roman"/>
+          <w:i/>
+          <w:iCs/>
+          <w:color w:val="FD971F"/>
+          <w:sz w:val="21"/>
+          <w:szCs w:val="21"/>
+          <w:lang w:val="en-US" w:eastAsia="ru-RU"/>
+        </w:rPr>
+        <w:t>newText</w:t>
+      </w:r>
+      <w:proofErr w:type="spellEnd"/>
+      <w:r>
+        <w:rPr>
+          <w:rFonts w:ascii="Consolas" w:eastAsia="Times New Roman" w:hAnsi="Consolas" w:cs="Times New Roman"/>
+          <w:color w:val="F92672"/>
+          <w:sz w:val="21"/>
+          <w:szCs w:val="21"/>
+          <w:lang w:val="en-US" w:eastAsia="ru-RU"/>
+        </w:rPr>
+        <w:t>:</w:t>
+      </w:r>
+      <w:r>
+        <w:rPr>
+          <w:rFonts w:ascii="Consolas" w:eastAsia="Times New Roman" w:hAnsi="Consolas" w:cs="Times New Roman"/>
+          <w:color w:val="F8F8F2"/>
+          <w:sz w:val="21"/>
+          <w:szCs w:val="21"/>
+          <w:lang w:val="en-US" w:eastAsia="ru-RU"/>
+        </w:rPr>
+        <w:t> </w:t>
+      </w:r>
+      <w:r>
+        <w:rPr>
+          <w:rFonts w:ascii="Consolas" w:eastAsia="Times New Roman" w:hAnsi="Consolas" w:cs="Times New Roman"/>
+          <w:i/>
+          <w:iCs/>
+          <w:color w:val="66D9EF"/>
+          <w:sz w:val="21"/>
+          <w:szCs w:val="21"/>
+          <w:lang w:val="en-US" w:eastAsia="ru-RU"/>
+        </w:rPr>
+        <w:t>string</w:t>
+      </w:r>
+      <w:r>
+        <w:rPr>
+          <w:rFonts w:ascii="Consolas" w:eastAsia="Times New Roman" w:hAnsi="Consolas" w:cs="Times New Roman"/>
+          <w:color w:val="F8F8F2"/>
+          <w:sz w:val="21"/>
+          <w:szCs w:val="21"/>
+          <w:lang w:val="en-US" w:eastAsia="ru-RU"/>
+        </w:rPr>
+        <w:t>) </w:t>
+      </w:r>
+      <w:r>
+        <w:rPr>
+          <w:rFonts w:ascii="Consolas" w:eastAsia="Times New Roman" w:hAnsi="Consolas" w:cs="Times New Roman"/>
+          <w:i/>
+          <w:iCs/>
+          <w:color w:val="66D9EF"/>
+          <w:sz w:val="21"/>
+          <w:szCs w:val="21"/>
+          <w:lang w:val="en-US" w:eastAsia="ru-RU"/>
+        </w:rPr>
+        <w:t>=&gt;</w:t>
+      </w:r>
+      <w:r>
+        <w:rPr>
+          <w:rFonts w:ascii="Consolas" w:eastAsia="Times New Roman" w:hAnsi="Consolas" w:cs="Times New Roman"/>
+          <w:color w:val="F8F8F2"/>
+          <w:sz w:val="21"/>
+          <w:szCs w:val="21"/>
+          <w:lang w:val="en-US" w:eastAsia="ru-RU"/>
+        </w:rPr>
+        <w:t> {</w:t>
+      </w:r>
+    </w:p>
+    <w:p>
+      <w:pPr>
+        <w:shd w:val="clear" w:color="auto" w:fill="272822"/>
+        <w:spacing w:after="0" w:line="285" w:lineRule="atLeast"/>
+        <w:rPr>
+          <w:rFonts w:ascii="Consolas" w:eastAsia="Times New Roman" w:hAnsi="Consolas" w:cs="Times New Roman"/>
+          <w:color w:val="F8F8F2"/>
+          <w:sz w:val="21"/>
+          <w:szCs w:val="21"/>
+          <w:lang w:val="en-US" w:eastAsia="ru-RU"/>
+        </w:rPr>
+      </w:pPr>
+      <w:r>
+        <w:rPr>
+          <w:rFonts w:ascii="Consolas" w:eastAsia="Times New Roman" w:hAnsi="Consolas" w:cs="Times New Roman"/>
+          <w:color w:val="F8F8F2"/>
+          <w:sz w:val="21"/>
+          <w:szCs w:val="21"/>
+          <w:lang w:val="en-US" w:eastAsia="ru-RU"/>
+        </w:rPr>
+        <w:t>    </w:t>
+      </w:r>
+      <w:proofErr w:type="spellStart"/>
+      <w:proofErr w:type="gramStart"/>
+      <w:r>
+        <w:rPr>
+          <w:rFonts w:ascii="Consolas" w:eastAsia="Times New Roman" w:hAnsi="Consolas" w:cs="Times New Roman"/>
+          <w:i/>
+          <w:iCs/>
+          <w:color w:val="FD971F"/>
+          <w:sz w:val="21"/>
+          <w:szCs w:val="21"/>
+          <w:lang w:val="en-US" w:eastAsia="ru-RU"/>
+        </w:rPr>
+        <w:t>props</w:t>
+      </w:r>
+      <w:r>
+        <w:rPr>
+          <w:rFonts w:ascii="Consolas" w:eastAsia="Times New Roman" w:hAnsi="Consolas" w:cs="Times New Roman"/>
+          <w:color w:val="F8F8F2"/>
+          <w:sz w:val="21"/>
+          <w:szCs w:val="21"/>
+          <w:lang w:val="en-US" w:eastAsia="ru-RU"/>
+        </w:rPr>
+        <w:t>.</w:t>
+      </w:r>
+      <w:r>
+        <w:rPr>
+          <w:rFonts w:ascii="Consolas" w:eastAsia="Times New Roman" w:hAnsi="Consolas" w:cs="Times New Roman"/>
+          <w:color w:val="A6E22E"/>
+          <w:sz w:val="21"/>
+          <w:szCs w:val="21"/>
+          <w:lang w:val="en-US" w:eastAsia="ru-RU"/>
+        </w:rPr>
+        <w:t>dispatch</w:t>
+      </w:r>
+      <w:proofErr w:type="spellEnd"/>
+      <w:r>
+        <w:rPr>
+          <w:rFonts w:ascii="Consolas" w:eastAsia="Times New Roman" w:hAnsi="Consolas" w:cs="Times New Roman"/>
+          <w:color w:val="F8F8F2"/>
+          <w:sz w:val="21"/>
+          <w:szCs w:val="21"/>
+          <w:lang w:val="en-US" w:eastAsia="ru-RU"/>
+        </w:rPr>
+        <w:t>(</w:t>
+      </w:r>
+      <w:proofErr w:type="spellStart"/>
+      <w:proofErr w:type="gramEnd"/>
+      <w:r>
+        <w:rPr>
+          <w:rFonts w:ascii="Consolas" w:eastAsia="Times New Roman" w:hAnsi="Consolas" w:cs="Times New Roman"/>
+          <w:color w:val="A6E22E"/>
+          <w:sz w:val="21"/>
+          <w:szCs w:val="21"/>
+          <w:lang w:val="en-US" w:eastAsia="ru-RU"/>
+        </w:rPr>
+        <w:t>addPostAC</w:t>
+      </w:r>
+      <w:proofErr w:type="spellEnd"/>
+      <w:r>
+        <w:rPr>
+          <w:rFonts w:ascii="Consolas" w:eastAsia="Times New Roman" w:hAnsi="Consolas" w:cs="Times New Roman"/>
+          <w:color w:val="F8F8F2"/>
+          <w:sz w:val="21"/>
+          <w:szCs w:val="21"/>
+          <w:lang w:val="en-US" w:eastAsia="ru-RU"/>
+        </w:rPr>
+        <w:t>(</w:t>
+      </w:r>
+      <w:proofErr w:type="spellStart"/>
+      <w:r>
+        <w:rPr>
+          <w:rFonts w:ascii="Consolas" w:eastAsia="Times New Roman" w:hAnsi="Consolas" w:cs="Times New Roman"/>
+          <w:i/>
+          <w:iCs/>
+          <w:color w:val="FD971F"/>
+          <w:sz w:val="21"/>
+          <w:szCs w:val="21"/>
+          <w:lang w:val="en-US" w:eastAsia="ru-RU"/>
+        </w:rPr>
+        <w:t>newText</w:t>
+      </w:r>
+      <w:proofErr w:type="spellEnd"/>
+      <w:r>
+        <w:rPr>
+          <w:rFonts w:ascii="Consolas" w:eastAsia="Times New Roman" w:hAnsi="Consolas" w:cs="Times New Roman"/>
+          <w:color w:val="F8F8F2"/>
+          <w:sz w:val="21"/>
+          <w:szCs w:val="21"/>
+          <w:lang w:val="en-US" w:eastAsia="ru-RU"/>
+        </w:rPr>
+        <w:t>))</w:t>
+      </w:r>
+    </w:p>
+    <w:p>
+      <w:pPr>
+        <w:shd w:val="clear" w:color="auto" w:fill="272822"/>
+        <w:spacing w:after="0" w:line="285" w:lineRule="atLeast"/>
+        <w:rPr>
+          <w:rFonts w:ascii="Consolas" w:eastAsia="Times New Roman" w:hAnsi="Consolas" w:cs="Times New Roman"/>
+          <w:color w:val="F8F8F2"/>
+          <w:sz w:val="21"/>
+          <w:szCs w:val="21"/>
+          <w:lang w:val="en-US" w:eastAsia="ru-RU"/>
+        </w:rPr>
+      </w:pPr>
+      <w:r>
+        <w:rPr>
+          <w:rFonts w:ascii="Consolas" w:eastAsia="Times New Roman" w:hAnsi="Consolas" w:cs="Times New Roman"/>
+          <w:color w:val="F8F8F2"/>
+          <w:sz w:val="21"/>
+          <w:szCs w:val="21"/>
+          <w:lang w:val="en-US" w:eastAsia="ru-RU"/>
+        </w:rPr>
+        <w:t>  }</w:t>
+      </w:r>
+    </w:p>
+    <w:p>
+      <w:pPr>
+        <w:shd w:val="clear" w:color="auto" w:fill="272822"/>
+        <w:spacing w:after="0" w:line="285" w:lineRule="atLeast"/>
+        <w:rPr>
+          <w:rFonts w:ascii="Consolas" w:eastAsia="Times New Roman" w:hAnsi="Consolas" w:cs="Times New Roman"/>
+          <w:color w:val="F8F8F2"/>
+          <w:sz w:val="21"/>
+          <w:szCs w:val="21"/>
+          <w:lang w:val="en-US" w:eastAsia="ru-RU"/>
+        </w:rPr>
+      </w:pPr>
+    </w:p>
+    <w:p>
+      <w:pPr>
+        <w:shd w:val="clear" w:color="auto" w:fill="272822"/>
+        <w:spacing w:after="0" w:line="285" w:lineRule="atLeast"/>
+        <w:rPr>
+          <w:rFonts w:ascii="Consolas" w:eastAsia="Times New Roman" w:hAnsi="Consolas" w:cs="Times New Roman"/>
+          <w:color w:val="F8F8F2"/>
+          <w:sz w:val="21"/>
+          <w:szCs w:val="21"/>
+          <w:lang w:val="en-US" w:eastAsia="ru-RU"/>
+        </w:rPr>
+      </w:pPr>
+      <w:r>
+        <w:rPr>
+          <w:rFonts w:ascii="Consolas" w:eastAsia="Times New Roman" w:hAnsi="Consolas" w:cs="Times New Roman"/>
+          <w:color w:val="F8F8F2"/>
+          <w:sz w:val="21"/>
+          <w:szCs w:val="21"/>
+          <w:lang w:val="en-US" w:eastAsia="ru-RU"/>
+        </w:rPr>
+        <w:t>  </w:t>
+      </w:r>
+      <w:proofErr w:type="gramStart"/>
+      <w:r>
+        <w:rPr>
+          <w:rFonts w:ascii="Consolas" w:eastAsia="Times New Roman" w:hAnsi="Consolas" w:cs="Times New Roman"/>
+          <w:i/>
+          <w:iCs/>
+          <w:color w:val="66D9EF"/>
+          <w:sz w:val="21"/>
+          <w:szCs w:val="21"/>
+          <w:lang w:val="en-US" w:eastAsia="ru-RU"/>
+        </w:rPr>
+        <w:t>let</w:t>
+      </w:r>
+      <w:proofErr w:type="gramEnd"/>
+      <w:r>
+        <w:rPr>
+          <w:rFonts w:ascii="Consolas" w:eastAsia="Times New Roman" w:hAnsi="Consolas" w:cs="Times New Roman"/>
+          <w:color w:val="F8F8F2"/>
+          <w:sz w:val="21"/>
+          <w:szCs w:val="21"/>
+          <w:lang w:val="en-US" w:eastAsia="ru-RU"/>
+        </w:rPr>
+        <w:t> </w:t>
+      </w:r>
+      <w:proofErr w:type="spellStart"/>
+      <w:r>
+        <w:rPr>
+          <w:rFonts w:ascii="Consolas" w:eastAsia="Times New Roman" w:hAnsi="Consolas" w:cs="Times New Roman"/>
+          <w:color w:val="A6E22E"/>
+          <w:sz w:val="21"/>
+          <w:szCs w:val="21"/>
+          <w:lang w:val="en-US" w:eastAsia="ru-RU"/>
+        </w:rPr>
+        <w:t>onPostChange</w:t>
+      </w:r>
+      <w:proofErr w:type="spellEnd"/>
+      <w:r>
+        <w:rPr>
+          <w:rFonts w:ascii="Consolas" w:eastAsia="Times New Roman" w:hAnsi="Consolas" w:cs="Times New Roman"/>
+          <w:color w:val="F8F8F2"/>
+          <w:sz w:val="21"/>
+          <w:szCs w:val="21"/>
+          <w:lang w:val="en-US" w:eastAsia="ru-RU"/>
+        </w:rPr>
+        <w:t> </w:t>
+      </w:r>
+      <w:r>
+        <w:rPr>
+          <w:rFonts w:ascii="Consolas" w:eastAsia="Times New Roman" w:hAnsi="Consolas" w:cs="Times New Roman"/>
+          <w:color w:val="F92672"/>
+          <w:sz w:val="21"/>
+          <w:szCs w:val="21"/>
+          <w:lang w:val="en-US" w:eastAsia="ru-RU"/>
+        </w:rPr>
+        <w:t>=</w:t>
+      </w:r>
+      <w:r>
+        <w:rPr>
+          <w:rFonts w:ascii="Consolas" w:eastAsia="Times New Roman" w:hAnsi="Consolas" w:cs="Times New Roman"/>
+          <w:color w:val="F8F8F2"/>
+          <w:sz w:val="21"/>
+          <w:szCs w:val="21"/>
+          <w:lang w:val="en-US" w:eastAsia="ru-RU"/>
+        </w:rPr>
+        <w:t> (</w:t>
+      </w:r>
+      <w:proofErr w:type="spellStart"/>
+      <w:r>
+        <w:rPr>
+          <w:rFonts w:ascii="Consolas" w:eastAsia="Times New Roman" w:hAnsi="Consolas" w:cs="Times New Roman"/>
+          <w:i/>
+          <w:iCs/>
+          <w:color w:val="FD971F"/>
+          <w:sz w:val="21"/>
+          <w:szCs w:val="21"/>
+          <w:lang w:val="en-US" w:eastAsia="ru-RU"/>
+        </w:rPr>
+        <w:t>newText</w:t>
+      </w:r>
+      <w:proofErr w:type="spellEnd"/>
+      <w:r>
+        <w:rPr>
+          <w:rFonts w:ascii="Consolas" w:eastAsia="Times New Roman" w:hAnsi="Consolas" w:cs="Times New Roman"/>
+          <w:color w:val="F92672"/>
+          <w:sz w:val="21"/>
+          <w:szCs w:val="21"/>
+          <w:lang w:val="en-US" w:eastAsia="ru-RU"/>
+        </w:rPr>
+        <w:t>:</w:t>
+      </w:r>
+      <w:r>
+        <w:rPr>
+          <w:rFonts w:ascii="Consolas" w:eastAsia="Times New Roman" w:hAnsi="Consolas" w:cs="Times New Roman"/>
+          <w:color w:val="F8F8F2"/>
+          <w:sz w:val="21"/>
+          <w:szCs w:val="21"/>
+          <w:lang w:val="en-US" w:eastAsia="ru-RU"/>
+        </w:rPr>
+        <w:t> </w:t>
+      </w:r>
+      <w:r>
+        <w:rPr>
+          <w:rFonts w:ascii="Consolas" w:eastAsia="Times New Roman" w:hAnsi="Consolas" w:cs="Times New Roman"/>
+          <w:i/>
+          <w:iCs/>
+          <w:color w:val="66D9EF"/>
+          <w:sz w:val="21"/>
+          <w:szCs w:val="21"/>
+          <w:lang w:val="en-US" w:eastAsia="ru-RU"/>
+        </w:rPr>
+        <w:t>string</w:t>
+      </w:r>
+      <w:r>
+        <w:rPr>
+          <w:rFonts w:ascii="Consolas" w:eastAsia="Times New Roman" w:hAnsi="Consolas" w:cs="Times New Roman"/>
+          <w:color w:val="F8F8F2"/>
+          <w:sz w:val="21"/>
+          <w:szCs w:val="21"/>
+          <w:lang w:val="en-US" w:eastAsia="ru-RU"/>
+        </w:rPr>
+        <w:t>) </w:t>
+      </w:r>
+      <w:r>
+        <w:rPr>
+          <w:rFonts w:ascii="Consolas" w:eastAsia="Times New Roman" w:hAnsi="Consolas" w:cs="Times New Roman"/>
+          <w:i/>
+          <w:iCs/>
+          <w:color w:val="66D9EF"/>
+          <w:sz w:val="21"/>
+          <w:szCs w:val="21"/>
+          <w:lang w:val="en-US" w:eastAsia="ru-RU"/>
+        </w:rPr>
+        <w:t>=&gt;</w:t>
+      </w:r>
+      <w:r>
+        <w:rPr>
+          <w:rFonts w:ascii="Consolas" w:eastAsia="Times New Roman" w:hAnsi="Consolas" w:cs="Times New Roman"/>
+          <w:color w:val="F8F8F2"/>
+          <w:sz w:val="21"/>
+          <w:szCs w:val="21"/>
+          <w:lang w:val="en-US" w:eastAsia="ru-RU"/>
+        </w:rPr>
+        <w:t> {</w:t>
+      </w:r>
+    </w:p>
+    <w:p>
+      <w:pPr>
+        <w:shd w:val="clear" w:color="auto" w:fill="272822"/>
+        <w:spacing w:after="0" w:line="285" w:lineRule="atLeast"/>
+        <w:rPr>
+          <w:rFonts w:ascii="Consolas" w:eastAsia="Times New Roman" w:hAnsi="Consolas" w:cs="Times New Roman"/>
+          <w:color w:val="F8F8F2"/>
+          <w:sz w:val="21"/>
+          <w:szCs w:val="21"/>
+          <w:lang w:val="en-US" w:eastAsia="ru-RU"/>
+        </w:rPr>
+      </w:pPr>
+      <w:r>
+        <w:rPr>
+          <w:rFonts w:ascii="Consolas" w:eastAsia="Times New Roman" w:hAnsi="Consolas" w:cs="Times New Roman"/>
+          <w:color w:val="F8F8F2"/>
+          <w:sz w:val="21"/>
+          <w:szCs w:val="21"/>
+          <w:lang w:val="en-US" w:eastAsia="ru-RU"/>
+        </w:rPr>
+        <w:t>    </w:t>
+      </w:r>
+      <w:proofErr w:type="gramStart"/>
+      <w:r>
+        <w:rPr>
+          <w:rFonts w:ascii="Consolas" w:eastAsia="Times New Roman" w:hAnsi="Consolas" w:cs="Times New Roman"/>
+          <w:i/>
+          <w:iCs/>
+          <w:color w:val="66D9EF"/>
+          <w:sz w:val="21"/>
+          <w:szCs w:val="21"/>
+          <w:lang w:val="en-US" w:eastAsia="ru-RU"/>
+        </w:rPr>
+        <w:t>let</w:t>
+      </w:r>
+      <w:proofErr w:type="gramEnd"/>
+      <w:r>
+        <w:rPr>
+          <w:rFonts w:ascii="Consolas" w:eastAsia="Times New Roman" w:hAnsi="Consolas" w:cs="Times New Roman"/>
+          <w:color w:val="F8F8F2"/>
+          <w:sz w:val="21"/>
+          <w:szCs w:val="21"/>
+          <w:lang w:val="en-US" w:eastAsia="ru-RU"/>
+        </w:rPr>
+        <w:t> action </w:t>
+      </w:r>
+      <w:r>
+        <w:rPr>
+          <w:rFonts w:ascii="Consolas" w:eastAsia="Times New Roman" w:hAnsi="Consolas" w:cs="Times New Roman"/>
+          <w:color w:val="F92672"/>
+          <w:sz w:val="21"/>
+          <w:szCs w:val="21"/>
+          <w:lang w:val="en-US" w:eastAsia="ru-RU"/>
+        </w:rPr>
+        <w:t>=</w:t>
+      </w:r>
+      <w:r>
+        <w:rPr>
+          <w:rFonts w:ascii="Consolas" w:eastAsia="Times New Roman" w:hAnsi="Consolas" w:cs="Times New Roman"/>
+          <w:color w:val="F8F8F2"/>
+          <w:sz w:val="21"/>
+          <w:szCs w:val="21"/>
+          <w:lang w:val="en-US" w:eastAsia="ru-RU"/>
+        </w:rPr>
+        <w:t> </w:t>
+      </w:r>
+      <w:proofErr w:type="spellStart"/>
+      <w:r>
+        <w:rPr>
+          <w:rFonts w:ascii="Consolas" w:eastAsia="Times New Roman" w:hAnsi="Consolas" w:cs="Times New Roman"/>
+          <w:color w:val="A6E22E"/>
+          <w:sz w:val="21"/>
+          <w:szCs w:val="21"/>
+          <w:lang w:val="en-US" w:eastAsia="ru-RU"/>
+        </w:rPr>
+        <w:t>updatePostTextAC</w:t>
+      </w:r>
+      <w:proofErr w:type="spellEnd"/>
+      <w:r>
+        <w:rPr>
+          <w:rFonts w:ascii="Consolas" w:eastAsia="Times New Roman" w:hAnsi="Consolas" w:cs="Times New Roman"/>
+          <w:color w:val="F8F8F2"/>
+          <w:sz w:val="21"/>
+          <w:szCs w:val="21"/>
+          <w:lang w:val="en-US" w:eastAsia="ru-RU"/>
+        </w:rPr>
+        <w:t>(</w:t>
+      </w:r>
+      <w:proofErr w:type="spellStart"/>
+      <w:r>
+        <w:rPr>
+          <w:rFonts w:ascii="Consolas" w:eastAsia="Times New Roman" w:hAnsi="Consolas" w:cs="Times New Roman"/>
+          <w:i/>
+          <w:iCs/>
+          <w:color w:val="FD971F"/>
+          <w:sz w:val="21"/>
+          <w:szCs w:val="21"/>
+          <w:lang w:val="en-US" w:eastAsia="ru-RU"/>
+        </w:rPr>
+        <w:t>newText</w:t>
+      </w:r>
+      <w:proofErr w:type="spellEnd"/>
+      <w:r>
+        <w:rPr>
+          <w:rFonts w:ascii="Consolas" w:eastAsia="Times New Roman" w:hAnsi="Consolas" w:cs="Times New Roman"/>
+          <w:color w:val="F8F8F2"/>
+          <w:sz w:val="21"/>
+          <w:szCs w:val="21"/>
+          <w:lang w:val="en-US" w:eastAsia="ru-RU"/>
+        </w:rPr>
+        <w:t>)</w:t>
+      </w:r>
+    </w:p>
+    <w:p>
+      <w:pPr>
+        <w:shd w:val="clear" w:color="auto" w:fill="272822"/>
+        <w:spacing w:after="0" w:line="285" w:lineRule="atLeast"/>
+        <w:rPr>
+          <w:rFonts w:ascii="Consolas" w:eastAsia="Times New Roman" w:hAnsi="Consolas" w:cs="Times New Roman"/>
+          <w:color w:val="F8F8F2"/>
+          <w:sz w:val="21"/>
+          <w:szCs w:val="21"/>
+          <w:lang w:val="en-US" w:eastAsia="ru-RU"/>
+        </w:rPr>
+      </w:pPr>
+      <w:r>
+        <w:rPr>
+          <w:rFonts w:ascii="Consolas" w:eastAsia="Times New Roman" w:hAnsi="Consolas" w:cs="Times New Roman"/>
+          <w:color w:val="F8F8F2"/>
+          <w:sz w:val="21"/>
+          <w:szCs w:val="21"/>
+          <w:lang w:val="en-US" w:eastAsia="ru-RU"/>
+        </w:rPr>
+        <w:t>    </w:t>
+      </w:r>
+      <w:proofErr w:type="spellStart"/>
+      <w:proofErr w:type="gramStart"/>
+      <w:r>
+        <w:rPr>
+          <w:rFonts w:ascii="Consolas" w:eastAsia="Times New Roman" w:hAnsi="Consolas" w:cs="Times New Roman"/>
+          <w:i/>
+          <w:iCs/>
+          <w:color w:val="FD971F"/>
+          <w:sz w:val="21"/>
+          <w:szCs w:val="21"/>
+          <w:lang w:val="en-US" w:eastAsia="ru-RU"/>
+        </w:rPr>
+        <w:t>props</w:t>
+      </w:r>
+      <w:r>
+        <w:rPr>
+          <w:rFonts w:ascii="Consolas" w:eastAsia="Times New Roman" w:hAnsi="Consolas" w:cs="Times New Roman"/>
+          <w:color w:val="F8F8F2"/>
+          <w:sz w:val="21"/>
+          <w:szCs w:val="21"/>
+          <w:lang w:val="en-US" w:eastAsia="ru-RU"/>
+        </w:rPr>
+        <w:t>.</w:t>
+      </w:r>
+      <w:r>
+        <w:rPr>
+          <w:rFonts w:ascii="Consolas" w:eastAsia="Times New Roman" w:hAnsi="Consolas" w:cs="Times New Roman"/>
+          <w:color w:val="A6E22E"/>
+          <w:sz w:val="21"/>
+          <w:szCs w:val="21"/>
+          <w:lang w:val="en-US" w:eastAsia="ru-RU"/>
+        </w:rPr>
+        <w:t>dispatch</w:t>
+      </w:r>
+      <w:proofErr w:type="spellEnd"/>
+      <w:r>
+        <w:rPr>
+          <w:rFonts w:ascii="Consolas" w:eastAsia="Times New Roman" w:hAnsi="Consolas" w:cs="Times New Roman"/>
+          <w:color w:val="F8F8F2"/>
+          <w:sz w:val="21"/>
+          <w:szCs w:val="21"/>
+          <w:lang w:val="en-US" w:eastAsia="ru-RU"/>
+        </w:rPr>
+        <w:t>(</w:t>
+      </w:r>
+      <w:proofErr w:type="gramEnd"/>
+      <w:r>
+        <w:rPr>
+          <w:rFonts w:ascii="Consolas" w:eastAsia="Times New Roman" w:hAnsi="Consolas" w:cs="Times New Roman"/>
+          <w:color w:val="F8F8F2"/>
+          <w:sz w:val="21"/>
+          <w:szCs w:val="21"/>
+          <w:lang w:val="en-US" w:eastAsia="ru-RU"/>
+        </w:rPr>
+        <w:t>action)</w:t>
+      </w:r>
+    </w:p>
+    <w:p>
+      <w:pPr>
+        <w:shd w:val="clear" w:color="auto" w:fill="272822"/>
+        <w:spacing w:after="0" w:line="285" w:lineRule="atLeast"/>
+        <w:rPr>
+          <w:rFonts w:ascii="Consolas" w:eastAsia="Times New Roman" w:hAnsi="Consolas" w:cs="Times New Roman"/>
+          <w:color w:val="F8F8F2"/>
+          <w:sz w:val="21"/>
+          <w:szCs w:val="21"/>
+          <w:lang w:val="en-US" w:eastAsia="ru-RU"/>
+        </w:rPr>
+      </w:pPr>
+      <w:r>
+        <w:rPr>
+          <w:rFonts w:ascii="Consolas" w:eastAsia="Times New Roman" w:hAnsi="Consolas" w:cs="Times New Roman"/>
+          <w:color w:val="F8F8F2"/>
+          <w:sz w:val="21"/>
+          <w:szCs w:val="21"/>
+          <w:lang w:val="en-US" w:eastAsia="ru-RU"/>
+        </w:rPr>
+        <w:t>  }</w:t>
+      </w:r>
+    </w:p>
+    <w:p>
+      <w:pPr>
+        <w:shd w:val="clear" w:color="auto" w:fill="272822"/>
+        <w:spacing w:after="0" w:line="285" w:lineRule="atLeast"/>
+        <w:rPr>
+          <w:rFonts w:ascii="Consolas" w:eastAsia="Times New Roman" w:hAnsi="Consolas" w:cs="Times New Roman"/>
+          <w:color w:val="F8F8F2"/>
+          <w:sz w:val="21"/>
+          <w:szCs w:val="21"/>
+          <w:lang w:val="en-US" w:eastAsia="ru-RU"/>
+        </w:rPr>
+      </w:pPr>
+    </w:p>
+    <w:p>
+      <w:pPr>
+        <w:shd w:val="clear" w:color="auto" w:fill="272822"/>
+        <w:spacing w:after="0" w:line="285" w:lineRule="atLeast"/>
+        <w:rPr>
+          <w:rFonts w:ascii="Consolas" w:eastAsia="Times New Roman" w:hAnsi="Consolas" w:cs="Times New Roman"/>
+          <w:color w:val="F8F8F2"/>
+          <w:sz w:val="21"/>
+          <w:szCs w:val="21"/>
+          <w:lang w:val="en-US" w:eastAsia="ru-RU"/>
+        </w:rPr>
+      </w:pPr>
+      <w:r>
+        <w:rPr>
+          <w:rFonts w:ascii="Consolas" w:eastAsia="Times New Roman" w:hAnsi="Consolas" w:cs="Times New Roman"/>
+          <w:color w:val="F8F8F2"/>
+          <w:sz w:val="21"/>
+          <w:szCs w:val="21"/>
+          <w:lang w:val="en-US" w:eastAsia="ru-RU"/>
+        </w:rPr>
+        <w:t>  </w:t>
+      </w:r>
+      <w:r>
+        <w:rPr>
+          <w:rFonts w:ascii="Consolas" w:eastAsia="Times New Roman" w:hAnsi="Consolas" w:cs="Times New Roman"/>
+          <w:color w:val="88846F"/>
+          <w:sz w:val="21"/>
+          <w:szCs w:val="21"/>
+          <w:lang w:val="en-US" w:eastAsia="ru-RU"/>
+        </w:rPr>
+        <w:t>//---UI</w:t>
+      </w:r>
+    </w:p>
+    <w:p>
+      <w:pPr>
+        <w:shd w:val="clear" w:color="auto" w:fill="272822"/>
+        <w:spacing w:after="0" w:line="285" w:lineRule="atLeast"/>
+        <w:rPr>
+          <w:rFonts w:ascii="Consolas" w:eastAsia="Times New Roman" w:hAnsi="Consolas" w:cs="Times New Roman"/>
+          <w:color w:val="F8F8F2"/>
+          <w:sz w:val="21"/>
+          <w:szCs w:val="21"/>
+          <w:lang w:val="en-US" w:eastAsia="ru-RU"/>
+        </w:rPr>
+      </w:pPr>
+      <w:r>
+        <w:rPr>
+          <w:rFonts w:ascii="Consolas" w:eastAsia="Times New Roman" w:hAnsi="Consolas" w:cs="Times New Roman"/>
+          <w:color w:val="F8F8F2"/>
+          <w:sz w:val="21"/>
+          <w:szCs w:val="21"/>
+          <w:lang w:val="en-US" w:eastAsia="ru-RU"/>
+        </w:rPr>
+        <w:t>  </w:t>
+      </w:r>
+      <w:proofErr w:type="gramStart"/>
+      <w:r>
+        <w:rPr>
+          <w:rFonts w:ascii="Consolas" w:eastAsia="Times New Roman" w:hAnsi="Consolas" w:cs="Times New Roman"/>
+          <w:color w:val="F92672"/>
+          <w:sz w:val="21"/>
+          <w:szCs w:val="21"/>
+          <w:lang w:val="en-US" w:eastAsia="ru-RU"/>
+        </w:rPr>
+        <w:t>return</w:t>
+      </w:r>
+      <w:proofErr w:type="gramEnd"/>
+      <w:r>
+        <w:rPr>
+          <w:rFonts w:ascii="Consolas" w:eastAsia="Times New Roman" w:hAnsi="Consolas" w:cs="Times New Roman"/>
+          <w:color w:val="F8F8F2"/>
+          <w:sz w:val="21"/>
+          <w:szCs w:val="21"/>
+          <w:lang w:val="en-US" w:eastAsia="ru-RU"/>
+        </w:rPr>
+        <w:t> (</w:t>
+      </w:r>
+    </w:p>
+    <w:p>
+      <w:pPr>
+        <w:shd w:val="clear" w:color="auto" w:fill="272822"/>
+        <w:spacing w:after="0" w:line="285" w:lineRule="atLeast"/>
+        <w:rPr>
+          <w:rFonts w:ascii="Consolas" w:eastAsia="Times New Roman" w:hAnsi="Consolas" w:cs="Times New Roman"/>
+          <w:color w:val="F8F8F2"/>
+          <w:sz w:val="21"/>
+          <w:szCs w:val="21"/>
+          <w:lang w:val="en-US" w:eastAsia="ru-RU"/>
+        </w:rPr>
+      </w:pPr>
+      <w:r>
+        <w:rPr>
+          <w:rFonts w:ascii="Consolas" w:eastAsia="Times New Roman" w:hAnsi="Consolas" w:cs="Times New Roman"/>
+          <w:color w:val="F8F8F2"/>
+          <w:sz w:val="21"/>
+          <w:szCs w:val="21"/>
+          <w:lang w:val="en-US" w:eastAsia="ru-RU"/>
+        </w:rPr>
+        <w:t>    &lt;</w:t>
+      </w:r>
+      <w:proofErr w:type="spellStart"/>
+      <w:r>
+        <w:rPr>
+          <w:rFonts w:ascii="Consolas" w:eastAsia="Times New Roman" w:hAnsi="Consolas" w:cs="Times New Roman"/>
+          <w:i/>
+          <w:iCs/>
+          <w:color w:val="66D9EF"/>
+          <w:sz w:val="21"/>
+          <w:szCs w:val="21"/>
+          <w:lang w:val="en-US" w:eastAsia="ru-RU"/>
+        </w:rPr>
+        <w:t>MyPosts</w:t>
+      </w:r>
+      <w:proofErr w:type="spellEnd"/>
+    </w:p>
+    <w:p>
+      <w:pPr>
+        <w:shd w:val="clear" w:color="auto" w:fill="272822"/>
+        <w:spacing w:after="0" w:line="285" w:lineRule="atLeast"/>
+        <w:rPr>
+          <w:rFonts w:ascii="Consolas" w:eastAsia="Times New Roman" w:hAnsi="Consolas" w:cs="Times New Roman"/>
+          <w:color w:val="F8F8F2"/>
+          <w:sz w:val="21"/>
+          <w:szCs w:val="21"/>
+          <w:lang w:val="en-US" w:eastAsia="ru-RU"/>
+        </w:rPr>
+      </w:pPr>
+      <w:r>
+        <w:rPr>
+          <w:rFonts w:ascii="Consolas" w:eastAsia="Times New Roman" w:hAnsi="Consolas" w:cs="Times New Roman"/>
+          <w:color w:val="F8F8F2"/>
+          <w:sz w:val="21"/>
+          <w:szCs w:val="21"/>
+          <w:lang w:val="en-US" w:eastAsia="ru-RU"/>
+        </w:rPr>
+        <w:t>      </w:t>
+      </w:r>
+      <w:proofErr w:type="spellStart"/>
+      <w:proofErr w:type="gramStart"/>
+      <w:r>
+        <w:rPr>
+          <w:rFonts w:ascii="Consolas" w:eastAsia="Times New Roman" w:hAnsi="Consolas" w:cs="Times New Roman"/>
+          <w:color w:val="A6E22E"/>
+          <w:sz w:val="21"/>
+          <w:szCs w:val="21"/>
+          <w:lang w:val="en-US" w:eastAsia="ru-RU"/>
+        </w:rPr>
+        <w:t>updateNewPostText</w:t>
+      </w:r>
+      <w:proofErr w:type="spellEnd"/>
+      <w:proofErr w:type="gramEnd"/>
+      <w:r>
+        <w:rPr>
+          <w:rFonts w:ascii="Consolas" w:eastAsia="Times New Roman" w:hAnsi="Consolas" w:cs="Times New Roman"/>
+          <w:color w:val="F92672"/>
+          <w:sz w:val="21"/>
+          <w:szCs w:val="21"/>
+          <w:lang w:val="en-US" w:eastAsia="ru-RU"/>
+        </w:rPr>
+        <w:t>={</w:t>
+      </w:r>
+      <w:proofErr w:type="spellStart"/>
+      <w:r>
+        <w:rPr>
+          <w:rFonts w:ascii="Consolas" w:eastAsia="Times New Roman" w:hAnsi="Consolas" w:cs="Times New Roman"/>
+          <w:color w:val="A6E22E"/>
+          <w:sz w:val="21"/>
+          <w:szCs w:val="21"/>
+          <w:lang w:val="en-US" w:eastAsia="ru-RU"/>
+        </w:rPr>
+        <w:t>onPostChange</w:t>
+      </w:r>
+      <w:proofErr w:type="spellEnd"/>
+      <w:r>
+        <w:rPr>
+          <w:rFonts w:ascii="Consolas" w:eastAsia="Times New Roman" w:hAnsi="Consolas" w:cs="Times New Roman"/>
+          <w:color w:val="F92672"/>
+          <w:sz w:val="21"/>
+          <w:szCs w:val="21"/>
+          <w:lang w:val="en-US" w:eastAsia="ru-RU"/>
+        </w:rPr>
+        <w:t>}</w:t>
+      </w:r>
+    </w:p>
+    <w:p>
+      <w:pPr>
+        <w:shd w:val="clear" w:color="auto" w:fill="272822"/>
+        <w:spacing w:after="0" w:line="285" w:lineRule="atLeast"/>
+        <w:rPr>
+          <w:rFonts w:ascii="Consolas" w:eastAsia="Times New Roman" w:hAnsi="Consolas" w:cs="Times New Roman"/>
+          <w:color w:val="F8F8F2"/>
+          <w:sz w:val="21"/>
+          <w:szCs w:val="21"/>
+          <w:lang w:val="en-US" w:eastAsia="ru-RU"/>
+        </w:rPr>
+      </w:pPr>
+      <w:r>
+        <w:rPr>
+          <w:rFonts w:ascii="Consolas" w:eastAsia="Times New Roman" w:hAnsi="Consolas" w:cs="Times New Roman"/>
+          <w:color w:val="F8F8F2"/>
+          <w:sz w:val="21"/>
+          <w:szCs w:val="21"/>
+          <w:lang w:val="en-US" w:eastAsia="ru-RU"/>
+        </w:rPr>
+        <w:t>      </w:t>
+      </w:r>
+      <w:proofErr w:type="spellStart"/>
+      <w:proofErr w:type="gramStart"/>
+      <w:r>
+        <w:rPr>
+          <w:rFonts w:ascii="Consolas" w:eastAsia="Times New Roman" w:hAnsi="Consolas" w:cs="Times New Roman"/>
+          <w:color w:val="A6E22E"/>
+          <w:sz w:val="21"/>
+          <w:szCs w:val="21"/>
+          <w:lang w:val="en-US" w:eastAsia="ru-RU"/>
+        </w:rPr>
+        <w:t>addPost</w:t>
+      </w:r>
+      <w:proofErr w:type="spellEnd"/>
+      <w:proofErr w:type="gramEnd"/>
+      <w:r>
+        <w:rPr>
+          <w:rFonts w:ascii="Consolas" w:eastAsia="Times New Roman" w:hAnsi="Consolas" w:cs="Times New Roman"/>
+          <w:color w:val="F92672"/>
+          <w:sz w:val="21"/>
+          <w:szCs w:val="21"/>
+          <w:lang w:val="en-US" w:eastAsia="ru-RU"/>
+        </w:rPr>
+        <w:t>={</w:t>
+      </w:r>
+      <w:proofErr w:type="spellStart"/>
+      <w:r>
+        <w:rPr>
+          <w:rFonts w:ascii="Consolas" w:eastAsia="Times New Roman" w:hAnsi="Consolas" w:cs="Times New Roman"/>
+          <w:color w:val="A6E22E"/>
+          <w:sz w:val="21"/>
+          <w:szCs w:val="21"/>
+          <w:lang w:val="en-US" w:eastAsia="ru-RU"/>
+        </w:rPr>
+        <w:t>onAddPost</w:t>
+      </w:r>
+      <w:proofErr w:type="spellEnd"/>
+      <w:r>
+        <w:rPr>
+          <w:rFonts w:ascii="Consolas" w:eastAsia="Times New Roman" w:hAnsi="Consolas" w:cs="Times New Roman"/>
+          <w:color w:val="F92672"/>
+          <w:sz w:val="21"/>
+          <w:szCs w:val="21"/>
+          <w:lang w:val="en-US" w:eastAsia="ru-RU"/>
+        </w:rPr>
+        <w:t>}</w:t>
+      </w:r>
+    </w:p>
+    <w:p>
+      <w:pPr>
+        <w:shd w:val="clear" w:color="auto" w:fill="272822"/>
+        <w:spacing w:after="0" w:line="285" w:lineRule="atLeast"/>
+        <w:rPr>
+          <w:rFonts w:ascii="Consolas" w:eastAsia="Times New Roman" w:hAnsi="Consolas" w:cs="Times New Roman"/>
+          <w:color w:val="F8F8F2"/>
+          <w:sz w:val="21"/>
+          <w:szCs w:val="21"/>
+          <w:lang w:val="en-US" w:eastAsia="ru-RU"/>
+        </w:rPr>
+      </w:pPr>
+      <w:r>
+        <w:rPr>
+          <w:rFonts w:ascii="Consolas" w:eastAsia="Times New Roman" w:hAnsi="Consolas" w:cs="Times New Roman"/>
+          <w:color w:val="F8F8F2"/>
+          <w:sz w:val="21"/>
+          <w:szCs w:val="21"/>
+          <w:lang w:val="en-US" w:eastAsia="ru-RU"/>
+        </w:rPr>
+        <w:t>      </w:t>
+      </w:r>
+      <w:proofErr w:type="spellStart"/>
+      <w:proofErr w:type="gramStart"/>
+      <w:r>
+        <w:rPr>
+          <w:rFonts w:ascii="Consolas" w:eastAsia="Times New Roman" w:hAnsi="Consolas" w:cs="Times New Roman"/>
+          <w:color w:val="A6E22E"/>
+          <w:sz w:val="21"/>
+          <w:szCs w:val="21"/>
+          <w:lang w:val="en-US" w:eastAsia="ru-RU"/>
+        </w:rPr>
+        <w:t>newPostText</w:t>
+      </w:r>
+      <w:proofErr w:type="spellEnd"/>
+      <w:proofErr w:type="gramEnd"/>
+      <w:r>
+        <w:rPr>
+          <w:rFonts w:ascii="Consolas" w:eastAsia="Times New Roman" w:hAnsi="Consolas" w:cs="Times New Roman"/>
+          <w:color w:val="F92672"/>
+          <w:sz w:val="21"/>
+          <w:szCs w:val="21"/>
+          <w:lang w:val="en-US" w:eastAsia="ru-RU"/>
+        </w:rPr>
+        <w:t>={</w:t>
+      </w:r>
+      <w:proofErr w:type="spellStart"/>
+      <w:r>
+        <w:rPr>
+          <w:rFonts w:ascii="Consolas" w:eastAsia="Times New Roman" w:hAnsi="Consolas" w:cs="Times New Roman"/>
+          <w:i/>
+          <w:iCs/>
+          <w:color w:val="FD971F"/>
+          <w:sz w:val="21"/>
+          <w:szCs w:val="21"/>
+          <w:lang w:val="en-US" w:eastAsia="ru-RU"/>
+        </w:rPr>
+        <w:t>props</w:t>
+      </w:r>
+      <w:r>
+        <w:rPr>
+          <w:rFonts w:ascii="Consolas" w:eastAsia="Times New Roman" w:hAnsi="Consolas" w:cs="Times New Roman"/>
+          <w:color w:val="F8F8F2"/>
+          <w:sz w:val="21"/>
+          <w:szCs w:val="21"/>
+          <w:lang w:val="en-US" w:eastAsia="ru-RU"/>
+        </w:rPr>
+        <w:t>.newPostText</w:t>
+      </w:r>
+      <w:proofErr w:type="spellEnd"/>
+      <w:r>
+        <w:rPr>
+          <w:rFonts w:ascii="Consolas" w:eastAsia="Times New Roman" w:hAnsi="Consolas" w:cs="Times New Roman"/>
+          <w:color w:val="F92672"/>
+          <w:sz w:val="21"/>
+          <w:szCs w:val="21"/>
+          <w:lang w:val="en-US" w:eastAsia="ru-RU"/>
+        </w:rPr>
+        <w:t>}</w:t>
+      </w:r>
+    </w:p>
+    <w:p>
+      <w:pPr>
+        <w:shd w:val="clear" w:color="auto" w:fill="272822"/>
+        <w:spacing w:after="0" w:line="285" w:lineRule="atLeast"/>
+        <w:rPr>
+          <w:rFonts w:ascii="Consolas" w:eastAsia="Times New Roman" w:hAnsi="Consolas" w:cs="Times New Roman"/>
+          <w:color w:val="F8F8F2"/>
+          <w:sz w:val="21"/>
+          <w:szCs w:val="21"/>
+          <w:lang w:val="en-US" w:eastAsia="ru-RU"/>
+        </w:rPr>
+      </w:pPr>
+      <w:r>
+        <w:rPr>
+          <w:rFonts w:ascii="Consolas" w:eastAsia="Times New Roman" w:hAnsi="Consolas" w:cs="Times New Roman"/>
+          <w:color w:val="F8F8F2"/>
+          <w:sz w:val="21"/>
+          <w:szCs w:val="21"/>
+          <w:lang w:val="en-US" w:eastAsia="ru-RU"/>
+        </w:rPr>
+        <w:t>      </w:t>
+      </w:r>
+      <w:proofErr w:type="spellStart"/>
+      <w:proofErr w:type="gramStart"/>
+      <w:r>
+        <w:rPr>
+          <w:rFonts w:ascii="Consolas" w:eastAsia="Times New Roman" w:hAnsi="Consolas" w:cs="Times New Roman"/>
+          <w:color w:val="A6E22E"/>
+          <w:sz w:val="21"/>
+          <w:szCs w:val="21"/>
+          <w:lang w:val="en-US" w:eastAsia="ru-RU"/>
+        </w:rPr>
+        <w:t>postsData</w:t>
+      </w:r>
+      <w:proofErr w:type="spellEnd"/>
+      <w:proofErr w:type="gramEnd"/>
+      <w:r>
+        <w:rPr>
+          <w:rFonts w:ascii="Consolas" w:eastAsia="Times New Roman" w:hAnsi="Consolas" w:cs="Times New Roman"/>
+          <w:color w:val="F92672"/>
+          <w:sz w:val="21"/>
+          <w:szCs w:val="21"/>
+          <w:lang w:val="en-US" w:eastAsia="ru-RU"/>
+        </w:rPr>
+        <w:t>={</w:t>
+      </w:r>
+      <w:proofErr w:type="spellStart"/>
+      <w:r>
+        <w:rPr>
+          <w:rFonts w:ascii="Consolas" w:eastAsia="Times New Roman" w:hAnsi="Consolas" w:cs="Times New Roman"/>
+          <w:i/>
+          <w:iCs/>
+          <w:color w:val="FD971F"/>
+          <w:sz w:val="21"/>
+          <w:szCs w:val="21"/>
+          <w:lang w:val="en-US" w:eastAsia="ru-RU"/>
+        </w:rPr>
+        <w:t>props</w:t>
+      </w:r>
+      <w:r>
+        <w:rPr>
+          <w:rFonts w:ascii="Consolas" w:eastAsia="Times New Roman" w:hAnsi="Consolas" w:cs="Times New Roman"/>
+          <w:color w:val="F8F8F2"/>
+          <w:sz w:val="21"/>
+          <w:szCs w:val="21"/>
+          <w:lang w:val="en-US" w:eastAsia="ru-RU"/>
+        </w:rPr>
+        <w:t>.postsData</w:t>
+      </w:r>
+      <w:proofErr w:type="spellEnd"/>
+      <w:r>
+        <w:rPr>
+          <w:rFonts w:ascii="Consolas" w:eastAsia="Times New Roman" w:hAnsi="Consolas" w:cs="Times New Roman"/>
+          <w:color w:val="F92672"/>
+          <w:sz w:val="21"/>
+          <w:szCs w:val="21"/>
+          <w:lang w:val="en-US" w:eastAsia="ru-RU"/>
+        </w:rPr>
+        <w:t>}</w:t>
+      </w:r>
+    </w:p>
+    <w:p>
+      <w:pPr>
+        <w:shd w:val="clear" w:color="auto" w:fill="272822"/>
+        <w:spacing w:after="0" w:line="285" w:lineRule="atLeast"/>
+        <w:rPr>
+          <w:rFonts w:ascii="Consolas" w:eastAsia="Times New Roman" w:hAnsi="Consolas" w:cs="Times New Roman"/>
+          <w:color w:val="F8F8F2"/>
+          <w:sz w:val="21"/>
+          <w:szCs w:val="21"/>
+          <w:lang w:val="en-US" w:eastAsia="ru-RU"/>
+        </w:rPr>
+      </w:pPr>
+      <w:r>
+        <w:rPr>
+          <w:rFonts w:ascii="Consolas" w:eastAsia="Times New Roman" w:hAnsi="Consolas" w:cs="Times New Roman"/>
+          <w:color w:val="F8F8F2"/>
+          <w:sz w:val="21"/>
+          <w:szCs w:val="21"/>
+          <w:lang w:val="en-US" w:eastAsia="ru-RU"/>
+        </w:rPr>
+        <w:t>    /&gt;</w:t>
+      </w:r>
+    </w:p>
+    <w:p>
+      <w:pPr>
+        <w:shd w:val="clear" w:color="auto" w:fill="272822"/>
+        <w:spacing w:after="0" w:line="285" w:lineRule="atLeast"/>
+        <w:rPr>
+          <w:rFonts w:ascii="Consolas" w:eastAsia="Times New Roman" w:hAnsi="Consolas" w:cs="Times New Roman"/>
+          <w:color w:val="F8F8F2"/>
+          <w:sz w:val="21"/>
+          <w:szCs w:val="21"/>
+          <w:lang w:val="en-US" w:eastAsia="ru-RU"/>
+        </w:rPr>
+      </w:pPr>
+      <w:r>
+        <w:rPr>
+          <w:rFonts w:ascii="Consolas" w:eastAsia="Times New Roman" w:hAnsi="Consolas" w:cs="Times New Roman"/>
+          <w:color w:val="F8F8F2"/>
+          <w:sz w:val="21"/>
+          <w:szCs w:val="21"/>
+          <w:lang w:val="en-US" w:eastAsia="ru-RU"/>
+        </w:rPr>
+        <w:t>  )</w:t>
+      </w:r>
+    </w:p>
+    <w:p>
+      <w:pPr>
+        <w:shd w:val="clear" w:color="auto" w:fill="272822"/>
+        <w:spacing w:after="0" w:line="285" w:lineRule="atLeast"/>
+        <w:rPr>
+          <w:rFonts w:ascii="Consolas" w:eastAsia="Times New Roman" w:hAnsi="Consolas" w:cs="Times New Roman"/>
+          <w:color w:val="F8F8F2"/>
+          <w:sz w:val="21"/>
+          <w:szCs w:val="21"/>
+          <w:lang w:val="en-US" w:eastAsia="ru-RU"/>
+        </w:rPr>
+      </w:pPr>
+      <w:r>
+        <w:rPr>
+          <w:rFonts w:ascii="Consolas" w:eastAsia="Times New Roman" w:hAnsi="Consolas" w:cs="Times New Roman"/>
+          <w:color w:val="F8F8F2"/>
+          <w:sz w:val="21"/>
+          <w:szCs w:val="21"/>
+          <w:lang w:val="en-US" w:eastAsia="ru-RU"/>
+        </w:rPr>
+        <w:t>}</w:t>
+      </w:r>
+    </w:p>
+    <w:p>
+      <w:pPr>
+        <w:spacing w:after="0"/>
+        <w:rPr>
+          <w:lang w:val="en-US"/>
+        </w:rPr>
+      </w:pPr>
+    </w:p>
+    <w:p>
+      <w:pPr>
+        <w:spacing w:after="0"/>
+        <w:rPr>
+          <w:lang w:val="en-US"/>
+        </w:rPr>
+      </w:pPr>
+    </w:p>
+    <w:p>
+      <w:pPr>
+        <w:shd w:val="clear" w:color="auto" w:fill="272822"/>
+        <w:spacing w:after="0" w:line="285" w:lineRule="atLeast"/>
+        <w:rPr>
+          <w:rFonts w:ascii="Consolas" w:eastAsia="Times New Roman" w:hAnsi="Consolas" w:cs="Times New Roman"/>
+          <w:color w:val="F8F8F2"/>
+          <w:sz w:val="21"/>
+          <w:szCs w:val="21"/>
+          <w:lang w:val="en-US" w:eastAsia="ru-RU"/>
+        </w:rPr>
+      </w:pPr>
+      <w:proofErr w:type="gramStart"/>
+      <w:r>
+        <w:rPr>
+          <w:rFonts w:ascii="Consolas" w:eastAsia="Times New Roman" w:hAnsi="Consolas" w:cs="Times New Roman"/>
+          <w:color w:val="F92672"/>
+          <w:sz w:val="21"/>
+          <w:szCs w:val="21"/>
+          <w:lang w:val="en-US" w:eastAsia="ru-RU"/>
+        </w:rPr>
+        <w:t>export</w:t>
+      </w:r>
+      <w:proofErr w:type="gramEnd"/>
+      <w:r>
+        <w:rPr>
+          <w:rFonts w:ascii="Consolas" w:eastAsia="Times New Roman" w:hAnsi="Consolas" w:cs="Times New Roman"/>
+          <w:color w:val="F8F8F2"/>
+          <w:sz w:val="21"/>
+          <w:szCs w:val="21"/>
+          <w:lang w:val="en-US" w:eastAsia="ru-RU"/>
+        </w:rPr>
+        <w:t> </w:t>
+      </w:r>
+      <w:r>
+        <w:rPr>
+          <w:rFonts w:ascii="Consolas" w:eastAsia="Times New Roman" w:hAnsi="Consolas" w:cs="Times New Roman"/>
+          <w:i/>
+          <w:iCs/>
+          <w:color w:val="66D9EF"/>
+          <w:sz w:val="21"/>
+          <w:szCs w:val="21"/>
+          <w:lang w:val="en-US" w:eastAsia="ru-RU"/>
+        </w:rPr>
+        <w:t>function</w:t>
+      </w:r>
+      <w:r>
+        <w:rPr>
+          <w:rFonts w:ascii="Consolas" w:eastAsia="Times New Roman" w:hAnsi="Consolas" w:cs="Times New Roman"/>
+          <w:color w:val="F8F8F2"/>
+          <w:sz w:val="21"/>
+          <w:szCs w:val="21"/>
+          <w:lang w:val="en-US" w:eastAsia="ru-RU"/>
+        </w:rPr>
+        <w:t> </w:t>
+      </w:r>
+      <w:proofErr w:type="spellStart"/>
+      <w:r>
+        <w:rPr>
+          <w:rFonts w:ascii="Consolas" w:eastAsia="Times New Roman" w:hAnsi="Consolas" w:cs="Times New Roman"/>
+          <w:color w:val="A6E22E"/>
+          <w:sz w:val="21"/>
+          <w:szCs w:val="21"/>
+          <w:lang w:val="en-US" w:eastAsia="ru-RU"/>
+        </w:rPr>
+        <w:t>MyPosts</w:t>
+      </w:r>
+      <w:proofErr w:type="spellEnd"/>
+      <w:r>
+        <w:rPr>
+          <w:rFonts w:ascii="Consolas" w:eastAsia="Times New Roman" w:hAnsi="Consolas" w:cs="Times New Roman"/>
+          <w:color w:val="F8F8F2"/>
+          <w:sz w:val="21"/>
+          <w:szCs w:val="21"/>
+          <w:lang w:val="en-US" w:eastAsia="ru-RU"/>
+        </w:rPr>
+        <w:t> (</w:t>
+      </w:r>
+      <w:r>
+        <w:rPr>
+          <w:rFonts w:ascii="Consolas" w:eastAsia="Times New Roman" w:hAnsi="Consolas" w:cs="Times New Roman"/>
+          <w:i/>
+          <w:iCs/>
+          <w:color w:val="FD971F"/>
+          <w:sz w:val="21"/>
+          <w:szCs w:val="21"/>
+          <w:lang w:val="en-US" w:eastAsia="ru-RU"/>
+        </w:rPr>
+        <w:t>props</w:t>
+      </w:r>
+      <w:r>
+        <w:rPr>
+          <w:rFonts w:ascii="Consolas" w:eastAsia="Times New Roman" w:hAnsi="Consolas" w:cs="Times New Roman"/>
+          <w:color w:val="F92672"/>
+          <w:sz w:val="21"/>
+          <w:szCs w:val="21"/>
+          <w:lang w:val="en-US" w:eastAsia="ru-RU"/>
+        </w:rPr>
+        <w:t>:</w:t>
+      </w:r>
+      <w:r>
+        <w:rPr>
+          <w:rFonts w:ascii="Consolas" w:eastAsia="Times New Roman" w:hAnsi="Consolas" w:cs="Times New Roman"/>
+          <w:color w:val="F8F8F2"/>
+          <w:sz w:val="21"/>
+          <w:szCs w:val="21"/>
+          <w:lang w:val="en-US" w:eastAsia="ru-RU"/>
+        </w:rPr>
+        <w:t> </w:t>
+      </w:r>
+      <w:proofErr w:type="spellStart"/>
+      <w:r>
+        <w:rPr>
+          <w:rFonts w:ascii="Consolas" w:eastAsia="Times New Roman" w:hAnsi="Consolas" w:cs="Times New Roman"/>
+          <w:color w:val="A6E22E"/>
+          <w:sz w:val="21"/>
+          <w:szCs w:val="21"/>
+          <w:u w:val="single"/>
+          <w:lang w:val="en-US" w:eastAsia="ru-RU"/>
+        </w:rPr>
+        <w:t>MyPostsPropsType</w:t>
+      </w:r>
+      <w:proofErr w:type="spellEnd"/>
+      <w:r>
+        <w:rPr>
+          <w:rFonts w:ascii="Consolas" w:eastAsia="Times New Roman" w:hAnsi="Consolas" w:cs="Times New Roman"/>
+          <w:color w:val="F8F8F2"/>
+          <w:sz w:val="21"/>
+          <w:szCs w:val="21"/>
+          <w:lang w:val="en-US" w:eastAsia="ru-RU"/>
+        </w:rPr>
+        <w:t>) {</w:t>
+      </w:r>
+    </w:p>
+    <w:p>
+      <w:pPr>
+        <w:shd w:val="clear" w:color="auto" w:fill="272822"/>
+        <w:spacing w:after="0" w:line="285" w:lineRule="atLeast"/>
+        <w:rPr>
+          <w:rFonts w:ascii="Consolas" w:eastAsia="Times New Roman" w:hAnsi="Consolas" w:cs="Times New Roman"/>
+          <w:color w:val="F8F8F2"/>
+          <w:sz w:val="21"/>
+          <w:szCs w:val="21"/>
+          <w:lang w:val="en-US" w:eastAsia="ru-RU"/>
+        </w:rPr>
+      </w:pPr>
+      <w:r>
+        <w:rPr>
+          <w:rFonts w:ascii="Consolas" w:eastAsia="Times New Roman" w:hAnsi="Consolas" w:cs="Times New Roman"/>
+          <w:color w:val="F8F8F2"/>
+          <w:sz w:val="21"/>
+          <w:szCs w:val="21"/>
+          <w:lang w:val="en-US" w:eastAsia="ru-RU"/>
+        </w:rPr>
+        <w:t>  </w:t>
+      </w:r>
+      <w:r>
+        <w:rPr>
+          <w:rFonts w:ascii="Consolas" w:eastAsia="Times New Roman" w:hAnsi="Consolas" w:cs="Times New Roman"/>
+          <w:color w:val="88846F"/>
+          <w:sz w:val="21"/>
+          <w:szCs w:val="21"/>
+          <w:lang w:val="en-US" w:eastAsia="ru-RU"/>
+        </w:rPr>
+        <w:t>//---BLL</w:t>
+      </w:r>
+    </w:p>
+    <w:p>
+      <w:pPr>
+        <w:shd w:val="clear" w:color="auto" w:fill="272822"/>
+        <w:spacing w:after="0" w:line="285" w:lineRule="atLeast"/>
+        <w:rPr>
+          <w:rFonts w:ascii="Consolas" w:eastAsia="Times New Roman" w:hAnsi="Consolas" w:cs="Times New Roman"/>
+          <w:color w:val="F8F8F2"/>
+          <w:sz w:val="21"/>
+          <w:szCs w:val="21"/>
+          <w:lang w:val="en-US" w:eastAsia="ru-RU"/>
+        </w:rPr>
+      </w:pPr>
+      <w:r>
+        <w:rPr>
+          <w:rFonts w:ascii="Consolas" w:eastAsia="Times New Roman" w:hAnsi="Consolas" w:cs="Times New Roman"/>
+          <w:color w:val="F8F8F2"/>
+          <w:sz w:val="21"/>
+          <w:szCs w:val="21"/>
+          <w:lang w:val="en-US" w:eastAsia="ru-RU"/>
+        </w:rPr>
+        <w:t>  </w:t>
+      </w:r>
+      <w:proofErr w:type="gramStart"/>
+      <w:r>
+        <w:rPr>
+          <w:rFonts w:ascii="Consolas" w:eastAsia="Times New Roman" w:hAnsi="Consolas" w:cs="Times New Roman"/>
+          <w:i/>
+          <w:iCs/>
+          <w:color w:val="66D9EF"/>
+          <w:sz w:val="21"/>
+          <w:szCs w:val="21"/>
+          <w:lang w:val="en-US" w:eastAsia="ru-RU"/>
+        </w:rPr>
+        <w:t>let</w:t>
+      </w:r>
+      <w:proofErr w:type="gramEnd"/>
+      <w:r>
+        <w:rPr>
+          <w:rFonts w:ascii="Consolas" w:eastAsia="Times New Roman" w:hAnsi="Consolas" w:cs="Times New Roman"/>
+          <w:color w:val="F8F8F2"/>
+          <w:sz w:val="21"/>
+          <w:szCs w:val="21"/>
+          <w:lang w:val="en-US" w:eastAsia="ru-RU"/>
+        </w:rPr>
+        <w:t> </w:t>
+      </w:r>
+      <w:proofErr w:type="spellStart"/>
+      <w:r>
+        <w:rPr>
+          <w:rFonts w:ascii="Consolas" w:eastAsia="Times New Roman" w:hAnsi="Consolas" w:cs="Times New Roman"/>
+          <w:color w:val="F8F8F2"/>
+          <w:sz w:val="21"/>
+          <w:szCs w:val="21"/>
+          <w:lang w:val="en-US" w:eastAsia="ru-RU"/>
+        </w:rPr>
+        <w:t>postsElements</w:t>
+      </w:r>
+      <w:proofErr w:type="spellEnd"/>
+      <w:r>
+        <w:rPr>
+          <w:rFonts w:ascii="Consolas" w:eastAsia="Times New Roman" w:hAnsi="Consolas" w:cs="Times New Roman"/>
+          <w:color w:val="F8F8F2"/>
+          <w:sz w:val="21"/>
+          <w:szCs w:val="21"/>
+          <w:lang w:val="en-US" w:eastAsia="ru-RU"/>
+        </w:rPr>
+        <w:t> </w:t>
+      </w:r>
+      <w:r>
+        <w:rPr>
+          <w:rFonts w:ascii="Consolas" w:eastAsia="Times New Roman" w:hAnsi="Consolas" w:cs="Times New Roman"/>
+          <w:color w:val="F92672"/>
+          <w:sz w:val="21"/>
+          <w:szCs w:val="21"/>
+          <w:lang w:val="en-US" w:eastAsia="ru-RU"/>
+        </w:rPr>
+        <w:t>=</w:t>
+      </w:r>
+      <w:r>
+        <w:rPr>
+          <w:rFonts w:ascii="Consolas" w:eastAsia="Times New Roman" w:hAnsi="Consolas" w:cs="Times New Roman"/>
+          <w:color w:val="F8F8F2"/>
+          <w:sz w:val="21"/>
+          <w:szCs w:val="21"/>
+          <w:lang w:val="en-US" w:eastAsia="ru-RU"/>
+        </w:rPr>
+        <w:t> </w:t>
+      </w:r>
+      <w:proofErr w:type="spellStart"/>
+      <w:r>
+        <w:rPr>
+          <w:rFonts w:ascii="Consolas" w:eastAsia="Times New Roman" w:hAnsi="Consolas" w:cs="Times New Roman"/>
+          <w:i/>
+          <w:iCs/>
+          <w:color w:val="FD971F"/>
+          <w:sz w:val="21"/>
+          <w:szCs w:val="21"/>
+          <w:lang w:val="en-US" w:eastAsia="ru-RU"/>
+        </w:rPr>
+        <w:t>props</w:t>
+      </w:r>
+      <w:r>
+        <w:rPr>
+          <w:rFonts w:ascii="Consolas" w:eastAsia="Times New Roman" w:hAnsi="Consolas" w:cs="Times New Roman"/>
+          <w:color w:val="F8F8F2"/>
+          <w:sz w:val="21"/>
+          <w:szCs w:val="21"/>
+          <w:lang w:val="en-US" w:eastAsia="ru-RU"/>
+        </w:rPr>
+        <w:t>.postsData.</w:t>
+      </w:r>
+      <w:r>
+        <w:rPr>
+          <w:rFonts w:ascii="Consolas" w:eastAsia="Times New Roman" w:hAnsi="Consolas" w:cs="Times New Roman"/>
+          <w:color w:val="A6E22E"/>
+          <w:sz w:val="21"/>
+          <w:szCs w:val="21"/>
+          <w:lang w:val="en-US" w:eastAsia="ru-RU"/>
+        </w:rPr>
+        <w:t>map</w:t>
+      </w:r>
+      <w:proofErr w:type="spellEnd"/>
+      <w:r>
+        <w:rPr>
+          <w:rFonts w:ascii="Consolas" w:eastAsia="Times New Roman" w:hAnsi="Consolas" w:cs="Times New Roman"/>
+          <w:color w:val="F8F8F2"/>
+          <w:sz w:val="21"/>
+          <w:szCs w:val="21"/>
+          <w:lang w:val="en-US" w:eastAsia="ru-RU"/>
+        </w:rPr>
+        <w:t>((</w:t>
+      </w:r>
+      <w:r>
+        <w:rPr>
+          <w:rFonts w:ascii="Consolas" w:eastAsia="Times New Roman" w:hAnsi="Consolas" w:cs="Times New Roman"/>
+          <w:i/>
+          <w:iCs/>
+          <w:color w:val="FD971F"/>
+          <w:sz w:val="21"/>
+          <w:szCs w:val="21"/>
+          <w:lang w:val="en-US" w:eastAsia="ru-RU"/>
+        </w:rPr>
+        <w:t>item</w:t>
+      </w:r>
+      <w:r>
+        <w:rPr>
+          <w:rFonts w:ascii="Consolas" w:eastAsia="Times New Roman" w:hAnsi="Consolas" w:cs="Times New Roman"/>
+          <w:color w:val="F8F8F2"/>
+          <w:sz w:val="21"/>
+          <w:szCs w:val="21"/>
+          <w:lang w:val="en-US" w:eastAsia="ru-RU"/>
+        </w:rPr>
+        <w:t>, </w:t>
+      </w:r>
+      <w:r>
+        <w:rPr>
+          <w:rFonts w:ascii="Consolas" w:eastAsia="Times New Roman" w:hAnsi="Consolas" w:cs="Times New Roman"/>
+          <w:i/>
+          <w:iCs/>
+          <w:color w:val="FD971F"/>
+          <w:sz w:val="21"/>
+          <w:szCs w:val="21"/>
+          <w:lang w:val="en-US" w:eastAsia="ru-RU"/>
+        </w:rPr>
+        <w:t>i</w:t>
+      </w:r>
+      <w:r>
+        <w:rPr>
+          <w:rFonts w:ascii="Consolas" w:eastAsia="Times New Roman" w:hAnsi="Consolas" w:cs="Times New Roman"/>
+          <w:color w:val="F8F8F2"/>
+          <w:sz w:val="21"/>
+          <w:szCs w:val="21"/>
+          <w:lang w:val="en-US" w:eastAsia="ru-RU"/>
+        </w:rPr>
+        <w:t>) </w:t>
+      </w:r>
+      <w:r>
+        <w:rPr>
+          <w:rFonts w:ascii="Consolas" w:eastAsia="Times New Roman" w:hAnsi="Consolas" w:cs="Times New Roman"/>
+          <w:i/>
+          <w:iCs/>
+          <w:color w:val="66D9EF"/>
+          <w:sz w:val="21"/>
+          <w:szCs w:val="21"/>
+          <w:lang w:val="en-US" w:eastAsia="ru-RU"/>
+        </w:rPr>
+        <w:t>=&gt;</w:t>
+      </w:r>
+      <w:r>
+        <w:rPr>
+          <w:rFonts w:ascii="Consolas" w:eastAsia="Times New Roman" w:hAnsi="Consolas" w:cs="Times New Roman"/>
+          <w:color w:val="F8F8F2"/>
+          <w:sz w:val="21"/>
+          <w:szCs w:val="21"/>
+          <w:lang w:val="en-US" w:eastAsia="ru-RU"/>
+        </w:rPr>
+        <w:t> {</w:t>
+      </w:r>
+    </w:p>
+    <w:p>
+      <w:pPr>
+        <w:shd w:val="clear" w:color="auto" w:fill="272822"/>
+        <w:spacing w:after="0" w:line="285" w:lineRule="atLeast"/>
+        <w:rPr>
+          <w:rFonts w:ascii="Consolas" w:eastAsia="Times New Roman" w:hAnsi="Consolas" w:cs="Times New Roman"/>
+          <w:color w:val="F8F8F2"/>
+          <w:sz w:val="21"/>
+          <w:szCs w:val="21"/>
+          <w:lang w:val="en-US" w:eastAsia="ru-RU"/>
+        </w:rPr>
+      </w:pPr>
+      <w:r>
+        <w:rPr>
+          <w:rFonts w:ascii="Consolas" w:eastAsia="Times New Roman" w:hAnsi="Consolas" w:cs="Times New Roman"/>
+          <w:color w:val="F8F8F2"/>
+          <w:sz w:val="21"/>
+          <w:szCs w:val="21"/>
+          <w:lang w:val="en-US" w:eastAsia="ru-RU"/>
+        </w:rPr>
+        <w:t>    </w:t>
+      </w:r>
+      <w:proofErr w:type="gramStart"/>
+      <w:r>
+        <w:rPr>
+          <w:rFonts w:ascii="Consolas" w:eastAsia="Times New Roman" w:hAnsi="Consolas" w:cs="Times New Roman"/>
+          <w:color w:val="F92672"/>
+          <w:sz w:val="21"/>
+          <w:szCs w:val="21"/>
+          <w:lang w:val="en-US" w:eastAsia="ru-RU"/>
+        </w:rPr>
+        <w:t>return</w:t>
+      </w:r>
+      <w:proofErr w:type="gramEnd"/>
+      <w:r>
+        <w:rPr>
+          <w:rFonts w:ascii="Consolas" w:eastAsia="Times New Roman" w:hAnsi="Consolas" w:cs="Times New Roman"/>
+          <w:color w:val="F8F8F2"/>
+          <w:sz w:val="21"/>
+          <w:szCs w:val="21"/>
+          <w:lang w:val="en-US" w:eastAsia="ru-RU"/>
+        </w:rPr>
+        <w:t> &lt;</w:t>
+      </w:r>
+      <w:r>
+        <w:rPr>
+          <w:rFonts w:ascii="Consolas" w:eastAsia="Times New Roman" w:hAnsi="Consolas" w:cs="Times New Roman"/>
+          <w:i/>
+          <w:iCs/>
+          <w:color w:val="66D9EF"/>
+          <w:sz w:val="21"/>
+          <w:szCs w:val="21"/>
+          <w:lang w:val="en-US" w:eastAsia="ru-RU"/>
+        </w:rPr>
+        <w:t>Post</w:t>
+      </w:r>
+      <w:r>
+        <w:rPr>
+          <w:rFonts w:ascii="Consolas" w:eastAsia="Times New Roman" w:hAnsi="Consolas" w:cs="Times New Roman"/>
+          <w:color w:val="F8F8F2"/>
+          <w:sz w:val="21"/>
+          <w:szCs w:val="21"/>
+          <w:lang w:val="en-US" w:eastAsia="ru-RU"/>
+        </w:rPr>
+        <w:t> </w:t>
+      </w:r>
+      <w:r>
+        <w:rPr>
+          <w:rFonts w:ascii="Consolas" w:eastAsia="Times New Roman" w:hAnsi="Consolas" w:cs="Times New Roman"/>
+          <w:color w:val="A6E22E"/>
+          <w:sz w:val="21"/>
+          <w:szCs w:val="21"/>
+          <w:lang w:val="en-US" w:eastAsia="ru-RU"/>
+        </w:rPr>
+        <w:t>key</w:t>
+      </w:r>
+      <w:r>
+        <w:rPr>
+          <w:rFonts w:ascii="Consolas" w:eastAsia="Times New Roman" w:hAnsi="Consolas" w:cs="Times New Roman"/>
+          <w:color w:val="F92672"/>
+          <w:sz w:val="21"/>
+          <w:szCs w:val="21"/>
+          <w:lang w:val="en-US" w:eastAsia="ru-RU"/>
+        </w:rPr>
+        <w:t>={</w:t>
+      </w:r>
+      <w:r>
+        <w:rPr>
+          <w:rFonts w:ascii="Consolas" w:eastAsia="Times New Roman" w:hAnsi="Consolas" w:cs="Times New Roman"/>
+          <w:i/>
+          <w:iCs/>
+          <w:color w:val="FD971F"/>
+          <w:sz w:val="21"/>
+          <w:szCs w:val="21"/>
+          <w:lang w:val="en-US" w:eastAsia="ru-RU"/>
+        </w:rPr>
+        <w:t>i</w:t>
+      </w:r>
+      <w:r>
+        <w:rPr>
+          <w:rFonts w:ascii="Consolas" w:eastAsia="Times New Roman" w:hAnsi="Consolas" w:cs="Times New Roman"/>
+          <w:color w:val="F92672"/>
+          <w:sz w:val="21"/>
+          <w:szCs w:val="21"/>
+          <w:lang w:val="en-US" w:eastAsia="ru-RU"/>
+        </w:rPr>
+        <w:t>}</w:t>
+      </w:r>
+      <w:r>
+        <w:rPr>
+          <w:rFonts w:ascii="Consolas" w:eastAsia="Times New Roman" w:hAnsi="Consolas" w:cs="Times New Roman"/>
+          <w:color w:val="F8F8F2"/>
+          <w:sz w:val="21"/>
+          <w:szCs w:val="21"/>
+          <w:lang w:val="en-US" w:eastAsia="ru-RU"/>
+        </w:rPr>
+        <w:t> </w:t>
+      </w:r>
+      <w:r>
+        <w:rPr>
+          <w:rFonts w:ascii="Consolas" w:eastAsia="Times New Roman" w:hAnsi="Consolas" w:cs="Times New Roman"/>
+          <w:color w:val="A6E22E"/>
+          <w:sz w:val="21"/>
+          <w:szCs w:val="21"/>
+          <w:lang w:val="en-US" w:eastAsia="ru-RU"/>
+        </w:rPr>
+        <w:t>message</w:t>
+      </w:r>
+      <w:r>
+        <w:rPr>
+          <w:rFonts w:ascii="Consolas" w:eastAsia="Times New Roman" w:hAnsi="Consolas" w:cs="Times New Roman"/>
+          <w:color w:val="F92672"/>
+          <w:sz w:val="21"/>
+          <w:szCs w:val="21"/>
+          <w:lang w:val="en-US" w:eastAsia="ru-RU"/>
+        </w:rPr>
+        <w:t>={</w:t>
+      </w:r>
+      <w:proofErr w:type="spellStart"/>
+      <w:r>
+        <w:rPr>
+          <w:rFonts w:ascii="Consolas" w:eastAsia="Times New Roman" w:hAnsi="Consolas" w:cs="Times New Roman"/>
+          <w:i/>
+          <w:iCs/>
+          <w:color w:val="FD971F"/>
+          <w:sz w:val="21"/>
+          <w:szCs w:val="21"/>
+          <w:lang w:val="en-US" w:eastAsia="ru-RU"/>
+        </w:rPr>
+        <w:t>item</w:t>
+      </w:r>
+      <w:r>
+        <w:rPr>
+          <w:rFonts w:ascii="Consolas" w:eastAsia="Times New Roman" w:hAnsi="Consolas" w:cs="Times New Roman"/>
+          <w:color w:val="F8F8F2"/>
+          <w:sz w:val="21"/>
+          <w:szCs w:val="21"/>
+          <w:lang w:val="en-US" w:eastAsia="ru-RU"/>
+        </w:rPr>
+        <w:t>.message</w:t>
+      </w:r>
+      <w:proofErr w:type="spellEnd"/>
+      <w:r>
+        <w:rPr>
+          <w:rFonts w:ascii="Consolas" w:eastAsia="Times New Roman" w:hAnsi="Consolas" w:cs="Times New Roman"/>
+          <w:color w:val="F92672"/>
+          <w:sz w:val="21"/>
+          <w:szCs w:val="21"/>
+          <w:lang w:val="en-US" w:eastAsia="ru-RU"/>
+        </w:rPr>
+        <w:t>}</w:t>
+      </w:r>
+      <w:r>
+        <w:rPr>
+          <w:rFonts w:ascii="Consolas" w:eastAsia="Times New Roman" w:hAnsi="Consolas" w:cs="Times New Roman"/>
+          <w:color w:val="F8F8F2"/>
+          <w:sz w:val="21"/>
+          <w:szCs w:val="21"/>
+          <w:lang w:val="en-US" w:eastAsia="ru-RU"/>
+        </w:rPr>
+        <w:t> /&gt;</w:t>
+      </w:r>
+    </w:p>
+    <w:p>
+      <w:pPr>
+        <w:shd w:val="clear" w:color="auto" w:fill="272822"/>
+        <w:spacing w:after="0" w:line="285" w:lineRule="atLeast"/>
+        <w:rPr>
+          <w:rFonts w:ascii="Consolas" w:eastAsia="Times New Roman" w:hAnsi="Consolas" w:cs="Times New Roman"/>
+          <w:color w:val="F8F8F2"/>
+          <w:sz w:val="21"/>
+          <w:szCs w:val="21"/>
+          <w:lang w:val="en-US" w:eastAsia="ru-RU"/>
+        </w:rPr>
+      </w:pPr>
+      <w:r>
+        <w:rPr>
+          <w:rFonts w:ascii="Consolas" w:eastAsia="Times New Roman" w:hAnsi="Consolas" w:cs="Times New Roman"/>
+          <w:color w:val="F8F8F2"/>
+          <w:sz w:val="21"/>
+          <w:szCs w:val="21"/>
+          <w:lang w:val="en-US" w:eastAsia="ru-RU"/>
+        </w:rPr>
+        <w:t>  })</w:t>
+      </w:r>
+    </w:p>
+    <w:p>
+      <w:pPr>
+        <w:shd w:val="clear" w:color="auto" w:fill="272822"/>
+        <w:spacing w:after="0" w:line="285" w:lineRule="atLeast"/>
+        <w:rPr>
+          <w:rFonts w:ascii="Consolas" w:eastAsia="Times New Roman" w:hAnsi="Consolas" w:cs="Times New Roman"/>
+          <w:color w:val="F8F8F2"/>
+          <w:sz w:val="21"/>
+          <w:szCs w:val="21"/>
+          <w:lang w:val="en-US" w:eastAsia="ru-RU"/>
+        </w:rPr>
+      </w:pPr>
+    </w:p>
+    <w:p>
+      <w:pPr>
+        <w:shd w:val="clear" w:color="auto" w:fill="272822"/>
+        <w:spacing w:after="0" w:line="285" w:lineRule="atLeast"/>
+        <w:rPr>
+          <w:rFonts w:ascii="Consolas" w:eastAsia="Times New Roman" w:hAnsi="Consolas" w:cs="Times New Roman"/>
+          <w:color w:val="F8F8F2"/>
+          <w:sz w:val="21"/>
+          <w:szCs w:val="21"/>
+          <w:lang w:val="en-US" w:eastAsia="ru-RU"/>
+        </w:rPr>
+      </w:pPr>
+      <w:r>
+        <w:rPr>
+          <w:rFonts w:ascii="Consolas" w:eastAsia="Times New Roman" w:hAnsi="Consolas" w:cs="Times New Roman"/>
+          <w:color w:val="F8F8F2"/>
+          <w:sz w:val="21"/>
+          <w:szCs w:val="21"/>
+          <w:lang w:val="en-US" w:eastAsia="ru-RU"/>
+        </w:rPr>
+        <w:t>  </w:t>
+      </w:r>
+      <w:proofErr w:type="gramStart"/>
+      <w:r>
+        <w:rPr>
+          <w:rFonts w:ascii="Consolas" w:eastAsia="Times New Roman" w:hAnsi="Consolas" w:cs="Times New Roman"/>
+          <w:i/>
+          <w:iCs/>
+          <w:color w:val="66D9EF"/>
+          <w:sz w:val="21"/>
+          <w:szCs w:val="21"/>
+          <w:lang w:val="en-US" w:eastAsia="ru-RU"/>
+        </w:rPr>
+        <w:t>let</w:t>
+      </w:r>
+      <w:proofErr w:type="gramEnd"/>
+      <w:r>
+        <w:rPr>
+          <w:rFonts w:ascii="Consolas" w:eastAsia="Times New Roman" w:hAnsi="Consolas" w:cs="Times New Roman"/>
+          <w:color w:val="F8F8F2"/>
+          <w:sz w:val="21"/>
+          <w:szCs w:val="21"/>
+          <w:lang w:val="en-US" w:eastAsia="ru-RU"/>
+        </w:rPr>
+        <w:t> </w:t>
+      </w:r>
+      <w:proofErr w:type="spellStart"/>
+      <w:r>
+        <w:rPr>
+          <w:rFonts w:ascii="Consolas" w:eastAsia="Times New Roman" w:hAnsi="Consolas" w:cs="Times New Roman"/>
+          <w:color w:val="F8F8F2"/>
+          <w:sz w:val="21"/>
+          <w:szCs w:val="21"/>
+          <w:lang w:val="en-US" w:eastAsia="ru-RU"/>
+        </w:rPr>
+        <w:t>newPostElement</w:t>
+      </w:r>
+      <w:proofErr w:type="spellEnd"/>
+      <w:r>
+        <w:rPr>
+          <w:rFonts w:ascii="Consolas" w:eastAsia="Times New Roman" w:hAnsi="Consolas" w:cs="Times New Roman"/>
+          <w:color w:val="F8F8F2"/>
+          <w:sz w:val="21"/>
+          <w:szCs w:val="21"/>
+          <w:lang w:val="en-US" w:eastAsia="ru-RU"/>
+        </w:rPr>
+        <w:t> </w:t>
+      </w:r>
+      <w:r>
+        <w:rPr>
+          <w:rFonts w:ascii="Consolas" w:eastAsia="Times New Roman" w:hAnsi="Consolas" w:cs="Times New Roman"/>
+          <w:color w:val="F92672"/>
+          <w:sz w:val="21"/>
+          <w:szCs w:val="21"/>
+          <w:lang w:val="en-US" w:eastAsia="ru-RU"/>
+        </w:rPr>
+        <w:t>=</w:t>
+      </w:r>
+      <w:r>
+        <w:rPr>
+          <w:rFonts w:ascii="Consolas" w:eastAsia="Times New Roman" w:hAnsi="Consolas" w:cs="Times New Roman"/>
+          <w:color w:val="F8F8F2"/>
+          <w:sz w:val="21"/>
+          <w:szCs w:val="21"/>
+          <w:lang w:val="en-US" w:eastAsia="ru-RU"/>
+        </w:rPr>
+        <w:t> </w:t>
+      </w:r>
+      <w:proofErr w:type="spellStart"/>
+      <w:r>
+        <w:rPr>
+          <w:rFonts w:ascii="Consolas" w:eastAsia="Times New Roman" w:hAnsi="Consolas" w:cs="Times New Roman"/>
+          <w:color w:val="A6E22E"/>
+          <w:sz w:val="21"/>
+          <w:szCs w:val="21"/>
+          <w:u w:val="single"/>
+          <w:lang w:val="en-US" w:eastAsia="ru-RU"/>
+        </w:rPr>
+        <w:t>React</w:t>
+      </w:r>
+      <w:r>
+        <w:rPr>
+          <w:rFonts w:ascii="Consolas" w:eastAsia="Times New Roman" w:hAnsi="Consolas" w:cs="Times New Roman"/>
+          <w:color w:val="F8F8F2"/>
+          <w:sz w:val="21"/>
+          <w:szCs w:val="21"/>
+          <w:lang w:val="en-US" w:eastAsia="ru-RU"/>
+        </w:rPr>
+        <w:t>.</w:t>
+      </w:r>
+      <w:r>
+        <w:rPr>
+          <w:rFonts w:ascii="Consolas" w:eastAsia="Times New Roman" w:hAnsi="Consolas" w:cs="Times New Roman"/>
+          <w:color w:val="A6E22E"/>
+          <w:sz w:val="21"/>
+          <w:szCs w:val="21"/>
+          <w:lang w:val="en-US" w:eastAsia="ru-RU"/>
+        </w:rPr>
+        <w:t>createRef</w:t>
+      </w:r>
+      <w:proofErr w:type="spellEnd"/>
+      <w:r>
+        <w:rPr>
+          <w:rFonts w:ascii="Consolas" w:eastAsia="Times New Roman" w:hAnsi="Consolas" w:cs="Times New Roman"/>
+          <w:color w:val="F8F8F2"/>
+          <w:sz w:val="21"/>
+          <w:szCs w:val="21"/>
+          <w:lang w:val="en-US" w:eastAsia="ru-RU"/>
+        </w:rPr>
+        <w:t>&lt;</w:t>
+      </w:r>
+      <w:proofErr w:type="spellStart"/>
+      <w:r>
+        <w:rPr>
+          <w:rFonts w:ascii="Consolas" w:eastAsia="Times New Roman" w:hAnsi="Consolas" w:cs="Times New Roman"/>
+          <w:i/>
+          <w:iCs/>
+          <w:color w:val="66D9EF"/>
+          <w:sz w:val="21"/>
+          <w:szCs w:val="21"/>
+          <w:lang w:val="en-US" w:eastAsia="ru-RU"/>
+        </w:rPr>
+        <w:t>HTMLTextAreaElement</w:t>
+      </w:r>
+      <w:proofErr w:type="spellEnd"/>
+      <w:r>
+        <w:rPr>
+          <w:rFonts w:ascii="Consolas" w:eastAsia="Times New Roman" w:hAnsi="Consolas" w:cs="Times New Roman"/>
+          <w:color w:val="F8F8F2"/>
+          <w:sz w:val="21"/>
+          <w:szCs w:val="21"/>
+          <w:lang w:val="en-US" w:eastAsia="ru-RU"/>
+        </w:rPr>
+        <w:t>&gt;()</w:t>
+      </w:r>
+    </w:p>
+    <w:p>
+      <w:pPr>
+        <w:shd w:val="clear" w:color="auto" w:fill="272822"/>
+        <w:spacing w:after="0" w:line="285" w:lineRule="atLeast"/>
+        <w:rPr>
+          <w:rFonts w:ascii="Consolas" w:eastAsia="Times New Roman" w:hAnsi="Consolas" w:cs="Times New Roman"/>
+          <w:color w:val="F8F8F2"/>
+          <w:sz w:val="21"/>
+          <w:szCs w:val="21"/>
+          <w:lang w:val="en-US" w:eastAsia="ru-RU"/>
+        </w:rPr>
+      </w:pPr>
+    </w:p>
+    <w:p>
+      <w:pPr>
+        <w:shd w:val="clear" w:color="auto" w:fill="272822"/>
+        <w:spacing w:after="0" w:line="285" w:lineRule="atLeast"/>
+        <w:rPr>
+          <w:rFonts w:ascii="Consolas" w:eastAsia="Times New Roman" w:hAnsi="Consolas" w:cs="Times New Roman"/>
+          <w:color w:val="F8F8F2"/>
+          <w:sz w:val="21"/>
+          <w:szCs w:val="21"/>
+          <w:lang w:val="en-US" w:eastAsia="ru-RU"/>
+        </w:rPr>
+      </w:pPr>
+      <w:r>
+        <w:rPr>
+          <w:rFonts w:ascii="Consolas" w:eastAsia="Times New Roman" w:hAnsi="Consolas" w:cs="Times New Roman"/>
+          <w:color w:val="F8F8F2"/>
+          <w:sz w:val="21"/>
+          <w:szCs w:val="21"/>
+          <w:lang w:val="en-US" w:eastAsia="ru-RU"/>
+        </w:rPr>
+        <w:t>  </w:t>
+      </w:r>
+      <w:proofErr w:type="gramStart"/>
+      <w:r>
+        <w:rPr>
+          <w:rFonts w:ascii="Consolas" w:eastAsia="Times New Roman" w:hAnsi="Consolas" w:cs="Times New Roman"/>
+          <w:i/>
+          <w:iCs/>
+          <w:color w:val="66D9EF"/>
+          <w:sz w:val="21"/>
+          <w:szCs w:val="21"/>
+          <w:lang w:val="en-US" w:eastAsia="ru-RU"/>
+        </w:rPr>
+        <w:t>let</w:t>
+      </w:r>
+      <w:proofErr w:type="gramEnd"/>
+      <w:r>
+        <w:rPr>
+          <w:rFonts w:ascii="Consolas" w:eastAsia="Times New Roman" w:hAnsi="Consolas" w:cs="Times New Roman"/>
+          <w:color w:val="F8F8F2"/>
+          <w:sz w:val="21"/>
+          <w:szCs w:val="21"/>
+          <w:lang w:val="en-US" w:eastAsia="ru-RU"/>
+        </w:rPr>
+        <w:t> </w:t>
+      </w:r>
+      <w:proofErr w:type="spellStart"/>
+      <w:r>
+        <w:rPr>
+          <w:rFonts w:ascii="Consolas" w:eastAsia="Times New Roman" w:hAnsi="Consolas" w:cs="Times New Roman"/>
+          <w:color w:val="A6E22E"/>
+          <w:sz w:val="21"/>
+          <w:szCs w:val="21"/>
+          <w:lang w:val="en-US" w:eastAsia="ru-RU"/>
+        </w:rPr>
+        <w:t>addPost</w:t>
+      </w:r>
+      <w:proofErr w:type="spellEnd"/>
+      <w:r>
+        <w:rPr>
+          <w:rFonts w:ascii="Consolas" w:eastAsia="Times New Roman" w:hAnsi="Consolas" w:cs="Times New Roman"/>
+          <w:color w:val="F8F8F2"/>
+          <w:sz w:val="21"/>
+          <w:szCs w:val="21"/>
+          <w:lang w:val="en-US" w:eastAsia="ru-RU"/>
+        </w:rPr>
+        <w:t> </w:t>
+      </w:r>
+      <w:r>
+        <w:rPr>
+          <w:rFonts w:ascii="Consolas" w:eastAsia="Times New Roman" w:hAnsi="Consolas" w:cs="Times New Roman"/>
+          <w:color w:val="F92672"/>
+          <w:sz w:val="21"/>
+          <w:szCs w:val="21"/>
+          <w:lang w:val="en-US" w:eastAsia="ru-RU"/>
+        </w:rPr>
+        <w:t>=</w:t>
+      </w:r>
+      <w:r>
+        <w:rPr>
+          <w:rFonts w:ascii="Consolas" w:eastAsia="Times New Roman" w:hAnsi="Consolas" w:cs="Times New Roman"/>
+          <w:color w:val="F8F8F2"/>
+          <w:sz w:val="21"/>
+          <w:szCs w:val="21"/>
+          <w:lang w:val="en-US" w:eastAsia="ru-RU"/>
+        </w:rPr>
+        <w:t> () </w:t>
+      </w:r>
+      <w:r>
+        <w:rPr>
+          <w:rFonts w:ascii="Consolas" w:eastAsia="Times New Roman" w:hAnsi="Consolas" w:cs="Times New Roman"/>
+          <w:i/>
+          <w:iCs/>
+          <w:color w:val="66D9EF"/>
+          <w:sz w:val="21"/>
+          <w:szCs w:val="21"/>
+          <w:lang w:val="en-US" w:eastAsia="ru-RU"/>
+        </w:rPr>
+        <w:t>=&gt;</w:t>
+      </w:r>
+      <w:r>
+        <w:rPr>
+          <w:rFonts w:ascii="Consolas" w:eastAsia="Times New Roman" w:hAnsi="Consolas" w:cs="Times New Roman"/>
+          <w:color w:val="F8F8F2"/>
+          <w:sz w:val="21"/>
+          <w:szCs w:val="21"/>
+          <w:lang w:val="en-US" w:eastAsia="ru-RU"/>
+        </w:rPr>
+        <w:t> {</w:t>
+      </w:r>
+    </w:p>
+    <w:p>
+      <w:pPr>
+        <w:shd w:val="clear" w:color="auto" w:fill="272822"/>
+        <w:spacing w:after="0" w:line="285" w:lineRule="atLeast"/>
+        <w:rPr>
+          <w:rFonts w:ascii="Consolas" w:eastAsia="Times New Roman" w:hAnsi="Consolas" w:cs="Times New Roman"/>
+          <w:color w:val="F8F8F2"/>
+          <w:sz w:val="21"/>
+          <w:szCs w:val="21"/>
+          <w:lang w:val="en-US" w:eastAsia="ru-RU"/>
+        </w:rPr>
+      </w:pPr>
+      <w:r>
+        <w:rPr>
+          <w:rFonts w:ascii="Consolas" w:eastAsia="Times New Roman" w:hAnsi="Consolas" w:cs="Times New Roman"/>
+          <w:color w:val="F8F8F2"/>
+          <w:sz w:val="21"/>
+          <w:szCs w:val="21"/>
+          <w:lang w:val="en-US" w:eastAsia="ru-RU"/>
+        </w:rPr>
+        <w:t>    </w:t>
+      </w:r>
+      <w:proofErr w:type="gramStart"/>
+      <w:r>
+        <w:rPr>
+          <w:rFonts w:ascii="Consolas" w:eastAsia="Times New Roman" w:hAnsi="Consolas" w:cs="Times New Roman"/>
+          <w:i/>
+          <w:iCs/>
+          <w:color w:val="66D9EF"/>
+          <w:sz w:val="21"/>
+          <w:szCs w:val="21"/>
+          <w:lang w:val="en-US" w:eastAsia="ru-RU"/>
+        </w:rPr>
+        <w:t>let</w:t>
+      </w:r>
+      <w:proofErr w:type="gramEnd"/>
+      <w:r>
+        <w:rPr>
+          <w:rFonts w:ascii="Consolas" w:eastAsia="Times New Roman" w:hAnsi="Consolas" w:cs="Times New Roman"/>
+          <w:color w:val="F8F8F2"/>
+          <w:sz w:val="21"/>
+          <w:szCs w:val="21"/>
+          <w:lang w:val="en-US" w:eastAsia="ru-RU"/>
+        </w:rPr>
+        <w:t> </w:t>
+      </w:r>
+      <w:proofErr w:type="spellStart"/>
+      <w:r>
+        <w:rPr>
+          <w:rFonts w:ascii="Consolas" w:eastAsia="Times New Roman" w:hAnsi="Consolas" w:cs="Times New Roman"/>
+          <w:color w:val="F8F8F2"/>
+          <w:sz w:val="21"/>
+          <w:szCs w:val="21"/>
+          <w:lang w:val="en-US" w:eastAsia="ru-RU"/>
+        </w:rPr>
+        <w:t>newText</w:t>
+      </w:r>
+      <w:proofErr w:type="spellEnd"/>
+      <w:r>
+        <w:rPr>
+          <w:rFonts w:ascii="Consolas" w:eastAsia="Times New Roman" w:hAnsi="Consolas" w:cs="Times New Roman"/>
+          <w:color w:val="F8F8F2"/>
+          <w:sz w:val="21"/>
+          <w:szCs w:val="21"/>
+          <w:lang w:val="en-US" w:eastAsia="ru-RU"/>
+        </w:rPr>
+        <w:t> </w:t>
+      </w:r>
+      <w:r>
+        <w:rPr>
+          <w:rFonts w:ascii="Consolas" w:eastAsia="Times New Roman" w:hAnsi="Consolas" w:cs="Times New Roman"/>
+          <w:color w:val="F92672"/>
+          <w:sz w:val="21"/>
+          <w:szCs w:val="21"/>
+          <w:lang w:val="en-US" w:eastAsia="ru-RU"/>
+        </w:rPr>
+        <w:t>=</w:t>
+      </w:r>
+      <w:r>
+        <w:rPr>
+          <w:rFonts w:ascii="Consolas" w:eastAsia="Times New Roman" w:hAnsi="Consolas" w:cs="Times New Roman"/>
+          <w:color w:val="F8F8F2"/>
+          <w:sz w:val="21"/>
+          <w:szCs w:val="21"/>
+          <w:lang w:val="en-US" w:eastAsia="ru-RU"/>
+        </w:rPr>
+        <w:t> </w:t>
+      </w:r>
+      <w:proofErr w:type="spellStart"/>
+      <w:r>
+        <w:rPr>
+          <w:rFonts w:ascii="Consolas" w:eastAsia="Times New Roman" w:hAnsi="Consolas" w:cs="Times New Roman"/>
+          <w:i/>
+          <w:iCs/>
+          <w:color w:val="FD971F"/>
+          <w:sz w:val="21"/>
+          <w:szCs w:val="21"/>
+          <w:lang w:val="en-US" w:eastAsia="ru-RU"/>
+        </w:rPr>
+        <w:t>props</w:t>
+      </w:r>
+      <w:r>
+        <w:rPr>
+          <w:rFonts w:ascii="Consolas" w:eastAsia="Times New Roman" w:hAnsi="Consolas" w:cs="Times New Roman"/>
+          <w:color w:val="F8F8F2"/>
+          <w:sz w:val="21"/>
+          <w:szCs w:val="21"/>
+          <w:lang w:val="en-US" w:eastAsia="ru-RU"/>
+        </w:rPr>
+        <w:t>.newPostText</w:t>
+      </w:r>
+      <w:proofErr w:type="spellEnd"/>
+    </w:p>
+    <w:p>
+      <w:pPr>
+        <w:shd w:val="clear" w:color="auto" w:fill="272822"/>
+        <w:spacing w:after="0" w:line="285" w:lineRule="atLeast"/>
+        <w:rPr>
+          <w:rFonts w:ascii="Consolas" w:eastAsia="Times New Roman" w:hAnsi="Consolas" w:cs="Times New Roman"/>
+          <w:color w:val="F8F8F2"/>
+          <w:sz w:val="21"/>
+          <w:szCs w:val="21"/>
+          <w:lang w:val="en-US" w:eastAsia="ru-RU"/>
+        </w:rPr>
+      </w:pPr>
+      <w:r>
+        <w:rPr>
+          <w:rFonts w:ascii="Consolas" w:eastAsia="Times New Roman" w:hAnsi="Consolas" w:cs="Times New Roman"/>
+          <w:color w:val="F8F8F2"/>
+          <w:sz w:val="21"/>
+          <w:szCs w:val="21"/>
+          <w:lang w:val="en-US" w:eastAsia="ru-RU"/>
+        </w:rPr>
+        <w:t>    </w:t>
+      </w:r>
+      <w:proofErr w:type="gramStart"/>
+      <w:r>
+        <w:rPr>
+          <w:rFonts w:ascii="Consolas" w:eastAsia="Times New Roman" w:hAnsi="Consolas" w:cs="Times New Roman"/>
+          <w:color w:val="F92672"/>
+          <w:sz w:val="21"/>
+          <w:szCs w:val="21"/>
+          <w:lang w:val="en-US" w:eastAsia="ru-RU"/>
+        </w:rPr>
+        <w:t>if</w:t>
+      </w:r>
+      <w:proofErr w:type="gramEnd"/>
+      <w:r>
+        <w:rPr>
+          <w:rFonts w:ascii="Consolas" w:eastAsia="Times New Roman" w:hAnsi="Consolas" w:cs="Times New Roman"/>
+          <w:color w:val="F8F8F2"/>
+          <w:sz w:val="21"/>
+          <w:szCs w:val="21"/>
+          <w:lang w:val="en-US" w:eastAsia="ru-RU"/>
+        </w:rPr>
+        <w:t> (</w:t>
+      </w:r>
+      <w:proofErr w:type="spellStart"/>
+      <w:r>
+        <w:rPr>
+          <w:rFonts w:ascii="Consolas" w:eastAsia="Times New Roman" w:hAnsi="Consolas" w:cs="Times New Roman"/>
+          <w:color w:val="F8F8F2"/>
+          <w:sz w:val="21"/>
+          <w:szCs w:val="21"/>
+          <w:lang w:val="en-US" w:eastAsia="ru-RU"/>
+        </w:rPr>
+        <w:t>newText</w:t>
+      </w:r>
+      <w:proofErr w:type="spellEnd"/>
+      <w:r>
+        <w:rPr>
+          <w:rFonts w:ascii="Consolas" w:eastAsia="Times New Roman" w:hAnsi="Consolas" w:cs="Times New Roman"/>
+          <w:color w:val="F8F8F2"/>
+          <w:sz w:val="21"/>
+          <w:szCs w:val="21"/>
+          <w:lang w:val="en-US" w:eastAsia="ru-RU"/>
+        </w:rPr>
+        <w:t>) {</w:t>
+      </w:r>
+    </w:p>
+    <w:p>
+      <w:pPr>
+        <w:shd w:val="clear" w:color="auto" w:fill="272822"/>
+        <w:spacing w:after="0" w:line="285" w:lineRule="atLeast"/>
+        <w:rPr>
+          <w:rFonts w:ascii="Consolas" w:eastAsia="Times New Roman" w:hAnsi="Consolas" w:cs="Times New Roman"/>
+          <w:color w:val="F8F8F2"/>
+          <w:sz w:val="21"/>
+          <w:szCs w:val="21"/>
+          <w:lang w:val="en-US" w:eastAsia="ru-RU"/>
+        </w:rPr>
+      </w:pPr>
+      <w:r>
+        <w:rPr>
+          <w:rFonts w:ascii="Consolas" w:eastAsia="Times New Roman" w:hAnsi="Consolas" w:cs="Times New Roman"/>
+          <w:color w:val="F8F8F2"/>
+          <w:sz w:val="21"/>
+          <w:szCs w:val="21"/>
+          <w:lang w:val="en-US" w:eastAsia="ru-RU"/>
+        </w:rPr>
+        <w:t>      </w:t>
+      </w:r>
+      <w:proofErr w:type="spellStart"/>
+      <w:proofErr w:type="gramStart"/>
+      <w:r>
+        <w:rPr>
+          <w:rFonts w:ascii="Consolas" w:eastAsia="Times New Roman" w:hAnsi="Consolas" w:cs="Times New Roman"/>
+          <w:i/>
+          <w:iCs/>
+          <w:color w:val="FD971F"/>
+          <w:sz w:val="21"/>
+          <w:szCs w:val="21"/>
+          <w:lang w:val="en-US" w:eastAsia="ru-RU"/>
+        </w:rPr>
+        <w:t>props</w:t>
+      </w:r>
+      <w:r>
+        <w:rPr>
+          <w:rFonts w:ascii="Consolas" w:eastAsia="Times New Roman" w:hAnsi="Consolas" w:cs="Times New Roman"/>
+          <w:color w:val="F8F8F2"/>
+          <w:sz w:val="21"/>
+          <w:szCs w:val="21"/>
+          <w:lang w:val="en-US" w:eastAsia="ru-RU"/>
+        </w:rPr>
+        <w:t>.</w:t>
+      </w:r>
+      <w:r>
+        <w:rPr>
+          <w:rFonts w:ascii="Consolas" w:eastAsia="Times New Roman" w:hAnsi="Consolas" w:cs="Times New Roman"/>
+          <w:color w:val="A6E22E"/>
+          <w:sz w:val="21"/>
+          <w:szCs w:val="21"/>
+          <w:lang w:val="en-US" w:eastAsia="ru-RU"/>
+        </w:rPr>
+        <w:t>addPost</w:t>
+      </w:r>
+      <w:proofErr w:type="spellEnd"/>
+      <w:r>
+        <w:rPr>
+          <w:rFonts w:ascii="Consolas" w:eastAsia="Times New Roman" w:hAnsi="Consolas" w:cs="Times New Roman"/>
+          <w:color w:val="F8F8F2"/>
+          <w:sz w:val="21"/>
+          <w:szCs w:val="21"/>
+          <w:lang w:val="en-US" w:eastAsia="ru-RU"/>
+        </w:rPr>
+        <w:t>(</w:t>
+      </w:r>
+      <w:proofErr w:type="spellStart"/>
+      <w:proofErr w:type="gramEnd"/>
+      <w:r>
+        <w:rPr>
+          <w:rFonts w:ascii="Consolas" w:eastAsia="Times New Roman" w:hAnsi="Consolas" w:cs="Times New Roman"/>
+          <w:color w:val="F8F8F2"/>
+          <w:sz w:val="21"/>
+          <w:szCs w:val="21"/>
+          <w:lang w:val="en-US" w:eastAsia="ru-RU"/>
+        </w:rPr>
+        <w:t>newText</w:t>
+      </w:r>
+      <w:proofErr w:type="spellEnd"/>
+      <w:r>
+        <w:rPr>
+          <w:rFonts w:ascii="Consolas" w:eastAsia="Times New Roman" w:hAnsi="Consolas" w:cs="Times New Roman"/>
+          <w:color w:val="F8F8F2"/>
+          <w:sz w:val="21"/>
+          <w:szCs w:val="21"/>
+          <w:lang w:val="en-US" w:eastAsia="ru-RU"/>
+        </w:rPr>
+        <w:t>)</w:t>
+      </w:r>
+    </w:p>
+    <w:p>
+      <w:pPr>
+        <w:shd w:val="clear" w:color="auto" w:fill="272822"/>
+        <w:spacing w:after="0" w:line="285" w:lineRule="atLeast"/>
+        <w:rPr>
+          <w:rFonts w:ascii="Consolas" w:eastAsia="Times New Roman" w:hAnsi="Consolas" w:cs="Times New Roman"/>
+          <w:color w:val="F8F8F2"/>
+          <w:sz w:val="21"/>
+          <w:szCs w:val="21"/>
+          <w:lang w:val="en-US" w:eastAsia="ru-RU"/>
+        </w:rPr>
+      </w:pPr>
+      <w:r>
+        <w:rPr>
+          <w:rFonts w:ascii="Consolas" w:eastAsia="Times New Roman" w:hAnsi="Consolas" w:cs="Times New Roman"/>
+          <w:color w:val="F8F8F2"/>
+          <w:sz w:val="21"/>
+          <w:szCs w:val="21"/>
+          <w:lang w:val="en-US" w:eastAsia="ru-RU"/>
+        </w:rPr>
+        <w:t>    }</w:t>
+      </w:r>
+    </w:p>
+    <w:p>
+      <w:pPr>
+        <w:shd w:val="clear" w:color="auto" w:fill="272822"/>
+        <w:spacing w:after="0" w:line="285" w:lineRule="atLeast"/>
+        <w:rPr>
+          <w:rFonts w:ascii="Consolas" w:eastAsia="Times New Roman" w:hAnsi="Consolas" w:cs="Times New Roman"/>
+          <w:color w:val="F8F8F2"/>
+          <w:sz w:val="21"/>
+          <w:szCs w:val="21"/>
+          <w:lang w:val="en-US" w:eastAsia="ru-RU"/>
+        </w:rPr>
+      </w:pPr>
+      <w:r>
+        <w:rPr>
+          <w:rFonts w:ascii="Consolas" w:eastAsia="Times New Roman" w:hAnsi="Consolas" w:cs="Times New Roman"/>
+          <w:color w:val="F8F8F2"/>
+          <w:sz w:val="21"/>
+          <w:szCs w:val="21"/>
+          <w:lang w:val="en-US" w:eastAsia="ru-RU"/>
+        </w:rPr>
+        <w:t>  }</w:t>
+      </w:r>
+    </w:p>
+    <w:p>
+      <w:pPr>
+        <w:shd w:val="clear" w:color="auto" w:fill="272822"/>
+        <w:spacing w:after="0" w:line="285" w:lineRule="atLeast"/>
+        <w:rPr>
+          <w:rFonts w:ascii="Consolas" w:eastAsia="Times New Roman" w:hAnsi="Consolas" w:cs="Times New Roman"/>
+          <w:color w:val="F8F8F2"/>
+          <w:sz w:val="21"/>
+          <w:szCs w:val="21"/>
+          <w:lang w:val="en-US" w:eastAsia="ru-RU"/>
+        </w:rPr>
+      </w:pPr>
+    </w:p>
+    <w:p>
+      <w:pPr>
+        <w:shd w:val="clear" w:color="auto" w:fill="272822"/>
+        <w:spacing w:after="0" w:line="285" w:lineRule="atLeast"/>
+        <w:rPr>
+          <w:rFonts w:ascii="Consolas" w:eastAsia="Times New Roman" w:hAnsi="Consolas" w:cs="Times New Roman"/>
+          <w:color w:val="F8F8F2"/>
+          <w:sz w:val="21"/>
+          <w:szCs w:val="21"/>
+          <w:lang w:val="en-US" w:eastAsia="ru-RU"/>
+        </w:rPr>
+      </w:pPr>
+      <w:r>
+        <w:rPr>
+          <w:rFonts w:ascii="Consolas" w:eastAsia="Times New Roman" w:hAnsi="Consolas" w:cs="Times New Roman"/>
+          <w:color w:val="F8F8F2"/>
+          <w:sz w:val="21"/>
+          <w:szCs w:val="21"/>
+          <w:lang w:val="en-US" w:eastAsia="ru-RU"/>
+        </w:rPr>
+        <w:t>  </w:t>
+      </w:r>
+      <w:r>
+        <w:rPr>
+          <w:rFonts w:ascii="Consolas" w:eastAsia="Times New Roman" w:hAnsi="Consolas" w:cs="Times New Roman"/>
+          <w:color w:val="88846F"/>
+          <w:sz w:val="21"/>
+          <w:szCs w:val="21"/>
+          <w:lang w:val="en-US" w:eastAsia="ru-RU"/>
+        </w:rPr>
+        <w:t>//---UI</w:t>
+      </w:r>
+    </w:p>
+    <w:p>
+      <w:pPr>
+        <w:shd w:val="clear" w:color="auto" w:fill="272822"/>
+        <w:spacing w:after="0" w:line="285" w:lineRule="atLeast"/>
+        <w:rPr>
+          <w:rFonts w:ascii="Consolas" w:eastAsia="Times New Roman" w:hAnsi="Consolas" w:cs="Times New Roman"/>
+          <w:color w:val="F8F8F2"/>
+          <w:sz w:val="21"/>
+          <w:szCs w:val="21"/>
+          <w:lang w:val="en-US" w:eastAsia="ru-RU"/>
+        </w:rPr>
+      </w:pPr>
+      <w:r>
+        <w:rPr>
+          <w:rFonts w:ascii="Consolas" w:eastAsia="Times New Roman" w:hAnsi="Consolas" w:cs="Times New Roman"/>
+          <w:color w:val="F8F8F2"/>
+          <w:sz w:val="21"/>
+          <w:szCs w:val="21"/>
+          <w:lang w:val="en-US" w:eastAsia="ru-RU"/>
+        </w:rPr>
+        <w:t>  </w:t>
+      </w:r>
+      <w:proofErr w:type="gramStart"/>
+      <w:r>
+        <w:rPr>
+          <w:rFonts w:ascii="Consolas" w:eastAsia="Times New Roman" w:hAnsi="Consolas" w:cs="Times New Roman"/>
+          <w:color w:val="F92672"/>
+          <w:sz w:val="21"/>
+          <w:szCs w:val="21"/>
+          <w:lang w:val="en-US" w:eastAsia="ru-RU"/>
+        </w:rPr>
+        <w:t>return</w:t>
+      </w:r>
+      <w:proofErr w:type="gramEnd"/>
+      <w:r>
+        <w:rPr>
+          <w:rFonts w:ascii="Consolas" w:eastAsia="Times New Roman" w:hAnsi="Consolas" w:cs="Times New Roman"/>
+          <w:color w:val="F8F8F2"/>
+          <w:sz w:val="21"/>
+          <w:szCs w:val="21"/>
+          <w:lang w:val="en-US" w:eastAsia="ru-RU"/>
+        </w:rPr>
+        <w:t> (</w:t>
+      </w:r>
+    </w:p>
+    <w:p>
+      <w:pPr>
+        <w:shd w:val="clear" w:color="auto" w:fill="272822"/>
+        <w:spacing w:after="0" w:line="285" w:lineRule="atLeast"/>
+        <w:rPr>
+          <w:rFonts w:ascii="Consolas" w:eastAsia="Times New Roman" w:hAnsi="Consolas" w:cs="Times New Roman"/>
+          <w:color w:val="F8F8F2"/>
+          <w:sz w:val="21"/>
+          <w:szCs w:val="21"/>
+          <w:lang w:val="en-US" w:eastAsia="ru-RU"/>
+        </w:rPr>
+      </w:pPr>
+      <w:r>
+        <w:rPr>
+          <w:rFonts w:ascii="Consolas" w:eastAsia="Times New Roman" w:hAnsi="Consolas" w:cs="Times New Roman"/>
+          <w:color w:val="F8F8F2"/>
+          <w:sz w:val="21"/>
+          <w:szCs w:val="21"/>
+          <w:lang w:val="en-US" w:eastAsia="ru-RU"/>
+        </w:rPr>
+        <w:t>    &lt;</w:t>
+      </w:r>
+      <w:r>
+        <w:rPr>
+          <w:rFonts w:ascii="Consolas" w:eastAsia="Times New Roman" w:hAnsi="Consolas" w:cs="Times New Roman"/>
+          <w:color w:val="F92672"/>
+          <w:sz w:val="21"/>
+          <w:szCs w:val="21"/>
+          <w:lang w:val="en-US" w:eastAsia="ru-RU"/>
+        </w:rPr>
+        <w:t>div</w:t>
+      </w:r>
+      <w:r>
+        <w:rPr>
+          <w:rFonts w:ascii="Consolas" w:eastAsia="Times New Roman" w:hAnsi="Consolas" w:cs="Times New Roman"/>
+          <w:color w:val="F8F8F2"/>
+          <w:sz w:val="21"/>
+          <w:szCs w:val="21"/>
+          <w:lang w:val="en-US" w:eastAsia="ru-RU"/>
+        </w:rPr>
+        <w:t> </w:t>
+      </w:r>
+      <w:proofErr w:type="spellStart"/>
+      <w:r>
+        <w:rPr>
+          <w:rFonts w:ascii="Consolas" w:eastAsia="Times New Roman" w:hAnsi="Consolas" w:cs="Times New Roman"/>
+          <w:color w:val="A6E22E"/>
+          <w:sz w:val="21"/>
+          <w:szCs w:val="21"/>
+          <w:lang w:val="en-US" w:eastAsia="ru-RU"/>
+        </w:rPr>
+        <w:t>className</w:t>
+      </w:r>
+      <w:proofErr w:type="spellEnd"/>
+      <w:proofErr w:type="gramStart"/>
+      <w:r>
+        <w:rPr>
+          <w:rFonts w:ascii="Consolas" w:eastAsia="Times New Roman" w:hAnsi="Consolas" w:cs="Times New Roman"/>
+          <w:color w:val="F92672"/>
+          <w:sz w:val="21"/>
+          <w:szCs w:val="21"/>
+          <w:lang w:val="en-US" w:eastAsia="ru-RU"/>
+        </w:rPr>
+        <w:t>={</w:t>
+      </w:r>
+      <w:proofErr w:type="spellStart"/>
+      <w:proofErr w:type="gramEnd"/>
+      <w:r>
+        <w:rPr>
+          <w:rFonts w:ascii="Consolas" w:eastAsia="Times New Roman" w:hAnsi="Consolas" w:cs="Times New Roman"/>
+          <w:color w:val="F8F8F2"/>
+          <w:sz w:val="21"/>
+          <w:szCs w:val="21"/>
+          <w:lang w:val="en-US" w:eastAsia="ru-RU"/>
+        </w:rPr>
+        <w:t>classes.postsBlock</w:t>
+      </w:r>
+      <w:proofErr w:type="spellEnd"/>
+      <w:r>
+        <w:rPr>
+          <w:rFonts w:ascii="Consolas" w:eastAsia="Times New Roman" w:hAnsi="Consolas" w:cs="Times New Roman"/>
+          <w:color w:val="F92672"/>
+          <w:sz w:val="21"/>
+          <w:szCs w:val="21"/>
+          <w:lang w:val="en-US" w:eastAsia="ru-RU"/>
+        </w:rPr>
+        <w:t>}</w:t>
+      </w:r>
+      <w:r>
+        <w:rPr>
+          <w:rFonts w:ascii="Consolas" w:eastAsia="Times New Roman" w:hAnsi="Consolas" w:cs="Times New Roman"/>
+          <w:color w:val="F8F8F2"/>
+          <w:sz w:val="21"/>
+          <w:szCs w:val="21"/>
+          <w:lang w:val="en-US" w:eastAsia="ru-RU"/>
+        </w:rPr>
+        <w:t>&gt;</w:t>
+      </w:r>
+    </w:p>
+    <w:p>
+      <w:pPr>
+        <w:shd w:val="clear" w:color="auto" w:fill="272822"/>
+        <w:spacing w:after="0" w:line="285" w:lineRule="atLeast"/>
+        <w:rPr>
+          <w:rFonts w:ascii="Consolas" w:eastAsia="Times New Roman" w:hAnsi="Consolas" w:cs="Times New Roman"/>
+          <w:color w:val="F8F8F2"/>
+          <w:sz w:val="21"/>
+          <w:szCs w:val="21"/>
+          <w:lang w:val="en-US" w:eastAsia="ru-RU"/>
+        </w:rPr>
+      </w:pPr>
+      <w:r>
+        <w:rPr>
+          <w:rFonts w:ascii="Consolas" w:eastAsia="Times New Roman" w:hAnsi="Consolas" w:cs="Times New Roman"/>
+          <w:color w:val="F8F8F2"/>
+          <w:sz w:val="21"/>
+          <w:szCs w:val="21"/>
+          <w:lang w:val="en-US" w:eastAsia="ru-RU"/>
+        </w:rPr>
+        <w:t>      &lt;</w:t>
+      </w:r>
+      <w:r>
+        <w:rPr>
+          <w:rFonts w:ascii="Consolas" w:eastAsia="Times New Roman" w:hAnsi="Consolas" w:cs="Times New Roman"/>
+          <w:color w:val="F92672"/>
+          <w:sz w:val="21"/>
+          <w:szCs w:val="21"/>
+          <w:lang w:val="en-US" w:eastAsia="ru-RU"/>
+        </w:rPr>
+        <w:t>h3</w:t>
+      </w:r>
+      <w:r>
+        <w:rPr>
+          <w:rFonts w:ascii="Consolas" w:eastAsia="Times New Roman" w:hAnsi="Consolas" w:cs="Times New Roman"/>
+          <w:color w:val="F8F8F2"/>
+          <w:sz w:val="21"/>
+          <w:szCs w:val="21"/>
+          <w:lang w:val="en-US" w:eastAsia="ru-RU"/>
+        </w:rPr>
+        <w:t>&gt;</w:t>
+      </w:r>
+      <w:proofErr w:type="gramStart"/>
+      <w:r>
+        <w:rPr>
+          <w:rFonts w:ascii="Consolas" w:eastAsia="Times New Roman" w:hAnsi="Consolas" w:cs="Times New Roman"/>
+          <w:color w:val="F8F8F2"/>
+          <w:sz w:val="21"/>
+          <w:szCs w:val="21"/>
+          <w:lang w:val="en-US" w:eastAsia="ru-RU"/>
+        </w:rPr>
+        <w:t>My</w:t>
+      </w:r>
+      <w:proofErr w:type="gramEnd"/>
+      <w:r>
+        <w:rPr>
+          <w:rFonts w:ascii="Consolas" w:eastAsia="Times New Roman" w:hAnsi="Consolas" w:cs="Times New Roman"/>
+          <w:color w:val="F8F8F2"/>
+          <w:sz w:val="21"/>
+          <w:szCs w:val="21"/>
+          <w:lang w:val="en-US" w:eastAsia="ru-RU"/>
+        </w:rPr>
+        <w:t> posts&lt;/</w:t>
+      </w:r>
+      <w:r>
+        <w:rPr>
+          <w:rFonts w:ascii="Consolas" w:eastAsia="Times New Roman" w:hAnsi="Consolas" w:cs="Times New Roman"/>
+          <w:color w:val="F92672"/>
+          <w:sz w:val="21"/>
+          <w:szCs w:val="21"/>
+          <w:lang w:val="en-US" w:eastAsia="ru-RU"/>
+        </w:rPr>
+        <w:t>h3</w:t>
+      </w:r>
+      <w:r>
+        <w:rPr>
+          <w:rFonts w:ascii="Consolas" w:eastAsia="Times New Roman" w:hAnsi="Consolas" w:cs="Times New Roman"/>
+          <w:color w:val="F8F8F2"/>
+          <w:sz w:val="21"/>
+          <w:szCs w:val="21"/>
+          <w:lang w:val="en-US" w:eastAsia="ru-RU"/>
+        </w:rPr>
+        <w:t>&gt;</w:t>
+      </w:r>
+    </w:p>
+    <w:p>
+      <w:pPr>
+        <w:shd w:val="clear" w:color="auto" w:fill="272822"/>
+        <w:spacing w:after="0" w:line="285" w:lineRule="atLeast"/>
+        <w:rPr>
+          <w:rFonts w:ascii="Consolas" w:eastAsia="Times New Roman" w:hAnsi="Consolas" w:cs="Times New Roman"/>
+          <w:color w:val="F8F8F2"/>
+          <w:sz w:val="21"/>
+          <w:szCs w:val="21"/>
+          <w:lang w:val="en-US" w:eastAsia="ru-RU"/>
+        </w:rPr>
+      </w:pPr>
+      <w:r>
+        <w:rPr>
+          <w:rFonts w:ascii="Consolas" w:eastAsia="Times New Roman" w:hAnsi="Consolas" w:cs="Times New Roman"/>
+          <w:color w:val="F8F8F2"/>
+          <w:sz w:val="21"/>
+          <w:szCs w:val="21"/>
+          <w:lang w:val="en-US" w:eastAsia="ru-RU"/>
+        </w:rPr>
+        <w:t>      &lt;</w:t>
+      </w:r>
+      <w:proofErr w:type="gramStart"/>
+      <w:r>
+        <w:rPr>
+          <w:rFonts w:ascii="Consolas" w:eastAsia="Times New Roman" w:hAnsi="Consolas" w:cs="Times New Roman"/>
+          <w:color w:val="F92672"/>
+          <w:sz w:val="21"/>
+          <w:szCs w:val="21"/>
+          <w:lang w:val="en-US" w:eastAsia="ru-RU"/>
+        </w:rPr>
+        <w:t>div</w:t>
+      </w:r>
+      <w:proofErr w:type="gramEnd"/>
+      <w:r>
+        <w:rPr>
+          <w:rFonts w:ascii="Consolas" w:eastAsia="Times New Roman" w:hAnsi="Consolas" w:cs="Times New Roman"/>
+          <w:color w:val="F8F8F2"/>
+          <w:sz w:val="21"/>
+          <w:szCs w:val="21"/>
+          <w:lang w:val="en-US" w:eastAsia="ru-RU"/>
+        </w:rPr>
+        <w:t>&gt;</w:t>
+      </w:r>
+    </w:p>
+    <w:p>
+      <w:pPr>
+        <w:shd w:val="clear" w:color="auto" w:fill="272822"/>
+        <w:spacing w:after="0" w:line="285" w:lineRule="atLeast"/>
+        <w:rPr>
+          <w:rFonts w:ascii="Consolas" w:eastAsia="Times New Roman" w:hAnsi="Consolas" w:cs="Times New Roman"/>
+          <w:color w:val="F8F8F2"/>
+          <w:sz w:val="21"/>
+          <w:szCs w:val="21"/>
+          <w:lang w:eastAsia="ru-RU"/>
+        </w:rPr>
+      </w:pPr>
+      <w:r>
+        <w:rPr>
+          <w:rFonts w:ascii="Consolas" w:eastAsia="Times New Roman" w:hAnsi="Consolas" w:cs="Times New Roman"/>
+          <w:color w:val="F8F8F2"/>
+          <w:sz w:val="21"/>
+          <w:szCs w:val="21"/>
+          <w:lang w:val="en-US" w:eastAsia="ru-RU"/>
+        </w:rPr>
+        <w:t>        </w:t>
+      </w:r>
+      <w:r>
+        <w:rPr>
+          <w:rFonts w:ascii="Consolas" w:eastAsia="Times New Roman" w:hAnsi="Consolas" w:cs="Times New Roman"/>
+          <w:color w:val="F8F8F2"/>
+          <w:sz w:val="21"/>
+          <w:szCs w:val="21"/>
+          <w:lang w:eastAsia="ru-RU"/>
+        </w:rPr>
+        <w:t>&lt;</w:t>
+      </w:r>
+      <w:proofErr w:type="spellStart"/>
+      <w:r>
+        <w:rPr>
+          <w:rFonts w:ascii="Consolas" w:eastAsia="Times New Roman" w:hAnsi="Consolas" w:cs="Times New Roman"/>
+          <w:color w:val="F92672"/>
+          <w:sz w:val="21"/>
+          <w:szCs w:val="21"/>
+          <w:lang w:eastAsia="ru-RU"/>
+        </w:rPr>
+        <w:t>div</w:t>
+      </w:r>
+      <w:proofErr w:type="spellEnd"/>
+      <w:r>
+        <w:rPr>
+          <w:rFonts w:ascii="Consolas" w:eastAsia="Times New Roman" w:hAnsi="Consolas" w:cs="Times New Roman"/>
+          <w:color w:val="F8F8F2"/>
+          <w:sz w:val="21"/>
+          <w:szCs w:val="21"/>
+          <w:lang w:eastAsia="ru-RU"/>
+        </w:rPr>
+        <w:t>&gt;</w:t>
+      </w:r>
+    </w:p>
+    <w:p>
+      <w:pPr>
+        <w:shd w:val="clear" w:color="auto" w:fill="272822"/>
+        <w:spacing w:after="0" w:line="285" w:lineRule="atLeast"/>
+        <w:rPr>
+          <w:rFonts w:ascii="Consolas" w:eastAsia="Times New Roman" w:hAnsi="Consolas" w:cs="Times New Roman"/>
+          <w:color w:val="F8F8F2"/>
+          <w:sz w:val="21"/>
+          <w:szCs w:val="21"/>
+          <w:lang w:val="en-US" w:eastAsia="ru-RU"/>
+        </w:rPr>
+      </w:pPr>
+      <w:r>
+        <w:rPr>
+          <w:rFonts w:ascii="Consolas" w:eastAsia="Times New Roman" w:hAnsi="Consolas" w:cs="Times New Roman"/>
+          <w:color w:val="F8F8F2"/>
+          <w:sz w:val="21"/>
+          <w:szCs w:val="21"/>
+          <w:lang w:val="en-US" w:eastAsia="ru-RU"/>
+        </w:rPr>
+        <w:t>          &lt;</w:t>
+      </w:r>
+      <w:proofErr w:type="spellStart"/>
+      <w:r>
+        <w:rPr>
+          <w:rFonts w:ascii="Consolas" w:eastAsia="Times New Roman" w:hAnsi="Consolas" w:cs="Times New Roman"/>
+          <w:color w:val="F92672"/>
+          <w:sz w:val="21"/>
+          <w:szCs w:val="21"/>
+          <w:lang w:val="en-US" w:eastAsia="ru-RU"/>
+        </w:rPr>
+        <w:t>textarea</w:t>
+      </w:r>
+      <w:proofErr w:type="spellEnd"/>
+    </w:p>
+    <w:p>
+      <w:pPr>
+        <w:shd w:val="clear" w:color="auto" w:fill="272822"/>
+        <w:spacing w:after="0" w:line="285" w:lineRule="atLeast"/>
+        <w:rPr>
+          <w:rFonts w:ascii="Consolas" w:eastAsia="Times New Roman" w:hAnsi="Consolas" w:cs="Times New Roman"/>
+          <w:color w:val="F8F8F2"/>
+          <w:sz w:val="21"/>
+          <w:szCs w:val="21"/>
+          <w:lang w:val="en-US" w:eastAsia="ru-RU"/>
+        </w:rPr>
+      </w:pPr>
+      <w:r>
+        <w:rPr>
+          <w:rFonts w:ascii="Consolas" w:eastAsia="Times New Roman" w:hAnsi="Consolas" w:cs="Times New Roman"/>
+          <w:color w:val="F8F8F2"/>
+          <w:sz w:val="21"/>
+          <w:szCs w:val="21"/>
+          <w:lang w:val="en-US" w:eastAsia="ru-RU"/>
+        </w:rPr>
+        <w:t>            </w:t>
+      </w:r>
+      <w:r>
+        <w:rPr>
+          <w:rFonts w:ascii="Consolas" w:eastAsia="Times New Roman" w:hAnsi="Consolas" w:cs="Times New Roman"/>
+          <w:color w:val="88846F"/>
+          <w:sz w:val="21"/>
+          <w:szCs w:val="21"/>
+          <w:lang w:val="en-US" w:eastAsia="ru-RU"/>
+        </w:rPr>
+        <w:t>// TODO </w:t>
+      </w:r>
+      <w:r>
+        <w:rPr>
+          <w:rFonts w:ascii="Consolas" w:eastAsia="Times New Roman" w:hAnsi="Consolas" w:cs="Times New Roman"/>
+          <w:color w:val="88846F"/>
+          <w:sz w:val="21"/>
+          <w:szCs w:val="21"/>
+          <w:lang w:eastAsia="ru-RU"/>
+        </w:rPr>
+        <w:t>вынести</w:t>
+      </w:r>
+      <w:r>
+        <w:rPr>
+          <w:rFonts w:ascii="Consolas" w:eastAsia="Times New Roman" w:hAnsi="Consolas" w:cs="Times New Roman"/>
+          <w:color w:val="88846F"/>
+          <w:sz w:val="21"/>
+          <w:szCs w:val="21"/>
+          <w:lang w:val="en-US" w:eastAsia="ru-RU"/>
+        </w:rPr>
+        <w:t> </w:t>
+      </w:r>
+      <w:r>
+        <w:rPr>
+          <w:rFonts w:ascii="Consolas" w:eastAsia="Times New Roman" w:hAnsi="Consolas" w:cs="Times New Roman"/>
+          <w:color w:val="88846F"/>
+          <w:sz w:val="21"/>
+          <w:szCs w:val="21"/>
+          <w:lang w:eastAsia="ru-RU"/>
+        </w:rPr>
+        <w:t>функцию</w:t>
+      </w:r>
+      <w:r>
+        <w:rPr>
+          <w:rFonts w:ascii="Consolas" w:eastAsia="Times New Roman" w:hAnsi="Consolas" w:cs="Times New Roman"/>
+          <w:color w:val="88846F"/>
+          <w:sz w:val="21"/>
+          <w:szCs w:val="21"/>
+          <w:lang w:val="en-US" w:eastAsia="ru-RU"/>
+        </w:rPr>
+        <w:t> </w:t>
+      </w:r>
+      <w:r>
+        <w:rPr>
+          <w:rFonts w:ascii="Consolas" w:eastAsia="Times New Roman" w:hAnsi="Consolas" w:cs="Times New Roman"/>
+          <w:color w:val="88846F"/>
+          <w:sz w:val="21"/>
+          <w:szCs w:val="21"/>
+          <w:lang w:eastAsia="ru-RU"/>
+        </w:rPr>
+        <w:t>из</w:t>
+      </w:r>
+      <w:r>
+        <w:rPr>
+          <w:rFonts w:ascii="Consolas" w:eastAsia="Times New Roman" w:hAnsi="Consolas" w:cs="Times New Roman"/>
+          <w:color w:val="88846F"/>
+          <w:sz w:val="21"/>
+          <w:szCs w:val="21"/>
+          <w:lang w:val="en-US" w:eastAsia="ru-RU"/>
+        </w:rPr>
+        <w:t> JSX (e: </w:t>
+      </w:r>
+      <w:proofErr w:type="spellStart"/>
+      <w:r>
+        <w:rPr>
+          <w:rFonts w:ascii="Consolas" w:eastAsia="Times New Roman" w:hAnsi="Consolas" w:cs="Times New Roman"/>
+          <w:color w:val="88846F"/>
+          <w:sz w:val="21"/>
+          <w:szCs w:val="21"/>
+          <w:lang w:val="en-US" w:eastAsia="ru-RU"/>
+        </w:rPr>
+        <w:t>ChangeEvent</w:t>
+      </w:r>
+      <w:proofErr w:type="spellEnd"/>
+      <w:r>
+        <w:rPr>
+          <w:rFonts w:ascii="Consolas" w:eastAsia="Times New Roman" w:hAnsi="Consolas" w:cs="Times New Roman"/>
+          <w:color w:val="88846F"/>
+          <w:sz w:val="21"/>
+          <w:szCs w:val="21"/>
+          <w:lang w:val="en-US" w:eastAsia="ru-RU"/>
+        </w:rPr>
+        <w:t>&lt;</w:t>
+      </w:r>
+      <w:proofErr w:type="spellStart"/>
+      <w:r>
+        <w:rPr>
+          <w:rFonts w:ascii="Consolas" w:eastAsia="Times New Roman" w:hAnsi="Consolas" w:cs="Times New Roman"/>
+          <w:color w:val="88846F"/>
+          <w:sz w:val="21"/>
+          <w:szCs w:val="21"/>
+          <w:lang w:val="en-US" w:eastAsia="ru-RU"/>
+        </w:rPr>
+        <w:t>HTMLTextAreaElement</w:t>
+      </w:r>
+      <w:proofErr w:type="spellEnd"/>
+      <w:proofErr w:type="gramStart"/>
+      <w:r>
+        <w:rPr>
+          <w:rFonts w:ascii="Consolas" w:eastAsia="Times New Roman" w:hAnsi="Consolas" w:cs="Times New Roman"/>
+          <w:color w:val="88846F"/>
+          <w:sz w:val="21"/>
+          <w:szCs w:val="21"/>
+          <w:lang w:val="en-US" w:eastAsia="ru-RU"/>
+        </w:rPr>
+        <w:t>&gt; )</w:t>
+      </w:r>
+      <w:proofErr w:type="gramEnd"/>
+    </w:p>
+    <w:p>
+      <w:pPr>
+        <w:shd w:val="clear" w:color="auto" w:fill="272822"/>
+        <w:spacing w:after="0" w:line="285" w:lineRule="atLeast"/>
+        <w:rPr>
+          <w:rFonts w:ascii="Consolas" w:eastAsia="Times New Roman" w:hAnsi="Consolas" w:cs="Times New Roman"/>
+          <w:color w:val="F8F8F2"/>
+          <w:sz w:val="21"/>
+          <w:szCs w:val="21"/>
+          <w:lang w:val="en-US" w:eastAsia="ru-RU"/>
+        </w:rPr>
+      </w:pPr>
+      <w:r>
+        <w:rPr>
+          <w:rFonts w:ascii="Consolas" w:eastAsia="Times New Roman" w:hAnsi="Consolas" w:cs="Times New Roman"/>
+          <w:color w:val="F8F8F2"/>
+          <w:sz w:val="21"/>
+          <w:szCs w:val="21"/>
+          <w:lang w:val="en-US" w:eastAsia="ru-RU"/>
+        </w:rPr>
+        <w:t>            </w:t>
+      </w:r>
+      <w:proofErr w:type="gramStart"/>
+      <w:r>
+        <w:rPr>
+          <w:rFonts w:ascii="Consolas" w:eastAsia="Times New Roman" w:hAnsi="Consolas" w:cs="Times New Roman"/>
+          <w:color w:val="A6E22E"/>
+          <w:sz w:val="21"/>
+          <w:szCs w:val="21"/>
+          <w:lang w:val="en-US" w:eastAsia="ru-RU"/>
+        </w:rPr>
+        <w:t>onChange</w:t>
+      </w:r>
+      <w:proofErr w:type="gramEnd"/>
+      <w:r>
+        <w:rPr>
+          <w:rFonts w:ascii="Consolas" w:eastAsia="Times New Roman" w:hAnsi="Consolas" w:cs="Times New Roman"/>
+          <w:color w:val="F92672"/>
+          <w:sz w:val="21"/>
+          <w:szCs w:val="21"/>
+          <w:lang w:val="en-US" w:eastAsia="ru-RU"/>
+        </w:rPr>
+        <w:t>={</w:t>
+      </w:r>
+      <w:r>
+        <w:rPr>
+          <w:rFonts w:ascii="Consolas" w:eastAsia="Times New Roman" w:hAnsi="Consolas" w:cs="Times New Roman"/>
+          <w:i/>
+          <w:iCs/>
+          <w:color w:val="FD971F"/>
+          <w:sz w:val="21"/>
+          <w:szCs w:val="21"/>
+          <w:lang w:val="en-US" w:eastAsia="ru-RU"/>
+        </w:rPr>
+        <w:t>e</w:t>
+      </w:r>
+      <w:r>
+        <w:rPr>
+          <w:rFonts w:ascii="Consolas" w:eastAsia="Times New Roman" w:hAnsi="Consolas" w:cs="Times New Roman"/>
+          <w:color w:val="F8F8F2"/>
+          <w:sz w:val="21"/>
+          <w:szCs w:val="21"/>
+          <w:lang w:val="en-US" w:eastAsia="ru-RU"/>
+        </w:rPr>
+        <w:t> </w:t>
+      </w:r>
+      <w:r>
+        <w:rPr>
+          <w:rFonts w:ascii="Consolas" w:eastAsia="Times New Roman" w:hAnsi="Consolas" w:cs="Times New Roman"/>
+          <w:i/>
+          <w:iCs/>
+          <w:color w:val="66D9EF"/>
+          <w:sz w:val="21"/>
+          <w:szCs w:val="21"/>
+          <w:lang w:val="en-US" w:eastAsia="ru-RU"/>
+        </w:rPr>
+        <w:t>=&gt;</w:t>
+      </w:r>
+      <w:r>
+        <w:rPr>
+          <w:rFonts w:ascii="Consolas" w:eastAsia="Times New Roman" w:hAnsi="Consolas" w:cs="Times New Roman"/>
+          <w:color w:val="F8F8F2"/>
+          <w:sz w:val="21"/>
+          <w:szCs w:val="21"/>
+          <w:lang w:val="en-US" w:eastAsia="ru-RU"/>
+        </w:rPr>
+        <w:t> {</w:t>
+      </w:r>
+    </w:p>
+    <w:p>
+      <w:pPr>
+        <w:shd w:val="clear" w:color="auto" w:fill="272822"/>
+        <w:spacing w:after="0" w:line="285" w:lineRule="atLeast"/>
+        <w:rPr>
+          <w:rFonts w:ascii="Consolas" w:eastAsia="Times New Roman" w:hAnsi="Consolas" w:cs="Times New Roman"/>
+          <w:color w:val="F8F8F2"/>
+          <w:sz w:val="21"/>
+          <w:szCs w:val="21"/>
+          <w:lang w:val="en-US" w:eastAsia="ru-RU"/>
+        </w:rPr>
+      </w:pPr>
+      <w:r>
+        <w:rPr>
+          <w:rFonts w:ascii="Consolas" w:eastAsia="Times New Roman" w:hAnsi="Consolas" w:cs="Times New Roman"/>
+          <w:color w:val="F8F8F2"/>
+          <w:sz w:val="21"/>
+          <w:szCs w:val="21"/>
+          <w:lang w:val="en-US" w:eastAsia="ru-RU"/>
+        </w:rPr>
+        <w:t>              </w:t>
+      </w:r>
+      <w:proofErr w:type="gramStart"/>
+      <w:r>
+        <w:rPr>
+          <w:rFonts w:ascii="Consolas" w:eastAsia="Times New Roman" w:hAnsi="Consolas" w:cs="Times New Roman"/>
+          <w:i/>
+          <w:iCs/>
+          <w:color w:val="66D9EF"/>
+          <w:sz w:val="21"/>
+          <w:szCs w:val="21"/>
+          <w:lang w:val="en-US" w:eastAsia="ru-RU"/>
+        </w:rPr>
+        <w:t>let</w:t>
+      </w:r>
+      <w:proofErr w:type="gramEnd"/>
+      <w:r>
+        <w:rPr>
+          <w:rFonts w:ascii="Consolas" w:eastAsia="Times New Roman" w:hAnsi="Consolas" w:cs="Times New Roman"/>
+          <w:color w:val="F8F8F2"/>
+          <w:sz w:val="21"/>
+          <w:szCs w:val="21"/>
+          <w:lang w:val="en-US" w:eastAsia="ru-RU"/>
+        </w:rPr>
+        <w:t> </w:t>
+      </w:r>
+      <w:proofErr w:type="spellStart"/>
+      <w:r>
+        <w:rPr>
+          <w:rFonts w:ascii="Consolas" w:eastAsia="Times New Roman" w:hAnsi="Consolas" w:cs="Times New Roman"/>
+          <w:color w:val="F8F8F2"/>
+          <w:sz w:val="21"/>
+          <w:szCs w:val="21"/>
+          <w:lang w:val="en-US" w:eastAsia="ru-RU"/>
+        </w:rPr>
+        <w:t>newText</w:t>
+      </w:r>
+      <w:proofErr w:type="spellEnd"/>
+      <w:r>
+        <w:rPr>
+          <w:rFonts w:ascii="Consolas" w:eastAsia="Times New Roman" w:hAnsi="Consolas" w:cs="Times New Roman"/>
+          <w:color w:val="F8F8F2"/>
+          <w:sz w:val="21"/>
+          <w:szCs w:val="21"/>
+          <w:lang w:val="en-US" w:eastAsia="ru-RU"/>
+        </w:rPr>
+        <w:t> </w:t>
+      </w:r>
+      <w:r>
+        <w:rPr>
+          <w:rFonts w:ascii="Consolas" w:eastAsia="Times New Roman" w:hAnsi="Consolas" w:cs="Times New Roman"/>
+          <w:color w:val="F92672"/>
+          <w:sz w:val="21"/>
+          <w:szCs w:val="21"/>
+          <w:lang w:val="en-US" w:eastAsia="ru-RU"/>
+        </w:rPr>
+        <w:t>=</w:t>
+      </w:r>
+      <w:r>
+        <w:rPr>
+          <w:rFonts w:ascii="Consolas" w:eastAsia="Times New Roman" w:hAnsi="Consolas" w:cs="Times New Roman"/>
+          <w:color w:val="F8F8F2"/>
+          <w:sz w:val="21"/>
+          <w:szCs w:val="21"/>
+          <w:lang w:val="en-US" w:eastAsia="ru-RU"/>
+        </w:rPr>
+        <w:t> </w:t>
+      </w:r>
+      <w:proofErr w:type="spellStart"/>
+      <w:r>
+        <w:rPr>
+          <w:rFonts w:ascii="Consolas" w:eastAsia="Times New Roman" w:hAnsi="Consolas" w:cs="Times New Roman"/>
+          <w:i/>
+          <w:iCs/>
+          <w:color w:val="FD971F"/>
+          <w:sz w:val="21"/>
+          <w:szCs w:val="21"/>
+          <w:lang w:val="en-US" w:eastAsia="ru-RU"/>
+        </w:rPr>
+        <w:t>e</w:t>
+      </w:r>
+      <w:r>
+        <w:rPr>
+          <w:rFonts w:ascii="Consolas" w:eastAsia="Times New Roman" w:hAnsi="Consolas" w:cs="Times New Roman"/>
+          <w:color w:val="F8F8F2"/>
+          <w:sz w:val="21"/>
+          <w:szCs w:val="21"/>
+          <w:lang w:val="en-US" w:eastAsia="ru-RU"/>
+        </w:rPr>
+        <w:t>.currentTarget.value</w:t>
+      </w:r>
+      <w:proofErr w:type="spellEnd"/>
+    </w:p>
+    <w:p>
+      <w:pPr>
+        <w:shd w:val="clear" w:color="auto" w:fill="272822"/>
+        <w:spacing w:after="0" w:line="285" w:lineRule="atLeast"/>
+        <w:rPr>
+          <w:rFonts w:ascii="Consolas" w:eastAsia="Times New Roman" w:hAnsi="Consolas" w:cs="Times New Roman"/>
+          <w:color w:val="F8F8F2"/>
+          <w:sz w:val="21"/>
+          <w:szCs w:val="21"/>
+          <w:lang w:val="en-US" w:eastAsia="ru-RU"/>
+        </w:rPr>
+      </w:pPr>
+      <w:r>
+        <w:rPr>
+          <w:rFonts w:ascii="Consolas" w:eastAsia="Times New Roman" w:hAnsi="Consolas" w:cs="Times New Roman"/>
+          <w:color w:val="F8F8F2"/>
+          <w:sz w:val="21"/>
+          <w:szCs w:val="21"/>
+          <w:lang w:val="en-US" w:eastAsia="ru-RU"/>
+        </w:rPr>
+        <w:t>              </w:t>
+      </w:r>
+      <w:proofErr w:type="spellStart"/>
+      <w:proofErr w:type="gramStart"/>
+      <w:r>
+        <w:rPr>
+          <w:rFonts w:ascii="Consolas" w:eastAsia="Times New Roman" w:hAnsi="Consolas" w:cs="Times New Roman"/>
+          <w:i/>
+          <w:iCs/>
+          <w:color w:val="FD971F"/>
+          <w:sz w:val="21"/>
+          <w:szCs w:val="21"/>
+          <w:lang w:val="en-US" w:eastAsia="ru-RU"/>
+        </w:rPr>
+        <w:t>props</w:t>
+      </w:r>
+      <w:r>
+        <w:rPr>
+          <w:rFonts w:ascii="Consolas" w:eastAsia="Times New Roman" w:hAnsi="Consolas" w:cs="Times New Roman"/>
+          <w:color w:val="F8F8F2"/>
+          <w:sz w:val="21"/>
+          <w:szCs w:val="21"/>
+          <w:lang w:val="en-US" w:eastAsia="ru-RU"/>
+        </w:rPr>
+        <w:t>.</w:t>
+      </w:r>
+      <w:r>
+        <w:rPr>
+          <w:rFonts w:ascii="Consolas" w:eastAsia="Times New Roman" w:hAnsi="Consolas" w:cs="Times New Roman"/>
+          <w:color w:val="A6E22E"/>
+          <w:sz w:val="21"/>
+          <w:szCs w:val="21"/>
+          <w:lang w:val="en-US" w:eastAsia="ru-RU"/>
+        </w:rPr>
+        <w:t>updateNewPostText</w:t>
+      </w:r>
+      <w:proofErr w:type="spellEnd"/>
+      <w:r>
+        <w:rPr>
+          <w:rFonts w:ascii="Consolas" w:eastAsia="Times New Roman" w:hAnsi="Consolas" w:cs="Times New Roman"/>
+          <w:color w:val="F8F8F2"/>
+          <w:sz w:val="21"/>
+          <w:szCs w:val="21"/>
+          <w:lang w:val="en-US" w:eastAsia="ru-RU"/>
+        </w:rPr>
+        <w:t>(</w:t>
+      </w:r>
+      <w:proofErr w:type="spellStart"/>
+      <w:proofErr w:type="gramEnd"/>
+      <w:r>
+        <w:rPr>
+          <w:rFonts w:ascii="Consolas" w:eastAsia="Times New Roman" w:hAnsi="Consolas" w:cs="Times New Roman"/>
+          <w:color w:val="F8F8F2"/>
+          <w:sz w:val="21"/>
+          <w:szCs w:val="21"/>
+          <w:lang w:val="en-US" w:eastAsia="ru-RU"/>
+        </w:rPr>
+        <w:t>newText</w:t>
+      </w:r>
+      <w:proofErr w:type="spellEnd"/>
+      <w:r>
+        <w:rPr>
+          <w:rFonts w:ascii="Consolas" w:eastAsia="Times New Roman" w:hAnsi="Consolas" w:cs="Times New Roman"/>
+          <w:color w:val="F8F8F2"/>
+          <w:sz w:val="21"/>
+          <w:szCs w:val="21"/>
+          <w:lang w:val="en-US" w:eastAsia="ru-RU"/>
+        </w:rPr>
+        <w:t>)</w:t>
+      </w:r>
+    </w:p>
+    <w:p>
+      <w:pPr>
+        <w:shd w:val="clear" w:color="auto" w:fill="272822"/>
+        <w:spacing w:after="0" w:line="285" w:lineRule="atLeast"/>
+        <w:rPr>
+          <w:rFonts w:ascii="Consolas" w:eastAsia="Times New Roman" w:hAnsi="Consolas" w:cs="Times New Roman"/>
+          <w:color w:val="F8F8F2"/>
+          <w:sz w:val="21"/>
+          <w:szCs w:val="21"/>
+          <w:lang w:val="en-US" w:eastAsia="ru-RU"/>
+        </w:rPr>
+      </w:pPr>
+      <w:r>
+        <w:rPr>
+          <w:rFonts w:ascii="Consolas" w:eastAsia="Times New Roman" w:hAnsi="Consolas" w:cs="Times New Roman"/>
+          <w:color w:val="F8F8F2"/>
+          <w:sz w:val="21"/>
+          <w:szCs w:val="21"/>
+          <w:lang w:val="en-US" w:eastAsia="ru-RU"/>
+        </w:rPr>
+        <w:t>            }</w:t>
+      </w:r>
+      <w:r>
+        <w:rPr>
+          <w:rFonts w:ascii="Consolas" w:eastAsia="Times New Roman" w:hAnsi="Consolas" w:cs="Times New Roman"/>
+          <w:color w:val="F92672"/>
+          <w:sz w:val="21"/>
+          <w:szCs w:val="21"/>
+          <w:lang w:val="en-US" w:eastAsia="ru-RU"/>
+        </w:rPr>
+        <w:t>}</w:t>
+      </w:r>
+    </w:p>
+    <w:p>
+      <w:pPr>
+        <w:shd w:val="clear" w:color="auto" w:fill="272822"/>
+        <w:spacing w:after="0" w:line="285" w:lineRule="atLeast"/>
+        <w:rPr>
+          <w:rFonts w:ascii="Consolas" w:eastAsia="Times New Roman" w:hAnsi="Consolas" w:cs="Times New Roman"/>
+          <w:color w:val="F8F8F2"/>
+          <w:sz w:val="21"/>
+          <w:szCs w:val="21"/>
+          <w:lang w:val="en-US" w:eastAsia="ru-RU"/>
+        </w:rPr>
+      </w:pPr>
+      <w:r>
+        <w:rPr>
+          <w:rFonts w:ascii="Consolas" w:eastAsia="Times New Roman" w:hAnsi="Consolas" w:cs="Times New Roman"/>
+          <w:color w:val="F8F8F2"/>
+          <w:sz w:val="21"/>
+          <w:szCs w:val="21"/>
+          <w:lang w:val="en-US" w:eastAsia="ru-RU"/>
+        </w:rPr>
+        <w:lastRenderedPageBreak/>
+        <w:t>            </w:t>
+      </w:r>
+      <w:proofErr w:type="gramStart"/>
+      <w:r>
+        <w:rPr>
+          <w:rFonts w:ascii="Consolas" w:eastAsia="Times New Roman" w:hAnsi="Consolas" w:cs="Times New Roman"/>
+          <w:color w:val="A6E22E"/>
+          <w:sz w:val="21"/>
+          <w:szCs w:val="21"/>
+          <w:lang w:val="en-US" w:eastAsia="ru-RU"/>
+        </w:rPr>
+        <w:t>ref</w:t>
+      </w:r>
+      <w:proofErr w:type="gramEnd"/>
+      <w:r>
+        <w:rPr>
+          <w:rFonts w:ascii="Consolas" w:eastAsia="Times New Roman" w:hAnsi="Consolas" w:cs="Times New Roman"/>
+          <w:color w:val="F92672"/>
+          <w:sz w:val="21"/>
+          <w:szCs w:val="21"/>
+          <w:lang w:val="en-US" w:eastAsia="ru-RU"/>
+        </w:rPr>
+        <w:t>={</w:t>
+      </w:r>
+      <w:proofErr w:type="spellStart"/>
+      <w:r>
+        <w:rPr>
+          <w:rFonts w:ascii="Consolas" w:eastAsia="Times New Roman" w:hAnsi="Consolas" w:cs="Times New Roman"/>
+          <w:color w:val="F8F8F2"/>
+          <w:sz w:val="21"/>
+          <w:szCs w:val="21"/>
+          <w:lang w:val="en-US" w:eastAsia="ru-RU"/>
+        </w:rPr>
+        <w:t>newPostElement</w:t>
+      </w:r>
+      <w:proofErr w:type="spellEnd"/>
+      <w:r>
+        <w:rPr>
+          <w:rFonts w:ascii="Consolas" w:eastAsia="Times New Roman" w:hAnsi="Consolas" w:cs="Times New Roman"/>
+          <w:color w:val="F92672"/>
+          <w:sz w:val="21"/>
+          <w:szCs w:val="21"/>
+          <w:lang w:val="en-US" w:eastAsia="ru-RU"/>
+        </w:rPr>
+        <w:t>}</w:t>
+      </w:r>
+    </w:p>
+    <w:p>
+      <w:pPr>
+        <w:shd w:val="clear" w:color="auto" w:fill="272822"/>
+        <w:spacing w:after="0" w:line="285" w:lineRule="atLeast"/>
+        <w:rPr>
+          <w:rFonts w:ascii="Consolas" w:eastAsia="Times New Roman" w:hAnsi="Consolas" w:cs="Times New Roman"/>
+          <w:color w:val="F8F8F2"/>
+          <w:sz w:val="21"/>
+          <w:szCs w:val="21"/>
+          <w:lang w:val="en-US" w:eastAsia="ru-RU"/>
+        </w:rPr>
+      </w:pPr>
+      <w:r>
+        <w:rPr>
+          <w:rFonts w:ascii="Consolas" w:eastAsia="Times New Roman" w:hAnsi="Consolas" w:cs="Times New Roman"/>
+          <w:color w:val="F8F8F2"/>
+          <w:sz w:val="21"/>
+          <w:szCs w:val="21"/>
+          <w:lang w:val="en-US" w:eastAsia="ru-RU"/>
+        </w:rPr>
+        <w:t>            </w:t>
+      </w:r>
+      <w:proofErr w:type="gramStart"/>
+      <w:r>
+        <w:rPr>
+          <w:rFonts w:ascii="Consolas" w:eastAsia="Times New Roman" w:hAnsi="Consolas" w:cs="Times New Roman"/>
+          <w:color w:val="A6E22E"/>
+          <w:sz w:val="21"/>
+          <w:szCs w:val="21"/>
+          <w:lang w:val="en-US" w:eastAsia="ru-RU"/>
+        </w:rPr>
+        <w:t>value</w:t>
+      </w:r>
+      <w:proofErr w:type="gramEnd"/>
+      <w:r>
+        <w:rPr>
+          <w:rFonts w:ascii="Consolas" w:eastAsia="Times New Roman" w:hAnsi="Consolas" w:cs="Times New Roman"/>
+          <w:color w:val="F92672"/>
+          <w:sz w:val="21"/>
+          <w:szCs w:val="21"/>
+          <w:lang w:val="en-US" w:eastAsia="ru-RU"/>
+        </w:rPr>
+        <w:t>={</w:t>
+      </w:r>
+      <w:proofErr w:type="spellStart"/>
+      <w:r>
+        <w:rPr>
+          <w:rFonts w:ascii="Consolas" w:eastAsia="Times New Roman" w:hAnsi="Consolas" w:cs="Times New Roman"/>
+          <w:i/>
+          <w:iCs/>
+          <w:color w:val="FD971F"/>
+          <w:sz w:val="21"/>
+          <w:szCs w:val="21"/>
+          <w:lang w:val="en-US" w:eastAsia="ru-RU"/>
+        </w:rPr>
+        <w:t>props</w:t>
+      </w:r>
+      <w:r>
+        <w:rPr>
+          <w:rFonts w:ascii="Consolas" w:eastAsia="Times New Roman" w:hAnsi="Consolas" w:cs="Times New Roman"/>
+          <w:color w:val="F8F8F2"/>
+          <w:sz w:val="21"/>
+          <w:szCs w:val="21"/>
+          <w:lang w:val="en-US" w:eastAsia="ru-RU"/>
+        </w:rPr>
+        <w:t>.newPostText</w:t>
+      </w:r>
+      <w:proofErr w:type="spellEnd"/>
+      <w:r>
+        <w:rPr>
+          <w:rFonts w:ascii="Consolas" w:eastAsia="Times New Roman" w:hAnsi="Consolas" w:cs="Times New Roman"/>
+          <w:color w:val="F92672"/>
+          <w:sz w:val="21"/>
+          <w:szCs w:val="21"/>
+          <w:lang w:val="en-US" w:eastAsia="ru-RU"/>
+        </w:rPr>
+        <w:t>}</w:t>
+      </w:r>
+    </w:p>
+    <w:p>
+      <w:pPr>
+        <w:shd w:val="clear" w:color="auto" w:fill="272822"/>
+        <w:spacing w:after="0" w:line="285" w:lineRule="atLeast"/>
+        <w:rPr>
+          <w:rFonts w:ascii="Consolas" w:eastAsia="Times New Roman" w:hAnsi="Consolas" w:cs="Times New Roman"/>
+          <w:color w:val="F8F8F2"/>
+          <w:sz w:val="21"/>
+          <w:szCs w:val="21"/>
+          <w:lang w:val="en-US" w:eastAsia="ru-RU"/>
+        </w:rPr>
+      </w:pPr>
+      <w:r>
+        <w:rPr>
+          <w:rFonts w:ascii="Consolas" w:eastAsia="Times New Roman" w:hAnsi="Consolas" w:cs="Times New Roman"/>
+          <w:color w:val="F8F8F2"/>
+          <w:sz w:val="21"/>
+          <w:szCs w:val="21"/>
+          <w:lang w:val="en-US" w:eastAsia="ru-RU"/>
+        </w:rPr>
+        <w:t>          /&gt;</w:t>
+      </w:r>
+    </w:p>
+    <w:p>
+      <w:pPr>
+        <w:shd w:val="clear" w:color="auto" w:fill="272822"/>
+        <w:spacing w:after="0" w:line="285" w:lineRule="atLeast"/>
+        <w:rPr>
+          <w:rFonts w:ascii="Consolas" w:eastAsia="Times New Roman" w:hAnsi="Consolas" w:cs="Times New Roman"/>
+          <w:color w:val="F8F8F2"/>
+          <w:sz w:val="21"/>
+          <w:szCs w:val="21"/>
+          <w:lang w:val="en-US" w:eastAsia="ru-RU"/>
+        </w:rPr>
+      </w:pPr>
+      <w:r>
+        <w:rPr>
+          <w:rFonts w:ascii="Consolas" w:eastAsia="Times New Roman" w:hAnsi="Consolas" w:cs="Times New Roman"/>
+          <w:color w:val="F8F8F2"/>
+          <w:sz w:val="21"/>
+          <w:szCs w:val="21"/>
+          <w:lang w:val="en-US" w:eastAsia="ru-RU"/>
+        </w:rPr>
+        <w:t>        &lt;/</w:t>
+      </w:r>
+      <w:r>
+        <w:rPr>
+          <w:rFonts w:ascii="Consolas" w:eastAsia="Times New Roman" w:hAnsi="Consolas" w:cs="Times New Roman"/>
+          <w:color w:val="F92672"/>
+          <w:sz w:val="21"/>
+          <w:szCs w:val="21"/>
+          <w:lang w:val="en-US" w:eastAsia="ru-RU"/>
+        </w:rPr>
+        <w:t>div</w:t>
+      </w:r>
+      <w:r>
+        <w:rPr>
+          <w:rFonts w:ascii="Consolas" w:eastAsia="Times New Roman" w:hAnsi="Consolas" w:cs="Times New Roman"/>
+          <w:color w:val="F8F8F2"/>
+          <w:sz w:val="21"/>
+          <w:szCs w:val="21"/>
+          <w:lang w:val="en-US" w:eastAsia="ru-RU"/>
+        </w:rPr>
+        <w:t>&gt;</w:t>
+      </w:r>
+    </w:p>
+    <w:p>
+      <w:pPr>
+        <w:shd w:val="clear" w:color="auto" w:fill="272822"/>
+        <w:spacing w:after="0" w:line="285" w:lineRule="atLeast"/>
+        <w:rPr>
+          <w:rFonts w:ascii="Consolas" w:eastAsia="Times New Roman" w:hAnsi="Consolas" w:cs="Times New Roman"/>
+          <w:color w:val="F8F8F2"/>
+          <w:sz w:val="21"/>
+          <w:szCs w:val="21"/>
+          <w:lang w:val="en-US" w:eastAsia="ru-RU"/>
+        </w:rPr>
+      </w:pPr>
+      <w:r>
+        <w:rPr>
+          <w:rFonts w:ascii="Consolas" w:eastAsia="Times New Roman" w:hAnsi="Consolas" w:cs="Times New Roman"/>
+          <w:color w:val="F8F8F2"/>
+          <w:sz w:val="21"/>
+          <w:szCs w:val="21"/>
+          <w:lang w:val="en-US" w:eastAsia="ru-RU"/>
+        </w:rPr>
+        <w:t>        &lt;</w:t>
+      </w:r>
+      <w:proofErr w:type="gramStart"/>
+      <w:r>
+        <w:rPr>
+          <w:rFonts w:ascii="Consolas" w:eastAsia="Times New Roman" w:hAnsi="Consolas" w:cs="Times New Roman"/>
+          <w:color w:val="F92672"/>
+          <w:sz w:val="21"/>
+          <w:szCs w:val="21"/>
+          <w:lang w:val="en-US" w:eastAsia="ru-RU"/>
+        </w:rPr>
+        <w:t>div</w:t>
+      </w:r>
+      <w:proofErr w:type="gramEnd"/>
+      <w:r>
+        <w:rPr>
+          <w:rFonts w:ascii="Consolas" w:eastAsia="Times New Roman" w:hAnsi="Consolas" w:cs="Times New Roman"/>
+          <w:color w:val="F8F8F2"/>
+          <w:sz w:val="21"/>
+          <w:szCs w:val="21"/>
+          <w:lang w:val="en-US" w:eastAsia="ru-RU"/>
+        </w:rPr>
+        <w:t>&gt;</w:t>
+      </w:r>
+    </w:p>
+    <w:p>
+      <w:pPr>
+        <w:shd w:val="clear" w:color="auto" w:fill="272822"/>
+        <w:spacing w:after="0" w:line="285" w:lineRule="atLeast"/>
+        <w:rPr>
+          <w:rFonts w:ascii="Consolas" w:eastAsia="Times New Roman" w:hAnsi="Consolas" w:cs="Times New Roman"/>
+          <w:color w:val="F8F8F2"/>
+          <w:sz w:val="21"/>
+          <w:szCs w:val="21"/>
+          <w:lang w:val="en-US" w:eastAsia="ru-RU"/>
+        </w:rPr>
+      </w:pPr>
+      <w:r>
+        <w:rPr>
+          <w:rFonts w:ascii="Consolas" w:eastAsia="Times New Roman" w:hAnsi="Consolas" w:cs="Times New Roman"/>
+          <w:color w:val="F8F8F2"/>
+          <w:sz w:val="21"/>
+          <w:szCs w:val="21"/>
+          <w:lang w:val="en-US" w:eastAsia="ru-RU"/>
+        </w:rPr>
+        <w:t>          &lt;</w:t>
+      </w:r>
+      <w:r>
+        <w:rPr>
+          <w:rFonts w:ascii="Consolas" w:eastAsia="Times New Roman" w:hAnsi="Consolas" w:cs="Times New Roman"/>
+          <w:color w:val="F92672"/>
+          <w:sz w:val="21"/>
+          <w:szCs w:val="21"/>
+          <w:lang w:val="en-US" w:eastAsia="ru-RU"/>
+        </w:rPr>
+        <w:t>button</w:t>
+      </w:r>
+      <w:r>
+        <w:rPr>
+          <w:rFonts w:ascii="Consolas" w:eastAsia="Times New Roman" w:hAnsi="Consolas" w:cs="Times New Roman"/>
+          <w:color w:val="F8F8F2"/>
+          <w:sz w:val="21"/>
+          <w:szCs w:val="21"/>
+          <w:lang w:val="en-US" w:eastAsia="ru-RU"/>
+        </w:rPr>
+        <w:t> </w:t>
+      </w:r>
+      <w:r>
+        <w:rPr>
+          <w:rFonts w:ascii="Consolas" w:eastAsia="Times New Roman" w:hAnsi="Consolas" w:cs="Times New Roman"/>
+          <w:color w:val="A6E22E"/>
+          <w:sz w:val="21"/>
+          <w:szCs w:val="21"/>
+          <w:lang w:val="en-US" w:eastAsia="ru-RU"/>
+        </w:rPr>
+        <w:t>onClick</w:t>
+      </w:r>
+      <w:proofErr w:type="gramStart"/>
+      <w:r>
+        <w:rPr>
+          <w:rFonts w:ascii="Consolas" w:eastAsia="Times New Roman" w:hAnsi="Consolas" w:cs="Times New Roman"/>
+          <w:color w:val="F92672"/>
+          <w:sz w:val="21"/>
+          <w:szCs w:val="21"/>
+          <w:lang w:val="en-US" w:eastAsia="ru-RU"/>
+        </w:rPr>
+        <w:t>={</w:t>
+      </w:r>
+      <w:proofErr w:type="spellStart"/>
+      <w:proofErr w:type="gramEnd"/>
+      <w:r>
+        <w:rPr>
+          <w:rFonts w:ascii="Consolas" w:eastAsia="Times New Roman" w:hAnsi="Consolas" w:cs="Times New Roman"/>
+          <w:color w:val="A6E22E"/>
+          <w:sz w:val="21"/>
+          <w:szCs w:val="21"/>
+          <w:lang w:val="en-US" w:eastAsia="ru-RU"/>
+        </w:rPr>
+        <w:t>addPost</w:t>
+      </w:r>
+      <w:proofErr w:type="spellEnd"/>
+      <w:r>
+        <w:rPr>
+          <w:rFonts w:ascii="Consolas" w:eastAsia="Times New Roman" w:hAnsi="Consolas" w:cs="Times New Roman"/>
+          <w:color w:val="F92672"/>
+          <w:sz w:val="21"/>
+          <w:szCs w:val="21"/>
+          <w:lang w:val="en-US" w:eastAsia="ru-RU"/>
+        </w:rPr>
+        <w:t>}</w:t>
+      </w:r>
+      <w:r>
+        <w:rPr>
+          <w:rFonts w:ascii="Consolas" w:eastAsia="Times New Roman" w:hAnsi="Consolas" w:cs="Times New Roman"/>
+          <w:color w:val="F8F8F2"/>
+          <w:sz w:val="21"/>
+          <w:szCs w:val="21"/>
+          <w:lang w:val="en-US" w:eastAsia="ru-RU"/>
+        </w:rPr>
+        <w:t>&gt;Add post&lt;/</w:t>
+      </w:r>
+      <w:r>
+        <w:rPr>
+          <w:rFonts w:ascii="Consolas" w:eastAsia="Times New Roman" w:hAnsi="Consolas" w:cs="Times New Roman"/>
+          <w:color w:val="F92672"/>
+          <w:sz w:val="21"/>
+          <w:szCs w:val="21"/>
+          <w:lang w:val="en-US" w:eastAsia="ru-RU"/>
+        </w:rPr>
+        <w:t>button</w:t>
+      </w:r>
+      <w:r>
+        <w:rPr>
+          <w:rFonts w:ascii="Consolas" w:eastAsia="Times New Roman" w:hAnsi="Consolas" w:cs="Times New Roman"/>
+          <w:color w:val="F8F8F2"/>
+          <w:sz w:val="21"/>
+          <w:szCs w:val="21"/>
+          <w:lang w:val="en-US" w:eastAsia="ru-RU"/>
+        </w:rPr>
+        <w:t>&gt;</w:t>
+      </w:r>
+    </w:p>
+    <w:p>
+      <w:pPr>
+        <w:shd w:val="clear" w:color="auto" w:fill="272822"/>
+        <w:spacing w:after="0" w:line="285" w:lineRule="atLeast"/>
+        <w:rPr>
+          <w:rFonts w:ascii="Consolas" w:eastAsia="Times New Roman" w:hAnsi="Consolas" w:cs="Times New Roman"/>
+          <w:color w:val="F8F8F2"/>
+          <w:sz w:val="21"/>
+          <w:szCs w:val="21"/>
+          <w:lang w:val="en-US" w:eastAsia="ru-RU"/>
+        </w:rPr>
+      </w:pPr>
+      <w:r>
+        <w:rPr>
+          <w:rFonts w:ascii="Consolas" w:eastAsia="Times New Roman" w:hAnsi="Consolas" w:cs="Times New Roman"/>
+          <w:color w:val="F8F8F2"/>
+          <w:sz w:val="21"/>
+          <w:szCs w:val="21"/>
+          <w:lang w:val="en-US" w:eastAsia="ru-RU"/>
+        </w:rPr>
+        <w:t>          &lt;</w:t>
+      </w:r>
+      <w:proofErr w:type="gramStart"/>
+      <w:r>
+        <w:rPr>
+          <w:rFonts w:ascii="Consolas" w:eastAsia="Times New Roman" w:hAnsi="Consolas" w:cs="Times New Roman"/>
+          <w:color w:val="F92672"/>
+          <w:sz w:val="21"/>
+          <w:szCs w:val="21"/>
+          <w:lang w:val="en-US" w:eastAsia="ru-RU"/>
+        </w:rPr>
+        <w:t>button</w:t>
+      </w:r>
+      <w:r>
+        <w:rPr>
+          <w:rFonts w:ascii="Consolas" w:eastAsia="Times New Roman" w:hAnsi="Consolas" w:cs="Times New Roman"/>
+          <w:color w:val="F8F8F2"/>
+          <w:sz w:val="21"/>
+          <w:szCs w:val="21"/>
+          <w:lang w:val="en-US" w:eastAsia="ru-RU"/>
+        </w:rPr>
+        <w:t>&gt;</w:t>
+      </w:r>
+      <w:proofErr w:type="gramEnd"/>
+      <w:r>
+        <w:rPr>
+          <w:rFonts w:ascii="Consolas" w:eastAsia="Times New Roman" w:hAnsi="Consolas" w:cs="Times New Roman"/>
+          <w:color w:val="F8F8F2"/>
+          <w:sz w:val="21"/>
+          <w:szCs w:val="21"/>
+          <w:lang w:val="en-US" w:eastAsia="ru-RU"/>
+        </w:rPr>
+        <w:t>Remove&lt;/</w:t>
+      </w:r>
+      <w:r>
+        <w:rPr>
+          <w:rFonts w:ascii="Consolas" w:eastAsia="Times New Roman" w:hAnsi="Consolas" w:cs="Times New Roman"/>
+          <w:color w:val="F92672"/>
+          <w:sz w:val="21"/>
+          <w:szCs w:val="21"/>
+          <w:lang w:val="en-US" w:eastAsia="ru-RU"/>
+        </w:rPr>
+        <w:t>button</w:t>
+      </w:r>
+      <w:r>
+        <w:rPr>
+          <w:rFonts w:ascii="Consolas" w:eastAsia="Times New Roman" w:hAnsi="Consolas" w:cs="Times New Roman"/>
+          <w:color w:val="F8F8F2"/>
+          <w:sz w:val="21"/>
+          <w:szCs w:val="21"/>
+          <w:lang w:val="en-US" w:eastAsia="ru-RU"/>
+        </w:rPr>
+        <w:t>&gt;</w:t>
+      </w:r>
+    </w:p>
+    <w:p>
+      <w:pPr>
+        <w:shd w:val="clear" w:color="auto" w:fill="272822"/>
+        <w:spacing w:after="0" w:line="285" w:lineRule="atLeast"/>
+        <w:rPr>
+          <w:rFonts w:ascii="Consolas" w:eastAsia="Times New Roman" w:hAnsi="Consolas" w:cs="Times New Roman"/>
+          <w:color w:val="F8F8F2"/>
+          <w:sz w:val="21"/>
+          <w:szCs w:val="21"/>
+          <w:lang w:val="en-US" w:eastAsia="ru-RU"/>
+        </w:rPr>
+      </w:pPr>
+      <w:r>
+        <w:rPr>
+          <w:rFonts w:ascii="Consolas" w:eastAsia="Times New Roman" w:hAnsi="Consolas" w:cs="Times New Roman"/>
+          <w:color w:val="F8F8F2"/>
+          <w:sz w:val="21"/>
+          <w:szCs w:val="21"/>
+          <w:lang w:val="en-US" w:eastAsia="ru-RU"/>
+        </w:rPr>
+        <w:t>        &lt;/</w:t>
+      </w:r>
+      <w:r>
+        <w:rPr>
+          <w:rFonts w:ascii="Consolas" w:eastAsia="Times New Roman" w:hAnsi="Consolas" w:cs="Times New Roman"/>
+          <w:color w:val="F92672"/>
+          <w:sz w:val="21"/>
+          <w:szCs w:val="21"/>
+          <w:lang w:val="en-US" w:eastAsia="ru-RU"/>
+        </w:rPr>
+        <w:t>div</w:t>
+      </w:r>
+      <w:r>
+        <w:rPr>
+          <w:rFonts w:ascii="Consolas" w:eastAsia="Times New Roman" w:hAnsi="Consolas" w:cs="Times New Roman"/>
+          <w:color w:val="F8F8F2"/>
+          <w:sz w:val="21"/>
+          <w:szCs w:val="21"/>
+          <w:lang w:val="en-US" w:eastAsia="ru-RU"/>
+        </w:rPr>
+        <w:t>&gt;</w:t>
+      </w:r>
+    </w:p>
+    <w:p>
+      <w:pPr>
+        <w:shd w:val="clear" w:color="auto" w:fill="272822"/>
+        <w:spacing w:after="0" w:line="285" w:lineRule="atLeast"/>
+        <w:rPr>
+          <w:rFonts w:ascii="Consolas" w:eastAsia="Times New Roman" w:hAnsi="Consolas" w:cs="Times New Roman"/>
+          <w:color w:val="F8F8F2"/>
+          <w:sz w:val="21"/>
+          <w:szCs w:val="21"/>
+          <w:lang w:val="en-US" w:eastAsia="ru-RU"/>
+        </w:rPr>
+      </w:pPr>
+      <w:r>
+        <w:rPr>
+          <w:rFonts w:ascii="Consolas" w:eastAsia="Times New Roman" w:hAnsi="Consolas" w:cs="Times New Roman"/>
+          <w:color w:val="F8F8F2"/>
+          <w:sz w:val="21"/>
+          <w:szCs w:val="21"/>
+          <w:lang w:val="en-US" w:eastAsia="ru-RU"/>
+        </w:rPr>
+        <w:t>      &lt;/</w:t>
+      </w:r>
+      <w:r>
+        <w:rPr>
+          <w:rFonts w:ascii="Consolas" w:eastAsia="Times New Roman" w:hAnsi="Consolas" w:cs="Times New Roman"/>
+          <w:color w:val="F92672"/>
+          <w:sz w:val="21"/>
+          <w:szCs w:val="21"/>
+          <w:lang w:val="en-US" w:eastAsia="ru-RU"/>
+        </w:rPr>
+        <w:t>div</w:t>
+      </w:r>
+      <w:r>
+        <w:rPr>
+          <w:rFonts w:ascii="Consolas" w:eastAsia="Times New Roman" w:hAnsi="Consolas" w:cs="Times New Roman"/>
+          <w:color w:val="F8F8F2"/>
+          <w:sz w:val="21"/>
+          <w:szCs w:val="21"/>
+          <w:lang w:val="en-US" w:eastAsia="ru-RU"/>
+        </w:rPr>
+        <w:t>&gt;</w:t>
+      </w:r>
+    </w:p>
+    <w:p>
+      <w:pPr>
+        <w:shd w:val="clear" w:color="auto" w:fill="272822"/>
+        <w:spacing w:after="0" w:line="285" w:lineRule="atLeast"/>
+        <w:rPr>
+          <w:rFonts w:ascii="Consolas" w:eastAsia="Times New Roman" w:hAnsi="Consolas" w:cs="Times New Roman"/>
+          <w:color w:val="F8F8F2"/>
+          <w:sz w:val="21"/>
+          <w:szCs w:val="21"/>
+          <w:lang w:val="en-US" w:eastAsia="ru-RU"/>
+        </w:rPr>
+      </w:pPr>
+      <w:r>
+        <w:rPr>
+          <w:rFonts w:ascii="Consolas" w:eastAsia="Times New Roman" w:hAnsi="Consolas" w:cs="Times New Roman"/>
+          <w:color w:val="F8F8F2"/>
+          <w:sz w:val="21"/>
+          <w:szCs w:val="21"/>
+          <w:lang w:val="en-US" w:eastAsia="ru-RU"/>
+        </w:rPr>
+        <w:t>      &lt;</w:t>
+      </w:r>
+      <w:r>
+        <w:rPr>
+          <w:rFonts w:ascii="Consolas" w:eastAsia="Times New Roman" w:hAnsi="Consolas" w:cs="Times New Roman"/>
+          <w:color w:val="F92672"/>
+          <w:sz w:val="21"/>
+          <w:szCs w:val="21"/>
+          <w:lang w:val="en-US" w:eastAsia="ru-RU"/>
+        </w:rPr>
+        <w:t>div</w:t>
+      </w:r>
+      <w:r>
+        <w:rPr>
+          <w:rFonts w:ascii="Consolas" w:eastAsia="Times New Roman" w:hAnsi="Consolas" w:cs="Times New Roman"/>
+          <w:color w:val="F8F8F2"/>
+          <w:sz w:val="21"/>
+          <w:szCs w:val="21"/>
+          <w:lang w:val="en-US" w:eastAsia="ru-RU"/>
+        </w:rPr>
+        <w:t> </w:t>
+      </w:r>
+      <w:proofErr w:type="spellStart"/>
+      <w:r>
+        <w:rPr>
+          <w:rFonts w:ascii="Consolas" w:eastAsia="Times New Roman" w:hAnsi="Consolas" w:cs="Times New Roman"/>
+          <w:color w:val="A6E22E"/>
+          <w:sz w:val="21"/>
+          <w:szCs w:val="21"/>
+          <w:lang w:val="en-US" w:eastAsia="ru-RU"/>
+        </w:rPr>
+        <w:t>className</w:t>
+      </w:r>
+      <w:proofErr w:type="spellEnd"/>
+      <w:proofErr w:type="gramStart"/>
+      <w:r>
+        <w:rPr>
+          <w:rFonts w:ascii="Consolas" w:eastAsia="Times New Roman" w:hAnsi="Consolas" w:cs="Times New Roman"/>
+          <w:color w:val="F92672"/>
+          <w:sz w:val="21"/>
+          <w:szCs w:val="21"/>
+          <w:lang w:val="en-US" w:eastAsia="ru-RU"/>
+        </w:rPr>
+        <w:t>={</w:t>
+      </w:r>
+      <w:proofErr w:type="spellStart"/>
+      <w:proofErr w:type="gramEnd"/>
+      <w:r>
+        <w:rPr>
+          <w:rFonts w:ascii="Consolas" w:eastAsia="Times New Roman" w:hAnsi="Consolas" w:cs="Times New Roman"/>
+          <w:color w:val="F8F8F2"/>
+          <w:sz w:val="21"/>
+          <w:szCs w:val="21"/>
+          <w:lang w:val="en-US" w:eastAsia="ru-RU"/>
+        </w:rPr>
+        <w:t>classes.posts</w:t>
+      </w:r>
+      <w:proofErr w:type="spellEnd"/>
+      <w:r>
+        <w:rPr>
+          <w:rFonts w:ascii="Consolas" w:eastAsia="Times New Roman" w:hAnsi="Consolas" w:cs="Times New Roman"/>
+          <w:color w:val="F92672"/>
+          <w:sz w:val="21"/>
+          <w:szCs w:val="21"/>
+          <w:lang w:val="en-US" w:eastAsia="ru-RU"/>
+        </w:rPr>
+        <w:t>}</w:t>
+      </w:r>
+      <w:r>
+        <w:rPr>
+          <w:rFonts w:ascii="Consolas" w:eastAsia="Times New Roman" w:hAnsi="Consolas" w:cs="Times New Roman"/>
+          <w:color w:val="F8F8F2"/>
+          <w:sz w:val="21"/>
+          <w:szCs w:val="21"/>
+          <w:lang w:val="en-US" w:eastAsia="ru-RU"/>
+        </w:rPr>
+        <w:t>&gt;</w:t>
+      </w:r>
+      <w:r>
+        <w:rPr>
+          <w:rFonts w:ascii="Consolas" w:eastAsia="Times New Roman" w:hAnsi="Consolas" w:cs="Times New Roman"/>
+          <w:color w:val="F92672"/>
+          <w:sz w:val="21"/>
+          <w:szCs w:val="21"/>
+          <w:lang w:val="en-US" w:eastAsia="ru-RU"/>
+        </w:rPr>
+        <w:t>{</w:t>
+      </w:r>
+      <w:proofErr w:type="spellStart"/>
+      <w:r>
+        <w:rPr>
+          <w:rFonts w:ascii="Consolas" w:eastAsia="Times New Roman" w:hAnsi="Consolas" w:cs="Times New Roman"/>
+          <w:color w:val="F8F8F2"/>
+          <w:sz w:val="21"/>
+          <w:szCs w:val="21"/>
+          <w:lang w:val="en-US" w:eastAsia="ru-RU"/>
+        </w:rPr>
+        <w:t>postsElements</w:t>
+      </w:r>
+      <w:proofErr w:type="spellEnd"/>
+      <w:r>
+        <w:rPr>
+          <w:rFonts w:ascii="Consolas" w:eastAsia="Times New Roman" w:hAnsi="Consolas" w:cs="Times New Roman"/>
+          <w:color w:val="F92672"/>
+          <w:sz w:val="21"/>
+          <w:szCs w:val="21"/>
+          <w:lang w:val="en-US" w:eastAsia="ru-RU"/>
+        </w:rPr>
+        <w:t>}</w:t>
+      </w:r>
+      <w:r>
+        <w:rPr>
+          <w:rFonts w:ascii="Consolas" w:eastAsia="Times New Roman" w:hAnsi="Consolas" w:cs="Times New Roman"/>
+          <w:color w:val="F8F8F2"/>
+          <w:sz w:val="21"/>
+          <w:szCs w:val="21"/>
+          <w:lang w:val="en-US" w:eastAsia="ru-RU"/>
+        </w:rPr>
+        <w:t>&lt;/</w:t>
+      </w:r>
+      <w:r>
+        <w:rPr>
+          <w:rFonts w:ascii="Consolas" w:eastAsia="Times New Roman" w:hAnsi="Consolas" w:cs="Times New Roman"/>
+          <w:color w:val="F92672"/>
+          <w:sz w:val="21"/>
+          <w:szCs w:val="21"/>
+          <w:lang w:val="en-US" w:eastAsia="ru-RU"/>
+        </w:rPr>
+        <w:t>div</w:t>
+      </w:r>
+      <w:r>
+        <w:rPr>
+          <w:rFonts w:ascii="Consolas" w:eastAsia="Times New Roman" w:hAnsi="Consolas" w:cs="Times New Roman"/>
+          <w:color w:val="F8F8F2"/>
+          <w:sz w:val="21"/>
+          <w:szCs w:val="21"/>
+          <w:lang w:val="en-US" w:eastAsia="ru-RU"/>
+        </w:rPr>
+        <w:t>&gt;</w:t>
+      </w:r>
+    </w:p>
+    <w:p>
+      <w:pPr>
+        <w:shd w:val="clear" w:color="auto" w:fill="272822"/>
+        <w:spacing w:after="0" w:line="285" w:lineRule="atLeast"/>
+        <w:rPr>
+          <w:rFonts w:ascii="Consolas" w:eastAsia="Times New Roman" w:hAnsi="Consolas" w:cs="Times New Roman"/>
+          <w:color w:val="F8F8F2"/>
+          <w:sz w:val="21"/>
+          <w:szCs w:val="21"/>
+          <w:lang w:eastAsia="ru-RU"/>
+        </w:rPr>
+      </w:pPr>
+      <w:r>
+        <w:rPr>
+          <w:rFonts w:ascii="Consolas" w:eastAsia="Times New Roman" w:hAnsi="Consolas" w:cs="Times New Roman"/>
+          <w:color w:val="F8F8F2"/>
+          <w:sz w:val="21"/>
+          <w:szCs w:val="21"/>
+          <w:lang w:val="en-US" w:eastAsia="ru-RU"/>
+        </w:rPr>
+        <w:t>    </w:t>
+      </w:r>
+      <w:r>
+        <w:rPr>
+          <w:rFonts w:ascii="Consolas" w:eastAsia="Times New Roman" w:hAnsi="Consolas" w:cs="Times New Roman"/>
+          <w:color w:val="F8F8F2"/>
+          <w:sz w:val="21"/>
+          <w:szCs w:val="21"/>
+          <w:lang w:eastAsia="ru-RU"/>
+        </w:rPr>
+        <w:t>&lt;/</w:t>
+      </w:r>
+      <w:proofErr w:type="spellStart"/>
+      <w:r>
+        <w:rPr>
+          <w:rFonts w:ascii="Consolas" w:eastAsia="Times New Roman" w:hAnsi="Consolas" w:cs="Times New Roman"/>
+          <w:color w:val="F92672"/>
+          <w:sz w:val="21"/>
+          <w:szCs w:val="21"/>
+          <w:lang w:eastAsia="ru-RU"/>
+        </w:rPr>
+        <w:t>div</w:t>
+      </w:r>
+      <w:proofErr w:type="spellEnd"/>
+      <w:r>
+        <w:rPr>
+          <w:rFonts w:ascii="Consolas" w:eastAsia="Times New Roman" w:hAnsi="Consolas" w:cs="Times New Roman"/>
+          <w:color w:val="F8F8F2"/>
+          <w:sz w:val="21"/>
+          <w:szCs w:val="21"/>
+          <w:lang w:eastAsia="ru-RU"/>
+        </w:rPr>
+        <w:t>&gt;</w:t>
+      </w:r>
+    </w:p>
+    <w:p>
+      <w:pPr>
+        <w:shd w:val="clear" w:color="auto" w:fill="272822"/>
+        <w:spacing w:after="0" w:line="285" w:lineRule="atLeast"/>
+        <w:rPr>
+          <w:rFonts w:ascii="Consolas" w:eastAsia="Times New Roman" w:hAnsi="Consolas" w:cs="Times New Roman"/>
+          <w:color w:val="F8F8F2"/>
+          <w:sz w:val="21"/>
+          <w:szCs w:val="21"/>
+          <w:lang w:eastAsia="ru-RU"/>
+        </w:rPr>
+      </w:pPr>
+      <w:r>
+        <w:rPr>
+          <w:rFonts w:ascii="Consolas" w:eastAsia="Times New Roman" w:hAnsi="Consolas" w:cs="Times New Roman"/>
+          <w:color w:val="F8F8F2"/>
+          <w:sz w:val="21"/>
+          <w:szCs w:val="21"/>
+          <w:lang w:eastAsia="ru-RU"/>
+        </w:rPr>
+        <w:t>  )</w:t>
+      </w:r>
+    </w:p>
+    <w:p>
+      <w:pPr>
+        <w:shd w:val="clear" w:color="auto" w:fill="272822"/>
+        <w:spacing w:after="0" w:line="285" w:lineRule="atLeast"/>
+        <w:rPr>
+          <w:rFonts w:ascii="Consolas" w:eastAsia="Times New Roman" w:hAnsi="Consolas" w:cs="Times New Roman"/>
+          <w:color w:val="F8F8F2"/>
+          <w:sz w:val="21"/>
+          <w:szCs w:val="21"/>
+          <w:lang w:eastAsia="ru-RU"/>
+        </w:rPr>
+      </w:pPr>
+      <w:r>
+        <w:rPr>
+          <w:rFonts w:ascii="Consolas" w:eastAsia="Times New Roman" w:hAnsi="Consolas" w:cs="Times New Roman"/>
+          <w:color w:val="F8F8F2"/>
+          <w:sz w:val="21"/>
+          <w:szCs w:val="21"/>
+          <w:lang w:eastAsia="ru-RU"/>
+        </w:rPr>
+        <w:t>}</w:t>
+      </w:r>
+    </w:p>
+    <w:p>
+      <w:pPr>
+        <w:spacing w:after="0"/>
+        <w:rPr>
+          <w:u w:val="single"/>
+        </w:rPr>
+      </w:pPr>
+      <w:r>
+        <w:rPr>
+          <w:u w:val="single"/>
+        </w:rPr>
+        <w:t>Основная идея - раз</w:t>
+      </w:r>
       <w:bookmarkStart w:id="0" w:name="_GoBack"/>
       <w:bookmarkEnd w:id="0"/>
-    </w:p>
-    <w:p>
-      <w:pPr>
-        <w:spacing w:after="0"/>
-      </w:pPr>
-    </w:p>
-    <w:p>
-      <w:pPr>
-        <w:spacing w:after="0"/>
-      </w:pPr>
+      <w:r>
+        <w:rPr>
+          <w:u w:val="single"/>
+        </w:rPr>
+        <w:t>делить работу с данными и отображение контента.</w:t>
+      </w:r>
     </w:p>
     <w:sectPr>
       <w:pgSz w:w="11906" w:h="16838"/>
@@ -43334,6 +48174,17 @@
       <w:lang w:eastAsia="ru-RU"/>
     </w:rPr>
   </w:style>
+  <w:style w:type="character" w:styleId="a9">
+    <w:name w:val="Emphasis"/>
+    <w:basedOn w:val="a0"/>
+    <w:uiPriority w:val="20"/>
+    <w:qFormat/>
+    <w:rsid w:val="005E69F8"/>
+    <w:rPr>
+      <w:i/>
+      <w:iCs/>
+    </w:rPr>
+  </w:style>
 </w:styles>
 </file>
 
@@ -43715,6 +48566,17 @@
       <w:lang w:eastAsia="ru-RU"/>
     </w:rPr>
   </w:style>
+  <w:style w:type="character" w:styleId="a9">
+    <w:name w:val="Emphasis"/>
+    <w:basedOn w:val="a0"/>
+    <w:uiPriority w:val="20"/>
+    <w:qFormat/>
+    <w:rsid w:val="005E69F8"/>
+    <w:rPr>
+      <w:i/>
+      <w:iCs/>
+    </w:rPr>
+  </w:style>
 </w:styles>
 </file>
 

</xml_diff>

<commit_message>
lesson 44. Context API
</commit_message>
<xml_diff>
--- a/notes/Путь Самурая 1.0.docx
+++ b/notes/Путь Самурая 1.0.docx
@@ -39377,15 +39377,7 @@
         <w:spacing w:after="0"/>
       </w:pPr>
       <w:r>
-        <w:t xml:space="preserve">Чтобы не плодить огромное количество методов объекта </w:t>
-      </w:r>
-      <w:proofErr w:type="spellStart"/>
-      <w:r>
-        <w:t>Стор</w:t>
-      </w:r>
-      <w:proofErr w:type="spellEnd"/>
-      <w:r>
-        <w:t xml:space="preserve">, мы их закинем в один - </w:t>
+        <w:t xml:space="preserve">Чтобы не плодить огромное количество методов объекта Стор, мы их закинем в один - </w:t>
       </w:r>
       <w:r>
         <w:rPr>
@@ -41347,13 +41339,8 @@
       </w:r>
       <w:proofErr w:type="spellEnd"/>
       <w:r>
-        <w:t xml:space="preserve"> отдаем в </w:t>
-      </w:r>
-      <w:proofErr w:type="spellStart"/>
-      <w:r>
-        <w:t>стор</w:t>
-      </w:r>
-      <w:proofErr w:type="spellEnd"/>
+        <w:t xml:space="preserve"> отдаем в стор</w:t>
+      </w:r>
       <w:r>
         <w:t>:</w:t>
       </w:r>
@@ -47007,16 +46994,1848 @@
         <w:rPr>
           <w:u w:val="single"/>
         </w:rPr>
-        <w:t>Основная идея - раз</w:t>
+        <w:t>Основная идея - разделить работу с данными и отображение контента.</w:t>
+      </w:r>
+    </w:p>
+    <w:p>
+      <w:pPr>
+        <w:spacing w:after="0"/>
+        <w:rPr>
+          <w:u w:val="single"/>
+        </w:rPr>
+      </w:pPr>
+    </w:p>
+    <w:p>
+      <w:pPr>
+        <w:jc w:val="center"/>
+        <w:rPr>
+          <w:sz w:val="36"/>
+          <w:szCs w:val="36"/>
+          <w:highlight w:val="yellow"/>
+        </w:rPr>
+      </w:pPr>
+      <w:r>
+        <w:rPr>
+          <w:sz w:val="36"/>
+          <w:szCs w:val="36"/>
+          <w:highlight w:val="yellow"/>
+        </w:rPr>
+        <w:t>4</w:t>
+      </w:r>
+      <w:r>
+        <w:rPr>
+          <w:sz w:val="36"/>
+          <w:szCs w:val="36"/>
+          <w:highlight w:val="yellow"/>
+        </w:rPr>
+        <w:t>4</w:t>
+      </w:r>
+      <w:r>
+        <w:rPr>
+          <w:sz w:val="36"/>
+          <w:szCs w:val="36"/>
+          <w:highlight w:val="yellow"/>
+        </w:rPr>
+        <w:t xml:space="preserve">. </w:t>
+      </w:r>
+      <w:r>
+        <w:rPr>
+          <w:sz w:val="36"/>
+          <w:szCs w:val="36"/>
+          <w:highlight w:val="yellow"/>
+        </w:rPr>
+        <w:t xml:space="preserve"> </w:t>
+      </w:r>
+      <w:r>
+        <w:rPr>
+          <w:sz w:val="36"/>
+          <w:szCs w:val="36"/>
+          <w:highlight w:val="yellow"/>
+          <w:lang w:val="en-US"/>
+        </w:rPr>
+        <w:t>Context</w:t>
+      </w:r>
+      <w:r>
+        <w:rPr>
+          <w:sz w:val="36"/>
+          <w:szCs w:val="36"/>
+          <w:highlight w:val="yellow"/>
+        </w:rPr>
+        <w:t xml:space="preserve"> </w:t>
+      </w:r>
+      <w:r>
+        <w:rPr>
+          <w:sz w:val="36"/>
+          <w:szCs w:val="36"/>
+          <w:highlight w:val="yellow"/>
+          <w:lang w:val="en-US"/>
+        </w:rPr>
+        <w:t>API</w:t>
+      </w:r>
+    </w:p>
+    <w:p>
+      <w:pPr>
+        <w:spacing w:after="0"/>
+      </w:pPr>
+      <w:hyperlink r:id="rId21" w:history="1">
+        <w:r>
+          <w:rPr>
+            <w:rStyle w:val="a6"/>
+            <w:lang w:val="en-US"/>
+          </w:rPr>
+          <w:t>https</w:t>
+        </w:r>
+        <w:r>
+          <w:rPr>
+            <w:rStyle w:val="a6"/>
+          </w:rPr>
+          <w:t>://</w:t>
+        </w:r>
+        <w:proofErr w:type="spellStart"/>
+        <w:r>
+          <w:rPr>
+            <w:rStyle w:val="a6"/>
+            <w:lang w:val="en-US"/>
+          </w:rPr>
+          <w:t>ru</w:t>
+        </w:r>
+        <w:proofErr w:type="spellEnd"/>
+        <w:r>
+          <w:rPr>
+            <w:rStyle w:val="a6"/>
+          </w:rPr>
+          <w:t>.</w:t>
+        </w:r>
+        <w:proofErr w:type="spellStart"/>
+        <w:r>
+          <w:rPr>
+            <w:rStyle w:val="a6"/>
+            <w:lang w:val="en-US"/>
+          </w:rPr>
+          <w:t>reactjs</w:t>
+        </w:r>
+        <w:proofErr w:type="spellEnd"/>
+        <w:r>
+          <w:rPr>
+            <w:rStyle w:val="a6"/>
+          </w:rPr>
+          <w:t>.</w:t>
+        </w:r>
+        <w:r>
+          <w:rPr>
+            <w:rStyle w:val="a6"/>
+            <w:lang w:val="en-US"/>
+          </w:rPr>
+          <w:t>org</w:t>
+        </w:r>
+        <w:r>
+          <w:rPr>
+            <w:rStyle w:val="a6"/>
+          </w:rPr>
+          <w:t>/</w:t>
+        </w:r>
+        <w:r>
+          <w:rPr>
+            <w:rStyle w:val="a6"/>
+            <w:lang w:val="en-US"/>
+          </w:rPr>
+          <w:t>docs</w:t>
+        </w:r>
+        <w:r>
+          <w:rPr>
+            <w:rStyle w:val="a6"/>
+          </w:rPr>
+          <w:t>/</w:t>
+        </w:r>
+        <w:r>
+          <w:rPr>
+            <w:rStyle w:val="a6"/>
+            <w:lang w:val="en-US"/>
+          </w:rPr>
+          <w:t>context</w:t>
+        </w:r>
+        <w:r>
+          <w:rPr>
+            <w:rStyle w:val="a6"/>
+          </w:rPr>
+          <w:t>.</w:t>
+        </w:r>
+        <w:r>
+          <w:rPr>
+            <w:rStyle w:val="a6"/>
+            <w:lang w:val="en-US"/>
+          </w:rPr>
+          <w:t>html</w:t>
+        </w:r>
+      </w:hyperlink>
+    </w:p>
+    <w:p>
+      <w:pPr>
+        <w:spacing w:after="0"/>
+      </w:pPr>
+    </w:p>
+    <w:p>
+      <w:pPr>
+        <w:spacing w:after="0"/>
+      </w:pPr>
+      <w:r>
+        <w:rPr>
+          <w:lang w:val="en-US"/>
+        </w:rPr>
+        <w:t>Context</w:t>
+      </w:r>
+      <w:r>
+        <w:t xml:space="preserve"> </w:t>
+      </w:r>
+      <w:r>
+        <w:rPr>
+          <w:lang w:val="en-US"/>
+        </w:rPr>
+        <w:t>API</w:t>
+      </w:r>
+      <w:r>
+        <w:t xml:space="preserve"> </w:t>
+      </w:r>
+      <w:r>
+        <w:t>позволяет передать информацию не по цепочке из компонента в компонент, а сразу от родителя к любому потомку</w:t>
+      </w:r>
+    </w:p>
+    <w:p>
+      <w:pPr>
+        <w:spacing w:after="0"/>
+      </w:pPr>
+      <w:r>
+        <w:t>Контекст позволяет передавать данные через дерево компонентов без необходимости передавать пропсы на промежуточных уровнях</w:t>
+      </w:r>
+      <w:r>
+        <w:t>.</w:t>
+      </w:r>
+    </w:p>
+    <w:p>
+      <w:pPr>
+        <w:spacing w:after="0"/>
+        <w:rPr>
+          <w:b/>
+        </w:rPr>
+      </w:pPr>
+      <w:r>
+        <w:rPr>
+          <w:b/>
+        </w:rPr>
+        <w:t>Когда использовать контекст</w:t>
+      </w:r>
+      <w:r>
+        <w:rPr>
+          <w:b/>
+        </w:rPr>
+        <w:t>?</w:t>
+      </w:r>
+    </w:p>
+    <w:p>
+      <w:pPr>
+        <w:spacing w:after="0"/>
+        <w:rPr>
+          <w:lang w:val="en-US"/>
+        </w:rPr>
+      </w:pPr>
+      <w:r>
+        <w:t>Контекст разработан для передачи данных, кот</w:t>
       </w:r>
       <w:bookmarkStart w:id="0" w:name="_GoBack"/>
       <w:bookmarkEnd w:id="0"/>
       <w:r>
-        <w:rPr>
-          <w:u w:val="single"/>
-        </w:rPr>
-        <w:t>делить работу с данными и отображение контента.</w:t>
-      </w:r>
+        <w:t xml:space="preserve">орые можно назвать </w:t>
+      </w:r>
+      <w:r>
+        <w:rPr>
+          <w:b/>
+        </w:rPr>
+        <w:t>«глобальными» для всего дерева React-компонентов</w:t>
+      </w:r>
+      <w:r>
+        <w:t xml:space="preserve"> (например, текущий аутентифицированный пользователь, UI-тема или выбранный язык). </w:t>
+      </w:r>
+    </w:p>
+    <w:p>
+      <w:pPr>
+        <w:spacing w:after="0"/>
+      </w:pPr>
+      <w:r>
+        <w:t>Сначала создаем контекст</w:t>
+      </w:r>
+    </w:p>
+    <w:p>
+      <w:pPr>
+        <w:spacing w:after="0"/>
+      </w:pPr>
+    </w:p>
+    <w:p>
+      <w:pPr>
+        <w:spacing w:after="0"/>
+        <w:rPr>
+          <w:b/>
+          <w:lang w:val="en-US"/>
+        </w:rPr>
+      </w:pPr>
+      <w:proofErr w:type="spellStart"/>
+      <w:proofErr w:type="gramStart"/>
+      <w:r>
+        <w:rPr>
+          <w:b/>
+          <w:lang w:val="en-US"/>
+        </w:rPr>
+        <w:t>const</w:t>
+      </w:r>
+      <w:proofErr w:type="spellEnd"/>
+      <w:proofErr w:type="gramEnd"/>
+      <w:r>
+        <w:rPr>
+          <w:b/>
+          <w:lang w:val="en-US"/>
+        </w:rPr>
+        <w:t xml:space="preserve"> </w:t>
+      </w:r>
+      <w:proofErr w:type="spellStart"/>
+      <w:r>
+        <w:rPr>
+          <w:b/>
+          <w:lang w:val="en-US"/>
+        </w:rPr>
+        <w:t>MyContext</w:t>
+      </w:r>
+      <w:proofErr w:type="spellEnd"/>
+      <w:r>
+        <w:rPr>
+          <w:b/>
+          <w:lang w:val="en-US"/>
+        </w:rPr>
+        <w:t xml:space="preserve"> = </w:t>
+      </w:r>
+      <w:proofErr w:type="spellStart"/>
+      <w:r>
+        <w:rPr>
+          <w:b/>
+          <w:lang w:val="en-US"/>
+        </w:rPr>
+        <w:t>React.createContext</w:t>
+      </w:r>
+      <w:proofErr w:type="spellEnd"/>
+      <w:r>
+        <w:rPr>
+          <w:b/>
+          <w:lang w:val="en-US"/>
+        </w:rPr>
+        <w:t>(</w:t>
+      </w:r>
+      <w:proofErr w:type="spellStart"/>
+      <w:r>
+        <w:rPr>
+          <w:lang w:val="en-US"/>
+        </w:rPr>
+        <w:t>defaultValue</w:t>
+      </w:r>
+      <w:proofErr w:type="spellEnd"/>
+      <w:r>
+        <w:rPr>
+          <w:b/>
+          <w:lang w:val="en-US"/>
+        </w:rPr>
+        <w:t>)</w:t>
+      </w:r>
+    </w:p>
+    <w:p>
+      <w:pPr>
+        <w:spacing w:after="0"/>
+        <w:rPr>
+          <w:b/>
+          <w:lang w:val="en-US"/>
+        </w:rPr>
+      </w:pPr>
+    </w:p>
+    <w:p>
+      <w:pPr>
+        <w:spacing w:after="0"/>
+      </w:pPr>
+      <w:r>
+        <w:t>Обернуть</w:t>
+      </w:r>
+      <w:r>
+        <w:t xml:space="preserve"> </w:t>
+      </w:r>
+      <w:r>
+        <w:t>компонент</w:t>
+      </w:r>
+      <w:r>
+        <w:t>ы</w:t>
+      </w:r>
+      <w:r>
+        <w:t xml:space="preserve"> </w:t>
+      </w:r>
+      <w:r>
+        <w:t>тегом</w:t>
+      </w:r>
+      <w:r>
+        <w:t>:</w:t>
+      </w:r>
+    </w:p>
+    <w:p>
+      <w:pPr>
+        <w:spacing w:after="0"/>
+        <w:rPr>
+          <w:b/>
+        </w:rPr>
+      </w:pPr>
+    </w:p>
+    <w:p>
+      <w:pPr>
+        <w:spacing w:after="0"/>
+        <w:rPr>
+          <w:lang w:val="en-US"/>
+        </w:rPr>
+      </w:pPr>
+      <w:r>
+        <w:rPr>
+          <w:b/>
+        </w:rPr>
+        <w:t xml:space="preserve"> &lt;</w:t>
+      </w:r>
+      <w:proofErr w:type="spellStart"/>
+      <w:r>
+        <w:rPr>
+          <w:b/>
+          <w:lang w:val="en-US"/>
+        </w:rPr>
+        <w:t>MyContext</w:t>
+      </w:r>
+      <w:proofErr w:type="spellEnd"/>
+      <w:r>
+        <w:rPr>
+          <w:b/>
+        </w:rPr>
+        <w:t>.</w:t>
+      </w:r>
+      <w:r>
+        <w:rPr>
+          <w:b/>
+          <w:lang w:val="en-US"/>
+        </w:rPr>
+        <w:t>Provider</w:t>
+      </w:r>
+      <w:r>
+        <w:rPr>
+          <w:b/>
+        </w:rPr>
+        <w:t xml:space="preserve"> </w:t>
+      </w:r>
+      <w:r>
+        <w:rPr>
+          <w:lang w:val="en-US"/>
+        </w:rPr>
+        <w:t>value</w:t>
+      </w:r>
+      <w:r>
+        <w:t xml:space="preserve">={/* </w:t>
+      </w:r>
+      <w:r>
+        <w:rPr>
+          <w:lang w:val="en-US"/>
+        </w:rPr>
+        <w:t>some</w:t>
+      </w:r>
+      <w:r>
+        <w:t xml:space="preserve"> </w:t>
+      </w:r>
+      <w:r>
+        <w:rPr>
+          <w:lang w:val="en-US"/>
+        </w:rPr>
+        <w:t>value</w:t>
+      </w:r>
+      <w:r>
+        <w:t>*/}</w:t>
+      </w:r>
+      <w:r>
+        <w:t>&gt;</w:t>
+      </w:r>
+      <w:r>
+        <w:t xml:space="preserve">, в нашем случае будем передавать </w:t>
+      </w:r>
+      <w:r>
+        <w:rPr>
+          <w:lang w:val="en-US"/>
+        </w:rPr>
+        <w:t>value</w:t>
+      </w:r>
+      <w:r>
+        <w:t xml:space="preserve"> </w:t>
+      </w:r>
+      <w:r>
+        <w:t xml:space="preserve">это </w:t>
+      </w:r>
+      <w:r>
+        <w:rPr>
+          <w:lang w:val="en-US"/>
+        </w:rPr>
+        <w:t>store</w:t>
+      </w:r>
+    </w:p>
+    <w:p>
+      <w:pPr>
+        <w:spacing w:after="0"/>
+        <w:rPr>
+          <w:lang w:val="en-US"/>
+        </w:rPr>
+      </w:pPr>
+    </w:p>
+    <w:p>
+      <w:pPr>
+        <w:spacing w:after="0"/>
+      </w:pPr>
+      <w:r>
+        <w:t>Затем можно обратиться к контексту с помощью такого синтаксиса:</w:t>
+      </w:r>
+    </w:p>
+    <w:p>
+      <w:pPr>
+        <w:spacing w:after="0"/>
+      </w:pPr>
+    </w:p>
+    <w:p>
+      <w:pPr>
+        <w:spacing w:after="0"/>
+        <w:rPr>
+          <w:b/>
+          <w:lang w:val="en-US"/>
+        </w:rPr>
+      </w:pPr>
+      <w:r>
+        <w:rPr>
+          <w:b/>
+          <w:lang w:val="en-US"/>
+        </w:rPr>
+        <w:t>&lt;</w:t>
+      </w:r>
+      <w:proofErr w:type="spellStart"/>
+      <w:r>
+        <w:rPr>
+          <w:b/>
+          <w:lang w:val="en-US"/>
+        </w:rPr>
+        <w:t>MyContext.Consumer</w:t>
+      </w:r>
+      <w:proofErr w:type="spellEnd"/>
+      <w:r>
+        <w:rPr>
+          <w:b/>
+          <w:lang w:val="en-US"/>
+        </w:rPr>
+        <w:t>&gt;</w:t>
+      </w:r>
+    </w:p>
+    <w:p>
+      <w:pPr>
+        <w:spacing w:after="0"/>
+        <w:rPr>
+          <w:lang w:val="en-US"/>
+        </w:rPr>
+      </w:pPr>
+      <w:r>
+        <w:rPr>
+          <w:lang w:val="en-US"/>
+        </w:rPr>
+        <w:t xml:space="preserve"> </w:t>
+      </w:r>
+      <w:r>
+        <w:rPr>
+          <w:lang w:val="en-US"/>
+        </w:rPr>
+        <w:t>{</w:t>
+      </w:r>
+      <w:proofErr w:type="gramStart"/>
+      <w:r>
+        <w:rPr>
+          <w:lang w:val="en-US"/>
+        </w:rPr>
+        <w:t>value</w:t>
+      </w:r>
+      <w:proofErr w:type="gramEnd"/>
+      <w:r>
+        <w:rPr>
+          <w:lang w:val="en-US"/>
+        </w:rPr>
+        <w:t xml:space="preserve"> =&gt; /* render something based on the context value*/}</w:t>
+      </w:r>
+    </w:p>
+    <w:p>
+      <w:pPr>
+        <w:spacing w:after="0"/>
+        <w:rPr>
+          <w:b/>
+          <w:lang w:val="en-US"/>
+        </w:rPr>
+      </w:pPr>
+      <w:r>
+        <w:rPr>
+          <w:b/>
+          <w:lang w:val="en-US"/>
+        </w:rPr>
+        <w:t>&lt;</w:t>
+      </w:r>
+      <w:r>
+        <w:rPr>
+          <w:b/>
+          <w:lang w:val="en-US"/>
+        </w:rPr>
+        <w:t>/</w:t>
+      </w:r>
+      <w:proofErr w:type="spellStart"/>
+      <w:r>
+        <w:rPr>
+          <w:b/>
+          <w:lang w:val="en-US"/>
+        </w:rPr>
+        <w:t>MyContext.Consumer</w:t>
+      </w:r>
+      <w:proofErr w:type="spellEnd"/>
+      <w:r>
+        <w:rPr>
+          <w:b/>
+          <w:lang w:val="en-US"/>
+        </w:rPr>
+        <w:t>&gt;</w:t>
+      </w:r>
+    </w:p>
+    <w:p>
+      <w:pPr>
+        <w:spacing w:after="0"/>
+        <w:rPr>
+          <w:b/>
+          <w:lang w:val="en-US"/>
+        </w:rPr>
+      </w:pPr>
+    </w:p>
+    <w:p>
+      <w:pPr>
+        <w:pStyle w:val="a3"/>
+        <w:numPr>
+          <w:ilvl w:val="0"/>
+          <w:numId w:val="9"/>
+        </w:numPr>
+        <w:spacing w:after="0"/>
+        <w:rPr>
+          <w:b/>
+          <w:lang w:val="en-US"/>
+        </w:rPr>
+      </w:pPr>
+      <w:r>
+        <w:rPr>
+          <w:b/>
+        </w:rPr>
+        <w:t xml:space="preserve">Создаем файл </w:t>
+      </w:r>
+      <w:r>
+        <w:rPr>
+          <w:b/>
+          <w:lang w:val="en-US"/>
+        </w:rPr>
+        <w:t>storeContext.ts</w:t>
+      </w:r>
+    </w:p>
+    <w:p>
+      <w:pPr>
+        <w:pStyle w:val="a3"/>
+        <w:numPr>
+          <w:ilvl w:val="0"/>
+          <w:numId w:val="9"/>
+        </w:numPr>
+        <w:spacing w:after="0"/>
+        <w:rPr>
+          <w:b/>
+        </w:rPr>
+      </w:pPr>
+      <w:r>
+        <w:rPr>
+          <w:b/>
+        </w:rPr>
+        <w:t>В</w:t>
+      </w:r>
+      <w:r>
+        <w:rPr>
+          <w:b/>
+          <w:lang w:val="en-US"/>
+        </w:rPr>
+        <w:t xml:space="preserve"> </w:t>
+      </w:r>
+      <w:r>
+        <w:rPr>
+          <w:b/>
+        </w:rPr>
+        <w:t>файле</w:t>
+      </w:r>
+      <w:r>
+        <w:rPr>
+          <w:b/>
+          <w:lang w:val="en-US"/>
+        </w:rPr>
+        <w:t xml:space="preserve"> </w:t>
+      </w:r>
+      <w:proofErr w:type="spellStart"/>
+      <w:r>
+        <w:rPr>
+          <w:b/>
+          <w:lang w:val="en-US"/>
+        </w:rPr>
+        <w:t>index</w:t>
+      </w:r>
+      <w:r>
+        <w:rPr>
+          <w:b/>
+          <w:lang w:val="en-US"/>
+        </w:rPr>
+        <w:t>.</w:t>
+      </w:r>
+      <w:r>
+        <w:rPr>
+          <w:b/>
+          <w:lang w:val="en-US"/>
+        </w:rPr>
+        <w:t>tsx</w:t>
+      </w:r>
+      <w:proofErr w:type="spellEnd"/>
+      <w:r>
+        <w:rPr>
+          <w:b/>
+          <w:lang w:val="en-US"/>
+        </w:rPr>
+        <w:t xml:space="preserve"> </w:t>
+      </w:r>
+      <w:r>
+        <w:rPr>
+          <w:b/>
+        </w:rPr>
+        <w:t>обрамляем</w:t>
+      </w:r>
+      <w:r>
+        <w:rPr>
+          <w:b/>
+          <w:lang w:val="en-US"/>
+        </w:rPr>
+        <w:t xml:space="preserve"> </w:t>
+      </w:r>
+      <w:r>
+        <w:rPr>
+          <w:b/>
+          <w:lang w:val="en-US"/>
+        </w:rPr>
+        <w:t>App</w:t>
+      </w:r>
+      <w:r>
+        <w:rPr>
+          <w:b/>
+          <w:lang w:val="en-US"/>
+        </w:rPr>
+        <w:t xml:space="preserve"> </w:t>
+      </w:r>
+      <w:r>
+        <w:rPr>
+          <w:b/>
+        </w:rPr>
+        <w:t>в</w:t>
+      </w:r>
+      <w:r>
+        <w:rPr>
+          <w:b/>
+          <w:lang w:val="en-US"/>
+        </w:rPr>
+        <w:t xml:space="preserve"> </w:t>
+      </w:r>
+      <w:r>
+        <w:rPr>
+          <w:b/>
+          <w:lang w:val="en-US"/>
+        </w:rPr>
+        <w:t>&lt;/</w:t>
+      </w:r>
+      <w:proofErr w:type="spellStart"/>
+      <w:r>
+        <w:rPr>
+          <w:b/>
+          <w:lang w:val="en-US"/>
+        </w:rPr>
+        <w:t>StoreContext</w:t>
+      </w:r>
+      <w:r>
+        <w:rPr>
+          <w:b/>
+          <w:lang w:val="en-US"/>
+        </w:rPr>
+        <w:t>.</w:t>
+      </w:r>
+      <w:r>
+        <w:rPr>
+          <w:b/>
+          <w:lang w:val="en-US"/>
+        </w:rPr>
+        <w:t>Provider</w:t>
+      </w:r>
+      <w:proofErr w:type="spellEnd"/>
+      <w:r>
+        <w:rPr>
+          <w:b/>
+          <w:lang w:val="en-US"/>
+        </w:rPr>
+        <w:t xml:space="preserve"> </w:t>
+      </w:r>
+      <w:r>
+        <w:rPr>
+          <w:lang w:val="en-US"/>
+        </w:rPr>
+        <w:t>value={store}</w:t>
+      </w:r>
+      <w:r>
+        <w:rPr>
+          <w:lang w:val="en-US"/>
+        </w:rPr>
+        <w:t>&gt;</w:t>
+      </w:r>
+      <w:r>
+        <w:rPr>
+          <w:lang w:val="en-US"/>
+        </w:rPr>
+        <w:t>.</w:t>
+      </w:r>
+      <w:r>
+        <w:rPr>
+          <w:b/>
+          <w:lang w:val="en-US"/>
+        </w:rPr>
+        <w:t xml:space="preserve"> </w:t>
+      </w:r>
+      <w:r>
+        <w:rPr>
+          <w:b/>
+        </w:rPr>
+        <w:t xml:space="preserve">Всем </w:t>
+      </w:r>
+      <w:r>
+        <w:rPr>
+          <w:b/>
+        </w:rPr>
+        <w:t>компонентам</w:t>
+      </w:r>
+      <w:r>
+        <w:rPr>
+          <w:b/>
+        </w:rPr>
+        <w:t xml:space="preserve"> внутри </w:t>
+      </w:r>
+      <w:r>
+        <w:rPr>
+          <w:b/>
+          <w:lang w:val="en-US"/>
+        </w:rPr>
+        <w:t>App</w:t>
+      </w:r>
+      <w:r>
+        <w:rPr>
+          <w:b/>
+        </w:rPr>
+        <w:t xml:space="preserve"> будет доступен стор</w:t>
+      </w:r>
+    </w:p>
+    <w:p>
+      <w:pPr>
+        <w:pStyle w:val="a3"/>
+        <w:spacing w:after="0"/>
+        <w:rPr>
+          <w:b/>
+          <w:lang w:val="en-US"/>
+        </w:rPr>
+      </w:pPr>
+    </w:p>
+    <w:p>
+      <w:pPr>
+        <w:shd w:val="clear" w:color="auto" w:fill="272822"/>
+        <w:spacing w:after="0" w:line="285" w:lineRule="atLeast"/>
+        <w:rPr>
+          <w:rFonts w:ascii="Consolas" w:eastAsia="Times New Roman" w:hAnsi="Consolas" w:cs="Times New Roman"/>
+          <w:color w:val="F8F8F2"/>
+          <w:sz w:val="21"/>
+          <w:szCs w:val="21"/>
+          <w:lang w:val="en-US" w:eastAsia="ru-RU"/>
+        </w:rPr>
+      </w:pPr>
+      <w:proofErr w:type="gramStart"/>
+      <w:r>
+        <w:rPr>
+          <w:rFonts w:ascii="Consolas" w:eastAsia="Times New Roman" w:hAnsi="Consolas" w:cs="Times New Roman"/>
+          <w:color w:val="F92672"/>
+          <w:sz w:val="21"/>
+          <w:szCs w:val="21"/>
+          <w:lang w:val="en-US" w:eastAsia="ru-RU"/>
+        </w:rPr>
+        <w:t>export</w:t>
+      </w:r>
+      <w:proofErr w:type="gramEnd"/>
+      <w:r>
+        <w:rPr>
+          <w:rFonts w:ascii="Consolas" w:eastAsia="Times New Roman" w:hAnsi="Consolas" w:cs="Times New Roman"/>
+          <w:color w:val="F8F8F2"/>
+          <w:sz w:val="21"/>
+          <w:szCs w:val="21"/>
+          <w:lang w:val="en-US" w:eastAsia="ru-RU"/>
+        </w:rPr>
+        <w:t> </w:t>
+      </w:r>
+      <w:r>
+        <w:rPr>
+          <w:rFonts w:ascii="Consolas" w:eastAsia="Times New Roman" w:hAnsi="Consolas" w:cs="Times New Roman"/>
+          <w:i/>
+          <w:iCs/>
+          <w:color w:val="66D9EF"/>
+          <w:sz w:val="21"/>
+          <w:szCs w:val="21"/>
+          <w:lang w:val="en-US" w:eastAsia="ru-RU"/>
+        </w:rPr>
+        <w:t>let</w:t>
+      </w:r>
+      <w:r>
+        <w:rPr>
+          <w:rFonts w:ascii="Consolas" w:eastAsia="Times New Roman" w:hAnsi="Consolas" w:cs="Times New Roman"/>
+          <w:color w:val="F8F8F2"/>
+          <w:sz w:val="21"/>
+          <w:szCs w:val="21"/>
+          <w:lang w:val="en-US" w:eastAsia="ru-RU"/>
+        </w:rPr>
+        <w:t> </w:t>
+      </w:r>
+      <w:proofErr w:type="spellStart"/>
+      <w:r>
+        <w:rPr>
+          <w:rFonts w:ascii="Consolas" w:eastAsia="Times New Roman" w:hAnsi="Consolas" w:cs="Times New Roman"/>
+          <w:color w:val="A6E22E"/>
+          <w:sz w:val="21"/>
+          <w:szCs w:val="21"/>
+          <w:lang w:val="en-US" w:eastAsia="ru-RU"/>
+        </w:rPr>
+        <w:t>renderTree</w:t>
+      </w:r>
+      <w:proofErr w:type="spellEnd"/>
+      <w:r>
+        <w:rPr>
+          <w:rFonts w:ascii="Consolas" w:eastAsia="Times New Roman" w:hAnsi="Consolas" w:cs="Times New Roman"/>
+          <w:color w:val="F8F8F2"/>
+          <w:sz w:val="21"/>
+          <w:szCs w:val="21"/>
+          <w:lang w:val="en-US" w:eastAsia="ru-RU"/>
+        </w:rPr>
+        <w:t> </w:t>
+      </w:r>
+      <w:r>
+        <w:rPr>
+          <w:rFonts w:ascii="Consolas" w:eastAsia="Times New Roman" w:hAnsi="Consolas" w:cs="Times New Roman"/>
+          <w:color w:val="F92672"/>
+          <w:sz w:val="21"/>
+          <w:szCs w:val="21"/>
+          <w:lang w:val="en-US" w:eastAsia="ru-RU"/>
+        </w:rPr>
+        <w:t>=</w:t>
+      </w:r>
+      <w:r>
+        <w:rPr>
+          <w:rFonts w:ascii="Consolas" w:eastAsia="Times New Roman" w:hAnsi="Consolas" w:cs="Times New Roman"/>
+          <w:color w:val="F8F8F2"/>
+          <w:sz w:val="21"/>
+          <w:szCs w:val="21"/>
+          <w:lang w:val="en-US" w:eastAsia="ru-RU"/>
+        </w:rPr>
+        <w:t> (</w:t>
+      </w:r>
+      <w:r>
+        <w:rPr>
+          <w:rFonts w:ascii="Consolas" w:eastAsia="Times New Roman" w:hAnsi="Consolas" w:cs="Times New Roman"/>
+          <w:i/>
+          <w:iCs/>
+          <w:color w:val="FD971F"/>
+          <w:sz w:val="21"/>
+          <w:szCs w:val="21"/>
+          <w:lang w:val="en-US" w:eastAsia="ru-RU"/>
+        </w:rPr>
+        <w:t>store</w:t>
+      </w:r>
+      <w:r>
+        <w:rPr>
+          <w:rFonts w:ascii="Consolas" w:eastAsia="Times New Roman" w:hAnsi="Consolas" w:cs="Times New Roman"/>
+          <w:color w:val="F92672"/>
+          <w:sz w:val="21"/>
+          <w:szCs w:val="21"/>
+          <w:lang w:val="en-US" w:eastAsia="ru-RU"/>
+        </w:rPr>
+        <w:t>:</w:t>
+      </w:r>
+      <w:r>
+        <w:rPr>
+          <w:rFonts w:ascii="Consolas" w:eastAsia="Times New Roman" w:hAnsi="Consolas" w:cs="Times New Roman"/>
+          <w:color w:val="F8F8F2"/>
+          <w:sz w:val="21"/>
+          <w:szCs w:val="21"/>
+          <w:lang w:val="en-US" w:eastAsia="ru-RU"/>
+        </w:rPr>
+        <w:t> </w:t>
+      </w:r>
+      <w:r>
+        <w:rPr>
+          <w:rFonts w:ascii="Consolas" w:eastAsia="Times New Roman" w:hAnsi="Consolas" w:cs="Times New Roman"/>
+          <w:i/>
+          <w:iCs/>
+          <w:color w:val="66D9EF"/>
+          <w:sz w:val="21"/>
+          <w:szCs w:val="21"/>
+          <w:lang w:val="en-US" w:eastAsia="ru-RU"/>
+        </w:rPr>
+        <w:t>any</w:t>
+      </w:r>
+      <w:r>
+        <w:rPr>
+          <w:rFonts w:ascii="Consolas" w:eastAsia="Times New Roman" w:hAnsi="Consolas" w:cs="Times New Roman"/>
+          <w:color w:val="F8F8F2"/>
+          <w:sz w:val="21"/>
+          <w:szCs w:val="21"/>
+          <w:lang w:val="en-US" w:eastAsia="ru-RU"/>
+        </w:rPr>
+        <w:t>) </w:t>
+      </w:r>
+      <w:r>
+        <w:rPr>
+          <w:rFonts w:ascii="Consolas" w:eastAsia="Times New Roman" w:hAnsi="Consolas" w:cs="Times New Roman"/>
+          <w:i/>
+          <w:iCs/>
+          <w:color w:val="66D9EF"/>
+          <w:sz w:val="21"/>
+          <w:szCs w:val="21"/>
+          <w:lang w:val="en-US" w:eastAsia="ru-RU"/>
+        </w:rPr>
+        <w:t>=&gt;</w:t>
+      </w:r>
+      <w:r>
+        <w:rPr>
+          <w:rFonts w:ascii="Consolas" w:eastAsia="Times New Roman" w:hAnsi="Consolas" w:cs="Times New Roman"/>
+          <w:color w:val="F8F8F2"/>
+          <w:sz w:val="21"/>
+          <w:szCs w:val="21"/>
+          <w:lang w:val="en-US" w:eastAsia="ru-RU"/>
+        </w:rPr>
+        <w:t> {</w:t>
+      </w:r>
+    </w:p>
+    <w:p>
+      <w:pPr>
+        <w:shd w:val="clear" w:color="auto" w:fill="272822"/>
+        <w:spacing w:after="0" w:line="285" w:lineRule="atLeast"/>
+        <w:rPr>
+          <w:rFonts w:ascii="Consolas" w:eastAsia="Times New Roman" w:hAnsi="Consolas" w:cs="Times New Roman"/>
+          <w:color w:val="F8F8F2"/>
+          <w:sz w:val="21"/>
+          <w:szCs w:val="21"/>
+          <w:lang w:val="en-US" w:eastAsia="ru-RU"/>
+        </w:rPr>
+      </w:pPr>
+      <w:r>
+        <w:rPr>
+          <w:rFonts w:ascii="Consolas" w:eastAsia="Times New Roman" w:hAnsi="Consolas" w:cs="Times New Roman"/>
+          <w:color w:val="F8F8F2"/>
+          <w:sz w:val="21"/>
+          <w:szCs w:val="21"/>
+          <w:lang w:val="en-US" w:eastAsia="ru-RU"/>
+        </w:rPr>
+        <w:t>  </w:t>
+      </w:r>
+      <w:proofErr w:type="spellStart"/>
+      <w:proofErr w:type="gramStart"/>
+      <w:r>
+        <w:rPr>
+          <w:rFonts w:ascii="Consolas" w:eastAsia="Times New Roman" w:hAnsi="Consolas" w:cs="Times New Roman"/>
+          <w:color w:val="F8F8F2"/>
+          <w:sz w:val="21"/>
+          <w:szCs w:val="21"/>
+          <w:lang w:val="en-US" w:eastAsia="ru-RU"/>
+        </w:rPr>
+        <w:t>ReactDOM.</w:t>
+      </w:r>
+      <w:r>
+        <w:rPr>
+          <w:rFonts w:ascii="Consolas" w:eastAsia="Times New Roman" w:hAnsi="Consolas" w:cs="Times New Roman"/>
+          <w:color w:val="A6E22E"/>
+          <w:sz w:val="21"/>
+          <w:szCs w:val="21"/>
+          <w:lang w:val="en-US" w:eastAsia="ru-RU"/>
+        </w:rPr>
+        <w:t>render</w:t>
+      </w:r>
+      <w:proofErr w:type="spellEnd"/>
+      <w:r>
+        <w:rPr>
+          <w:rFonts w:ascii="Consolas" w:eastAsia="Times New Roman" w:hAnsi="Consolas" w:cs="Times New Roman"/>
+          <w:color w:val="F8F8F2"/>
+          <w:sz w:val="21"/>
+          <w:szCs w:val="21"/>
+          <w:lang w:val="en-US" w:eastAsia="ru-RU"/>
+        </w:rPr>
+        <w:t>(</w:t>
+      </w:r>
+      <w:proofErr w:type="gramEnd"/>
+    </w:p>
+    <w:p>
+      <w:pPr>
+        <w:shd w:val="clear" w:color="auto" w:fill="272822"/>
+        <w:spacing w:after="0" w:line="285" w:lineRule="atLeast"/>
+        <w:rPr>
+          <w:rFonts w:ascii="Consolas" w:eastAsia="Times New Roman" w:hAnsi="Consolas" w:cs="Times New Roman"/>
+          <w:color w:val="F8F8F2"/>
+          <w:sz w:val="21"/>
+          <w:szCs w:val="21"/>
+          <w:lang w:val="en-US" w:eastAsia="ru-RU"/>
+        </w:rPr>
+      </w:pPr>
+      <w:r>
+        <w:rPr>
+          <w:rFonts w:ascii="Consolas" w:eastAsia="Times New Roman" w:hAnsi="Consolas" w:cs="Times New Roman"/>
+          <w:color w:val="F8F8F2"/>
+          <w:sz w:val="21"/>
+          <w:szCs w:val="21"/>
+          <w:lang w:val="en-US" w:eastAsia="ru-RU"/>
+        </w:rPr>
+        <w:t>    &lt;</w:t>
+      </w:r>
+      <w:proofErr w:type="spellStart"/>
+      <w:r>
+        <w:rPr>
+          <w:rFonts w:ascii="Consolas" w:eastAsia="Times New Roman" w:hAnsi="Consolas" w:cs="Times New Roman"/>
+          <w:i/>
+          <w:iCs/>
+          <w:color w:val="66D9EF"/>
+          <w:sz w:val="21"/>
+          <w:szCs w:val="21"/>
+          <w:lang w:val="en-US" w:eastAsia="ru-RU"/>
+        </w:rPr>
+        <w:t>React.StrictMode</w:t>
+      </w:r>
+      <w:proofErr w:type="spellEnd"/>
+      <w:r>
+        <w:rPr>
+          <w:rFonts w:ascii="Consolas" w:eastAsia="Times New Roman" w:hAnsi="Consolas" w:cs="Times New Roman"/>
+          <w:color w:val="F8F8F2"/>
+          <w:sz w:val="21"/>
+          <w:szCs w:val="21"/>
+          <w:lang w:val="en-US" w:eastAsia="ru-RU"/>
+        </w:rPr>
+        <w:t>&gt;</w:t>
+      </w:r>
+    </w:p>
+    <w:p>
+      <w:pPr>
+        <w:shd w:val="clear" w:color="auto" w:fill="272822"/>
+        <w:spacing w:after="0" w:line="285" w:lineRule="atLeast"/>
+        <w:rPr>
+          <w:rFonts w:ascii="Consolas" w:eastAsia="Times New Roman" w:hAnsi="Consolas" w:cs="Times New Roman"/>
+          <w:color w:val="F8F8F2"/>
+          <w:sz w:val="21"/>
+          <w:szCs w:val="21"/>
+          <w:lang w:val="en-US" w:eastAsia="ru-RU"/>
+        </w:rPr>
+      </w:pPr>
+      <w:r>
+        <w:rPr>
+          <w:rFonts w:ascii="Consolas" w:eastAsia="Times New Roman" w:hAnsi="Consolas" w:cs="Times New Roman"/>
+          <w:color w:val="F8F8F2"/>
+          <w:sz w:val="21"/>
+          <w:szCs w:val="21"/>
+          <w:lang w:val="en-US" w:eastAsia="ru-RU"/>
+        </w:rPr>
+        <w:lastRenderedPageBreak/>
+        <w:t>      &lt;</w:t>
+      </w:r>
+      <w:proofErr w:type="spellStart"/>
+      <w:r>
+        <w:rPr>
+          <w:rFonts w:ascii="Consolas" w:eastAsia="Times New Roman" w:hAnsi="Consolas" w:cs="Times New Roman"/>
+          <w:i/>
+          <w:iCs/>
+          <w:color w:val="66D9EF"/>
+          <w:sz w:val="21"/>
+          <w:szCs w:val="21"/>
+          <w:lang w:val="en-US" w:eastAsia="ru-RU"/>
+        </w:rPr>
+        <w:t>StoreContext.Provider</w:t>
+      </w:r>
+      <w:proofErr w:type="spellEnd"/>
+      <w:r>
+        <w:rPr>
+          <w:rFonts w:ascii="Consolas" w:eastAsia="Times New Roman" w:hAnsi="Consolas" w:cs="Times New Roman"/>
+          <w:color w:val="F8F8F2"/>
+          <w:sz w:val="21"/>
+          <w:szCs w:val="21"/>
+          <w:lang w:val="en-US" w:eastAsia="ru-RU"/>
+        </w:rPr>
+        <w:t> </w:t>
+      </w:r>
+      <w:r>
+        <w:rPr>
+          <w:rFonts w:ascii="Consolas" w:eastAsia="Times New Roman" w:hAnsi="Consolas" w:cs="Times New Roman"/>
+          <w:color w:val="A6E22E"/>
+          <w:sz w:val="21"/>
+          <w:szCs w:val="21"/>
+          <w:lang w:val="en-US" w:eastAsia="ru-RU"/>
+        </w:rPr>
+        <w:t>value</w:t>
+      </w:r>
+      <w:proofErr w:type="gramStart"/>
+      <w:r>
+        <w:rPr>
+          <w:rFonts w:ascii="Consolas" w:eastAsia="Times New Roman" w:hAnsi="Consolas" w:cs="Times New Roman"/>
+          <w:color w:val="F92672"/>
+          <w:sz w:val="21"/>
+          <w:szCs w:val="21"/>
+          <w:lang w:val="en-US" w:eastAsia="ru-RU"/>
+        </w:rPr>
+        <w:t>={</w:t>
+      </w:r>
+      <w:proofErr w:type="gramEnd"/>
+      <w:r>
+        <w:rPr>
+          <w:rFonts w:ascii="Consolas" w:eastAsia="Times New Roman" w:hAnsi="Consolas" w:cs="Times New Roman"/>
+          <w:i/>
+          <w:iCs/>
+          <w:color w:val="FD971F"/>
+          <w:sz w:val="21"/>
+          <w:szCs w:val="21"/>
+          <w:lang w:val="en-US" w:eastAsia="ru-RU"/>
+        </w:rPr>
+        <w:t>store</w:t>
+      </w:r>
+      <w:r>
+        <w:rPr>
+          <w:rFonts w:ascii="Consolas" w:eastAsia="Times New Roman" w:hAnsi="Consolas" w:cs="Times New Roman"/>
+          <w:color w:val="F92672"/>
+          <w:sz w:val="21"/>
+          <w:szCs w:val="21"/>
+          <w:lang w:val="en-US" w:eastAsia="ru-RU"/>
+        </w:rPr>
+        <w:t>}</w:t>
+      </w:r>
+      <w:r>
+        <w:rPr>
+          <w:rFonts w:ascii="Consolas" w:eastAsia="Times New Roman" w:hAnsi="Consolas" w:cs="Times New Roman"/>
+          <w:color w:val="F8F8F2"/>
+          <w:sz w:val="21"/>
+          <w:szCs w:val="21"/>
+          <w:lang w:val="en-US" w:eastAsia="ru-RU"/>
+        </w:rPr>
+        <w:t>&gt;</w:t>
+      </w:r>
+    </w:p>
+    <w:p>
+      <w:pPr>
+        <w:shd w:val="clear" w:color="auto" w:fill="272822"/>
+        <w:spacing w:after="0" w:line="285" w:lineRule="atLeast"/>
+        <w:rPr>
+          <w:rFonts w:ascii="Consolas" w:eastAsia="Times New Roman" w:hAnsi="Consolas" w:cs="Times New Roman"/>
+          <w:color w:val="F8F8F2"/>
+          <w:sz w:val="21"/>
+          <w:szCs w:val="21"/>
+          <w:lang w:val="en-US" w:eastAsia="ru-RU"/>
+        </w:rPr>
+      </w:pPr>
+      <w:r>
+        <w:rPr>
+          <w:rFonts w:ascii="Consolas" w:eastAsia="Times New Roman" w:hAnsi="Consolas" w:cs="Times New Roman"/>
+          <w:color w:val="F8F8F2"/>
+          <w:sz w:val="21"/>
+          <w:szCs w:val="21"/>
+          <w:lang w:val="en-US" w:eastAsia="ru-RU"/>
+        </w:rPr>
+        <w:t>        &lt;</w:t>
+      </w:r>
+      <w:r>
+        <w:rPr>
+          <w:rFonts w:ascii="Consolas" w:eastAsia="Times New Roman" w:hAnsi="Consolas" w:cs="Times New Roman"/>
+          <w:i/>
+          <w:iCs/>
+          <w:color w:val="66D9EF"/>
+          <w:sz w:val="21"/>
+          <w:szCs w:val="21"/>
+          <w:lang w:val="en-US" w:eastAsia="ru-RU"/>
+        </w:rPr>
+        <w:t>App</w:t>
+      </w:r>
+      <w:r>
+        <w:rPr>
+          <w:rFonts w:ascii="Consolas" w:eastAsia="Times New Roman" w:hAnsi="Consolas" w:cs="Times New Roman"/>
+          <w:color w:val="F8F8F2"/>
+          <w:sz w:val="21"/>
+          <w:szCs w:val="21"/>
+          <w:lang w:val="en-US" w:eastAsia="ru-RU"/>
+        </w:rPr>
+        <w:t> </w:t>
+      </w:r>
+      <w:r>
+        <w:rPr>
+          <w:rFonts w:ascii="Consolas" w:eastAsia="Times New Roman" w:hAnsi="Consolas" w:cs="Times New Roman"/>
+          <w:color w:val="A6E22E"/>
+          <w:sz w:val="21"/>
+          <w:szCs w:val="21"/>
+          <w:lang w:val="en-US" w:eastAsia="ru-RU"/>
+        </w:rPr>
+        <w:t>store</w:t>
+      </w:r>
+      <w:proofErr w:type="gramStart"/>
+      <w:r>
+        <w:rPr>
+          <w:rFonts w:ascii="Consolas" w:eastAsia="Times New Roman" w:hAnsi="Consolas" w:cs="Times New Roman"/>
+          <w:color w:val="F92672"/>
+          <w:sz w:val="21"/>
+          <w:szCs w:val="21"/>
+          <w:lang w:val="en-US" w:eastAsia="ru-RU"/>
+        </w:rPr>
+        <w:t>={</w:t>
+      </w:r>
+      <w:proofErr w:type="gramEnd"/>
+      <w:r>
+        <w:rPr>
+          <w:rFonts w:ascii="Consolas" w:eastAsia="Times New Roman" w:hAnsi="Consolas" w:cs="Times New Roman"/>
+          <w:i/>
+          <w:iCs/>
+          <w:color w:val="FD971F"/>
+          <w:sz w:val="21"/>
+          <w:szCs w:val="21"/>
+          <w:lang w:val="en-US" w:eastAsia="ru-RU"/>
+        </w:rPr>
+        <w:t>store</w:t>
+      </w:r>
+      <w:r>
+        <w:rPr>
+          <w:rFonts w:ascii="Consolas" w:eastAsia="Times New Roman" w:hAnsi="Consolas" w:cs="Times New Roman"/>
+          <w:color w:val="F92672"/>
+          <w:sz w:val="21"/>
+          <w:szCs w:val="21"/>
+          <w:lang w:val="en-US" w:eastAsia="ru-RU"/>
+        </w:rPr>
+        <w:t>}</w:t>
+      </w:r>
+      <w:r>
+        <w:rPr>
+          <w:rFonts w:ascii="Consolas" w:eastAsia="Times New Roman" w:hAnsi="Consolas" w:cs="Times New Roman"/>
+          <w:color w:val="F8F8F2"/>
+          <w:sz w:val="21"/>
+          <w:szCs w:val="21"/>
+          <w:lang w:val="en-US" w:eastAsia="ru-RU"/>
+        </w:rPr>
+        <w:t> /&gt;</w:t>
+      </w:r>
+    </w:p>
+    <w:p>
+      <w:pPr>
+        <w:shd w:val="clear" w:color="auto" w:fill="272822"/>
+        <w:spacing w:after="0" w:line="285" w:lineRule="atLeast"/>
+        <w:rPr>
+          <w:rFonts w:ascii="Consolas" w:eastAsia="Times New Roman" w:hAnsi="Consolas" w:cs="Times New Roman"/>
+          <w:color w:val="F8F8F2"/>
+          <w:sz w:val="21"/>
+          <w:szCs w:val="21"/>
+          <w:lang w:val="en-US" w:eastAsia="ru-RU"/>
+        </w:rPr>
+      </w:pPr>
+      <w:r>
+        <w:rPr>
+          <w:rFonts w:ascii="Consolas" w:eastAsia="Times New Roman" w:hAnsi="Consolas" w:cs="Times New Roman"/>
+          <w:color w:val="F8F8F2"/>
+          <w:sz w:val="21"/>
+          <w:szCs w:val="21"/>
+          <w:lang w:val="en-US" w:eastAsia="ru-RU"/>
+        </w:rPr>
+        <w:t>      &lt;/</w:t>
+      </w:r>
+      <w:proofErr w:type="spellStart"/>
+      <w:r>
+        <w:rPr>
+          <w:rFonts w:ascii="Consolas" w:eastAsia="Times New Roman" w:hAnsi="Consolas" w:cs="Times New Roman"/>
+          <w:i/>
+          <w:iCs/>
+          <w:color w:val="66D9EF"/>
+          <w:sz w:val="21"/>
+          <w:szCs w:val="21"/>
+          <w:lang w:val="en-US" w:eastAsia="ru-RU"/>
+        </w:rPr>
+        <w:t>StoreContext.Provider</w:t>
+      </w:r>
+      <w:proofErr w:type="spellEnd"/>
+      <w:r>
+        <w:rPr>
+          <w:rFonts w:ascii="Consolas" w:eastAsia="Times New Roman" w:hAnsi="Consolas" w:cs="Times New Roman"/>
+          <w:color w:val="F8F8F2"/>
+          <w:sz w:val="21"/>
+          <w:szCs w:val="21"/>
+          <w:lang w:val="en-US" w:eastAsia="ru-RU"/>
+        </w:rPr>
+        <w:t>&gt;</w:t>
+      </w:r>
+    </w:p>
+    <w:p>
+      <w:pPr>
+        <w:shd w:val="clear" w:color="auto" w:fill="272822"/>
+        <w:spacing w:after="0" w:line="285" w:lineRule="atLeast"/>
+        <w:rPr>
+          <w:rFonts w:ascii="Consolas" w:eastAsia="Times New Roman" w:hAnsi="Consolas" w:cs="Times New Roman"/>
+          <w:color w:val="F8F8F2"/>
+          <w:sz w:val="21"/>
+          <w:szCs w:val="21"/>
+          <w:lang w:val="en-US" w:eastAsia="ru-RU"/>
+        </w:rPr>
+      </w:pPr>
+      <w:r>
+        <w:rPr>
+          <w:rFonts w:ascii="Consolas" w:eastAsia="Times New Roman" w:hAnsi="Consolas" w:cs="Times New Roman"/>
+          <w:color w:val="F8F8F2"/>
+          <w:sz w:val="21"/>
+          <w:szCs w:val="21"/>
+          <w:lang w:val="en-US" w:eastAsia="ru-RU"/>
+        </w:rPr>
+        <w:t>    &lt;/</w:t>
+      </w:r>
+      <w:proofErr w:type="spellStart"/>
+      <w:r>
+        <w:rPr>
+          <w:rFonts w:ascii="Consolas" w:eastAsia="Times New Roman" w:hAnsi="Consolas" w:cs="Times New Roman"/>
+          <w:i/>
+          <w:iCs/>
+          <w:color w:val="66D9EF"/>
+          <w:sz w:val="21"/>
+          <w:szCs w:val="21"/>
+          <w:lang w:val="en-US" w:eastAsia="ru-RU"/>
+        </w:rPr>
+        <w:t>React.StrictMode</w:t>
+      </w:r>
+      <w:proofErr w:type="spellEnd"/>
+      <w:r>
+        <w:rPr>
+          <w:rFonts w:ascii="Consolas" w:eastAsia="Times New Roman" w:hAnsi="Consolas" w:cs="Times New Roman"/>
+          <w:color w:val="F8F8F2"/>
+          <w:sz w:val="21"/>
+          <w:szCs w:val="21"/>
+          <w:lang w:val="en-US" w:eastAsia="ru-RU"/>
+        </w:rPr>
+        <w:t>&gt;,</w:t>
+      </w:r>
+    </w:p>
+    <w:p>
+      <w:pPr>
+        <w:shd w:val="clear" w:color="auto" w:fill="272822"/>
+        <w:spacing w:after="0" w:line="285" w:lineRule="atLeast"/>
+        <w:rPr>
+          <w:rFonts w:ascii="Consolas" w:eastAsia="Times New Roman" w:hAnsi="Consolas" w:cs="Times New Roman"/>
+          <w:color w:val="F8F8F2"/>
+          <w:sz w:val="21"/>
+          <w:szCs w:val="21"/>
+          <w:lang w:val="en-US" w:eastAsia="ru-RU"/>
+        </w:rPr>
+      </w:pPr>
+      <w:r>
+        <w:rPr>
+          <w:rFonts w:ascii="Consolas" w:eastAsia="Times New Roman" w:hAnsi="Consolas" w:cs="Times New Roman"/>
+          <w:color w:val="F8F8F2"/>
+          <w:sz w:val="21"/>
+          <w:szCs w:val="21"/>
+          <w:lang w:val="en-US" w:eastAsia="ru-RU"/>
+        </w:rPr>
+        <w:t>    </w:t>
+      </w:r>
+      <w:proofErr w:type="spellStart"/>
+      <w:proofErr w:type="gramStart"/>
+      <w:r>
+        <w:rPr>
+          <w:rFonts w:ascii="Consolas" w:eastAsia="Times New Roman" w:hAnsi="Consolas" w:cs="Times New Roman"/>
+          <w:color w:val="F8F8F2"/>
+          <w:sz w:val="21"/>
+          <w:szCs w:val="21"/>
+          <w:lang w:val="en-US" w:eastAsia="ru-RU"/>
+        </w:rPr>
+        <w:t>document.</w:t>
+      </w:r>
+      <w:r>
+        <w:rPr>
+          <w:rFonts w:ascii="Consolas" w:eastAsia="Times New Roman" w:hAnsi="Consolas" w:cs="Times New Roman"/>
+          <w:color w:val="A6E22E"/>
+          <w:sz w:val="21"/>
+          <w:szCs w:val="21"/>
+          <w:lang w:val="en-US" w:eastAsia="ru-RU"/>
+        </w:rPr>
+        <w:t>getElementById</w:t>
+      </w:r>
+      <w:proofErr w:type="spellEnd"/>
+      <w:r>
+        <w:rPr>
+          <w:rFonts w:ascii="Consolas" w:eastAsia="Times New Roman" w:hAnsi="Consolas" w:cs="Times New Roman"/>
+          <w:color w:val="F8F8F2"/>
+          <w:sz w:val="21"/>
+          <w:szCs w:val="21"/>
+          <w:lang w:val="en-US" w:eastAsia="ru-RU"/>
+        </w:rPr>
+        <w:t>(</w:t>
+      </w:r>
+      <w:proofErr w:type="gramEnd"/>
+      <w:r>
+        <w:rPr>
+          <w:rFonts w:ascii="Consolas" w:eastAsia="Times New Roman" w:hAnsi="Consolas" w:cs="Times New Roman"/>
+          <w:color w:val="E6DB74"/>
+          <w:sz w:val="21"/>
+          <w:szCs w:val="21"/>
+          <w:lang w:val="en-US" w:eastAsia="ru-RU"/>
+        </w:rPr>
+        <w:t>'root'</w:t>
+      </w:r>
+      <w:r>
+        <w:rPr>
+          <w:rFonts w:ascii="Consolas" w:eastAsia="Times New Roman" w:hAnsi="Consolas" w:cs="Times New Roman"/>
+          <w:color w:val="F8F8F2"/>
+          <w:sz w:val="21"/>
+          <w:szCs w:val="21"/>
+          <w:lang w:val="en-US" w:eastAsia="ru-RU"/>
+        </w:rPr>
+        <w:t>)</w:t>
+      </w:r>
+    </w:p>
+    <w:p>
+      <w:pPr>
+        <w:shd w:val="clear" w:color="auto" w:fill="272822"/>
+        <w:spacing w:after="0" w:line="285" w:lineRule="atLeast"/>
+        <w:rPr>
+          <w:rFonts w:ascii="Consolas" w:eastAsia="Times New Roman" w:hAnsi="Consolas" w:cs="Times New Roman"/>
+          <w:color w:val="F8F8F2"/>
+          <w:sz w:val="21"/>
+          <w:szCs w:val="21"/>
+          <w:lang w:eastAsia="ru-RU"/>
+        </w:rPr>
+      </w:pPr>
+      <w:r>
+        <w:rPr>
+          <w:rFonts w:ascii="Consolas" w:eastAsia="Times New Roman" w:hAnsi="Consolas" w:cs="Times New Roman"/>
+          <w:color w:val="F8F8F2"/>
+          <w:sz w:val="21"/>
+          <w:szCs w:val="21"/>
+          <w:lang w:val="en-US" w:eastAsia="ru-RU"/>
+        </w:rPr>
+        <w:t>  </w:t>
+      </w:r>
+      <w:r>
+        <w:rPr>
+          <w:rFonts w:ascii="Consolas" w:eastAsia="Times New Roman" w:hAnsi="Consolas" w:cs="Times New Roman"/>
+          <w:color w:val="F8F8F2"/>
+          <w:sz w:val="21"/>
+          <w:szCs w:val="21"/>
+          <w:lang w:eastAsia="ru-RU"/>
+        </w:rPr>
+        <w:t>)</w:t>
+      </w:r>
+    </w:p>
+    <w:p>
+      <w:pPr>
+        <w:shd w:val="clear" w:color="auto" w:fill="272822"/>
+        <w:spacing w:after="0" w:line="285" w:lineRule="atLeast"/>
+        <w:rPr>
+          <w:rFonts w:ascii="Consolas" w:eastAsia="Times New Roman" w:hAnsi="Consolas" w:cs="Times New Roman"/>
+          <w:color w:val="F8F8F2"/>
+          <w:sz w:val="21"/>
+          <w:szCs w:val="21"/>
+          <w:lang w:eastAsia="ru-RU"/>
+        </w:rPr>
+      </w:pPr>
+      <w:r>
+        <w:rPr>
+          <w:rFonts w:ascii="Consolas" w:eastAsia="Times New Roman" w:hAnsi="Consolas" w:cs="Times New Roman"/>
+          <w:color w:val="F8F8F2"/>
+          <w:sz w:val="21"/>
+          <w:szCs w:val="21"/>
+          <w:lang w:eastAsia="ru-RU"/>
+        </w:rPr>
+        <w:t>}</w:t>
+      </w:r>
+    </w:p>
+    <w:p>
+      <w:pPr>
+        <w:pStyle w:val="a3"/>
+        <w:spacing w:after="0"/>
+        <w:rPr>
+          <w:b/>
+          <w:lang w:val="en-US"/>
+        </w:rPr>
+      </w:pPr>
+    </w:p>
+    <w:p>
+      <w:pPr>
+        <w:pStyle w:val="a3"/>
+        <w:numPr>
+          <w:ilvl w:val="0"/>
+          <w:numId w:val="9"/>
+        </w:numPr>
+        <w:spacing w:after="0"/>
+        <w:rPr>
+          <w:b/>
+        </w:rPr>
+      </w:pPr>
+      <w:r>
+        <w:rPr>
+          <w:b/>
+        </w:rPr>
+        <w:t xml:space="preserve">К контексту можно подключать только КОНТЕЙНЕРНЫЕ КОМПОНЕНТЫ, нельзя подключать к </w:t>
+      </w:r>
+      <w:proofErr w:type="gramStart"/>
+      <w:r>
+        <w:rPr>
+          <w:b/>
+        </w:rPr>
+        <w:t>презентационным</w:t>
+      </w:r>
+      <w:proofErr w:type="gramEnd"/>
+      <w:r>
+        <w:rPr>
+          <w:b/>
+        </w:rPr>
+        <w:t>!</w:t>
+      </w:r>
+    </w:p>
+    <w:p>
+      <w:pPr>
+        <w:pStyle w:val="a3"/>
+        <w:numPr>
+          <w:ilvl w:val="0"/>
+          <w:numId w:val="9"/>
+        </w:numPr>
+        <w:spacing w:after="0"/>
+        <w:rPr>
+          <w:b/>
+        </w:rPr>
+      </w:pPr>
+      <w:r>
+        <w:rPr>
+          <w:b/>
+        </w:rPr>
+        <w:t xml:space="preserve">Обернем нашу компоненту </w:t>
+      </w:r>
+      <w:proofErr w:type="spellStart"/>
+      <w:r>
+        <w:rPr>
+          <w:b/>
+          <w:lang w:val="en-US"/>
+        </w:rPr>
+        <w:t>DiaogsContainer</w:t>
+      </w:r>
+      <w:proofErr w:type="spellEnd"/>
+      <w:r>
+        <w:rPr>
+          <w:b/>
+        </w:rPr>
+        <w:t>.</w:t>
+      </w:r>
+      <w:proofErr w:type="spellStart"/>
+      <w:r>
+        <w:rPr>
+          <w:b/>
+          <w:lang w:val="en-US"/>
+        </w:rPr>
+        <w:t>tsx</w:t>
+      </w:r>
+      <w:proofErr w:type="spellEnd"/>
+      <w:r>
+        <w:rPr>
+          <w:b/>
+        </w:rPr>
+        <w:t xml:space="preserve"> </w:t>
+      </w:r>
+      <w:r>
+        <w:rPr>
+          <w:b/>
+        </w:rPr>
+        <w:t xml:space="preserve">в </w:t>
+      </w:r>
+      <w:r>
+        <w:rPr>
+          <w:b/>
+        </w:rPr>
+        <w:t>&lt;</w:t>
+      </w:r>
+      <w:proofErr w:type="spellStart"/>
+      <w:r>
+        <w:rPr>
+          <w:b/>
+        </w:rPr>
+        <w:t>StoreContext.Consumer</w:t>
+      </w:r>
+      <w:proofErr w:type="spellEnd"/>
+      <w:r>
+        <w:rPr>
+          <w:b/>
+        </w:rPr>
+        <w:t>&gt;</w:t>
+      </w:r>
+      <w:r>
+        <w:rPr>
+          <w:b/>
+        </w:rPr>
+        <w:t>, до</w:t>
+      </w:r>
+      <w:r>
+        <w:rPr>
+          <w:b/>
+        </w:rPr>
+        <w:t>б</w:t>
+      </w:r>
+      <w:r>
+        <w:rPr>
+          <w:b/>
+        </w:rPr>
+        <w:t>авим колл-бек функцию</w:t>
+      </w:r>
+      <w:proofErr w:type="gramStart"/>
+      <w:r>
+        <w:rPr>
+          <w:b/>
+        </w:rPr>
+        <w:t xml:space="preserve"> П</w:t>
+      </w:r>
+      <w:proofErr w:type="gramEnd"/>
+      <w:r>
+        <w:rPr>
+          <w:b/>
+        </w:rPr>
+        <w:t>еренесем функции компоненты в тот же колл-бек</w:t>
+      </w:r>
+      <w:r>
+        <w:rPr>
+          <w:b/>
+        </w:rPr>
+        <w:t>:</w:t>
+      </w:r>
+    </w:p>
+    <w:p>
+      <w:pPr>
+        <w:pStyle w:val="a3"/>
+        <w:spacing w:after="0"/>
+        <w:rPr>
+          <w:b/>
+          <w:lang w:val="en-US"/>
+        </w:rPr>
+      </w:pPr>
+    </w:p>
+    <w:p>
+      <w:pPr>
+        <w:spacing w:after="0"/>
+        <w:rPr>
+          <w:b/>
+        </w:rPr>
+      </w:pPr>
+    </w:p>
+    <w:p>
+      <w:pPr>
+        <w:spacing w:after="0"/>
+        <w:rPr>
+          <w:b/>
+        </w:rPr>
+      </w:pPr>
+      <w:proofErr w:type="gramStart"/>
+      <w:r>
+        <w:rPr>
+          <w:b/>
+          <w:highlight w:val="red"/>
+        </w:rPr>
+        <w:t xml:space="preserve">Похожий функционал можно сделать с помощью библиотеки </w:t>
+      </w:r>
+      <w:r>
+        <w:rPr>
+          <w:b/>
+          <w:highlight w:val="red"/>
+          <w:lang w:val="en-US"/>
+        </w:rPr>
+        <w:t>React</w:t>
+      </w:r>
+      <w:r>
+        <w:rPr>
+          <w:b/>
+          <w:highlight w:val="red"/>
+        </w:rPr>
+        <w:t xml:space="preserve"> </w:t>
+      </w:r>
+      <w:proofErr w:type="spellStart"/>
+      <w:r>
+        <w:rPr>
+          <w:b/>
+          <w:highlight w:val="red"/>
+          <w:lang w:val="en-US"/>
+        </w:rPr>
+        <w:t>Redux</w:t>
+      </w:r>
+      <w:proofErr w:type="spellEnd"/>
+      <w:r>
+        <w:rPr>
+          <w:b/>
+          <w:highlight w:val="red"/>
+        </w:rPr>
+        <w:t xml:space="preserve">. () не путать с простым </w:t>
+      </w:r>
+      <w:proofErr w:type="spellStart"/>
+      <w:r>
+        <w:rPr>
+          <w:b/>
+          <w:highlight w:val="red"/>
+          <w:lang w:val="en-US"/>
+        </w:rPr>
+        <w:t>Redu</w:t>
+      </w:r>
+      <w:proofErr w:type="spellEnd"/>
+      <w:r>
+        <w:rPr>
+          <w:b/>
+          <w:highlight w:val="red"/>
+        </w:rPr>
+        <w:t>!!!)</w:t>
+      </w:r>
+      <w:proofErr w:type="gramEnd"/>
+    </w:p>
+    <w:p>
+      <w:pPr>
+        <w:pStyle w:val="a3"/>
+        <w:spacing w:after="0"/>
+        <w:rPr>
+          <w:b/>
+        </w:rPr>
+      </w:pPr>
+    </w:p>
+    <w:p>
+      <w:pPr>
+        <w:spacing w:after="0"/>
+        <w:rPr>
+          <w:b/>
+        </w:rPr>
+      </w:pPr>
+      <w:r>
+        <w:rPr>
+          <w:b/>
+        </w:rPr>
+        <w:t>https://react-redux.js.org/</w:t>
+      </w:r>
+    </w:p>
+    <w:p>
+      <w:pPr>
+        <w:spacing w:after="0"/>
+        <w:rPr>
+          <w:b/>
+          <w:lang w:val="en-US"/>
+        </w:rPr>
+      </w:pPr>
+    </w:p>
+    <w:p>
+      <w:pPr>
+        <w:spacing w:after="0"/>
+      </w:pPr>
     </w:p>
     <w:sectPr>
       <w:pgSz w:w="11906" w:h="16838"/>
@@ -47592,9 +49411,9 @@
     </w:lvl>
   </w:abstractNum>
   <w:abstractNum w:abstractNumId="6">
-    <w:nsid w:val="5FB43516"/>
+    <w:nsid w:val="576B601D"/>
     <w:multiLevelType w:val="hybridMultilevel"/>
-    <w:tmpl w:val="7DF0BE72"/>
+    <w:tmpl w:val="4D4259EC"/>
     <w:lvl w:ilvl="0" w:tplc="0419000F">
       <w:start w:val="1"/>
       <w:numFmt w:val="decimal"/>
@@ -47681,9 +49500,9 @@
     </w:lvl>
   </w:abstractNum>
   <w:abstractNum w:abstractNumId="7">
-    <w:nsid w:val="746B6C4B"/>
+    <w:nsid w:val="5FB43516"/>
     <w:multiLevelType w:val="hybridMultilevel"/>
-    <w:tmpl w:val="25161C3C"/>
+    <w:tmpl w:val="7DF0BE72"/>
     <w:lvl w:ilvl="0" w:tplc="0419000F">
       <w:start w:val="1"/>
       <w:numFmt w:val="decimal"/>
@@ -47769,14 +49588,103 @@
       </w:pPr>
     </w:lvl>
   </w:abstractNum>
+  <w:abstractNum w:abstractNumId="8">
+    <w:nsid w:val="746B6C4B"/>
+    <w:multiLevelType w:val="hybridMultilevel"/>
+    <w:tmpl w:val="25161C3C"/>
+    <w:lvl w:ilvl="0" w:tplc="0419000F">
+      <w:start w:val="1"/>
+      <w:numFmt w:val="decimal"/>
+      <w:lvlText w:val="%1."/>
+      <w:lvlJc w:val="left"/>
+      <w:pPr>
+        <w:ind w:left="720" w:hanging="360"/>
+      </w:pPr>
+      <w:rPr>
+        <w:rFonts w:hint="default"/>
+      </w:rPr>
+    </w:lvl>
+    <w:lvl w:ilvl="1" w:tplc="04190019" w:tentative="1">
+      <w:start w:val="1"/>
+      <w:numFmt w:val="lowerLetter"/>
+      <w:lvlText w:val="%2."/>
+      <w:lvlJc w:val="left"/>
+      <w:pPr>
+        <w:ind w:left="1440" w:hanging="360"/>
+      </w:pPr>
+    </w:lvl>
+    <w:lvl w:ilvl="2" w:tplc="0419001B" w:tentative="1">
+      <w:start w:val="1"/>
+      <w:numFmt w:val="lowerRoman"/>
+      <w:lvlText w:val="%3."/>
+      <w:lvlJc w:val="right"/>
+      <w:pPr>
+        <w:ind w:left="2160" w:hanging="180"/>
+      </w:pPr>
+    </w:lvl>
+    <w:lvl w:ilvl="3" w:tplc="0419000F" w:tentative="1">
+      <w:start w:val="1"/>
+      <w:numFmt w:val="decimal"/>
+      <w:lvlText w:val="%4."/>
+      <w:lvlJc w:val="left"/>
+      <w:pPr>
+        <w:ind w:left="2880" w:hanging="360"/>
+      </w:pPr>
+    </w:lvl>
+    <w:lvl w:ilvl="4" w:tplc="04190019" w:tentative="1">
+      <w:start w:val="1"/>
+      <w:numFmt w:val="lowerLetter"/>
+      <w:lvlText w:val="%5."/>
+      <w:lvlJc w:val="left"/>
+      <w:pPr>
+        <w:ind w:left="3600" w:hanging="360"/>
+      </w:pPr>
+    </w:lvl>
+    <w:lvl w:ilvl="5" w:tplc="0419001B" w:tentative="1">
+      <w:start w:val="1"/>
+      <w:numFmt w:val="lowerRoman"/>
+      <w:lvlText w:val="%6."/>
+      <w:lvlJc w:val="right"/>
+      <w:pPr>
+        <w:ind w:left="4320" w:hanging="180"/>
+      </w:pPr>
+    </w:lvl>
+    <w:lvl w:ilvl="6" w:tplc="0419000F" w:tentative="1">
+      <w:start w:val="1"/>
+      <w:numFmt w:val="decimal"/>
+      <w:lvlText w:val="%7."/>
+      <w:lvlJc w:val="left"/>
+      <w:pPr>
+        <w:ind w:left="5040" w:hanging="360"/>
+      </w:pPr>
+    </w:lvl>
+    <w:lvl w:ilvl="7" w:tplc="04190019" w:tentative="1">
+      <w:start w:val="1"/>
+      <w:numFmt w:val="lowerLetter"/>
+      <w:lvlText w:val="%8."/>
+      <w:lvlJc w:val="left"/>
+      <w:pPr>
+        <w:ind w:left="5760" w:hanging="360"/>
+      </w:pPr>
+    </w:lvl>
+    <w:lvl w:ilvl="8" w:tplc="0419001B" w:tentative="1">
+      <w:start w:val="1"/>
+      <w:numFmt w:val="lowerRoman"/>
+      <w:lvlText w:val="%9."/>
+      <w:lvlJc w:val="right"/>
+      <w:pPr>
+        <w:ind w:left="6480" w:hanging="180"/>
+      </w:pPr>
+    </w:lvl>
+  </w:abstractNum>
   <w:num w:numId="1">
     <w:abstractNumId w:val="4"/>
   </w:num>
   <w:num w:numId="2">
-    <w:abstractNumId w:val="6"/>
+    <w:abstractNumId w:val="7"/>
   </w:num>
   <w:num w:numId="3">
-    <w:abstractNumId w:val="7"/>
+    <w:abstractNumId w:val="8"/>
   </w:num>
   <w:num w:numId="4">
     <w:abstractNumId w:val="0"/>
@@ -47792,6 +49700,9 @@
   </w:num>
   <w:num w:numId="8">
     <w:abstractNumId w:val="1"/>
+  </w:num>
+  <w:num w:numId="9">
+    <w:abstractNumId w:val="6"/>
   </w:num>
 </w:numbering>
 </file>
@@ -48138,7 +50049,6 @@
     <w:name w:val="Hyperlink"/>
     <w:basedOn w:val="a0"/>
     <w:uiPriority w:val="99"/>
-    <w:semiHidden/>
     <w:unhideWhenUsed/>
     <w:rsid w:val="00530840"/>
     <w:rPr>
@@ -48530,7 +50440,6 @@
     <w:name w:val="Hyperlink"/>
     <w:basedOn w:val="a0"/>
     <w:uiPriority w:val="99"/>
-    <w:semiHidden/>
     <w:unhideWhenUsed/>
     <w:rsid w:val="00530840"/>
     <w:rPr>

</xml_diff>

<commit_message>
lesson 49. Create Users page: UsersContainer, usersReducer, Users component
</commit_message>
<xml_diff>
--- a/notes/Путь Самурая 1.0.docx
+++ b/notes/Путь Самурая 1.0.docx
@@ -53607,10 +53607,7 @@
       </w:r>
       <w:proofErr w:type="spellEnd"/>
       <w:r>
-        <w:t> </w:t>
-      </w:r>
-      <w:r>
-        <w:t xml:space="preserve"> и </w:t>
+        <w:t xml:space="preserve">  и </w:t>
       </w:r>
       <w:proofErr w:type="spellStart"/>
       <w:r>
@@ -53690,23 +53687,7 @@
           <w:szCs w:val="36"/>
           <w:highlight w:val="yellow"/>
         </w:rPr>
-        <w:t>4</w:t>
-      </w:r>
-      <w:r>
-        <w:rPr>
-          <w:sz w:val="36"/>
-          <w:szCs w:val="36"/>
-          <w:highlight w:val="yellow"/>
-        </w:rPr>
-        <w:t>6</w:t>
-      </w:r>
-      <w:r>
-        <w:rPr>
-          <w:sz w:val="36"/>
-          <w:szCs w:val="36"/>
-          <w:highlight w:val="yellow"/>
-        </w:rPr>
-        <w:t xml:space="preserve">.  </w:t>
+        <w:t xml:space="preserve">46.  </w:t>
       </w:r>
       <w:r>
         <w:rPr>
@@ -57437,6 +57418,7 @@
           <w:lang w:val="en-US" w:eastAsia="ru-RU"/>
         </w:rPr>
       </w:pPr>
+      <w:proofErr w:type="gramStart"/>
       <w:r>
         <w:rPr>
           <w:rFonts w:ascii="Consolas" w:eastAsia="Times New Roman" w:hAnsi="Consolas" w:cs="Times New Roman"/>
@@ -57449,6 +57431,7 @@
         </w:rPr>
         <w:t>let</w:t>
       </w:r>
+      <w:proofErr w:type="gramEnd"/>
       <w:r>
         <w:rPr>
           <w:rFonts w:ascii="Consolas" w:eastAsia="Times New Roman" w:hAnsi="Consolas" w:cs="Times New Roman"/>
@@ -57638,6 +57621,7 @@
         </w:rPr>
         <w:t>  </w:t>
       </w:r>
+      <w:proofErr w:type="gramStart"/>
       <w:r>
         <w:rPr>
           <w:rFonts w:ascii="Consolas" w:eastAsia="Times New Roman" w:hAnsi="Consolas" w:cs="Times New Roman"/>
@@ -57648,6 +57632,7 @@
         </w:rPr>
         <w:t>return</w:t>
       </w:r>
+      <w:proofErr w:type="gramEnd"/>
       <w:r>
         <w:rPr>
           <w:rFonts w:ascii="Consolas" w:eastAsia="Times New Roman" w:hAnsi="Consolas" w:cs="Times New Roman"/>
@@ -57679,8 +57664,33 @@
           <w:szCs w:val="21"/>
           <w:lang w:val="en-US" w:eastAsia="ru-RU"/>
         </w:rPr>
-        <w:t>    newPostText: </w:t>
-      </w:r>
+        <w:t>    </w:t>
+      </w:r>
+      <w:proofErr w:type="spellStart"/>
+      <w:proofErr w:type="gramStart"/>
+      <w:r>
+        <w:rPr>
+          <w:rFonts w:ascii="Consolas" w:eastAsia="Times New Roman" w:hAnsi="Consolas" w:cs="Times New Roman"/>
+          <w:color w:val="F8F8F2"/>
+          <w:sz w:val="21"/>
+          <w:szCs w:val="21"/>
+          <w:lang w:val="en-US" w:eastAsia="ru-RU"/>
+        </w:rPr>
+        <w:t>newPostText</w:t>
+      </w:r>
+      <w:proofErr w:type="spellEnd"/>
+      <w:proofErr w:type="gramEnd"/>
+      <w:r>
+        <w:rPr>
+          <w:rFonts w:ascii="Consolas" w:eastAsia="Times New Roman" w:hAnsi="Consolas" w:cs="Times New Roman"/>
+          <w:color w:val="F8F8F2"/>
+          <w:sz w:val="21"/>
+          <w:szCs w:val="21"/>
+          <w:lang w:val="en-US" w:eastAsia="ru-RU"/>
+        </w:rPr>
+        <w:t>: </w:t>
+      </w:r>
+      <w:proofErr w:type="spellStart"/>
       <w:r>
         <w:rPr>
           <w:rFonts w:ascii="Consolas" w:eastAsia="Times New Roman" w:hAnsi="Consolas" w:cs="Times New Roman"/>
@@ -57701,7 +57711,18 @@
           <w:szCs w:val="21"/>
           <w:lang w:val="en-US" w:eastAsia="ru-RU"/>
         </w:rPr>
-        <w:t>.profilePage.newPostText,</w:t>
+        <w:t>.profilePage.newPostText</w:t>
+      </w:r>
+      <w:proofErr w:type="spellEnd"/>
+      <w:r>
+        <w:rPr>
+          <w:rFonts w:ascii="Consolas" w:eastAsia="Times New Roman" w:hAnsi="Consolas" w:cs="Times New Roman"/>
+          <w:color w:val="F8F8F2"/>
+          <w:sz w:val="21"/>
+          <w:szCs w:val="21"/>
+          <w:lang w:val="en-US" w:eastAsia="ru-RU"/>
+        </w:rPr>
+        <w:t>,</w:t>
       </w:r>
     </w:p>
     <w:p>
@@ -57724,8 +57745,33 @@
           <w:szCs w:val="21"/>
           <w:lang w:val="en-US" w:eastAsia="ru-RU"/>
         </w:rPr>
-        <w:t>    postsData: </w:t>
-      </w:r>
+        <w:t>    </w:t>
+      </w:r>
+      <w:proofErr w:type="spellStart"/>
+      <w:proofErr w:type="gramStart"/>
+      <w:r>
+        <w:rPr>
+          <w:rFonts w:ascii="Consolas" w:eastAsia="Times New Roman" w:hAnsi="Consolas" w:cs="Times New Roman"/>
+          <w:color w:val="F8F8F2"/>
+          <w:sz w:val="21"/>
+          <w:szCs w:val="21"/>
+          <w:lang w:val="en-US" w:eastAsia="ru-RU"/>
+        </w:rPr>
+        <w:t>postsData</w:t>
+      </w:r>
+      <w:proofErr w:type="spellEnd"/>
+      <w:proofErr w:type="gramEnd"/>
+      <w:r>
+        <w:rPr>
+          <w:rFonts w:ascii="Consolas" w:eastAsia="Times New Roman" w:hAnsi="Consolas" w:cs="Times New Roman"/>
+          <w:color w:val="F8F8F2"/>
+          <w:sz w:val="21"/>
+          <w:szCs w:val="21"/>
+          <w:lang w:val="en-US" w:eastAsia="ru-RU"/>
+        </w:rPr>
+        <w:t>: </w:t>
+      </w:r>
+      <w:proofErr w:type="spellStart"/>
       <w:r>
         <w:rPr>
           <w:rFonts w:ascii="Consolas" w:eastAsia="Times New Roman" w:hAnsi="Consolas" w:cs="Times New Roman"/>
@@ -57748,6 +57794,7 @@
         </w:rPr>
         <w:t>.profilePage.posts</w:t>
       </w:r>
+      <w:proofErr w:type="spellEnd"/>
     </w:p>
     <w:p>
       <w:pPr>
@@ -57807,6 +57854,7 @@
           <w:lang w:val="en-US" w:eastAsia="ru-RU"/>
         </w:rPr>
       </w:pPr>
+      <w:proofErr w:type="gramStart"/>
       <w:r>
         <w:rPr>
           <w:rFonts w:ascii="Consolas" w:eastAsia="Times New Roman" w:hAnsi="Consolas" w:cs="Times New Roman"/>
@@ -57819,6 +57867,7 @@
         </w:rPr>
         <w:t>let</w:t>
       </w:r>
+      <w:proofErr w:type="gramEnd"/>
       <w:r>
         <w:rPr>
           <w:rFonts w:ascii="Consolas" w:eastAsia="Times New Roman" w:hAnsi="Consolas" w:cs="Times New Roman"/>
@@ -58041,6 +58090,7 @@
         </w:rPr>
         <w:t>  </w:t>
       </w:r>
+      <w:proofErr w:type="gramStart"/>
       <w:r>
         <w:rPr>
           <w:rFonts w:ascii="Consolas" w:eastAsia="Times New Roman" w:hAnsi="Consolas" w:cs="Times New Roman"/>
@@ -58051,6 +58101,7 @@
         </w:rPr>
         <w:t>return</w:t>
       </w:r>
+      <w:proofErr w:type="gramEnd"/>
       <w:r>
         <w:rPr>
           <w:rFonts w:ascii="Consolas" w:eastAsia="Times New Roman" w:hAnsi="Consolas" w:cs="Times New Roman"/>
@@ -58084,6 +58135,8 @@
         </w:rPr>
         <w:t>    </w:t>
       </w:r>
+      <w:proofErr w:type="spellStart"/>
+      <w:proofErr w:type="gramStart"/>
       <w:r>
         <w:rPr>
           <w:rFonts w:ascii="Consolas" w:eastAsia="Times New Roman" w:hAnsi="Consolas" w:cs="Times New Roman"/>
@@ -58094,6 +58147,8 @@
         </w:rPr>
         <w:t>updateNewPostText</w:t>
       </w:r>
+      <w:proofErr w:type="spellEnd"/>
+      <w:proofErr w:type="gramEnd"/>
       <w:r>
         <w:rPr>
           <w:rFonts w:ascii="Consolas" w:eastAsia="Times New Roman" w:hAnsi="Consolas" w:cs="Times New Roman"/>
@@ -58104,6 +58159,7 @@
         </w:rPr>
         <w:t>: (</w:t>
       </w:r>
+      <w:proofErr w:type="spellStart"/>
       <w:r>
         <w:rPr>
           <w:rFonts w:ascii="Consolas" w:eastAsia="Times New Roman" w:hAnsi="Consolas" w:cs="Times New Roman"/>
@@ -58116,6 +58172,7 @@
         </w:rPr>
         <w:t>newText</w:t>
       </w:r>
+      <w:proofErr w:type="spellEnd"/>
       <w:r>
         <w:rPr>
           <w:rFonts w:ascii="Consolas" w:eastAsia="Times New Roman" w:hAnsi="Consolas" w:cs="Times New Roman"/>
@@ -58203,6 +58260,7 @@
         </w:rPr>
         <w:t>      </w:t>
       </w:r>
+      <w:proofErr w:type="gramStart"/>
       <w:r>
         <w:rPr>
           <w:rFonts w:ascii="Consolas" w:eastAsia="Times New Roman" w:hAnsi="Consolas" w:cs="Times New Roman"/>
@@ -58223,6 +58281,8 @@
         </w:rPr>
         <w:t>(</w:t>
       </w:r>
+      <w:proofErr w:type="spellStart"/>
+      <w:proofErr w:type="gramEnd"/>
       <w:r>
         <w:rPr>
           <w:rFonts w:ascii="Consolas" w:eastAsia="Times New Roman" w:hAnsi="Consolas" w:cs="Times New Roman"/>
@@ -58233,6 +58293,7 @@
         </w:rPr>
         <w:t>updatePostTextAC</w:t>
       </w:r>
+      <w:proofErr w:type="spellEnd"/>
       <w:r>
         <w:rPr>
           <w:rFonts w:ascii="Consolas" w:eastAsia="Times New Roman" w:hAnsi="Consolas" w:cs="Times New Roman"/>
@@ -58243,6 +58304,7 @@
         </w:rPr>
         <w:t>(</w:t>
       </w:r>
+      <w:proofErr w:type="spellStart"/>
       <w:r>
         <w:rPr>
           <w:rFonts w:ascii="Consolas" w:eastAsia="Times New Roman" w:hAnsi="Consolas" w:cs="Times New Roman"/>
@@ -58255,6 +58317,7 @@
         </w:rPr>
         <w:t>newText</w:t>
       </w:r>
+      <w:proofErr w:type="spellEnd"/>
       <w:r>
         <w:rPr>
           <w:rFonts w:ascii="Consolas" w:eastAsia="Times New Roman" w:hAnsi="Consolas" w:cs="Times New Roman"/>
@@ -58311,6 +58374,8 @@
         </w:rPr>
         <w:t>    </w:t>
       </w:r>
+      <w:proofErr w:type="spellStart"/>
+      <w:proofErr w:type="gramStart"/>
       <w:r>
         <w:rPr>
           <w:rFonts w:ascii="Consolas" w:eastAsia="Times New Roman" w:hAnsi="Consolas" w:cs="Times New Roman"/>
@@ -58321,6 +58386,8 @@
         </w:rPr>
         <w:t>addPost</w:t>
       </w:r>
+      <w:proofErr w:type="spellEnd"/>
+      <w:proofErr w:type="gramEnd"/>
       <w:r>
         <w:rPr>
           <w:rFonts w:ascii="Consolas" w:eastAsia="Times New Roman" w:hAnsi="Consolas" w:cs="Times New Roman"/>
@@ -58331,6 +58398,7 @@
         </w:rPr>
         <w:t>: (</w:t>
       </w:r>
+      <w:proofErr w:type="spellStart"/>
       <w:r>
         <w:rPr>
           <w:rFonts w:ascii="Consolas" w:eastAsia="Times New Roman" w:hAnsi="Consolas" w:cs="Times New Roman"/>
@@ -58343,6 +58411,7 @@
         </w:rPr>
         <w:t>newText</w:t>
       </w:r>
+      <w:proofErr w:type="spellEnd"/>
       <w:r>
         <w:rPr>
           <w:rFonts w:ascii="Consolas" w:eastAsia="Times New Roman" w:hAnsi="Consolas" w:cs="Times New Roman"/>
@@ -58430,6 +58499,7 @@
         </w:rPr>
         <w:t>      </w:t>
       </w:r>
+      <w:proofErr w:type="gramStart"/>
       <w:r>
         <w:rPr>
           <w:rFonts w:ascii="Consolas" w:eastAsia="Times New Roman" w:hAnsi="Consolas" w:cs="Times New Roman"/>
@@ -58450,6 +58520,8 @@
         </w:rPr>
         <w:t>(</w:t>
       </w:r>
+      <w:proofErr w:type="spellStart"/>
+      <w:proofErr w:type="gramEnd"/>
       <w:r>
         <w:rPr>
           <w:rFonts w:ascii="Consolas" w:eastAsia="Times New Roman" w:hAnsi="Consolas" w:cs="Times New Roman"/>
@@ -58460,6 +58532,7 @@
         </w:rPr>
         <w:t>addPostAC</w:t>
       </w:r>
+      <w:proofErr w:type="spellEnd"/>
       <w:r>
         <w:rPr>
           <w:rFonts w:ascii="Consolas" w:eastAsia="Times New Roman" w:hAnsi="Consolas" w:cs="Times New Roman"/>
@@ -58470,6 +58543,7 @@
         </w:rPr>
         <w:t>(</w:t>
       </w:r>
+      <w:proofErr w:type="spellStart"/>
       <w:r>
         <w:rPr>
           <w:rFonts w:ascii="Consolas" w:eastAsia="Times New Roman" w:hAnsi="Consolas" w:cs="Times New Roman"/>
@@ -58482,6 +58556,7 @@
         </w:rPr>
         <w:t>newText</w:t>
       </w:r>
+      <w:proofErr w:type="spellEnd"/>
       <w:r>
         <w:rPr>
           <w:rFonts w:ascii="Consolas" w:eastAsia="Times New Roman" w:hAnsi="Consolas" w:cs="Times New Roman"/>
@@ -58587,6 +58662,7 @@
           <w:lang w:val="en-US" w:eastAsia="ru-RU"/>
         </w:rPr>
       </w:pPr>
+      <w:proofErr w:type="gramStart"/>
       <w:r>
         <w:rPr>
           <w:rFonts w:ascii="Consolas" w:eastAsia="Times New Roman" w:hAnsi="Consolas" w:cs="Times New Roman"/>
@@ -58597,6 +58673,7 @@
         </w:rPr>
         <w:t>export</w:t>
       </w:r>
+      <w:proofErr w:type="gramEnd"/>
       <w:r>
         <w:rPr>
           <w:rFonts w:ascii="Consolas" w:eastAsia="Times New Roman" w:hAnsi="Consolas" w:cs="Times New Roman"/>
@@ -58607,6 +58684,7 @@
         </w:rPr>
         <w:t> </w:t>
       </w:r>
+      <w:proofErr w:type="spellStart"/>
       <w:r>
         <w:rPr>
           <w:rFonts w:ascii="Consolas" w:eastAsia="Times New Roman" w:hAnsi="Consolas" w:cs="Times New Roman"/>
@@ -58619,15 +58697,38 @@
         </w:rPr>
         <w:t>const</w:t>
       </w:r>
-      <w:r>
-        <w:rPr>
-          <w:rFonts w:ascii="Consolas" w:eastAsia="Times New Roman" w:hAnsi="Consolas" w:cs="Times New Roman"/>
-          <w:color w:val="F8F8F2"/>
-          <w:sz w:val="21"/>
-          <w:szCs w:val="21"/>
-          <w:lang w:val="en-US" w:eastAsia="ru-RU"/>
-        </w:rPr>
-        <w:t> MyPostsContainer </w:t>
+      <w:proofErr w:type="spellEnd"/>
+      <w:r>
+        <w:rPr>
+          <w:rFonts w:ascii="Consolas" w:eastAsia="Times New Roman" w:hAnsi="Consolas" w:cs="Times New Roman"/>
+          <w:color w:val="F8F8F2"/>
+          <w:sz w:val="21"/>
+          <w:szCs w:val="21"/>
+          <w:lang w:val="en-US" w:eastAsia="ru-RU"/>
+        </w:rPr>
+        <w:t> </w:t>
+      </w:r>
+      <w:proofErr w:type="spellStart"/>
+      <w:r>
+        <w:rPr>
+          <w:rFonts w:ascii="Consolas" w:eastAsia="Times New Roman" w:hAnsi="Consolas" w:cs="Times New Roman"/>
+          <w:color w:val="F8F8F2"/>
+          <w:sz w:val="21"/>
+          <w:szCs w:val="21"/>
+          <w:lang w:val="en-US" w:eastAsia="ru-RU"/>
+        </w:rPr>
+        <w:t>MyPostsContainer</w:t>
+      </w:r>
+      <w:proofErr w:type="spellEnd"/>
+      <w:r>
+        <w:rPr>
+          <w:rFonts w:ascii="Consolas" w:eastAsia="Times New Roman" w:hAnsi="Consolas" w:cs="Times New Roman"/>
+          <w:color w:val="F8F8F2"/>
+          <w:sz w:val="21"/>
+          <w:szCs w:val="21"/>
+          <w:lang w:val="en-US" w:eastAsia="ru-RU"/>
+        </w:rPr>
+        <w:t> </w:t>
       </w:r>
       <w:r>
         <w:rPr>
@@ -58692,6 +58793,8 @@
         </w:rPr>
         <w:t>  </w:t>
       </w:r>
+      <w:proofErr w:type="spellStart"/>
+      <w:proofErr w:type="gramStart"/>
       <w:r>
         <w:rPr>
           <w:rFonts w:ascii="Consolas" w:eastAsia="Times New Roman" w:hAnsi="Consolas" w:cs="Times New Roman"/>
@@ -58702,6 +58805,8 @@
         </w:rPr>
         <w:t>mapStateToProps</w:t>
       </w:r>
+      <w:proofErr w:type="spellEnd"/>
+      <w:proofErr w:type="gramEnd"/>
       <w:r>
         <w:rPr>
           <w:rFonts w:ascii="Consolas" w:eastAsia="Times New Roman" w:hAnsi="Consolas" w:cs="Times New Roman"/>
@@ -58722,7 +58827,7 @@
           <w:color w:val="F8F8F2"/>
           <w:sz w:val="21"/>
           <w:szCs w:val="21"/>
-          <w:lang w:eastAsia="ru-RU"/>
+          <w:lang w:val="en-US" w:eastAsia="ru-RU"/>
         </w:rPr>
       </w:pPr>
       <w:r>
@@ -58736,17 +58841,19 @@
         <w:t>  </w:t>
       </w:r>
       <w:proofErr w:type="spellStart"/>
+      <w:proofErr w:type="gramStart"/>
       <w:r>
         <w:rPr>
           <w:rFonts w:ascii="Consolas" w:eastAsia="Times New Roman" w:hAnsi="Consolas" w:cs="Times New Roman"/>
           <w:color w:val="A6E22E"/>
           <w:sz w:val="21"/>
           <w:szCs w:val="21"/>
-          <w:lang w:eastAsia="ru-RU"/>
+          <w:lang w:val="en-US" w:eastAsia="ru-RU"/>
         </w:rPr>
         <w:t>mapDispatchToProps</w:t>
       </w:r>
       <w:proofErr w:type="spellEnd"/>
+      <w:proofErr w:type="gramEnd"/>
     </w:p>
     <w:p>
       <w:pPr>
@@ -58757,7 +58864,7 @@
           <w:color w:val="F8F8F2"/>
           <w:sz w:val="21"/>
           <w:szCs w:val="21"/>
-          <w:lang w:eastAsia="ru-RU"/>
+          <w:lang w:val="en-US" w:eastAsia="ru-RU"/>
         </w:rPr>
       </w:pPr>
       <w:proofErr w:type="gramStart"/>
@@ -58767,18 +58874,19 @@
           <w:color w:val="F8F8F2"/>
           <w:sz w:val="21"/>
           <w:szCs w:val="21"/>
-          <w:lang w:eastAsia="ru-RU"/>
+          <w:lang w:val="en-US" w:eastAsia="ru-RU"/>
         </w:rPr>
         <w:t>)(</w:t>
       </w:r>
       <w:proofErr w:type="spellStart"/>
+      <w:proofErr w:type="gramEnd"/>
       <w:r>
         <w:rPr>
           <w:rFonts w:ascii="Consolas" w:eastAsia="Times New Roman" w:hAnsi="Consolas" w:cs="Times New Roman"/>
           <w:color w:val="A6E22E"/>
           <w:sz w:val="21"/>
           <w:szCs w:val="21"/>
-          <w:lang w:eastAsia="ru-RU"/>
+          <w:lang w:val="en-US" w:eastAsia="ru-RU"/>
         </w:rPr>
         <w:t>MyPosts</w:t>
       </w:r>
@@ -58789,29 +58897,67 @@
           <w:color w:val="F8F8F2"/>
           <w:sz w:val="21"/>
           <w:szCs w:val="21"/>
-          <w:lang w:eastAsia="ru-RU"/>
+          <w:lang w:val="en-US" w:eastAsia="ru-RU"/>
         </w:rPr>
         <w:t>)</w:t>
       </w:r>
-      <w:proofErr w:type="gramEnd"/>
-    </w:p>
-    <w:p>
-      <w:pPr>
-        <w:rPr>
-          <w:lang w:val="en-US"/>
-        </w:rPr>
-      </w:pPr>
-      <w:bookmarkStart w:id="0" w:name="_GoBack"/>
-      <w:bookmarkEnd w:id="0"/>
+    </w:p>
+    <w:p>
+      <w:pPr>
+        <w:rPr>
+          <w:lang w:val="en-US"/>
+        </w:rPr>
+      </w:pPr>
     </w:p>
     <w:p>
       <w:pPr>
         <w:tabs>
           <w:tab w:val="left" w:pos="2617"/>
         </w:tabs>
-      </w:pPr>
-      <w:r>
+        <w:rPr>
+          <w:lang w:val="en-US"/>
+        </w:rPr>
+      </w:pPr>
+      <w:r>
+        <w:rPr>
+          <w:lang w:val="en-US"/>
+        </w:rPr>
         <w:tab/>
+      </w:r>
+    </w:p>
+    <w:p>
+      <w:pPr>
+        <w:jc w:val="center"/>
+        <w:rPr>
+          <w:sz w:val="36"/>
+          <w:szCs w:val="36"/>
+          <w:highlight w:val="yellow"/>
+        </w:rPr>
+      </w:pPr>
+      <w:r>
+        <w:rPr>
+          <w:sz w:val="36"/>
+          <w:szCs w:val="36"/>
+          <w:highlight w:val="yellow"/>
+        </w:rPr>
+        <w:t xml:space="preserve">49.  </w:t>
+      </w:r>
+      <w:r>
+        <w:rPr>
+          <w:sz w:val="36"/>
+          <w:szCs w:val="36"/>
+          <w:highlight w:val="yellow"/>
+        </w:rPr>
+        <w:t xml:space="preserve">Страница пользователей </w:t>
+      </w:r>
+      <w:r>
+        <w:rPr>
+          <w:sz w:val="36"/>
+          <w:szCs w:val="36"/>
+          <w:highlight w:val="yellow"/>
+          <w:lang w:val="en-US"/>
+        </w:rPr>
+        <w:t>Users</w:t>
       </w:r>
     </w:p>
     <w:p>
@@ -58819,7 +58965,513 @@
         <w:tabs>
           <w:tab w:val="left" w:pos="2617"/>
         </w:tabs>
-      </w:pPr>
+        <w:rPr>
+          <w:lang w:val="en-US"/>
+        </w:rPr>
+      </w:pPr>
+      <w:r>
+        <w:t xml:space="preserve">Создадим компонент </w:t>
+      </w:r>
+      <w:r>
+        <w:rPr>
+          <w:lang w:val="en-US"/>
+        </w:rPr>
+        <w:t>from</w:t>
+      </w:r>
+      <w:r>
+        <w:t xml:space="preserve"> </w:t>
+      </w:r>
+      <w:r>
+        <w:rPr>
+          <w:lang w:val="en-US"/>
+        </w:rPr>
+        <w:t>scratch</w:t>
+      </w:r>
+      <w:r>
+        <w:t xml:space="preserve">. </w:t>
+      </w:r>
+      <w:r>
+        <w:t xml:space="preserve">С чего начать разработку? </w:t>
+      </w:r>
+    </w:p>
+    <w:p>
+      <w:pPr>
+        <w:tabs>
+          <w:tab w:val="left" w:pos="2617"/>
+        </w:tabs>
+        <w:rPr>
+          <w:b/>
+          <w:i/>
+          <w:lang w:val="en-US"/>
+        </w:rPr>
+      </w:pPr>
+      <w:r>
+        <w:rPr>
+          <w:b/>
+          <w:i/>
+        </w:rPr>
+        <w:t xml:space="preserve">Совет: почитать книгу </w:t>
+      </w:r>
+      <w:r>
+        <w:rPr>
+          <w:b/>
+          <w:i/>
+          <w:lang w:val="en-US"/>
+        </w:rPr>
+        <w:t>Domain</w:t>
+      </w:r>
+      <w:r>
+        <w:rPr>
+          <w:b/>
+          <w:i/>
+        </w:rPr>
+        <w:t xml:space="preserve"> </w:t>
+      </w:r>
+      <w:r>
+        <w:rPr>
+          <w:b/>
+          <w:i/>
+          <w:lang w:val="en-US"/>
+        </w:rPr>
+        <w:t>Driven</w:t>
+      </w:r>
+      <w:r>
+        <w:rPr>
+          <w:b/>
+          <w:i/>
+        </w:rPr>
+        <w:t xml:space="preserve"> </w:t>
+      </w:r>
+      <w:r>
+        <w:rPr>
+          <w:b/>
+          <w:i/>
+          <w:lang w:val="en-US"/>
+        </w:rPr>
+        <w:t>Design</w:t>
+      </w:r>
+      <w:r>
+        <w:rPr>
+          <w:b/>
+          <w:i/>
+        </w:rPr>
+        <w:t xml:space="preserve"> (</w:t>
+      </w:r>
+      <w:r>
+        <w:rPr>
+          <w:b/>
+          <w:i/>
+        </w:rPr>
+        <w:t xml:space="preserve">Проблемно-ориентированное программирование Эрик </w:t>
+      </w:r>
+      <w:proofErr w:type="spellStart"/>
+      <w:r>
+        <w:rPr>
+          <w:b/>
+          <w:i/>
+        </w:rPr>
+        <w:t>Джю</w:t>
+      </w:r>
+      <w:proofErr w:type="spellEnd"/>
+      <w:r>
+        <w:rPr>
+          <w:b/>
+          <w:i/>
+        </w:rPr>
+        <w:t xml:space="preserve"> Эванс</w:t>
+      </w:r>
+      <w:r>
+        <w:rPr>
+          <w:b/>
+          <w:i/>
+          <w:lang w:val="en-US"/>
+        </w:rPr>
+        <w:t>)</w:t>
+      </w:r>
+    </w:p>
+    <w:p>
+      <w:pPr>
+        <w:tabs>
+          <w:tab w:val="left" w:pos="2617"/>
+        </w:tabs>
+      </w:pPr>
+      <w:r>
+        <w:rPr>
+          <w:highlight w:val="cyan"/>
+        </w:rPr>
+        <w:t xml:space="preserve">Опытные разработчики начинают с </w:t>
+      </w:r>
+      <w:r>
+        <w:rPr>
+          <w:highlight w:val="cyan"/>
+          <w:lang w:val="en-US"/>
+        </w:rPr>
+        <w:t>BLL</w:t>
+      </w:r>
+      <w:r>
+        <w:rPr>
+          <w:highlight w:val="cyan"/>
+        </w:rPr>
+        <w:t xml:space="preserve">, потом </w:t>
+      </w:r>
+      <w:r>
+        <w:rPr>
+          <w:highlight w:val="cyan"/>
+          <w:lang w:val="en-US"/>
+        </w:rPr>
+        <w:t>UI</w:t>
+      </w:r>
+      <w:r>
+        <w:rPr>
+          <w:highlight w:val="cyan"/>
+        </w:rPr>
+        <w:t>.</w:t>
+      </w:r>
+    </w:p>
+    <w:p>
+      <w:pPr>
+        <w:tabs>
+          <w:tab w:val="left" w:pos="2617"/>
+        </w:tabs>
+      </w:pPr>
+      <w:r>
+        <w:t xml:space="preserve">Но нам нужно знать примерно визуальное представление, чтобы начать разработку </w:t>
+      </w:r>
+      <w:r>
+        <w:rPr>
+          <w:lang w:val="en-US"/>
+        </w:rPr>
+        <w:t>BLL</w:t>
+      </w:r>
+    </w:p>
+    <w:p>
+      <w:pPr>
+        <w:pStyle w:val="a3"/>
+        <w:numPr>
+          <w:ilvl w:val="0"/>
+          <w:numId w:val="13"/>
+        </w:numPr>
+        <w:tabs>
+          <w:tab w:val="left" w:pos="2617"/>
+        </w:tabs>
+        <w:rPr>
+          <w:b/>
+          <w:lang w:val="en-US"/>
+        </w:rPr>
+      </w:pPr>
+      <w:r>
+        <w:rPr>
+          <w:b/>
+        </w:rPr>
+        <w:t xml:space="preserve">Начинаем с </w:t>
+      </w:r>
+      <w:proofErr w:type="spellStart"/>
+      <w:r>
+        <w:rPr>
+          <w:b/>
+          <w:lang w:val="en-US"/>
+        </w:rPr>
+        <w:t>reducera</w:t>
+      </w:r>
+      <w:proofErr w:type="spellEnd"/>
+      <w:r>
+        <w:rPr>
+          <w:b/>
+        </w:rPr>
+        <w:t xml:space="preserve"> (это чистая функция, которая принимает </w:t>
+      </w:r>
+      <w:proofErr w:type="gramStart"/>
+      <w:r>
+        <w:rPr>
+          <w:b/>
+        </w:rPr>
+        <w:t>старый</w:t>
+      </w:r>
+      <w:proofErr w:type="gramEnd"/>
+      <w:r>
+        <w:rPr>
+          <w:b/>
+        </w:rPr>
+        <w:t xml:space="preserve"> стейт, аргументы и выводит новый </w:t>
+      </w:r>
+      <w:proofErr w:type="spellStart"/>
+      <w:r>
+        <w:rPr>
+          <w:b/>
+        </w:rPr>
+        <w:t>стетйт</w:t>
+      </w:r>
+      <w:proofErr w:type="spellEnd"/>
+      <w:r>
+        <w:rPr>
+          <w:b/>
+        </w:rPr>
+        <w:t>)</w:t>
+      </w:r>
+      <w:r>
+        <w:rPr>
+          <w:b/>
+        </w:rPr>
+        <w:t xml:space="preserve">. </w:t>
+      </w:r>
+      <w:r>
+        <w:rPr>
+          <w:b/>
+        </w:rPr>
+        <w:t>Создаем</w:t>
+      </w:r>
+      <w:r>
+        <w:rPr>
+          <w:b/>
+          <w:lang w:val="en-US"/>
+        </w:rPr>
+        <w:t xml:space="preserve"> </w:t>
+      </w:r>
+      <w:proofErr w:type="spellStart"/>
+      <w:r>
+        <w:rPr>
+          <w:b/>
+          <w:lang w:val="en-US"/>
+        </w:rPr>
+        <w:t>InitialState</w:t>
+      </w:r>
+      <w:proofErr w:type="spellEnd"/>
+      <w:r>
+        <w:rPr>
+          <w:b/>
+          <w:lang w:val="en-US"/>
+        </w:rPr>
+        <w:t xml:space="preserve"> </w:t>
+      </w:r>
+      <w:r>
+        <w:rPr>
+          <w:b/>
+        </w:rPr>
+        <w:t>и</w:t>
+      </w:r>
+      <w:r>
+        <w:rPr>
+          <w:b/>
+          <w:lang w:val="en-US"/>
+        </w:rPr>
+        <w:t xml:space="preserve"> </w:t>
+      </w:r>
+      <w:r>
+        <w:rPr>
+          <w:b/>
+        </w:rPr>
+        <w:t>прочее</w:t>
+      </w:r>
+      <w:r>
+        <w:rPr>
+          <w:b/>
+          <w:lang w:val="en-US"/>
+        </w:rPr>
+        <w:t xml:space="preserve">. </w:t>
+      </w:r>
+      <w:r>
+        <w:rPr>
+          <w:b/>
+        </w:rPr>
+        <w:t>Все</w:t>
+      </w:r>
+      <w:r>
+        <w:rPr>
+          <w:b/>
+          <w:lang w:val="en-US"/>
+        </w:rPr>
+        <w:t xml:space="preserve"> </w:t>
+      </w:r>
+      <w:r>
+        <w:rPr>
+          <w:b/>
+        </w:rPr>
+        <w:t>в</w:t>
+      </w:r>
+      <w:r>
+        <w:rPr>
+          <w:b/>
+          <w:lang w:val="en-US"/>
+        </w:rPr>
+        <w:t xml:space="preserve"> </w:t>
+      </w:r>
+      <w:r>
+        <w:rPr>
+          <w:b/>
+        </w:rPr>
+        <w:t>файле</w:t>
+      </w:r>
+      <w:r>
+        <w:rPr>
+          <w:b/>
+          <w:lang w:val="en-US"/>
+        </w:rPr>
+        <w:t xml:space="preserve"> </w:t>
+      </w:r>
+      <w:proofErr w:type="spellStart"/>
+      <w:r>
+        <w:rPr>
+          <w:b/>
+          <w:lang w:val="en-US"/>
+        </w:rPr>
+        <w:t>usersReducer</w:t>
+      </w:r>
+      <w:proofErr w:type="spellEnd"/>
+      <w:r>
+        <w:rPr>
+          <w:b/>
+          <w:lang w:val="en-US"/>
+        </w:rPr>
+        <w:t xml:space="preserve">: </w:t>
+      </w:r>
+      <w:proofErr w:type="spellStart"/>
+      <w:r>
+        <w:rPr>
+          <w:b/>
+          <w:lang w:val="en-US"/>
+        </w:rPr>
+        <w:t>acionTypes</w:t>
+      </w:r>
+      <w:proofErr w:type="spellEnd"/>
+      <w:r>
+        <w:rPr>
+          <w:b/>
+          <w:lang w:val="en-US"/>
+        </w:rPr>
+        <w:t xml:space="preserve">, </w:t>
+      </w:r>
+      <w:proofErr w:type="spellStart"/>
+      <w:r>
+        <w:rPr>
+          <w:b/>
+          <w:lang w:val="en-US"/>
+        </w:rPr>
+        <w:t>ActionCreators</w:t>
+      </w:r>
+      <w:proofErr w:type="spellEnd"/>
+      <w:r>
+        <w:rPr>
+          <w:b/>
+          <w:lang w:val="en-US"/>
+        </w:rPr>
+        <w:t xml:space="preserve">, </w:t>
+      </w:r>
+      <w:proofErr w:type="spellStart"/>
+      <w:r>
+        <w:rPr>
+          <w:b/>
+          <w:lang w:val="en-US"/>
+        </w:rPr>
+        <w:t>InitialState</w:t>
+      </w:r>
+      <w:proofErr w:type="spellEnd"/>
+      <w:r>
+        <w:rPr>
+          <w:b/>
+          <w:lang w:val="en-US"/>
+        </w:rPr>
+        <w:t xml:space="preserve">, </w:t>
+      </w:r>
+      <w:proofErr w:type="spellStart"/>
+      <w:r>
+        <w:rPr>
+          <w:b/>
+          <w:lang w:val="en-US"/>
+        </w:rPr>
+        <w:t>UsersReducer</w:t>
+      </w:r>
+      <w:proofErr w:type="spellEnd"/>
+    </w:p>
+    <w:p>
+      <w:pPr>
+        <w:pStyle w:val="a3"/>
+        <w:numPr>
+          <w:ilvl w:val="0"/>
+          <w:numId w:val="13"/>
+        </w:numPr>
+        <w:tabs>
+          <w:tab w:val="left" w:pos="2617"/>
+        </w:tabs>
+        <w:rPr>
+          <w:b/>
+        </w:rPr>
+      </w:pPr>
+      <w:r>
+        <w:rPr>
+          <w:b/>
+        </w:rPr>
+        <w:t xml:space="preserve">Создаем </w:t>
+      </w:r>
+      <w:proofErr w:type="spellStart"/>
+      <w:r>
+        <w:rPr>
+          <w:b/>
+          <w:lang w:val="en-US"/>
+        </w:rPr>
+        <w:t>usersConatiner</w:t>
+      </w:r>
+      <w:proofErr w:type="spellEnd"/>
+      <w:r>
+        <w:rPr>
+          <w:b/>
+        </w:rPr>
+        <w:t xml:space="preserve">. </w:t>
+      </w:r>
+      <w:r>
+        <w:rPr>
+          <w:b/>
+        </w:rPr>
+        <w:t xml:space="preserve">В нем используем </w:t>
+      </w:r>
+      <w:r>
+        <w:rPr>
+          <w:b/>
+          <w:lang w:val="en-US"/>
+        </w:rPr>
+        <w:t>connect</w:t>
+      </w:r>
+      <w:r>
+        <w:rPr>
+          <w:b/>
+        </w:rPr>
+        <w:t>()</w:t>
+      </w:r>
+    </w:p>
+    <w:p>
+      <w:pPr>
+        <w:pStyle w:val="a3"/>
+        <w:numPr>
+          <w:ilvl w:val="0"/>
+          <w:numId w:val="13"/>
+        </w:numPr>
+        <w:tabs>
+          <w:tab w:val="left" w:pos="2617"/>
+        </w:tabs>
+        <w:rPr>
+          <w:b/>
+        </w:rPr>
+      </w:pPr>
+      <w:r>
+        <w:rPr>
+          <w:b/>
+        </w:rPr>
+        <w:t xml:space="preserve">Создаем компоненту </w:t>
+      </w:r>
+      <w:r>
+        <w:rPr>
+          <w:b/>
+          <w:lang w:val="en-US"/>
+        </w:rPr>
+        <w:t>Users</w:t>
+      </w:r>
+      <w:r>
+        <w:rPr>
+          <w:b/>
+        </w:rPr>
+        <w:t xml:space="preserve"> </w:t>
+      </w:r>
+      <w:bookmarkStart w:id="0" w:name="_GoBack"/>
+      <w:bookmarkEnd w:id="0"/>
     </w:p>
     <w:sectPr>
       <w:pgSz w:w="11906" w:h="16838"/>
@@ -59507,6 +60159,95 @@
     </w:lvl>
   </w:abstractNum>
   <w:abstractNum w:abstractNumId="7">
+    <w:nsid w:val="4DE802CB"/>
+    <w:multiLevelType w:val="hybridMultilevel"/>
+    <w:tmpl w:val="B036B846"/>
+    <w:lvl w:ilvl="0" w:tplc="0419000F">
+      <w:start w:val="1"/>
+      <w:numFmt w:val="decimal"/>
+      <w:lvlText w:val="%1."/>
+      <w:lvlJc w:val="left"/>
+      <w:pPr>
+        <w:ind w:left="720" w:hanging="360"/>
+      </w:pPr>
+      <w:rPr>
+        <w:rFonts w:hint="default"/>
+      </w:rPr>
+    </w:lvl>
+    <w:lvl w:ilvl="1" w:tplc="04190019" w:tentative="1">
+      <w:start w:val="1"/>
+      <w:numFmt w:val="lowerLetter"/>
+      <w:lvlText w:val="%2."/>
+      <w:lvlJc w:val="left"/>
+      <w:pPr>
+        <w:ind w:left="1440" w:hanging="360"/>
+      </w:pPr>
+    </w:lvl>
+    <w:lvl w:ilvl="2" w:tplc="0419001B" w:tentative="1">
+      <w:start w:val="1"/>
+      <w:numFmt w:val="lowerRoman"/>
+      <w:lvlText w:val="%3."/>
+      <w:lvlJc w:val="right"/>
+      <w:pPr>
+        <w:ind w:left="2160" w:hanging="180"/>
+      </w:pPr>
+    </w:lvl>
+    <w:lvl w:ilvl="3" w:tplc="0419000F" w:tentative="1">
+      <w:start w:val="1"/>
+      <w:numFmt w:val="decimal"/>
+      <w:lvlText w:val="%4."/>
+      <w:lvlJc w:val="left"/>
+      <w:pPr>
+        <w:ind w:left="2880" w:hanging="360"/>
+      </w:pPr>
+    </w:lvl>
+    <w:lvl w:ilvl="4" w:tplc="04190019" w:tentative="1">
+      <w:start w:val="1"/>
+      <w:numFmt w:val="lowerLetter"/>
+      <w:lvlText w:val="%5."/>
+      <w:lvlJc w:val="left"/>
+      <w:pPr>
+        <w:ind w:left="3600" w:hanging="360"/>
+      </w:pPr>
+    </w:lvl>
+    <w:lvl w:ilvl="5" w:tplc="0419001B" w:tentative="1">
+      <w:start w:val="1"/>
+      <w:numFmt w:val="lowerRoman"/>
+      <w:lvlText w:val="%6."/>
+      <w:lvlJc w:val="right"/>
+      <w:pPr>
+        <w:ind w:left="4320" w:hanging="180"/>
+      </w:pPr>
+    </w:lvl>
+    <w:lvl w:ilvl="6" w:tplc="0419000F" w:tentative="1">
+      <w:start w:val="1"/>
+      <w:numFmt w:val="decimal"/>
+      <w:lvlText w:val="%7."/>
+      <w:lvlJc w:val="left"/>
+      <w:pPr>
+        <w:ind w:left="5040" w:hanging="360"/>
+      </w:pPr>
+    </w:lvl>
+    <w:lvl w:ilvl="7" w:tplc="04190019" w:tentative="1">
+      <w:start w:val="1"/>
+      <w:numFmt w:val="lowerLetter"/>
+      <w:lvlText w:val="%8."/>
+      <w:lvlJc w:val="left"/>
+      <w:pPr>
+        <w:ind w:left="5760" w:hanging="360"/>
+      </w:pPr>
+    </w:lvl>
+    <w:lvl w:ilvl="8" w:tplc="0419001B" w:tentative="1">
+      <w:start w:val="1"/>
+      <w:numFmt w:val="lowerRoman"/>
+      <w:lvlText w:val="%9."/>
+      <w:lvlJc w:val="right"/>
+      <w:pPr>
+        <w:ind w:left="6480" w:hanging="180"/>
+      </w:pPr>
+    </w:lvl>
+  </w:abstractNum>
+  <w:abstractNum w:abstractNumId="8">
     <w:nsid w:val="54464768"/>
     <w:multiLevelType w:val="hybridMultilevel"/>
     <w:tmpl w:val="20B2945C"/>
@@ -59620,7 +60361,7 @@
       </w:rPr>
     </w:lvl>
   </w:abstractNum>
-  <w:abstractNum w:abstractNumId="8">
+  <w:abstractNum w:abstractNumId="9">
     <w:nsid w:val="56110B6A"/>
     <w:multiLevelType w:val="hybridMultilevel"/>
     <w:tmpl w:val="5B4C062E"/>
@@ -59709,7 +60450,7 @@
       </w:pPr>
     </w:lvl>
   </w:abstractNum>
-  <w:abstractNum w:abstractNumId="9">
+  <w:abstractNum w:abstractNumId="10">
     <w:nsid w:val="576B601D"/>
     <w:multiLevelType w:val="hybridMultilevel"/>
     <w:tmpl w:val="4D4259EC"/>
@@ -59798,7 +60539,7 @@
       </w:pPr>
     </w:lvl>
   </w:abstractNum>
-  <w:abstractNum w:abstractNumId="10">
+  <w:abstractNum w:abstractNumId="11">
     <w:nsid w:val="5FB43516"/>
     <w:multiLevelType w:val="hybridMultilevel"/>
     <w:tmpl w:val="7DF0BE72"/>
@@ -59887,7 +60628,7 @@
       </w:pPr>
     </w:lvl>
   </w:abstractNum>
-  <w:abstractNum w:abstractNumId="11">
+  <w:abstractNum w:abstractNumId="12">
     <w:nsid w:val="746B6C4B"/>
     <w:multiLevelType w:val="hybridMultilevel"/>
     <w:tmpl w:val="25161C3C"/>
@@ -59977,13 +60718,13 @@
     </w:lvl>
   </w:abstractNum>
   <w:num w:numId="1">
-    <w:abstractNumId w:val="7"/>
+    <w:abstractNumId w:val="8"/>
   </w:num>
   <w:num w:numId="2">
-    <w:abstractNumId w:val="10"/>
+    <w:abstractNumId w:val="11"/>
   </w:num>
   <w:num w:numId="3">
-    <w:abstractNumId w:val="11"/>
+    <w:abstractNumId w:val="12"/>
   </w:num>
   <w:num w:numId="4">
     <w:abstractNumId w:val="0"/>
@@ -59992,7 +60733,7 @@
     <w:abstractNumId w:val="5"/>
   </w:num>
   <w:num w:numId="6">
-    <w:abstractNumId w:val="8"/>
+    <w:abstractNumId w:val="9"/>
   </w:num>
   <w:num w:numId="7">
     <w:abstractNumId w:val="6"/>
@@ -60001,7 +60742,7 @@
     <w:abstractNumId w:val="4"/>
   </w:num>
   <w:num w:numId="9">
-    <w:abstractNumId w:val="9"/>
+    <w:abstractNumId w:val="10"/>
   </w:num>
   <w:num w:numId="10">
     <w:abstractNumId w:val="3"/>
@@ -60011,6 +60752,9 @@
   </w:num>
   <w:num w:numId="12">
     <w:abstractNumId w:val="2"/>
+  </w:num>
+  <w:num w:numId="13">
+    <w:abstractNumId w:val="7"/>
   </w:num>
 </w:numbering>
 </file>

</xml_diff>

<commit_message>
lesson 50. Rest API
</commit_message>
<xml_diff>
--- a/notes/Путь Самурая 1.0.docx
+++ b/notes/Путь Самурая 1.0.docx
@@ -49188,9 +49188,6 @@
     <w:p>
       <w:pPr>
         <w:spacing w:after="0"/>
-        <w:rPr>
-          <w:lang w:val="en-US"/>
-        </w:rPr>
       </w:pPr>
     </w:p>
     <w:p>
@@ -49849,9 +49846,6 @@
     <w:p>
       <w:pPr>
         <w:spacing w:after="0"/>
-        <w:rPr>
-          <w:lang w:val="en-US"/>
-        </w:rPr>
       </w:pPr>
     </w:p>
     <w:p>
@@ -52213,10 +52207,9 @@
           <w:color w:val="F8F8F2"/>
           <w:sz w:val="21"/>
           <w:szCs w:val="21"/>
-          <w:lang w:eastAsia="ru-RU"/>
-        </w:rPr>
-      </w:pPr>
-      <w:proofErr w:type="spellStart"/>
+          <w:lang w:val="en-US" w:eastAsia="ru-RU"/>
+        </w:rPr>
+      </w:pPr>
       <w:proofErr w:type="gramStart"/>
       <w:r>
         <w:rPr>
@@ -52226,18 +52219,18 @@
           <w:color w:val="66D9EF"/>
           <w:sz w:val="21"/>
           <w:szCs w:val="21"/>
-          <w:lang w:eastAsia="ru-RU"/>
+          <w:lang w:val="en-US" w:eastAsia="ru-RU"/>
         </w:rPr>
         <w:t>let</w:t>
       </w:r>
-      <w:proofErr w:type="spellEnd"/>
-      <w:r>
-        <w:rPr>
-          <w:rFonts w:ascii="Consolas" w:eastAsia="Times New Roman" w:hAnsi="Consolas" w:cs="Times New Roman"/>
-          <w:color w:val="F8F8F2"/>
-          <w:sz w:val="21"/>
-          <w:szCs w:val="21"/>
-          <w:lang w:eastAsia="ru-RU"/>
+      <w:proofErr w:type="gramEnd"/>
+      <w:r>
+        <w:rPr>
+          <w:rFonts w:ascii="Consolas" w:eastAsia="Times New Roman" w:hAnsi="Consolas" w:cs="Times New Roman"/>
+          <w:color w:val="F8F8F2"/>
+          <w:sz w:val="21"/>
+          <w:szCs w:val="21"/>
+          <w:lang w:val="en-US" w:eastAsia="ru-RU"/>
         </w:rPr>
         <w:t> </w:t>
       </w:r>
@@ -52248,7 +52241,7 @@
           <w:color w:val="A6E22E"/>
           <w:sz w:val="21"/>
           <w:szCs w:val="21"/>
-          <w:lang w:eastAsia="ru-RU"/>
+          <w:lang w:val="en-US" w:eastAsia="ru-RU"/>
         </w:rPr>
         <w:t>mapStateToProps</w:t>
       </w:r>
@@ -52259,7 +52252,7 @@
           <w:color w:val="F8F8F2"/>
           <w:sz w:val="21"/>
           <w:szCs w:val="21"/>
-          <w:lang w:eastAsia="ru-RU"/>
+          <w:lang w:val="en-US" w:eastAsia="ru-RU"/>
         </w:rPr>
         <w:t> </w:t>
       </w:r>
@@ -52269,7 +52262,7 @@
           <w:color w:val="F92672"/>
           <w:sz w:val="21"/>
           <w:szCs w:val="21"/>
-          <w:lang w:eastAsia="ru-RU"/>
+          <w:lang w:val="en-US" w:eastAsia="ru-RU"/>
         </w:rPr>
         <w:t>=</w:t>
       </w:r>
@@ -52279,11 +52272,10 @@
           <w:color w:val="F8F8F2"/>
           <w:sz w:val="21"/>
           <w:szCs w:val="21"/>
-          <w:lang w:eastAsia="ru-RU"/>
+          <w:lang w:val="en-US" w:eastAsia="ru-RU"/>
         </w:rPr>
         <w:t> (</w:t>
       </w:r>
-      <w:proofErr w:type="spellStart"/>
       <w:r>
         <w:rPr>
           <w:rFonts w:ascii="Consolas" w:eastAsia="Times New Roman" w:hAnsi="Consolas" w:cs="Times New Roman"/>
@@ -52292,34 +52284,31 @@
           <w:color w:val="FD971F"/>
           <w:sz w:val="21"/>
           <w:szCs w:val="21"/>
-          <w:lang w:eastAsia="ru-RU"/>
+          <w:lang w:val="en-US" w:eastAsia="ru-RU"/>
         </w:rPr>
         <w:t>state</w:t>
       </w:r>
-      <w:proofErr w:type="spellEnd"/>
       <w:r>
         <w:rPr>
           <w:rFonts w:ascii="Consolas" w:eastAsia="Times New Roman" w:hAnsi="Consolas" w:cs="Times New Roman"/>
           <w:color w:val="F92672"/>
           <w:sz w:val="21"/>
           <w:szCs w:val="21"/>
-          <w:lang w:eastAsia="ru-RU"/>
+          <w:lang w:val="en-US" w:eastAsia="ru-RU"/>
         </w:rPr>
         <w:t>:</w:t>
       </w:r>
-      <w:proofErr w:type="gramEnd"/>
-      <w:r>
-        <w:rPr>
-          <w:rFonts w:ascii="Consolas" w:eastAsia="Times New Roman" w:hAnsi="Consolas" w:cs="Times New Roman"/>
-          <w:color w:val="F8F8F2"/>
-          <w:sz w:val="21"/>
-          <w:szCs w:val="21"/>
-          <w:lang w:eastAsia="ru-RU"/>
+      <w:r>
+        <w:rPr>
+          <w:rFonts w:ascii="Consolas" w:eastAsia="Times New Roman" w:hAnsi="Consolas" w:cs="Times New Roman"/>
+          <w:color w:val="F8F8F2"/>
+          <w:sz w:val="21"/>
+          <w:szCs w:val="21"/>
+          <w:lang w:val="en-US" w:eastAsia="ru-RU"/>
         </w:rPr>
         <w:t> </w:t>
       </w:r>
       <w:proofErr w:type="spellStart"/>
-      <w:proofErr w:type="gramStart"/>
       <w:r>
         <w:rPr>
           <w:rFonts w:ascii="Consolas" w:eastAsia="Times New Roman" w:hAnsi="Consolas" w:cs="Times New Roman"/>
@@ -52327,7 +52316,7 @@
           <w:sz w:val="21"/>
           <w:szCs w:val="21"/>
           <w:u w:val="single"/>
-          <w:lang w:eastAsia="ru-RU"/>
+          <w:lang w:val="en-US" w:eastAsia="ru-RU"/>
         </w:rPr>
         <w:t>RootStateType</w:t>
       </w:r>
@@ -52338,7 +52327,7 @@
           <w:color w:val="F8F8F2"/>
           <w:sz w:val="21"/>
           <w:szCs w:val="21"/>
-          <w:lang w:eastAsia="ru-RU"/>
+          <w:lang w:val="en-US" w:eastAsia="ru-RU"/>
         </w:rPr>
         <w:t>) </w:t>
       </w:r>
@@ -52350,7 +52339,7 @@
           <w:color w:val="66D9EF"/>
           <w:sz w:val="21"/>
           <w:szCs w:val="21"/>
-          <w:lang w:eastAsia="ru-RU"/>
+          <w:lang w:val="en-US" w:eastAsia="ru-RU"/>
         </w:rPr>
         <w:t>=&gt;</w:t>
       </w:r>
@@ -52360,11 +52349,10 @@
           <w:color w:val="F8F8F2"/>
           <w:sz w:val="21"/>
           <w:szCs w:val="21"/>
-          <w:lang w:eastAsia="ru-RU"/>
+          <w:lang w:val="en-US" w:eastAsia="ru-RU"/>
         </w:rPr>
         <w:t> {</w:t>
       </w:r>
-      <w:proofErr w:type="gramEnd"/>
     </w:p>
     <w:p>
       <w:pPr>
@@ -52375,20 +52363,19 @@
           <w:color w:val="F8F8F2"/>
           <w:sz w:val="21"/>
           <w:szCs w:val="21"/>
-          <w:lang w:eastAsia="ru-RU"/>
-        </w:rPr>
-      </w:pPr>
-      <w:r>
-        <w:rPr>
-          <w:rFonts w:ascii="Consolas" w:eastAsia="Times New Roman" w:hAnsi="Consolas" w:cs="Times New Roman"/>
-          <w:color w:val="F8F8F2"/>
-          <w:sz w:val="21"/>
-          <w:szCs w:val="21"/>
-          <w:lang w:eastAsia="ru-RU"/>
+          <w:lang w:val="en-US" w:eastAsia="ru-RU"/>
+        </w:rPr>
+      </w:pPr>
+      <w:r>
+        <w:rPr>
+          <w:rFonts w:ascii="Consolas" w:eastAsia="Times New Roman" w:hAnsi="Consolas" w:cs="Times New Roman"/>
+          <w:color w:val="F8F8F2"/>
+          <w:sz w:val="21"/>
+          <w:szCs w:val="21"/>
+          <w:lang w:val="en-US" w:eastAsia="ru-RU"/>
         </w:rPr>
         <w:t>  </w:t>
       </w:r>
-      <w:proofErr w:type="spellStart"/>
       <w:proofErr w:type="gramStart"/>
       <w:r>
         <w:rPr>
@@ -52396,22 +52383,21 @@
           <w:color w:val="F92672"/>
           <w:sz w:val="21"/>
           <w:szCs w:val="21"/>
-          <w:lang w:eastAsia="ru-RU"/>
+          <w:lang w:val="en-US" w:eastAsia="ru-RU"/>
         </w:rPr>
         <w:t>return</w:t>
       </w:r>
-      <w:proofErr w:type="spellEnd"/>
-      <w:r>
-        <w:rPr>
-          <w:rFonts w:ascii="Consolas" w:eastAsia="Times New Roman" w:hAnsi="Consolas" w:cs="Times New Roman"/>
-          <w:color w:val="F8F8F2"/>
-          <w:sz w:val="21"/>
-          <w:szCs w:val="21"/>
-          <w:lang w:eastAsia="ru-RU"/>
+      <w:proofErr w:type="gramEnd"/>
+      <w:r>
+        <w:rPr>
+          <w:rFonts w:ascii="Consolas" w:eastAsia="Times New Roman" w:hAnsi="Consolas" w:cs="Times New Roman"/>
+          <w:color w:val="F8F8F2"/>
+          <w:sz w:val="21"/>
+          <w:szCs w:val="21"/>
+          <w:lang w:val="en-US" w:eastAsia="ru-RU"/>
         </w:rPr>
         <w:t> {</w:t>
       </w:r>
-      <w:proofErr w:type="gramEnd"/>
     </w:p>
     <w:p>
       <w:pPr>
@@ -52431,7 +52417,7 @@
           <w:color w:val="F8F8F2"/>
           <w:sz w:val="21"/>
           <w:szCs w:val="21"/>
-          <w:lang w:eastAsia="ru-RU"/>
+          <w:lang w:val="en-US" w:eastAsia="ru-RU"/>
         </w:rPr>
         <w:t>    </w:t>
       </w:r>
@@ -53591,31 +53577,100 @@
     <w:p>
       <w:pPr>
         <w:spacing w:after="0"/>
+        <w:rPr>
+          <w:lang w:val="en-US"/>
+        </w:rPr>
       </w:pPr>
     </w:p>
     <w:p>
       <w:pPr>
         <w:pStyle w:val="a3"/>
         <w:spacing w:after="0"/>
-      </w:pPr>
-      <w:r>
-        <w:t xml:space="preserve">Создали две функции </w:t>
-      </w:r>
-      <w:proofErr w:type="spellStart"/>
-      <w:r>
+        <w:rPr>
+          <w:lang w:val="en-US"/>
+        </w:rPr>
+      </w:pPr>
+      <w:r>
+        <w:t>Создали</w:t>
+      </w:r>
+      <w:r>
+        <w:rPr>
+          <w:lang w:val="en-US"/>
+        </w:rPr>
+        <w:t xml:space="preserve"> </w:t>
+      </w:r>
+      <w:r>
+        <w:t>две</w:t>
+      </w:r>
+      <w:r>
+        <w:rPr>
+          <w:lang w:val="en-US"/>
+        </w:rPr>
+        <w:t xml:space="preserve"> </w:t>
+      </w:r>
+      <w:r>
+        <w:t>функции</w:t>
+      </w:r>
+      <w:r>
+        <w:rPr>
+          <w:lang w:val="en-US"/>
+        </w:rPr>
+        <w:t xml:space="preserve"> </w:t>
+      </w:r>
+      <w:proofErr w:type="spellStart"/>
+      <w:r>
+        <w:rPr>
+          <w:lang w:val="en-US"/>
+        </w:rPr>
         <w:t>mapStateToProps</w:t>
       </w:r>
       <w:proofErr w:type="spellEnd"/>
       <w:r>
-        <w:t xml:space="preserve">  и </w:t>
-      </w:r>
-      <w:proofErr w:type="spellStart"/>
-      <w:r>
+        <w:rPr>
+          <w:lang w:val="en-US"/>
+        </w:rPr>
+        <w:t xml:space="preserve">  </w:t>
+      </w:r>
+      <w:r>
+        <w:t>и</w:t>
+      </w:r>
+      <w:r>
+        <w:rPr>
+          <w:lang w:val="en-US"/>
+        </w:rPr>
+        <w:t xml:space="preserve"> </w:t>
+      </w:r>
+      <w:proofErr w:type="spellStart"/>
+      <w:r>
+        <w:rPr>
+          <w:lang w:val="en-US"/>
+        </w:rPr>
         <w:t>mapDispatchToProps</w:t>
       </w:r>
       <w:proofErr w:type="spellEnd"/>
       <w:r>
-        <w:t xml:space="preserve">, которыми настроили </w:t>
+        <w:rPr>
+          <w:lang w:val="en-US"/>
+        </w:rPr>
+        <w:t xml:space="preserve">, </w:t>
+      </w:r>
+      <w:r>
+        <w:t>которыми</w:t>
+      </w:r>
+      <w:r>
+        <w:rPr>
+          <w:lang w:val="en-US"/>
+        </w:rPr>
+        <w:t xml:space="preserve"> </w:t>
+      </w:r>
+      <w:r>
+        <w:t>настроили</w:t>
+      </w:r>
+      <w:r>
+        <w:rPr>
+          <w:lang w:val="en-US"/>
+        </w:rPr>
+        <w:t xml:space="preserve"> </w:t>
       </w:r>
       <w:r>
         <w:rPr>
@@ -53624,6 +53679,9 @@
         <w:t>connect</w:t>
       </w:r>
       <w:r>
+        <w:rPr>
+          <w:lang w:val="en-US"/>
+        </w:rPr>
         <w:t xml:space="preserve"> (</w:t>
       </w:r>
       <w:proofErr w:type="spellStart"/>
@@ -53632,7 +53690,19 @@
       </w:r>
       <w:proofErr w:type="spellEnd"/>
       <w:r>
-        <w:t xml:space="preserve"> компонент </w:t>
+        <w:rPr>
+          <w:lang w:val="en-US"/>
+        </w:rPr>
+        <w:t xml:space="preserve"> </w:t>
+      </w:r>
+      <w:r>
+        <w:t>компонент</w:t>
+      </w:r>
+      <w:r>
+        <w:rPr>
+          <w:lang w:val="en-US"/>
+        </w:rPr>
+        <w:t xml:space="preserve"> </w:t>
       </w:r>
       <w:r>
         <w:rPr>
@@ -53641,37 +53711,82 @@
         <w:t>Dialogs</w:t>
       </w:r>
       <w:r>
+        <w:rPr>
+          <w:lang w:val="en-US"/>
+        </w:rPr>
         <w:t xml:space="preserve"> </w:t>
       </w:r>
       <w:r>
-        <w:t xml:space="preserve">по правилам </w:t>
-      </w:r>
-      <w:proofErr w:type="spellStart"/>
-      <w:r>
+        <w:t>по</w:t>
+      </w:r>
+      <w:r>
+        <w:rPr>
+          <w:lang w:val="en-US"/>
+        </w:rPr>
+        <w:t xml:space="preserve"> </w:t>
+      </w:r>
+      <w:r>
+        <w:t>правилам</w:t>
+      </w:r>
+      <w:r>
+        <w:rPr>
+          <w:lang w:val="en-US"/>
+        </w:rPr>
+        <w:t xml:space="preserve"> </w:t>
+      </w:r>
+      <w:proofErr w:type="spellStart"/>
+      <w:r>
+        <w:rPr>
+          <w:lang w:val="en-US"/>
+        </w:rPr>
         <w:t>mapStateToProps</w:t>
       </w:r>
       <w:proofErr w:type="spellEnd"/>
       <w:r>
-        <w:t xml:space="preserve">  и </w:t>
-      </w:r>
-      <w:proofErr w:type="spellStart"/>
-      <w:r>
+        <w:rPr>
+          <w:lang w:val="en-US"/>
+        </w:rPr>
+        <w:t xml:space="preserve">  </w:t>
+      </w:r>
+      <w:r>
+        <w:t>и</w:t>
+      </w:r>
+      <w:r>
+        <w:rPr>
+          <w:lang w:val="en-US"/>
+        </w:rPr>
+        <w:t xml:space="preserve"> </w:t>
+      </w:r>
+      <w:proofErr w:type="spellStart"/>
+      <w:r>
+        <w:rPr>
+          <w:lang w:val="en-US"/>
+        </w:rPr>
         <w:t>mapDispatchToProps</w:t>
       </w:r>
       <w:proofErr w:type="spellEnd"/>
       <w:proofErr w:type="gramStart"/>
       <w:r>
+        <w:rPr>
+          <w:lang w:val="en-US"/>
+        </w:rPr>
+        <w:t xml:space="preserve"> )</w:t>
+      </w:r>
+      <w:proofErr w:type="gramEnd"/>
+      <w:r>
+        <w:rPr>
+          <w:lang w:val="en-US"/>
+        </w:rPr>
         <w:t xml:space="preserve"> </w:t>
       </w:r>
-      <w:r>
-        <w:t>)</w:t>
-      </w:r>
-      <w:proofErr w:type="gramEnd"/>
-      <w:r>
-        <w:t xml:space="preserve"> </w:t>
-      </w:r>
-    </w:p>
-    <w:p/>
+    </w:p>
+    <w:p>
+      <w:pPr>
+        <w:rPr>
+          <w:lang w:val="en-US"/>
+        </w:rPr>
+      </w:pPr>
+    </w:p>
     <w:p>
       <w:pPr>
         <w:jc w:val="center"/>
@@ -53792,67 +53907,21 @@
         </w:rPr>
         <w:t xml:space="preserve">.  </w:t>
       </w:r>
-      <w:proofErr w:type="spellStart"/>
       <w:r>
         <w:rPr>
           <w:sz w:val="36"/>
           <w:szCs w:val="36"/>
           <w:highlight w:val="yellow"/>
         </w:rPr>
-        <w:t>Делаем</w:t>
-      </w:r>
-      <w:proofErr w:type="spellEnd"/>
+        <w:t xml:space="preserve">Делаем копию состояния в </w:t>
+      </w:r>
+      <w:proofErr w:type="spellStart"/>
       <w:r>
         <w:rPr>
           <w:sz w:val="36"/>
           <w:szCs w:val="36"/>
           <w:highlight w:val="yellow"/>
         </w:rPr>
-        <w:t xml:space="preserve"> </w:t>
-      </w:r>
-      <w:proofErr w:type="spellStart"/>
-      <w:r>
-        <w:rPr>
-          <w:sz w:val="36"/>
-          <w:szCs w:val="36"/>
-          <w:highlight w:val="yellow"/>
-        </w:rPr>
-        <w:t>копию</w:t>
-      </w:r>
-      <w:proofErr w:type="spellEnd"/>
-      <w:r>
-        <w:rPr>
-          <w:sz w:val="36"/>
-          <w:szCs w:val="36"/>
-          <w:highlight w:val="yellow"/>
-        </w:rPr>
-        <w:t xml:space="preserve"> </w:t>
-      </w:r>
-      <w:proofErr w:type="spellStart"/>
-      <w:r>
-        <w:rPr>
-          <w:sz w:val="36"/>
-          <w:szCs w:val="36"/>
-          <w:highlight w:val="yellow"/>
-        </w:rPr>
-        <w:t>состояния</w:t>
-      </w:r>
-      <w:proofErr w:type="spellEnd"/>
-      <w:r>
-        <w:rPr>
-          <w:sz w:val="36"/>
-          <w:szCs w:val="36"/>
-          <w:highlight w:val="yellow"/>
-        </w:rPr>
-        <w:t xml:space="preserve"> в </w:t>
-      </w:r>
-      <w:proofErr w:type="spellStart"/>
-      <w:r>
-        <w:rPr>
-          <w:sz w:val="36"/>
-          <w:szCs w:val="36"/>
-          <w:highlight w:val="yellow"/>
-        </w:rPr>
         <w:t>ProfileReducer</w:t>
       </w:r>
       <w:proofErr w:type="spellEnd"/>
@@ -53865,7 +53934,6 @@
           <w:sz w:val="21"/>
           <w:szCs w:val="21"/>
           <w:shd w:val="clear" w:color="auto" w:fill="FFFFFF"/>
-          <w:lang w:val="en-US"/>
         </w:rPr>
       </w:pPr>
       <w:proofErr w:type="spellStart"/>
@@ -53993,7 +54061,6 @@
           <w:rFonts w:ascii="Arial" w:hAnsi="Arial" w:cs="Arial"/>
           <w:color w:val="111111"/>
           <w:shd w:val="clear" w:color="auto" w:fill="FFFFFF"/>
-          <w:lang w:val="en-US"/>
         </w:rPr>
       </w:pPr>
       <w:r>
@@ -54029,7 +54096,6 @@
           <w:rFonts w:ascii="Arial" w:hAnsi="Arial" w:cs="Arial"/>
           <w:color w:val="111111"/>
           <w:shd w:val="clear" w:color="auto" w:fill="FFFFFF"/>
-          <w:lang w:val="en-US"/>
         </w:rPr>
       </w:pPr>
     </w:p>
@@ -54045,7 +54111,21 @@
         <w:rPr>
           <w:highlight w:val="cyan"/>
         </w:rPr>
-        <w:t>В connect есть свой локальный subscribe (отвечает за изменения). Как он работает?</w:t>
+        <w:t xml:space="preserve">В </w:t>
+      </w:r>
+      <w:proofErr w:type="spellStart"/>
+      <w:r>
+        <w:rPr>
+          <w:highlight w:val="cyan"/>
+        </w:rPr>
+        <w:t>connect</w:t>
+      </w:r>
+      <w:proofErr w:type="spellEnd"/>
+      <w:r>
+        <w:rPr>
+          <w:highlight w:val="cyan"/>
+        </w:rPr>
+        <w:t xml:space="preserve"> есть свой локальный subscribe (отвечает за изменения). Как он работает?</w:t>
       </w:r>
       <w:r>
         <w:t xml:space="preserve"> Каждый раз, когда происходят локальные изменения, запускается функция  </w:t>
@@ -54624,7 +54704,7 @@
           <w:color w:val="F8F8F2"/>
           <w:sz w:val="21"/>
           <w:szCs w:val="21"/>
-          <w:lang w:eastAsia="ru-RU"/>
+          <w:lang w:val="en-US" w:eastAsia="ru-RU"/>
         </w:rPr>
       </w:pPr>
       <w:r>
@@ -54637,7 +54717,6 @@
         </w:rPr>
         <w:t>    </w:t>
       </w:r>
-      <w:proofErr w:type="spellStart"/>
       <w:proofErr w:type="gramStart"/>
       <w:r>
         <w:rPr>
@@ -54645,22 +54724,21 @@
           <w:color w:val="F92672"/>
           <w:sz w:val="21"/>
           <w:szCs w:val="21"/>
-          <w:lang w:eastAsia="ru-RU"/>
+          <w:lang w:val="en-US" w:eastAsia="ru-RU"/>
         </w:rPr>
         <w:t>case</w:t>
       </w:r>
-      <w:proofErr w:type="spellEnd"/>
-      <w:r>
-        <w:rPr>
-          <w:rFonts w:ascii="Consolas" w:eastAsia="Times New Roman" w:hAnsi="Consolas" w:cs="Times New Roman"/>
-          <w:color w:val="F8F8F2"/>
-          <w:sz w:val="21"/>
-          <w:szCs w:val="21"/>
-          <w:lang w:eastAsia="ru-RU"/>
+      <w:proofErr w:type="gramEnd"/>
+      <w:r>
+        <w:rPr>
+          <w:rFonts w:ascii="Consolas" w:eastAsia="Times New Roman" w:hAnsi="Consolas" w:cs="Times New Roman"/>
+          <w:color w:val="F8F8F2"/>
+          <w:sz w:val="21"/>
+          <w:szCs w:val="21"/>
+          <w:lang w:val="en-US" w:eastAsia="ru-RU"/>
         </w:rPr>
         <w:t> ADD_POST: {</w:t>
       </w:r>
-      <w:proofErr w:type="gramEnd"/>
     </w:p>
     <w:p>
       <w:pPr>
@@ -55840,7 +55918,7 @@
           <w:color w:val="F8F8F2"/>
           <w:sz w:val="21"/>
           <w:szCs w:val="21"/>
-          <w:lang w:val="en-US" w:eastAsia="ru-RU"/>
+          <w:lang w:eastAsia="ru-RU"/>
         </w:rPr>
       </w:pPr>
       <w:r>
@@ -55871,7 +55949,7 @@
           <w:color w:val="F8F8F2"/>
           <w:sz w:val="21"/>
           <w:szCs w:val="21"/>
-          <w:lang w:val="en-US" w:eastAsia="ru-RU"/>
+          <w:lang w:eastAsia="ru-RU"/>
         </w:rPr>
         <w:t>:</w:t>
       </w:r>
@@ -55885,7 +55963,7 @@
           <w:color w:val="F8F8F2"/>
           <w:sz w:val="21"/>
           <w:szCs w:val="21"/>
-          <w:lang w:val="en-US" w:eastAsia="ru-RU"/>
+          <w:lang w:eastAsia="ru-RU"/>
         </w:rPr>
       </w:pPr>
       <w:r>
@@ -55942,18 +56020,28 @@
           <w:color w:val="F8F8F2"/>
           <w:sz w:val="21"/>
           <w:szCs w:val="21"/>
-          <w:lang w:val="en-US" w:eastAsia="ru-RU"/>
-        </w:rPr>
-      </w:pPr>
-      <w:r>
-        <w:rPr>
-          <w:rFonts w:ascii="Consolas" w:eastAsia="Times New Roman" w:hAnsi="Consolas" w:cs="Times New Roman"/>
-          <w:color w:val="F8F8F2"/>
-          <w:sz w:val="21"/>
-          <w:szCs w:val="21"/>
-          <w:lang w:val="en-US" w:eastAsia="ru-RU"/>
-        </w:rPr>
-        <w:t>  }</w:t>
+          <w:lang w:eastAsia="ru-RU"/>
+        </w:rPr>
+      </w:pPr>
+      <w:r>
+        <w:rPr>
+          <w:rFonts w:ascii="Consolas" w:eastAsia="Times New Roman" w:hAnsi="Consolas" w:cs="Times New Roman"/>
+          <w:color w:val="F8F8F2"/>
+          <w:sz w:val="21"/>
+          <w:szCs w:val="21"/>
+          <w:lang w:val="en-US" w:eastAsia="ru-RU"/>
+        </w:rPr>
+        <w:t>  </w:t>
+      </w:r>
+      <w:r>
+        <w:rPr>
+          <w:rFonts w:ascii="Consolas" w:eastAsia="Times New Roman" w:hAnsi="Consolas" w:cs="Times New Roman"/>
+          <w:color w:val="F8F8F2"/>
+          <w:sz w:val="21"/>
+          <w:szCs w:val="21"/>
+          <w:lang w:eastAsia="ru-RU"/>
+        </w:rPr>
+        <w:t>}</w:t>
       </w:r>
     </w:p>
     <w:p>
@@ -56052,6 +56140,11 @@
       <w:proofErr w:type="spellEnd"/>
     </w:p>
     <w:p>
+      <w:pPr>
+        <w:rPr>
+          <w:lang w:val="en-US"/>
+        </w:rPr>
+      </w:pPr>
       <w:r>
         <w:t xml:space="preserve">Мы должны делать копию только того свойства стейта, что меняется. От </w:t>
       </w:r>
@@ -56072,7 +56165,13 @@
       </w:r>
       <w:proofErr w:type="gramStart"/>
       <w:r>
-        <w:t xml:space="preserve">Перепишем </w:t>
+        <w:t>Перепишем</w:t>
+      </w:r>
+      <w:r>
+        <w:rPr>
+          <w:lang w:val="en-US"/>
+        </w:rPr>
+        <w:t xml:space="preserve"> </w:t>
       </w:r>
       <w:proofErr w:type="spellStart"/>
       <w:r>
@@ -56093,6 +56192,9 @@
       </w:r>
       <w:proofErr w:type="gramEnd"/>
       <w:r>
+        <w:rPr>
+          <w:lang w:val="en-US"/>
+        </w:rPr>
         <w:t xml:space="preserve"> </w:t>
       </w:r>
       <w:proofErr w:type="spellStart"/>
@@ -56110,10 +56212,9 @@
           <w:color w:val="F8F8F2"/>
           <w:sz w:val="21"/>
           <w:szCs w:val="21"/>
-          <w:lang w:eastAsia="ru-RU"/>
-        </w:rPr>
-      </w:pPr>
-      <w:proofErr w:type="spellStart"/>
+          <w:lang w:val="en-US" w:eastAsia="ru-RU"/>
+        </w:rPr>
+      </w:pPr>
       <w:proofErr w:type="gramStart"/>
       <w:r>
         <w:rPr>
@@ -56121,18 +56222,18 @@
           <w:color w:val="F92672"/>
           <w:sz w:val="21"/>
           <w:szCs w:val="21"/>
-          <w:lang w:eastAsia="ru-RU"/>
+          <w:lang w:val="en-US" w:eastAsia="ru-RU"/>
         </w:rPr>
         <w:t>export</w:t>
       </w:r>
-      <w:proofErr w:type="spellEnd"/>
-      <w:r>
-        <w:rPr>
-          <w:rFonts w:ascii="Consolas" w:eastAsia="Times New Roman" w:hAnsi="Consolas" w:cs="Times New Roman"/>
-          <w:color w:val="F8F8F2"/>
-          <w:sz w:val="21"/>
-          <w:szCs w:val="21"/>
-          <w:lang w:eastAsia="ru-RU"/>
+      <w:proofErr w:type="gramEnd"/>
+      <w:r>
+        <w:rPr>
+          <w:rFonts w:ascii="Consolas" w:eastAsia="Times New Roman" w:hAnsi="Consolas" w:cs="Times New Roman"/>
+          <w:color w:val="F8F8F2"/>
+          <w:sz w:val="21"/>
+          <w:szCs w:val="21"/>
+          <w:lang w:val="en-US" w:eastAsia="ru-RU"/>
         </w:rPr>
         <w:t> </w:t>
       </w:r>
@@ -56145,7 +56246,7 @@
           <w:color w:val="66D9EF"/>
           <w:sz w:val="21"/>
           <w:szCs w:val="21"/>
-          <w:lang w:eastAsia="ru-RU"/>
+          <w:lang w:val="en-US" w:eastAsia="ru-RU"/>
         </w:rPr>
         <w:t>const</w:t>
       </w:r>
@@ -56156,7 +56257,7 @@
           <w:color w:val="F8F8F2"/>
           <w:sz w:val="21"/>
           <w:szCs w:val="21"/>
-          <w:lang w:eastAsia="ru-RU"/>
+          <w:lang w:val="en-US" w:eastAsia="ru-RU"/>
         </w:rPr>
         <w:t> </w:t>
       </w:r>
@@ -56167,7 +56268,7 @@
           <w:color w:val="A6E22E"/>
           <w:sz w:val="21"/>
           <w:szCs w:val="21"/>
-          <w:lang w:eastAsia="ru-RU"/>
+          <w:lang w:val="en-US" w:eastAsia="ru-RU"/>
         </w:rPr>
         <w:t>dialogsReducer</w:t>
       </w:r>
@@ -56178,7 +56279,7 @@
           <w:color w:val="F8F8F2"/>
           <w:sz w:val="21"/>
           <w:szCs w:val="21"/>
-          <w:lang w:eastAsia="ru-RU"/>
+          <w:lang w:val="en-US" w:eastAsia="ru-RU"/>
         </w:rPr>
         <w:t> </w:t>
       </w:r>
@@ -56188,7 +56289,7 @@
           <w:color w:val="F92672"/>
           <w:sz w:val="21"/>
           <w:szCs w:val="21"/>
-          <w:lang w:eastAsia="ru-RU"/>
+          <w:lang w:val="en-US" w:eastAsia="ru-RU"/>
         </w:rPr>
         <w:t>=</w:t>
       </w:r>
@@ -56198,11 +56299,10 @@
           <w:color w:val="F8F8F2"/>
           <w:sz w:val="21"/>
           <w:szCs w:val="21"/>
-          <w:lang w:eastAsia="ru-RU"/>
+          <w:lang w:val="en-US" w:eastAsia="ru-RU"/>
         </w:rPr>
         <w:t> (</w:t>
       </w:r>
-      <w:proofErr w:type="gramEnd"/>
     </w:p>
     <w:p>
       <w:pPr>
@@ -57358,11 +57458,6 @@
       </w:pPr>
     </w:p>
     <w:p>
-      <w:pPr>
-        <w:rPr>
-          <w:lang w:val="en-US"/>
-        </w:rPr>
-      </w:pPr>
       <w:proofErr w:type="spellStart"/>
       <w:r>
         <w:t>Зарефакторим</w:t>
@@ -58965,9 +59060,6 @@
         <w:tabs>
           <w:tab w:val="left" w:pos="2617"/>
         </w:tabs>
-        <w:rPr>
-          <w:lang w:val="en-US"/>
-        </w:rPr>
       </w:pPr>
       <w:r>
         <w:t xml:space="preserve">Создадим компонент </w:t>
@@ -59002,7 +59094,6 @@
         <w:rPr>
           <w:b/>
           <w:i/>
-          <w:lang w:val="en-US"/>
         </w:rPr>
       </w:pPr>
       <w:r>
@@ -59084,7 +59175,6 @@
         <w:rPr>
           <w:b/>
           <w:i/>
-          <w:lang w:val="en-US"/>
         </w:rPr>
         <w:t>)</w:t>
       </w:r>
@@ -59470,8 +59560,1212 @@
         </w:rPr>
         <w:t xml:space="preserve"> </w:t>
       </w:r>
+    </w:p>
+    <w:p>
+      <w:pPr>
+        <w:pStyle w:val="a3"/>
+        <w:tabs>
+          <w:tab w:val="left" w:pos="2617"/>
+        </w:tabs>
+        <w:rPr>
+          <w:b/>
+        </w:rPr>
+      </w:pPr>
+    </w:p>
+    <w:p>
+      <w:pPr>
+        <w:jc w:val="center"/>
+        <w:rPr>
+          <w:sz w:val="36"/>
+          <w:szCs w:val="36"/>
+          <w:highlight w:val="yellow"/>
+          <w:lang w:val="en-US"/>
+        </w:rPr>
+      </w:pPr>
+      <w:r>
+        <w:rPr>
+          <w:sz w:val="36"/>
+          <w:szCs w:val="36"/>
+          <w:highlight w:val="yellow"/>
+          <w:lang w:val="en-US"/>
+        </w:rPr>
+        <w:lastRenderedPageBreak/>
+        <w:t xml:space="preserve">50.  </w:t>
+      </w:r>
+      <w:r>
+        <w:rPr>
+          <w:sz w:val="36"/>
+          <w:szCs w:val="36"/>
+          <w:highlight w:val="yellow"/>
+        </w:rPr>
+        <w:t>Страница</w:t>
+      </w:r>
+      <w:r>
+        <w:rPr>
+          <w:sz w:val="36"/>
+          <w:szCs w:val="36"/>
+          <w:highlight w:val="yellow"/>
+          <w:lang w:val="en-US"/>
+        </w:rPr>
+        <w:t xml:space="preserve"> </w:t>
+      </w:r>
+      <w:r>
+        <w:rPr>
+          <w:sz w:val="36"/>
+          <w:szCs w:val="36"/>
+          <w:highlight w:val="yellow"/>
+        </w:rPr>
+        <w:t>пользователей</w:t>
+      </w:r>
+      <w:r>
+        <w:rPr>
+          <w:sz w:val="36"/>
+          <w:szCs w:val="36"/>
+          <w:highlight w:val="yellow"/>
+          <w:lang w:val="en-US"/>
+        </w:rPr>
+        <w:t xml:space="preserve"> Users</w:t>
+      </w:r>
+    </w:p>
+    <w:p>
+      <w:pPr>
+        <w:tabs>
+          <w:tab w:val="left" w:pos="2617"/>
+        </w:tabs>
+        <w:rPr>
+          <w:b/>
+        </w:rPr>
+      </w:pPr>
+      <w:r>
+        <w:rPr>
+          <w:b/>
+          <w:lang w:val="en-US"/>
+        </w:rPr>
+        <w:t>API - Application Programing Interface (</w:t>
+      </w:r>
+      <w:r>
+        <w:rPr>
+          <w:b/>
+        </w:rPr>
+        <w:t>интерфейс</w:t>
+      </w:r>
+      <w:r>
+        <w:rPr>
+          <w:b/>
+          <w:lang w:val="en-US"/>
+        </w:rPr>
+        <w:t xml:space="preserve"> </w:t>
+      </w:r>
+      <w:r>
+        <w:rPr>
+          <w:b/>
+        </w:rPr>
+        <w:t>взаимодействия</w:t>
+      </w:r>
+      <w:r>
+        <w:rPr>
+          <w:b/>
+          <w:lang w:val="en-US"/>
+        </w:rPr>
+        <w:t xml:space="preserve"> </w:t>
+      </w:r>
+      <w:r>
+        <w:rPr>
+          <w:b/>
+        </w:rPr>
+        <w:t>с</w:t>
+      </w:r>
+      <w:r>
+        <w:rPr>
+          <w:b/>
+          <w:lang w:val="en-US"/>
+        </w:rPr>
+        <w:t xml:space="preserve"> </w:t>
+      </w:r>
+      <w:r>
+        <w:rPr>
+          <w:b/>
+        </w:rPr>
+        <w:t>программой</w:t>
+      </w:r>
+      <w:r>
+        <w:rPr>
+          <w:b/>
+          <w:lang w:val="en-US"/>
+        </w:rPr>
+        <w:t>)</w:t>
+      </w:r>
+    </w:p>
+    <w:p>
+      <w:pPr>
+        <w:tabs>
+          <w:tab w:val="left" w:pos="2617"/>
+        </w:tabs>
+      </w:pPr>
+      <w:proofErr w:type="gramStart"/>
+      <w:r>
+        <w:t>На интересует</w:t>
+      </w:r>
+      <w:proofErr w:type="gramEnd"/>
+      <w:r>
+        <w:t xml:space="preserve"> интерфейс взаимодействия с программным сервером. Это могут быть </w:t>
+      </w:r>
+      <w:r>
+        <w:rPr>
+          <w:lang w:val="en-US"/>
+        </w:rPr>
+        <w:t>Node</w:t>
+      </w:r>
+      <w:r>
+        <w:t xml:space="preserve"> </w:t>
+      </w:r>
+      <w:r>
+        <w:rPr>
+          <w:lang w:val="en-US"/>
+        </w:rPr>
+        <w:t>JS</w:t>
+      </w:r>
+      <w:r>
+        <w:t xml:space="preserve">, </w:t>
+      </w:r>
+      <w:r>
+        <w:rPr>
+          <w:lang w:val="en-US"/>
+        </w:rPr>
+        <w:t>Apache</w:t>
+      </w:r>
+      <w:r>
+        <w:t xml:space="preserve">, </w:t>
+      </w:r>
+      <w:proofErr w:type="spellStart"/>
+      <w:r>
+        <w:rPr>
+          <w:lang w:val="en-US"/>
+        </w:rPr>
+        <w:t>NGiNX</w:t>
+      </w:r>
+      <w:proofErr w:type="spellEnd"/>
+      <w:r>
+        <w:t xml:space="preserve"> и т.д.</w:t>
+      </w:r>
+    </w:p>
+    <w:p>
+      <w:pPr>
+        <w:tabs>
+          <w:tab w:val="left" w:pos="2617"/>
+        </w:tabs>
+      </w:pPr>
+      <w:r>
+        <w:t xml:space="preserve">У каждой программы-сервера есть </w:t>
+      </w:r>
+      <w:r>
+        <w:rPr>
+          <w:highlight w:val="cyan"/>
+          <w:lang w:val="en-US"/>
+        </w:rPr>
+        <w:t>end</w:t>
+      </w:r>
+      <w:r>
+        <w:rPr>
+          <w:highlight w:val="cyan"/>
+        </w:rPr>
+        <w:t>-</w:t>
+      </w:r>
+      <w:r>
+        <w:rPr>
+          <w:highlight w:val="cyan"/>
+          <w:lang w:val="en-US"/>
+        </w:rPr>
+        <w:t>points</w:t>
+      </w:r>
+      <w:r>
+        <w:t xml:space="preserve">. </w:t>
+      </w:r>
+    </w:p>
+    <w:p>
+      <w:pPr>
+        <w:tabs>
+          <w:tab w:val="left" w:pos="2617"/>
+        </w:tabs>
+      </w:pPr>
+      <w:proofErr w:type="gramStart"/>
+      <w:r>
+        <w:rPr>
+          <w:highlight w:val="cyan"/>
+          <w:lang w:val="en-US"/>
+        </w:rPr>
+        <w:t>end</w:t>
+      </w:r>
+      <w:r>
+        <w:rPr>
+          <w:highlight w:val="cyan"/>
+        </w:rPr>
+        <w:t>-</w:t>
+      </w:r>
+      <w:r>
+        <w:rPr>
+          <w:highlight w:val="cyan"/>
+          <w:lang w:val="en-US"/>
+        </w:rPr>
+        <w:t>points</w:t>
+      </w:r>
+      <w:proofErr w:type="gramEnd"/>
+      <w:r>
+        <w:rPr>
+          <w:highlight w:val="cyan"/>
+        </w:rPr>
+        <w:t xml:space="preserve"> это </w:t>
+      </w:r>
+      <w:r>
+        <w:rPr>
+          <w:highlight w:val="cyan"/>
+          <w:lang w:val="en-US"/>
+        </w:rPr>
+        <w:t>URL</w:t>
+      </w:r>
+      <w:r>
+        <w:rPr>
+          <w:highlight w:val="cyan"/>
+        </w:rPr>
+        <w:t>-адреса, на которые мы можем делать запросы</w:t>
+      </w:r>
+    </w:p>
+    <w:p>
+      <w:pPr>
+        <w:tabs>
+          <w:tab w:val="left" w:pos="2617"/>
+        </w:tabs>
+        <w:rPr>
+          <w:b/>
+          <w:highlight w:val="cyan"/>
+        </w:rPr>
+      </w:pPr>
+      <w:r>
+        <w:rPr>
+          <w:b/>
+          <w:highlight w:val="cyan"/>
+        </w:rPr>
+        <w:t xml:space="preserve">Что нужно определить для </w:t>
+      </w:r>
+      <w:r>
+        <w:rPr>
+          <w:b/>
+          <w:highlight w:val="cyan"/>
+          <w:lang w:val="en-US"/>
+        </w:rPr>
+        <w:t>end</w:t>
+      </w:r>
+      <w:r>
+        <w:rPr>
+          <w:b/>
+          <w:highlight w:val="cyan"/>
+        </w:rPr>
+        <w:t>-</w:t>
+      </w:r>
+      <w:r>
+        <w:rPr>
+          <w:b/>
+          <w:highlight w:val="cyan"/>
+          <w:lang w:val="en-US"/>
+        </w:rPr>
+        <w:t>point</w:t>
+      </w:r>
+      <w:r>
+        <w:rPr>
+          <w:b/>
+          <w:highlight w:val="cyan"/>
+        </w:rPr>
+        <w:t xml:space="preserve"> (</w:t>
+      </w:r>
+      <w:r>
+        <w:rPr>
+          <w:b/>
+          <w:highlight w:val="cyan"/>
+        </w:rPr>
+        <w:t xml:space="preserve">это и есть </w:t>
+      </w:r>
+      <w:r>
+        <w:rPr>
+          <w:b/>
+          <w:highlight w:val="cyan"/>
+          <w:lang w:val="en-US"/>
+        </w:rPr>
+        <w:t>SERVER</w:t>
+      </w:r>
+      <w:r>
+        <w:rPr>
+          <w:b/>
+          <w:highlight w:val="cyan"/>
+        </w:rPr>
+        <w:t xml:space="preserve"> </w:t>
+      </w:r>
+      <w:r>
+        <w:rPr>
+          <w:b/>
+          <w:highlight w:val="cyan"/>
+          <w:lang w:val="en-US"/>
+        </w:rPr>
+        <w:t>API</w:t>
+      </w:r>
+      <w:r>
+        <w:rPr>
+          <w:b/>
+          <w:highlight w:val="cyan"/>
+        </w:rPr>
+        <w:t>)</w:t>
+      </w:r>
+      <w:r>
+        <w:rPr>
+          <w:b/>
+          <w:highlight w:val="cyan"/>
+        </w:rPr>
+        <w:t>:</w:t>
+      </w:r>
+    </w:p>
+    <w:p>
+      <w:pPr>
+        <w:tabs>
+          <w:tab w:val="left" w:pos="2617"/>
+        </w:tabs>
+        <w:rPr>
+          <w:b/>
+          <w:highlight w:val="cyan"/>
+          <w:lang w:val="en-US"/>
+        </w:rPr>
+      </w:pPr>
+      <w:r>
+        <w:rPr>
+          <w:b/>
+          <w:highlight w:val="cyan"/>
+          <w:lang w:val="en-US"/>
+        </w:rPr>
+        <w:t xml:space="preserve">1) URL </w:t>
+      </w:r>
+      <w:hyperlink r:id="rId24" w:history="1">
+        <w:r>
+          <w:rPr>
+            <w:rStyle w:val="a6"/>
+            <w:b/>
+            <w:highlight w:val="cyan"/>
+            <w:lang w:val="en-US"/>
+          </w:rPr>
+          <w:t>https://....</w:t>
+        </w:r>
+      </w:hyperlink>
+    </w:p>
+    <w:p>
+      <w:pPr>
+        <w:tabs>
+          <w:tab w:val="left" w:pos="2617"/>
+        </w:tabs>
+        <w:rPr>
+          <w:b/>
+          <w:highlight w:val="cyan"/>
+        </w:rPr>
+      </w:pPr>
+      <w:r>
+        <w:rPr>
+          <w:b/>
+          <w:highlight w:val="cyan"/>
+        </w:rPr>
+        <w:t xml:space="preserve">2) Тип запроса </w:t>
+      </w:r>
+      <w:r>
+        <w:rPr>
+          <w:b/>
+          <w:highlight w:val="cyan"/>
+          <w:lang w:val="en-US"/>
+        </w:rPr>
+        <w:t>http</w:t>
+      </w:r>
+      <w:r>
+        <w:rPr>
+          <w:b/>
+          <w:highlight w:val="cyan"/>
+        </w:rPr>
+        <w:t>-</w:t>
+      </w:r>
+      <w:r>
+        <w:rPr>
+          <w:b/>
+          <w:highlight w:val="cyan"/>
+          <w:lang w:val="en-US"/>
+        </w:rPr>
+        <w:t>request</w:t>
+      </w:r>
+      <w:r>
+        <w:rPr>
+          <w:b/>
+          <w:highlight w:val="cyan"/>
+        </w:rPr>
+        <w:t xml:space="preserve"> </w:t>
+      </w:r>
+      <w:r>
+        <w:rPr>
+          <w:b/>
+          <w:highlight w:val="cyan"/>
+          <w:lang w:val="en-US"/>
+        </w:rPr>
+        <w:t>type</w:t>
+      </w:r>
+      <w:r>
+        <w:rPr>
+          <w:b/>
+          <w:highlight w:val="cyan"/>
+        </w:rPr>
+        <w:t xml:space="preserve">: </w:t>
+      </w:r>
+      <w:proofErr w:type="gramStart"/>
+      <w:r>
+        <w:rPr>
+          <w:b/>
+          <w:highlight w:val="cyan"/>
+          <w:lang w:val="en-US"/>
+        </w:rPr>
+        <w:t>GET</w:t>
+      </w:r>
+      <w:r>
+        <w:rPr>
+          <w:b/>
+          <w:highlight w:val="cyan"/>
+        </w:rPr>
+        <w:t>(</w:t>
+      </w:r>
+      <w:proofErr w:type="gramEnd"/>
+      <w:r>
+        <w:rPr>
+          <w:b/>
+          <w:highlight w:val="cyan"/>
+        </w:rPr>
+        <w:t xml:space="preserve">хотим что-то получить от сервера) / </w:t>
+      </w:r>
+      <w:r>
+        <w:rPr>
+          <w:b/>
+          <w:highlight w:val="cyan"/>
+          <w:lang w:val="en-US"/>
+        </w:rPr>
+        <w:t>POST</w:t>
+      </w:r>
+      <w:r>
+        <w:rPr>
+          <w:b/>
+          <w:highlight w:val="cyan"/>
+        </w:rPr>
+        <w:t xml:space="preserve"> (хотим отправить что-то на сервер)</w:t>
+      </w:r>
+    </w:p>
+    <w:p>
+      <w:pPr>
+        <w:tabs>
+          <w:tab w:val="left" w:pos="2617"/>
+        </w:tabs>
+        <w:rPr>
+          <w:b/>
+          <w:highlight w:val="cyan"/>
+        </w:rPr>
+      </w:pPr>
+      <w:r>
+        <w:rPr>
+          <w:b/>
+          <w:highlight w:val="cyan"/>
+        </w:rPr>
+        <w:t xml:space="preserve">3) </w:t>
+      </w:r>
+      <w:r>
+        <w:rPr>
+          <w:b/>
+          <w:highlight w:val="cyan"/>
+          <w:lang w:val="en-US"/>
+        </w:rPr>
+        <w:t>request</w:t>
+      </w:r>
+      <w:r>
+        <w:rPr>
+          <w:b/>
+          <w:highlight w:val="cyan"/>
+        </w:rPr>
+        <w:t xml:space="preserve"> </w:t>
+      </w:r>
+      <w:r>
+        <w:rPr>
+          <w:b/>
+          <w:highlight w:val="cyan"/>
+          <w:lang w:val="en-US"/>
+        </w:rPr>
+        <w:t>payload</w:t>
+      </w:r>
+      <w:r>
+        <w:rPr>
+          <w:b/>
+          <w:highlight w:val="cyan"/>
+        </w:rPr>
+        <w:t>. Что именно мы хотим отправить на сервер?</w:t>
+      </w:r>
+    </w:p>
+    <w:p>
+      <w:pPr>
+        <w:tabs>
+          <w:tab w:val="left" w:pos="2617"/>
+        </w:tabs>
+        <w:rPr>
+          <w:b/>
+        </w:rPr>
+      </w:pPr>
+      <w:r>
+        <w:rPr>
+          <w:b/>
+          <w:highlight w:val="cyan"/>
+        </w:rPr>
+        <w:t xml:space="preserve">4) </w:t>
+      </w:r>
+      <w:r>
+        <w:rPr>
+          <w:b/>
+          <w:highlight w:val="cyan"/>
+          <w:lang w:val="en-US"/>
+        </w:rPr>
+        <w:t>Response</w:t>
+      </w:r>
+      <w:r>
+        <w:rPr>
+          <w:b/>
+          <w:highlight w:val="cyan"/>
+        </w:rPr>
+        <w:t xml:space="preserve"> </w:t>
+      </w:r>
+      <w:r>
+        <w:rPr>
+          <w:b/>
+          <w:highlight w:val="cyan"/>
+          <w:lang w:val="en-US"/>
+        </w:rPr>
+        <w:t>data</w:t>
+      </w:r>
+      <w:r>
+        <w:rPr>
+          <w:b/>
+          <w:highlight w:val="cyan"/>
+        </w:rPr>
+        <w:t>. Что мы хотим получить с сервера?</w:t>
+      </w:r>
+    </w:p>
+    <w:p>
+      <w:pPr>
+        <w:tabs>
+          <w:tab w:val="left" w:pos="2617"/>
+        </w:tabs>
+        <w:rPr>
+          <w:b/>
+          <w:lang w:val="en-US"/>
+        </w:rPr>
+      </w:pPr>
+      <w:r>
+        <w:rPr>
+          <w:b/>
+          <w:highlight w:val="cyan"/>
+          <w:lang w:val="en-US"/>
+        </w:rPr>
+        <w:t xml:space="preserve">5) </w:t>
+      </w:r>
+      <w:proofErr w:type="gramStart"/>
+      <w:r>
+        <w:rPr>
+          <w:b/>
+          <w:highlight w:val="cyan"/>
+          <w:lang w:val="en-US"/>
+        </w:rPr>
+        <w:t>http</w:t>
+      </w:r>
+      <w:proofErr w:type="gramEnd"/>
+      <w:r>
+        <w:rPr>
+          <w:b/>
+          <w:highlight w:val="cyan"/>
+          <w:lang w:val="en-US"/>
+        </w:rPr>
+        <w:t xml:space="preserve"> </w:t>
+      </w:r>
+      <w:r>
+        <w:rPr>
+          <w:b/>
+          <w:highlight w:val="cyan"/>
+        </w:rPr>
+        <w:t>коды</w:t>
+      </w:r>
+      <w:r>
+        <w:rPr>
+          <w:b/>
+          <w:highlight w:val="cyan"/>
+          <w:lang w:val="en-US"/>
+        </w:rPr>
+        <w:t>: 404 not found, 5xx server errors, 3xx redirect, 2xx OK</w:t>
+      </w:r>
+    </w:p>
+    <w:p>
+      <w:pPr>
+        <w:tabs>
+          <w:tab w:val="left" w:pos="2617"/>
+        </w:tabs>
+        <w:rPr>
+          <w:lang w:val="en-US"/>
+        </w:rPr>
+      </w:pPr>
+      <w:r>
+        <w:rPr>
+          <w:noProof/>
+          <w:lang w:eastAsia="ru-RU"/>
+        </w:rPr>
+        <w:drawing>
+          <wp:inline distT="0" distB="0" distL="0" distR="0">
+            <wp:extent cx="5931535" cy="3172460"/>
+            <wp:effectExtent l="0" t="0" r="0" b="8890"/>
+            <wp:docPr id="10" name="Рисунок 10"/>
+            <wp:cNvGraphicFramePr>
+              <a:graphicFrameLocks xmlns:a="http://schemas.openxmlformats.org/drawingml/2006/main" noChangeAspect="1"/>
+            </wp:cNvGraphicFramePr>
+            <a:graphic xmlns:a="http://schemas.openxmlformats.org/drawingml/2006/main">
+              <a:graphicData uri="http://schemas.openxmlformats.org/drawingml/2006/picture">
+                <pic:pic xmlns:pic="http://schemas.openxmlformats.org/drawingml/2006/picture">
+                  <pic:nvPicPr>
+                    <pic:cNvPr id="0" name="Picture 2"/>
+                    <pic:cNvPicPr>
+                      <a:picLocks noChangeAspect="1" noChangeArrowheads="1"/>
+                    </pic:cNvPicPr>
+                  </pic:nvPicPr>
+                  <pic:blipFill>
+                    <a:blip r:embed="rId25">
+                      <a:extLst>
+                        <a:ext uri="{28A0092B-C50C-407E-A947-70E740481C1C}">
+                          <a14:useLocalDpi xmlns:a14="http://schemas.microsoft.com/office/drawing/2010/main" val="0"/>
+                        </a:ext>
+                      </a:extLst>
+                    </a:blip>
+                    <a:srcRect/>
+                    <a:stretch>
+                      <a:fillRect/>
+                    </a:stretch>
+                  </pic:blipFill>
+                  <pic:spPr bwMode="auto">
+                    <a:xfrm>
+                      <a:off x="0" y="0"/>
+                      <a:ext cx="5931535" cy="3172460"/>
+                    </a:xfrm>
+                    <a:prstGeom prst="rect">
+                      <a:avLst/>
+                    </a:prstGeom>
+                    <a:noFill/>
+                    <a:ln>
+                      <a:noFill/>
+                    </a:ln>
+                  </pic:spPr>
+                </pic:pic>
+              </a:graphicData>
+            </a:graphic>
+          </wp:inline>
+        </w:drawing>
+      </w:r>
+    </w:p>
+    <w:p>
+      <w:pPr>
+        <w:tabs>
+          <w:tab w:val="left" w:pos="2617"/>
+        </w:tabs>
+      </w:pPr>
+      <w:r>
+        <w:t xml:space="preserve">Что такое </w:t>
+      </w:r>
+      <w:r>
+        <w:rPr>
+          <w:lang w:val="en-US"/>
+        </w:rPr>
+        <w:t>REST</w:t>
+      </w:r>
+      <w:r>
+        <w:t xml:space="preserve"> </w:t>
+      </w:r>
+      <w:r>
+        <w:rPr>
+          <w:lang w:val="en-US"/>
+        </w:rPr>
+        <w:t>API</w:t>
+      </w:r>
+      <w:r>
+        <w:t>?</w:t>
+      </w:r>
+    </w:p>
+    <w:p>
+      <w:pPr>
+        <w:tabs>
+          <w:tab w:val="left" w:pos="2617"/>
+        </w:tabs>
+      </w:pPr>
+      <w:r>
+        <w:t>По сути это набор правил</w:t>
+      </w:r>
+      <w:r>
+        <w:t xml:space="preserve">, </w:t>
+      </w:r>
+      <w:r>
+        <w:t xml:space="preserve">которым должна соответствовать программа. Раньше хватало только два типа запроса на сервер: </w:t>
+      </w:r>
+      <w:r>
+        <w:rPr>
+          <w:lang w:val="en-US"/>
+        </w:rPr>
+        <w:t>GET</w:t>
+      </w:r>
+      <w:r>
+        <w:t xml:space="preserve"> </w:t>
+      </w:r>
+      <w:r>
+        <w:t xml:space="preserve">и </w:t>
+      </w:r>
+      <w:r>
+        <w:rPr>
+          <w:lang w:val="en-US"/>
+        </w:rPr>
+        <w:t>POST</w:t>
+      </w:r>
+      <w:r>
+        <w:t xml:space="preserve">. </w:t>
+      </w:r>
+      <w:r>
+        <w:t>Сейчас</w:t>
+      </w:r>
+      <w:r>
+        <w:rPr>
+          <w:lang w:val="en-US"/>
+        </w:rPr>
+        <w:t xml:space="preserve"> </w:t>
+      </w:r>
+      <w:r>
+        <w:t>их</w:t>
+      </w:r>
+      <w:r>
+        <w:rPr>
+          <w:lang w:val="en-US"/>
+        </w:rPr>
+        <w:t xml:space="preserve"> </w:t>
+      </w:r>
+      <w:r>
+        <w:t>несколько</w:t>
+      </w:r>
+      <w:r>
+        <w:rPr>
+          <w:lang w:val="en-US"/>
+        </w:rPr>
+        <w:t xml:space="preserve">, </w:t>
+      </w:r>
+      <w:r>
+        <w:t>это</w:t>
+      </w:r>
+      <w:r>
+        <w:rPr>
+          <w:lang w:val="en-US"/>
+        </w:rPr>
+        <w:t xml:space="preserve"> </w:t>
+      </w:r>
+      <w:r>
+        <w:rPr>
+          <w:lang w:val="en-US"/>
+        </w:rPr>
+        <w:t>CRUD: GET POST PUT DELETE (CREATE READ UPDATE DELETE)</w:t>
+      </w:r>
+      <w:r>
+        <w:rPr>
+          <w:lang w:val="en-US"/>
+        </w:rPr>
+        <w:t xml:space="preserve">. </w:t>
+      </w:r>
+      <w:r>
+        <w:t xml:space="preserve">Запросы отправляются только на один </w:t>
+      </w:r>
+      <w:proofErr w:type="spellStart"/>
+      <w:proofErr w:type="gramStart"/>
+      <w:r>
+        <w:t>утв</w:t>
+      </w:r>
+      <w:proofErr w:type="spellEnd"/>
+      <w:proofErr w:type="gramEnd"/>
+      <w:r>
+        <w:t>-</w:t>
+      </w:r>
+      <w:r>
+        <w:rPr>
+          <w:lang w:val="en-US"/>
+        </w:rPr>
+        <w:t>point</w:t>
+      </w:r>
+      <w:r>
+        <w:t xml:space="preserve"> для каждой сущности. Итого это выглядит так:</w:t>
+      </w:r>
+    </w:p>
+    <w:p>
+      <w:pPr>
+        <w:tabs>
+          <w:tab w:val="left" w:pos="2617"/>
+        </w:tabs>
+      </w:pPr>
+      <w:r>
+        <w:rPr>
+          <w:noProof/>
+          <w:lang w:eastAsia="ru-RU"/>
+        </w:rPr>
+        <w:lastRenderedPageBreak/>
+        <w:drawing>
+          <wp:inline distT="0" distB="0" distL="0" distR="0">
+            <wp:extent cx="5934075" cy="3152775"/>
+            <wp:effectExtent l="0" t="0" r="9525" b="9525"/>
+            <wp:docPr id="11" name="Рисунок 11"/>
+            <wp:cNvGraphicFramePr>
+              <a:graphicFrameLocks xmlns:a="http://schemas.openxmlformats.org/drawingml/2006/main" noChangeAspect="1"/>
+            </wp:cNvGraphicFramePr>
+            <a:graphic xmlns:a="http://schemas.openxmlformats.org/drawingml/2006/main">
+              <a:graphicData uri="http://schemas.openxmlformats.org/drawingml/2006/picture">
+                <pic:pic xmlns:pic="http://schemas.openxmlformats.org/drawingml/2006/picture">
+                  <pic:nvPicPr>
+                    <pic:cNvPr id="0" name="Picture 3"/>
+                    <pic:cNvPicPr>
+                      <a:picLocks noChangeAspect="1" noChangeArrowheads="1"/>
+                    </pic:cNvPicPr>
+                  </pic:nvPicPr>
+                  <pic:blipFill>
+                    <a:blip r:embed="rId26">
+                      <a:extLst>
+                        <a:ext uri="{28A0092B-C50C-407E-A947-70E740481C1C}">
+                          <a14:useLocalDpi xmlns:a14="http://schemas.microsoft.com/office/drawing/2010/main" val="0"/>
+                        </a:ext>
+                      </a:extLst>
+                    </a:blip>
+                    <a:srcRect/>
+                    <a:stretch>
+                      <a:fillRect/>
+                    </a:stretch>
+                  </pic:blipFill>
+                  <pic:spPr bwMode="auto">
+                    <a:xfrm>
+                      <a:off x="0" y="0"/>
+                      <a:ext cx="5934075" cy="3152775"/>
+                    </a:xfrm>
+                    <a:prstGeom prst="rect">
+                      <a:avLst/>
+                    </a:prstGeom>
+                    <a:noFill/>
+                    <a:ln>
+                      <a:noFill/>
+                    </a:ln>
+                  </pic:spPr>
+                </pic:pic>
+              </a:graphicData>
+            </a:graphic>
+          </wp:inline>
+        </w:drawing>
+      </w:r>
+    </w:p>
+    <w:p>
+      <w:pPr>
+        <w:tabs>
+          <w:tab w:val="left" w:pos="2617"/>
+        </w:tabs>
+        <w:rPr>
+          <w:lang w:val="en-US"/>
+        </w:rPr>
+      </w:pPr>
+      <w:r>
+        <w:t xml:space="preserve">В нашем проекте мы будем использовать библиотеку </w:t>
+      </w:r>
+      <w:proofErr w:type="spellStart"/>
+      <w:r>
+        <w:rPr>
+          <w:highlight w:val="cyan"/>
+          <w:lang w:val="en-US"/>
+        </w:rPr>
+        <w:t>axios</w:t>
+      </w:r>
+      <w:proofErr w:type="spellEnd"/>
+      <w:r>
+        <w:t>.</w:t>
+      </w:r>
+    </w:p>
+    <w:p>
+      <w:pPr>
+        <w:tabs>
+          <w:tab w:val="left" w:pos="2617"/>
+        </w:tabs>
+        <w:rPr>
+          <w:lang w:val="en-US"/>
+        </w:rPr>
+      </w:pPr>
+      <w:r>
+        <w:rPr>
+          <w:noProof/>
+          <w:lang w:eastAsia="ru-RU"/>
+        </w:rPr>
+        <w:drawing>
+          <wp:inline distT="0" distB="0" distL="0" distR="0">
+            <wp:extent cx="5934075" cy="2305050"/>
+            <wp:effectExtent l="0" t="0" r="9525" b="0"/>
+            <wp:docPr id="12" name="Рисунок 12"/>
+            <wp:cNvGraphicFramePr>
+              <a:graphicFrameLocks xmlns:a="http://schemas.openxmlformats.org/drawingml/2006/main" noChangeAspect="1"/>
+            </wp:cNvGraphicFramePr>
+            <a:graphic xmlns:a="http://schemas.openxmlformats.org/drawingml/2006/main">
+              <a:graphicData uri="http://schemas.openxmlformats.org/drawingml/2006/picture">
+                <pic:pic xmlns:pic="http://schemas.openxmlformats.org/drawingml/2006/picture">
+                  <pic:nvPicPr>
+                    <pic:cNvPr id="0" name="Picture 4"/>
+                    <pic:cNvPicPr>
+                      <a:picLocks noChangeAspect="1" noChangeArrowheads="1"/>
+                    </pic:cNvPicPr>
+                  </pic:nvPicPr>
+                  <pic:blipFill>
+                    <a:blip r:embed="rId27">
+                      <a:extLst>
+                        <a:ext uri="{28A0092B-C50C-407E-A947-70E740481C1C}">
+                          <a14:useLocalDpi xmlns:a14="http://schemas.microsoft.com/office/drawing/2010/main" val="0"/>
+                        </a:ext>
+                      </a:extLst>
+                    </a:blip>
+                    <a:srcRect/>
+                    <a:stretch>
+                      <a:fillRect/>
+                    </a:stretch>
+                  </pic:blipFill>
+                  <pic:spPr bwMode="auto">
+                    <a:xfrm>
+                      <a:off x="0" y="0"/>
+                      <a:ext cx="5934075" cy="2305050"/>
+                    </a:xfrm>
+                    <a:prstGeom prst="rect">
+                      <a:avLst/>
+                    </a:prstGeom>
+                    <a:noFill/>
+                    <a:ln>
+                      <a:noFill/>
+                    </a:ln>
+                  </pic:spPr>
+                </pic:pic>
+              </a:graphicData>
+            </a:graphic>
+          </wp:inline>
+        </w:drawing>
+      </w:r>
+    </w:p>
+    <w:p>
+      <w:pPr>
+        <w:tabs>
+          <w:tab w:val="left" w:pos="2617"/>
+        </w:tabs>
+        <w:rPr>
+          <w:lang w:val="en-US"/>
+        </w:rPr>
+      </w:pPr>
+      <w:r>
+        <w:rPr>
+          <w:b/>
+        </w:rPr>
+        <w:t>.</w:t>
+      </w:r>
+      <w:r>
+        <w:rPr>
+          <w:b/>
+          <w:lang w:val="en-US"/>
+        </w:rPr>
+        <w:t>get</w:t>
+      </w:r>
+      <w:r>
+        <w:t xml:space="preserve"> - </w:t>
+      </w:r>
+      <w:r>
+        <w:t>отправляем запрос на сервер</w:t>
+      </w:r>
+      <w:r>
+        <w:t xml:space="preserve"> </w:t>
+      </w:r>
       <w:bookmarkStart w:id="0" w:name="_GoBack"/>
       <w:bookmarkEnd w:id="0"/>
+      <w:r>
+        <w:rPr>
+          <w:lang w:val="en-US"/>
+        </w:rPr>
+        <w:t>(</w:t>
+      </w:r>
+      <w:r>
+        <w:t xml:space="preserve">возвращает </w:t>
+      </w:r>
+      <w:proofErr w:type="spellStart"/>
+      <w:r>
+        <w:t>промис</w:t>
+      </w:r>
+      <w:proofErr w:type="spellEnd"/>
+      <w:r>
+        <w:rPr>
+          <w:lang w:val="en-US"/>
+        </w:rPr>
+        <w:t>)</w:t>
+      </w:r>
+    </w:p>
+    <w:p>
+      <w:pPr>
+        <w:tabs>
+          <w:tab w:val="left" w:pos="2617"/>
+        </w:tabs>
+      </w:pPr>
+      <w:r>
+        <w:rPr>
+          <w:b/>
+        </w:rPr>
+        <w:t>.</w:t>
+      </w:r>
+      <w:r>
+        <w:rPr>
+          <w:b/>
+          <w:lang w:val="en-US"/>
+        </w:rPr>
+        <w:t>then</w:t>
+      </w:r>
+      <w:r>
+        <w:t xml:space="preserve"> - </w:t>
+      </w:r>
+      <w:r>
+        <w:t xml:space="preserve">когда </w:t>
+      </w:r>
+      <w:proofErr w:type="gramStart"/>
+      <w:r>
+        <w:t>придет ответ от сервера выполняем</w:t>
+      </w:r>
+      <w:proofErr w:type="gramEnd"/>
+      <w:r>
+        <w:t xml:space="preserve"> команду. </w:t>
+      </w:r>
+      <w:proofErr w:type="gramStart"/>
+      <w:r>
+        <w:t>При</w:t>
+      </w:r>
+      <w:proofErr w:type="gramEnd"/>
+      <w:r>
+        <w:t xml:space="preserve"> это выполнение скрипта в браузере не замораживается, т.е. выполняется АСИНХРОННО.</w:t>
+      </w:r>
+      <w:r>
+        <w:t xml:space="preserve"> Другими словами, код сработает следующим образом:</w:t>
+      </w:r>
+    </w:p>
+    <w:p>
+      <w:pPr>
+        <w:pStyle w:val="a3"/>
+        <w:numPr>
+          <w:ilvl w:val="0"/>
+          <w:numId w:val="14"/>
+        </w:numPr>
+        <w:tabs>
+          <w:tab w:val="left" w:pos="2617"/>
+        </w:tabs>
+        <w:rPr>
+          <w:lang w:val="en-US"/>
+        </w:rPr>
+      </w:pPr>
+      <w:r>
+        <w:t>Отправится запрос на сервер</w:t>
+      </w:r>
+    </w:p>
+    <w:p>
+      <w:pPr>
+        <w:pStyle w:val="a3"/>
+        <w:numPr>
+          <w:ilvl w:val="0"/>
+          <w:numId w:val="14"/>
+        </w:numPr>
+        <w:tabs>
+          <w:tab w:val="left" w:pos="2617"/>
+        </w:tabs>
+        <w:rPr>
+          <w:lang w:val="en-US"/>
+        </w:rPr>
+      </w:pPr>
+      <w:r>
+        <w:t>Выведется</w:t>
+      </w:r>
+      <w:r>
+        <w:rPr>
+          <w:lang w:val="en-US"/>
+        </w:rPr>
+        <w:t xml:space="preserve"> </w:t>
+      </w:r>
+      <w:r>
+        <w:rPr>
+          <w:lang w:val="en-US"/>
+        </w:rPr>
+        <w:t xml:space="preserve">console.log(‘after </w:t>
+      </w:r>
+      <w:proofErr w:type="spellStart"/>
+      <w:r>
+        <w:rPr>
+          <w:lang w:val="en-US"/>
+        </w:rPr>
+        <w:t>reauest</w:t>
+      </w:r>
+      <w:proofErr w:type="spellEnd"/>
+      <w:r>
+        <w:rPr>
+          <w:lang w:val="en-US"/>
+        </w:rPr>
+        <w:t>’)</w:t>
+      </w:r>
+    </w:p>
+    <w:p>
+      <w:pPr>
+        <w:pStyle w:val="a3"/>
+        <w:numPr>
+          <w:ilvl w:val="0"/>
+          <w:numId w:val="14"/>
+        </w:numPr>
+        <w:tabs>
+          <w:tab w:val="left" w:pos="2617"/>
+        </w:tabs>
+      </w:pPr>
+      <w:r>
+        <w:t xml:space="preserve">Выведется результат </w:t>
+      </w:r>
+      <w:r>
+        <w:rPr>
+          <w:lang w:val="en-US"/>
+        </w:rPr>
+        <w:t>then</w:t>
+      </w:r>
+      <w:r>
+        <w:t xml:space="preserve"> </w:t>
+      </w:r>
+      <w:r>
+        <w:t xml:space="preserve"> </w:t>
+      </w:r>
+      <w:r>
+        <w:rPr>
+          <w:lang w:val="en-US"/>
+        </w:rPr>
+        <w:t>console</w:t>
+      </w:r>
+      <w:r>
+        <w:t>.</w:t>
+      </w:r>
+      <w:r>
+        <w:rPr>
+          <w:lang w:val="en-US"/>
+        </w:rPr>
+        <w:t>log</w:t>
+      </w:r>
+      <w:r>
+        <w:t>(</w:t>
+      </w:r>
+      <w:r>
+        <w:rPr>
+          <w:lang w:val="en-US"/>
+        </w:rPr>
+        <w:t>data</w:t>
+      </w:r>
+      <w:r>
+        <w:t>)</w:t>
+      </w:r>
     </w:p>
     <w:sectPr>
       <w:pgSz w:w="11906" w:h="16838"/>
@@ -59779,129 +61073,16 @@
     </w:lvl>
   </w:abstractNum>
   <w:abstractNum w:abstractNumId="3">
-    <w:nsid w:val="2D4C69C8"/>
-    <w:multiLevelType w:val="multilevel"/>
-    <w:tmpl w:val="D7E4D552"/>
-    <w:lvl w:ilvl="0">
+    <w:nsid w:val="1A450AD4"/>
+    <w:multiLevelType w:val="hybridMultilevel"/>
+    <w:tmpl w:val="7DFEF066"/>
+    <w:lvl w:ilvl="0" w:tplc="0419000F">
       <w:start w:val="1"/>
       <w:numFmt w:val="decimal"/>
       <w:lvlText w:val="%1."/>
       <w:lvlJc w:val="left"/>
       <w:pPr>
-        <w:tabs>
-          <w:tab w:val="num" w:pos="720"/>
-        </w:tabs>
         <w:ind w:left="720" w:hanging="360"/>
-      </w:pPr>
-    </w:lvl>
-    <w:lvl w:ilvl="1" w:tentative="1">
-      <w:start w:val="1"/>
-      <w:numFmt w:val="decimal"/>
-      <w:lvlText w:val="%2."/>
-      <w:lvlJc w:val="left"/>
-      <w:pPr>
-        <w:tabs>
-          <w:tab w:val="num" w:pos="1440"/>
-        </w:tabs>
-        <w:ind w:left="1440" w:hanging="360"/>
-      </w:pPr>
-    </w:lvl>
-    <w:lvl w:ilvl="2" w:tentative="1">
-      <w:start w:val="1"/>
-      <w:numFmt w:val="decimal"/>
-      <w:lvlText w:val="%3."/>
-      <w:lvlJc w:val="left"/>
-      <w:pPr>
-        <w:tabs>
-          <w:tab w:val="num" w:pos="2160"/>
-        </w:tabs>
-        <w:ind w:left="2160" w:hanging="360"/>
-      </w:pPr>
-    </w:lvl>
-    <w:lvl w:ilvl="3" w:tentative="1">
-      <w:start w:val="1"/>
-      <w:numFmt w:val="decimal"/>
-      <w:lvlText w:val="%4."/>
-      <w:lvlJc w:val="left"/>
-      <w:pPr>
-        <w:tabs>
-          <w:tab w:val="num" w:pos="2880"/>
-        </w:tabs>
-        <w:ind w:left="2880" w:hanging="360"/>
-      </w:pPr>
-    </w:lvl>
-    <w:lvl w:ilvl="4" w:tentative="1">
-      <w:start w:val="1"/>
-      <w:numFmt w:val="decimal"/>
-      <w:lvlText w:val="%5."/>
-      <w:lvlJc w:val="left"/>
-      <w:pPr>
-        <w:tabs>
-          <w:tab w:val="num" w:pos="3600"/>
-        </w:tabs>
-        <w:ind w:left="3600" w:hanging="360"/>
-      </w:pPr>
-    </w:lvl>
-    <w:lvl w:ilvl="5" w:tentative="1">
-      <w:start w:val="1"/>
-      <w:numFmt w:val="decimal"/>
-      <w:lvlText w:val="%6."/>
-      <w:lvlJc w:val="left"/>
-      <w:pPr>
-        <w:tabs>
-          <w:tab w:val="num" w:pos="4320"/>
-        </w:tabs>
-        <w:ind w:left="4320" w:hanging="360"/>
-      </w:pPr>
-    </w:lvl>
-    <w:lvl w:ilvl="6" w:tentative="1">
-      <w:start w:val="1"/>
-      <w:numFmt w:val="decimal"/>
-      <w:lvlText w:val="%7."/>
-      <w:lvlJc w:val="left"/>
-      <w:pPr>
-        <w:tabs>
-          <w:tab w:val="num" w:pos="5040"/>
-        </w:tabs>
-        <w:ind w:left="5040" w:hanging="360"/>
-      </w:pPr>
-    </w:lvl>
-    <w:lvl w:ilvl="7" w:tentative="1">
-      <w:start w:val="1"/>
-      <w:numFmt w:val="decimal"/>
-      <w:lvlText w:val="%8."/>
-      <w:lvlJc w:val="left"/>
-      <w:pPr>
-        <w:tabs>
-          <w:tab w:val="num" w:pos="5760"/>
-        </w:tabs>
-        <w:ind w:left="5760" w:hanging="360"/>
-      </w:pPr>
-    </w:lvl>
-    <w:lvl w:ilvl="8" w:tentative="1">
-      <w:start w:val="1"/>
-      <w:numFmt w:val="decimal"/>
-      <w:lvlText w:val="%9."/>
-      <w:lvlJc w:val="left"/>
-      <w:pPr>
-        <w:tabs>
-          <w:tab w:val="num" w:pos="6480"/>
-        </w:tabs>
-        <w:ind w:left="6480" w:hanging="360"/>
-      </w:pPr>
-    </w:lvl>
-  </w:abstractNum>
-  <w:abstractNum w:abstractNumId="4">
-    <w:nsid w:val="2DD5731A"/>
-    <w:multiLevelType w:val="hybridMultilevel"/>
-    <w:tmpl w:val="88ACA40A"/>
-    <w:lvl w:ilvl="0" w:tplc="6A14F6B0">
-      <w:start w:val="1"/>
-      <w:numFmt w:val="decimal"/>
-      <w:lvlText w:val="%1."/>
-      <w:lvlJc w:val="left"/>
-      <w:pPr>
-        <w:ind w:left="1080" w:hanging="360"/>
       </w:pPr>
       <w:rPr>
         <w:rFonts w:hint="default"/>
@@ -59913,7 +61094,7 @@
       <w:lvlText w:val="%2."/>
       <w:lvlJc w:val="left"/>
       <w:pPr>
-        <w:ind w:left="1800" w:hanging="360"/>
+        <w:ind w:left="1440" w:hanging="360"/>
       </w:pPr>
     </w:lvl>
     <w:lvl w:ilvl="2" w:tplc="0419001B" w:tentative="1">
@@ -59922,7 +61103,7 @@
       <w:lvlText w:val="%3."/>
       <w:lvlJc w:val="right"/>
       <w:pPr>
-        <w:ind w:left="2520" w:hanging="180"/>
+        <w:ind w:left="2160" w:hanging="180"/>
       </w:pPr>
     </w:lvl>
     <w:lvl w:ilvl="3" w:tplc="0419000F" w:tentative="1">
@@ -59931,7 +61112,7 @@
       <w:lvlText w:val="%4."/>
       <w:lvlJc w:val="left"/>
       <w:pPr>
-        <w:ind w:left="3240" w:hanging="360"/>
+        <w:ind w:left="2880" w:hanging="360"/>
       </w:pPr>
     </w:lvl>
     <w:lvl w:ilvl="4" w:tplc="04190019" w:tentative="1">
@@ -59940,7 +61121,7 @@
       <w:lvlText w:val="%5."/>
       <w:lvlJc w:val="left"/>
       <w:pPr>
-        <w:ind w:left="3960" w:hanging="360"/>
+        <w:ind w:left="3600" w:hanging="360"/>
       </w:pPr>
     </w:lvl>
     <w:lvl w:ilvl="5" w:tplc="0419001B" w:tentative="1">
@@ -59949,7 +61130,7 @@
       <w:lvlText w:val="%6."/>
       <w:lvlJc w:val="right"/>
       <w:pPr>
-        <w:ind w:left="4680" w:hanging="180"/>
+        <w:ind w:left="4320" w:hanging="180"/>
       </w:pPr>
     </w:lvl>
     <w:lvl w:ilvl="6" w:tplc="0419000F" w:tentative="1">
@@ -59958,7 +61139,7 @@
       <w:lvlText w:val="%7."/>
       <w:lvlJc w:val="left"/>
       <w:pPr>
-        <w:ind w:left="5400" w:hanging="360"/>
+        <w:ind w:left="5040" w:hanging="360"/>
       </w:pPr>
     </w:lvl>
     <w:lvl w:ilvl="7" w:tplc="04190019" w:tentative="1">
@@ -59967,7 +61148,7 @@
       <w:lvlText w:val="%8."/>
       <w:lvlJc w:val="left"/>
       <w:pPr>
-        <w:ind w:left="6120" w:hanging="360"/>
+        <w:ind w:left="5760" w:hanging="360"/>
       </w:pPr>
     </w:lvl>
     <w:lvl w:ilvl="8" w:tplc="0419001B" w:tentative="1">
@@ -59976,21 +61157,134 @@
       <w:lvlText w:val="%9."/>
       <w:lvlJc w:val="right"/>
       <w:pPr>
-        <w:ind w:left="6840" w:hanging="180"/>
+        <w:ind w:left="6480" w:hanging="180"/>
       </w:pPr>
     </w:lvl>
   </w:abstractNum>
-  <w:abstractNum w:abstractNumId="5">
-    <w:nsid w:val="318C76BD"/>
-    <w:multiLevelType w:val="hybridMultilevel"/>
-    <w:tmpl w:val="BC5ED988"/>
-    <w:lvl w:ilvl="0" w:tplc="0419000F">
+  <w:abstractNum w:abstractNumId="4">
+    <w:nsid w:val="2D4C69C8"/>
+    <w:multiLevelType w:val="multilevel"/>
+    <w:tmpl w:val="D7E4D552"/>
+    <w:lvl w:ilvl="0">
       <w:start w:val="1"/>
       <w:numFmt w:val="decimal"/>
       <w:lvlText w:val="%1."/>
       <w:lvlJc w:val="left"/>
       <w:pPr>
+        <w:tabs>
+          <w:tab w:val="num" w:pos="720"/>
+        </w:tabs>
         <w:ind w:left="720" w:hanging="360"/>
+      </w:pPr>
+    </w:lvl>
+    <w:lvl w:ilvl="1" w:tentative="1">
+      <w:start w:val="1"/>
+      <w:numFmt w:val="decimal"/>
+      <w:lvlText w:val="%2."/>
+      <w:lvlJc w:val="left"/>
+      <w:pPr>
+        <w:tabs>
+          <w:tab w:val="num" w:pos="1440"/>
+        </w:tabs>
+        <w:ind w:left="1440" w:hanging="360"/>
+      </w:pPr>
+    </w:lvl>
+    <w:lvl w:ilvl="2" w:tentative="1">
+      <w:start w:val="1"/>
+      <w:numFmt w:val="decimal"/>
+      <w:lvlText w:val="%3."/>
+      <w:lvlJc w:val="left"/>
+      <w:pPr>
+        <w:tabs>
+          <w:tab w:val="num" w:pos="2160"/>
+        </w:tabs>
+        <w:ind w:left="2160" w:hanging="360"/>
+      </w:pPr>
+    </w:lvl>
+    <w:lvl w:ilvl="3" w:tentative="1">
+      <w:start w:val="1"/>
+      <w:numFmt w:val="decimal"/>
+      <w:lvlText w:val="%4."/>
+      <w:lvlJc w:val="left"/>
+      <w:pPr>
+        <w:tabs>
+          <w:tab w:val="num" w:pos="2880"/>
+        </w:tabs>
+        <w:ind w:left="2880" w:hanging="360"/>
+      </w:pPr>
+    </w:lvl>
+    <w:lvl w:ilvl="4" w:tentative="1">
+      <w:start w:val="1"/>
+      <w:numFmt w:val="decimal"/>
+      <w:lvlText w:val="%5."/>
+      <w:lvlJc w:val="left"/>
+      <w:pPr>
+        <w:tabs>
+          <w:tab w:val="num" w:pos="3600"/>
+        </w:tabs>
+        <w:ind w:left="3600" w:hanging="360"/>
+      </w:pPr>
+    </w:lvl>
+    <w:lvl w:ilvl="5" w:tentative="1">
+      <w:start w:val="1"/>
+      <w:numFmt w:val="decimal"/>
+      <w:lvlText w:val="%6."/>
+      <w:lvlJc w:val="left"/>
+      <w:pPr>
+        <w:tabs>
+          <w:tab w:val="num" w:pos="4320"/>
+        </w:tabs>
+        <w:ind w:left="4320" w:hanging="360"/>
+      </w:pPr>
+    </w:lvl>
+    <w:lvl w:ilvl="6" w:tentative="1">
+      <w:start w:val="1"/>
+      <w:numFmt w:val="decimal"/>
+      <w:lvlText w:val="%7."/>
+      <w:lvlJc w:val="left"/>
+      <w:pPr>
+        <w:tabs>
+          <w:tab w:val="num" w:pos="5040"/>
+        </w:tabs>
+        <w:ind w:left="5040" w:hanging="360"/>
+      </w:pPr>
+    </w:lvl>
+    <w:lvl w:ilvl="7" w:tentative="1">
+      <w:start w:val="1"/>
+      <w:numFmt w:val="decimal"/>
+      <w:lvlText w:val="%8."/>
+      <w:lvlJc w:val="left"/>
+      <w:pPr>
+        <w:tabs>
+          <w:tab w:val="num" w:pos="5760"/>
+        </w:tabs>
+        <w:ind w:left="5760" w:hanging="360"/>
+      </w:pPr>
+    </w:lvl>
+    <w:lvl w:ilvl="8" w:tentative="1">
+      <w:start w:val="1"/>
+      <w:numFmt w:val="decimal"/>
+      <w:lvlText w:val="%9."/>
+      <w:lvlJc w:val="left"/>
+      <w:pPr>
+        <w:tabs>
+          <w:tab w:val="num" w:pos="6480"/>
+        </w:tabs>
+        <w:ind w:left="6480" w:hanging="360"/>
+      </w:pPr>
+    </w:lvl>
+  </w:abstractNum>
+  <w:abstractNum w:abstractNumId="5">
+    <w:nsid w:val="2DD5731A"/>
+    <w:multiLevelType w:val="hybridMultilevel"/>
+    <w:tmpl w:val="88ACA40A"/>
+    <w:lvl w:ilvl="0" w:tplc="6A14F6B0">
+      <w:start w:val="1"/>
+      <w:numFmt w:val="decimal"/>
+      <w:lvlText w:val="%1."/>
+      <w:lvlJc w:val="left"/>
+      <w:pPr>
+        <w:ind w:left="1080" w:hanging="360"/>
       </w:pPr>
       <w:rPr>
         <w:rFonts w:hint="default"/>
@@ -60002,7 +61296,7 @@
       <w:lvlText w:val="%2."/>
       <w:lvlJc w:val="left"/>
       <w:pPr>
-        <w:ind w:left="1440" w:hanging="360"/>
+        <w:ind w:left="1800" w:hanging="360"/>
       </w:pPr>
     </w:lvl>
     <w:lvl w:ilvl="2" w:tplc="0419001B" w:tentative="1">
@@ -60011,7 +61305,7 @@
       <w:lvlText w:val="%3."/>
       <w:lvlJc w:val="right"/>
       <w:pPr>
-        <w:ind w:left="2160" w:hanging="180"/>
+        <w:ind w:left="2520" w:hanging="180"/>
       </w:pPr>
     </w:lvl>
     <w:lvl w:ilvl="3" w:tplc="0419000F" w:tentative="1">
@@ -60020,7 +61314,7 @@
       <w:lvlText w:val="%4."/>
       <w:lvlJc w:val="left"/>
       <w:pPr>
-        <w:ind w:left="2880" w:hanging="360"/>
+        <w:ind w:left="3240" w:hanging="360"/>
       </w:pPr>
     </w:lvl>
     <w:lvl w:ilvl="4" w:tplc="04190019" w:tentative="1">
@@ -60029,7 +61323,7 @@
       <w:lvlText w:val="%5."/>
       <w:lvlJc w:val="left"/>
       <w:pPr>
-        <w:ind w:left="3600" w:hanging="360"/>
+        <w:ind w:left="3960" w:hanging="360"/>
       </w:pPr>
     </w:lvl>
     <w:lvl w:ilvl="5" w:tplc="0419001B" w:tentative="1">
@@ -60038,7 +61332,7 @@
       <w:lvlText w:val="%6."/>
       <w:lvlJc w:val="right"/>
       <w:pPr>
-        <w:ind w:left="4320" w:hanging="180"/>
+        <w:ind w:left="4680" w:hanging="180"/>
       </w:pPr>
     </w:lvl>
     <w:lvl w:ilvl="6" w:tplc="0419000F" w:tentative="1">
@@ -60047,7 +61341,7 @@
       <w:lvlText w:val="%7."/>
       <w:lvlJc w:val="left"/>
       <w:pPr>
-        <w:ind w:left="5040" w:hanging="360"/>
+        <w:ind w:left="5400" w:hanging="360"/>
       </w:pPr>
     </w:lvl>
     <w:lvl w:ilvl="7" w:tplc="04190019" w:tentative="1">
@@ -60056,7 +61350,7 @@
       <w:lvlText w:val="%8."/>
       <w:lvlJc w:val="left"/>
       <w:pPr>
-        <w:ind w:left="5760" w:hanging="360"/>
+        <w:ind w:left="6120" w:hanging="360"/>
       </w:pPr>
     </w:lvl>
     <w:lvl w:ilvl="8" w:tplc="0419001B" w:tentative="1">
@@ -60065,14 +61359,14 @@
       <w:lvlText w:val="%9."/>
       <w:lvlJc w:val="right"/>
       <w:pPr>
-        <w:ind w:left="6480" w:hanging="180"/>
+        <w:ind w:left="6840" w:hanging="180"/>
       </w:pPr>
     </w:lvl>
   </w:abstractNum>
   <w:abstractNum w:abstractNumId="6">
-    <w:nsid w:val="375024ED"/>
+    <w:nsid w:val="318C76BD"/>
     <w:multiLevelType w:val="hybridMultilevel"/>
-    <w:tmpl w:val="A6488B70"/>
+    <w:tmpl w:val="BC5ED988"/>
     <w:lvl w:ilvl="0" w:tplc="0419000F">
       <w:start w:val="1"/>
       <w:numFmt w:val="decimal"/>
@@ -60159,9 +61453,9 @@
     </w:lvl>
   </w:abstractNum>
   <w:abstractNum w:abstractNumId="7">
-    <w:nsid w:val="4DE802CB"/>
+    <w:nsid w:val="375024ED"/>
     <w:multiLevelType w:val="hybridMultilevel"/>
-    <w:tmpl w:val="B036B846"/>
+    <w:tmpl w:val="A6488B70"/>
     <w:lvl w:ilvl="0" w:tplc="0419000F">
       <w:start w:val="1"/>
       <w:numFmt w:val="decimal"/>
@@ -60248,6 +61542,95 @@
     </w:lvl>
   </w:abstractNum>
   <w:abstractNum w:abstractNumId="8">
+    <w:nsid w:val="4DE802CB"/>
+    <w:multiLevelType w:val="hybridMultilevel"/>
+    <w:tmpl w:val="B036B846"/>
+    <w:lvl w:ilvl="0" w:tplc="0419000F">
+      <w:start w:val="1"/>
+      <w:numFmt w:val="decimal"/>
+      <w:lvlText w:val="%1."/>
+      <w:lvlJc w:val="left"/>
+      <w:pPr>
+        <w:ind w:left="720" w:hanging="360"/>
+      </w:pPr>
+      <w:rPr>
+        <w:rFonts w:hint="default"/>
+      </w:rPr>
+    </w:lvl>
+    <w:lvl w:ilvl="1" w:tplc="04190019" w:tentative="1">
+      <w:start w:val="1"/>
+      <w:numFmt w:val="lowerLetter"/>
+      <w:lvlText w:val="%2."/>
+      <w:lvlJc w:val="left"/>
+      <w:pPr>
+        <w:ind w:left="1440" w:hanging="360"/>
+      </w:pPr>
+    </w:lvl>
+    <w:lvl w:ilvl="2" w:tplc="0419001B" w:tentative="1">
+      <w:start w:val="1"/>
+      <w:numFmt w:val="lowerRoman"/>
+      <w:lvlText w:val="%3."/>
+      <w:lvlJc w:val="right"/>
+      <w:pPr>
+        <w:ind w:left="2160" w:hanging="180"/>
+      </w:pPr>
+    </w:lvl>
+    <w:lvl w:ilvl="3" w:tplc="0419000F" w:tentative="1">
+      <w:start w:val="1"/>
+      <w:numFmt w:val="decimal"/>
+      <w:lvlText w:val="%4."/>
+      <w:lvlJc w:val="left"/>
+      <w:pPr>
+        <w:ind w:left="2880" w:hanging="360"/>
+      </w:pPr>
+    </w:lvl>
+    <w:lvl w:ilvl="4" w:tplc="04190019" w:tentative="1">
+      <w:start w:val="1"/>
+      <w:numFmt w:val="lowerLetter"/>
+      <w:lvlText w:val="%5."/>
+      <w:lvlJc w:val="left"/>
+      <w:pPr>
+        <w:ind w:left="3600" w:hanging="360"/>
+      </w:pPr>
+    </w:lvl>
+    <w:lvl w:ilvl="5" w:tplc="0419001B" w:tentative="1">
+      <w:start w:val="1"/>
+      <w:numFmt w:val="lowerRoman"/>
+      <w:lvlText w:val="%6."/>
+      <w:lvlJc w:val="right"/>
+      <w:pPr>
+        <w:ind w:left="4320" w:hanging="180"/>
+      </w:pPr>
+    </w:lvl>
+    <w:lvl w:ilvl="6" w:tplc="0419000F" w:tentative="1">
+      <w:start w:val="1"/>
+      <w:numFmt w:val="decimal"/>
+      <w:lvlText w:val="%7."/>
+      <w:lvlJc w:val="left"/>
+      <w:pPr>
+        <w:ind w:left="5040" w:hanging="360"/>
+      </w:pPr>
+    </w:lvl>
+    <w:lvl w:ilvl="7" w:tplc="04190019" w:tentative="1">
+      <w:start w:val="1"/>
+      <w:numFmt w:val="lowerLetter"/>
+      <w:lvlText w:val="%8."/>
+      <w:lvlJc w:val="left"/>
+      <w:pPr>
+        <w:ind w:left="5760" w:hanging="360"/>
+      </w:pPr>
+    </w:lvl>
+    <w:lvl w:ilvl="8" w:tplc="0419001B" w:tentative="1">
+      <w:start w:val="1"/>
+      <w:numFmt w:val="lowerRoman"/>
+      <w:lvlText w:val="%9."/>
+      <w:lvlJc w:val="right"/>
+      <w:pPr>
+        <w:ind w:left="6480" w:hanging="180"/>
+      </w:pPr>
+    </w:lvl>
+  </w:abstractNum>
+  <w:abstractNum w:abstractNumId="9">
     <w:nsid w:val="54464768"/>
     <w:multiLevelType w:val="hybridMultilevel"/>
     <w:tmpl w:val="20B2945C"/>
@@ -60361,7 +61744,7 @@
       </w:rPr>
     </w:lvl>
   </w:abstractNum>
-  <w:abstractNum w:abstractNumId="9">
+  <w:abstractNum w:abstractNumId="10">
     <w:nsid w:val="56110B6A"/>
     <w:multiLevelType w:val="hybridMultilevel"/>
     <w:tmpl w:val="5B4C062E"/>
@@ -60450,7 +61833,7 @@
       </w:pPr>
     </w:lvl>
   </w:abstractNum>
-  <w:abstractNum w:abstractNumId="10">
+  <w:abstractNum w:abstractNumId="11">
     <w:nsid w:val="576B601D"/>
     <w:multiLevelType w:val="hybridMultilevel"/>
     <w:tmpl w:val="4D4259EC"/>
@@ -60539,7 +61922,7 @@
       </w:pPr>
     </w:lvl>
   </w:abstractNum>
-  <w:abstractNum w:abstractNumId="11">
+  <w:abstractNum w:abstractNumId="12">
     <w:nsid w:val="5FB43516"/>
     <w:multiLevelType w:val="hybridMultilevel"/>
     <w:tmpl w:val="7DF0BE72"/>
@@ -60628,7 +62011,7 @@
       </w:pPr>
     </w:lvl>
   </w:abstractNum>
-  <w:abstractNum w:abstractNumId="12">
+  <w:abstractNum w:abstractNumId="13">
     <w:nsid w:val="746B6C4B"/>
     <w:multiLevelType w:val="hybridMultilevel"/>
     <w:tmpl w:val="25161C3C"/>
@@ -60718,34 +62101,34 @@
     </w:lvl>
   </w:abstractNum>
   <w:num w:numId="1">
-    <w:abstractNumId w:val="8"/>
+    <w:abstractNumId w:val="9"/>
   </w:num>
   <w:num w:numId="2">
-    <w:abstractNumId w:val="11"/>
+    <w:abstractNumId w:val="12"/>
   </w:num>
   <w:num w:numId="3">
-    <w:abstractNumId w:val="12"/>
+    <w:abstractNumId w:val="13"/>
   </w:num>
   <w:num w:numId="4">
     <w:abstractNumId w:val="0"/>
   </w:num>
   <w:num w:numId="5">
+    <w:abstractNumId w:val="6"/>
+  </w:num>
+  <w:num w:numId="6">
+    <w:abstractNumId w:val="10"/>
+  </w:num>
+  <w:num w:numId="7">
+    <w:abstractNumId w:val="7"/>
+  </w:num>
+  <w:num w:numId="8">
     <w:abstractNumId w:val="5"/>
   </w:num>
-  <w:num w:numId="6">
-    <w:abstractNumId w:val="9"/>
-  </w:num>
-  <w:num w:numId="7">
-    <w:abstractNumId w:val="6"/>
-  </w:num>
-  <w:num w:numId="8">
-    <w:abstractNumId w:val="4"/>
-  </w:num>
   <w:num w:numId="9">
-    <w:abstractNumId w:val="10"/>
+    <w:abstractNumId w:val="11"/>
   </w:num>
   <w:num w:numId="10">
-    <w:abstractNumId w:val="3"/>
+    <w:abstractNumId w:val="4"/>
   </w:num>
   <w:num w:numId="11">
     <w:abstractNumId w:val="1"/>
@@ -60754,7 +62137,10 @@
     <w:abstractNumId w:val="2"/>
   </w:num>
   <w:num w:numId="13">
-    <w:abstractNumId w:val="7"/>
+    <w:abstractNumId w:val="8"/>
+  </w:num>
+  <w:num w:numId="14">
+    <w:abstractNumId w:val="3"/>
   </w:num>
 </w:numbering>
 </file>

</xml_diff>